<commit_message>
Création de la structure de la documentation
</commit_message>
<xml_diff>
--- a/Documentations/Documentation_Technique.docx
+++ b/Documentations/Documentation_Technique.docx
@@ -3,17 +3,1267 @@
 <w:document xmlns:wpc="http://schemas.microsoft.com/office/word/2010/wordprocessingCanvas" xmlns:mc="http://schemas.openxmlformats.org/markup-compatibility/2006" xmlns:o="urn:schemas-microsoft-com:office:office" xmlns:r="http://schemas.openxmlformats.org/officeDocument/2006/relationships" xmlns:m="http://schemas.openxmlformats.org/officeDocument/2006/math" xmlns:v="urn:schemas-microsoft-com:vml" xmlns:wp14="http://schemas.microsoft.com/office/word/2010/wordprocessingDrawing" xmlns:wp="http://schemas.openxmlformats.org/drawingml/2006/wordprocessingDrawing" xmlns:w10="urn:schemas-microsoft-com:office:word" xmlns:w="http://schemas.openxmlformats.org/wordprocessingml/2006/main" xmlns:w14="http://schemas.microsoft.com/office/word/2010/wordml" xmlns:wpg="http://schemas.microsoft.com/office/word/2010/wordprocessingGroup" xmlns:wpi="http://schemas.microsoft.com/office/word/2010/wordprocessingInk" xmlns:wne="http://schemas.microsoft.com/office/word/2006/wordml" xmlns:wps="http://schemas.microsoft.com/office/word/2010/wordprocessingShape" mc:Ignorable="w14 wp14">
   <w:body>
     <w:p>
-      <w:bookmarkStart w:id="0" w:name="_GoBack"/>
+      <w:pPr>
+        <w:pStyle w:val="Titre"/>
+      </w:pPr>
+      <w:r>
+        <w:t xml:space="preserve">Documentation technique de </w:t>
+      </w:r>
+      <w:proofErr w:type="spellStart"/>
+      <w:r>
+        <w:t>OneWayTicket</w:t>
+      </w:r>
+      <w:proofErr w:type="spellEnd"/>
+    </w:p>
+    <w:p>
+      <w:pPr>
+        <w:jc w:val="center"/>
+        <w:rPr>
+          <w:rFonts w:cs="Arial"/>
+          <w:b/>
+          <w:sz w:val="48"/>
+          <w:szCs w:val="48"/>
+        </w:rPr>
+      </w:pPr>
+    </w:p>
+    <w:p>
+      <w:pPr>
+        <w:jc w:val="center"/>
+        <w:rPr>
+          <w:rFonts w:cs="Arial"/>
+          <w:b/>
+          <w:sz w:val="48"/>
+          <w:szCs w:val="48"/>
+        </w:rPr>
+      </w:pPr>
+    </w:p>
+    <w:p>
+      <w:pPr>
+        <w:jc w:val="center"/>
+        <w:rPr>
+          <w:rFonts w:cs="Arial"/>
+          <w:b/>
+          <w:sz w:val="48"/>
+          <w:szCs w:val="48"/>
+        </w:rPr>
+      </w:pPr>
+    </w:p>
+    <w:p>
+      <w:pPr>
+        <w:jc w:val="center"/>
+        <w:rPr>
+          <w:rFonts w:cs="Arial"/>
+          <w:b/>
+          <w:sz w:val="48"/>
+          <w:szCs w:val="48"/>
+        </w:rPr>
+      </w:pPr>
+    </w:p>
+    <w:p>
+      <w:pPr>
+        <w:jc w:val="center"/>
+        <w:rPr>
+          <w:rFonts w:cs="Arial"/>
+          <w:b/>
+          <w:sz w:val="48"/>
+          <w:szCs w:val="48"/>
+        </w:rPr>
+      </w:pPr>
+    </w:p>
+    <w:p>
+      <w:pPr>
+        <w:jc w:val="center"/>
+        <w:rPr>
+          <w:rFonts w:cs="Arial"/>
+          <w:b/>
+          <w:sz w:val="48"/>
+          <w:szCs w:val="48"/>
+        </w:rPr>
+      </w:pPr>
+    </w:p>
+    <w:p>
+      <w:pPr>
+        <w:jc w:val="center"/>
+        <w:rPr>
+          <w:rFonts w:cs="Arial"/>
+          <w:b/>
+          <w:sz w:val="48"/>
+          <w:szCs w:val="48"/>
+        </w:rPr>
+      </w:pPr>
+    </w:p>
+    <w:p>
+      <w:pPr>
+        <w:jc w:val="center"/>
+        <w:rPr>
+          <w:rFonts w:cs="Arial"/>
+          <w:b/>
+          <w:sz w:val="48"/>
+          <w:szCs w:val="48"/>
+        </w:rPr>
+      </w:pPr>
+    </w:p>
+    <w:p>
+      <w:pPr>
+        <w:jc w:val="center"/>
+        <w:rPr>
+          <w:rFonts w:cs="Arial"/>
+          <w:b/>
+          <w:sz w:val="48"/>
+          <w:szCs w:val="48"/>
+        </w:rPr>
+      </w:pPr>
+    </w:p>
+    <w:p>
+      <w:pPr>
+        <w:jc w:val="center"/>
+        <w:rPr>
+          <w:rFonts w:cs="Arial"/>
+          <w:b/>
+          <w:sz w:val="48"/>
+          <w:szCs w:val="48"/>
+        </w:rPr>
+      </w:pPr>
+    </w:p>
+    <w:p>
+      <w:pPr>
+        <w:jc w:val="center"/>
+        <w:rPr>
+          <w:rFonts w:cs="Arial"/>
+          <w:b/>
+          <w:sz w:val="48"/>
+          <w:szCs w:val="48"/>
+        </w:rPr>
+      </w:pPr>
+    </w:p>
+    <w:p>
+      <w:pPr>
+        <w:jc w:val="center"/>
+        <w:rPr>
+          <w:rFonts w:cs="Arial"/>
+          <w:b/>
+          <w:color w:val="4F6228" w:themeColor="accent3" w:themeShade="80"/>
+          <w:sz w:val="52"/>
+          <w:szCs w:val="52"/>
+        </w:rPr>
+      </w:pPr>
+      <w:proofErr w:type="spellStart"/>
+      <w:r>
+        <w:rPr>
+          <w:rFonts w:cs="Arial"/>
+          <w:b/>
+          <w:color w:val="4F6228" w:themeColor="accent3" w:themeShade="80"/>
+          <w:sz w:val="52"/>
+          <w:szCs w:val="52"/>
+        </w:rPr>
+        <w:t>Devaud</w:t>
+      </w:r>
+      <w:proofErr w:type="spellEnd"/>
+      <w:r>
+        <w:rPr>
+          <w:rFonts w:cs="Arial"/>
+          <w:b/>
+          <w:color w:val="4F6228" w:themeColor="accent3" w:themeShade="80"/>
+          <w:sz w:val="52"/>
+          <w:szCs w:val="52"/>
+        </w:rPr>
+        <w:t xml:space="preserve"> Alan</w:t>
+      </w:r>
+    </w:p>
+    <w:p>
+      <w:pPr>
+        <w:jc w:val="center"/>
+        <w:rPr>
+          <w:rFonts w:cs="Arial"/>
+          <w:b/>
+          <w:color w:val="4F6228" w:themeColor="accent3" w:themeShade="80"/>
+          <w:sz w:val="52"/>
+          <w:szCs w:val="52"/>
+        </w:rPr>
+      </w:pPr>
+      <w:r>
+        <w:rPr>
+          <w:rFonts w:cs="Arial"/>
+          <w:b/>
+          <w:color w:val="4F6228" w:themeColor="accent3" w:themeShade="80"/>
+          <w:sz w:val="52"/>
+          <w:szCs w:val="52"/>
+        </w:rPr>
+        <w:t>I.IN-P4A</w:t>
+      </w:r>
+    </w:p>
+    <w:p>
+      <w:pPr>
+        <w:jc w:val="center"/>
+        <w:rPr>
+          <w:rFonts w:cs="Arial"/>
+          <w:b/>
+          <w:color w:val="4F6228" w:themeColor="accent3" w:themeShade="80"/>
+          <w:sz w:val="52"/>
+          <w:szCs w:val="52"/>
+        </w:rPr>
+      </w:pPr>
+      <w:r>
+        <w:rPr>
+          <w:rFonts w:cs="Arial"/>
+          <w:b/>
+          <w:color w:val="4F6228" w:themeColor="accent3" w:themeShade="80"/>
+          <w:sz w:val="52"/>
+          <w:szCs w:val="52"/>
+        </w:rPr>
+        <w:t>TPI 2014 – 2015</w:t>
+      </w:r>
+    </w:p>
+    <w:p>
+      <w:pPr>
+        <w:rPr>
+          <w:rFonts w:cs="Arial"/>
+          <w:b/>
+          <w:sz w:val="48"/>
+          <w:szCs w:val="48"/>
+        </w:rPr>
+      </w:pPr>
+      <w:r>
+        <w:rPr>
+          <w:rFonts w:cs="Arial"/>
+          <w:b/>
+          <w:sz w:val="48"/>
+          <w:szCs w:val="48"/>
+        </w:rPr>
+        <w:br w:type="page"/>
+      </w:r>
+    </w:p>
+    <w:p>
+      <w:pPr>
+        <w:pStyle w:val="Titre1"/>
+      </w:pPr>
+      <w:bookmarkStart w:id="0" w:name="_Toc417970964"/>
+      <w:r>
+        <w:lastRenderedPageBreak/>
+        <w:t>Table des matières</w:t>
+      </w:r>
       <w:bookmarkEnd w:id="0"/>
     </w:p>
+    <w:p>
+      <w:pPr>
+        <w:pStyle w:val="TM1"/>
+        <w:tabs>
+          <w:tab w:val="right" w:leader="underscore" w:pos="9062"/>
+        </w:tabs>
+        <w:rPr>
+          <w:noProof/>
+        </w:rPr>
+      </w:pPr>
+      <w:r>
+        <w:fldChar w:fldCharType="begin"/>
+      </w:r>
+      <w:r>
+        <w:instrText xml:space="preserve"> TOC \o "1-3" \h \z \u </w:instrText>
+      </w:r>
+      <w:r>
+        <w:fldChar w:fldCharType="separate"/>
+      </w:r>
+      <w:hyperlink w:anchor="_Toc417970964" w:history="1">
+        <w:r>
+          <w:rPr>
+            <w:rStyle w:val="Lienhypertexte"/>
+            <w:noProof/>
+          </w:rPr>
+          <w:t>Table des matières</w:t>
+        </w:r>
+        <w:r>
+          <w:rPr>
+            <w:noProof/>
+            <w:webHidden/>
+          </w:rPr>
+          <w:tab/>
+        </w:r>
+        <w:r>
+          <w:rPr>
+            <w:noProof/>
+            <w:webHidden/>
+          </w:rPr>
+          <w:fldChar w:fldCharType="begin"/>
+        </w:r>
+        <w:r>
+          <w:rPr>
+            <w:noProof/>
+            <w:webHidden/>
+          </w:rPr>
+          <w:instrText xml:space="preserve"> PAGEREF _Toc417970964 \h </w:instrText>
+        </w:r>
+        <w:r>
+          <w:rPr>
+            <w:noProof/>
+            <w:webHidden/>
+          </w:rPr>
+        </w:r>
+        <w:r>
+          <w:rPr>
+            <w:noProof/>
+            <w:webHidden/>
+          </w:rPr>
+          <w:fldChar w:fldCharType="separate"/>
+        </w:r>
+        <w:r>
+          <w:rPr>
+            <w:noProof/>
+            <w:webHidden/>
+          </w:rPr>
+          <w:t>2</w:t>
+        </w:r>
+        <w:r>
+          <w:rPr>
+            <w:noProof/>
+            <w:webHidden/>
+          </w:rPr>
+          <w:fldChar w:fldCharType="end"/>
+        </w:r>
+      </w:hyperlink>
+    </w:p>
+    <w:p>
+      <w:pPr>
+        <w:pStyle w:val="TM1"/>
+        <w:tabs>
+          <w:tab w:val="right" w:leader="underscore" w:pos="9062"/>
+        </w:tabs>
+        <w:rPr>
+          <w:noProof/>
+        </w:rPr>
+      </w:pPr>
+      <w:hyperlink w:anchor="_Toc417970965" w:history="1">
+        <w:r>
+          <w:rPr>
+            <w:rStyle w:val="Lienhypertexte"/>
+            <w:noProof/>
+          </w:rPr>
+          <w:t>Introduction</w:t>
+        </w:r>
+        <w:r>
+          <w:rPr>
+            <w:noProof/>
+            <w:webHidden/>
+          </w:rPr>
+          <w:tab/>
+        </w:r>
+        <w:r>
+          <w:rPr>
+            <w:noProof/>
+            <w:webHidden/>
+          </w:rPr>
+          <w:fldChar w:fldCharType="begin"/>
+        </w:r>
+        <w:r>
+          <w:rPr>
+            <w:noProof/>
+            <w:webHidden/>
+          </w:rPr>
+          <w:instrText xml:space="preserve"> PAGEREF _Toc417970965 \h </w:instrText>
+        </w:r>
+        <w:r>
+          <w:rPr>
+            <w:noProof/>
+            <w:webHidden/>
+          </w:rPr>
+        </w:r>
+        <w:r>
+          <w:rPr>
+            <w:noProof/>
+            <w:webHidden/>
+          </w:rPr>
+          <w:fldChar w:fldCharType="separate"/>
+        </w:r>
+        <w:r>
+          <w:rPr>
+            <w:noProof/>
+            <w:webHidden/>
+          </w:rPr>
+          <w:t>3</w:t>
+        </w:r>
+        <w:r>
+          <w:rPr>
+            <w:noProof/>
+            <w:webHidden/>
+          </w:rPr>
+          <w:fldChar w:fldCharType="end"/>
+        </w:r>
+      </w:hyperlink>
+    </w:p>
+    <w:p>
+      <w:pPr>
+        <w:pStyle w:val="TM1"/>
+        <w:tabs>
+          <w:tab w:val="right" w:leader="underscore" w:pos="9062"/>
+        </w:tabs>
+        <w:rPr>
+          <w:noProof/>
+        </w:rPr>
+      </w:pPr>
+      <w:hyperlink w:anchor="_Toc417970966" w:history="1">
+        <w:r>
+          <w:rPr>
+            <w:rStyle w:val="Lienhypertexte"/>
+            <w:noProof/>
+          </w:rPr>
+          <w:t>Etude d’opportunité</w:t>
+        </w:r>
+        <w:r>
+          <w:rPr>
+            <w:noProof/>
+            <w:webHidden/>
+          </w:rPr>
+          <w:tab/>
+        </w:r>
+        <w:r>
+          <w:rPr>
+            <w:noProof/>
+            <w:webHidden/>
+          </w:rPr>
+          <w:fldChar w:fldCharType="begin"/>
+        </w:r>
+        <w:r>
+          <w:rPr>
+            <w:noProof/>
+            <w:webHidden/>
+          </w:rPr>
+          <w:instrText xml:space="preserve"> PAGEREF _Toc417970966 \h </w:instrText>
+        </w:r>
+        <w:r>
+          <w:rPr>
+            <w:noProof/>
+            <w:webHidden/>
+          </w:rPr>
+        </w:r>
+        <w:r>
+          <w:rPr>
+            <w:noProof/>
+            <w:webHidden/>
+          </w:rPr>
+          <w:fldChar w:fldCharType="separate"/>
+        </w:r>
+        <w:r>
+          <w:rPr>
+            <w:noProof/>
+            <w:webHidden/>
+          </w:rPr>
+          <w:t>3</w:t>
+        </w:r>
+        <w:r>
+          <w:rPr>
+            <w:noProof/>
+            <w:webHidden/>
+          </w:rPr>
+          <w:fldChar w:fldCharType="end"/>
+        </w:r>
+      </w:hyperlink>
+    </w:p>
+    <w:p>
+      <w:pPr>
+        <w:pStyle w:val="TM1"/>
+        <w:tabs>
+          <w:tab w:val="right" w:leader="underscore" w:pos="9062"/>
+        </w:tabs>
+        <w:rPr>
+          <w:noProof/>
+        </w:rPr>
+      </w:pPr>
+      <w:hyperlink w:anchor="_Toc417970967" w:history="1">
+        <w:r>
+          <w:rPr>
+            <w:rStyle w:val="Lienhypertexte"/>
+            <w:noProof/>
+          </w:rPr>
+          <w:t>Analyse fonctionnelle</w:t>
+        </w:r>
+        <w:r>
+          <w:rPr>
+            <w:noProof/>
+            <w:webHidden/>
+          </w:rPr>
+          <w:tab/>
+        </w:r>
+        <w:r>
+          <w:rPr>
+            <w:noProof/>
+            <w:webHidden/>
+          </w:rPr>
+          <w:fldChar w:fldCharType="begin"/>
+        </w:r>
+        <w:r>
+          <w:rPr>
+            <w:noProof/>
+            <w:webHidden/>
+          </w:rPr>
+          <w:instrText xml:space="preserve"> PAGEREF _Toc417970967 \h </w:instrText>
+        </w:r>
+        <w:r>
+          <w:rPr>
+            <w:noProof/>
+            <w:webHidden/>
+          </w:rPr>
+        </w:r>
+        <w:r>
+          <w:rPr>
+            <w:noProof/>
+            <w:webHidden/>
+          </w:rPr>
+          <w:fldChar w:fldCharType="separate"/>
+        </w:r>
+        <w:r>
+          <w:rPr>
+            <w:noProof/>
+            <w:webHidden/>
+          </w:rPr>
+          <w:t>3</w:t>
+        </w:r>
+        <w:r>
+          <w:rPr>
+            <w:noProof/>
+            <w:webHidden/>
+          </w:rPr>
+          <w:fldChar w:fldCharType="end"/>
+        </w:r>
+      </w:hyperlink>
+    </w:p>
+    <w:p>
+      <w:pPr>
+        <w:pStyle w:val="TM2"/>
+        <w:tabs>
+          <w:tab w:val="right" w:leader="underscore" w:pos="9062"/>
+        </w:tabs>
+        <w:rPr>
+          <w:noProof/>
+        </w:rPr>
+      </w:pPr>
+      <w:hyperlink w:anchor="_Toc417970968" w:history="1">
+        <w:r>
+          <w:rPr>
+            <w:rStyle w:val="Lienhypertexte"/>
+            <w:noProof/>
+          </w:rPr>
+          <w:t>Généralité</w:t>
+        </w:r>
+        <w:r>
+          <w:rPr>
+            <w:noProof/>
+            <w:webHidden/>
+          </w:rPr>
+          <w:tab/>
+        </w:r>
+        <w:r>
+          <w:rPr>
+            <w:noProof/>
+            <w:webHidden/>
+          </w:rPr>
+          <w:fldChar w:fldCharType="begin"/>
+        </w:r>
+        <w:r>
+          <w:rPr>
+            <w:noProof/>
+            <w:webHidden/>
+          </w:rPr>
+          <w:instrText xml:space="preserve"> PAGEREF _Toc417970968 \h </w:instrText>
+        </w:r>
+        <w:r>
+          <w:rPr>
+            <w:noProof/>
+            <w:webHidden/>
+          </w:rPr>
+        </w:r>
+        <w:r>
+          <w:rPr>
+            <w:noProof/>
+            <w:webHidden/>
+          </w:rPr>
+          <w:fldChar w:fldCharType="separate"/>
+        </w:r>
+        <w:r>
+          <w:rPr>
+            <w:noProof/>
+            <w:webHidden/>
+          </w:rPr>
+          <w:t>3</w:t>
+        </w:r>
+        <w:r>
+          <w:rPr>
+            <w:noProof/>
+            <w:webHidden/>
+          </w:rPr>
+          <w:fldChar w:fldCharType="end"/>
+        </w:r>
+      </w:hyperlink>
+    </w:p>
+    <w:p>
+      <w:pPr>
+        <w:pStyle w:val="TM2"/>
+        <w:tabs>
+          <w:tab w:val="right" w:leader="underscore" w:pos="9062"/>
+        </w:tabs>
+        <w:rPr>
+          <w:noProof/>
+        </w:rPr>
+      </w:pPr>
+      <w:hyperlink w:anchor="_Toc417970969" w:history="1">
+        <w:r>
+          <w:rPr>
+            <w:rStyle w:val="Lienhypertexte"/>
+            <w:noProof/>
+          </w:rPr>
+          <w:t>Description des fonctionnalités globales</w:t>
+        </w:r>
+        <w:r>
+          <w:rPr>
+            <w:noProof/>
+            <w:webHidden/>
+          </w:rPr>
+          <w:tab/>
+        </w:r>
+        <w:r>
+          <w:rPr>
+            <w:noProof/>
+            <w:webHidden/>
+          </w:rPr>
+          <w:fldChar w:fldCharType="begin"/>
+        </w:r>
+        <w:r>
+          <w:rPr>
+            <w:noProof/>
+            <w:webHidden/>
+          </w:rPr>
+          <w:instrText xml:space="preserve"> PAGEREF _Toc417970969 \h </w:instrText>
+        </w:r>
+        <w:r>
+          <w:rPr>
+            <w:noProof/>
+            <w:webHidden/>
+          </w:rPr>
+        </w:r>
+        <w:r>
+          <w:rPr>
+            <w:noProof/>
+            <w:webHidden/>
+          </w:rPr>
+          <w:fldChar w:fldCharType="separate"/>
+        </w:r>
+        <w:r>
+          <w:rPr>
+            <w:noProof/>
+            <w:webHidden/>
+          </w:rPr>
+          <w:t>3</w:t>
+        </w:r>
+        <w:r>
+          <w:rPr>
+            <w:noProof/>
+            <w:webHidden/>
+          </w:rPr>
+          <w:fldChar w:fldCharType="end"/>
+        </w:r>
+      </w:hyperlink>
+    </w:p>
+    <w:p>
+      <w:pPr>
+        <w:pStyle w:val="TM2"/>
+        <w:tabs>
+          <w:tab w:val="right" w:leader="underscore" w:pos="9062"/>
+        </w:tabs>
+        <w:rPr>
+          <w:noProof/>
+        </w:rPr>
+      </w:pPr>
+      <w:hyperlink w:anchor="_Toc417970970" w:history="1">
+        <w:r>
+          <w:rPr>
+            <w:rStyle w:val="Lienhypertexte"/>
+            <w:noProof/>
+          </w:rPr>
+          <w:t>Description détaillée de l’interface</w:t>
+        </w:r>
+        <w:r>
+          <w:rPr>
+            <w:noProof/>
+            <w:webHidden/>
+          </w:rPr>
+          <w:tab/>
+        </w:r>
+        <w:r>
+          <w:rPr>
+            <w:noProof/>
+            <w:webHidden/>
+          </w:rPr>
+          <w:fldChar w:fldCharType="begin"/>
+        </w:r>
+        <w:r>
+          <w:rPr>
+            <w:noProof/>
+            <w:webHidden/>
+          </w:rPr>
+          <w:instrText xml:space="preserve"> PAGEREF _Toc417970970 \h </w:instrText>
+        </w:r>
+        <w:r>
+          <w:rPr>
+            <w:noProof/>
+            <w:webHidden/>
+          </w:rPr>
+        </w:r>
+        <w:r>
+          <w:rPr>
+            <w:noProof/>
+            <w:webHidden/>
+          </w:rPr>
+          <w:fldChar w:fldCharType="separate"/>
+        </w:r>
+        <w:r>
+          <w:rPr>
+            <w:noProof/>
+            <w:webHidden/>
+          </w:rPr>
+          <w:t>3</w:t>
+        </w:r>
+        <w:r>
+          <w:rPr>
+            <w:noProof/>
+            <w:webHidden/>
+          </w:rPr>
+          <w:fldChar w:fldCharType="end"/>
+        </w:r>
+      </w:hyperlink>
+    </w:p>
+    <w:p>
+      <w:pPr>
+        <w:pStyle w:val="TM2"/>
+        <w:tabs>
+          <w:tab w:val="right" w:leader="underscore" w:pos="9062"/>
+        </w:tabs>
+        <w:rPr>
+          <w:noProof/>
+        </w:rPr>
+      </w:pPr>
+      <w:hyperlink w:anchor="_Toc417970971" w:history="1">
+        <w:r>
+          <w:rPr>
+            <w:rStyle w:val="Lienhypertexte"/>
+            <w:noProof/>
+          </w:rPr>
+          <w:t>Description des éléments de sécurité</w:t>
+        </w:r>
+        <w:r>
+          <w:rPr>
+            <w:noProof/>
+            <w:webHidden/>
+          </w:rPr>
+          <w:tab/>
+        </w:r>
+        <w:r>
+          <w:rPr>
+            <w:noProof/>
+            <w:webHidden/>
+          </w:rPr>
+          <w:fldChar w:fldCharType="begin"/>
+        </w:r>
+        <w:r>
+          <w:rPr>
+            <w:noProof/>
+            <w:webHidden/>
+          </w:rPr>
+          <w:instrText xml:space="preserve"> PAGEREF _Toc417970971 \h </w:instrText>
+        </w:r>
+        <w:r>
+          <w:rPr>
+            <w:noProof/>
+            <w:webHidden/>
+          </w:rPr>
+        </w:r>
+        <w:r>
+          <w:rPr>
+            <w:noProof/>
+            <w:webHidden/>
+          </w:rPr>
+          <w:fldChar w:fldCharType="separate"/>
+        </w:r>
+        <w:r>
+          <w:rPr>
+            <w:noProof/>
+            <w:webHidden/>
+          </w:rPr>
+          <w:t>3</w:t>
+        </w:r>
+        <w:r>
+          <w:rPr>
+            <w:noProof/>
+            <w:webHidden/>
+          </w:rPr>
+          <w:fldChar w:fldCharType="end"/>
+        </w:r>
+      </w:hyperlink>
+    </w:p>
+    <w:p>
+      <w:pPr>
+        <w:pStyle w:val="TM1"/>
+        <w:tabs>
+          <w:tab w:val="right" w:leader="underscore" w:pos="9062"/>
+        </w:tabs>
+        <w:rPr>
+          <w:noProof/>
+        </w:rPr>
+      </w:pPr>
+      <w:hyperlink w:anchor="_Toc417970972" w:history="1">
+        <w:r>
+          <w:rPr>
+            <w:rStyle w:val="Lienhypertexte"/>
+            <w:noProof/>
+          </w:rPr>
+          <w:t>Analyse organique</w:t>
+        </w:r>
+        <w:r>
+          <w:rPr>
+            <w:noProof/>
+            <w:webHidden/>
+          </w:rPr>
+          <w:tab/>
+        </w:r>
+        <w:r>
+          <w:rPr>
+            <w:noProof/>
+            <w:webHidden/>
+          </w:rPr>
+          <w:fldChar w:fldCharType="begin"/>
+        </w:r>
+        <w:r>
+          <w:rPr>
+            <w:noProof/>
+            <w:webHidden/>
+          </w:rPr>
+          <w:instrText xml:space="preserve"> PAGEREF _Toc417970972 \h </w:instrText>
+        </w:r>
+        <w:r>
+          <w:rPr>
+            <w:noProof/>
+            <w:webHidden/>
+          </w:rPr>
+        </w:r>
+        <w:r>
+          <w:rPr>
+            <w:noProof/>
+            <w:webHidden/>
+          </w:rPr>
+          <w:fldChar w:fldCharType="separate"/>
+        </w:r>
+        <w:r>
+          <w:rPr>
+            <w:noProof/>
+            <w:webHidden/>
+          </w:rPr>
+          <w:t>3</w:t>
+        </w:r>
+        <w:r>
+          <w:rPr>
+            <w:noProof/>
+            <w:webHidden/>
+          </w:rPr>
+          <w:fldChar w:fldCharType="end"/>
+        </w:r>
+      </w:hyperlink>
+    </w:p>
+    <w:p>
+      <w:pPr>
+        <w:pStyle w:val="TM2"/>
+        <w:tabs>
+          <w:tab w:val="right" w:leader="underscore" w:pos="9062"/>
+        </w:tabs>
+        <w:rPr>
+          <w:noProof/>
+        </w:rPr>
+      </w:pPr>
+      <w:hyperlink w:anchor="_Toc417970973" w:history="1">
+        <w:r>
+          <w:rPr>
+            <w:rStyle w:val="Lienhypertexte"/>
+            <w:noProof/>
+          </w:rPr>
+          <w:t>Généralités</w:t>
+        </w:r>
+        <w:r>
+          <w:rPr>
+            <w:noProof/>
+            <w:webHidden/>
+          </w:rPr>
+          <w:tab/>
+        </w:r>
+        <w:r>
+          <w:rPr>
+            <w:noProof/>
+            <w:webHidden/>
+          </w:rPr>
+          <w:fldChar w:fldCharType="begin"/>
+        </w:r>
+        <w:r>
+          <w:rPr>
+            <w:noProof/>
+            <w:webHidden/>
+          </w:rPr>
+          <w:instrText xml:space="preserve"> PAGEREF _Toc417970973 \h </w:instrText>
+        </w:r>
+        <w:r>
+          <w:rPr>
+            <w:noProof/>
+            <w:webHidden/>
+          </w:rPr>
+        </w:r>
+        <w:r>
+          <w:rPr>
+            <w:noProof/>
+            <w:webHidden/>
+          </w:rPr>
+          <w:fldChar w:fldCharType="separate"/>
+        </w:r>
+        <w:r>
+          <w:rPr>
+            <w:noProof/>
+            <w:webHidden/>
+          </w:rPr>
+          <w:t>3</w:t>
+        </w:r>
+        <w:r>
+          <w:rPr>
+            <w:noProof/>
+            <w:webHidden/>
+          </w:rPr>
+          <w:fldChar w:fldCharType="end"/>
+        </w:r>
+      </w:hyperlink>
+    </w:p>
+    <w:p>
+      <w:pPr>
+        <w:pStyle w:val="TM2"/>
+        <w:tabs>
+          <w:tab w:val="right" w:leader="underscore" w:pos="9062"/>
+        </w:tabs>
+        <w:rPr>
+          <w:noProof/>
+        </w:rPr>
+      </w:pPr>
+      <w:hyperlink w:anchor="_Toc417970974" w:history="1">
+        <w:r>
+          <w:rPr>
+            <w:rStyle w:val="Lienhypertexte"/>
+            <w:noProof/>
+          </w:rPr>
+          <w:t>Description détaillée des algorithmes de résolution</w:t>
+        </w:r>
+        <w:r>
+          <w:rPr>
+            <w:noProof/>
+            <w:webHidden/>
+          </w:rPr>
+          <w:tab/>
+        </w:r>
+        <w:r>
+          <w:rPr>
+            <w:noProof/>
+            <w:webHidden/>
+          </w:rPr>
+          <w:fldChar w:fldCharType="begin"/>
+        </w:r>
+        <w:r>
+          <w:rPr>
+            <w:noProof/>
+            <w:webHidden/>
+          </w:rPr>
+          <w:instrText xml:space="preserve"> PAGEREF _Toc417970974 \h </w:instrText>
+        </w:r>
+        <w:r>
+          <w:rPr>
+            <w:noProof/>
+            <w:webHidden/>
+          </w:rPr>
+        </w:r>
+        <w:r>
+          <w:rPr>
+            <w:noProof/>
+            <w:webHidden/>
+          </w:rPr>
+          <w:fldChar w:fldCharType="separate"/>
+        </w:r>
+        <w:r>
+          <w:rPr>
+            <w:noProof/>
+            <w:webHidden/>
+          </w:rPr>
+          <w:t>3</w:t>
+        </w:r>
+        <w:r>
+          <w:rPr>
+            <w:noProof/>
+            <w:webHidden/>
+          </w:rPr>
+          <w:fldChar w:fldCharType="end"/>
+        </w:r>
+      </w:hyperlink>
+    </w:p>
+    <w:p>
+      <w:r>
+        <w:fldChar w:fldCharType="end"/>
+      </w:r>
+      <w:r>
+        <w:br w:type="page"/>
+      </w:r>
+      <w:bookmarkStart w:id="1" w:name="_GoBack"/>
+      <w:bookmarkEnd w:id="1"/>
+    </w:p>
+    <w:p>
+      <w:pPr>
+        <w:pStyle w:val="Titre1"/>
+      </w:pPr>
+      <w:bookmarkStart w:id="2" w:name="_Toc417970965"/>
+      <w:r>
+        <w:lastRenderedPageBreak/>
+        <w:t>Introduction</w:t>
+      </w:r>
+      <w:bookmarkEnd w:id="2"/>
+    </w:p>
+    <w:p>
+      <w:pPr>
+        <w:pStyle w:val="Titre1"/>
+      </w:pPr>
+      <w:bookmarkStart w:id="3" w:name="_Toc417970966"/>
+      <w:r>
+        <w:t>Etude d’opportunité</w:t>
+      </w:r>
+      <w:bookmarkEnd w:id="3"/>
+    </w:p>
+    <w:p>
+      <w:pPr>
+        <w:pStyle w:val="Titre1"/>
+      </w:pPr>
+      <w:bookmarkStart w:id="4" w:name="_Toc417970967"/>
+      <w:r>
+        <w:t>Analyse fonctionnelle</w:t>
+      </w:r>
+      <w:bookmarkEnd w:id="4"/>
+    </w:p>
+    <w:p>
+      <w:pPr>
+        <w:pStyle w:val="Titre2"/>
+      </w:pPr>
+      <w:bookmarkStart w:id="5" w:name="_Toc417970968"/>
+      <w:r>
+        <w:t>Généralité</w:t>
+      </w:r>
+      <w:bookmarkEnd w:id="5"/>
+    </w:p>
+    <w:p>
+      <w:pPr>
+        <w:pStyle w:val="Titre2"/>
+      </w:pPr>
+      <w:bookmarkStart w:id="6" w:name="_Toc417970969"/>
+      <w:r>
+        <w:t>Description des fonctionnalités globales</w:t>
+      </w:r>
+      <w:bookmarkEnd w:id="6"/>
+    </w:p>
+    <w:p>
+      <w:pPr>
+        <w:pStyle w:val="Titre2"/>
+      </w:pPr>
+      <w:bookmarkStart w:id="7" w:name="_Toc417970970"/>
+      <w:r>
+        <w:t>Description détaillée de l’interface</w:t>
+      </w:r>
+      <w:bookmarkEnd w:id="7"/>
+    </w:p>
+    <w:p>
+      <w:pPr>
+        <w:pStyle w:val="Titre2"/>
+      </w:pPr>
+      <w:bookmarkStart w:id="8" w:name="_Toc417970971"/>
+      <w:r>
+        <w:t>Description des éléments de sécurité</w:t>
+      </w:r>
+      <w:bookmarkEnd w:id="8"/>
+    </w:p>
+    <w:p>
+      <w:pPr>
+        <w:pStyle w:val="Titre1"/>
+      </w:pPr>
+      <w:bookmarkStart w:id="9" w:name="_Toc417970972"/>
+      <w:r>
+        <w:t>Analyse organique</w:t>
+      </w:r>
+      <w:bookmarkEnd w:id="9"/>
+    </w:p>
+    <w:p>
+      <w:pPr>
+        <w:pStyle w:val="Titre2"/>
+      </w:pPr>
+      <w:bookmarkStart w:id="10" w:name="_Toc417970973"/>
+      <w:r>
+        <w:t>Généralités</w:t>
+      </w:r>
+      <w:bookmarkEnd w:id="10"/>
+    </w:p>
+    <w:p>
+      <w:pPr>
+        <w:pStyle w:val="Titre2"/>
+      </w:pPr>
+      <w:bookmarkStart w:id="11" w:name="_Toc417970974"/>
+      <w:r>
+        <w:t>Description détaillée des algorithmes de résolution</w:t>
+      </w:r>
+      <w:bookmarkEnd w:id="11"/>
+    </w:p>
+    <w:p/>
     <w:sectPr>
+      <w:headerReference w:type="default" r:id="rId8"/>
+      <w:footerReference w:type="default" r:id="rId9"/>
       <w:pgSz w:w="11906" w:h="16838"/>
       <w:pgMar w:top="1417" w:right="1417" w:bottom="1417" w:left="1417" w:header="708" w:footer="708" w:gutter="0"/>
       <w:cols w:space="708"/>
+      <w:titlePg/>
       <w:docGrid w:linePitch="360"/>
     </w:sectPr>
   </w:body>
 </w:document>
+</file>
+
+<file path=word/endnotes.xml><?xml version="1.0" encoding="utf-8"?>
+<w:endnotes xmlns:wpc="http://schemas.microsoft.com/office/word/2010/wordprocessingCanvas" xmlns:mc="http://schemas.openxmlformats.org/markup-compatibility/2006" xmlns:o="urn:schemas-microsoft-com:office:office" xmlns:r="http://schemas.openxmlformats.org/officeDocument/2006/relationships" xmlns:m="http://schemas.openxmlformats.org/officeDocument/2006/math" xmlns:v="urn:schemas-microsoft-com:vml" xmlns:wp14="http://schemas.microsoft.com/office/word/2010/wordprocessingDrawing" xmlns:wp="http://schemas.openxmlformats.org/drawingml/2006/wordprocessingDrawing" xmlns:w10="urn:schemas-microsoft-com:office:word" xmlns:w="http://schemas.openxmlformats.org/wordprocessingml/2006/main" xmlns:w14="http://schemas.microsoft.com/office/word/2010/wordml" xmlns:wpg="http://schemas.microsoft.com/office/word/2010/wordprocessingGroup" xmlns:wpi="http://schemas.microsoft.com/office/word/2010/wordprocessingInk" xmlns:wne="http://schemas.microsoft.com/office/word/2006/wordml" xmlns:wps="http://schemas.microsoft.com/office/word/2010/wordprocessingShape" mc:Ignorable="w14 wp14">
+  <w:endnote w:type="separator" w:id="-1">
+    <w:p>
+      <w:pPr>
+        <w:spacing w:after="0" w:line="240" w:lineRule="auto"/>
+      </w:pPr>
+      <w:r>
+        <w:separator/>
+      </w:r>
+    </w:p>
+  </w:endnote>
+  <w:endnote w:type="continuationSeparator" w:id="0">
+    <w:p>
+      <w:pPr>
+        <w:spacing w:after="0" w:line="240" w:lineRule="auto"/>
+      </w:pPr>
+      <w:r>
+        <w:continuationSeparator/>
+      </w:r>
+    </w:p>
+  </w:endnote>
+</w:endnotes>
+</file>
+
+<file path=word/footer1.xml><?xml version="1.0" encoding="utf-8"?>
+<w:ftr xmlns:wpc="http://schemas.microsoft.com/office/word/2010/wordprocessingCanvas" xmlns:mc="http://schemas.openxmlformats.org/markup-compatibility/2006" xmlns:o="urn:schemas-microsoft-com:office:office" xmlns:r="http://schemas.openxmlformats.org/officeDocument/2006/relationships" xmlns:m="http://schemas.openxmlformats.org/officeDocument/2006/math" xmlns:v="urn:schemas-microsoft-com:vml" xmlns:wp14="http://schemas.microsoft.com/office/word/2010/wordprocessingDrawing" xmlns:wp="http://schemas.openxmlformats.org/drawingml/2006/wordprocessingDrawing" xmlns:w10="urn:schemas-microsoft-com:office:word" xmlns:w="http://schemas.openxmlformats.org/wordprocessingml/2006/main" xmlns:w14="http://schemas.microsoft.com/office/word/2010/wordml" xmlns:wpg="http://schemas.microsoft.com/office/word/2010/wordprocessingGroup" xmlns:wpi="http://schemas.microsoft.com/office/word/2010/wordprocessingInk" xmlns:wne="http://schemas.microsoft.com/office/word/2006/wordml" xmlns:wps="http://schemas.microsoft.com/office/word/2010/wordprocessingShape" mc:Ignorable="w14 wp14">
+  <w:p>
+    <w:pPr>
+      <w:pStyle w:val="Pieddepage"/>
+    </w:pPr>
+    <w:proofErr w:type="spellStart"/>
+    <w:r>
+      <w:t>Devaud</w:t>
+    </w:r>
+    <w:proofErr w:type="spellEnd"/>
+    <w:r>
+      <w:t xml:space="preserve"> Alan</w:t>
+    </w:r>
+    <w:r>
+      <w:tab/>
+      <w:t>I.IN-P4A</w:t>
+    </w:r>
+    <w:r>
+      <w:tab/>
+    </w:r>
+    <w:r>
+      <w:rPr>
+        <w:lang w:val="fr-FR"/>
+      </w:rPr>
+      <w:t xml:space="preserve">Page | </w:t>
+    </w:r>
+    <w:r>
+      <w:fldChar w:fldCharType="begin"/>
+    </w:r>
+    <w:r>
+      <w:instrText>PAGE   \* MERGEFORMAT</w:instrText>
+    </w:r>
+    <w:r>
+      <w:fldChar w:fldCharType="separate"/>
+    </w:r>
+    <w:r>
+      <w:rPr>
+        <w:noProof/>
+        <w:lang w:val="fr-FR"/>
+      </w:rPr>
+      <w:t>2</w:t>
+    </w:r>
+    <w:r>
+      <w:fldChar w:fldCharType="end"/>
+    </w:r>
+  </w:p>
+</w:ftr>
+</file>
+
+<file path=word/footnotes.xml><?xml version="1.0" encoding="utf-8"?>
+<w:footnotes xmlns:wpc="http://schemas.microsoft.com/office/word/2010/wordprocessingCanvas" xmlns:mc="http://schemas.openxmlformats.org/markup-compatibility/2006" xmlns:o="urn:schemas-microsoft-com:office:office" xmlns:r="http://schemas.openxmlformats.org/officeDocument/2006/relationships" xmlns:m="http://schemas.openxmlformats.org/officeDocument/2006/math" xmlns:v="urn:schemas-microsoft-com:vml" xmlns:wp14="http://schemas.microsoft.com/office/word/2010/wordprocessingDrawing" xmlns:wp="http://schemas.openxmlformats.org/drawingml/2006/wordprocessingDrawing" xmlns:w10="urn:schemas-microsoft-com:office:word" xmlns:w="http://schemas.openxmlformats.org/wordprocessingml/2006/main" xmlns:w14="http://schemas.microsoft.com/office/word/2010/wordml" xmlns:wpg="http://schemas.microsoft.com/office/word/2010/wordprocessingGroup" xmlns:wpi="http://schemas.microsoft.com/office/word/2010/wordprocessingInk" xmlns:wne="http://schemas.microsoft.com/office/word/2006/wordml" xmlns:wps="http://schemas.microsoft.com/office/word/2010/wordprocessingShape" mc:Ignorable="w14 wp14">
+  <w:footnote w:type="separator" w:id="-1">
+    <w:p>
+      <w:pPr>
+        <w:spacing w:after="0" w:line="240" w:lineRule="auto"/>
+      </w:pPr>
+      <w:r>
+        <w:separator/>
+      </w:r>
+    </w:p>
+  </w:footnote>
+  <w:footnote w:type="continuationSeparator" w:id="0">
+    <w:p>
+      <w:pPr>
+        <w:spacing w:after="0" w:line="240" w:lineRule="auto"/>
+      </w:pPr>
+      <w:r>
+        <w:continuationSeparator/>
+      </w:r>
+    </w:p>
+  </w:footnote>
+</w:footnotes>
+</file>
+
+<file path=word/header1.xml><?xml version="1.0" encoding="utf-8"?>
+<w:hdr xmlns:wpc="http://schemas.microsoft.com/office/word/2010/wordprocessingCanvas" xmlns:mc="http://schemas.openxmlformats.org/markup-compatibility/2006" xmlns:o="urn:schemas-microsoft-com:office:office" xmlns:r="http://schemas.openxmlformats.org/officeDocument/2006/relationships" xmlns:m="http://schemas.openxmlformats.org/officeDocument/2006/math" xmlns:v="urn:schemas-microsoft-com:vml" xmlns:wp14="http://schemas.microsoft.com/office/word/2010/wordprocessingDrawing" xmlns:wp="http://schemas.openxmlformats.org/drawingml/2006/wordprocessingDrawing" xmlns:w10="urn:schemas-microsoft-com:office:word" xmlns:w="http://schemas.openxmlformats.org/wordprocessingml/2006/main" xmlns:w14="http://schemas.microsoft.com/office/word/2010/wordml" xmlns:wpg="http://schemas.microsoft.com/office/word/2010/wordprocessingGroup" xmlns:wpi="http://schemas.microsoft.com/office/word/2010/wordprocessingInk" xmlns:wne="http://schemas.microsoft.com/office/word/2006/wordml" xmlns:wps="http://schemas.microsoft.com/office/word/2010/wordprocessingShape" mc:Ignorable="w14 wp14">
+  <w:p>
+    <w:pPr>
+      <w:pStyle w:val="En-tte"/>
+    </w:pPr>
+    <w:proofErr w:type="spellStart"/>
+    <w:r>
+      <w:t>OneWayTicket</w:t>
+    </w:r>
+    <w:proofErr w:type="spellEnd"/>
+    <w:r>
+      <w:tab/>
+      <w:t>TPI</w:t>
+    </w:r>
+    <w:r>
+      <w:tab/>
+    </w:r>
+    <w:r>
+      <w:fldChar w:fldCharType="begin"/>
+    </w:r>
+    <w:r>
+      <w:instrText xml:space="preserve"> TIME \@ "dd.MM.yyyy" </w:instrText>
+    </w:r>
+    <w:r>
+      <w:fldChar w:fldCharType="separate"/>
+    </w:r>
+    <w:r>
+      <w:rPr>
+        <w:noProof/>
+      </w:rPr>
+      <w:t>28.04.2015</w:t>
+    </w:r>
+    <w:r>
+      <w:fldChar w:fldCharType="end"/>
+    </w:r>
+  </w:p>
+</w:hdr>
 </file>
 
 <file path=word/styles.xml><?xml version="1.0" encoding="utf-8"?>
@@ -175,6 +1425,61 @@
   <w:style w:type="paragraph" w:default="1" w:styleId="Normal">
     <w:name w:val="Normal"/>
     <w:qFormat/>
+    <w:rsid w:val="00D659A0"/>
+    <w:pPr>
+      <w:jc w:val="both"/>
+    </w:pPr>
+    <w:rPr>
+      <w:rFonts w:ascii="Arial" w:hAnsi="Arial"/>
+    </w:rPr>
+  </w:style>
+  <w:style w:type="paragraph" w:styleId="Titre1">
+    <w:name w:val="heading 1"/>
+    <w:basedOn w:val="Normal"/>
+    <w:next w:val="Normal"/>
+    <w:link w:val="Titre1Car"/>
+    <w:autoRedefine/>
+    <w:uiPriority w:val="9"/>
+    <w:qFormat/>
+    <w:rsid w:val="00CD008D"/>
+    <w:pPr>
+      <w:keepNext/>
+      <w:keepLines/>
+      <w:spacing w:before="480" w:after="0"/>
+      <w:outlineLvl w:val="0"/>
+    </w:pPr>
+    <w:rPr>
+      <w:rFonts w:eastAsiaTheme="majorEastAsia" w:cstheme="majorBidi"/>
+      <w:b/>
+      <w:bCs/>
+      <w:color w:val="4F6228" w:themeColor="accent3" w:themeShade="80"/>
+      <w:sz w:val="28"/>
+      <w:szCs w:val="28"/>
+    </w:rPr>
+  </w:style>
+  <w:style w:type="paragraph" w:styleId="Titre2">
+    <w:name w:val="heading 2"/>
+    <w:basedOn w:val="Normal"/>
+    <w:next w:val="Normal"/>
+    <w:link w:val="Titre2Car"/>
+    <w:uiPriority w:val="9"/>
+    <w:unhideWhenUsed/>
+    <w:qFormat/>
+    <w:rsid w:val="00CD008D"/>
+    <w:pPr>
+      <w:keepNext/>
+      <w:keepLines/>
+      <w:spacing w:before="200" w:after="0"/>
+      <w:outlineLvl w:val="1"/>
+    </w:pPr>
+    <w:rPr>
+      <w:rFonts w:eastAsiaTheme="majorEastAsia" w:cstheme="majorBidi"/>
+      <w:b/>
+      <w:bCs/>
+      <w:color w:val="76923C" w:themeColor="accent3" w:themeShade="BF"/>
+      <w:sz w:val="26"/>
+      <w:szCs w:val="26"/>
+    </w:rPr>
   </w:style>
   <w:style w:type="character" w:default="1" w:styleId="Policepardfaut">
     <w:name w:val="Default Paragraph Font"/>
@@ -202,6 +1507,161 @@
     <w:uiPriority w:val="99"/>
     <w:semiHidden/>
     <w:unhideWhenUsed/>
+  </w:style>
+  <w:style w:type="paragraph" w:styleId="Titre">
+    <w:name w:val="Title"/>
+    <w:basedOn w:val="Normal"/>
+    <w:next w:val="Normal"/>
+    <w:link w:val="TitreCar"/>
+    <w:uiPriority w:val="10"/>
+    <w:qFormat/>
+    <w:rsid w:val="00CD008D"/>
+    <w:pPr>
+      <w:spacing w:after="300" w:line="240" w:lineRule="auto"/>
+      <w:contextualSpacing/>
+      <w:jc w:val="center"/>
+    </w:pPr>
+    <w:rPr>
+      <w:rFonts w:eastAsiaTheme="majorEastAsia" w:cstheme="majorBidi"/>
+      <w:b/>
+      <w:color w:val="4F6228" w:themeColor="accent3" w:themeShade="80"/>
+      <w:spacing w:val="5"/>
+      <w:kern w:val="28"/>
+      <w:sz w:val="52"/>
+      <w:szCs w:val="52"/>
+    </w:rPr>
+  </w:style>
+  <w:style w:type="character" w:customStyle="1" w:styleId="TitreCar">
+    <w:name w:val="Titre Car"/>
+    <w:basedOn w:val="Policepardfaut"/>
+    <w:link w:val="Titre"/>
+    <w:uiPriority w:val="10"/>
+    <w:rsid w:val="00CD008D"/>
+    <w:rPr>
+      <w:rFonts w:ascii="Arial" w:eastAsiaTheme="majorEastAsia" w:hAnsi="Arial" w:cstheme="majorBidi"/>
+      <w:b/>
+      <w:color w:val="4F6228" w:themeColor="accent3" w:themeShade="80"/>
+      <w:spacing w:val="5"/>
+      <w:kern w:val="28"/>
+      <w:sz w:val="52"/>
+      <w:szCs w:val="52"/>
+    </w:rPr>
+  </w:style>
+  <w:style w:type="character" w:customStyle="1" w:styleId="Titre1Car">
+    <w:name w:val="Titre 1 Car"/>
+    <w:basedOn w:val="Policepardfaut"/>
+    <w:link w:val="Titre1"/>
+    <w:uiPriority w:val="9"/>
+    <w:rsid w:val="00CD008D"/>
+    <w:rPr>
+      <w:rFonts w:ascii="Arial" w:eastAsiaTheme="majorEastAsia" w:hAnsi="Arial" w:cstheme="majorBidi"/>
+      <w:b/>
+      <w:bCs/>
+      <w:color w:val="4F6228" w:themeColor="accent3" w:themeShade="80"/>
+      <w:sz w:val="28"/>
+      <w:szCs w:val="28"/>
+    </w:rPr>
+  </w:style>
+  <w:style w:type="character" w:customStyle="1" w:styleId="Titre2Car">
+    <w:name w:val="Titre 2 Car"/>
+    <w:basedOn w:val="Policepardfaut"/>
+    <w:link w:val="Titre2"/>
+    <w:uiPriority w:val="9"/>
+    <w:rsid w:val="00CD008D"/>
+    <w:rPr>
+      <w:rFonts w:ascii="Arial" w:eastAsiaTheme="majorEastAsia" w:hAnsi="Arial" w:cstheme="majorBidi"/>
+      <w:b/>
+      <w:bCs/>
+      <w:color w:val="76923C" w:themeColor="accent3" w:themeShade="BF"/>
+      <w:sz w:val="26"/>
+      <w:szCs w:val="26"/>
+    </w:rPr>
+  </w:style>
+  <w:style w:type="paragraph" w:styleId="TM1">
+    <w:name w:val="toc 1"/>
+    <w:basedOn w:val="Normal"/>
+    <w:next w:val="Normal"/>
+    <w:autoRedefine/>
+    <w:uiPriority w:val="39"/>
+    <w:unhideWhenUsed/>
+    <w:rsid w:val="007567DF"/>
+    <w:pPr>
+      <w:spacing w:after="100"/>
+    </w:pPr>
+  </w:style>
+  <w:style w:type="paragraph" w:styleId="TM2">
+    <w:name w:val="toc 2"/>
+    <w:basedOn w:val="Normal"/>
+    <w:next w:val="Normal"/>
+    <w:autoRedefine/>
+    <w:uiPriority w:val="39"/>
+    <w:unhideWhenUsed/>
+    <w:rsid w:val="007567DF"/>
+    <w:pPr>
+      <w:spacing w:after="100"/>
+      <w:ind w:left="220"/>
+    </w:pPr>
+  </w:style>
+  <w:style w:type="character" w:styleId="Lienhypertexte">
+    <w:name w:val="Hyperlink"/>
+    <w:basedOn w:val="Policepardfaut"/>
+    <w:uiPriority w:val="99"/>
+    <w:unhideWhenUsed/>
+    <w:rsid w:val="007567DF"/>
+    <w:rPr>
+      <w:color w:val="0000FF" w:themeColor="hyperlink"/>
+      <w:u w:val="single"/>
+    </w:rPr>
+  </w:style>
+  <w:style w:type="paragraph" w:styleId="En-tte">
+    <w:name w:val="header"/>
+    <w:basedOn w:val="Normal"/>
+    <w:link w:val="En-tteCar"/>
+    <w:uiPriority w:val="99"/>
+    <w:unhideWhenUsed/>
+    <w:rsid w:val="00D3300C"/>
+    <w:pPr>
+      <w:tabs>
+        <w:tab w:val="center" w:pos="4536"/>
+        <w:tab w:val="right" w:pos="9072"/>
+      </w:tabs>
+      <w:spacing w:after="0" w:line="240" w:lineRule="auto"/>
+    </w:pPr>
+  </w:style>
+  <w:style w:type="character" w:customStyle="1" w:styleId="En-tteCar">
+    <w:name w:val="En-tête Car"/>
+    <w:basedOn w:val="Policepardfaut"/>
+    <w:link w:val="En-tte"/>
+    <w:uiPriority w:val="99"/>
+    <w:rsid w:val="00D3300C"/>
+    <w:rPr>
+      <w:rFonts w:ascii="Arial" w:hAnsi="Arial"/>
+    </w:rPr>
+  </w:style>
+  <w:style w:type="paragraph" w:styleId="Pieddepage">
+    <w:name w:val="footer"/>
+    <w:basedOn w:val="Normal"/>
+    <w:link w:val="PieddepageCar"/>
+    <w:uiPriority w:val="99"/>
+    <w:unhideWhenUsed/>
+    <w:rsid w:val="00D3300C"/>
+    <w:pPr>
+      <w:tabs>
+        <w:tab w:val="center" w:pos="4536"/>
+        <w:tab w:val="right" w:pos="9072"/>
+      </w:tabs>
+      <w:spacing w:after="0" w:line="240" w:lineRule="auto"/>
+    </w:pPr>
+  </w:style>
+  <w:style w:type="character" w:customStyle="1" w:styleId="PieddepageCar">
+    <w:name w:val="Pied de page Car"/>
+    <w:basedOn w:val="Policepardfaut"/>
+    <w:link w:val="Pieddepage"/>
+    <w:uiPriority w:val="99"/>
+    <w:rsid w:val="00D3300C"/>
+    <w:rPr>
+      <w:rFonts w:ascii="Arial" w:hAnsi="Arial"/>
+    </w:rPr>
   </w:style>
 </w:styles>
 </file>
@@ -365,6 +1825,61 @@
   <w:style w:type="paragraph" w:default="1" w:styleId="Normal">
     <w:name w:val="Normal"/>
     <w:qFormat/>
+    <w:rsid w:val="00D659A0"/>
+    <w:pPr>
+      <w:jc w:val="both"/>
+    </w:pPr>
+    <w:rPr>
+      <w:rFonts w:ascii="Arial" w:hAnsi="Arial"/>
+    </w:rPr>
+  </w:style>
+  <w:style w:type="paragraph" w:styleId="Titre1">
+    <w:name w:val="heading 1"/>
+    <w:basedOn w:val="Normal"/>
+    <w:next w:val="Normal"/>
+    <w:link w:val="Titre1Car"/>
+    <w:autoRedefine/>
+    <w:uiPriority w:val="9"/>
+    <w:qFormat/>
+    <w:rsid w:val="00CD008D"/>
+    <w:pPr>
+      <w:keepNext/>
+      <w:keepLines/>
+      <w:spacing w:before="480" w:after="0"/>
+      <w:outlineLvl w:val="0"/>
+    </w:pPr>
+    <w:rPr>
+      <w:rFonts w:eastAsiaTheme="majorEastAsia" w:cstheme="majorBidi"/>
+      <w:b/>
+      <w:bCs/>
+      <w:color w:val="4F6228" w:themeColor="accent3" w:themeShade="80"/>
+      <w:sz w:val="28"/>
+      <w:szCs w:val="28"/>
+    </w:rPr>
+  </w:style>
+  <w:style w:type="paragraph" w:styleId="Titre2">
+    <w:name w:val="heading 2"/>
+    <w:basedOn w:val="Normal"/>
+    <w:next w:val="Normal"/>
+    <w:link w:val="Titre2Car"/>
+    <w:uiPriority w:val="9"/>
+    <w:unhideWhenUsed/>
+    <w:qFormat/>
+    <w:rsid w:val="00CD008D"/>
+    <w:pPr>
+      <w:keepNext/>
+      <w:keepLines/>
+      <w:spacing w:before="200" w:after="0"/>
+      <w:outlineLvl w:val="1"/>
+    </w:pPr>
+    <w:rPr>
+      <w:rFonts w:eastAsiaTheme="majorEastAsia" w:cstheme="majorBidi"/>
+      <w:b/>
+      <w:bCs/>
+      <w:color w:val="76923C" w:themeColor="accent3" w:themeShade="BF"/>
+      <w:sz w:val="26"/>
+      <w:szCs w:val="26"/>
+    </w:rPr>
   </w:style>
   <w:style w:type="character" w:default="1" w:styleId="Policepardfaut">
     <w:name w:val="Default Paragraph Font"/>
@@ -392,6 +1907,161 @@
     <w:uiPriority w:val="99"/>
     <w:semiHidden/>
     <w:unhideWhenUsed/>
+  </w:style>
+  <w:style w:type="paragraph" w:styleId="Titre">
+    <w:name w:val="Title"/>
+    <w:basedOn w:val="Normal"/>
+    <w:next w:val="Normal"/>
+    <w:link w:val="TitreCar"/>
+    <w:uiPriority w:val="10"/>
+    <w:qFormat/>
+    <w:rsid w:val="00CD008D"/>
+    <w:pPr>
+      <w:spacing w:after="300" w:line="240" w:lineRule="auto"/>
+      <w:contextualSpacing/>
+      <w:jc w:val="center"/>
+    </w:pPr>
+    <w:rPr>
+      <w:rFonts w:eastAsiaTheme="majorEastAsia" w:cstheme="majorBidi"/>
+      <w:b/>
+      <w:color w:val="4F6228" w:themeColor="accent3" w:themeShade="80"/>
+      <w:spacing w:val="5"/>
+      <w:kern w:val="28"/>
+      <w:sz w:val="52"/>
+      <w:szCs w:val="52"/>
+    </w:rPr>
+  </w:style>
+  <w:style w:type="character" w:customStyle="1" w:styleId="TitreCar">
+    <w:name w:val="Titre Car"/>
+    <w:basedOn w:val="Policepardfaut"/>
+    <w:link w:val="Titre"/>
+    <w:uiPriority w:val="10"/>
+    <w:rsid w:val="00CD008D"/>
+    <w:rPr>
+      <w:rFonts w:ascii="Arial" w:eastAsiaTheme="majorEastAsia" w:hAnsi="Arial" w:cstheme="majorBidi"/>
+      <w:b/>
+      <w:color w:val="4F6228" w:themeColor="accent3" w:themeShade="80"/>
+      <w:spacing w:val="5"/>
+      <w:kern w:val="28"/>
+      <w:sz w:val="52"/>
+      <w:szCs w:val="52"/>
+    </w:rPr>
+  </w:style>
+  <w:style w:type="character" w:customStyle="1" w:styleId="Titre1Car">
+    <w:name w:val="Titre 1 Car"/>
+    <w:basedOn w:val="Policepardfaut"/>
+    <w:link w:val="Titre1"/>
+    <w:uiPriority w:val="9"/>
+    <w:rsid w:val="00CD008D"/>
+    <w:rPr>
+      <w:rFonts w:ascii="Arial" w:eastAsiaTheme="majorEastAsia" w:hAnsi="Arial" w:cstheme="majorBidi"/>
+      <w:b/>
+      <w:bCs/>
+      <w:color w:val="4F6228" w:themeColor="accent3" w:themeShade="80"/>
+      <w:sz w:val="28"/>
+      <w:szCs w:val="28"/>
+    </w:rPr>
+  </w:style>
+  <w:style w:type="character" w:customStyle="1" w:styleId="Titre2Car">
+    <w:name w:val="Titre 2 Car"/>
+    <w:basedOn w:val="Policepardfaut"/>
+    <w:link w:val="Titre2"/>
+    <w:uiPriority w:val="9"/>
+    <w:rsid w:val="00CD008D"/>
+    <w:rPr>
+      <w:rFonts w:ascii="Arial" w:eastAsiaTheme="majorEastAsia" w:hAnsi="Arial" w:cstheme="majorBidi"/>
+      <w:b/>
+      <w:bCs/>
+      <w:color w:val="76923C" w:themeColor="accent3" w:themeShade="BF"/>
+      <w:sz w:val="26"/>
+      <w:szCs w:val="26"/>
+    </w:rPr>
+  </w:style>
+  <w:style w:type="paragraph" w:styleId="TM1">
+    <w:name w:val="toc 1"/>
+    <w:basedOn w:val="Normal"/>
+    <w:next w:val="Normal"/>
+    <w:autoRedefine/>
+    <w:uiPriority w:val="39"/>
+    <w:unhideWhenUsed/>
+    <w:rsid w:val="007567DF"/>
+    <w:pPr>
+      <w:spacing w:after="100"/>
+    </w:pPr>
+  </w:style>
+  <w:style w:type="paragraph" w:styleId="TM2">
+    <w:name w:val="toc 2"/>
+    <w:basedOn w:val="Normal"/>
+    <w:next w:val="Normal"/>
+    <w:autoRedefine/>
+    <w:uiPriority w:val="39"/>
+    <w:unhideWhenUsed/>
+    <w:rsid w:val="007567DF"/>
+    <w:pPr>
+      <w:spacing w:after="100"/>
+      <w:ind w:left="220"/>
+    </w:pPr>
+  </w:style>
+  <w:style w:type="character" w:styleId="Lienhypertexte">
+    <w:name w:val="Hyperlink"/>
+    <w:basedOn w:val="Policepardfaut"/>
+    <w:uiPriority w:val="99"/>
+    <w:unhideWhenUsed/>
+    <w:rsid w:val="007567DF"/>
+    <w:rPr>
+      <w:color w:val="0000FF" w:themeColor="hyperlink"/>
+      <w:u w:val="single"/>
+    </w:rPr>
+  </w:style>
+  <w:style w:type="paragraph" w:styleId="En-tte">
+    <w:name w:val="header"/>
+    <w:basedOn w:val="Normal"/>
+    <w:link w:val="En-tteCar"/>
+    <w:uiPriority w:val="99"/>
+    <w:unhideWhenUsed/>
+    <w:rsid w:val="00D3300C"/>
+    <w:pPr>
+      <w:tabs>
+        <w:tab w:val="center" w:pos="4536"/>
+        <w:tab w:val="right" w:pos="9072"/>
+      </w:tabs>
+      <w:spacing w:after="0" w:line="240" w:lineRule="auto"/>
+    </w:pPr>
+  </w:style>
+  <w:style w:type="character" w:customStyle="1" w:styleId="En-tteCar">
+    <w:name w:val="En-tête Car"/>
+    <w:basedOn w:val="Policepardfaut"/>
+    <w:link w:val="En-tte"/>
+    <w:uiPriority w:val="99"/>
+    <w:rsid w:val="00D3300C"/>
+    <w:rPr>
+      <w:rFonts w:ascii="Arial" w:hAnsi="Arial"/>
+    </w:rPr>
+  </w:style>
+  <w:style w:type="paragraph" w:styleId="Pieddepage">
+    <w:name w:val="footer"/>
+    <w:basedOn w:val="Normal"/>
+    <w:link w:val="PieddepageCar"/>
+    <w:uiPriority w:val="99"/>
+    <w:unhideWhenUsed/>
+    <w:rsid w:val="00D3300C"/>
+    <w:pPr>
+      <w:tabs>
+        <w:tab w:val="center" w:pos="4536"/>
+        <w:tab w:val="right" w:pos="9072"/>
+      </w:tabs>
+      <w:spacing w:after="0" w:line="240" w:lineRule="auto"/>
+    </w:pPr>
+  </w:style>
+  <w:style w:type="character" w:customStyle="1" w:styleId="PieddepageCar">
+    <w:name w:val="Pied de page Car"/>
+    <w:basedOn w:val="Policepardfaut"/>
+    <w:link w:val="Pieddepage"/>
+    <w:uiPriority w:val="99"/>
+    <w:rsid w:val="00D3300C"/>
+    <w:rPr>
+      <w:rFonts w:ascii="Arial" w:hAnsi="Arial"/>
+    </w:rPr>
   </w:style>
 </w:styles>
 </file>
@@ -679,4 +2349,16 @@
   <a:objectDefaults/>
   <a:extraClrSchemeLst/>
 </a:theme>
+</file>
+
+<file path=customXml/item1.xml><?xml version="1.0" encoding="utf-8"?>
+<b:Sources xmlns:b="http://schemas.openxmlformats.org/officeDocument/2006/bibliography" xmlns="http://schemas.openxmlformats.org/officeDocument/2006/bibliography" SelectedStyle="\APA.XSL" StyleName="APA"/>
+</file>
+
+<file path=customXml/itemProps1.xml><?xml version="1.0" encoding="utf-8"?>
+<ds:datastoreItem xmlns:ds="http://schemas.openxmlformats.org/officeDocument/2006/customXml" ds:itemID="{2326709E-F42D-4F07-A94A-9EBDEB54F6BB}">
+  <ds:schemaRefs>
+    <ds:schemaRef ds:uri="http://schemas.openxmlformats.org/officeDocument/2006/bibliography"/>
+  </ds:schemaRefs>
+</ds:datastoreItem>
 </file>
</xml_diff>

<commit_message>
Avancement de l'étude d'opportunité
</commit_message>
<xml_diff>
--- a/Documentations/Documentation_Technique.docx
+++ b/Documentations/Documentation_Technique.docx
@@ -1139,7 +1139,299 @@
     </w:p>
     <w:p>
       <w:r>
-        <w:t>Il existe déjà des applications et des sites web sur le même sujet.</w:t>
+        <w:t xml:space="preserve">Il existe déjà des applications et des sites web </w:t>
+      </w:r>
+      <w:r>
+        <w:t>qui permettent la gestion de la billetterie d’une manifestation</w:t>
+      </w:r>
+      <w:r>
+        <w:t>.</w:t>
+      </w:r>
+      <w:r>
+        <w:t xml:space="preserve"> </w:t>
+      </w:r>
+      <w:r>
+        <w:t xml:space="preserve">Le projet qui se rapproche le plus du mien </w:t>
+      </w:r>
+      <w:r>
+        <w:t>est « </w:t>
+      </w:r>
+      <w:r>
+        <w:rPr>
+          <w:i/>
+        </w:rPr>
+        <w:t>Net Billetterie</w:t>
+      </w:r>
+      <w:r>
+        <w:t xml:space="preserve"> ». </w:t>
+      </w:r>
+    </w:p>
+    <w:p>
+      <w:r>
+        <w:rPr>
+          <w:i/>
+        </w:rPr>
+        <w:t>Net Billetterie</w:t>
+      </w:r>
+      <w:r>
+        <w:t xml:space="preserve"> permet la gestion de salle de spectacle ou de saison culturelle. Les utilisateurs ont la possibilité de gérer les spectacles, les spectateurs, les tarifs, les abonnements et la billetterie.</w:t>
+      </w:r>
+    </w:p>
+    <w:p>
+      <w:r>
+        <w:rPr>
+          <w:noProof/>
+        </w:rPr>
+        <mc:AlternateContent>
+          <mc:Choice Requires="wps">
+            <w:drawing>
+              <wp:anchor distT="0" distB="0" distL="114300" distR="114300" simplePos="0" relativeHeight="251660288" behindDoc="0" locked="0" layoutInCell="1" allowOverlap="1" wp14:anchorId="60382932" wp14:editId="65915AF9">
+                <wp:simplePos x="0" y="0"/>
+                <wp:positionH relativeFrom="column">
+                  <wp:posOffset>1929130</wp:posOffset>
+                </wp:positionH>
+                <wp:positionV relativeFrom="paragraph">
+                  <wp:posOffset>1885950</wp:posOffset>
+                </wp:positionV>
+                <wp:extent cx="3850640" cy="198120"/>
+                <wp:effectExtent l="0" t="0" r="0" b="0"/>
+                <wp:wrapSquare wrapText="bothSides"/>
+                <wp:docPr id="2" name="Zone de texte 2"/>
+                <wp:cNvGraphicFramePr/>
+                <a:graphic xmlns:a="http://schemas.openxmlformats.org/drawingml/2006/main">
+                  <a:graphicData uri="http://schemas.microsoft.com/office/word/2010/wordprocessingShape">
+                    <wps:wsp>
+                      <wps:cNvSpPr txBox="1"/>
+                      <wps:spPr>
+                        <a:xfrm>
+                          <a:off x="0" y="0"/>
+                          <a:ext cx="3850640" cy="198120"/>
+                        </a:xfrm>
+                        <a:prstGeom prst="rect">
+                          <a:avLst/>
+                        </a:prstGeom>
+                        <a:solidFill>
+                          <a:prstClr val="white"/>
+                        </a:solidFill>
+                        <a:ln>
+                          <a:noFill/>
+                        </a:ln>
+                        <a:effectLst/>
+                      </wps:spPr>
+                      <wps:txbx>
+                        <w:txbxContent>
+                          <w:p>
+                            <w:pPr>
+                              <w:pStyle w:val="Lgende"/>
+                              <w:jc w:val="center"/>
+                              <w:rPr>
+                                <w:noProof/>
+                              </w:rPr>
+                            </w:pPr>
+                            <w:r>
+                              <w:t xml:space="preserve">Figure </w:t>
+                            </w:r>
+                            <w:fldSimple w:instr=" SEQ Figure \* ARABIC ">
+                              <w:r>
+                                <w:rPr>
+                                  <w:noProof/>
+                                </w:rPr>
+                                <w:t>1</w:t>
+                              </w:r>
+                            </w:fldSimple>
+                            <w:r>
+                              <w:t xml:space="preserve"> : Structure du dossier "Net Billetterie"</w:t>
+                            </w:r>
+                          </w:p>
+                        </w:txbxContent>
+                      </wps:txbx>
+                      <wps:bodyPr rot="0" spcFirstLastPara="0" vertOverflow="overflow" horzOverflow="overflow" vert="horz" wrap="square" lIns="0" tIns="0" rIns="0" bIns="0" numCol="1" spcCol="0" rtlCol="0" fromWordArt="0" anchor="t" anchorCtr="0" forceAA="0" compatLnSpc="1">
+                        <a:prstTxWarp prst="textNoShape">
+                          <a:avLst/>
+                        </a:prstTxWarp>
+                        <a:noAutofit/>
+                      </wps:bodyPr>
+                    </wps:wsp>
+                  </a:graphicData>
+                </a:graphic>
+                <wp14:sizeRelV relativeFrom="margin">
+                  <wp14:pctHeight>0</wp14:pctHeight>
+                </wp14:sizeRelV>
+              </wp:anchor>
+            </w:drawing>
+          </mc:Choice>
+          <mc:Fallback>
+            <w:pict>
+              <v:shapetype id="_x0000_t202" coordsize="21600,21600" o:spt="202" path="m,l,21600r21600,l21600,xe">
+                <v:stroke joinstyle="miter"/>
+                <v:path gradientshapeok="t" o:connecttype="rect"/>
+              </v:shapetype>
+              <v:shape id="Zone de texte 2" o:spid="_x0000_s1026" type="#_x0000_t202" style="position:absolute;left:0;text-align:left;margin-left:151.9pt;margin-top:148.5pt;width:303.2pt;height:15.6pt;z-index:251660288;visibility:visible;mso-wrap-style:square;mso-height-percent:0;mso-wrap-distance-left:9pt;mso-wrap-distance-top:0;mso-wrap-distance-right:9pt;mso-wrap-distance-bottom:0;mso-position-horizontal:absolute;mso-position-horizontal-relative:text;mso-position-vertical:absolute;mso-position-vertical-relative:text;mso-height-percent:0;mso-height-relative:margin;v-text-anchor:top" o:gfxdata="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" stroked="f">
+                <v:textbox inset="0,0,0,0">
+                  <w:txbxContent>
+                    <w:p>
+                      <w:pPr>
+                        <w:pStyle w:val="Lgende"/>
+                        <w:jc w:val="center"/>
+                        <w:rPr>
+                          <w:noProof/>
+                        </w:rPr>
+                      </w:pPr>
+                      <w:r>
+                        <w:t xml:space="preserve">Figure </w:t>
+                      </w:r>
+                      <w:fldSimple w:instr=" SEQ Figure \* ARABIC ">
+                        <w:r>
+                          <w:rPr>
+                            <w:noProof/>
+                          </w:rPr>
+                          <w:t>1</w:t>
+                        </w:r>
+                      </w:fldSimple>
+                      <w:r>
+                        <w:t xml:space="preserve"> : Structure du dossier "Net Billetterie"</w:t>
+                      </w:r>
+                    </w:p>
+                  </w:txbxContent>
+                </v:textbox>
+                <w10:wrap type="square"/>
+              </v:shape>
+            </w:pict>
+          </mc:Fallback>
+        </mc:AlternateContent>
+      </w:r>
+      <w:r>
+        <w:rPr>
+          <w:noProof/>
+          <w:lang w:eastAsia="fr-CH"/>
+        </w:rPr>
+        <w:drawing>
+          <wp:anchor distT="0" distB="0" distL="114300" distR="114300" simplePos="0" relativeHeight="251658240" behindDoc="0" locked="0" layoutInCell="1" allowOverlap="1" wp14:anchorId="505EC7ED" wp14:editId="5F28A484">
+            <wp:simplePos x="0" y="0"/>
+            <wp:positionH relativeFrom="column">
+              <wp:posOffset>1928495</wp:posOffset>
+            </wp:positionH>
+            <wp:positionV relativeFrom="paragraph">
+              <wp:posOffset>7620</wp:posOffset>
+            </wp:positionV>
+            <wp:extent cx="3850640" cy="1820545"/>
+            <wp:effectExtent l="0" t="0" r="0" b="8255"/>
+            <wp:wrapSquare wrapText="bothSides"/>
+            <wp:docPr id="1" name="Image 1"/>
+            <wp:cNvGraphicFramePr>
+              <a:graphicFrameLocks xmlns:a="http://schemas.openxmlformats.org/drawingml/2006/main" noChangeAspect="1"/>
+            </wp:cNvGraphicFramePr>
+            <a:graphic xmlns:a="http://schemas.openxmlformats.org/drawingml/2006/main">
+              <a:graphicData uri="http://schemas.openxmlformats.org/drawingml/2006/picture">
+                <pic:pic xmlns:pic="http://schemas.openxmlformats.org/drawingml/2006/picture">
+                  <pic:nvPicPr>
+                    <pic:cNvPr id="0" name="Capture_strucutreFichierNetBilletterie.PNG"/>
+                    <pic:cNvPicPr/>
+                  </pic:nvPicPr>
+                  <pic:blipFill rotWithShape="1">
+                    <a:blip r:embed="rId8" cstate="print">
+                      <a:extLst>
+                        <a:ext uri="{28A0092B-C50C-407E-A947-70E740481C1C}">
+                          <a14:useLocalDpi xmlns:a14="http://schemas.microsoft.com/office/drawing/2010/main" val="0"/>
+                        </a:ext>
+                      </a:extLst>
+                    </a:blip>
+                    <a:srcRect r="-74" b="22566"/>
+                    <a:stretch/>
+                  </pic:blipFill>
+                  <pic:spPr bwMode="auto">
+                    <a:xfrm>
+                      <a:off x="0" y="0"/>
+                      <a:ext cx="3850640" cy="1820545"/>
+                    </a:xfrm>
+                    <a:prstGeom prst="rect">
+                      <a:avLst/>
+                    </a:prstGeom>
+                    <a:ln>
+                      <a:noFill/>
+                    </a:ln>
+                    <a:extLst>
+                      <a:ext uri="{53640926-AAD7-44D8-BBD7-CCE9431645EC}">
+                        <a14:shadowObscured xmlns:a14="http://schemas.microsoft.com/office/drawing/2010/main"/>
+                      </a:ext>
+                    </a:extLst>
+                  </pic:spPr>
+                </pic:pic>
+              </a:graphicData>
+            </a:graphic>
+            <wp14:sizeRelH relativeFrom="page">
+              <wp14:pctWidth>0</wp14:pctWidth>
+            </wp14:sizeRelH>
+            <wp14:sizeRelV relativeFrom="page">
+              <wp14:pctHeight>0</wp14:pctHeight>
+            </wp14:sizeRelV>
+          </wp:anchor>
+        </w:drawing>
+      </w:r>
+      <w:r>
+        <w:t xml:space="preserve">L’installation de </w:t>
+      </w:r>
+      <w:r>
+        <w:rPr>
+          <w:i/>
+        </w:rPr>
+        <w:t>Net Billetterie</w:t>
+      </w:r>
+      <w:r>
+        <w:t xml:space="preserve"> est </w:t>
+      </w:r>
+      <w:r>
+        <w:t>complexe.</w:t>
+      </w:r>
+      <w:r>
+        <w:t xml:space="preserve"> En fait, </w:t>
+      </w:r>
+      <w:r>
+        <w:rPr>
+          <w:i/>
+        </w:rPr>
+        <w:t>Net Billetterie</w:t>
+      </w:r>
+      <w:r>
+        <w:t xml:space="preserve"> est un site web que l’on utilise en local. Ce qui rend la structure confuse et subtil à comprendre pour un utilisateur qui n’a pas l’habitude de travailler avec ce genre de programme.</w:t>
+      </w:r>
+      <w:r>
+        <w:t xml:space="preserve"> Non seulement la structure complexe, </w:t>
+      </w:r>
+      <w:r>
+        <w:rPr>
+          <w:i/>
+        </w:rPr>
+        <w:t>Net Billetterie</w:t>
+      </w:r>
+      <w:r>
+        <w:t xml:space="preserve"> demande la modification de certain de ses fichier pour, par exemple, l’accès à la base de données apache.</w:t>
+      </w:r>
+    </w:p>
+    <w:p>
+      <w:r>
+        <w:t>Une fois l’</w:t>
+      </w:r>
+      <w:r>
+        <w:t>installation terminée et les connexions à la base de données faite. On peut se connecter avec nos comptes</w:t>
+      </w:r>
+      <w:r>
+        <w:t>.</w:t>
+      </w:r>
+      <w:r>
+        <w:t xml:space="preserve"> </w:t>
+      </w:r>
+      <w:r>
+        <w:rPr>
+          <w:i/>
+        </w:rPr>
+        <w:t xml:space="preserve">Net Billetterie </w:t>
+      </w:r>
+      <w:r>
+        <w:t>divise son site web en plusieurs sections réservées à des utilisateurs spécifique. Il existe les sections pour les abonnements, la billetterie, la liste d’attente (enregistrer des spectateurs sur la liste d’attente)</w:t>
+      </w:r>
+      <w:r>
+        <w:t>.</w:t>
       </w:r>
       <w:bookmarkStart w:id="3" w:name="_GoBack"/>
       <w:bookmarkEnd w:id="3"/>
@@ -1150,6 +1442,7 @@
       </w:pPr>
       <w:bookmarkStart w:id="4" w:name="_Toc417970967"/>
       <w:r>
+        <w:lastRenderedPageBreak/>
         <w:t>Analyse fonctionnelle</w:t>
       </w:r>
       <w:bookmarkEnd w:id="4"/>
@@ -1226,8 +1519,8 @@
     </w:p>
     <w:p/>
     <w:sectPr>
-      <w:headerReference w:type="default" r:id="rId8"/>
-      <w:footerReference w:type="default" r:id="rId9"/>
+      <w:headerReference w:type="default" r:id="rId9"/>
+      <w:footerReference w:type="default" r:id="rId10"/>
       <w:pgSz w:w="11906" w:h="16838"/>
       <w:pgMar w:top="1417" w:right="1417" w:bottom="1417" w:left="1417" w:header="708" w:footer="708" w:gutter="0"/>
       <w:cols w:space="708"/>
@@ -1777,6 +2070,55 @@
       <w:rFonts w:ascii="Arial" w:hAnsi="Arial"/>
     </w:rPr>
   </w:style>
+  <w:style w:type="paragraph" w:styleId="Textedebulles">
+    <w:name w:val="Balloon Text"/>
+    <w:basedOn w:val="Normal"/>
+    <w:link w:val="TextedebullesCar"/>
+    <w:uiPriority w:val="99"/>
+    <w:semiHidden/>
+    <w:unhideWhenUsed/>
+    <w:rsid w:val="008A2295"/>
+    <w:pPr>
+      <w:spacing w:after="0" w:line="240" w:lineRule="auto"/>
+    </w:pPr>
+    <w:rPr>
+      <w:rFonts w:ascii="Tahoma" w:hAnsi="Tahoma" w:cs="Tahoma"/>
+      <w:sz w:val="16"/>
+      <w:szCs w:val="16"/>
+    </w:rPr>
+  </w:style>
+  <w:style w:type="character" w:customStyle="1" w:styleId="TextedebullesCar">
+    <w:name w:val="Texte de bulles Car"/>
+    <w:basedOn w:val="Policepardfaut"/>
+    <w:link w:val="Textedebulles"/>
+    <w:uiPriority w:val="99"/>
+    <w:semiHidden/>
+    <w:rsid w:val="008A2295"/>
+    <w:rPr>
+      <w:rFonts w:ascii="Tahoma" w:hAnsi="Tahoma" w:cs="Tahoma"/>
+      <w:sz w:val="16"/>
+      <w:szCs w:val="16"/>
+    </w:rPr>
+  </w:style>
+  <w:style w:type="paragraph" w:styleId="Lgende">
+    <w:name w:val="caption"/>
+    <w:basedOn w:val="Normal"/>
+    <w:next w:val="Normal"/>
+    <w:uiPriority w:val="35"/>
+    <w:unhideWhenUsed/>
+    <w:qFormat/>
+    <w:rsid w:val="00136683"/>
+    <w:pPr>
+      <w:spacing w:line="240" w:lineRule="auto"/>
+    </w:pPr>
+    <w:rPr>
+      <w:b/>
+      <w:bCs/>
+      <w:color w:val="4F81BD" w:themeColor="accent1"/>
+      <w:sz w:val="18"/>
+      <w:szCs w:val="18"/>
+    </w:rPr>
+  </w:style>
 </w:styles>
 </file>
 
@@ -2175,6 +2517,55 @@
     <w:rsid w:val="00D3300C"/>
     <w:rPr>
       <w:rFonts w:ascii="Arial" w:hAnsi="Arial"/>
+    </w:rPr>
+  </w:style>
+  <w:style w:type="paragraph" w:styleId="Textedebulles">
+    <w:name w:val="Balloon Text"/>
+    <w:basedOn w:val="Normal"/>
+    <w:link w:val="TextedebullesCar"/>
+    <w:uiPriority w:val="99"/>
+    <w:semiHidden/>
+    <w:unhideWhenUsed/>
+    <w:rsid w:val="008A2295"/>
+    <w:pPr>
+      <w:spacing w:after="0" w:line="240" w:lineRule="auto"/>
+    </w:pPr>
+    <w:rPr>
+      <w:rFonts w:ascii="Tahoma" w:hAnsi="Tahoma" w:cs="Tahoma"/>
+      <w:sz w:val="16"/>
+      <w:szCs w:val="16"/>
+    </w:rPr>
+  </w:style>
+  <w:style w:type="character" w:customStyle="1" w:styleId="TextedebullesCar">
+    <w:name w:val="Texte de bulles Car"/>
+    <w:basedOn w:val="Policepardfaut"/>
+    <w:link w:val="Textedebulles"/>
+    <w:uiPriority w:val="99"/>
+    <w:semiHidden/>
+    <w:rsid w:val="008A2295"/>
+    <w:rPr>
+      <w:rFonts w:ascii="Tahoma" w:hAnsi="Tahoma" w:cs="Tahoma"/>
+      <w:sz w:val="16"/>
+      <w:szCs w:val="16"/>
+    </w:rPr>
+  </w:style>
+  <w:style w:type="paragraph" w:styleId="Lgende">
+    <w:name w:val="caption"/>
+    <w:basedOn w:val="Normal"/>
+    <w:next w:val="Normal"/>
+    <w:uiPriority w:val="35"/>
+    <w:unhideWhenUsed/>
+    <w:qFormat/>
+    <w:rsid w:val="00136683"/>
+    <w:pPr>
+      <w:spacing w:line="240" w:lineRule="auto"/>
+    </w:pPr>
+    <w:rPr>
+      <w:b/>
+      <w:bCs/>
+      <w:color w:val="4F81BD" w:themeColor="accent1"/>
+      <w:sz w:val="18"/>
+      <w:szCs w:val="18"/>
     </w:rPr>
   </w:style>
 </w:styles>
@@ -2470,7 +2861,7 @@
 </file>
 
 <file path=customXml/itemProps1.xml><?xml version="1.0" encoding="utf-8"?>
-<ds:datastoreItem xmlns:ds="http://schemas.openxmlformats.org/officeDocument/2006/customXml" ds:itemID="{3C0DDE77-9B89-4F70-A219-A290A83D49A0}">
+<ds:datastoreItem xmlns:ds="http://schemas.openxmlformats.org/officeDocument/2006/customXml" ds:itemID="{7D71B7CE-322E-486F-8DA8-04CD2864123C}">
   <ds:schemaRefs>
     <ds:schemaRef ds:uri="http://schemas.openxmlformats.org/officeDocument/2006/bibliography"/>
   </ds:schemaRefs>

</xml_diff>

<commit_message>
Avacement de l'étude d'opportunité. (Première application)
</commit_message>
<xml_diff>
--- a/Documentations/Documentation_Technique.docx
+++ b/Documentations/Documentation_Technique.docx
@@ -1168,10 +1168,28 @@
     </w:p>
     <w:p>
       <w:r>
+        <w:t xml:space="preserve">La première application que j’ai </w:t>
+      </w:r>
+      <w:r>
+        <w:t>trouvée</w:t>
+      </w:r>
+      <w:r>
+        <w:t xml:space="preserve"> est</w:t>
+      </w:r>
+      <w:r>
         <w:rPr>
           <w:i/>
         </w:rPr>
+        <w:t xml:space="preserve"> </w:t>
+      </w:r>
+      <w:r>
+        <w:rPr>
+          <w:i/>
+        </w:rPr>
         <w:t>Net Billetterie</w:t>
+      </w:r>
+      <w:r>
+        <w:t>. Elle</w:t>
       </w:r>
       <w:r>
         <w:t xml:space="preserve"> permet la gestion de salle de spectacle ou de saison culturelle. Les utilisateurs ont la possibilité de gérer les spectacles, les spectateurs, les tarifs, les abonnements et la billetterie.</w:t>
@@ -1185,7 +1203,7 @@
         <mc:AlternateContent>
           <mc:Choice Requires="wps">
             <w:drawing>
-              <wp:anchor distT="0" distB="0" distL="114300" distR="114300" simplePos="0" relativeHeight="251660288" behindDoc="0" locked="0" layoutInCell="1" allowOverlap="1" wp14:anchorId="60382932" wp14:editId="65915AF9">
+              <wp:anchor distT="0" distB="0" distL="114300" distR="114300" simplePos="0" relativeHeight="251660288" behindDoc="0" locked="0" layoutInCell="1" allowOverlap="1" wp14:anchorId="23A4FAFD" wp14:editId="0B3D8C3D">
                 <wp:simplePos x="0" y="0"/>
                 <wp:positionH relativeFrom="column">
                   <wp:posOffset>1929130</wp:posOffset>
@@ -1306,7 +1324,7 @@
           <w:lang w:eastAsia="fr-CH"/>
         </w:rPr>
         <w:drawing>
-          <wp:anchor distT="0" distB="0" distL="114300" distR="114300" simplePos="0" relativeHeight="251658240" behindDoc="0" locked="0" layoutInCell="1" allowOverlap="1" wp14:anchorId="505EC7ED" wp14:editId="5F28A484">
+          <wp:anchor distT="0" distB="0" distL="114300" distR="114300" simplePos="0" relativeHeight="251658240" behindDoc="0" locked="0" layoutInCell="1" allowOverlap="1" wp14:anchorId="5339A8D8" wp14:editId="660F5882">
             <wp:simplePos x="0" y="0"/>
             <wp:positionH relativeFrom="column">
               <wp:posOffset>1928495</wp:posOffset>
@@ -1410,6 +1428,185 @@
     </w:p>
     <w:p>
       <w:r>
+        <w:rPr>
+          <w:noProof/>
+        </w:rPr>
+        <mc:AlternateContent>
+          <mc:Choice Requires="wps">
+            <w:drawing>
+              <wp:anchor distT="0" distB="0" distL="114300" distR="114300" simplePos="0" relativeHeight="251663360" behindDoc="0" locked="0" layoutInCell="1" allowOverlap="1" wp14:anchorId="39CAF76E" wp14:editId="3A830BDB">
+                <wp:simplePos x="0" y="0"/>
+                <wp:positionH relativeFrom="column">
+                  <wp:posOffset>66040</wp:posOffset>
+                </wp:positionH>
+                <wp:positionV relativeFrom="paragraph">
+                  <wp:posOffset>2218055</wp:posOffset>
+                </wp:positionV>
+                <wp:extent cx="2673985" cy="267335"/>
+                <wp:effectExtent l="0" t="0" r="0" b="0"/>
+                <wp:wrapSquare wrapText="bothSides"/>
+                <wp:docPr id="4" name="Zone de texte 4"/>
+                <wp:cNvGraphicFramePr/>
+                <a:graphic xmlns:a="http://schemas.openxmlformats.org/drawingml/2006/main">
+                  <a:graphicData uri="http://schemas.microsoft.com/office/word/2010/wordprocessingShape">
+                    <wps:wsp>
+                      <wps:cNvSpPr txBox="1"/>
+                      <wps:spPr>
+                        <a:xfrm>
+                          <a:off x="0" y="0"/>
+                          <a:ext cx="2673985" cy="267335"/>
+                        </a:xfrm>
+                        <a:prstGeom prst="rect">
+                          <a:avLst/>
+                        </a:prstGeom>
+                        <a:solidFill>
+                          <a:prstClr val="white"/>
+                        </a:solidFill>
+                        <a:ln>
+                          <a:noFill/>
+                        </a:ln>
+                        <a:effectLst/>
+                      </wps:spPr>
+                      <wps:txbx>
+                        <w:txbxContent>
+                          <w:p>
+                            <w:pPr>
+                              <w:pStyle w:val="Lgende"/>
+                              <w:jc w:val="center"/>
+                              <w:rPr>
+                                <w:noProof/>
+                              </w:rPr>
+                            </w:pPr>
+                            <w:r>
+                              <w:t xml:space="preserve">Figure </w:t>
+                            </w:r>
+                            <w:fldSimple w:instr=" SEQ Figure \* ARABIC ">
+                              <w:r>
+                                <w:rPr>
+                                  <w:noProof/>
+                                </w:rPr>
+                                <w:t>2</w:t>
+                              </w:r>
+                            </w:fldSimple>
+                            <w:r>
+                              <w:t xml:space="preserve"> : Login pour les différents utilisateurs des sections</w:t>
+                            </w:r>
+                          </w:p>
+                        </w:txbxContent>
+                      </wps:txbx>
+                      <wps:bodyPr rot="0" spcFirstLastPara="0" vertOverflow="overflow" horzOverflow="overflow" vert="horz" wrap="square" lIns="0" tIns="0" rIns="0" bIns="0" numCol="1" spcCol="0" rtlCol="0" fromWordArt="0" anchor="t" anchorCtr="0" forceAA="0" compatLnSpc="1">
+                        <a:prstTxWarp prst="textNoShape">
+                          <a:avLst/>
+                        </a:prstTxWarp>
+                        <a:noAutofit/>
+                      </wps:bodyPr>
+                    </wps:wsp>
+                  </a:graphicData>
+                </a:graphic>
+                <wp14:sizeRelV relativeFrom="margin">
+                  <wp14:pctHeight>0</wp14:pctHeight>
+                </wp14:sizeRelV>
+              </wp:anchor>
+            </w:drawing>
+          </mc:Choice>
+          <mc:Fallback>
+            <w:pict>
+              <v:shape id="Zone de texte 4" o:spid="_x0000_s1027" type="#_x0000_t202" style="position:absolute;left:0;text-align:left;margin-left:5.2pt;margin-top:174.65pt;width:210.55pt;height:21.05pt;z-index:251663360;visibility:visible;mso-wrap-style:square;mso-height-percent:0;mso-wrap-distance-left:9pt;mso-wrap-distance-top:0;mso-wrap-distance-right:9pt;mso-wrap-distance-bottom:0;mso-position-horizontal:absolute;mso-position-horizontal-relative:text;mso-position-vertical:absolute;mso-position-vertical-relative:text;mso-height-percent:0;mso-height-relative:margin;v-text-anchor:top" o:gfxdata="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" stroked="f">
+                <v:textbox inset="0,0,0,0">
+                  <w:txbxContent>
+                    <w:p>
+                      <w:pPr>
+                        <w:pStyle w:val="Lgende"/>
+                        <w:jc w:val="center"/>
+                        <w:rPr>
+                          <w:noProof/>
+                        </w:rPr>
+                      </w:pPr>
+                      <w:r>
+                        <w:t xml:space="preserve">Figure </w:t>
+                      </w:r>
+                      <w:fldSimple w:instr=" SEQ Figure \* ARABIC ">
+                        <w:r>
+                          <w:rPr>
+                            <w:noProof/>
+                          </w:rPr>
+                          <w:t>2</w:t>
+                        </w:r>
+                      </w:fldSimple>
+                      <w:r>
+                        <w:t xml:space="preserve"> : Login pour les différents utilisateurs des sections</w:t>
+                      </w:r>
+                    </w:p>
+                  </w:txbxContent>
+                </v:textbox>
+                <w10:wrap type="square"/>
+              </v:shape>
+            </w:pict>
+          </mc:Fallback>
+        </mc:AlternateContent>
+      </w:r>
+      <w:r>
+        <w:rPr>
+          <w:noProof/>
+          <w:lang w:eastAsia="fr-CH"/>
+        </w:rPr>
+        <w:drawing>
+          <wp:anchor distT="0" distB="0" distL="114300" distR="114300" simplePos="0" relativeHeight="251661312" behindDoc="0" locked="0" layoutInCell="1" allowOverlap="1" wp14:anchorId="5CB7A989" wp14:editId="0CEFC45D">
+            <wp:simplePos x="0" y="0"/>
+            <wp:positionH relativeFrom="column">
+              <wp:posOffset>64135</wp:posOffset>
+            </wp:positionH>
+            <wp:positionV relativeFrom="paragraph">
+              <wp:posOffset>41910</wp:posOffset>
+            </wp:positionV>
+            <wp:extent cx="2673985" cy="2116455"/>
+            <wp:effectExtent l="0" t="0" r="0" b="0"/>
+            <wp:wrapSquare wrapText="bothSides"/>
+            <wp:docPr id="3" name="Image 3"/>
+            <wp:cNvGraphicFramePr>
+              <a:graphicFrameLocks xmlns:a="http://schemas.openxmlformats.org/drawingml/2006/main" noChangeAspect="1"/>
+            </wp:cNvGraphicFramePr>
+            <a:graphic xmlns:a="http://schemas.openxmlformats.org/drawingml/2006/main">
+              <a:graphicData uri="http://schemas.openxmlformats.org/drawingml/2006/picture">
+                <pic:pic xmlns:pic="http://schemas.openxmlformats.org/drawingml/2006/picture">
+                  <pic:nvPicPr>
+                    <pic:cNvPr id="0" name="Capture_loginNetBilletteire.PNG"/>
+                    <pic:cNvPicPr/>
+                  </pic:nvPicPr>
+                  <pic:blipFill>
+                    <a:blip r:embed="rId9" cstate="print">
+                      <a:extLst>
+                        <a:ext uri="{28A0092B-C50C-407E-A947-70E740481C1C}">
+                          <a14:useLocalDpi xmlns:a14="http://schemas.microsoft.com/office/drawing/2010/main" val="0"/>
+                        </a:ext>
+                      </a:extLst>
+                    </a:blip>
+                    <a:stretch>
+                      <a:fillRect/>
+                    </a:stretch>
+                  </pic:blipFill>
+                  <pic:spPr>
+                    <a:xfrm>
+                      <a:off x="0" y="0"/>
+                      <a:ext cx="2673985" cy="2116455"/>
+                    </a:xfrm>
+                    <a:prstGeom prst="rect">
+                      <a:avLst/>
+                    </a:prstGeom>
+                  </pic:spPr>
+                </pic:pic>
+              </a:graphicData>
+            </a:graphic>
+            <wp14:sizeRelH relativeFrom="page">
+              <wp14:pctWidth>0</wp14:pctWidth>
+            </wp14:sizeRelH>
+            <wp14:sizeRelV relativeFrom="page">
+              <wp14:pctHeight>0</wp14:pctHeight>
+            </wp14:sizeRelV>
+          </wp:anchor>
+        </w:drawing>
+      </w:r>
+      <w:r>
         <w:t>Une fois l’</w:t>
       </w:r>
       <w:r>
@@ -1431,7 +1628,31 @@
         <w:t>divise son site web en plusieurs sections réservées à des utilisateurs spécifique. Il existe les sections pour les abonnements, la billetterie, la liste d’attente (enregistrer des spectateurs sur la liste d’attente)</w:t>
       </w:r>
       <w:r>
-        <w:t>.</w:t>
+        <w:t>, le « charger de communication » (Envoyer des mails et imprimer la liste des places vendues par abonnement ou réservation), le comptable et l’administrateur.</w:t>
+      </w:r>
+      <w:r>
+        <w:t xml:space="preserve"> Chaque une de ces sections à ses propres droit et ne peut pas empiéter sur les activités </w:t>
+      </w:r>
+      <w:r>
+        <w:lastRenderedPageBreak/>
+        <w:t xml:space="preserve">des autres. Seul l’administrateur à le plein pouvoir et peut accéder à </w:t>
+      </w:r>
+      <w:r>
+        <w:t xml:space="preserve">toutes </w:t>
+      </w:r>
+      <w:r>
+        <w:t>ces section</w:t>
+      </w:r>
+      <w:r>
+        <w:t>s</w:t>
+      </w:r>
+      <w:r>
+        <w:t xml:space="preserve"> en plus de la sienne.</w:t>
+      </w:r>
+    </w:p>
+    <w:p>
+      <w:r>
+        <w:t xml:space="preserve">La deuxième application est </w:t>
       </w:r>
       <w:bookmarkStart w:id="3" w:name="_GoBack"/>
       <w:bookmarkEnd w:id="3"/>
@@ -1442,7 +1663,6 @@
       </w:pPr>
       <w:bookmarkStart w:id="4" w:name="_Toc417970967"/>
       <w:r>
-        <w:lastRenderedPageBreak/>
         <w:t>Analyse fonctionnelle</w:t>
       </w:r>
       <w:bookmarkEnd w:id="4"/>
@@ -1519,8 +1739,8 @@
     </w:p>
     <w:p/>
     <w:sectPr>
-      <w:headerReference w:type="default" r:id="rId9"/>
-      <w:footerReference w:type="default" r:id="rId10"/>
+      <w:headerReference w:type="default" r:id="rId10"/>
+      <w:footerReference w:type="default" r:id="rId11"/>
       <w:pgSz w:w="11906" w:h="16838"/>
       <w:pgMar w:top="1417" w:right="1417" w:bottom="1417" w:left="1417" w:header="708" w:footer="708" w:gutter="0"/>
       <w:cols w:space="708"/>
@@ -1592,7 +1812,7 @@
         <w:noProof/>
         <w:lang w:val="fr-FR"/>
       </w:rPr>
-      <w:t>3</w:t>
+      <w:t>4</w:t>
     </w:r>
     <w:r>
       <w:fldChar w:fldCharType="end"/>
@@ -2861,7 +3081,7 @@
 </file>
 
 <file path=customXml/itemProps1.xml><?xml version="1.0" encoding="utf-8"?>
-<ds:datastoreItem xmlns:ds="http://schemas.openxmlformats.org/officeDocument/2006/customXml" ds:itemID="{7D71B7CE-322E-486F-8DA8-04CD2864123C}">
+<ds:datastoreItem xmlns:ds="http://schemas.openxmlformats.org/officeDocument/2006/customXml" ds:itemID="{0F8A3CB7-7DDE-4F9B-AF84-78134C589F81}">
   <ds:schemaRefs>
     <ds:schemaRef ds:uri="http://schemas.openxmlformats.org/officeDocument/2006/bibliography"/>
   </ds:schemaRefs>

</xml_diff>

<commit_message>
Avancement étude d'opportunité. (Deuxième application termniée).
</commit_message>
<xml_diff>
--- a/Documentations/Documentation_Technique.docx
+++ b/Documentations/Documentation_Technique.docx
@@ -1654,15 +1654,271 @@
       <w:r>
         <w:t xml:space="preserve">La deuxième application est </w:t>
       </w:r>
+      <w:r>
+        <w:rPr>
+          <w:i/>
+        </w:rPr>
+        <w:t>Weezevent</w:t>
+      </w:r>
+      <w:r>
+        <w:t xml:space="preserve"> qui est un site web </w:t>
+      </w:r>
+      <w:r>
+        <w:t>disponible en ligne.</w:t>
+      </w:r>
+    </w:p>
+    <w:p>
+      <w:r>
+        <w:rPr>
+          <w:i/>
+        </w:rPr>
+        <w:t>Weezevent</w:t>
+      </w:r>
+      <w:r>
+        <w:t xml:space="preserve"> permet de créer sa billetterie en ligne en seulement quelque</w:t>
+      </w:r>
+      <w:r>
+        <w:t>s</w:t>
+      </w:r>
+      <w:r>
+        <w:t xml:space="preserve"> minute</w:t>
+      </w:r>
+      <w:r>
+        <w:t>s</w:t>
+      </w:r>
+      <w:r>
+        <w:t>.</w:t>
+      </w:r>
+      <w:r>
+        <w:t xml:space="preserve"> Il met </w:t>
+      </w:r>
+      <w:r>
+        <w:t>à</w:t>
+      </w:r>
+      <w:r>
+        <w:t xml:space="preserve"> disposition la possibilité de suivre ses ventes en temps réel.</w:t>
+      </w:r>
+      <w:r>
+        <w:t xml:space="preserve"> Il donne la possibilité à l’utilisateur d’intégrer sur son propre site un widget de billetterie qui permet de ne pas rediriger le client sur un site tiers.</w:t>
+      </w:r>
+    </w:p>
+    <w:p>
+      <w:r>
+        <w:t>Weezevent est facile à configurer sans connaissance et est totalement disponible en ligne.</w:t>
+      </w:r>
+      <w:r>
+        <w:t xml:space="preserve"> Il donne la possibilité à l’utilisateur de créer </w:t>
+      </w:r>
+      <w:r>
+        <w:t>ses billets personnalisés</w:t>
+      </w:r>
+      <w:r>
+        <w:t xml:space="preserve"> avec les informations de la manifestation.</w:t>
+      </w:r>
+      <w:r>
+        <w:t xml:space="preserve"> On peut créer les billets en deux formats. En taille réduite qui donne un petit billet avec les informations essentielle. Billet qui est plutôt vendu directement sur la manifestation. Le deuxième billet est en forma A4 qui donne un </w:t>
+      </w:r>
+      <w:r>
+        <w:t>peu</w:t>
+      </w:r>
+      <w:r>
+        <w:t xml:space="preserve"> plus d’information et qui est plutôt vendu quand les clients </w:t>
+      </w:r>
+      <w:r>
+        <w:t>achète</w:t>
+      </w:r>
+      <w:r>
+        <w:t xml:space="preserve"> sur internet.</w:t>
+      </w:r>
       <w:bookmarkStart w:id="3" w:name="_GoBack"/>
       <w:bookmarkEnd w:id="3"/>
     </w:p>
+    <w:tbl>
+      <w:tblPr>
+        <w:tblStyle w:val="Grilledutableau"/>
+        <w:tblW w:w="0" w:type="auto"/>
+        <w:tblBorders>
+          <w:top w:val="none" w:sz="0" w:space="0" w:color="auto"/>
+          <w:left w:val="none" w:sz="0" w:space="0" w:color="auto"/>
+          <w:bottom w:val="none" w:sz="0" w:space="0" w:color="auto"/>
+          <w:right w:val="none" w:sz="0" w:space="0" w:color="auto"/>
+          <w:insideV w:val="dotDash" w:sz="4" w:space="0" w:color="auto"/>
+        </w:tblBorders>
+        <w:tblLook w:val="04A0" w:firstRow="1" w:lastRow="0" w:firstColumn="1" w:lastColumn="0" w:noHBand="0" w:noVBand="1"/>
+      </w:tblPr>
+      <w:tblGrid>
+        <w:gridCol w:w="3965"/>
+        <w:gridCol w:w="5323"/>
+      </w:tblGrid>
+      <w:tr>
+        <w:tc>
+          <w:tcPr>
+            <w:tcW w:w="4606" w:type="dxa"/>
+            <w:vAlign w:val="center"/>
+          </w:tcPr>
+          <w:p>
+            <w:pPr>
+              <w:keepNext/>
+              <w:jc w:val="center"/>
+            </w:pPr>
+            <w:r>
+              <w:rPr>
+                <w:noProof/>
+                <w:lang w:eastAsia="fr-CH"/>
+              </w:rPr>
+              <w:drawing>
+                <wp:inline distT="0" distB="0" distL="0" distR="0" wp14:anchorId="15990CD9" wp14:editId="2B8EA086">
+                  <wp:extent cx="2320506" cy="3276008"/>
+                  <wp:effectExtent l="0" t="0" r="3810" b="635"/>
+                  <wp:docPr id="5" name="Image 5"/>
+                  <wp:cNvGraphicFramePr>
+                    <a:graphicFrameLocks xmlns:a="http://schemas.openxmlformats.org/drawingml/2006/main" noChangeAspect="1"/>
+                  </wp:cNvGraphicFramePr>
+                  <a:graphic xmlns:a="http://schemas.openxmlformats.org/drawingml/2006/main">
+                    <a:graphicData uri="http://schemas.openxmlformats.org/drawingml/2006/picture">
+                      <pic:pic xmlns:pic="http://schemas.openxmlformats.org/drawingml/2006/picture">
+                        <pic:nvPicPr>
+                          <pic:cNvPr id="0" name="billet1.jpg"/>
+                          <pic:cNvPicPr/>
+                        </pic:nvPicPr>
+                        <pic:blipFill>
+                          <a:blip r:embed="rId10">
+                            <a:extLst>
+                              <a:ext uri="{28A0092B-C50C-407E-A947-70E740481C1C}">
+                                <a14:useLocalDpi xmlns:a14="http://schemas.microsoft.com/office/drawing/2010/main" val="0"/>
+                              </a:ext>
+                            </a:extLst>
+                          </a:blip>
+                          <a:stretch>
+                            <a:fillRect/>
+                          </a:stretch>
+                        </pic:blipFill>
+                        <pic:spPr>
+                          <a:xfrm>
+                            <a:off x="0" y="0"/>
+                            <a:ext cx="2321846" cy="3277900"/>
+                          </a:xfrm>
+                          <a:prstGeom prst="rect">
+                            <a:avLst/>
+                          </a:prstGeom>
+                        </pic:spPr>
+                      </pic:pic>
+                    </a:graphicData>
+                  </a:graphic>
+                </wp:inline>
+              </w:drawing>
+            </w:r>
+          </w:p>
+          <w:p>
+            <w:pPr>
+              <w:pStyle w:val="Lgende"/>
+              <w:jc w:val="center"/>
+            </w:pPr>
+            <w:r>
+              <w:t xml:space="preserve">Figure </w:t>
+            </w:r>
+            <w:fldSimple w:instr=" SEQ Figure \* ARABIC ">
+              <w:r>
+                <w:rPr>
+                  <w:noProof/>
+                </w:rPr>
+                <w:t>3</w:t>
+              </w:r>
+            </w:fldSimple>
+            <w:r>
+              <w:t xml:space="preserve"> : Billet vendu sur internet</w:t>
+            </w:r>
+          </w:p>
+        </w:tc>
+        <w:tc>
+          <w:tcPr>
+            <w:tcW w:w="4606" w:type="dxa"/>
+            <w:vAlign w:val="center"/>
+          </w:tcPr>
+          <w:p>
+            <w:pPr>
+              <w:keepNext/>
+              <w:jc w:val="center"/>
+            </w:pPr>
+            <w:r>
+              <w:rPr>
+                <w:noProof/>
+                <w:lang w:eastAsia="fr-CH"/>
+              </w:rPr>
+              <w:drawing>
+                <wp:inline distT="0" distB="0" distL="0" distR="0" wp14:anchorId="05E1D35B" wp14:editId="43760327">
+                  <wp:extent cx="3243532" cy="1467670"/>
+                  <wp:effectExtent l="0" t="0" r="0" b="0"/>
+                  <wp:docPr id="6" name="Image 6"/>
+                  <wp:cNvGraphicFramePr>
+                    <a:graphicFrameLocks xmlns:a="http://schemas.openxmlformats.org/drawingml/2006/main" noChangeAspect="1"/>
+                  </wp:cNvGraphicFramePr>
+                  <a:graphic xmlns:a="http://schemas.openxmlformats.org/drawingml/2006/main">
+                    <a:graphicData uri="http://schemas.openxmlformats.org/drawingml/2006/picture">
+                      <pic:pic xmlns:pic="http://schemas.openxmlformats.org/drawingml/2006/picture">
+                        <pic:nvPicPr>
+                          <pic:cNvPr id="0" name="e-ticket5.jpg"/>
+                          <pic:cNvPicPr/>
+                        </pic:nvPicPr>
+                        <pic:blipFill>
+                          <a:blip r:embed="rId11" cstate="print">
+                            <a:extLst>
+                              <a:ext uri="{28A0092B-C50C-407E-A947-70E740481C1C}">
+                                <a14:useLocalDpi xmlns:a14="http://schemas.microsoft.com/office/drawing/2010/main" val="0"/>
+                              </a:ext>
+                            </a:extLst>
+                          </a:blip>
+                          <a:stretch>
+                            <a:fillRect/>
+                          </a:stretch>
+                        </pic:blipFill>
+                        <pic:spPr>
+                          <a:xfrm>
+                            <a:off x="0" y="0"/>
+                            <a:ext cx="3242561" cy="1467231"/>
+                          </a:xfrm>
+                          <a:prstGeom prst="rect">
+                            <a:avLst/>
+                          </a:prstGeom>
+                        </pic:spPr>
+                      </pic:pic>
+                    </a:graphicData>
+                  </a:graphic>
+                </wp:inline>
+              </w:drawing>
+            </w:r>
+          </w:p>
+          <w:p>
+            <w:pPr>
+              <w:pStyle w:val="Lgende"/>
+              <w:jc w:val="center"/>
+            </w:pPr>
+            <w:r>
+              <w:t xml:space="preserve">Figure </w:t>
+            </w:r>
+            <w:fldSimple w:instr=" SEQ Figure \* ARABIC ">
+              <w:r>
+                <w:rPr>
+                  <w:noProof/>
+                </w:rPr>
+                <w:t>4</w:t>
+              </w:r>
+            </w:fldSimple>
+            <w:r>
+              <w:t xml:space="preserve"> : Billet vendu à la manifestation</w:t>
+            </w:r>
+          </w:p>
+        </w:tc>
+      </w:tr>
+    </w:tbl>
+    <w:p/>
     <w:p>
       <w:pPr>
         <w:pStyle w:val="Titre1"/>
       </w:pPr>
       <w:bookmarkStart w:id="4" w:name="_Toc417970967"/>
       <w:r>
+        <w:lastRenderedPageBreak/>
         <w:t>Analyse fonctionnelle</w:t>
       </w:r>
       <w:bookmarkEnd w:id="4"/>
@@ -1739,8 +1995,8 @@
     </w:p>
     <w:p/>
     <w:sectPr>
-      <w:headerReference w:type="default" r:id="rId10"/>
-      <w:footerReference w:type="default" r:id="rId11"/>
+      <w:headerReference w:type="default" r:id="rId12"/>
+      <w:footerReference w:type="default" r:id="rId13"/>
       <w:pgSz w:w="11906" w:h="16838"/>
       <w:pgMar w:top="1417" w:right="1417" w:bottom="1417" w:left="1417" w:header="708" w:footer="708" w:gutter="0"/>
       <w:cols w:space="708"/>
@@ -2111,7 +2367,6 @@
   <w:style w:type="character" w:default="1" w:styleId="Policepardfaut">
     <w:name w:val="Default Paragraph Font"/>
     <w:uiPriority w:val="1"/>
-    <w:semiHidden/>
     <w:unhideWhenUsed/>
   </w:style>
   <w:style w:type="table" w:default="1" w:styleId="TableauNormal">
@@ -2338,6 +2593,25 @@
       <w:sz w:val="18"/>
       <w:szCs w:val="18"/>
     </w:rPr>
+  </w:style>
+  <w:style w:type="table" w:styleId="Grilledutableau">
+    <w:name w:val="Table Grid"/>
+    <w:basedOn w:val="TableauNormal"/>
+    <w:uiPriority w:val="59"/>
+    <w:rsid w:val="001F5339"/>
+    <w:pPr>
+      <w:spacing w:after="0" w:line="240" w:lineRule="auto"/>
+    </w:pPr>
+    <w:tblPr>
+      <w:tblBorders>
+        <w:top w:val="single" w:sz="4" w:space="0" w:color="auto"/>
+        <w:left w:val="single" w:sz="4" w:space="0" w:color="auto"/>
+        <w:bottom w:val="single" w:sz="4" w:space="0" w:color="auto"/>
+        <w:right w:val="single" w:sz="4" w:space="0" w:color="auto"/>
+        <w:insideH w:val="single" w:sz="4" w:space="0" w:color="auto"/>
+        <w:insideV w:val="single" w:sz="4" w:space="0" w:color="auto"/>
+      </w:tblBorders>
+    </w:tblPr>
   </w:style>
 </w:styles>
 </file>
@@ -2560,7 +2834,6 @@
   <w:style w:type="character" w:default="1" w:styleId="Policepardfaut">
     <w:name w:val="Default Paragraph Font"/>
     <w:uiPriority w:val="1"/>
-    <w:semiHidden/>
     <w:unhideWhenUsed/>
   </w:style>
   <w:style w:type="table" w:default="1" w:styleId="TableauNormal">
@@ -2787,6 +3060,25 @@
       <w:sz w:val="18"/>
       <w:szCs w:val="18"/>
     </w:rPr>
+  </w:style>
+  <w:style w:type="table" w:styleId="Grilledutableau">
+    <w:name w:val="Table Grid"/>
+    <w:basedOn w:val="TableauNormal"/>
+    <w:uiPriority w:val="59"/>
+    <w:rsid w:val="001F5339"/>
+    <w:pPr>
+      <w:spacing w:after="0" w:line="240" w:lineRule="auto"/>
+    </w:pPr>
+    <w:tblPr>
+      <w:tblBorders>
+        <w:top w:val="single" w:sz="4" w:space="0" w:color="auto"/>
+        <w:left w:val="single" w:sz="4" w:space="0" w:color="auto"/>
+        <w:bottom w:val="single" w:sz="4" w:space="0" w:color="auto"/>
+        <w:right w:val="single" w:sz="4" w:space="0" w:color="auto"/>
+        <w:insideH w:val="single" w:sz="4" w:space="0" w:color="auto"/>
+        <w:insideV w:val="single" w:sz="4" w:space="0" w:color="auto"/>
+      </w:tblBorders>
+    </w:tblPr>
   </w:style>
 </w:styles>
 </file>
@@ -3081,7 +3373,7 @@
 </file>
 
 <file path=customXml/itemProps1.xml><?xml version="1.0" encoding="utf-8"?>
-<ds:datastoreItem xmlns:ds="http://schemas.openxmlformats.org/officeDocument/2006/customXml" ds:itemID="{0F8A3CB7-7DDE-4F9B-AF84-78134C589F81}">
+<ds:datastoreItem xmlns:ds="http://schemas.openxmlformats.org/officeDocument/2006/customXml" ds:itemID="{8F3E8C87-3334-47ED-A220-0F3E48699426}">
   <ds:schemaRefs>
     <ds:schemaRef ds:uri="http://schemas.openxmlformats.org/officeDocument/2006/bibliography"/>
   </ds:schemaRefs>

</xml_diff>

<commit_message>
Ajout du schéma général
</commit_message>
<xml_diff>
--- a/Documentations/Documentation_Technique.docx
+++ b/Documentations/Documentation_Technique.docx
@@ -229,7 +229,7 @@
       <w:pPr>
         <w:pStyle w:val="Titre1"/>
       </w:pPr>
-      <w:bookmarkStart w:id="0" w:name="_Toc417970964"/>
+      <w:bookmarkStart w:id="0" w:name="_Toc417983846"/>
       <w:r>
         <w:lastRenderedPageBreak/>
         <w:t>Table des matières</w:t>
@@ -243,7 +243,9 @@
           <w:tab w:val="right" w:leader="underscore" w:pos="9062"/>
         </w:tabs>
         <w:rPr>
+          <w:rFonts w:asciiTheme="minorHAnsi" w:eastAsiaTheme="minorEastAsia" w:hAnsiTheme="minorHAnsi"/>
           <w:noProof/>
+          <w:lang w:eastAsia="fr-CH"/>
         </w:rPr>
       </w:pPr>
       <w:r>
@@ -255,7 +257,7 @@
       <w:r>
         <w:fldChar w:fldCharType="separate"/>
       </w:r>
-      <w:hyperlink w:anchor="_Toc417970964" w:history="1">
+      <w:hyperlink w:anchor="_Toc417983846" w:history="1">
         <w:r>
           <w:rPr>
             <w:rStyle w:val="Lienhypertexte"/>
@@ -282,7 +284,7 @@
             <w:noProof/>
             <w:webHidden/>
           </w:rPr>
-          <w:instrText xml:space="preserve"> PAGEREF _Toc417970964 \h </w:instrText>
+          <w:instrText xml:space="preserve"> PAGEREF _Toc417983846 \h </w:instrText>
         </w:r>
         <w:r>
           <w:rPr>
@@ -320,10 +322,12 @@
           <w:tab w:val="right" w:leader="underscore" w:pos="9062"/>
         </w:tabs>
         <w:rPr>
+          <w:rFonts w:asciiTheme="minorHAnsi" w:eastAsiaTheme="minorEastAsia" w:hAnsiTheme="minorHAnsi"/>
           <w:noProof/>
-        </w:rPr>
-      </w:pPr>
-      <w:hyperlink w:anchor="_Toc417970965" w:history="1">
+          <w:lang w:eastAsia="fr-CH"/>
+        </w:rPr>
+      </w:pPr>
+      <w:hyperlink w:anchor="_Toc417983847" w:history="1">
         <w:r>
           <w:rPr>
             <w:rStyle w:val="Lienhypertexte"/>
@@ -350,7 +354,7 @@
             <w:noProof/>
             <w:webHidden/>
           </w:rPr>
-          <w:instrText xml:space="preserve"> PAGEREF _Toc417970965 \h </w:instrText>
+          <w:instrText xml:space="preserve"> PAGEREF _Toc417983847 \h </w:instrText>
         </w:r>
         <w:r>
           <w:rPr>
@@ -388,10 +392,12 @@
           <w:tab w:val="right" w:leader="underscore" w:pos="9062"/>
         </w:tabs>
         <w:rPr>
+          <w:rFonts w:asciiTheme="minorHAnsi" w:eastAsiaTheme="minorEastAsia" w:hAnsiTheme="minorHAnsi"/>
           <w:noProof/>
-        </w:rPr>
-      </w:pPr>
-      <w:hyperlink w:anchor="_Toc417970966" w:history="1">
+          <w:lang w:eastAsia="fr-CH"/>
+        </w:rPr>
+      </w:pPr>
+      <w:hyperlink w:anchor="_Toc417983848" w:history="1">
         <w:r>
           <w:rPr>
             <w:rStyle w:val="Lienhypertexte"/>
@@ -418,7 +424,7 @@
             <w:noProof/>
             <w:webHidden/>
           </w:rPr>
-          <w:instrText xml:space="preserve"> PAGEREF _Toc417970966 \h </w:instrText>
+          <w:instrText xml:space="preserve"> PAGEREF _Toc417983848 \h </w:instrText>
         </w:r>
         <w:r>
           <w:rPr>
@@ -456,10 +462,12 @@
           <w:tab w:val="right" w:leader="underscore" w:pos="9062"/>
         </w:tabs>
         <w:rPr>
+          <w:rFonts w:asciiTheme="minorHAnsi" w:eastAsiaTheme="minorEastAsia" w:hAnsiTheme="minorHAnsi"/>
           <w:noProof/>
-        </w:rPr>
-      </w:pPr>
-      <w:hyperlink w:anchor="_Toc417970967" w:history="1">
+          <w:lang w:eastAsia="fr-CH"/>
+        </w:rPr>
+      </w:pPr>
+      <w:hyperlink w:anchor="_Toc417983849" w:history="1">
         <w:r>
           <w:rPr>
             <w:rStyle w:val="Lienhypertexte"/>
@@ -486,7 +494,7 @@
             <w:noProof/>
             <w:webHidden/>
           </w:rPr>
-          <w:instrText xml:space="preserve"> PAGEREF _Toc417970967 \h </w:instrText>
+          <w:instrText xml:space="preserve"> PAGEREF _Toc417983849 \h </w:instrText>
         </w:r>
         <w:r>
           <w:rPr>
@@ -506,7 +514,7 @@
             <w:noProof/>
             <w:webHidden/>
           </w:rPr>
-          <w:t>3</w:t>
+          <w:t>5</w:t>
         </w:r>
         <w:r>
           <w:rPr>
@@ -524,10 +532,12 @@
           <w:tab w:val="right" w:leader="underscore" w:pos="9062"/>
         </w:tabs>
         <w:rPr>
+          <w:rFonts w:asciiTheme="minorHAnsi" w:eastAsiaTheme="minorEastAsia" w:hAnsiTheme="minorHAnsi"/>
           <w:noProof/>
-        </w:rPr>
-      </w:pPr>
-      <w:hyperlink w:anchor="_Toc417970968" w:history="1">
+          <w:lang w:eastAsia="fr-CH"/>
+        </w:rPr>
+      </w:pPr>
+      <w:hyperlink w:anchor="_Toc417983850" w:history="1">
         <w:r>
           <w:rPr>
             <w:rStyle w:val="Lienhypertexte"/>
@@ -554,7 +564,7 @@
             <w:noProof/>
             <w:webHidden/>
           </w:rPr>
-          <w:instrText xml:space="preserve"> PAGEREF _Toc417970968 \h </w:instrText>
+          <w:instrText xml:space="preserve"> PAGEREF _Toc417983850 \h </w:instrText>
         </w:r>
         <w:r>
           <w:rPr>
@@ -574,7 +584,7 @@
             <w:noProof/>
             <w:webHidden/>
           </w:rPr>
-          <w:t>3</w:t>
+          <w:t>5</w:t>
         </w:r>
         <w:r>
           <w:rPr>
@@ -592,10 +602,12 @@
           <w:tab w:val="right" w:leader="underscore" w:pos="9062"/>
         </w:tabs>
         <w:rPr>
+          <w:rFonts w:asciiTheme="minorHAnsi" w:eastAsiaTheme="minorEastAsia" w:hAnsiTheme="minorHAnsi"/>
           <w:noProof/>
-        </w:rPr>
-      </w:pPr>
-      <w:hyperlink w:anchor="_Toc417970969" w:history="1">
+          <w:lang w:eastAsia="fr-CH"/>
+        </w:rPr>
+      </w:pPr>
+      <w:hyperlink w:anchor="_Toc417983851" w:history="1">
         <w:r>
           <w:rPr>
             <w:rStyle w:val="Lienhypertexte"/>
@@ -622,7 +634,7 @@
             <w:noProof/>
             <w:webHidden/>
           </w:rPr>
-          <w:instrText xml:space="preserve"> PAGEREF _Toc417970969 \h </w:instrText>
+          <w:instrText xml:space="preserve"> PAGEREF _Toc417983851 \h </w:instrText>
         </w:r>
         <w:r>
           <w:rPr>
@@ -642,7 +654,7 @@
             <w:noProof/>
             <w:webHidden/>
           </w:rPr>
-          <w:t>3</w:t>
+          <w:t>5</w:t>
         </w:r>
         <w:r>
           <w:rPr>
@@ -660,10 +672,12 @@
           <w:tab w:val="right" w:leader="underscore" w:pos="9062"/>
         </w:tabs>
         <w:rPr>
+          <w:rFonts w:asciiTheme="minorHAnsi" w:eastAsiaTheme="minorEastAsia" w:hAnsiTheme="minorHAnsi"/>
           <w:noProof/>
-        </w:rPr>
-      </w:pPr>
-      <w:hyperlink w:anchor="_Toc417970970" w:history="1">
+          <w:lang w:eastAsia="fr-CH"/>
+        </w:rPr>
+      </w:pPr>
+      <w:hyperlink w:anchor="_Toc417983852" w:history="1">
         <w:r>
           <w:rPr>
             <w:rStyle w:val="Lienhypertexte"/>
@@ -690,7 +704,7 @@
             <w:noProof/>
             <w:webHidden/>
           </w:rPr>
-          <w:instrText xml:space="preserve"> PAGEREF _Toc417970970 \h </w:instrText>
+          <w:instrText xml:space="preserve"> PAGEREF _Toc417983852 \h </w:instrText>
         </w:r>
         <w:r>
           <w:rPr>
@@ -710,7 +724,7 @@
             <w:noProof/>
             <w:webHidden/>
           </w:rPr>
-          <w:t>3</w:t>
+          <w:t>5</w:t>
         </w:r>
         <w:r>
           <w:rPr>
@@ -728,10 +742,12 @@
           <w:tab w:val="right" w:leader="underscore" w:pos="9062"/>
         </w:tabs>
         <w:rPr>
+          <w:rFonts w:asciiTheme="minorHAnsi" w:eastAsiaTheme="minorEastAsia" w:hAnsiTheme="minorHAnsi"/>
           <w:noProof/>
-        </w:rPr>
-      </w:pPr>
-      <w:hyperlink w:anchor="_Toc417970971" w:history="1">
+          <w:lang w:eastAsia="fr-CH"/>
+        </w:rPr>
+      </w:pPr>
+      <w:hyperlink w:anchor="_Toc417983853" w:history="1">
         <w:r>
           <w:rPr>
             <w:rStyle w:val="Lienhypertexte"/>
@@ -758,7 +774,7 @@
             <w:noProof/>
             <w:webHidden/>
           </w:rPr>
-          <w:instrText xml:space="preserve"> PAGEREF _Toc417970971 \h </w:instrText>
+          <w:instrText xml:space="preserve"> PAGEREF _Toc417983853 \h </w:instrText>
         </w:r>
         <w:r>
           <w:rPr>
@@ -778,7 +794,7 @@
             <w:noProof/>
             <w:webHidden/>
           </w:rPr>
-          <w:t>3</w:t>
+          <w:t>5</w:t>
         </w:r>
         <w:r>
           <w:rPr>
@@ -796,10 +812,12 @@
           <w:tab w:val="right" w:leader="underscore" w:pos="9062"/>
         </w:tabs>
         <w:rPr>
+          <w:rFonts w:asciiTheme="minorHAnsi" w:eastAsiaTheme="minorEastAsia" w:hAnsiTheme="minorHAnsi"/>
           <w:noProof/>
-        </w:rPr>
-      </w:pPr>
-      <w:hyperlink w:anchor="_Toc417970972" w:history="1">
+          <w:lang w:eastAsia="fr-CH"/>
+        </w:rPr>
+      </w:pPr>
+      <w:hyperlink w:anchor="_Toc417983854" w:history="1">
         <w:r>
           <w:rPr>
             <w:rStyle w:val="Lienhypertexte"/>
@@ -826,7 +844,7 @@
             <w:noProof/>
             <w:webHidden/>
           </w:rPr>
-          <w:instrText xml:space="preserve"> PAGEREF _Toc417970972 \h </w:instrText>
+          <w:instrText xml:space="preserve"> PAGEREF _Toc417983854 \h </w:instrText>
         </w:r>
         <w:r>
           <w:rPr>
@@ -846,7 +864,7 @@
             <w:noProof/>
             <w:webHidden/>
           </w:rPr>
-          <w:t>3</w:t>
+          <w:t>5</w:t>
         </w:r>
         <w:r>
           <w:rPr>
@@ -864,10 +882,12 @@
           <w:tab w:val="right" w:leader="underscore" w:pos="9062"/>
         </w:tabs>
         <w:rPr>
+          <w:rFonts w:asciiTheme="minorHAnsi" w:eastAsiaTheme="minorEastAsia" w:hAnsiTheme="minorHAnsi"/>
           <w:noProof/>
-        </w:rPr>
-      </w:pPr>
-      <w:hyperlink w:anchor="_Toc417970973" w:history="1">
+          <w:lang w:eastAsia="fr-CH"/>
+        </w:rPr>
+      </w:pPr>
+      <w:hyperlink w:anchor="_Toc417983855" w:history="1">
         <w:r>
           <w:rPr>
             <w:rStyle w:val="Lienhypertexte"/>
@@ -894,7 +914,7 @@
             <w:noProof/>
             <w:webHidden/>
           </w:rPr>
-          <w:instrText xml:space="preserve"> PAGEREF _Toc417970973 \h </w:instrText>
+          <w:instrText xml:space="preserve"> PAGEREF _Toc417983855 \h </w:instrText>
         </w:r>
         <w:r>
           <w:rPr>
@@ -914,7 +934,7 @@
             <w:noProof/>
             <w:webHidden/>
           </w:rPr>
-          <w:t>3</w:t>
+          <w:t>5</w:t>
         </w:r>
         <w:r>
           <w:rPr>
@@ -932,10 +952,12 @@
           <w:tab w:val="right" w:leader="underscore" w:pos="9062"/>
         </w:tabs>
         <w:rPr>
+          <w:rFonts w:asciiTheme="minorHAnsi" w:eastAsiaTheme="minorEastAsia" w:hAnsiTheme="minorHAnsi"/>
           <w:noProof/>
-        </w:rPr>
-      </w:pPr>
-      <w:hyperlink w:anchor="_Toc417970974" w:history="1">
+          <w:lang w:eastAsia="fr-CH"/>
+        </w:rPr>
+      </w:pPr>
+      <w:hyperlink w:anchor="_Toc417983856" w:history="1">
         <w:r>
           <w:rPr>
             <w:rStyle w:val="Lienhypertexte"/>
@@ -962,7 +984,7 @@
             <w:noProof/>
             <w:webHidden/>
           </w:rPr>
-          <w:instrText xml:space="preserve"> PAGEREF _Toc417970974 \h </w:instrText>
+          <w:instrText xml:space="preserve"> PAGEREF _Toc417983856 \h </w:instrText>
         </w:r>
         <w:r>
           <w:rPr>
@@ -982,7 +1004,7 @@
             <w:noProof/>
             <w:webHidden/>
           </w:rPr>
-          <w:t>3</w:t>
+          <w:t>5</w:t>
         </w:r>
         <w:r>
           <w:rPr>
@@ -1005,7 +1027,7 @@
       <w:pPr>
         <w:pStyle w:val="Titre1"/>
       </w:pPr>
-      <w:bookmarkStart w:id="1" w:name="_Toc417970965"/>
+      <w:bookmarkStart w:id="1" w:name="_Toc417983847"/>
       <w:r>
         <w:lastRenderedPageBreak/>
         <w:t>Introduction</w:t>
@@ -1131,7 +1153,7 @@
       <w:pPr>
         <w:pStyle w:val="Titre1"/>
       </w:pPr>
-      <w:bookmarkStart w:id="2" w:name="_Toc417970966"/>
+      <w:bookmarkStart w:id="2" w:name="_Toc417983848"/>
       <w:r>
         <w:t>Etude d’opportunité</w:t>
       </w:r>
@@ -1977,85 +1999,87 @@
       <w:r>
         <w:t>à l’avantage d’être intuitif pour l’utilisation tout aussi bien en simple utilisateur qu’en mode administrateur.</w:t>
       </w:r>
-      <w:bookmarkStart w:id="3" w:name="_GoBack"/>
-      <w:bookmarkEnd w:id="3"/>
     </w:p>
     <w:p>
       <w:pPr>
         <w:pStyle w:val="Titre1"/>
       </w:pPr>
-      <w:bookmarkStart w:id="4" w:name="_Toc417970967"/>
+      <w:bookmarkStart w:id="3" w:name="_Toc417983849"/>
       <w:r>
         <w:lastRenderedPageBreak/>
         <w:t>Analyse fonctionnelle</w:t>
       </w:r>
+      <w:bookmarkEnd w:id="3"/>
+    </w:p>
+    <w:p>
+      <w:pPr>
+        <w:pStyle w:val="Titre2"/>
+      </w:pPr>
+      <w:bookmarkStart w:id="4" w:name="_Toc417983850"/>
+      <w:r>
+        <w:t>Généralité</w:t>
+      </w:r>
       <w:bookmarkEnd w:id="4"/>
     </w:p>
     <w:p>
+      <w:bookmarkStart w:id="5" w:name="_GoBack"/>
+      <w:bookmarkEnd w:id="5"/>
+    </w:p>
+    <w:p>
       <w:pPr>
         <w:pStyle w:val="Titre2"/>
       </w:pPr>
-      <w:bookmarkStart w:id="5" w:name="_Toc417970968"/>
-      <w:r>
-        <w:t>Généralité</w:t>
-      </w:r>
-      <w:bookmarkEnd w:id="5"/>
+      <w:bookmarkStart w:id="6" w:name="_Toc417983851"/>
+      <w:r>
+        <w:t>Description des fonctionnalités globales</w:t>
+      </w:r>
+      <w:bookmarkEnd w:id="6"/>
     </w:p>
     <w:p>
       <w:pPr>
         <w:pStyle w:val="Titre2"/>
       </w:pPr>
-      <w:bookmarkStart w:id="6" w:name="_Toc417970969"/>
-      <w:r>
-        <w:t>Description des fonctionnalités globales</w:t>
-      </w:r>
-      <w:bookmarkEnd w:id="6"/>
+      <w:bookmarkStart w:id="7" w:name="_Toc417983852"/>
+      <w:r>
+        <w:t>Description détaillée de l’interface</w:t>
+      </w:r>
+      <w:bookmarkEnd w:id="7"/>
     </w:p>
     <w:p>
       <w:pPr>
         <w:pStyle w:val="Titre2"/>
       </w:pPr>
-      <w:bookmarkStart w:id="7" w:name="_Toc417970970"/>
-      <w:r>
-        <w:t>Description détaillée de l’interface</w:t>
-      </w:r>
-      <w:bookmarkEnd w:id="7"/>
+      <w:bookmarkStart w:id="8" w:name="_Toc417983853"/>
+      <w:r>
+        <w:t>Description des éléments de sécurité</w:t>
+      </w:r>
+      <w:bookmarkEnd w:id="8"/>
+    </w:p>
+    <w:p>
+      <w:pPr>
+        <w:pStyle w:val="Titre1"/>
+      </w:pPr>
+      <w:bookmarkStart w:id="9" w:name="_Toc417983854"/>
+      <w:r>
+        <w:t>Analyse organique</w:t>
+      </w:r>
+      <w:bookmarkEnd w:id="9"/>
     </w:p>
     <w:p>
       <w:pPr>
         <w:pStyle w:val="Titre2"/>
       </w:pPr>
-      <w:bookmarkStart w:id="8" w:name="_Toc417970971"/>
-      <w:r>
-        <w:t>Description des éléments de sécurité</w:t>
-      </w:r>
-      <w:bookmarkEnd w:id="8"/>
-    </w:p>
-    <w:p>
-      <w:pPr>
-        <w:pStyle w:val="Titre1"/>
-      </w:pPr>
-      <w:bookmarkStart w:id="9" w:name="_Toc417970972"/>
-      <w:r>
-        <w:t>Analyse organique</w:t>
-      </w:r>
-      <w:bookmarkEnd w:id="9"/>
+      <w:bookmarkStart w:id="10" w:name="_Toc417983855"/>
+      <w:r>
+        <w:t>Généralités</w:t>
+      </w:r>
+      <w:bookmarkEnd w:id="10"/>
     </w:p>
     <w:p>
       <w:pPr>
         <w:pStyle w:val="Titre2"/>
       </w:pPr>
-      <w:bookmarkStart w:id="10" w:name="_Toc417970973"/>
-      <w:r>
-        <w:t>Généralités</w:t>
-      </w:r>
-      <w:bookmarkEnd w:id="10"/>
-    </w:p>
-    <w:p>
-      <w:pPr>
-        <w:pStyle w:val="Titre2"/>
-      </w:pPr>
-      <w:bookmarkStart w:id="11" w:name="_Toc417970974"/>
+      <w:bookmarkStart w:id="11" w:name="_Toc417983856"/>
       <w:r>
         <w:t>Description détaillée des algorithmes de résolution</w:t>
       </w:r>
@@ -2136,7 +2160,7 @@
         <w:noProof/>
         <w:lang w:val="fr-FR"/>
       </w:rPr>
-      <w:t>4</w:t>
+      <w:t>5</w:t>
     </w:r>
     <w:r>
       <w:fldChar w:fldCharType="end"/>
@@ -3441,7 +3465,7 @@
 </file>
 
 <file path=customXml/itemProps1.xml><?xml version="1.0" encoding="utf-8"?>
-<ds:datastoreItem xmlns:ds="http://schemas.openxmlformats.org/officeDocument/2006/customXml" ds:itemID="{F806ADF0-D899-4479-8C36-784A35A02FC1}">
+<ds:datastoreItem xmlns:ds="http://schemas.openxmlformats.org/officeDocument/2006/customXml" ds:itemID="{0331344B-4248-4B56-A355-4E7D31E37E9D}">
   <ds:schemaRefs>
     <ds:schemaRef ds:uri="http://schemas.openxmlformats.org/officeDocument/2006/bibliography"/>
   </ds:schemaRefs>

</xml_diff>

<commit_message>
Schéma général et description ajouter à la documentation.
Avancement dans la description des fonctionnalitées globales.
</commit_message>
<xml_diff>
--- a/Documentations/Documentation_Technique.docx
+++ b/Documentations/Documentation_Technique.docx
@@ -229,7 +229,7 @@
       <w:pPr>
         <w:pStyle w:val="Titre1"/>
       </w:pPr>
-      <w:bookmarkStart w:id="0" w:name="_Toc417983846"/>
+      <w:bookmarkStart w:id="0" w:name="_Toc417992552"/>
       <w:r>
         <w:lastRenderedPageBreak/>
         <w:t>Table des matières</w:t>
@@ -257,7 +257,7 @@
       <w:r>
         <w:fldChar w:fldCharType="separate"/>
       </w:r>
-      <w:hyperlink w:anchor="_Toc417983846" w:history="1">
+      <w:hyperlink w:anchor="_Toc417992552" w:history="1">
         <w:r>
           <w:rPr>
             <w:rStyle w:val="Lienhypertexte"/>
@@ -284,7 +284,7 @@
             <w:noProof/>
             <w:webHidden/>
           </w:rPr>
-          <w:instrText xml:space="preserve"> PAGEREF _Toc417983846 \h </w:instrText>
+          <w:instrText xml:space="preserve"> PAGEREF _Toc417992552 \h </w:instrText>
         </w:r>
         <w:r>
           <w:rPr>
@@ -327,7 +327,7 @@
           <w:lang w:eastAsia="fr-CH"/>
         </w:rPr>
       </w:pPr>
-      <w:hyperlink w:anchor="_Toc417983847" w:history="1">
+      <w:hyperlink w:anchor="_Toc417992553" w:history="1">
         <w:r>
           <w:rPr>
             <w:rStyle w:val="Lienhypertexte"/>
@@ -354,7 +354,7 @@
             <w:noProof/>
             <w:webHidden/>
           </w:rPr>
-          <w:instrText xml:space="preserve"> PAGEREF _Toc417983847 \h </w:instrText>
+          <w:instrText xml:space="preserve"> PAGEREF _Toc417992553 \h </w:instrText>
         </w:r>
         <w:r>
           <w:rPr>
@@ -397,7 +397,7 @@
           <w:lang w:eastAsia="fr-CH"/>
         </w:rPr>
       </w:pPr>
-      <w:hyperlink w:anchor="_Toc417983848" w:history="1">
+      <w:hyperlink w:anchor="_Toc417992554" w:history="1">
         <w:r>
           <w:rPr>
             <w:rStyle w:val="Lienhypertexte"/>
@@ -424,7 +424,7 @@
             <w:noProof/>
             <w:webHidden/>
           </w:rPr>
-          <w:instrText xml:space="preserve"> PAGEREF _Toc417983848 \h </w:instrText>
+          <w:instrText xml:space="preserve"> PAGEREF _Toc417992554 \h </w:instrText>
         </w:r>
         <w:r>
           <w:rPr>
@@ -467,7 +467,7 @@
           <w:lang w:eastAsia="fr-CH"/>
         </w:rPr>
       </w:pPr>
-      <w:hyperlink w:anchor="_Toc417983849" w:history="1">
+      <w:hyperlink w:anchor="_Toc417992555" w:history="1">
         <w:r>
           <w:rPr>
             <w:rStyle w:val="Lienhypertexte"/>
@@ -494,7 +494,7 @@
             <w:noProof/>
             <w:webHidden/>
           </w:rPr>
-          <w:instrText xml:space="preserve"> PAGEREF _Toc417983849 \h </w:instrText>
+          <w:instrText xml:space="preserve"> PAGEREF _Toc417992555 \h </w:instrText>
         </w:r>
         <w:r>
           <w:rPr>
@@ -537,7 +537,7 @@
           <w:lang w:eastAsia="fr-CH"/>
         </w:rPr>
       </w:pPr>
-      <w:hyperlink w:anchor="_Toc417983850" w:history="1">
+      <w:hyperlink w:anchor="_Toc417992556" w:history="1">
         <w:r>
           <w:rPr>
             <w:rStyle w:val="Lienhypertexte"/>
@@ -564,7 +564,143 @@
             <w:noProof/>
             <w:webHidden/>
           </w:rPr>
-          <w:instrText xml:space="preserve"> PAGEREF _Toc417983850 \h </w:instrText>
+          <w:instrText xml:space="preserve"> PAGEREF _Toc417992556 \h </w:instrText>
+        </w:r>
+        <w:r>
+          <w:rPr>
+            <w:noProof/>
+            <w:webHidden/>
+          </w:rPr>
+        </w:r>
+        <w:r>
+          <w:rPr>
+            <w:noProof/>
+            <w:webHidden/>
+          </w:rPr>
+          <w:fldChar w:fldCharType="separate"/>
+        </w:r>
+        <w:r>
+          <w:rPr>
+            <w:noProof/>
+            <w:webHidden/>
+          </w:rPr>
+          <w:t>5</w:t>
+        </w:r>
+        <w:r>
+          <w:rPr>
+            <w:noProof/>
+            <w:webHidden/>
+          </w:rPr>
+          <w:fldChar w:fldCharType="end"/>
+        </w:r>
+      </w:hyperlink>
+    </w:p>
+    <w:p>
+      <w:pPr>
+        <w:pStyle w:val="TM3"/>
+        <w:tabs>
+          <w:tab w:val="right" w:leader="underscore" w:pos="9062"/>
+        </w:tabs>
+        <w:rPr>
+          <w:noProof/>
+        </w:rPr>
+      </w:pPr>
+      <w:hyperlink w:anchor="_Toc417992557" w:history="1">
+        <w:r>
+          <w:rPr>
+            <w:rStyle w:val="Lienhypertexte"/>
+            <w:noProof/>
+          </w:rPr>
+          <w:t>Schéma</w:t>
+        </w:r>
+        <w:r>
+          <w:rPr>
+            <w:noProof/>
+            <w:webHidden/>
+          </w:rPr>
+          <w:tab/>
+        </w:r>
+        <w:r>
+          <w:rPr>
+            <w:noProof/>
+            <w:webHidden/>
+          </w:rPr>
+          <w:fldChar w:fldCharType="begin"/>
+        </w:r>
+        <w:r>
+          <w:rPr>
+            <w:noProof/>
+            <w:webHidden/>
+          </w:rPr>
+          <w:instrText xml:space="preserve"> PAGEREF _Toc417992557 \h </w:instrText>
+        </w:r>
+        <w:r>
+          <w:rPr>
+            <w:noProof/>
+            <w:webHidden/>
+          </w:rPr>
+        </w:r>
+        <w:r>
+          <w:rPr>
+            <w:noProof/>
+            <w:webHidden/>
+          </w:rPr>
+          <w:fldChar w:fldCharType="separate"/>
+        </w:r>
+        <w:r>
+          <w:rPr>
+            <w:noProof/>
+            <w:webHidden/>
+          </w:rPr>
+          <w:t>5</w:t>
+        </w:r>
+        <w:r>
+          <w:rPr>
+            <w:noProof/>
+            <w:webHidden/>
+          </w:rPr>
+          <w:fldChar w:fldCharType="end"/>
+        </w:r>
+      </w:hyperlink>
+    </w:p>
+    <w:p>
+      <w:pPr>
+        <w:pStyle w:val="TM3"/>
+        <w:tabs>
+          <w:tab w:val="right" w:leader="underscore" w:pos="9062"/>
+        </w:tabs>
+        <w:rPr>
+          <w:noProof/>
+        </w:rPr>
+      </w:pPr>
+      <w:hyperlink w:anchor="_Toc417992558" w:history="1">
+        <w:r>
+          <w:rPr>
+            <w:rStyle w:val="Lienhypertexte"/>
+            <w:noProof/>
+          </w:rPr>
+          <w:t>Description du schéma</w:t>
+        </w:r>
+        <w:r>
+          <w:rPr>
+            <w:noProof/>
+            <w:webHidden/>
+          </w:rPr>
+          <w:tab/>
+        </w:r>
+        <w:r>
+          <w:rPr>
+            <w:noProof/>
+            <w:webHidden/>
+          </w:rPr>
+          <w:fldChar w:fldCharType="begin"/>
+        </w:r>
+        <w:r>
+          <w:rPr>
+            <w:noProof/>
+            <w:webHidden/>
+          </w:rPr>
+          <w:instrText xml:space="preserve"> PAGEREF _Toc417992558 \h </w:instrText>
         </w:r>
         <w:r>
           <w:rPr>
@@ -607,7 +743,7 @@
           <w:lang w:eastAsia="fr-CH"/>
         </w:rPr>
       </w:pPr>
-      <w:hyperlink w:anchor="_Toc417983851" w:history="1">
+      <w:hyperlink w:anchor="_Toc417992559" w:history="1">
         <w:r>
           <w:rPr>
             <w:rStyle w:val="Lienhypertexte"/>
@@ -634,7 +770,7 @@
             <w:noProof/>
             <w:webHidden/>
           </w:rPr>
-          <w:instrText xml:space="preserve"> PAGEREF _Toc417983851 \h </w:instrText>
+          <w:instrText xml:space="preserve"> PAGEREF _Toc417992559 \h </w:instrText>
         </w:r>
         <w:r>
           <w:rPr>
@@ -677,7 +813,7 @@
           <w:lang w:eastAsia="fr-CH"/>
         </w:rPr>
       </w:pPr>
-      <w:hyperlink w:anchor="_Toc417983852" w:history="1">
+      <w:hyperlink w:anchor="_Toc417992560" w:history="1">
         <w:r>
           <w:rPr>
             <w:rStyle w:val="Lienhypertexte"/>
@@ -704,7 +840,7 @@
             <w:noProof/>
             <w:webHidden/>
           </w:rPr>
-          <w:instrText xml:space="preserve"> PAGEREF _Toc417983852 \h </w:instrText>
+          <w:instrText xml:space="preserve"> PAGEREF _Toc417992560 \h </w:instrText>
         </w:r>
         <w:r>
           <w:rPr>
@@ -747,7 +883,7 @@
           <w:lang w:eastAsia="fr-CH"/>
         </w:rPr>
       </w:pPr>
-      <w:hyperlink w:anchor="_Toc417983853" w:history="1">
+      <w:hyperlink w:anchor="_Toc417992561" w:history="1">
         <w:r>
           <w:rPr>
             <w:rStyle w:val="Lienhypertexte"/>
@@ -774,7 +910,7 @@
             <w:noProof/>
             <w:webHidden/>
           </w:rPr>
-          <w:instrText xml:space="preserve"> PAGEREF _Toc417983853 \h </w:instrText>
+          <w:instrText xml:space="preserve"> PAGEREF _Toc417992561 \h </w:instrText>
         </w:r>
         <w:r>
           <w:rPr>
@@ -817,7 +953,7 @@
           <w:lang w:eastAsia="fr-CH"/>
         </w:rPr>
       </w:pPr>
-      <w:hyperlink w:anchor="_Toc417983854" w:history="1">
+      <w:hyperlink w:anchor="_Toc417992562" w:history="1">
         <w:r>
           <w:rPr>
             <w:rStyle w:val="Lienhypertexte"/>
@@ -844,7 +980,7 @@
             <w:noProof/>
             <w:webHidden/>
           </w:rPr>
-          <w:instrText xml:space="preserve"> PAGEREF _Toc417983854 \h </w:instrText>
+          <w:instrText xml:space="preserve"> PAGEREF _Toc417992562 \h </w:instrText>
         </w:r>
         <w:r>
           <w:rPr>
@@ -887,7 +1023,7 @@
           <w:lang w:eastAsia="fr-CH"/>
         </w:rPr>
       </w:pPr>
-      <w:hyperlink w:anchor="_Toc417983855" w:history="1">
+      <w:hyperlink w:anchor="_Toc417992563" w:history="1">
         <w:r>
           <w:rPr>
             <w:rStyle w:val="Lienhypertexte"/>
@@ -914,7 +1050,7 @@
             <w:noProof/>
             <w:webHidden/>
           </w:rPr>
-          <w:instrText xml:space="preserve"> PAGEREF _Toc417983855 \h </w:instrText>
+          <w:instrText xml:space="preserve"> PAGEREF _Toc417992563 \h </w:instrText>
         </w:r>
         <w:r>
           <w:rPr>
@@ -957,7 +1093,7 @@
           <w:lang w:eastAsia="fr-CH"/>
         </w:rPr>
       </w:pPr>
-      <w:hyperlink w:anchor="_Toc417983856" w:history="1">
+      <w:hyperlink w:anchor="_Toc417992564" w:history="1">
         <w:r>
           <w:rPr>
             <w:rStyle w:val="Lienhypertexte"/>
@@ -984,7 +1120,7 @@
             <w:noProof/>
             <w:webHidden/>
           </w:rPr>
-          <w:instrText xml:space="preserve"> PAGEREF _Toc417983856 \h </w:instrText>
+          <w:instrText xml:space="preserve"> PAGEREF _Toc417992564 \h </w:instrText>
         </w:r>
         <w:r>
           <w:rPr>
@@ -1027,7 +1163,7 @@
       <w:pPr>
         <w:pStyle w:val="Titre1"/>
       </w:pPr>
-      <w:bookmarkStart w:id="1" w:name="_Toc417983847"/>
+      <w:bookmarkStart w:id="1" w:name="_Toc417992553"/>
       <w:r>
         <w:lastRenderedPageBreak/>
         <w:t>Introduction</w:t>
@@ -1153,7 +1289,7 @@
       <w:pPr>
         <w:pStyle w:val="Titre1"/>
       </w:pPr>
-      <w:bookmarkStart w:id="2" w:name="_Toc417983848"/>
+      <w:bookmarkStart w:id="2" w:name="_Toc417992554"/>
       <w:r>
         <w:t>Etude d’opportunité</w:t>
       </w:r>
@@ -2004,7 +2140,7 @@
       <w:pPr>
         <w:pStyle w:val="Titre1"/>
       </w:pPr>
-      <w:bookmarkStart w:id="3" w:name="_Toc417983849"/>
+      <w:bookmarkStart w:id="3" w:name="_Toc417992555"/>
       <w:r>
         <w:lastRenderedPageBreak/>
         <w:t>Analyse fonctionnelle</w:t>
@@ -2015,80 +2151,354 @@
       <w:pPr>
         <w:pStyle w:val="Titre2"/>
       </w:pPr>
-      <w:bookmarkStart w:id="4" w:name="_Toc417983850"/>
+      <w:bookmarkStart w:id="4" w:name="_Toc417992556"/>
       <w:r>
         <w:t>Généralité</w:t>
       </w:r>
       <w:bookmarkEnd w:id="4"/>
     </w:p>
     <w:p>
-      <w:bookmarkStart w:id="5" w:name="_GoBack"/>
+      <w:pPr>
+        <w:pStyle w:val="Titre3"/>
+      </w:pPr>
+      <w:bookmarkStart w:id="5" w:name="_Toc417992557"/>
+      <w:r>
+        <w:t>Schéma</w:t>
+      </w:r>
       <w:bookmarkEnd w:id="5"/>
     </w:p>
     <w:p>
       <w:pPr>
+        <w:keepNext/>
+        <w:spacing w:after="0"/>
+      </w:pPr>
+      <w:r>
+        <w:rPr>
+          <w:noProof/>
+          <w:lang w:eastAsia="fr-CH"/>
+        </w:rPr>
+        <w:drawing>
+          <wp:inline distT="0" distB="0" distL="0" distR="0" wp14:anchorId="0697EC6A" wp14:editId="0D556219">
+            <wp:extent cx="5760720" cy="3554730"/>
+            <wp:effectExtent l="0" t="0" r="0" b="7620"/>
+            <wp:docPr id="7" name="Image 7"/>
+            <wp:cNvGraphicFramePr>
+              <a:graphicFrameLocks xmlns:a="http://schemas.openxmlformats.org/drawingml/2006/main" noChangeAspect="1"/>
+            </wp:cNvGraphicFramePr>
+            <a:graphic xmlns:a="http://schemas.openxmlformats.org/drawingml/2006/main">
+              <a:graphicData uri="http://schemas.openxmlformats.org/drawingml/2006/picture">
+                <pic:pic xmlns:pic="http://schemas.openxmlformats.org/drawingml/2006/picture">
+                  <pic:nvPicPr>
+                    <pic:cNvPr id="0" name="Schema_Generale.png"/>
+                    <pic:cNvPicPr/>
+                  </pic:nvPicPr>
+                  <pic:blipFill>
+                    <a:blip r:embed="rId12">
+                      <a:extLst>
+                        <a:ext uri="{28A0092B-C50C-407E-A947-70E740481C1C}">
+                          <a14:useLocalDpi xmlns:a14="http://schemas.microsoft.com/office/drawing/2010/main" val="0"/>
+                        </a:ext>
+                      </a:extLst>
+                    </a:blip>
+                    <a:stretch>
+                      <a:fillRect/>
+                    </a:stretch>
+                  </pic:blipFill>
+                  <pic:spPr>
+                    <a:xfrm>
+                      <a:off x="0" y="0"/>
+                      <a:ext cx="5760720" cy="3554730"/>
+                    </a:xfrm>
+                    <a:prstGeom prst="rect">
+                      <a:avLst/>
+                    </a:prstGeom>
+                  </pic:spPr>
+                </pic:pic>
+              </a:graphicData>
+            </a:graphic>
+          </wp:inline>
+        </w:drawing>
+      </w:r>
+    </w:p>
+    <w:p>
+      <w:pPr>
+        <w:pStyle w:val="Lgende"/>
+        <w:jc w:val="center"/>
+      </w:pPr>
+      <w:r>
+        <w:t xml:space="preserve">Figure </w:t>
+      </w:r>
+      <w:fldSimple w:instr=" SEQ Figure \* ARABIC ">
+        <w:r>
+          <w:rPr>
+            <w:noProof/>
+          </w:rPr>
+          <w:t>5</w:t>
+        </w:r>
+      </w:fldSimple>
+      <w:r>
+        <w:t xml:space="preserve"> :</w:t>
+      </w:r>
+      <w:r>
+        <w:t xml:space="preserve"> Schéma général de l'application</w:t>
+      </w:r>
+    </w:p>
+    <w:p>
+      <w:pPr>
+        <w:pStyle w:val="Titre3"/>
+      </w:pPr>
+      <w:bookmarkStart w:id="6" w:name="_Toc417992558"/>
+      <w:r>
+        <w:t>Description du schéma</w:t>
+      </w:r>
+      <w:bookmarkEnd w:id="6"/>
+    </w:p>
+    <w:p>
+      <w:r>
+        <w:t>Les utilisateurs ont accès au menu de l’utilisateur.</w:t>
+      </w:r>
+      <w:r>
+        <w:t xml:space="preserve"> Les simples utilisateurs peuvent faire le choix d’une séance, saisir les informations et valider le payement. Si l’utilisateur a fait une erreur et qu’il l’a remarqué lors du résumé. Il peut retourner sur la saisie pour corriger cette erreur.</w:t>
+      </w:r>
+    </w:p>
+    <w:p>
+      <w:r>
+        <w:t xml:space="preserve">Les administrateurs ont accès au mode administrateur qui leurs permettent de consulter les statistique et gérer tous </w:t>
+      </w:r>
+      <w:r>
+        <w:t>ce</w:t>
+      </w:r>
+      <w:r>
+        <w:t xml:space="preserve"> qui est salles, films et séances.</w:t>
+      </w:r>
+    </w:p>
+    <w:p>
+      <w:pPr>
         <w:pStyle w:val="Titre2"/>
       </w:pPr>
-      <w:bookmarkStart w:id="6" w:name="_Toc417983851"/>
+      <w:bookmarkStart w:id="7" w:name="_Toc417992559"/>
       <w:r>
         <w:t>Description des fonctionnalités globales</w:t>
       </w:r>
-      <w:bookmarkEnd w:id="6"/>
+      <w:bookmarkEnd w:id="7"/>
+    </w:p>
+    <w:p>
+      <w:pPr>
+        <w:pStyle w:val="Sous-titre"/>
+      </w:pPr>
+      <w:r>
+        <w:t>Réservation de billets</w:t>
+      </w:r>
+    </w:p>
+    <w:p>
+      <w:r>
+        <w:t>La réservation de billets est la fonction</w:t>
+      </w:r>
+      <w:r>
+        <w:t>nalité pour les réservations.</w:t>
+      </w:r>
+      <w:r>
+        <w:t xml:space="preserve"> Elle permet à l’utilisateur de choisir l</w:t>
+      </w:r>
+      <w:r>
+        <w:t>a séance choisie par le client</w:t>
+      </w:r>
+      <w:r>
+        <w:t xml:space="preserve">, d’ajouter le nombre de billet qu’il </w:t>
+      </w:r>
+      <w:r>
+        <w:t>souhaite</w:t>
+      </w:r>
+      <w:r>
+        <w:t xml:space="preserve"> (ex. 1 enfant, 2 adultes)</w:t>
+      </w:r>
+      <w:r>
+        <w:t xml:space="preserve"> et de valider le payement.</w:t>
+      </w:r>
+    </w:p>
+    <w:p>
+      <w:pPr>
+        <w:keepNext/>
+        <w:jc w:val="center"/>
+      </w:pPr>
+      <w:r>
+        <w:rPr>
+          <w:noProof/>
+          <w:lang w:eastAsia="fr-CH"/>
+        </w:rPr>
+        <w:drawing>
+          <wp:inline distT="0" distB="0" distL="0" distR="0" wp14:anchorId="5F57F9BE" wp14:editId="4D14D307">
+            <wp:extent cx="4632384" cy="1036080"/>
+            <wp:effectExtent l="0" t="0" r="0" b="0"/>
+            <wp:docPr id="8" name="Image 8"/>
+            <wp:cNvGraphicFramePr>
+              <a:graphicFrameLocks xmlns:a="http://schemas.openxmlformats.org/drawingml/2006/main" noChangeAspect="1"/>
+            </wp:cNvGraphicFramePr>
+            <a:graphic xmlns:a="http://schemas.openxmlformats.org/drawingml/2006/main">
+              <a:graphicData uri="http://schemas.openxmlformats.org/drawingml/2006/picture">
+                <pic:pic xmlns:pic="http://schemas.openxmlformats.org/drawingml/2006/picture">
+                  <pic:nvPicPr>
+                    <pic:cNvPr id="0" name="Schema_Reservation.png"/>
+                    <pic:cNvPicPr/>
+                  </pic:nvPicPr>
+                  <pic:blipFill>
+                    <a:blip r:embed="rId13">
+                      <a:extLst>
+                        <a:ext uri="{28A0092B-C50C-407E-A947-70E740481C1C}">
+                          <a14:useLocalDpi xmlns:a14="http://schemas.microsoft.com/office/drawing/2010/main" val="0"/>
+                        </a:ext>
+                      </a:extLst>
+                    </a:blip>
+                    <a:stretch>
+                      <a:fillRect/>
+                    </a:stretch>
+                  </pic:blipFill>
+                  <pic:spPr>
+                    <a:xfrm>
+                      <a:off x="0" y="0"/>
+                      <a:ext cx="4637037" cy="1037121"/>
+                    </a:xfrm>
+                    <a:prstGeom prst="rect">
+                      <a:avLst/>
+                    </a:prstGeom>
+                  </pic:spPr>
+                </pic:pic>
+              </a:graphicData>
+            </a:graphic>
+          </wp:inline>
+        </w:drawing>
+      </w:r>
+    </w:p>
+    <w:p>
+      <w:pPr>
+        <w:pStyle w:val="Lgende"/>
+        <w:jc w:val="center"/>
+      </w:pPr>
+      <w:r>
+        <w:t xml:space="preserve">Figure </w:t>
+      </w:r>
+      <w:fldSimple w:instr=" SEQ Figure \* ARABIC ">
+        <w:r>
+          <w:rPr>
+            <w:noProof/>
+          </w:rPr>
+          <w:t>6</w:t>
+        </w:r>
+      </w:fldSimple>
+      <w:r>
+        <w:t xml:space="preserve"> : Schéma de réservation</w:t>
+      </w:r>
+    </w:p>
+    <w:p>
+      <w:pPr>
+        <w:pStyle w:val="Sous-titre"/>
+      </w:pPr>
+      <w:r>
+        <w:lastRenderedPageBreak/>
+        <w:t>Validation de payement</w:t>
+      </w:r>
+    </w:p>
+    <w:p>
+      <w:r>
+        <w:t>Cette fonctionnalité affiche un résumer de la réservation. C’est ici que la dernière vérification s’effectue. Si l’utilisateur remarque une erreur il peut</w:t>
+      </w:r>
+      <w:r>
+        <w:t xml:space="preserve"> revenir sur la réservation pour corriger cette erreur.</w:t>
+      </w:r>
+      <w:r>
+        <w:t xml:space="preserve"> Sinon, il peut valider la réservation et procéder au « payement ».</w:t>
+      </w:r>
+    </w:p>
+    <w:p>
+      <w:pPr>
+        <w:pStyle w:val="Sous-titre"/>
+      </w:pPr>
+      <w:r>
+        <w:t>Mode administrateur</w:t>
+      </w:r>
+    </w:p>
+    <w:p>
+      <w:bookmarkStart w:id="8" w:name="_GoBack"/>
+      <w:bookmarkEnd w:id="8"/>
+    </w:p>
+    <w:p>
+      <w:pPr>
+        <w:pStyle w:val="Sous-titre"/>
+      </w:pPr>
+      <w:r>
+        <w:t>Gestion des séances</w:t>
+      </w:r>
+    </w:p>
+    <w:p>
+      <w:pPr>
+        <w:pStyle w:val="Sous-titre"/>
+      </w:pPr>
+      <w:r>
+        <w:t>Gestion des salles</w:t>
+      </w:r>
+    </w:p>
+    <w:p>
+      <w:pPr>
+        <w:pStyle w:val="Sous-titre"/>
+      </w:pPr>
+      <w:r>
+        <w:t>Gestion des films</w:t>
+      </w:r>
     </w:p>
     <w:p>
       <w:pPr>
         <w:pStyle w:val="Titre2"/>
       </w:pPr>
-      <w:bookmarkStart w:id="7" w:name="_Toc417983852"/>
+      <w:bookmarkStart w:id="9" w:name="_Toc417992560"/>
       <w:r>
         <w:t>Description détaillée de l’interface</w:t>
       </w:r>
-      <w:bookmarkEnd w:id="7"/>
+      <w:bookmarkEnd w:id="9"/>
     </w:p>
     <w:p>
       <w:pPr>
         <w:pStyle w:val="Titre2"/>
       </w:pPr>
-      <w:bookmarkStart w:id="8" w:name="_Toc417983853"/>
+      <w:bookmarkStart w:id="10" w:name="_Toc417992561"/>
       <w:r>
         <w:t>Description des éléments de sécurité</w:t>
       </w:r>
-      <w:bookmarkEnd w:id="8"/>
+      <w:bookmarkEnd w:id="10"/>
     </w:p>
     <w:p>
       <w:pPr>
         <w:pStyle w:val="Titre1"/>
       </w:pPr>
-      <w:bookmarkStart w:id="9" w:name="_Toc417983854"/>
+      <w:bookmarkStart w:id="11" w:name="_Toc417992562"/>
       <w:r>
         <w:t>Analyse organique</w:t>
       </w:r>
-      <w:bookmarkEnd w:id="9"/>
+      <w:bookmarkEnd w:id="11"/>
     </w:p>
     <w:p>
       <w:pPr>
         <w:pStyle w:val="Titre2"/>
       </w:pPr>
-      <w:bookmarkStart w:id="10" w:name="_Toc417983855"/>
+      <w:bookmarkStart w:id="12" w:name="_Toc417992563"/>
       <w:r>
         <w:t>Généralités</w:t>
       </w:r>
-      <w:bookmarkEnd w:id="10"/>
+      <w:bookmarkEnd w:id="12"/>
     </w:p>
     <w:p>
       <w:pPr>
         <w:pStyle w:val="Titre2"/>
       </w:pPr>
-      <w:bookmarkStart w:id="11" w:name="_Toc417983856"/>
+      <w:bookmarkStart w:id="13" w:name="_Toc417992564"/>
       <w:r>
         <w:t>Description détaillée des algorithmes de résolution</w:t>
       </w:r>
-      <w:bookmarkEnd w:id="11"/>
+      <w:bookmarkEnd w:id="13"/>
     </w:p>
     <w:p/>
     <w:sectPr>
-      <w:headerReference w:type="default" r:id="rId12"/>
-      <w:footerReference w:type="default" r:id="rId13"/>
+      <w:headerReference w:type="default" r:id="rId14"/>
+      <w:footerReference w:type="default" r:id="rId15"/>
       <w:pgSz w:w="11906" w:h="16838"/>
       <w:pgMar w:top="1417" w:right="1417" w:bottom="1417" w:left="1417" w:header="708" w:footer="708" w:gutter="0"/>
       <w:cols w:space="708"/>
@@ -2160,7 +2570,7 @@
         <w:noProof/>
         <w:lang w:val="fr-FR"/>
       </w:rPr>
-      <w:t>5</w:t>
+      <w:t>6</w:t>
     </w:r>
     <w:r>
       <w:fldChar w:fldCharType="end"/>
@@ -2456,6 +2866,29 @@
       <w:szCs w:val="26"/>
     </w:rPr>
   </w:style>
+  <w:style w:type="paragraph" w:styleId="Titre3">
+    <w:name w:val="heading 3"/>
+    <w:basedOn w:val="Normal"/>
+    <w:next w:val="Normal"/>
+    <w:link w:val="Titre3Car"/>
+    <w:uiPriority w:val="9"/>
+    <w:unhideWhenUsed/>
+    <w:qFormat/>
+    <w:rsid w:val="00402EDF"/>
+    <w:pPr>
+      <w:keepNext/>
+      <w:keepLines/>
+      <w:spacing w:before="200" w:after="0"/>
+      <w:jc w:val="center"/>
+      <w:outlineLvl w:val="2"/>
+    </w:pPr>
+    <w:rPr>
+      <w:rFonts w:eastAsiaTheme="majorEastAsia" w:cstheme="majorBidi"/>
+      <w:b/>
+      <w:bCs/>
+      <w:color w:val="87A846"/>
+    </w:rPr>
+  </w:style>
   <w:style w:type="character" w:default="1" w:styleId="Policepardfaut">
     <w:name w:val="Default Paragraph Font"/>
     <w:uiPriority w:val="1"/>
@@ -2674,14 +3107,14 @@
     <w:uiPriority w:val="35"/>
     <w:unhideWhenUsed/>
     <w:qFormat/>
-    <w:rsid w:val="00136683"/>
+    <w:rsid w:val="00402EDF"/>
     <w:pPr>
       <w:spacing w:line="240" w:lineRule="auto"/>
     </w:pPr>
     <w:rPr>
       <w:b/>
       <w:bCs/>
-      <w:color w:val="4F81BD" w:themeColor="accent1"/>
+      <w:color w:val="A5C26A"/>
       <w:sz w:val="18"/>
       <w:szCs w:val="18"/>
     </w:rPr>
@@ -2704,6 +3137,71 @@
         <w:insideV w:val="single" w:sz="4" w:space="0" w:color="auto"/>
       </w:tblBorders>
     </w:tblPr>
+  </w:style>
+  <w:style w:type="character" w:customStyle="1" w:styleId="Titre3Car">
+    <w:name w:val="Titre 3 Car"/>
+    <w:basedOn w:val="Policepardfaut"/>
+    <w:link w:val="Titre3"/>
+    <w:uiPriority w:val="9"/>
+    <w:rsid w:val="00402EDF"/>
+    <w:rPr>
+      <w:rFonts w:ascii="Arial" w:eastAsiaTheme="majorEastAsia" w:hAnsi="Arial" w:cstheme="majorBidi"/>
+      <w:b/>
+      <w:bCs/>
+      <w:color w:val="87A846"/>
+    </w:rPr>
+  </w:style>
+  <w:style w:type="paragraph" w:styleId="TM3">
+    <w:name w:val="toc 3"/>
+    <w:basedOn w:val="Normal"/>
+    <w:next w:val="Normal"/>
+    <w:autoRedefine/>
+    <w:uiPriority w:val="39"/>
+    <w:unhideWhenUsed/>
+    <w:rsid w:val="00BB5D98"/>
+    <w:pPr>
+      <w:spacing w:after="100"/>
+      <w:ind w:left="440"/>
+    </w:pPr>
+  </w:style>
+  <w:style w:type="paragraph" w:styleId="Sous-titre">
+    <w:name w:val="Subtitle"/>
+    <w:basedOn w:val="Normal"/>
+    <w:next w:val="Normal"/>
+    <w:link w:val="Sous-titreCar"/>
+    <w:uiPriority w:val="11"/>
+    <w:qFormat/>
+    <w:rsid w:val="00402EDF"/>
+    <w:pPr>
+      <w:numPr>
+        <w:ilvl w:val="1"/>
+      </w:numPr>
+    </w:pPr>
+    <w:rPr>
+      <w:rFonts w:eastAsiaTheme="majorEastAsia" w:cstheme="majorBidi"/>
+      <w:i/>
+      <w:iCs/>
+      <w:color w:val="99BA56"/>
+      <w:spacing w:val="15"/>
+      <w:sz w:val="24"/>
+      <w:szCs w:val="24"/>
+    </w:rPr>
+  </w:style>
+  <w:style w:type="character" w:customStyle="1" w:styleId="Sous-titreCar">
+    <w:name w:val="Sous-titre Car"/>
+    <w:basedOn w:val="Policepardfaut"/>
+    <w:link w:val="Sous-titre"/>
+    <w:uiPriority w:val="11"/>
+    <w:rsid w:val="00402EDF"/>
+    <w:rPr>
+      <w:rFonts w:ascii="Arial" w:eastAsiaTheme="majorEastAsia" w:hAnsi="Arial" w:cstheme="majorBidi"/>
+      <w:i/>
+      <w:iCs/>
+      <w:color w:val="99BA56"/>
+      <w:spacing w:val="15"/>
+      <w:sz w:val="24"/>
+      <w:szCs w:val="24"/>
+    </w:rPr>
   </w:style>
 </w:styles>
 </file>
@@ -2923,6 +3421,29 @@
       <w:szCs w:val="26"/>
     </w:rPr>
   </w:style>
+  <w:style w:type="paragraph" w:styleId="Titre3">
+    <w:name w:val="heading 3"/>
+    <w:basedOn w:val="Normal"/>
+    <w:next w:val="Normal"/>
+    <w:link w:val="Titre3Car"/>
+    <w:uiPriority w:val="9"/>
+    <w:unhideWhenUsed/>
+    <w:qFormat/>
+    <w:rsid w:val="00402EDF"/>
+    <w:pPr>
+      <w:keepNext/>
+      <w:keepLines/>
+      <w:spacing w:before="200" w:after="0"/>
+      <w:jc w:val="center"/>
+      <w:outlineLvl w:val="2"/>
+    </w:pPr>
+    <w:rPr>
+      <w:rFonts w:eastAsiaTheme="majorEastAsia" w:cstheme="majorBidi"/>
+      <w:b/>
+      <w:bCs/>
+      <w:color w:val="87A846"/>
+    </w:rPr>
+  </w:style>
   <w:style w:type="character" w:default="1" w:styleId="Policepardfaut">
     <w:name w:val="Default Paragraph Font"/>
     <w:uiPriority w:val="1"/>
@@ -3141,14 +3662,14 @@
     <w:uiPriority w:val="35"/>
     <w:unhideWhenUsed/>
     <w:qFormat/>
-    <w:rsid w:val="00136683"/>
+    <w:rsid w:val="00402EDF"/>
     <w:pPr>
       <w:spacing w:line="240" w:lineRule="auto"/>
     </w:pPr>
     <w:rPr>
       <w:b/>
       <w:bCs/>
-      <w:color w:val="4F81BD" w:themeColor="accent1"/>
+      <w:color w:val="A5C26A"/>
       <w:sz w:val="18"/>
       <w:szCs w:val="18"/>
     </w:rPr>
@@ -3171,6 +3692,71 @@
         <w:insideV w:val="single" w:sz="4" w:space="0" w:color="auto"/>
       </w:tblBorders>
     </w:tblPr>
+  </w:style>
+  <w:style w:type="character" w:customStyle="1" w:styleId="Titre3Car">
+    <w:name w:val="Titre 3 Car"/>
+    <w:basedOn w:val="Policepardfaut"/>
+    <w:link w:val="Titre3"/>
+    <w:uiPriority w:val="9"/>
+    <w:rsid w:val="00402EDF"/>
+    <w:rPr>
+      <w:rFonts w:ascii="Arial" w:eastAsiaTheme="majorEastAsia" w:hAnsi="Arial" w:cstheme="majorBidi"/>
+      <w:b/>
+      <w:bCs/>
+      <w:color w:val="87A846"/>
+    </w:rPr>
+  </w:style>
+  <w:style w:type="paragraph" w:styleId="TM3">
+    <w:name w:val="toc 3"/>
+    <w:basedOn w:val="Normal"/>
+    <w:next w:val="Normal"/>
+    <w:autoRedefine/>
+    <w:uiPriority w:val="39"/>
+    <w:unhideWhenUsed/>
+    <w:rsid w:val="00BB5D98"/>
+    <w:pPr>
+      <w:spacing w:after="100"/>
+      <w:ind w:left="440"/>
+    </w:pPr>
+  </w:style>
+  <w:style w:type="paragraph" w:styleId="Sous-titre">
+    <w:name w:val="Subtitle"/>
+    <w:basedOn w:val="Normal"/>
+    <w:next w:val="Normal"/>
+    <w:link w:val="Sous-titreCar"/>
+    <w:uiPriority w:val="11"/>
+    <w:qFormat/>
+    <w:rsid w:val="00402EDF"/>
+    <w:pPr>
+      <w:numPr>
+        <w:ilvl w:val="1"/>
+      </w:numPr>
+    </w:pPr>
+    <w:rPr>
+      <w:rFonts w:eastAsiaTheme="majorEastAsia" w:cstheme="majorBidi"/>
+      <w:i/>
+      <w:iCs/>
+      <w:color w:val="99BA56"/>
+      <w:spacing w:val="15"/>
+      <w:sz w:val="24"/>
+      <w:szCs w:val="24"/>
+    </w:rPr>
+  </w:style>
+  <w:style w:type="character" w:customStyle="1" w:styleId="Sous-titreCar">
+    <w:name w:val="Sous-titre Car"/>
+    <w:basedOn w:val="Policepardfaut"/>
+    <w:link w:val="Sous-titre"/>
+    <w:uiPriority w:val="11"/>
+    <w:rsid w:val="00402EDF"/>
+    <w:rPr>
+      <w:rFonts w:ascii="Arial" w:eastAsiaTheme="majorEastAsia" w:hAnsi="Arial" w:cstheme="majorBidi"/>
+      <w:i/>
+      <w:iCs/>
+      <w:color w:val="99BA56"/>
+      <w:spacing w:val="15"/>
+      <w:sz w:val="24"/>
+      <w:szCs w:val="24"/>
+    </w:rPr>
   </w:style>
 </w:styles>
 </file>
@@ -3465,7 +4051,7 @@
 </file>
 
 <file path=customXml/itemProps1.xml><?xml version="1.0" encoding="utf-8"?>
-<ds:datastoreItem xmlns:ds="http://schemas.openxmlformats.org/officeDocument/2006/customXml" ds:itemID="{0331344B-4248-4B56-A355-4E7D31E37E9D}">
+<ds:datastoreItem xmlns:ds="http://schemas.openxmlformats.org/officeDocument/2006/customXml" ds:itemID="{341CF2EA-4696-446D-B39E-9D6873ADE3EC}">
   <ds:schemaRefs>
     <ds:schemaRef ds:uri="http://schemas.openxmlformats.org/officeDocument/2006/bibliography"/>
   </ds:schemaRefs>

</xml_diff>

<commit_message>
Description des fonctionnalités globales terminé
</commit_message>
<xml_diff>
--- a/Documentations/Documentation_Technique.docx
+++ b/Documentations/Documentation_Technique.docx
@@ -2418,32 +2418,105 @@
       </w:r>
     </w:p>
     <w:p>
+      <w:r>
+        <w:t>Le mode administrateur permet d’</w:t>
+      </w:r>
+      <w:r>
+        <w:t>accéder au</w:t>
+      </w:r>
+      <w:r>
+        <w:t>x</w:t>
+      </w:r>
+      <w:r>
+        <w:t xml:space="preserve"> fonctionnalité</w:t>
+      </w:r>
+      <w:r>
+        <w:t>s</w:t>
+      </w:r>
+      <w:r>
+        <w:t xml:space="preserve"> supplémentaire</w:t>
+      </w:r>
+      <w:r>
+        <w:t>s</w:t>
+      </w:r>
+      <w:r>
+        <w:t xml:space="preserve"> que seul l’administrateur à accès.</w:t>
+      </w:r>
+      <w:r>
+        <w:t xml:space="preserve"> Tels que la gestion des séances ou encore des salles</w:t>
+      </w:r>
+      <w:r>
+        <w:t>.</w:t>
+      </w:r>
+    </w:p>
+    <w:p>
+      <w:pPr>
+        <w:pStyle w:val="Sous-titre"/>
+      </w:pPr>
+      <w:r>
+        <w:t>Gestion des séances</w:t>
+      </w:r>
+    </w:p>
+    <w:p>
+      <w:r>
+        <w:t xml:space="preserve">La gestion des séances permet à l’administrateur de </w:t>
+      </w:r>
+      <w:r>
+        <w:t>créer, modifier ou encore supprime</w:t>
+      </w:r>
+      <w:r>
+        <w:t xml:space="preserve">r une </w:t>
+      </w:r>
+      <w:r>
+        <w:t>séance</w:t>
+      </w:r>
+      <w:r>
+        <w:t xml:space="preserve"> en indiquant la salle et le film concerné.</w:t>
+      </w:r>
+    </w:p>
+    <w:p>
+      <w:pPr>
+        <w:pStyle w:val="Sous-titre"/>
+      </w:pPr>
+      <w:r>
+        <w:t>Gestion des salles</w:t>
+      </w:r>
+    </w:p>
+    <w:p>
+      <w:r>
+        <w:t>Cette fonctionnalité permet à l’administrateur de gérer les salles du cinéma. C’est-à-dire d’ajouter une salle (ex. S’il y a un agrandissement du bâtiment)</w:t>
+      </w:r>
+      <w:r>
+        <w:t>, de modifier une salle ou encore de supprimer une salle.</w:t>
+      </w:r>
+    </w:p>
+    <w:p>
+      <w:pPr>
+        <w:pStyle w:val="Sous-titre"/>
+      </w:pPr>
+      <w:r>
+        <w:t>Gestion des films</w:t>
+      </w:r>
+    </w:p>
+    <w:p>
+      <w:r>
+        <w:t>L’administrateur ayant accès à la gestion des films. Lui permet d’ajouter, de modifier ou de supprimer un film que le cinéma possède.</w:t>
+      </w:r>
+    </w:p>
+    <w:p>
+      <w:pPr>
+        <w:pStyle w:val="Sous-titre"/>
+      </w:pPr>
+      <w:r>
+        <w:t>Statistique</w:t>
+      </w:r>
+    </w:p>
+    <w:p>
+      <w:r>
+        <w:t>Cette fonctionnalité affiche les statistiques de vente du cinéma.</w:t>
+      </w:r>
       <w:bookmarkStart w:id="8" w:name="_GoBack"/>
       <w:bookmarkEnd w:id="8"/>
-    </w:p>
-    <w:p>
-      <w:pPr>
-        <w:pStyle w:val="Sous-titre"/>
-      </w:pPr>
-      <w:r>
-        <w:t>Gestion des séances</w:t>
-      </w:r>
-    </w:p>
-    <w:p>
-      <w:pPr>
-        <w:pStyle w:val="Sous-titre"/>
-      </w:pPr>
-      <w:r>
-        <w:t>Gestion des salles</w:t>
-      </w:r>
-    </w:p>
-    <w:p>
-      <w:pPr>
-        <w:pStyle w:val="Sous-titre"/>
-      </w:pPr>
-      <w:r>
-        <w:t>Gestion des films</w:t>
-      </w:r>
     </w:p>
     <w:p>
       <w:pPr>
@@ -4051,7 +4124,7 @@
 </file>
 
 <file path=customXml/itemProps1.xml><?xml version="1.0" encoding="utf-8"?>
-<ds:datastoreItem xmlns:ds="http://schemas.openxmlformats.org/officeDocument/2006/customXml" ds:itemID="{341CF2EA-4696-446D-B39E-9D6873ADE3EC}">
+<ds:datastoreItem xmlns:ds="http://schemas.openxmlformats.org/officeDocument/2006/customXml" ds:itemID="{3B5D8655-41A9-4CB6-BEAA-ECE4045B9E01}">
   <ds:schemaRefs>
     <ds:schemaRef ds:uri="http://schemas.openxmlformats.org/officeDocument/2006/bibliography"/>
   </ds:schemaRefs>

</xml_diff>

<commit_message>
Modification de l'introduction. Ajout de certaines informations sur le logiciel.
</commit_message>
<xml_diff>
--- a/Documentations/Documentation_Technique.docx
+++ b/Documentations/Documentation_Technique.docx
@@ -1273,27 +1273,55 @@
         <w:t xml:space="preserve"> </w:t>
       </w:r>
       <w:r>
-        <w:t>donne à ses utilisateurs la possibilité de gérer leur billetterie de cinéma.</w:t>
-      </w:r>
-      <w:r>
-        <w:t xml:space="preserve"> Ils peuvent gérer les salles, les films, connaitre le</w:t>
+        <w:t xml:space="preserve">donne à ses utilisateurs la possibilité de gérer leur </w:t>
+      </w:r>
+      <w:r>
+        <w:t xml:space="preserve">propre </w:t>
+      </w:r>
+      <w:r>
+        <w:t>billetterie de cinéma.</w:t>
+      </w:r>
+      <w:r>
+        <w:t xml:space="preserve"> Ils peuvent gérer les salles, les films,</w:t>
+      </w:r>
+      <w:r>
+        <w:t xml:space="preserve"> les séances et</w:t>
+      </w:r>
+      <w:r>
+        <w:t xml:space="preserve"> connaitre le</w:t>
       </w:r>
       <w:r>
         <w:t xml:space="preserve"> nombre de place vendue.</w:t>
       </w:r>
-      <w:r>
-        <w:t xml:space="preserve"> </w:t>
+    </w:p>
+    <w:p>
+      <w:r>
+        <w:t>L’appli</w:t>
+      </w:r>
+      <w:r>
+        <w:t xml:space="preserve">cation est divisée en deux modes. </w:t>
+      </w:r>
+      <w:r>
+        <w:t>Le mode utilisateur qui donne la possibilité de faire une réservation de séance et un mode administrateur qui lui permet de gérer les films, les salles et les séances. L’administrateur a un privilège plus grand que l’utilisateur et a donc accès à plus de fonctionnalité</w:t>
+      </w:r>
+      <w:r>
+        <w:t>s</w:t>
+      </w:r>
+      <w:bookmarkStart w:id="2" w:name="_GoBack"/>
+      <w:bookmarkEnd w:id="2"/>
+      <w:r>
+        <w:t>.</w:t>
       </w:r>
     </w:p>
     <w:p>
       <w:pPr>
         <w:pStyle w:val="Titre1"/>
       </w:pPr>
-      <w:bookmarkStart w:id="2" w:name="_Toc417992554"/>
+      <w:bookmarkStart w:id="3" w:name="_Toc417992554"/>
       <w:r>
         <w:t>Etude d’opportunité</w:t>
       </w:r>
-      <w:bookmarkEnd w:id="2"/>
+      <w:bookmarkEnd w:id="3"/>
     </w:p>
     <w:p>
       <w:r>
@@ -1786,14 +1814,14 @@
         <w:t>divise son site web en plusieurs sections réservées à des utilisateurs spécifique. Il existe les sections pour les abonnements, la billetterie, la liste d’attente (enregistrer des spectateurs sur la liste d’attente)</w:t>
       </w:r>
       <w:r>
-        <w:t>, le « charger de communication » (Envoyer des mails et imprimer la liste des places vendues par abonnement ou réservation), le comptable et l’administrateur.</w:t>
-      </w:r>
-      <w:r>
-        <w:t xml:space="preserve"> Chaque une de ces sections à ses propres droit et ne peut pas empiéter sur les activités </w:t>
+        <w:t xml:space="preserve">, le « charger de communication » (Envoyer des mails et imprimer la liste des </w:t>
       </w:r>
       <w:r>
         <w:lastRenderedPageBreak/>
-        <w:t xml:space="preserve">des autres. Seul l’administrateur à le plein pouvoir et peut accéder à </w:t>
+        <w:t>places vendues par abonnement ou réservation), le comptable et l’administrateur.</w:t>
+      </w:r>
+      <w:r>
+        <w:t xml:space="preserve"> Chaque une de ces sections à ses propres droit et ne peut pas empiéter sur les activités des autres. Seul l’administrateur à le plein pouvoir et peut accéder à </w:t>
       </w:r>
       <w:r>
         <w:t xml:space="preserve">toutes </w:t>
@@ -2140,32 +2168,32 @@
       <w:pPr>
         <w:pStyle w:val="Titre1"/>
       </w:pPr>
-      <w:bookmarkStart w:id="3" w:name="_Toc417992555"/>
+      <w:bookmarkStart w:id="4" w:name="_Toc417992555"/>
       <w:r>
         <w:lastRenderedPageBreak/>
         <w:t>Analyse fonctionnelle</w:t>
       </w:r>
-      <w:bookmarkEnd w:id="3"/>
+      <w:bookmarkEnd w:id="4"/>
     </w:p>
     <w:p>
       <w:pPr>
         <w:pStyle w:val="Titre2"/>
       </w:pPr>
-      <w:bookmarkStart w:id="4" w:name="_Toc417992556"/>
+      <w:bookmarkStart w:id="5" w:name="_Toc417992556"/>
       <w:r>
         <w:t>Généralité</w:t>
       </w:r>
-      <w:bookmarkEnd w:id="4"/>
+      <w:bookmarkEnd w:id="5"/>
     </w:p>
     <w:p>
       <w:pPr>
         <w:pStyle w:val="Titre3"/>
       </w:pPr>
-      <w:bookmarkStart w:id="5" w:name="_Toc417992557"/>
+      <w:bookmarkStart w:id="6" w:name="_Toc417992557"/>
       <w:r>
         <w:t>Schéma</w:t>
       </w:r>
-      <w:bookmarkEnd w:id="5"/>
+      <w:bookmarkEnd w:id="6"/>
     </w:p>
     <w:p>
       <w:pPr>
@@ -2247,11 +2275,11 @@
       <w:pPr>
         <w:pStyle w:val="Titre3"/>
       </w:pPr>
-      <w:bookmarkStart w:id="6" w:name="_Toc417992558"/>
+      <w:bookmarkStart w:id="7" w:name="_Toc417992558"/>
       <w:r>
         <w:t>Description du schéma</w:t>
       </w:r>
-      <w:bookmarkEnd w:id="6"/>
+      <w:bookmarkEnd w:id="7"/>
     </w:p>
     <w:p>
       <w:r>
@@ -2276,11 +2304,11 @@
       <w:pPr>
         <w:pStyle w:val="Titre2"/>
       </w:pPr>
-      <w:bookmarkStart w:id="7" w:name="_Toc417992559"/>
+      <w:bookmarkStart w:id="8" w:name="_Toc417992559"/>
       <w:r>
         <w:t>Description des fonctionnalités globales</w:t>
       </w:r>
-      <w:bookmarkEnd w:id="7"/>
+      <w:bookmarkEnd w:id="8"/>
     </w:p>
     <w:p>
       <w:pPr>
@@ -2515,8 +2543,6 @@
       <w:r>
         <w:t>Cette fonctionnalité affiche les statistiques de vente du cinéma.</w:t>
       </w:r>
-      <w:bookmarkStart w:id="8" w:name="_GoBack"/>
-      <w:bookmarkEnd w:id="8"/>
     </w:p>
     <w:p>
       <w:pPr>
@@ -2643,7 +2669,7 @@
         <w:noProof/>
         <w:lang w:val="fr-FR"/>
       </w:rPr>
-      <w:t>6</w:t>
+      <w:t>3</w:t>
     </w:r>
     <w:r>
       <w:fldChar w:fldCharType="end"/>
@@ -4124,7 +4150,7 @@
 </file>
 
 <file path=customXml/itemProps1.xml><?xml version="1.0" encoding="utf-8"?>
-<ds:datastoreItem xmlns:ds="http://schemas.openxmlformats.org/officeDocument/2006/customXml" ds:itemID="{3B5D8655-41A9-4CB6-BEAA-ECE4045B9E01}">
+<ds:datastoreItem xmlns:ds="http://schemas.openxmlformats.org/officeDocument/2006/customXml" ds:itemID="{13A857A8-7CF2-419E-81A1-26BD73D07945}">
   <ds:schemaRefs>
     <ds:schemaRef ds:uri="http://schemas.openxmlformats.org/officeDocument/2006/bibliography"/>
   </ds:schemaRefs>

</xml_diff>

<commit_message>
Ajout du mockup et de la description du menu utilisateur
</commit_message>
<xml_diff>
--- a/Documentations/Documentation_Technique.docx
+++ b/Documentations/Documentation_Technique.docx
@@ -1307,21 +1307,19 @@
       <w:r>
         <w:t>s</w:t>
       </w:r>
-      <w:bookmarkStart w:id="2" w:name="_GoBack"/>
+      <w:r>
+        <w:t>.</w:t>
+      </w:r>
+    </w:p>
+    <w:p>
+      <w:pPr>
+        <w:pStyle w:val="Titre1"/>
+      </w:pPr>
+      <w:bookmarkStart w:id="2" w:name="_Toc417992554"/>
+      <w:r>
+        <w:t>Etude d’opportunité</w:t>
+      </w:r>
       <w:bookmarkEnd w:id="2"/>
-      <w:r>
-        <w:t>.</w:t>
-      </w:r>
-    </w:p>
-    <w:p>
-      <w:pPr>
-        <w:pStyle w:val="Titre1"/>
-      </w:pPr>
-      <w:bookmarkStart w:id="3" w:name="_Toc417992554"/>
-      <w:r>
-        <w:t>Etude d’opportunité</w:t>
-      </w:r>
-      <w:bookmarkEnd w:id="3"/>
     </w:p>
     <w:p>
       <w:r>
@@ -2168,32 +2166,32 @@
       <w:pPr>
         <w:pStyle w:val="Titre1"/>
       </w:pPr>
-      <w:bookmarkStart w:id="4" w:name="_Toc417992555"/>
+      <w:bookmarkStart w:id="3" w:name="_Toc417992555"/>
       <w:r>
         <w:lastRenderedPageBreak/>
         <w:t>Analyse fonctionnelle</w:t>
       </w:r>
+      <w:bookmarkEnd w:id="3"/>
+    </w:p>
+    <w:p>
+      <w:pPr>
+        <w:pStyle w:val="Titre2"/>
+      </w:pPr>
+      <w:bookmarkStart w:id="4" w:name="_Toc417992556"/>
+      <w:r>
+        <w:t>Généralité</w:t>
+      </w:r>
       <w:bookmarkEnd w:id="4"/>
     </w:p>
     <w:p>
       <w:pPr>
-        <w:pStyle w:val="Titre2"/>
-      </w:pPr>
-      <w:bookmarkStart w:id="5" w:name="_Toc417992556"/>
-      <w:r>
-        <w:t>Généralité</w:t>
+        <w:pStyle w:val="Titre3"/>
+      </w:pPr>
+      <w:bookmarkStart w:id="5" w:name="_Toc417992557"/>
+      <w:r>
+        <w:t>Schéma</w:t>
       </w:r>
       <w:bookmarkEnd w:id="5"/>
-    </w:p>
-    <w:p>
-      <w:pPr>
-        <w:pStyle w:val="Titre3"/>
-      </w:pPr>
-      <w:bookmarkStart w:id="6" w:name="_Toc417992557"/>
-      <w:r>
-        <w:t>Schéma</w:t>
-      </w:r>
-      <w:bookmarkEnd w:id="6"/>
     </w:p>
     <w:p>
       <w:pPr>
@@ -2275,40 +2273,40 @@
       <w:pPr>
         <w:pStyle w:val="Titre3"/>
       </w:pPr>
-      <w:bookmarkStart w:id="7" w:name="_Toc417992558"/>
+      <w:bookmarkStart w:id="6" w:name="_Toc417992558"/>
       <w:r>
         <w:t>Description du schéma</w:t>
       </w:r>
+      <w:bookmarkEnd w:id="6"/>
+    </w:p>
+    <w:p>
+      <w:r>
+        <w:t>Les utilisateurs ont accès au menu de l’utilisateur.</w:t>
+      </w:r>
+      <w:r>
+        <w:t xml:space="preserve"> Les simples utilisateurs peuvent faire le choix d’une séance, saisir les informations et valider le payement. Si l’utilisateur a fait une erreur et qu’il l’a remarqué lors du résumé. Il peut retourner sur la saisie pour corriger cette erreur.</w:t>
+      </w:r>
+    </w:p>
+    <w:p>
+      <w:r>
+        <w:t xml:space="preserve">Les administrateurs ont accès au mode administrateur qui leurs permettent de consulter les statistique et gérer tous </w:t>
+      </w:r>
+      <w:r>
+        <w:t>ce</w:t>
+      </w:r>
+      <w:r>
+        <w:t xml:space="preserve"> qui est salles, films et séances.</w:t>
+      </w:r>
+    </w:p>
+    <w:p>
+      <w:pPr>
+        <w:pStyle w:val="Titre2"/>
+      </w:pPr>
+      <w:bookmarkStart w:id="7" w:name="_Toc417992559"/>
+      <w:r>
+        <w:t>Description des fonctionnalités globales</w:t>
+      </w:r>
       <w:bookmarkEnd w:id="7"/>
-    </w:p>
-    <w:p>
-      <w:r>
-        <w:t>Les utilisateurs ont accès au menu de l’utilisateur.</w:t>
-      </w:r>
-      <w:r>
-        <w:t xml:space="preserve"> Les simples utilisateurs peuvent faire le choix d’une séance, saisir les informations et valider le payement. Si l’utilisateur a fait une erreur et qu’il l’a remarqué lors du résumé. Il peut retourner sur la saisie pour corriger cette erreur.</w:t>
-      </w:r>
-    </w:p>
-    <w:p>
-      <w:r>
-        <w:t xml:space="preserve">Les administrateurs ont accès au mode administrateur qui leurs permettent de consulter les statistique et gérer tous </w:t>
-      </w:r>
-      <w:r>
-        <w:t>ce</w:t>
-      </w:r>
-      <w:r>
-        <w:t xml:space="preserve"> qui est salles, films et séances.</w:t>
-      </w:r>
-    </w:p>
-    <w:p>
-      <w:pPr>
-        <w:pStyle w:val="Titre2"/>
-      </w:pPr>
-      <w:bookmarkStart w:id="8" w:name="_Toc417992559"/>
-      <w:r>
-        <w:t>Description des fonctionnalités globales</w:t>
-      </w:r>
-      <w:bookmarkEnd w:id="8"/>
     </w:p>
     <w:p>
       <w:pPr>
@@ -2528,7 +2526,19 @@
     </w:p>
     <w:p>
       <w:r>
-        <w:t>L’administrateur ayant accès à la gestion des films. Lui permet d’ajouter, de modifier ou de supprimer un film que le cinéma possède.</w:t>
+        <w:t xml:space="preserve">L’administrateur </w:t>
+      </w:r>
+      <w:r>
+        <w:t xml:space="preserve">est le seul à avoir </w:t>
+      </w:r>
+      <w:r>
+        <w:t xml:space="preserve">accès à la gestion des films. </w:t>
+      </w:r>
+      <w:r>
+        <w:t>Cette fonctionnalité lui</w:t>
+      </w:r>
+      <w:r>
+        <w:t xml:space="preserve"> permet d’ajouter, de modifier ou de supprimer un film que le cinéma possède.</w:t>
       </w:r>
     </w:p>
     <w:p>
@@ -2548,10 +2558,137 @@
       <w:pPr>
         <w:pStyle w:val="Titre2"/>
       </w:pPr>
-      <w:bookmarkStart w:id="9" w:name="_Toc417992560"/>
+      <w:bookmarkStart w:id="8" w:name="_Toc417992560"/>
       <w:r>
         <w:t>Description détaillée de l’interface</w:t>
       </w:r>
+      <w:bookmarkEnd w:id="8"/>
+    </w:p>
+    <w:p>
+      <w:pPr>
+        <w:pStyle w:val="Sous-titre"/>
+      </w:pPr>
+      <w:r>
+        <w:t>Menu utilis</w:t>
+      </w:r>
+      <w:r>
+        <w:t>a</w:t>
+      </w:r>
+      <w:r>
+        <w:t>teur</w:t>
+      </w:r>
+    </w:p>
+    <w:p>
+      <w:pPr>
+        <w:keepNext/>
+        <w:spacing w:after="0"/>
+        <w:jc w:val="center"/>
+      </w:pPr>
+      <w:r>
+        <w:rPr>
+          <w:noProof/>
+          <w:lang w:eastAsia="fr-CH"/>
+        </w:rPr>
+        <w:drawing>
+          <wp:inline distT="0" distB="0" distL="0" distR="0" wp14:anchorId="26B4A3FD" wp14:editId="7B03F20E">
+            <wp:extent cx="2907102" cy="2411010"/>
+            <wp:effectExtent l="0" t="0" r="7620" b="8890"/>
+            <wp:docPr id="9" name="Image 9"/>
+            <wp:cNvGraphicFramePr>
+              <a:graphicFrameLocks xmlns:a="http://schemas.openxmlformats.org/drawingml/2006/main" noChangeAspect="1"/>
+            </wp:cNvGraphicFramePr>
+            <a:graphic xmlns:a="http://schemas.openxmlformats.org/drawingml/2006/main">
+              <a:graphicData uri="http://schemas.openxmlformats.org/drawingml/2006/picture">
+                <pic:pic xmlns:pic="http://schemas.openxmlformats.org/drawingml/2006/picture">
+                  <pic:nvPicPr>
+                    <pic:cNvPr id="0" name="menuUtilisateur.png"/>
+                    <pic:cNvPicPr/>
+                  </pic:nvPicPr>
+                  <pic:blipFill>
+                    <a:blip r:embed="rId14">
+                      <a:extLst>
+                        <a:ext uri="{28A0092B-C50C-407E-A947-70E740481C1C}">
+                          <a14:useLocalDpi xmlns:a14="http://schemas.microsoft.com/office/drawing/2010/main" val="0"/>
+                        </a:ext>
+                      </a:extLst>
+                    </a:blip>
+                    <a:stretch>
+                      <a:fillRect/>
+                    </a:stretch>
+                  </pic:blipFill>
+                  <pic:spPr>
+                    <a:xfrm>
+                      <a:off x="0" y="0"/>
+                      <a:ext cx="2907289" cy="2411165"/>
+                    </a:xfrm>
+                    <a:prstGeom prst="rect">
+                      <a:avLst/>
+                    </a:prstGeom>
+                  </pic:spPr>
+                </pic:pic>
+              </a:graphicData>
+            </a:graphic>
+          </wp:inline>
+        </w:drawing>
+      </w:r>
+    </w:p>
+    <w:p>
+      <w:pPr>
+        <w:pStyle w:val="Lgende"/>
+        <w:jc w:val="center"/>
+      </w:pPr>
+      <w:r>
+        <w:t xml:space="preserve">Figure </w:t>
+      </w:r>
+      <w:fldSimple w:instr=" SEQ Figure \* ARABIC ">
+        <w:r>
+          <w:rPr>
+            <w:noProof/>
+          </w:rPr>
+          <w:t>7</w:t>
+        </w:r>
+      </w:fldSimple>
+      <w:r>
+        <w:t xml:space="preserve"> : Interface du menu d’utilisateur</w:t>
+      </w:r>
+    </w:p>
+    <w:p>
+      <w:r>
+        <w:t xml:space="preserve">Le menu utilisateur permet à l’utilisateur de voir </w:t>
+      </w:r>
+      <w:r>
+        <w:t>les séances disponibles</w:t>
+      </w:r>
+      <w:r>
+        <w:t xml:space="preserve"> dans une certaine tranche horaire.</w:t>
+      </w:r>
+      <w:r>
+        <w:t xml:space="preserve"> Il peut ainsi choisir la séance que le client veut regarder.</w:t>
+      </w:r>
+      <w:r>
+        <w:t xml:space="preserve"> Cette fenêtre </w:t>
+      </w:r>
+      <w:r>
+        <w:lastRenderedPageBreak/>
+        <w:t>donne la possibilité d’afficher des séances future que si le client veut une séance plus tard on puisse la réserver.</w:t>
+      </w:r>
+    </w:p>
+    <w:p>
+      <w:r>
+        <w:t>Le menu utili</w:t>
+      </w:r>
+      <w:r>
+        <w:t>sateur permet aussi à un administrateur de se connecter.</w:t>
+      </w:r>
+    </w:p>
+    <w:p>
+      <w:pPr>
+        <w:pStyle w:val="Sous-titre"/>
+      </w:pPr>
+      <w:r>
+        <w:t>Saisie d’information</w:t>
+      </w:r>
+      <w:bookmarkStart w:id="9" w:name="_GoBack"/>
       <w:bookmarkEnd w:id="9"/>
     </w:p>
     <w:p>
@@ -2596,8 +2733,8 @@
     </w:p>
     <w:p/>
     <w:sectPr>
-      <w:headerReference w:type="default" r:id="rId14"/>
-      <w:footerReference w:type="default" r:id="rId15"/>
+      <w:headerReference w:type="default" r:id="rId15"/>
+      <w:footerReference w:type="default" r:id="rId16"/>
       <w:pgSz w:w="11906" w:h="16838"/>
       <w:pgMar w:top="1417" w:right="1417" w:bottom="1417" w:left="1417" w:header="708" w:footer="708" w:gutter="0"/>
       <w:cols w:space="708"/>
@@ -2669,7 +2806,7 @@
         <w:noProof/>
         <w:lang w:val="fr-FR"/>
       </w:rPr>
-      <w:t>3</w:t>
+      <w:t>7</w:t>
     </w:r>
     <w:r>
       <w:fldChar w:fldCharType="end"/>
@@ -4150,7 +4287,7 @@
 </file>
 
 <file path=customXml/itemProps1.xml><?xml version="1.0" encoding="utf-8"?>
-<ds:datastoreItem xmlns:ds="http://schemas.openxmlformats.org/officeDocument/2006/customXml" ds:itemID="{13A857A8-7CF2-419E-81A1-26BD73D07945}">
+<ds:datastoreItem xmlns:ds="http://schemas.openxmlformats.org/officeDocument/2006/customXml" ds:itemID="{4FD87796-47E7-4499-9FE0-B42972DF0518}">
   <ds:schemaRefs>
     <ds:schemaRef ds:uri="http://schemas.openxmlformats.org/officeDocument/2006/bibliography"/>
   </ds:schemaRefs>

</xml_diff>

<commit_message>
Ajout de la saisie d'infrmation dans la description détaillée de l'interface
</commit_message>
<xml_diff>
--- a/Documentations/Documentation_Technique.docx
+++ b/Documentations/Documentation_Technique.docx
@@ -229,7 +229,7 @@
       <w:pPr>
         <w:pStyle w:val="Titre1"/>
       </w:pPr>
-      <w:bookmarkStart w:id="0" w:name="_Toc417992552"/>
+      <w:bookmarkStart w:id="0" w:name="_Toc418000442"/>
       <w:r>
         <w:lastRenderedPageBreak/>
         <w:t>Table des matières</w:t>
@@ -257,7 +257,7 @@
       <w:r>
         <w:fldChar w:fldCharType="separate"/>
       </w:r>
-      <w:hyperlink w:anchor="_Toc417992552" w:history="1">
+      <w:hyperlink w:anchor="_Toc418000442" w:history="1">
         <w:r>
           <w:rPr>
             <w:rStyle w:val="Lienhypertexte"/>
@@ -284,7 +284,7 @@
             <w:noProof/>
             <w:webHidden/>
           </w:rPr>
-          <w:instrText xml:space="preserve"> PAGEREF _Toc417992552 \h </w:instrText>
+          <w:instrText xml:space="preserve"> PAGEREF _Toc418000442 \h </w:instrText>
         </w:r>
         <w:r>
           <w:rPr>
@@ -327,7 +327,7 @@
           <w:lang w:eastAsia="fr-CH"/>
         </w:rPr>
       </w:pPr>
-      <w:hyperlink w:anchor="_Toc417992553" w:history="1">
+      <w:hyperlink w:anchor="_Toc418000443" w:history="1">
         <w:r>
           <w:rPr>
             <w:rStyle w:val="Lienhypertexte"/>
@@ -354,7 +354,7 @@
             <w:noProof/>
             <w:webHidden/>
           </w:rPr>
-          <w:instrText xml:space="preserve"> PAGEREF _Toc417992553 \h </w:instrText>
+          <w:instrText xml:space="preserve"> PAGEREF _Toc418000443 \h </w:instrText>
         </w:r>
         <w:r>
           <w:rPr>
@@ -397,7 +397,7 @@
           <w:lang w:eastAsia="fr-CH"/>
         </w:rPr>
       </w:pPr>
-      <w:hyperlink w:anchor="_Toc417992554" w:history="1">
+      <w:hyperlink w:anchor="_Toc418000444" w:history="1">
         <w:r>
           <w:rPr>
             <w:rStyle w:val="Lienhypertexte"/>
@@ -424,7 +424,7 @@
             <w:noProof/>
             <w:webHidden/>
           </w:rPr>
-          <w:instrText xml:space="preserve"> PAGEREF _Toc417992554 \h </w:instrText>
+          <w:instrText xml:space="preserve"> PAGEREF _Toc418000444 \h </w:instrText>
         </w:r>
         <w:r>
           <w:rPr>
@@ -467,7 +467,7 @@
           <w:lang w:eastAsia="fr-CH"/>
         </w:rPr>
       </w:pPr>
-      <w:hyperlink w:anchor="_Toc417992555" w:history="1">
+      <w:hyperlink w:anchor="_Toc418000445" w:history="1">
         <w:r>
           <w:rPr>
             <w:rStyle w:val="Lienhypertexte"/>
@@ -494,7 +494,7 @@
             <w:noProof/>
             <w:webHidden/>
           </w:rPr>
-          <w:instrText xml:space="preserve"> PAGEREF _Toc417992555 \h </w:instrText>
+          <w:instrText xml:space="preserve"> PAGEREF _Toc418000445 \h </w:instrText>
         </w:r>
         <w:r>
           <w:rPr>
@@ -537,7 +537,7 @@
           <w:lang w:eastAsia="fr-CH"/>
         </w:rPr>
       </w:pPr>
-      <w:hyperlink w:anchor="_Toc417992556" w:history="1">
+      <w:hyperlink w:anchor="_Toc418000446" w:history="1">
         <w:r>
           <w:rPr>
             <w:rStyle w:val="Lienhypertexte"/>
@@ -564,7 +564,7 @@
             <w:noProof/>
             <w:webHidden/>
           </w:rPr>
-          <w:instrText xml:space="preserve"> PAGEREF _Toc417992556 \h </w:instrText>
+          <w:instrText xml:space="preserve"> PAGEREF _Toc418000446 \h </w:instrText>
         </w:r>
         <w:r>
           <w:rPr>
@@ -602,10 +602,12 @@
           <w:tab w:val="right" w:leader="underscore" w:pos="9062"/>
         </w:tabs>
         <w:rPr>
+          <w:rFonts w:asciiTheme="minorHAnsi" w:eastAsiaTheme="minorEastAsia" w:hAnsiTheme="minorHAnsi"/>
           <w:noProof/>
-        </w:rPr>
-      </w:pPr>
-      <w:hyperlink w:anchor="_Toc417992557" w:history="1">
+          <w:lang w:eastAsia="fr-CH"/>
+        </w:rPr>
+      </w:pPr>
+      <w:hyperlink w:anchor="_Toc418000447" w:history="1">
         <w:r>
           <w:rPr>
             <w:rStyle w:val="Lienhypertexte"/>
@@ -632,7 +634,7 @@
             <w:noProof/>
             <w:webHidden/>
           </w:rPr>
-          <w:instrText xml:space="preserve"> PAGEREF _Toc417992557 \h </w:instrText>
+          <w:instrText xml:space="preserve"> PAGEREF _Toc418000447 \h </w:instrText>
         </w:r>
         <w:r>
           <w:rPr>
@@ -670,10 +672,12 @@
           <w:tab w:val="right" w:leader="underscore" w:pos="9062"/>
         </w:tabs>
         <w:rPr>
+          <w:rFonts w:asciiTheme="minorHAnsi" w:eastAsiaTheme="minorEastAsia" w:hAnsiTheme="minorHAnsi"/>
           <w:noProof/>
-        </w:rPr>
-      </w:pPr>
-      <w:hyperlink w:anchor="_Toc417992558" w:history="1">
+          <w:lang w:eastAsia="fr-CH"/>
+        </w:rPr>
+      </w:pPr>
+      <w:hyperlink w:anchor="_Toc418000448" w:history="1">
         <w:r>
           <w:rPr>
             <w:rStyle w:val="Lienhypertexte"/>
@@ -700,7 +704,7 @@
             <w:noProof/>
             <w:webHidden/>
           </w:rPr>
-          <w:instrText xml:space="preserve"> PAGEREF _Toc417992558 \h </w:instrText>
+          <w:instrText xml:space="preserve"> PAGEREF _Toc418000448 \h </w:instrText>
         </w:r>
         <w:r>
           <w:rPr>
@@ -743,7 +747,7 @@
           <w:lang w:eastAsia="fr-CH"/>
         </w:rPr>
       </w:pPr>
-      <w:hyperlink w:anchor="_Toc417992559" w:history="1">
+      <w:hyperlink w:anchor="_Toc418000449" w:history="1">
         <w:r>
           <w:rPr>
             <w:rStyle w:val="Lienhypertexte"/>
@@ -770,7 +774,7 @@
             <w:noProof/>
             <w:webHidden/>
           </w:rPr>
-          <w:instrText xml:space="preserve"> PAGEREF _Toc417992559 \h </w:instrText>
+          <w:instrText xml:space="preserve"> PAGEREF _Toc418000449 \h </w:instrText>
         </w:r>
         <w:r>
           <w:rPr>
@@ -791,6 +795,496 @@
             <w:webHidden/>
           </w:rPr>
           <w:t>5</w:t>
+        </w:r>
+        <w:r>
+          <w:rPr>
+            <w:noProof/>
+            <w:webHidden/>
+          </w:rPr>
+          <w:fldChar w:fldCharType="end"/>
+        </w:r>
+      </w:hyperlink>
+    </w:p>
+    <w:p>
+      <w:pPr>
+        <w:pStyle w:val="TM3"/>
+        <w:tabs>
+          <w:tab w:val="right" w:leader="underscore" w:pos="9062"/>
+        </w:tabs>
+        <w:rPr>
+          <w:rFonts w:asciiTheme="minorHAnsi" w:eastAsiaTheme="minorEastAsia" w:hAnsiTheme="minorHAnsi"/>
+          <w:noProof/>
+          <w:lang w:eastAsia="fr-CH"/>
+        </w:rPr>
+      </w:pPr>
+      <w:hyperlink w:anchor="_Toc418000450" w:history="1">
+        <w:r>
+          <w:rPr>
+            <w:rStyle w:val="Lienhypertexte"/>
+            <w:noProof/>
+          </w:rPr>
+          <w:t>Réservation de billets</w:t>
+        </w:r>
+        <w:r>
+          <w:rPr>
+            <w:noProof/>
+            <w:webHidden/>
+          </w:rPr>
+          <w:tab/>
+        </w:r>
+        <w:r>
+          <w:rPr>
+            <w:noProof/>
+            <w:webHidden/>
+          </w:rPr>
+          <w:fldChar w:fldCharType="begin"/>
+        </w:r>
+        <w:r>
+          <w:rPr>
+            <w:noProof/>
+            <w:webHidden/>
+          </w:rPr>
+          <w:instrText xml:space="preserve"> PAGEREF _Toc418000450 \h </w:instrText>
+        </w:r>
+        <w:r>
+          <w:rPr>
+            <w:noProof/>
+            <w:webHidden/>
+          </w:rPr>
+        </w:r>
+        <w:r>
+          <w:rPr>
+            <w:noProof/>
+            <w:webHidden/>
+          </w:rPr>
+          <w:fldChar w:fldCharType="separate"/>
+        </w:r>
+        <w:r>
+          <w:rPr>
+            <w:noProof/>
+            <w:webHidden/>
+          </w:rPr>
+          <w:t>5</w:t>
+        </w:r>
+        <w:r>
+          <w:rPr>
+            <w:noProof/>
+            <w:webHidden/>
+          </w:rPr>
+          <w:fldChar w:fldCharType="end"/>
+        </w:r>
+      </w:hyperlink>
+    </w:p>
+    <w:p>
+      <w:pPr>
+        <w:pStyle w:val="TM3"/>
+        <w:tabs>
+          <w:tab w:val="right" w:leader="underscore" w:pos="9062"/>
+        </w:tabs>
+        <w:rPr>
+          <w:rFonts w:asciiTheme="minorHAnsi" w:eastAsiaTheme="minorEastAsia" w:hAnsiTheme="minorHAnsi"/>
+          <w:noProof/>
+          <w:lang w:eastAsia="fr-CH"/>
+        </w:rPr>
+      </w:pPr>
+      <w:hyperlink w:anchor="_Toc418000451" w:history="1">
+        <w:r>
+          <w:rPr>
+            <w:rStyle w:val="Lienhypertexte"/>
+            <w:noProof/>
+          </w:rPr>
+          <w:t>Validation de payement</w:t>
+        </w:r>
+        <w:r>
+          <w:rPr>
+            <w:noProof/>
+            <w:webHidden/>
+          </w:rPr>
+          <w:tab/>
+        </w:r>
+        <w:r>
+          <w:rPr>
+            <w:noProof/>
+            <w:webHidden/>
+          </w:rPr>
+          <w:fldChar w:fldCharType="begin"/>
+        </w:r>
+        <w:r>
+          <w:rPr>
+            <w:noProof/>
+            <w:webHidden/>
+          </w:rPr>
+          <w:instrText xml:space="preserve"> PAGEREF _Toc418000451 \h </w:instrText>
+        </w:r>
+        <w:r>
+          <w:rPr>
+            <w:noProof/>
+            <w:webHidden/>
+          </w:rPr>
+        </w:r>
+        <w:r>
+          <w:rPr>
+            <w:noProof/>
+            <w:webHidden/>
+          </w:rPr>
+          <w:fldChar w:fldCharType="separate"/>
+        </w:r>
+        <w:r>
+          <w:rPr>
+            <w:noProof/>
+            <w:webHidden/>
+          </w:rPr>
+          <w:t>6</w:t>
+        </w:r>
+        <w:r>
+          <w:rPr>
+            <w:noProof/>
+            <w:webHidden/>
+          </w:rPr>
+          <w:fldChar w:fldCharType="end"/>
+        </w:r>
+      </w:hyperlink>
+    </w:p>
+    <w:p>
+      <w:pPr>
+        <w:pStyle w:val="TM3"/>
+        <w:tabs>
+          <w:tab w:val="right" w:leader="underscore" w:pos="9062"/>
+        </w:tabs>
+        <w:rPr>
+          <w:rFonts w:asciiTheme="minorHAnsi" w:eastAsiaTheme="minorEastAsia" w:hAnsiTheme="minorHAnsi"/>
+          <w:noProof/>
+          <w:lang w:eastAsia="fr-CH"/>
+        </w:rPr>
+      </w:pPr>
+      <w:hyperlink w:anchor="_Toc418000452" w:history="1">
+        <w:r>
+          <w:rPr>
+            <w:rStyle w:val="Lienhypertexte"/>
+            <w:noProof/>
+          </w:rPr>
+          <w:t>Mode administrateur</w:t>
+        </w:r>
+        <w:r>
+          <w:rPr>
+            <w:noProof/>
+            <w:webHidden/>
+          </w:rPr>
+          <w:tab/>
+        </w:r>
+        <w:r>
+          <w:rPr>
+            <w:noProof/>
+            <w:webHidden/>
+          </w:rPr>
+          <w:fldChar w:fldCharType="begin"/>
+        </w:r>
+        <w:r>
+          <w:rPr>
+            <w:noProof/>
+            <w:webHidden/>
+          </w:rPr>
+          <w:instrText xml:space="preserve"> PAGEREF _Toc418000452 \h </w:instrText>
+        </w:r>
+        <w:r>
+          <w:rPr>
+            <w:noProof/>
+            <w:webHidden/>
+          </w:rPr>
+        </w:r>
+        <w:r>
+          <w:rPr>
+            <w:noProof/>
+            <w:webHidden/>
+          </w:rPr>
+          <w:fldChar w:fldCharType="separate"/>
+        </w:r>
+        <w:r>
+          <w:rPr>
+            <w:noProof/>
+            <w:webHidden/>
+          </w:rPr>
+          <w:t>6</w:t>
+        </w:r>
+        <w:r>
+          <w:rPr>
+            <w:noProof/>
+            <w:webHidden/>
+          </w:rPr>
+          <w:fldChar w:fldCharType="end"/>
+        </w:r>
+      </w:hyperlink>
+    </w:p>
+    <w:p>
+      <w:pPr>
+        <w:pStyle w:val="TM3"/>
+        <w:tabs>
+          <w:tab w:val="right" w:leader="underscore" w:pos="9062"/>
+        </w:tabs>
+        <w:rPr>
+          <w:rFonts w:asciiTheme="minorHAnsi" w:eastAsiaTheme="minorEastAsia" w:hAnsiTheme="minorHAnsi"/>
+          <w:noProof/>
+          <w:lang w:eastAsia="fr-CH"/>
+        </w:rPr>
+      </w:pPr>
+      <w:hyperlink w:anchor="_Toc418000453" w:history="1">
+        <w:r>
+          <w:rPr>
+            <w:rStyle w:val="Lienhypertexte"/>
+            <w:noProof/>
+          </w:rPr>
+          <w:t>Gestion des séances</w:t>
+        </w:r>
+        <w:r>
+          <w:rPr>
+            <w:noProof/>
+            <w:webHidden/>
+          </w:rPr>
+          <w:tab/>
+        </w:r>
+        <w:r>
+          <w:rPr>
+            <w:noProof/>
+            <w:webHidden/>
+          </w:rPr>
+          <w:fldChar w:fldCharType="begin"/>
+        </w:r>
+        <w:r>
+          <w:rPr>
+            <w:noProof/>
+            <w:webHidden/>
+          </w:rPr>
+          <w:instrText xml:space="preserve"> PAGEREF _Toc418000453 \h </w:instrText>
+        </w:r>
+        <w:r>
+          <w:rPr>
+            <w:noProof/>
+            <w:webHidden/>
+          </w:rPr>
+        </w:r>
+        <w:r>
+          <w:rPr>
+            <w:noProof/>
+            <w:webHidden/>
+          </w:rPr>
+          <w:fldChar w:fldCharType="separate"/>
+        </w:r>
+        <w:r>
+          <w:rPr>
+            <w:noProof/>
+            <w:webHidden/>
+          </w:rPr>
+          <w:t>6</w:t>
+        </w:r>
+        <w:r>
+          <w:rPr>
+            <w:noProof/>
+            <w:webHidden/>
+          </w:rPr>
+          <w:fldChar w:fldCharType="end"/>
+        </w:r>
+      </w:hyperlink>
+    </w:p>
+    <w:p>
+      <w:pPr>
+        <w:pStyle w:val="TM3"/>
+        <w:tabs>
+          <w:tab w:val="right" w:leader="underscore" w:pos="9062"/>
+        </w:tabs>
+        <w:rPr>
+          <w:rFonts w:asciiTheme="minorHAnsi" w:eastAsiaTheme="minorEastAsia" w:hAnsiTheme="minorHAnsi"/>
+          <w:noProof/>
+          <w:lang w:eastAsia="fr-CH"/>
+        </w:rPr>
+      </w:pPr>
+      <w:hyperlink w:anchor="_Toc418000454" w:history="1">
+        <w:r>
+          <w:rPr>
+            <w:rStyle w:val="Lienhypertexte"/>
+            <w:noProof/>
+          </w:rPr>
+          <w:t>Gestion des salles</w:t>
+        </w:r>
+        <w:r>
+          <w:rPr>
+            <w:noProof/>
+            <w:webHidden/>
+          </w:rPr>
+          <w:tab/>
+        </w:r>
+        <w:r>
+          <w:rPr>
+            <w:noProof/>
+            <w:webHidden/>
+          </w:rPr>
+          <w:fldChar w:fldCharType="begin"/>
+        </w:r>
+        <w:r>
+          <w:rPr>
+            <w:noProof/>
+            <w:webHidden/>
+          </w:rPr>
+          <w:instrText xml:space="preserve"> PAGEREF _Toc418000454 \h </w:instrText>
+        </w:r>
+        <w:r>
+          <w:rPr>
+            <w:noProof/>
+            <w:webHidden/>
+          </w:rPr>
+        </w:r>
+        <w:r>
+          <w:rPr>
+            <w:noProof/>
+            <w:webHidden/>
+          </w:rPr>
+          <w:fldChar w:fldCharType="separate"/>
+        </w:r>
+        <w:r>
+          <w:rPr>
+            <w:noProof/>
+            <w:webHidden/>
+          </w:rPr>
+          <w:t>6</w:t>
+        </w:r>
+        <w:r>
+          <w:rPr>
+            <w:noProof/>
+            <w:webHidden/>
+          </w:rPr>
+          <w:fldChar w:fldCharType="end"/>
+        </w:r>
+      </w:hyperlink>
+    </w:p>
+    <w:p>
+      <w:pPr>
+        <w:pStyle w:val="TM3"/>
+        <w:tabs>
+          <w:tab w:val="right" w:leader="underscore" w:pos="9062"/>
+        </w:tabs>
+        <w:rPr>
+          <w:rFonts w:asciiTheme="minorHAnsi" w:eastAsiaTheme="minorEastAsia" w:hAnsiTheme="minorHAnsi"/>
+          <w:noProof/>
+          <w:lang w:eastAsia="fr-CH"/>
+        </w:rPr>
+      </w:pPr>
+      <w:hyperlink w:anchor="_Toc418000455" w:history="1">
+        <w:r>
+          <w:rPr>
+            <w:rStyle w:val="Lienhypertexte"/>
+            <w:noProof/>
+          </w:rPr>
+          <w:t>Gestion des films</w:t>
+        </w:r>
+        <w:r>
+          <w:rPr>
+            <w:noProof/>
+            <w:webHidden/>
+          </w:rPr>
+          <w:tab/>
+        </w:r>
+        <w:r>
+          <w:rPr>
+            <w:noProof/>
+            <w:webHidden/>
+          </w:rPr>
+          <w:fldChar w:fldCharType="begin"/>
+        </w:r>
+        <w:r>
+          <w:rPr>
+            <w:noProof/>
+            <w:webHidden/>
+          </w:rPr>
+          <w:instrText xml:space="preserve"> PAGEREF _Toc418000455 \h </w:instrText>
+        </w:r>
+        <w:r>
+          <w:rPr>
+            <w:noProof/>
+            <w:webHidden/>
+          </w:rPr>
+        </w:r>
+        <w:r>
+          <w:rPr>
+            <w:noProof/>
+            <w:webHidden/>
+          </w:rPr>
+          <w:fldChar w:fldCharType="separate"/>
+        </w:r>
+        <w:r>
+          <w:rPr>
+            <w:noProof/>
+            <w:webHidden/>
+          </w:rPr>
+          <w:t>6</w:t>
+        </w:r>
+        <w:r>
+          <w:rPr>
+            <w:noProof/>
+            <w:webHidden/>
+          </w:rPr>
+          <w:fldChar w:fldCharType="end"/>
+        </w:r>
+      </w:hyperlink>
+    </w:p>
+    <w:p>
+      <w:pPr>
+        <w:pStyle w:val="TM3"/>
+        <w:tabs>
+          <w:tab w:val="right" w:leader="underscore" w:pos="9062"/>
+        </w:tabs>
+        <w:rPr>
+          <w:rFonts w:asciiTheme="minorHAnsi" w:eastAsiaTheme="minorEastAsia" w:hAnsiTheme="minorHAnsi"/>
+          <w:noProof/>
+          <w:lang w:eastAsia="fr-CH"/>
+        </w:rPr>
+      </w:pPr>
+      <w:hyperlink w:anchor="_Toc418000456" w:history="1">
+        <w:r>
+          <w:rPr>
+            <w:rStyle w:val="Lienhypertexte"/>
+            <w:noProof/>
+          </w:rPr>
+          <w:t>Statistique</w:t>
+        </w:r>
+        <w:r>
+          <w:rPr>
+            <w:noProof/>
+            <w:webHidden/>
+          </w:rPr>
+          <w:tab/>
+        </w:r>
+        <w:r>
+          <w:rPr>
+            <w:noProof/>
+            <w:webHidden/>
+          </w:rPr>
+          <w:fldChar w:fldCharType="begin"/>
+        </w:r>
+        <w:r>
+          <w:rPr>
+            <w:noProof/>
+            <w:webHidden/>
+          </w:rPr>
+          <w:instrText xml:space="preserve"> PAGEREF _Toc418000456 \h </w:instrText>
+        </w:r>
+        <w:r>
+          <w:rPr>
+            <w:noProof/>
+            <w:webHidden/>
+          </w:rPr>
+        </w:r>
+        <w:r>
+          <w:rPr>
+            <w:noProof/>
+            <w:webHidden/>
+          </w:rPr>
+          <w:fldChar w:fldCharType="separate"/>
+        </w:r>
+        <w:r>
+          <w:rPr>
+            <w:noProof/>
+            <w:webHidden/>
+          </w:rPr>
+          <w:t>6</w:t>
         </w:r>
         <w:r>
           <w:rPr>
@@ -813,7 +1307,7 @@
           <w:lang w:eastAsia="fr-CH"/>
         </w:rPr>
       </w:pPr>
-      <w:hyperlink w:anchor="_Toc417992560" w:history="1">
+      <w:hyperlink w:anchor="_Toc418000457" w:history="1">
         <w:r>
           <w:rPr>
             <w:rStyle w:val="Lienhypertexte"/>
@@ -840,7 +1334,7 @@
             <w:noProof/>
             <w:webHidden/>
           </w:rPr>
-          <w:instrText xml:space="preserve"> PAGEREF _Toc417992560 \h </w:instrText>
+          <w:instrText xml:space="preserve"> PAGEREF _Toc418000457 \h </w:instrText>
         </w:r>
         <w:r>
           <w:rPr>
@@ -860,7 +1354,147 @@
             <w:noProof/>
             <w:webHidden/>
           </w:rPr>
-          <w:t>5</w:t>
+          <w:t>6</w:t>
+        </w:r>
+        <w:r>
+          <w:rPr>
+            <w:noProof/>
+            <w:webHidden/>
+          </w:rPr>
+          <w:fldChar w:fldCharType="end"/>
+        </w:r>
+      </w:hyperlink>
+    </w:p>
+    <w:p>
+      <w:pPr>
+        <w:pStyle w:val="TM3"/>
+        <w:tabs>
+          <w:tab w:val="right" w:leader="underscore" w:pos="9062"/>
+        </w:tabs>
+        <w:rPr>
+          <w:rFonts w:asciiTheme="minorHAnsi" w:eastAsiaTheme="minorEastAsia" w:hAnsiTheme="minorHAnsi"/>
+          <w:noProof/>
+          <w:lang w:eastAsia="fr-CH"/>
+        </w:rPr>
+      </w:pPr>
+      <w:hyperlink w:anchor="_Toc418000458" w:history="1">
+        <w:r>
+          <w:rPr>
+            <w:rStyle w:val="Lienhypertexte"/>
+            <w:noProof/>
+          </w:rPr>
+          <w:t>Menu utilisateur</w:t>
+        </w:r>
+        <w:r>
+          <w:rPr>
+            <w:noProof/>
+            <w:webHidden/>
+          </w:rPr>
+          <w:tab/>
+        </w:r>
+        <w:r>
+          <w:rPr>
+            <w:noProof/>
+            <w:webHidden/>
+          </w:rPr>
+          <w:fldChar w:fldCharType="begin"/>
+        </w:r>
+        <w:r>
+          <w:rPr>
+            <w:noProof/>
+            <w:webHidden/>
+          </w:rPr>
+          <w:instrText xml:space="preserve"> PAGEREF _Toc418000458 \h </w:instrText>
+        </w:r>
+        <w:r>
+          <w:rPr>
+            <w:noProof/>
+            <w:webHidden/>
+          </w:rPr>
+        </w:r>
+        <w:r>
+          <w:rPr>
+            <w:noProof/>
+            <w:webHidden/>
+          </w:rPr>
+          <w:fldChar w:fldCharType="separate"/>
+        </w:r>
+        <w:r>
+          <w:rPr>
+            <w:noProof/>
+            <w:webHidden/>
+          </w:rPr>
+          <w:t>6</w:t>
+        </w:r>
+        <w:r>
+          <w:rPr>
+            <w:noProof/>
+            <w:webHidden/>
+          </w:rPr>
+          <w:fldChar w:fldCharType="end"/>
+        </w:r>
+      </w:hyperlink>
+    </w:p>
+    <w:p>
+      <w:pPr>
+        <w:pStyle w:val="TM3"/>
+        <w:tabs>
+          <w:tab w:val="right" w:leader="underscore" w:pos="9062"/>
+        </w:tabs>
+        <w:rPr>
+          <w:rFonts w:asciiTheme="minorHAnsi" w:eastAsiaTheme="minorEastAsia" w:hAnsiTheme="minorHAnsi"/>
+          <w:noProof/>
+          <w:lang w:eastAsia="fr-CH"/>
+        </w:rPr>
+      </w:pPr>
+      <w:hyperlink w:anchor="_Toc418000459" w:history="1">
+        <w:r>
+          <w:rPr>
+            <w:rStyle w:val="Lienhypertexte"/>
+            <w:noProof/>
+          </w:rPr>
+          <w:t>Saisie d’information</w:t>
+        </w:r>
+        <w:r>
+          <w:rPr>
+            <w:noProof/>
+            <w:webHidden/>
+          </w:rPr>
+          <w:tab/>
+        </w:r>
+        <w:r>
+          <w:rPr>
+            <w:noProof/>
+            <w:webHidden/>
+          </w:rPr>
+          <w:fldChar w:fldCharType="begin"/>
+        </w:r>
+        <w:r>
+          <w:rPr>
+            <w:noProof/>
+            <w:webHidden/>
+          </w:rPr>
+          <w:instrText xml:space="preserve"> PAGEREF _Toc418000459 \h </w:instrText>
+        </w:r>
+        <w:r>
+          <w:rPr>
+            <w:noProof/>
+            <w:webHidden/>
+          </w:rPr>
+        </w:r>
+        <w:r>
+          <w:rPr>
+            <w:noProof/>
+            <w:webHidden/>
+          </w:rPr>
+          <w:fldChar w:fldCharType="separate"/>
+        </w:r>
+        <w:r>
+          <w:rPr>
+            <w:noProof/>
+            <w:webHidden/>
+          </w:rPr>
+          <w:t>7</w:t>
         </w:r>
         <w:r>
           <w:rPr>
@@ -883,7 +1517,7 @@
           <w:lang w:eastAsia="fr-CH"/>
         </w:rPr>
       </w:pPr>
-      <w:hyperlink w:anchor="_Toc417992561" w:history="1">
+      <w:hyperlink w:anchor="_Toc418000460" w:history="1">
         <w:r>
           <w:rPr>
             <w:rStyle w:val="Lienhypertexte"/>
@@ -910,7 +1544,7 @@
             <w:noProof/>
             <w:webHidden/>
           </w:rPr>
-          <w:instrText xml:space="preserve"> PAGEREF _Toc417992561 \h </w:instrText>
+          <w:instrText xml:space="preserve"> PAGEREF _Toc418000460 \h </w:instrText>
         </w:r>
         <w:r>
           <w:rPr>
@@ -930,7 +1564,7 @@
             <w:noProof/>
             <w:webHidden/>
           </w:rPr>
-          <w:t>5</w:t>
+          <w:t>7</w:t>
         </w:r>
         <w:r>
           <w:rPr>
@@ -953,7 +1587,7 @@
           <w:lang w:eastAsia="fr-CH"/>
         </w:rPr>
       </w:pPr>
-      <w:hyperlink w:anchor="_Toc417992562" w:history="1">
+      <w:hyperlink w:anchor="_Toc418000461" w:history="1">
         <w:r>
           <w:rPr>
             <w:rStyle w:val="Lienhypertexte"/>
@@ -980,7 +1614,7 @@
             <w:noProof/>
             <w:webHidden/>
           </w:rPr>
-          <w:instrText xml:space="preserve"> PAGEREF _Toc417992562 \h </w:instrText>
+          <w:instrText xml:space="preserve"> PAGEREF _Toc418000461 \h </w:instrText>
         </w:r>
         <w:r>
           <w:rPr>
@@ -1000,7 +1634,7 @@
             <w:noProof/>
             <w:webHidden/>
           </w:rPr>
-          <w:t>5</w:t>
+          <w:t>7</w:t>
         </w:r>
         <w:r>
           <w:rPr>
@@ -1023,7 +1657,7 @@
           <w:lang w:eastAsia="fr-CH"/>
         </w:rPr>
       </w:pPr>
-      <w:hyperlink w:anchor="_Toc417992563" w:history="1">
+      <w:hyperlink w:anchor="_Toc418000462" w:history="1">
         <w:r>
           <w:rPr>
             <w:rStyle w:val="Lienhypertexte"/>
@@ -1050,7 +1684,7 @@
             <w:noProof/>
             <w:webHidden/>
           </w:rPr>
-          <w:instrText xml:space="preserve"> PAGEREF _Toc417992563 \h </w:instrText>
+          <w:instrText xml:space="preserve"> PAGEREF _Toc418000462 \h </w:instrText>
         </w:r>
         <w:r>
           <w:rPr>
@@ -1070,7 +1704,7 @@
             <w:noProof/>
             <w:webHidden/>
           </w:rPr>
-          <w:t>5</w:t>
+          <w:t>7</w:t>
         </w:r>
         <w:r>
           <w:rPr>
@@ -1093,7 +1727,7 @@
           <w:lang w:eastAsia="fr-CH"/>
         </w:rPr>
       </w:pPr>
-      <w:hyperlink w:anchor="_Toc417992564" w:history="1">
+      <w:hyperlink w:anchor="_Toc418000463" w:history="1">
         <w:r>
           <w:rPr>
             <w:rStyle w:val="Lienhypertexte"/>
@@ -1120,7 +1754,7 @@
             <w:noProof/>
             <w:webHidden/>
           </w:rPr>
-          <w:instrText xml:space="preserve"> PAGEREF _Toc417992564 \h </w:instrText>
+          <w:instrText xml:space="preserve"> PAGEREF _Toc418000463 \h </w:instrText>
         </w:r>
         <w:r>
           <w:rPr>
@@ -1140,7 +1774,7 @@
             <w:noProof/>
             <w:webHidden/>
           </w:rPr>
-          <w:t>5</w:t>
+          <w:t>7</w:t>
         </w:r>
         <w:r>
           <w:rPr>
@@ -1163,7 +1797,7 @@
       <w:pPr>
         <w:pStyle w:val="Titre1"/>
       </w:pPr>
-      <w:bookmarkStart w:id="1" w:name="_Toc417992553"/>
+      <w:bookmarkStart w:id="1" w:name="_Toc418000443"/>
       <w:r>
         <w:lastRenderedPageBreak/>
         <w:t>Introduction</w:t>
@@ -1315,7 +1949,7 @@
       <w:pPr>
         <w:pStyle w:val="Titre1"/>
       </w:pPr>
-      <w:bookmarkStart w:id="2" w:name="_Toc417992554"/>
+      <w:bookmarkStart w:id="2" w:name="_Toc418000444"/>
       <w:r>
         <w:t>Etude d’opportunité</w:t>
       </w:r>
@@ -2166,7 +2800,7 @@
       <w:pPr>
         <w:pStyle w:val="Titre1"/>
       </w:pPr>
-      <w:bookmarkStart w:id="3" w:name="_Toc417992555"/>
+      <w:bookmarkStart w:id="3" w:name="_Toc418000445"/>
       <w:r>
         <w:lastRenderedPageBreak/>
         <w:t>Analyse fonctionnelle</w:t>
@@ -2177,7 +2811,7 @@
       <w:pPr>
         <w:pStyle w:val="Titre2"/>
       </w:pPr>
-      <w:bookmarkStart w:id="4" w:name="_Toc417992556"/>
+      <w:bookmarkStart w:id="4" w:name="_Toc418000446"/>
       <w:r>
         <w:t>Généralité</w:t>
       </w:r>
@@ -2187,7 +2821,7 @@
       <w:pPr>
         <w:pStyle w:val="Titre3"/>
       </w:pPr>
-      <w:bookmarkStart w:id="5" w:name="_Toc417992557"/>
+      <w:bookmarkStart w:id="5" w:name="_Toc418000447"/>
       <w:r>
         <w:t>Schéma</w:t>
       </w:r>
@@ -2273,7 +2907,7 @@
       <w:pPr>
         <w:pStyle w:val="Titre3"/>
       </w:pPr>
-      <w:bookmarkStart w:id="6" w:name="_Toc417992558"/>
+      <w:bookmarkStart w:id="6" w:name="_Toc418000448"/>
       <w:r>
         <w:t>Description du schéma</w:t>
       </w:r>
@@ -2302,7 +2936,7 @@
       <w:pPr>
         <w:pStyle w:val="Titre2"/>
       </w:pPr>
-      <w:bookmarkStart w:id="7" w:name="_Toc417992559"/>
+      <w:bookmarkStart w:id="7" w:name="_Toc418000449"/>
       <w:r>
         <w:t>Description des fonctionnalités globales</w:t>
       </w:r>
@@ -2310,11 +2944,13 @@
     </w:p>
     <w:p>
       <w:pPr>
-        <w:pStyle w:val="Sous-titre"/>
-      </w:pPr>
+        <w:pStyle w:val="Titre3"/>
+      </w:pPr>
+      <w:bookmarkStart w:id="8" w:name="_Toc418000450"/>
       <w:r>
         <w:t>Réservation de billets</w:t>
       </w:r>
+      <w:bookmarkEnd w:id="8"/>
     </w:p>
     <w:p>
       <w:r>
@@ -2417,12 +3053,14 @@
     </w:p>
     <w:p>
       <w:pPr>
-        <w:pStyle w:val="Sous-titre"/>
-      </w:pPr>
+        <w:pStyle w:val="Titre3"/>
+      </w:pPr>
+      <w:bookmarkStart w:id="9" w:name="_Toc418000451"/>
       <w:r>
         <w:lastRenderedPageBreak/>
         <w:t>Validation de payement</w:t>
       </w:r>
+      <w:bookmarkEnd w:id="9"/>
     </w:p>
     <w:p>
       <w:r>
@@ -2437,11 +3075,13 @@
     </w:p>
     <w:p>
       <w:pPr>
-        <w:pStyle w:val="Sous-titre"/>
-      </w:pPr>
+        <w:pStyle w:val="Titre3"/>
+      </w:pPr>
+      <w:bookmarkStart w:id="10" w:name="_Toc418000452"/>
       <w:r>
         <w:t>Mode administrateur</w:t>
       </w:r>
+      <w:bookmarkEnd w:id="10"/>
     </w:p>
     <w:p>
       <w:r>
@@ -2477,11 +3117,13 @@
     </w:p>
     <w:p>
       <w:pPr>
-        <w:pStyle w:val="Sous-titre"/>
-      </w:pPr>
+        <w:pStyle w:val="Titre3"/>
+      </w:pPr>
+      <w:bookmarkStart w:id="11" w:name="_Toc418000453"/>
       <w:r>
         <w:t>Gestion des séances</w:t>
       </w:r>
+      <w:bookmarkEnd w:id="11"/>
     </w:p>
     <w:p>
       <w:r>
@@ -2502,11 +3144,13 @@
     </w:p>
     <w:p>
       <w:pPr>
-        <w:pStyle w:val="Sous-titre"/>
-      </w:pPr>
+        <w:pStyle w:val="Titre3"/>
+      </w:pPr>
+      <w:bookmarkStart w:id="12" w:name="_Toc418000454"/>
       <w:r>
         <w:t>Gestion des salles</w:t>
       </w:r>
+      <w:bookmarkEnd w:id="12"/>
     </w:p>
     <w:p>
       <w:r>
@@ -2518,11 +3162,13 @@
     </w:p>
     <w:p>
       <w:pPr>
-        <w:pStyle w:val="Sous-titre"/>
-      </w:pPr>
+        <w:pStyle w:val="Titre3"/>
+      </w:pPr>
+      <w:bookmarkStart w:id="13" w:name="_Toc418000455"/>
       <w:r>
         <w:t>Gestion des films</w:t>
       </w:r>
+      <w:bookmarkEnd w:id="13"/>
     </w:p>
     <w:p>
       <w:r>
@@ -2543,11 +3189,13 @@
     </w:p>
     <w:p>
       <w:pPr>
-        <w:pStyle w:val="Sous-titre"/>
-      </w:pPr>
+        <w:pStyle w:val="Titre3"/>
+      </w:pPr>
+      <w:bookmarkStart w:id="14" w:name="_Toc418000456"/>
       <w:r>
         <w:t>Statistique</w:t>
       </w:r>
+      <w:bookmarkEnd w:id="14"/>
     </w:p>
     <w:p>
       <w:r>
@@ -2558,16 +3206,17 @@
       <w:pPr>
         <w:pStyle w:val="Titre2"/>
       </w:pPr>
-      <w:bookmarkStart w:id="8" w:name="_Toc417992560"/>
+      <w:bookmarkStart w:id="15" w:name="_Toc418000457"/>
       <w:r>
         <w:t>Description détaillée de l’interface</w:t>
       </w:r>
-      <w:bookmarkEnd w:id="8"/>
-    </w:p>
-    <w:p>
-      <w:pPr>
-        <w:pStyle w:val="Sous-titre"/>
-      </w:pPr>
+      <w:bookmarkEnd w:id="15"/>
+    </w:p>
+    <w:p>
+      <w:pPr>
+        <w:pStyle w:val="Titre3"/>
+      </w:pPr>
+      <w:bookmarkStart w:id="16" w:name="_Toc418000458"/>
       <w:r>
         <w:t>Menu utilis</w:t>
       </w:r>
@@ -2577,6 +3226,7 @@
       <w:r>
         <w:t>teur</w:t>
       </w:r>
+      <w:bookmarkEnd w:id="16"/>
     </w:p>
     <w:p>
       <w:pPr>
@@ -2591,8 +3241,8 @@
         </w:rPr>
         <w:drawing>
           <wp:inline distT="0" distB="0" distL="0" distR="0" wp14:anchorId="26B4A3FD" wp14:editId="7B03F20E">
-            <wp:extent cx="2907102" cy="2411010"/>
-            <wp:effectExtent l="0" t="0" r="7620" b="8890"/>
+            <wp:extent cx="2908800" cy="2412000"/>
+            <wp:effectExtent l="0" t="0" r="6350" b="7620"/>
             <wp:docPr id="9" name="Image 9"/>
             <wp:cNvGraphicFramePr>
               <a:graphicFrameLocks xmlns:a="http://schemas.openxmlformats.org/drawingml/2006/main" noChangeAspect="1"/>
@@ -2619,7 +3269,7 @@
                   <pic:spPr>
                     <a:xfrm>
                       <a:off x="0" y="0"/>
-                      <a:ext cx="2907289" cy="2411165"/>
+                      <a:ext cx="2908800" cy="2412000"/>
                     </a:xfrm>
                     <a:prstGeom prst="rect">
                       <a:avLst/>
@@ -2666,75 +3316,171 @@
         <w:t xml:space="preserve"> Il peut ainsi choisir la séance que le client veut regarder.</w:t>
       </w:r>
       <w:r>
-        <w:t xml:space="preserve"> Cette fenêtre </w:t>
-      </w:r>
+        <w:t xml:space="preserve"> Cette fenêtre donne la possibilité d’afficher des séances future que si le client veut une séance plus tard on puisse la réserver.</w:t>
+      </w:r>
+    </w:p>
+    <w:p>
+      <w:r>
+        <w:t>Le menu utili</w:t>
+      </w:r>
+      <w:r>
+        <w:t>sateur permet aussi à un administrateur de se connecter.</w:t>
+      </w:r>
+    </w:p>
+    <w:p>
+      <w:pPr>
+        <w:pStyle w:val="Titre3"/>
+      </w:pPr>
+      <w:bookmarkStart w:id="17" w:name="_Toc418000459"/>
       <w:r>
         <w:lastRenderedPageBreak/>
-        <w:t>donne la possibilité d’afficher des séances future que si le client veut une séance plus tard on puisse la réserver.</w:t>
-      </w:r>
-    </w:p>
-    <w:p>
-      <w:r>
-        <w:t>Le menu utili</w:t>
-      </w:r>
-      <w:r>
-        <w:t>sateur permet aussi à un administrateur de se connecter.</w:t>
-      </w:r>
-    </w:p>
-    <w:p>
-      <w:pPr>
-        <w:pStyle w:val="Sous-titre"/>
-      </w:pPr>
-      <w:r>
         <w:t>Saisie d’information</w:t>
       </w:r>
-      <w:bookmarkStart w:id="9" w:name="_GoBack"/>
-      <w:bookmarkEnd w:id="9"/>
+      <w:bookmarkEnd w:id="17"/>
+    </w:p>
+    <w:p>
+      <w:pPr>
+        <w:keepNext/>
+        <w:spacing w:after="0"/>
+        <w:jc w:val="center"/>
+      </w:pPr>
+      <w:bookmarkStart w:id="18" w:name="_GoBack"/>
+      <w:r>
+        <w:rPr>
+          <w:noProof/>
+          <w:lang w:eastAsia="fr-CH"/>
+        </w:rPr>
+        <w:drawing>
+          <wp:inline distT="0" distB="0" distL="0" distR="0" wp14:anchorId="6689F3D1" wp14:editId="555B97EE">
+            <wp:extent cx="3038015" cy="2412000"/>
+            <wp:effectExtent l="0" t="0" r="0" b="7620"/>
+            <wp:docPr id="10" name="Image 10"/>
+            <wp:cNvGraphicFramePr>
+              <a:graphicFrameLocks xmlns:a="http://schemas.openxmlformats.org/drawingml/2006/main" noChangeAspect="1"/>
+            </wp:cNvGraphicFramePr>
+            <a:graphic xmlns:a="http://schemas.openxmlformats.org/drawingml/2006/main">
+              <a:graphicData uri="http://schemas.openxmlformats.org/drawingml/2006/picture">
+                <pic:pic xmlns:pic="http://schemas.openxmlformats.org/drawingml/2006/picture">
+                  <pic:nvPicPr>
+                    <pic:cNvPr id="0" name="SaisieInformation.png"/>
+                    <pic:cNvPicPr/>
+                  </pic:nvPicPr>
+                  <pic:blipFill>
+                    <a:blip r:embed="rId15">
+                      <a:extLst>
+                        <a:ext uri="{28A0092B-C50C-407E-A947-70E740481C1C}">
+                          <a14:useLocalDpi xmlns:a14="http://schemas.microsoft.com/office/drawing/2010/main" val="0"/>
+                        </a:ext>
+                      </a:extLst>
+                    </a:blip>
+                    <a:stretch>
+                      <a:fillRect/>
+                    </a:stretch>
+                  </pic:blipFill>
+                  <pic:spPr>
+                    <a:xfrm>
+                      <a:off x="0" y="0"/>
+                      <a:ext cx="3038015" cy="2412000"/>
+                    </a:xfrm>
+                    <a:prstGeom prst="rect">
+                      <a:avLst/>
+                    </a:prstGeom>
+                  </pic:spPr>
+                </pic:pic>
+              </a:graphicData>
+            </a:graphic>
+          </wp:inline>
+        </w:drawing>
+      </w:r>
+      <w:bookmarkEnd w:id="18"/>
+    </w:p>
+    <w:p>
+      <w:pPr>
+        <w:pStyle w:val="Lgende"/>
+        <w:jc w:val="center"/>
+      </w:pPr>
+      <w:r>
+        <w:t xml:space="preserve">Figure </w:t>
+      </w:r>
+      <w:fldSimple w:instr=" SEQ Figure \* ARABIC ">
+        <w:r>
+          <w:rPr>
+            <w:noProof/>
+          </w:rPr>
+          <w:t>8</w:t>
+        </w:r>
+      </w:fldSimple>
+      <w:r>
+        <w:t xml:space="preserve"> : Interface de la saisie d'information</w:t>
+      </w:r>
+    </w:p>
+    <w:p>
+      <w:r>
+        <w:t>La saisie d’information permet à l’utilisateur d’avoir de plus amples informations sur la séance sélectionnée.</w:t>
+      </w:r>
+      <w:r>
+        <w:t xml:space="preserve"> Cette fenêtre permet aussi à mettre le nombre de billet que le client veut et pour quel tarifs (Enfants, </w:t>
+      </w:r>
+      <w:r>
+        <w:t>adultes</w:t>
+      </w:r>
+      <w:r>
+        <w:t>, étudiant</w:t>
+      </w:r>
+      <w:r>
+        <w:t>s</w:t>
+      </w:r>
+      <w:r>
+        <w:t>)</w:t>
+      </w:r>
+      <w:r>
+        <w:t>.</w:t>
+      </w:r>
     </w:p>
     <w:p>
       <w:pPr>
         <w:pStyle w:val="Titre2"/>
       </w:pPr>
-      <w:bookmarkStart w:id="10" w:name="_Toc417992561"/>
+      <w:bookmarkStart w:id="19" w:name="_Toc418000460"/>
       <w:r>
         <w:t>Description des éléments de sécurité</w:t>
       </w:r>
-      <w:bookmarkEnd w:id="10"/>
+      <w:bookmarkEnd w:id="19"/>
     </w:p>
     <w:p>
       <w:pPr>
         <w:pStyle w:val="Titre1"/>
       </w:pPr>
-      <w:bookmarkStart w:id="11" w:name="_Toc417992562"/>
+      <w:bookmarkStart w:id="20" w:name="_Toc418000461"/>
       <w:r>
         <w:t>Analyse organique</w:t>
       </w:r>
-      <w:bookmarkEnd w:id="11"/>
+      <w:bookmarkEnd w:id="20"/>
     </w:p>
     <w:p>
       <w:pPr>
         <w:pStyle w:val="Titre2"/>
       </w:pPr>
-      <w:bookmarkStart w:id="12" w:name="_Toc417992563"/>
+      <w:bookmarkStart w:id="21" w:name="_Toc418000462"/>
       <w:r>
         <w:t>Généralités</w:t>
       </w:r>
-      <w:bookmarkEnd w:id="12"/>
+      <w:bookmarkEnd w:id="21"/>
     </w:p>
     <w:p>
       <w:pPr>
         <w:pStyle w:val="Titre2"/>
       </w:pPr>
-      <w:bookmarkStart w:id="13" w:name="_Toc417992564"/>
+      <w:bookmarkStart w:id="22" w:name="_Toc418000463"/>
       <w:r>
         <w:t>Description détaillée des algorithmes de résolution</w:t>
       </w:r>
-      <w:bookmarkEnd w:id="13"/>
+      <w:bookmarkEnd w:id="22"/>
     </w:p>
     <w:p/>
     <w:sectPr>
-      <w:headerReference w:type="default" r:id="rId15"/>
-      <w:footerReference w:type="default" r:id="rId16"/>
+      <w:headerReference w:type="default" r:id="rId16"/>
+      <w:footerReference w:type="default" r:id="rId17"/>
       <w:pgSz w:w="11906" w:h="16838"/>
       <w:pgMar w:top="1417" w:right="1417" w:bottom="1417" w:left="1417" w:header="708" w:footer="708" w:gutter="0"/>
       <w:cols w:space="708"/>
@@ -4287,7 +5033,7 @@
 </file>
 
 <file path=customXml/itemProps1.xml><?xml version="1.0" encoding="utf-8"?>
-<ds:datastoreItem xmlns:ds="http://schemas.openxmlformats.org/officeDocument/2006/customXml" ds:itemID="{4FD87796-47E7-4499-9FE0-B42972DF0518}">
+<ds:datastoreItem xmlns:ds="http://schemas.openxmlformats.org/officeDocument/2006/customXml" ds:itemID="{855A9311-CC51-480E-AA3A-6E35D59B61AE}">
   <ds:schemaRefs>
     <ds:schemaRef ds:uri="http://schemas.openxmlformats.org/officeDocument/2006/bibliography"/>
   </ds:schemaRefs>

</xml_diff>

<commit_message>
Modification de la docs technique. (Description détaillée de l'interface).
Création des mockups loginAdministrateur, menuAdministrateur et ResumerCommande.
</commit_message>
<xml_diff>
--- a/Documentations/Documentation_Technique.docx
+++ b/Documentations/Documentation_Technique.docx
@@ -1839,10 +1839,7 @@
         <w:t xml:space="preserve"> </w:t>
       </w:r>
       <w:r>
-        <w:t>Elle</w:t>
-      </w:r>
-      <w:r>
-        <w:t xml:space="preserve"> donne la possibilité d’avoir sa propre billetterie.</w:t>
+        <w:t>Elle donne la possibilité d’avoir sa propre billetterie.</w:t>
       </w:r>
     </w:p>
     <w:p>
@@ -2017,6 +2014,7 @@
       <w:r>
         <w:rPr>
           <w:noProof/>
+          <w:lang w:eastAsia="fr-CH"/>
         </w:rPr>
         <mc:AlternateContent>
           <mc:Choice Requires="wps">
@@ -2067,14 +2065,27 @@
                             <w:r>
                               <w:t xml:space="preserve">Figure </w:t>
                             </w:r>
-                            <w:fldSimple w:instr=" SEQ Figure \* ARABIC ">
-                              <w:r>
-                                <w:rPr>
-                                  <w:noProof/>
-                                </w:rPr>
-                                <w:t>1</w:t>
-                              </w:r>
-                            </w:fldSimple>
+                            <w:r>
+                              <w:fldChar w:fldCharType="begin"/>
+                            </w:r>
+                            <w:r>
+                              <w:instrText xml:space="preserve"> SEQ Figure \* ARABIC </w:instrText>
+                            </w:r>
+                            <w:r>
+                              <w:fldChar w:fldCharType="separate"/>
+                            </w:r>
+                            <w:r>
+                              <w:rPr>
+                                <w:noProof/>
+                              </w:rPr>
+                              <w:t>1</w:t>
+                            </w:r>
+                            <w:r>
+                              <w:rPr>
+                                <w:noProof/>
+                              </w:rPr>
+                              <w:fldChar w:fldCharType="end"/>
+                            </w:r>
                             <w:r>
                               <w:t xml:space="preserve"> : Structure du dossier "Net Billetterie"</w:t>
                             </w:r>
@@ -2116,14 +2127,27 @@
                       <w:r>
                         <w:t xml:space="preserve">Figure </w:t>
                       </w:r>
-                      <w:fldSimple w:instr=" SEQ Figure \* ARABIC ">
-                        <w:r>
-                          <w:rPr>
-                            <w:noProof/>
-                          </w:rPr>
-                          <w:t>1</w:t>
-                        </w:r>
-                      </w:fldSimple>
+                      <w:r>
+                        <w:fldChar w:fldCharType="begin"/>
+                      </w:r>
+                      <w:r>
+                        <w:instrText xml:space="preserve"> SEQ Figure \* ARABIC </w:instrText>
+                      </w:r>
+                      <w:r>
+                        <w:fldChar w:fldCharType="separate"/>
+                      </w:r>
+                      <w:r>
+                        <w:rPr>
+                          <w:noProof/>
+                        </w:rPr>
+                        <w:t>1</w:t>
+                      </w:r>
+                      <w:r>
+                        <w:rPr>
+                          <w:noProof/>
+                        </w:rPr>
+                        <w:fldChar w:fldCharType="end"/>
+                      </w:r>
                       <w:r>
                         <w:t xml:space="preserve"> : Structure du dossier "Net Billetterie"</w:t>
                       </w:r>
@@ -2248,6 +2272,7 @@
       <w:r>
         <w:rPr>
           <w:noProof/>
+          <w:lang w:eastAsia="fr-CH"/>
         </w:rPr>
         <mc:AlternateContent>
           <mc:Choice Requires="wps">
@@ -2298,14 +2323,27 @@
                             <w:r>
                               <w:t xml:space="preserve">Figure </w:t>
                             </w:r>
-                            <w:fldSimple w:instr=" SEQ Figure \* ARABIC ">
-                              <w:r>
-                                <w:rPr>
-                                  <w:noProof/>
-                                </w:rPr>
-                                <w:t>2</w:t>
-                              </w:r>
-                            </w:fldSimple>
+                            <w:r>
+                              <w:fldChar w:fldCharType="begin"/>
+                            </w:r>
+                            <w:r>
+                              <w:instrText xml:space="preserve"> SEQ Figure \* ARABIC </w:instrText>
+                            </w:r>
+                            <w:r>
+                              <w:fldChar w:fldCharType="separate"/>
+                            </w:r>
+                            <w:r>
+                              <w:rPr>
+                                <w:noProof/>
+                              </w:rPr>
+                              <w:t>2</w:t>
+                            </w:r>
+                            <w:r>
+                              <w:rPr>
+                                <w:noProof/>
+                              </w:rPr>
+                              <w:fldChar w:fldCharType="end"/>
+                            </w:r>
                             <w:r>
                               <w:t xml:space="preserve"> : Login pour les différents utilisateurs des sections</w:t>
                             </w:r>
@@ -2343,14 +2381,27 @@
                       <w:r>
                         <w:t xml:space="preserve">Figure </w:t>
                       </w:r>
-                      <w:fldSimple w:instr=" SEQ Figure \* ARABIC ">
-                        <w:r>
-                          <w:rPr>
-                            <w:noProof/>
-                          </w:rPr>
-                          <w:t>2</w:t>
-                        </w:r>
-                      </w:fldSimple>
+                      <w:r>
+                        <w:fldChar w:fldCharType="begin"/>
+                      </w:r>
+                      <w:r>
+                        <w:instrText xml:space="preserve"> SEQ Figure \* ARABIC </w:instrText>
+                      </w:r>
+                      <w:r>
+                        <w:fldChar w:fldCharType="separate"/>
+                      </w:r>
+                      <w:r>
+                        <w:rPr>
+                          <w:noProof/>
+                        </w:rPr>
+                        <w:t>2</w:t>
+                      </w:r>
+                      <w:r>
+                        <w:rPr>
+                          <w:noProof/>
+                        </w:rPr>
+                        <w:fldChar w:fldCharType="end"/>
+                      </w:r>
                       <w:r>
                         <w:t xml:space="preserve"> : Login pour les différents utilisateurs des sections</w:t>
                       </w:r>
@@ -2638,14 +2689,27 @@
             <w:r>
               <w:t xml:space="preserve">Figure </w:t>
             </w:r>
-            <w:fldSimple w:instr=" SEQ Figure \* ARABIC ">
-              <w:r>
-                <w:rPr>
-                  <w:noProof/>
-                </w:rPr>
-                <w:t>3</w:t>
-              </w:r>
-            </w:fldSimple>
+            <w:r>
+              <w:fldChar w:fldCharType="begin"/>
+            </w:r>
+            <w:r>
+              <w:instrText xml:space="preserve"> SEQ Figure \* ARABIC </w:instrText>
+            </w:r>
+            <w:r>
+              <w:fldChar w:fldCharType="separate"/>
+            </w:r>
+            <w:r>
+              <w:rPr>
+                <w:noProof/>
+              </w:rPr>
+              <w:t>3</w:t>
+            </w:r>
+            <w:r>
+              <w:rPr>
+                <w:noProof/>
+              </w:rPr>
+              <w:fldChar w:fldCharType="end"/>
+            </w:r>
             <w:r>
               <w:t xml:space="preserve"> : Billet vendu sur internet</w:t>
             </w:r>
@@ -2717,14 +2781,27 @@
             <w:r>
               <w:t xml:space="preserve">Figure </w:t>
             </w:r>
-            <w:fldSimple w:instr=" SEQ Figure \* ARABIC ">
-              <w:r>
-                <w:rPr>
-                  <w:noProof/>
-                </w:rPr>
-                <w:t>4</w:t>
-              </w:r>
-            </w:fldSimple>
+            <w:r>
+              <w:fldChar w:fldCharType="begin"/>
+            </w:r>
+            <w:r>
+              <w:instrText xml:space="preserve"> SEQ Figure \* ARABIC </w:instrText>
+            </w:r>
+            <w:r>
+              <w:fldChar w:fldCharType="separate"/>
+            </w:r>
+            <w:r>
+              <w:rPr>
+                <w:noProof/>
+              </w:rPr>
+              <w:t>4</w:t>
+            </w:r>
+            <w:r>
+              <w:rPr>
+                <w:noProof/>
+              </w:rPr>
+              <w:fldChar w:fldCharType="end"/>
+            </w:r>
             <w:r>
               <w:t xml:space="preserve"> : Billet vendu à la manifestation</w:t>
             </w:r>
@@ -2888,14 +2965,27 @@
       <w:r>
         <w:t xml:space="preserve">Figure </w:t>
       </w:r>
-      <w:fldSimple w:instr=" SEQ Figure \* ARABIC ">
-        <w:r>
-          <w:rPr>
-            <w:noProof/>
-          </w:rPr>
-          <w:t>5</w:t>
-        </w:r>
-      </w:fldSimple>
+      <w:r>
+        <w:fldChar w:fldCharType="begin"/>
+      </w:r>
+      <w:r>
+        <w:instrText xml:space="preserve"> SEQ Figure \* ARABIC </w:instrText>
+      </w:r>
+      <w:r>
+        <w:fldChar w:fldCharType="separate"/>
+      </w:r>
+      <w:r>
+        <w:rPr>
+          <w:noProof/>
+        </w:rPr>
+        <w:t>5</w:t>
+      </w:r>
+      <w:r>
+        <w:rPr>
+          <w:noProof/>
+        </w:rPr>
+        <w:fldChar w:fldCharType="end"/>
+      </w:r>
       <w:r>
         <w:t xml:space="preserve"> :</w:t>
       </w:r>
@@ -3039,14 +3129,27 @@
       <w:r>
         <w:t xml:space="preserve">Figure </w:t>
       </w:r>
-      <w:fldSimple w:instr=" SEQ Figure \* ARABIC ">
-        <w:r>
-          <w:rPr>
-            <w:noProof/>
-          </w:rPr>
-          <w:t>6</w:t>
-        </w:r>
-      </w:fldSimple>
+      <w:r>
+        <w:fldChar w:fldCharType="begin"/>
+      </w:r>
+      <w:r>
+        <w:instrText xml:space="preserve"> SEQ Figure \* ARABIC </w:instrText>
+      </w:r>
+      <w:r>
+        <w:fldChar w:fldCharType="separate"/>
+      </w:r>
+      <w:r>
+        <w:rPr>
+          <w:noProof/>
+        </w:rPr>
+        <w:t>6</w:t>
+      </w:r>
+      <w:r>
+        <w:rPr>
+          <w:noProof/>
+        </w:rPr>
+        <w:fldChar w:fldCharType="end"/>
+      </w:r>
       <w:r>
         <w:t xml:space="preserve"> : Schéma de réservation</w:t>
       </w:r>
@@ -3290,14 +3393,27 @@
       <w:r>
         <w:t xml:space="preserve">Figure </w:t>
       </w:r>
-      <w:fldSimple w:instr=" SEQ Figure \* ARABIC ">
-        <w:r>
-          <w:rPr>
-            <w:noProof/>
-          </w:rPr>
-          <w:t>7</w:t>
-        </w:r>
-      </w:fldSimple>
+      <w:r>
+        <w:fldChar w:fldCharType="begin"/>
+      </w:r>
+      <w:r>
+        <w:instrText xml:space="preserve"> SEQ Figure \* ARABIC </w:instrText>
+      </w:r>
+      <w:r>
+        <w:fldChar w:fldCharType="separate"/>
+      </w:r>
+      <w:r>
+        <w:rPr>
+          <w:noProof/>
+        </w:rPr>
+        <w:t>7</w:t>
+      </w:r>
+      <w:r>
+        <w:rPr>
+          <w:noProof/>
+        </w:rPr>
+        <w:fldChar w:fldCharType="end"/>
+      </w:r>
       <w:r>
         <w:t xml:space="preserve"> : Interface du menu d’utilisateur</w:t>
       </w:r>
@@ -3344,7 +3460,6 @@
         <w:spacing w:after="0"/>
         <w:jc w:val="center"/>
       </w:pPr>
-      <w:bookmarkStart w:id="18" w:name="_GoBack"/>
       <w:r>
         <w:rPr>
           <w:noProof/>
@@ -3392,7 +3507,6 @@
           </wp:inline>
         </w:drawing>
       </w:r>
-      <w:bookmarkEnd w:id="18"/>
     </w:p>
     <w:p>
       <w:pPr>
@@ -3402,40 +3516,335 @@
       <w:r>
         <w:t xml:space="preserve">Figure </w:t>
       </w:r>
+      <w:r>
+        <w:fldChar w:fldCharType="begin"/>
+      </w:r>
+      <w:r>
+        <w:instrText xml:space="preserve"> SEQ Figure \* ARABIC </w:instrText>
+      </w:r>
+      <w:r>
+        <w:fldChar w:fldCharType="separate"/>
+      </w:r>
+      <w:r>
+        <w:rPr>
+          <w:noProof/>
+        </w:rPr>
+        <w:t>8</w:t>
+      </w:r>
+      <w:r>
+        <w:rPr>
+          <w:noProof/>
+        </w:rPr>
+        <w:fldChar w:fldCharType="end"/>
+      </w:r>
+      <w:r>
+        <w:t xml:space="preserve"> : Interface de la saisie d'information</w:t>
+      </w:r>
+    </w:p>
+    <w:p>
+      <w:r>
+        <w:t>La saisie d’information permet à l’utilisateur d’avoir de plus amples informations sur la séance sélectionnée.</w:t>
+      </w:r>
+      <w:r>
+        <w:t xml:space="preserve"> Cette fenêtre permet aussi à mettre le nombre de billet que le client veut et pour quel tarifs (Enfants, </w:t>
+      </w:r>
+      <w:r>
+        <w:t>adultes</w:t>
+      </w:r>
+      <w:r>
+        <w:t>, étudiant</w:t>
+      </w:r>
+      <w:r>
+        <w:t>s</w:t>
+      </w:r>
+      <w:r>
+        <w:t>)</w:t>
+      </w:r>
+      <w:r>
+        <w:t>.</w:t>
+      </w:r>
+    </w:p>
+    <w:p>
+      <w:pPr>
+        <w:pStyle w:val="Titre3"/>
+      </w:pPr>
+      <w:r>
+        <w:t>Résumer de commande</w:t>
+      </w:r>
+    </w:p>
+    <w:p>
+      <w:pPr>
+        <w:keepNext/>
+        <w:spacing w:after="0"/>
+        <w:jc w:val="center"/>
+      </w:pPr>
+      <w:r>
+        <w:rPr>
+          <w:noProof/>
+          <w:lang w:eastAsia="fr-CH"/>
+        </w:rPr>
+        <w:drawing>
+          <wp:inline distT="0" distB="0" distL="0" distR="0" wp14:anchorId="28CE57E5" wp14:editId="0F0EBBFE">
+            <wp:extent cx="3407434" cy="2166316"/>
+            <wp:effectExtent l="0" t="0" r="2540" b="5715"/>
+            <wp:docPr id="11" name="Image 11"/>
+            <wp:cNvGraphicFramePr>
+              <a:graphicFrameLocks xmlns:a="http://schemas.openxmlformats.org/drawingml/2006/main" noChangeAspect="1"/>
+            </wp:cNvGraphicFramePr>
+            <a:graphic xmlns:a="http://schemas.openxmlformats.org/drawingml/2006/main">
+              <a:graphicData uri="http://schemas.openxmlformats.org/drawingml/2006/picture">
+                <pic:pic xmlns:pic="http://schemas.openxmlformats.org/drawingml/2006/picture">
+                  <pic:nvPicPr>
+                    <pic:cNvPr id="0" name="ResumerCommande.png"/>
+                    <pic:cNvPicPr/>
+                  </pic:nvPicPr>
+                  <pic:blipFill>
+                    <a:blip r:embed="rId16">
+                      <a:extLst>
+                        <a:ext uri="{28A0092B-C50C-407E-A947-70E740481C1C}">
+                          <a14:useLocalDpi xmlns:a14="http://schemas.microsoft.com/office/drawing/2010/main" val="0"/>
+                        </a:ext>
+                      </a:extLst>
+                    </a:blip>
+                    <a:stretch>
+                      <a:fillRect/>
+                    </a:stretch>
+                  </pic:blipFill>
+                  <pic:spPr>
+                    <a:xfrm>
+                      <a:off x="0" y="0"/>
+                      <a:ext cx="3407983" cy="2166665"/>
+                    </a:xfrm>
+                    <a:prstGeom prst="rect">
+                      <a:avLst/>
+                    </a:prstGeom>
+                  </pic:spPr>
+                </pic:pic>
+              </a:graphicData>
+            </a:graphic>
+          </wp:inline>
+        </w:drawing>
+      </w:r>
+    </w:p>
+    <w:p>
+      <w:pPr>
+        <w:pStyle w:val="Lgende"/>
+        <w:jc w:val="center"/>
+      </w:pPr>
+      <w:r>
+        <w:t xml:space="preserve">Figure </w:t>
+      </w:r>
       <w:fldSimple w:instr=" SEQ Figure \* ARABIC ">
         <w:r>
           <w:rPr>
             <w:noProof/>
           </w:rPr>
-          <w:t>8</w:t>
+          <w:t>9</w:t>
         </w:r>
       </w:fldSimple>
       <w:r>
-        <w:t xml:space="preserve"> : Interface de la saisie d'information</w:t>
-      </w:r>
-    </w:p>
-    <w:p>
-      <w:r>
-        <w:t>La saisie d’information permet à l’utilisateur d’avoir de plus amples informations sur la séance sélectionnée.</w:t>
-      </w:r>
-      <w:r>
-        <w:t xml:space="preserve"> Cette fenêtre permet aussi à mettre le nombre de billet que le client veut et pour quel tarifs (Enfants, </w:t>
-      </w:r>
-      <w:r>
-        <w:t>adultes</w:t>
-      </w:r>
-      <w:r>
-        <w:t>, étudiant</w:t>
-      </w:r>
-      <w:r>
-        <w:t>s</w:t>
-      </w:r>
-      <w:r>
-        <w:t>)</w:t>
+        <w:t xml:space="preserve"> : Interface du résumer de commande</w:t>
+      </w:r>
+    </w:p>
+    <w:p>
+      <w:r>
+        <w:t>Le résumer de commande donne à l’utilisateur la possibilité de vérifié les choix effectué avant de valider une fois pour toute la réservation du client.</w:t>
+      </w:r>
+      <w:r>
+        <w:t xml:space="preserve"> Si l’utilisateur trouve une erreur dans ce qu’il a fait ou que le client demande de corriger le nombre de billet. L’utilisateur peut corriger cela. L’utilisateur a aussi la possibilité d’annuler la</w:t>
+      </w:r>
+      <w:r>
+        <w:t xml:space="preserve"> réservation en cours.</w:t>
+      </w:r>
+    </w:p>
+    <w:p>
+      <w:pPr>
+        <w:pStyle w:val="Titre3"/>
+      </w:pPr>
+      <w:r>
+        <w:t>Login administrateur</w:t>
+      </w:r>
+    </w:p>
+    <w:p>
+      <w:pPr>
+        <w:keepNext/>
+        <w:spacing w:after="0"/>
+        <w:jc w:val="center"/>
+      </w:pPr>
+      <w:r>
+        <w:rPr>
+          <w:noProof/>
+          <w:lang w:eastAsia="fr-CH"/>
+        </w:rPr>
+        <w:drawing>
+          <wp:inline distT="0" distB="0" distL="0" distR="0" wp14:anchorId="5AEF16B0" wp14:editId="21463D1A">
+            <wp:extent cx="2372318" cy="1260538"/>
+            <wp:effectExtent l="0" t="0" r="9525" b="0"/>
+            <wp:docPr id="12" name="Image 12"/>
+            <wp:cNvGraphicFramePr>
+              <a:graphicFrameLocks xmlns:a="http://schemas.openxmlformats.org/drawingml/2006/main" noChangeAspect="1"/>
+            </wp:cNvGraphicFramePr>
+            <a:graphic xmlns:a="http://schemas.openxmlformats.org/drawingml/2006/main">
+              <a:graphicData uri="http://schemas.openxmlformats.org/drawingml/2006/picture">
+                <pic:pic xmlns:pic="http://schemas.openxmlformats.org/drawingml/2006/picture">
+                  <pic:nvPicPr>
+                    <pic:cNvPr id="0" name="loginAdministrateur.png"/>
+                    <pic:cNvPicPr/>
+                  </pic:nvPicPr>
+                  <pic:blipFill>
+                    <a:blip r:embed="rId17">
+                      <a:extLst>
+                        <a:ext uri="{28A0092B-C50C-407E-A947-70E740481C1C}">
+                          <a14:useLocalDpi xmlns:a14="http://schemas.microsoft.com/office/drawing/2010/main" val="0"/>
+                        </a:ext>
+                      </a:extLst>
+                    </a:blip>
+                    <a:stretch>
+                      <a:fillRect/>
+                    </a:stretch>
+                  </pic:blipFill>
+                  <pic:spPr>
+                    <a:xfrm>
+                      <a:off x="0" y="0"/>
+                      <a:ext cx="2369264" cy="1258915"/>
+                    </a:xfrm>
+                    <a:prstGeom prst="rect">
+                      <a:avLst/>
+                    </a:prstGeom>
+                  </pic:spPr>
+                </pic:pic>
+              </a:graphicData>
+            </a:graphic>
+          </wp:inline>
+        </w:drawing>
+      </w:r>
+    </w:p>
+    <w:p>
+      <w:pPr>
+        <w:pStyle w:val="Lgende"/>
+        <w:jc w:val="center"/>
+      </w:pPr>
+      <w:r>
+        <w:t xml:space="preserve">Figure </w:t>
+      </w:r>
+      <w:fldSimple w:instr=" SEQ Figure \* ARABIC ">
+        <w:r>
+          <w:rPr>
+            <w:noProof/>
+          </w:rPr>
+          <w:t>10</w:t>
+        </w:r>
+      </w:fldSimple>
+      <w:r>
+        <w:t xml:space="preserve"> : Interface du login</w:t>
+      </w:r>
+    </w:p>
+    <w:p>
+      <w:r>
+        <w:lastRenderedPageBreak/>
+        <w:t>Le login permet à un utilisateur de déverrouiller le mode administrateur</w:t>
+      </w:r>
+      <w:r>
+        <w:t xml:space="preserve"> avec</w:t>
+      </w:r>
+      <w:r>
+        <w:t xml:space="preserve"> un mot de passe administrateur</w:t>
       </w:r>
       <w:r>
         <w:t>.</w:t>
       </w:r>
+    </w:p>
+    <w:p>
+      <w:pPr>
+        <w:pStyle w:val="Titre3"/>
+      </w:pPr>
+      <w:r>
+        <w:t>Menu administrateur</w:t>
+      </w:r>
+    </w:p>
+    <w:p>
+      <w:pPr>
+        <w:keepNext/>
+        <w:spacing w:after="0"/>
+        <w:jc w:val="center"/>
+      </w:pPr>
+      <w:r>
+        <w:rPr>
+          <w:noProof/>
+          <w:lang w:eastAsia="fr-CH"/>
+        </w:rPr>
+        <w:drawing>
+          <wp:inline distT="0" distB="0" distL="0" distR="0" wp14:anchorId="49150B00" wp14:editId="4753D458">
+            <wp:extent cx="3138168" cy="1389595"/>
+            <wp:effectExtent l="0" t="0" r="5715" b="1270"/>
+            <wp:docPr id="13" name="Image 13"/>
+            <wp:cNvGraphicFramePr>
+              <a:graphicFrameLocks xmlns:a="http://schemas.openxmlformats.org/drawingml/2006/main" noChangeAspect="1"/>
+            </wp:cNvGraphicFramePr>
+            <a:graphic xmlns:a="http://schemas.openxmlformats.org/drawingml/2006/main">
+              <a:graphicData uri="http://schemas.openxmlformats.org/drawingml/2006/picture">
+                <pic:pic xmlns:pic="http://schemas.openxmlformats.org/drawingml/2006/picture">
+                  <pic:nvPicPr>
+                    <pic:cNvPr id="0" name="menuAdministrateur.png"/>
+                    <pic:cNvPicPr/>
+                  </pic:nvPicPr>
+                  <pic:blipFill>
+                    <a:blip r:embed="rId18">
+                      <a:extLst>
+                        <a:ext uri="{28A0092B-C50C-407E-A947-70E740481C1C}">
+                          <a14:useLocalDpi xmlns:a14="http://schemas.microsoft.com/office/drawing/2010/main" val="0"/>
+                        </a:ext>
+                      </a:extLst>
+                    </a:blip>
+                    <a:stretch>
+                      <a:fillRect/>
+                    </a:stretch>
+                  </pic:blipFill>
+                  <pic:spPr>
+                    <a:xfrm>
+                      <a:off x="0" y="0"/>
+                      <a:ext cx="3138168" cy="1389595"/>
+                    </a:xfrm>
+                    <a:prstGeom prst="rect">
+                      <a:avLst/>
+                    </a:prstGeom>
+                  </pic:spPr>
+                </pic:pic>
+              </a:graphicData>
+            </a:graphic>
+          </wp:inline>
+        </w:drawing>
+      </w:r>
+    </w:p>
+    <w:p>
+      <w:pPr>
+        <w:pStyle w:val="Lgende"/>
+        <w:jc w:val="center"/>
+      </w:pPr>
+      <w:r>
+        <w:t xml:space="preserve">Figure </w:t>
+      </w:r>
+      <w:fldSimple w:instr=" SEQ Figure \* ARABIC ">
+        <w:r>
+          <w:rPr>
+            <w:noProof/>
+          </w:rPr>
+          <w:t>11</w:t>
+        </w:r>
+      </w:fldSimple>
+      <w:r>
+        <w:t xml:space="preserve"> : Interface menu administrateur</w:t>
+      </w:r>
+    </w:p>
+    <w:p>
+      <w:r>
+        <w:t>Le menu administrateur affiche les statistiques de vente et le film le plus vu.</w:t>
+      </w:r>
+      <w:r>
+        <w:t xml:space="preserve"> Il permet d’atteindre la gestion des films, salles et séances.</w:t>
+      </w:r>
+      <w:bookmarkStart w:id="18" w:name="_GoBack"/>
+      <w:bookmarkEnd w:id="18"/>
     </w:p>
     <w:p>
       <w:pPr>
@@ -3479,8 +3888,8 @@
     </w:p>
     <w:p/>
     <w:sectPr>
-      <w:headerReference w:type="default" r:id="rId16"/>
-      <w:footerReference w:type="default" r:id="rId17"/>
+      <w:headerReference w:type="default" r:id="rId19"/>
+      <w:footerReference w:type="default" r:id="rId20"/>
       <w:pgSz w:w="11906" w:h="16838"/>
       <w:pgMar w:top="1417" w:right="1417" w:bottom="1417" w:left="1417" w:header="708" w:footer="708" w:gutter="0"/>
       <w:cols w:space="708"/>
@@ -3552,7 +3961,7 @@
         <w:noProof/>
         <w:lang w:val="fr-FR"/>
       </w:rPr>
-      <w:t>7</w:t>
+      <w:t>8</w:t>
     </w:r>
     <w:r>
       <w:fldChar w:fldCharType="end"/>
@@ -3624,7 +4033,7 @@
       <w:rPr>
         <w:noProof/>
       </w:rPr>
-      <w:t>28.04.2015</w:t>
+      <w:t>29.04.2015</w:t>
     </w:r>
     <w:r>
       <w:fldChar w:fldCharType="end"/>
@@ -3874,6 +4283,7 @@
   <w:style w:type="character" w:default="1" w:styleId="Policepardfaut">
     <w:name w:val="Default Paragraph Font"/>
     <w:uiPriority w:val="1"/>
+    <w:semiHidden/>
     <w:unhideWhenUsed/>
   </w:style>
   <w:style w:type="table" w:default="1" w:styleId="TableauNormal">
@@ -4429,6 +4839,7 @@
   <w:style w:type="character" w:default="1" w:styleId="Policepardfaut">
     <w:name w:val="Default Paragraph Font"/>
     <w:uiPriority w:val="1"/>
+    <w:semiHidden/>
     <w:unhideWhenUsed/>
   </w:style>
   <w:style w:type="table" w:default="1" w:styleId="TableauNormal">
@@ -5033,7 +5444,7 @@
 </file>
 
 <file path=customXml/itemProps1.xml><?xml version="1.0" encoding="utf-8"?>
-<ds:datastoreItem xmlns:ds="http://schemas.openxmlformats.org/officeDocument/2006/customXml" ds:itemID="{855A9311-CC51-480E-AA3A-6E35D59B61AE}">
+<ds:datastoreItem xmlns:ds="http://schemas.openxmlformats.org/officeDocument/2006/customXml" ds:itemID="{F2D63621-57C7-4F86-8B64-885D949D5547}">
   <ds:schemaRefs>
     <ds:schemaRef ds:uri="http://schemas.openxmlformats.org/officeDocument/2006/bibliography"/>
   </ds:schemaRefs>

</xml_diff>

<commit_message>
Ajout de gestion, gestion_modification et gestion_ajouter.
Doc. Technique mise à jour. (Descr. gestion et gestion_modification)
</commit_message>
<xml_diff>
--- a/Documentations/Documentation_Technique.docx
+++ b/Documentations/Documentation_Technique.docx
@@ -229,7 +229,7 @@
       <w:pPr>
         <w:pStyle w:val="Titre1"/>
       </w:pPr>
-      <w:bookmarkStart w:id="0" w:name="_Toc418000442"/>
+      <w:bookmarkStart w:id="0" w:name="_Toc418061240"/>
       <w:r>
         <w:lastRenderedPageBreak/>
         <w:t>Table des matières</w:t>
@@ -257,7 +257,7 @@
       <w:r>
         <w:fldChar w:fldCharType="separate"/>
       </w:r>
-      <w:hyperlink w:anchor="_Toc418000442" w:history="1">
+      <w:hyperlink w:anchor="_Toc418061240" w:history="1">
         <w:r>
           <w:rPr>
             <w:rStyle w:val="Lienhypertexte"/>
@@ -284,7 +284,7 @@
             <w:noProof/>
             <w:webHidden/>
           </w:rPr>
-          <w:instrText xml:space="preserve"> PAGEREF _Toc418000442 \h </w:instrText>
+          <w:instrText xml:space="preserve"> PAGEREF _Toc418061240 \h </w:instrText>
         </w:r>
         <w:r>
           <w:rPr>
@@ -327,7 +327,7 @@
           <w:lang w:eastAsia="fr-CH"/>
         </w:rPr>
       </w:pPr>
-      <w:hyperlink w:anchor="_Toc418000443" w:history="1">
+      <w:hyperlink w:anchor="_Toc418061241" w:history="1">
         <w:r>
           <w:rPr>
             <w:rStyle w:val="Lienhypertexte"/>
@@ -354,7 +354,7 @@
             <w:noProof/>
             <w:webHidden/>
           </w:rPr>
-          <w:instrText xml:space="preserve"> PAGEREF _Toc418000443 \h </w:instrText>
+          <w:instrText xml:space="preserve"> PAGEREF _Toc418061241 \h </w:instrText>
         </w:r>
         <w:r>
           <w:rPr>
@@ -397,7 +397,7 @@
           <w:lang w:eastAsia="fr-CH"/>
         </w:rPr>
       </w:pPr>
-      <w:hyperlink w:anchor="_Toc418000444" w:history="1">
+      <w:hyperlink w:anchor="_Toc418061242" w:history="1">
         <w:r>
           <w:rPr>
             <w:rStyle w:val="Lienhypertexte"/>
@@ -424,7 +424,7 @@
             <w:noProof/>
             <w:webHidden/>
           </w:rPr>
-          <w:instrText xml:space="preserve"> PAGEREF _Toc418000444 \h </w:instrText>
+          <w:instrText xml:space="preserve"> PAGEREF _Toc418061242 \h </w:instrText>
         </w:r>
         <w:r>
           <w:rPr>
@@ -467,7 +467,7 @@
           <w:lang w:eastAsia="fr-CH"/>
         </w:rPr>
       </w:pPr>
-      <w:hyperlink w:anchor="_Toc418000445" w:history="1">
+      <w:hyperlink w:anchor="_Toc418061243" w:history="1">
         <w:r>
           <w:rPr>
             <w:rStyle w:val="Lienhypertexte"/>
@@ -494,7 +494,7 @@
             <w:noProof/>
             <w:webHidden/>
           </w:rPr>
-          <w:instrText xml:space="preserve"> PAGEREF _Toc418000445 \h </w:instrText>
+          <w:instrText xml:space="preserve"> PAGEREF _Toc418061243 \h </w:instrText>
         </w:r>
         <w:r>
           <w:rPr>
@@ -537,7 +537,7 @@
           <w:lang w:eastAsia="fr-CH"/>
         </w:rPr>
       </w:pPr>
-      <w:hyperlink w:anchor="_Toc418000446" w:history="1">
+      <w:hyperlink w:anchor="_Toc418061244" w:history="1">
         <w:r>
           <w:rPr>
             <w:rStyle w:val="Lienhypertexte"/>
@@ -564,7 +564,7 @@
             <w:noProof/>
             <w:webHidden/>
           </w:rPr>
-          <w:instrText xml:space="preserve"> PAGEREF _Toc418000446 \h </w:instrText>
+          <w:instrText xml:space="preserve"> PAGEREF _Toc418061244 \h </w:instrText>
         </w:r>
         <w:r>
           <w:rPr>
@@ -607,7 +607,7 @@
           <w:lang w:eastAsia="fr-CH"/>
         </w:rPr>
       </w:pPr>
-      <w:hyperlink w:anchor="_Toc418000447" w:history="1">
+      <w:hyperlink w:anchor="_Toc418061245" w:history="1">
         <w:r>
           <w:rPr>
             <w:rStyle w:val="Lienhypertexte"/>
@@ -634,7 +634,7 @@
             <w:noProof/>
             <w:webHidden/>
           </w:rPr>
-          <w:instrText xml:space="preserve"> PAGEREF _Toc418000447 \h </w:instrText>
+          <w:instrText xml:space="preserve"> PAGEREF _Toc418061245 \h </w:instrText>
         </w:r>
         <w:r>
           <w:rPr>
@@ -677,7 +677,7 @@
           <w:lang w:eastAsia="fr-CH"/>
         </w:rPr>
       </w:pPr>
-      <w:hyperlink w:anchor="_Toc418000448" w:history="1">
+      <w:hyperlink w:anchor="_Toc418061246" w:history="1">
         <w:r>
           <w:rPr>
             <w:rStyle w:val="Lienhypertexte"/>
@@ -704,7 +704,7 @@
             <w:noProof/>
             <w:webHidden/>
           </w:rPr>
-          <w:instrText xml:space="preserve"> PAGEREF _Toc418000448 \h </w:instrText>
+          <w:instrText xml:space="preserve"> PAGEREF _Toc418061246 \h </w:instrText>
         </w:r>
         <w:r>
           <w:rPr>
@@ -747,7 +747,7 @@
           <w:lang w:eastAsia="fr-CH"/>
         </w:rPr>
       </w:pPr>
-      <w:hyperlink w:anchor="_Toc418000449" w:history="1">
+      <w:hyperlink w:anchor="_Toc418061247" w:history="1">
         <w:r>
           <w:rPr>
             <w:rStyle w:val="Lienhypertexte"/>
@@ -774,7 +774,7 @@
             <w:noProof/>
             <w:webHidden/>
           </w:rPr>
-          <w:instrText xml:space="preserve"> PAGEREF _Toc418000449 \h </w:instrText>
+          <w:instrText xml:space="preserve"> PAGEREF _Toc418061247 \h </w:instrText>
         </w:r>
         <w:r>
           <w:rPr>
@@ -817,7 +817,7 @@
           <w:lang w:eastAsia="fr-CH"/>
         </w:rPr>
       </w:pPr>
-      <w:hyperlink w:anchor="_Toc418000450" w:history="1">
+      <w:hyperlink w:anchor="_Toc418061248" w:history="1">
         <w:r>
           <w:rPr>
             <w:rStyle w:val="Lienhypertexte"/>
@@ -844,7 +844,7 @@
             <w:noProof/>
             <w:webHidden/>
           </w:rPr>
-          <w:instrText xml:space="preserve"> PAGEREF _Toc418000450 \h </w:instrText>
+          <w:instrText xml:space="preserve"> PAGEREF _Toc418061248 \h </w:instrText>
         </w:r>
         <w:r>
           <w:rPr>
@@ -887,7 +887,7 @@
           <w:lang w:eastAsia="fr-CH"/>
         </w:rPr>
       </w:pPr>
-      <w:hyperlink w:anchor="_Toc418000451" w:history="1">
+      <w:hyperlink w:anchor="_Toc418061249" w:history="1">
         <w:r>
           <w:rPr>
             <w:rStyle w:val="Lienhypertexte"/>
@@ -914,7 +914,7 @@
             <w:noProof/>
             <w:webHidden/>
           </w:rPr>
-          <w:instrText xml:space="preserve"> PAGEREF _Toc418000451 \h </w:instrText>
+          <w:instrText xml:space="preserve"> PAGEREF _Toc418061249 \h </w:instrText>
         </w:r>
         <w:r>
           <w:rPr>
@@ -957,7 +957,7 @@
           <w:lang w:eastAsia="fr-CH"/>
         </w:rPr>
       </w:pPr>
-      <w:hyperlink w:anchor="_Toc418000452" w:history="1">
+      <w:hyperlink w:anchor="_Toc418061250" w:history="1">
         <w:r>
           <w:rPr>
             <w:rStyle w:val="Lienhypertexte"/>
@@ -984,7 +984,7 @@
             <w:noProof/>
             <w:webHidden/>
           </w:rPr>
-          <w:instrText xml:space="preserve"> PAGEREF _Toc418000452 \h </w:instrText>
+          <w:instrText xml:space="preserve"> PAGEREF _Toc418061250 \h </w:instrText>
         </w:r>
         <w:r>
           <w:rPr>
@@ -1027,7 +1027,7 @@
           <w:lang w:eastAsia="fr-CH"/>
         </w:rPr>
       </w:pPr>
-      <w:hyperlink w:anchor="_Toc418000453" w:history="1">
+      <w:hyperlink w:anchor="_Toc418061251" w:history="1">
         <w:r>
           <w:rPr>
             <w:rStyle w:val="Lienhypertexte"/>
@@ -1054,7 +1054,7 @@
             <w:noProof/>
             <w:webHidden/>
           </w:rPr>
-          <w:instrText xml:space="preserve"> PAGEREF _Toc418000453 \h </w:instrText>
+          <w:instrText xml:space="preserve"> PAGEREF _Toc418061251 \h </w:instrText>
         </w:r>
         <w:r>
           <w:rPr>
@@ -1097,7 +1097,7 @@
           <w:lang w:eastAsia="fr-CH"/>
         </w:rPr>
       </w:pPr>
-      <w:hyperlink w:anchor="_Toc418000454" w:history="1">
+      <w:hyperlink w:anchor="_Toc418061252" w:history="1">
         <w:r>
           <w:rPr>
             <w:rStyle w:val="Lienhypertexte"/>
@@ -1124,7 +1124,7 @@
             <w:noProof/>
             <w:webHidden/>
           </w:rPr>
-          <w:instrText xml:space="preserve"> PAGEREF _Toc418000454 \h </w:instrText>
+          <w:instrText xml:space="preserve"> PAGEREF _Toc418061252 \h </w:instrText>
         </w:r>
         <w:r>
           <w:rPr>
@@ -1167,7 +1167,7 @@
           <w:lang w:eastAsia="fr-CH"/>
         </w:rPr>
       </w:pPr>
-      <w:hyperlink w:anchor="_Toc418000455" w:history="1">
+      <w:hyperlink w:anchor="_Toc418061253" w:history="1">
         <w:r>
           <w:rPr>
             <w:rStyle w:val="Lienhypertexte"/>
@@ -1194,7 +1194,7 @@
             <w:noProof/>
             <w:webHidden/>
           </w:rPr>
-          <w:instrText xml:space="preserve"> PAGEREF _Toc418000455 \h </w:instrText>
+          <w:instrText xml:space="preserve"> PAGEREF _Toc418061253 \h </w:instrText>
         </w:r>
         <w:r>
           <w:rPr>
@@ -1237,7 +1237,7 @@
           <w:lang w:eastAsia="fr-CH"/>
         </w:rPr>
       </w:pPr>
-      <w:hyperlink w:anchor="_Toc418000456" w:history="1">
+      <w:hyperlink w:anchor="_Toc418061254" w:history="1">
         <w:r>
           <w:rPr>
             <w:rStyle w:val="Lienhypertexte"/>
@@ -1264,7 +1264,7 @@
             <w:noProof/>
             <w:webHidden/>
           </w:rPr>
-          <w:instrText xml:space="preserve"> PAGEREF _Toc418000456 \h </w:instrText>
+          <w:instrText xml:space="preserve"> PAGEREF _Toc418061254 \h </w:instrText>
         </w:r>
         <w:r>
           <w:rPr>
@@ -1307,7 +1307,7 @@
           <w:lang w:eastAsia="fr-CH"/>
         </w:rPr>
       </w:pPr>
-      <w:hyperlink w:anchor="_Toc418000457" w:history="1">
+      <w:hyperlink w:anchor="_Toc418061255" w:history="1">
         <w:r>
           <w:rPr>
             <w:rStyle w:val="Lienhypertexte"/>
@@ -1334,7 +1334,7 @@
             <w:noProof/>
             <w:webHidden/>
           </w:rPr>
-          <w:instrText xml:space="preserve"> PAGEREF _Toc418000457 \h </w:instrText>
+          <w:instrText xml:space="preserve"> PAGEREF _Toc418061255 \h </w:instrText>
         </w:r>
         <w:r>
           <w:rPr>
@@ -1377,7 +1377,7 @@
           <w:lang w:eastAsia="fr-CH"/>
         </w:rPr>
       </w:pPr>
-      <w:hyperlink w:anchor="_Toc418000458" w:history="1">
+      <w:hyperlink w:anchor="_Toc418061256" w:history="1">
         <w:r>
           <w:rPr>
             <w:rStyle w:val="Lienhypertexte"/>
@@ -1404,7 +1404,7 @@
             <w:noProof/>
             <w:webHidden/>
           </w:rPr>
-          <w:instrText xml:space="preserve"> PAGEREF _Toc418000458 \h </w:instrText>
+          <w:instrText xml:space="preserve"> PAGEREF _Toc418061256 \h </w:instrText>
         </w:r>
         <w:r>
           <w:rPr>
@@ -1447,7 +1447,7 @@
           <w:lang w:eastAsia="fr-CH"/>
         </w:rPr>
       </w:pPr>
-      <w:hyperlink w:anchor="_Toc418000459" w:history="1">
+      <w:hyperlink w:anchor="_Toc418061257" w:history="1">
         <w:r>
           <w:rPr>
             <w:rStyle w:val="Lienhypertexte"/>
@@ -1474,7 +1474,7 @@
             <w:noProof/>
             <w:webHidden/>
           </w:rPr>
-          <w:instrText xml:space="preserve"> PAGEREF _Toc418000459 \h </w:instrText>
+          <w:instrText xml:space="preserve"> PAGEREF _Toc418061257 \h </w:instrText>
         </w:r>
         <w:r>
           <w:rPr>
@@ -1495,6 +1495,216 @@
             <w:webHidden/>
           </w:rPr>
           <w:t>7</w:t>
+        </w:r>
+        <w:r>
+          <w:rPr>
+            <w:noProof/>
+            <w:webHidden/>
+          </w:rPr>
+          <w:fldChar w:fldCharType="end"/>
+        </w:r>
+      </w:hyperlink>
+    </w:p>
+    <w:p>
+      <w:pPr>
+        <w:pStyle w:val="TM3"/>
+        <w:tabs>
+          <w:tab w:val="right" w:leader="underscore" w:pos="9062"/>
+        </w:tabs>
+        <w:rPr>
+          <w:rFonts w:asciiTheme="minorHAnsi" w:eastAsiaTheme="minorEastAsia" w:hAnsiTheme="minorHAnsi"/>
+          <w:noProof/>
+          <w:lang w:eastAsia="fr-CH"/>
+        </w:rPr>
+      </w:pPr>
+      <w:hyperlink w:anchor="_Toc418061258" w:history="1">
+        <w:r>
+          <w:rPr>
+            <w:rStyle w:val="Lienhypertexte"/>
+            <w:noProof/>
+          </w:rPr>
+          <w:t>Résumer de commande</w:t>
+        </w:r>
+        <w:r>
+          <w:rPr>
+            <w:noProof/>
+            <w:webHidden/>
+          </w:rPr>
+          <w:tab/>
+        </w:r>
+        <w:r>
+          <w:rPr>
+            <w:noProof/>
+            <w:webHidden/>
+          </w:rPr>
+          <w:fldChar w:fldCharType="begin"/>
+        </w:r>
+        <w:r>
+          <w:rPr>
+            <w:noProof/>
+            <w:webHidden/>
+          </w:rPr>
+          <w:instrText xml:space="preserve"> PAGEREF _Toc418061258 \h </w:instrText>
+        </w:r>
+        <w:r>
+          <w:rPr>
+            <w:noProof/>
+            <w:webHidden/>
+          </w:rPr>
+        </w:r>
+        <w:r>
+          <w:rPr>
+            <w:noProof/>
+            <w:webHidden/>
+          </w:rPr>
+          <w:fldChar w:fldCharType="separate"/>
+        </w:r>
+        <w:r>
+          <w:rPr>
+            <w:noProof/>
+            <w:webHidden/>
+          </w:rPr>
+          <w:t>7</w:t>
+        </w:r>
+        <w:r>
+          <w:rPr>
+            <w:noProof/>
+            <w:webHidden/>
+          </w:rPr>
+          <w:fldChar w:fldCharType="end"/>
+        </w:r>
+      </w:hyperlink>
+    </w:p>
+    <w:p>
+      <w:pPr>
+        <w:pStyle w:val="TM3"/>
+        <w:tabs>
+          <w:tab w:val="right" w:leader="underscore" w:pos="9062"/>
+        </w:tabs>
+        <w:rPr>
+          <w:rFonts w:asciiTheme="minorHAnsi" w:eastAsiaTheme="minorEastAsia" w:hAnsiTheme="minorHAnsi"/>
+          <w:noProof/>
+          <w:lang w:eastAsia="fr-CH"/>
+        </w:rPr>
+      </w:pPr>
+      <w:hyperlink w:anchor="_Toc418061259" w:history="1">
+        <w:r>
+          <w:rPr>
+            <w:rStyle w:val="Lienhypertexte"/>
+            <w:noProof/>
+          </w:rPr>
+          <w:t>Login administrateur</w:t>
+        </w:r>
+        <w:r>
+          <w:rPr>
+            <w:noProof/>
+            <w:webHidden/>
+          </w:rPr>
+          <w:tab/>
+        </w:r>
+        <w:r>
+          <w:rPr>
+            <w:noProof/>
+            <w:webHidden/>
+          </w:rPr>
+          <w:fldChar w:fldCharType="begin"/>
+        </w:r>
+        <w:r>
+          <w:rPr>
+            <w:noProof/>
+            <w:webHidden/>
+          </w:rPr>
+          <w:instrText xml:space="preserve"> PAGEREF _Toc418061259 \h </w:instrText>
+        </w:r>
+        <w:r>
+          <w:rPr>
+            <w:noProof/>
+            <w:webHidden/>
+          </w:rPr>
+        </w:r>
+        <w:r>
+          <w:rPr>
+            <w:noProof/>
+            <w:webHidden/>
+          </w:rPr>
+          <w:fldChar w:fldCharType="separate"/>
+        </w:r>
+        <w:r>
+          <w:rPr>
+            <w:noProof/>
+            <w:webHidden/>
+          </w:rPr>
+          <w:t>7</w:t>
+        </w:r>
+        <w:r>
+          <w:rPr>
+            <w:noProof/>
+            <w:webHidden/>
+          </w:rPr>
+          <w:fldChar w:fldCharType="end"/>
+        </w:r>
+      </w:hyperlink>
+    </w:p>
+    <w:p>
+      <w:pPr>
+        <w:pStyle w:val="TM3"/>
+        <w:tabs>
+          <w:tab w:val="right" w:leader="underscore" w:pos="9062"/>
+        </w:tabs>
+        <w:rPr>
+          <w:rFonts w:asciiTheme="minorHAnsi" w:eastAsiaTheme="minorEastAsia" w:hAnsiTheme="minorHAnsi"/>
+          <w:noProof/>
+          <w:lang w:eastAsia="fr-CH"/>
+        </w:rPr>
+      </w:pPr>
+      <w:hyperlink w:anchor="_Toc418061260" w:history="1">
+        <w:r>
+          <w:rPr>
+            <w:rStyle w:val="Lienhypertexte"/>
+            <w:noProof/>
+          </w:rPr>
+          <w:t>Menu administrateur</w:t>
+        </w:r>
+        <w:r>
+          <w:rPr>
+            <w:noProof/>
+            <w:webHidden/>
+          </w:rPr>
+          <w:tab/>
+        </w:r>
+        <w:r>
+          <w:rPr>
+            <w:noProof/>
+            <w:webHidden/>
+          </w:rPr>
+          <w:fldChar w:fldCharType="begin"/>
+        </w:r>
+        <w:r>
+          <w:rPr>
+            <w:noProof/>
+            <w:webHidden/>
+          </w:rPr>
+          <w:instrText xml:space="preserve"> PAGEREF _Toc418061260 \h </w:instrText>
+        </w:r>
+        <w:r>
+          <w:rPr>
+            <w:noProof/>
+            <w:webHidden/>
+          </w:rPr>
+        </w:r>
+        <w:r>
+          <w:rPr>
+            <w:noProof/>
+            <w:webHidden/>
+          </w:rPr>
+          <w:fldChar w:fldCharType="separate"/>
+        </w:r>
+        <w:r>
+          <w:rPr>
+            <w:noProof/>
+            <w:webHidden/>
+          </w:rPr>
+          <w:t>8</w:t>
         </w:r>
         <w:r>
           <w:rPr>
@@ -1517,7 +1727,7 @@
           <w:lang w:eastAsia="fr-CH"/>
         </w:rPr>
       </w:pPr>
-      <w:hyperlink w:anchor="_Toc418000460" w:history="1">
+      <w:hyperlink w:anchor="_Toc418061261" w:history="1">
         <w:r>
           <w:rPr>
             <w:rStyle w:val="Lienhypertexte"/>
@@ -1544,7 +1754,7 @@
             <w:noProof/>
             <w:webHidden/>
           </w:rPr>
-          <w:instrText xml:space="preserve"> PAGEREF _Toc418000460 \h </w:instrText>
+          <w:instrText xml:space="preserve"> PAGEREF _Toc418061261 \h </w:instrText>
         </w:r>
         <w:r>
           <w:rPr>
@@ -1564,7 +1774,7 @@
             <w:noProof/>
             <w:webHidden/>
           </w:rPr>
-          <w:t>7</w:t>
+          <w:t>8</w:t>
         </w:r>
         <w:r>
           <w:rPr>
@@ -1587,7 +1797,7 @@
           <w:lang w:eastAsia="fr-CH"/>
         </w:rPr>
       </w:pPr>
-      <w:hyperlink w:anchor="_Toc418000461" w:history="1">
+      <w:hyperlink w:anchor="_Toc418061262" w:history="1">
         <w:r>
           <w:rPr>
             <w:rStyle w:val="Lienhypertexte"/>
@@ -1614,7 +1824,7 @@
             <w:noProof/>
             <w:webHidden/>
           </w:rPr>
-          <w:instrText xml:space="preserve"> PAGEREF _Toc418000461 \h </w:instrText>
+          <w:instrText xml:space="preserve"> PAGEREF _Toc418061262 \h </w:instrText>
         </w:r>
         <w:r>
           <w:rPr>
@@ -1634,7 +1844,7 @@
             <w:noProof/>
             <w:webHidden/>
           </w:rPr>
-          <w:t>7</w:t>
+          <w:t>8</w:t>
         </w:r>
         <w:r>
           <w:rPr>
@@ -1657,7 +1867,7 @@
           <w:lang w:eastAsia="fr-CH"/>
         </w:rPr>
       </w:pPr>
-      <w:hyperlink w:anchor="_Toc418000462" w:history="1">
+      <w:hyperlink w:anchor="_Toc418061263" w:history="1">
         <w:r>
           <w:rPr>
             <w:rStyle w:val="Lienhypertexte"/>
@@ -1684,7 +1894,7 @@
             <w:noProof/>
             <w:webHidden/>
           </w:rPr>
-          <w:instrText xml:space="preserve"> PAGEREF _Toc418000462 \h </w:instrText>
+          <w:instrText xml:space="preserve"> PAGEREF _Toc418061263 \h </w:instrText>
         </w:r>
         <w:r>
           <w:rPr>
@@ -1704,7 +1914,7 @@
             <w:noProof/>
             <w:webHidden/>
           </w:rPr>
-          <w:t>7</w:t>
+          <w:t>8</w:t>
         </w:r>
         <w:r>
           <w:rPr>
@@ -1727,7 +1937,7 @@
           <w:lang w:eastAsia="fr-CH"/>
         </w:rPr>
       </w:pPr>
-      <w:hyperlink w:anchor="_Toc418000463" w:history="1">
+      <w:hyperlink w:anchor="_Toc418061264" w:history="1">
         <w:r>
           <w:rPr>
             <w:rStyle w:val="Lienhypertexte"/>
@@ -1754,7 +1964,7 @@
             <w:noProof/>
             <w:webHidden/>
           </w:rPr>
-          <w:instrText xml:space="preserve"> PAGEREF _Toc418000463 \h </w:instrText>
+          <w:instrText xml:space="preserve"> PAGEREF _Toc418061264 \h </w:instrText>
         </w:r>
         <w:r>
           <w:rPr>
@@ -1774,7 +1984,7 @@
             <w:noProof/>
             <w:webHidden/>
           </w:rPr>
-          <w:t>7</w:t>
+          <w:t>8</w:t>
         </w:r>
         <w:r>
           <w:rPr>
@@ -1797,7 +2007,7 @@
       <w:pPr>
         <w:pStyle w:val="Titre1"/>
       </w:pPr>
-      <w:bookmarkStart w:id="1" w:name="_Toc418000443"/>
+      <w:bookmarkStart w:id="1" w:name="_Toc418061241"/>
       <w:r>
         <w:lastRenderedPageBreak/>
         <w:t>Introduction</w:t>
@@ -1946,7 +2156,7 @@
       <w:pPr>
         <w:pStyle w:val="Titre1"/>
       </w:pPr>
-      <w:bookmarkStart w:id="2" w:name="_Toc418000444"/>
+      <w:bookmarkStart w:id="2" w:name="_Toc418061242"/>
       <w:r>
         <w:t>Etude d’opportunité</w:t>
       </w:r>
@@ -2877,7 +3087,7 @@
       <w:pPr>
         <w:pStyle w:val="Titre1"/>
       </w:pPr>
-      <w:bookmarkStart w:id="3" w:name="_Toc418000445"/>
+      <w:bookmarkStart w:id="3" w:name="_Toc418061243"/>
       <w:r>
         <w:lastRenderedPageBreak/>
         <w:t>Analyse fonctionnelle</w:t>
@@ -2888,7 +3098,7 @@
       <w:pPr>
         <w:pStyle w:val="Titre2"/>
       </w:pPr>
-      <w:bookmarkStart w:id="4" w:name="_Toc418000446"/>
+      <w:bookmarkStart w:id="4" w:name="_Toc418061244"/>
       <w:r>
         <w:t>Généralité</w:t>
       </w:r>
@@ -2898,7 +3108,7 @@
       <w:pPr>
         <w:pStyle w:val="Titre3"/>
       </w:pPr>
-      <w:bookmarkStart w:id="5" w:name="_Toc418000447"/>
+      <w:bookmarkStart w:id="5" w:name="_Toc418061245"/>
       <w:r>
         <w:t>Schéma</w:t>
       </w:r>
@@ -2997,7 +3207,7 @@
       <w:pPr>
         <w:pStyle w:val="Titre3"/>
       </w:pPr>
-      <w:bookmarkStart w:id="6" w:name="_Toc418000448"/>
+      <w:bookmarkStart w:id="6" w:name="_Toc418061246"/>
       <w:r>
         <w:t>Description du schéma</w:t>
       </w:r>
@@ -3026,7 +3236,7 @@
       <w:pPr>
         <w:pStyle w:val="Titre2"/>
       </w:pPr>
-      <w:bookmarkStart w:id="7" w:name="_Toc418000449"/>
+      <w:bookmarkStart w:id="7" w:name="_Toc418061247"/>
       <w:r>
         <w:t>Description des fonctionnalités globales</w:t>
       </w:r>
@@ -3036,7 +3246,7 @@
       <w:pPr>
         <w:pStyle w:val="Titre3"/>
       </w:pPr>
-      <w:bookmarkStart w:id="8" w:name="_Toc418000450"/>
+      <w:bookmarkStart w:id="8" w:name="_Toc418061248"/>
       <w:r>
         <w:t>Réservation de billets</w:t>
       </w:r>
@@ -3158,7 +3368,7 @@
       <w:pPr>
         <w:pStyle w:val="Titre3"/>
       </w:pPr>
-      <w:bookmarkStart w:id="9" w:name="_Toc418000451"/>
+      <w:bookmarkStart w:id="9" w:name="_Toc418061249"/>
       <w:r>
         <w:lastRenderedPageBreak/>
         <w:t>Validation de payement</w:t>
@@ -3180,7 +3390,7 @@
       <w:pPr>
         <w:pStyle w:val="Titre3"/>
       </w:pPr>
-      <w:bookmarkStart w:id="10" w:name="_Toc418000452"/>
+      <w:bookmarkStart w:id="10" w:name="_Toc418061250"/>
       <w:r>
         <w:t>Mode administrateur</w:t>
       </w:r>
@@ -3222,7 +3432,7 @@
       <w:pPr>
         <w:pStyle w:val="Titre3"/>
       </w:pPr>
-      <w:bookmarkStart w:id="11" w:name="_Toc418000453"/>
+      <w:bookmarkStart w:id="11" w:name="_Toc418061251"/>
       <w:r>
         <w:t>Gestion des séances</w:t>
       </w:r>
@@ -3249,7 +3459,7 @@
       <w:pPr>
         <w:pStyle w:val="Titre3"/>
       </w:pPr>
-      <w:bookmarkStart w:id="12" w:name="_Toc418000454"/>
+      <w:bookmarkStart w:id="12" w:name="_Toc418061252"/>
       <w:r>
         <w:t>Gestion des salles</w:t>
       </w:r>
@@ -3267,7 +3477,7 @@
       <w:pPr>
         <w:pStyle w:val="Titre3"/>
       </w:pPr>
-      <w:bookmarkStart w:id="13" w:name="_Toc418000455"/>
+      <w:bookmarkStart w:id="13" w:name="_Toc418061253"/>
       <w:r>
         <w:t>Gestion des films</w:t>
       </w:r>
@@ -3294,7 +3504,7 @@
       <w:pPr>
         <w:pStyle w:val="Titre3"/>
       </w:pPr>
-      <w:bookmarkStart w:id="14" w:name="_Toc418000456"/>
+      <w:bookmarkStart w:id="14" w:name="_Toc418061254"/>
       <w:r>
         <w:t>Statistique</w:t>
       </w:r>
@@ -3309,7 +3519,7 @@
       <w:pPr>
         <w:pStyle w:val="Titre2"/>
       </w:pPr>
-      <w:bookmarkStart w:id="15" w:name="_Toc418000457"/>
+      <w:bookmarkStart w:id="15" w:name="_Toc418061255"/>
       <w:r>
         <w:t>Description détaillée de l’interface</w:t>
       </w:r>
@@ -3319,7 +3529,7 @@
       <w:pPr>
         <w:pStyle w:val="Titre3"/>
       </w:pPr>
-      <w:bookmarkStart w:id="16" w:name="_Toc418000458"/>
+      <w:bookmarkStart w:id="16" w:name="_Toc418061256"/>
       <w:r>
         <w:t>Menu utilis</w:t>
       </w:r>
@@ -3447,7 +3657,7 @@
       <w:pPr>
         <w:pStyle w:val="Titre3"/>
       </w:pPr>
-      <w:bookmarkStart w:id="17" w:name="_Toc418000459"/>
+      <w:bookmarkStart w:id="17" w:name="_Toc418061257"/>
       <w:r>
         <w:lastRenderedPageBreak/>
         <w:t>Saisie d’information</w:t>
@@ -3568,9 +3778,11 @@
       <w:pPr>
         <w:pStyle w:val="Titre3"/>
       </w:pPr>
+      <w:bookmarkStart w:id="18" w:name="_Toc418061258"/>
       <w:r>
         <w:t>Résumer de commande</w:t>
       </w:r>
+      <w:bookmarkEnd w:id="18"/>
     </w:p>
     <w:p>
       <w:pPr>
@@ -3585,8 +3797,8 @@
         </w:rPr>
         <w:drawing>
           <wp:inline distT="0" distB="0" distL="0" distR="0" wp14:anchorId="28CE57E5" wp14:editId="0F0EBBFE">
-            <wp:extent cx="3407434" cy="2166316"/>
-            <wp:effectExtent l="0" t="0" r="2540" b="5715"/>
+            <wp:extent cx="3253866" cy="2068684"/>
+            <wp:effectExtent l="0" t="0" r="3810" b="8255"/>
             <wp:docPr id="11" name="Image 11"/>
             <wp:cNvGraphicFramePr>
               <a:graphicFrameLocks xmlns:a="http://schemas.openxmlformats.org/drawingml/2006/main" noChangeAspect="1"/>
@@ -3613,7 +3825,7 @@
                   <pic:spPr>
                     <a:xfrm>
                       <a:off x="0" y="0"/>
-                      <a:ext cx="3407983" cy="2166665"/>
+                      <a:ext cx="3256022" cy="2070055"/>
                     </a:xfrm>
                     <a:prstGeom prst="rect">
                       <a:avLst/>
@@ -3661,9 +3873,11 @@
       <w:pPr>
         <w:pStyle w:val="Titre3"/>
       </w:pPr>
+      <w:bookmarkStart w:id="19" w:name="_Toc418061259"/>
       <w:r>
         <w:t>Login administrateur</w:t>
       </w:r>
+      <w:bookmarkEnd w:id="19"/>
     </w:p>
     <w:p>
       <w:pPr>
@@ -3758,9 +3972,11 @@
       <w:pPr>
         <w:pStyle w:val="Titre3"/>
       </w:pPr>
+      <w:bookmarkStart w:id="20" w:name="_Toc418061260"/>
       <w:r>
         <w:t>Menu administrateur</w:t>
       </w:r>
+      <w:bookmarkEnd w:id="20"/>
     </w:p>
     <w:p>
       <w:pPr>
@@ -3775,8 +3991,8 @@
         </w:rPr>
         <w:drawing>
           <wp:inline distT="0" distB="0" distL="0" distR="0" wp14:anchorId="49150B00" wp14:editId="4753D458">
-            <wp:extent cx="3138168" cy="1389595"/>
-            <wp:effectExtent l="0" t="0" r="5715" b="1270"/>
+            <wp:extent cx="3414336" cy="1511884"/>
+            <wp:effectExtent l="0" t="0" r="0" b="0"/>
             <wp:docPr id="13" name="Image 13"/>
             <wp:cNvGraphicFramePr>
               <a:graphicFrameLocks xmlns:a="http://schemas.openxmlformats.org/drawingml/2006/main" noChangeAspect="1"/>
@@ -3803,7 +4019,7 @@
                   <pic:spPr>
                     <a:xfrm>
                       <a:off x="0" y="0"/>
-                      <a:ext cx="3138168" cy="1389595"/>
+                      <a:ext cx="3421728" cy="1515157"/>
                     </a:xfrm>
                     <a:prstGeom prst="rect">
                       <a:avLst/>
@@ -3843,53 +4059,260 @@
       <w:r>
         <w:t xml:space="preserve"> Il permet d’atteindre la gestion des films, salles et séances.</w:t>
       </w:r>
-      <w:bookmarkStart w:id="18" w:name="_GoBack"/>
-      <w:bookmarkEnd w:id="18"/>
+    </w:p>
+    <w:p>
+      <w:pPr>
+        <w:pStyle w:val="Titre3"/>
+      </w:pPr>
+      <w:r>
+        <w:t>Gestion</w:t>
+      </w:r>
+    </w:p>
+    <w:p>
+      <w:pPr>
+        <w:keepNext/>
+        <w:spacing w:after="0"/>
+        <w:jc w:val="center"/>
+      </w:pPr>
+      <w:r>
+        <w:rPr>
+          <w:noProof/>
+          <w:lang w:eastAsia="fr-CH"/>
+        </w:rPr>
+        <w:drawing>
+          <wp:inline distT="0" distB="0" distL="0" distR="0" wp14:anchorId="170D33D5" wp14:editId="708A3D61">
+            <wp:extent cx="2891596" cy="2510286"/>
+            <wp:effectExtent l="0" t="0" r="4445" b="4445"/>
+            <wp:docPr id="14" name="Image 14"/>
+            <wp:cNvGraphicFramePr>
+              <a:graphicFrameLocks xmlns:a="http://schemas.openxmlformats.org/drawingml/2006/main" noChangeAspect="1"/>
+            </wp:cNvGraphicFramePr>
+            <a:graphic xmlns:a="http://schemas.openxmlformats.org/drawingml/2006/main">
+              <a:graphicData uri="http://schemas.openxmlformats.org/drawingml/2006/picture">
+                <pic:pic xmlns:pic="http://schemas.openxmlformats.org/drawingml/2006/picture">
+                  <pic:nvPicPr>
+                    <pic:cNvPr id="0" name="gestion.png"/>
+                    <pic:cNvPicPr/>
+                  </pic:nvPicPr>
+                  <pic:blipFill>
+                    <a:blip r:embed="rId19">
+                      <a:extLst>
+                        <a:ext uri="{28A0092B-C50C-407E-A947-70E740481C1C}">
+                          <a14:useLocalDpi xmlns:a14="http://schemas.microsoft.com/office/drawing/2010/main" val="0"/>
+                        </a:ext>
+                      </a:extLst>
+                    </a:blip>
+                    <a:stretch>
+                      <a:fillRect/>
+                    </a:stretch>
+                  </pic:blipFill>
+                  <pic:spPr>
+                    <a:xfrm>
+                      <a:off x="0" y="0"/>
+                      <a:ext cx="2902933" cy="2520128"/>
+                    </a:xfrm>
+                    <a:prstGeom prst="rect">
+                      <a:avLst/>
+                    </a:prstGeom>
+                  </pic:spPr>
+                </pic:pic>
+              </a:graphicData>
+            </a:graphic>
+          </wp:inline>
+        </w:drawing>
+      </w:r>
+    </w:p>
+    <w:p>
+      <w:pPr>
+        <w:pStyle w:val="Lgende"/>
+        <w:jc w:val="center"/>
+      </w:pPr>
+      <w:r>
+        <w:t xml:space="preserve">Figure </w:t>
+      </w:r>
+      <w:fldSimple w:instr=" SEQ Figure \* ARABIC ">
+        <w:r>
+          <w:rPr>
+            <w:noProof/>
+          </w:rPr>
+          <w:t>12</w:t>
+        </w:r>
+      </w:fldSimple>
+      <w:r>
+        <w:t xml:space="preserve"> : Interface gestion</w:t>
+      </w:r>
+    </w:p>
+    <w:p>
+      <w:r>
+        <w:t>La page gestion permet de gérer les salles, films et séances.</w:t>
+      </w:r>
+      <w:r>
+        <w:t xml:space="preserve"> La fenêtre de gestion change selon l’option de gestion </w:t>
+      </w:r>
+      <w:r>
+        <w:t>choisie</w:t>
+      </w:r>
+      <w:r>
+        <w:t xml:space="preserve"> mais la structure reste la même.</w:t>
+      </w:r>
+      <w:r>
+        <w:t xml:space="preserve"> C’est-à-dire que si à la fenêtre « Menu Administrateur » l’administrateur choisi « gestion &gt; Salles » la liste des éléments, les modifications, </w:t>
+      </w:r>
+      <w:r>
+        <w:t>les suppressions</w:t>
+      </w:r>
+      <w:r>
+        <w:t xml:space="preserve"> et les ajouts concerneront les salles.</w:t>
+      </w:r>
+    </w:p>
+    <w:p>
+      <w:r>
+        <w:t xml:space="preserve">La modification d’un </w:t>
+      </w:r>
+      <w:r>
+        <w:t>élément</w:t>
+      </w:r>
+      <w:r>
+        <w:t xml:space="preserve"> s’effectue sur la même fenêtre que la gestion.</w:t>
+      </w:r>
+    </w:p>
+    <w:p>
+      <w:pPr>
+        <w:keepNext/>
+        <w:spacing w:after="0"/>
+        <w:jc w:val="center"/>
+      </w:pPr>
+      <w:r>
+        <w:rPr>
+          <w:noProof/>
+          <w:lang w:eastAsia="fr-CH"/>
+        </w:rPr>
+        <w:lastRenderedPageBreak/>
+        <w:drawing>
+          <wp:inline distT="0" distB="0" distL="0" distR="0" wp14:anchorId="09E952EF" wp14:editId="571F4276">
+            <wp:extent cx="2468864" cy="2968064"/>
+            <wp:effectExtent l="0" t="0" r="8255" b="3810"/>
+            <wp:docPr id="15" name="Image 15"/>
+            <wp:cNvGraphicFramePr>
+              <a:graphicFrameLocks xmlns:a="http://schemas.openxmlformats.org/drawingml/2006/main" noChangeAspect="1"/>
+            </wp:cNvGraphicFramePr>
+            <a:graphic xmlns:a="http://schemas.openxmlformats.org/drawingml/2006/main">
+              <a:graphicData uri="http://schemas.openxmlformats.org/drawingml/2006/picture">
+                <pic:pic xmlns:pic="http://schemas.openxmlformats.org/drawingml/2006/picture">
+                  <pic:nvPicPr>
+                    <pic:cNvPr id="0" name="gestion_modification.png"/>
+                    <pic:cNvPicPr/>
+                  </pic:nvPicPr>
+                  <pic:blipFill>
+                    <a:blip r:embed="rId20">
+                      <a:extLst>
+                        <a:ext uri="{28A0092B-C50C-407E-A947-70E740481C1C}">
+                          <a14:useLocalDpi xmlns:a14="http://schemas.microsoft.com/office/drawing/2010/main" val="0"/>
+                        </a:ext>
+                      </a:extLst>
+                    </a:blip>
+                    <a:stretch>
+                      <a:fillRect/>
+                    </a:stretch>
+                  </pic:blipFill>
+                  <pic:spPr>
+                    <a:xfrm>
+                      <a:off x="0" y="0"/>
+                      <a:ext cx="2468864" cy="2968064"/>
+                    </a:xfrm>
+                    <a:prstGeom prst="rect">
+                      <a:avLst/>
+                    </a:prstGeom>
+                  </pic:spPr>
+                </pic:pic>
+              </a:graphicData>
+            </a:graphic>
+          </wp:inline>
+        </w:drawing>
+      </w:r>
+    </w:p>
+    <w:p>
+      <w:pPr>
+        <w:pStyle w:val="Lgende"/>
+        <w:jc w:val="center"/>
+      </w:pPr>
+      <w:r>
+        <w:t xml:space="preserve">Figure </w:t>
+      </w:r>
+      <w:fldSimple w:instr=" SEQ Figure \* ARABIC ">
+        <w:r>
+          <w:rPr>
+            <w:noProof/>
+          </w:rPr>
+          <w:t>13</w:t>
+        </w:r>
+      </w:fldSimple>
+      <w:r>
+        <w:t xml:space="preserve"> : Modification d'un élément</w:t>
+      </w:r>
+    </w:p>
+    <w:p>
+      <w:r>
+        <w:t>La modification s’affiche sous les boutons.</w:t>
+      </w:r>
+      <w:r>
+        <w:t xml:space="preserve"> On peut </w:t>
+      </w:r>
+      <w:r>
+        <w:t>à</w:t>
+      </w:r>
+      <w:r>
+        <w:t xml:space="preserve"> partir de là modifier notre éléments et valider ou annuler si l’on a changé d’avis.</w:t>
+      </w:r>
+    </w:p>
+    <w:p>
+      <w:bookmarkStart w:id="21" w:name="_GoBack"/>
+      <w:bookmarkEnd w:id="21"/>
     </w:p>
     <w:p>
       <w:pPr>
         <w:pStyle w:val="Titre2"/>
       </w:pPr>
-      <w:bookmarkStart w:id="19" w:name="_Toc418000460"/>
+      <w:bookmarkStart w:id="22" w:name="_Toc418061261"/>
       <w:r>
         <w:t>Description des éléments de sécurité</w:t>
       </w:r>
-      <w:bookmarkEnd w:id="19"/>
+      <w:bookmarkEnd w:id="22"/>
     </w:p>
     <w:p>
       <w:pPr>
         <w:pStyle w:val="Titre1"/>
       </w:pPr>
-      <w:bookmarkStart w:id="20" w:name="_Toc418000461"/>
+      <w:bookmarkStart w:id="23" w:name="_Toc418061262"/>
       <w:r>
         <w:t>Analyse organique</w:t>
       </w:r>
-      <w:bookmarkEnd w:id="20"/>
+      <w:bookmarkEnd w:id="23"/>
     </w:p>
     <w:p>
       <w:pPr>
         <w:pStyle w:val="Titre2"/>
       </w:pPr>
-      <w:bookmarkStart w:id="21" w:name="_Toc418000462"/>
+      <w:bookmarkStart w:id="24" w:name="_Toc418061263"/>
       <w:r>
         <w:t>Généralités</w:t>
       </w:r>
-      <w:bookmarkEnd w:id="21"/>
+      <w:bookmarkEnd w:id="24"/>
     </w:p>
     <w:p>
       <w:pPr>
         <w:pStyle w:val="Titre2"/>
       </w:pPr>
-      <w:bookmarkStart w:id="22" w:name="_Toc418000463"/>
+      <w:bookmarkStart w:id="25" w:name="_Toc418061264"/>
       <w:r>
         <w:t>Description détaillée des algorithmes de résolution</w:t>
       </w:r>
-      <w:bookmarkEnd w:id="22"/>
+      <w:bookmarkEnd w:id="25"/>
     </w:p>
     <w:p/>
     <w:sectPr>
-      <w:headerReference w:type="default" r:id="rId19"/>
-      <w:footerReference w:type="default" r:id="rId20"/>
+      <w:headerReference w:type="default" r:id="rId21"/>
+      <w:footerReference w:type="default" r:id="rId22"/>
       <w:pgSz w:w="11906" w:h="16838"/>
       <w:pgMar w:top="1417" w:right="1417" w:bottom="1417" w:left="1417" w:header="708" w:footer="708" w:gutter="0"/>
       <w:cols w:space="708"/>
@@ -3961,7 +4384,7 @@
         <w:noProof/>
         <w:lang w:val="fr-FR"/>
       </w:rPr>
-      <w:t>8</w:t>
+      <w:t>9</w:t>
     </w:r>
     <w:r>
       <w:fldChar w:fldCharType="end"/>
@@ -5444,7 +5867,7 @@
 </file>
 
 <file path=customXml/itemProps1.xml><?xml version="1.0" encoding="utf-8"?>
-<ds:datastoreItem xmlns:ds="http://schemas.openxmlformats.org/officeDocument/2006/customXml" ds:itemID="{F2D63621-57C7-4F86-8B64-885D949D5547}">
+<ds:datastoreItem xmlns:ds="http://schemas.openxmlformats.org/officeDocument/2006/customXml" ds:itemID="{3EABB383-598F-4C91-93DF-38F504943624}">
   <ds:schemaRefs>
     <ds:schemaRef ds:uri="http://schemas.openxmlformats.org/officeDocument/2006/bibliography"/>
   </ds:schemaRefs>

</xml_diff>

<commit_message>
Ajout de la description de ajouter
</commit_message>
<xml_diff>
--- a/Documentations/Documentation_Technique.docx
+++ b/Documentations/Documentation_Technique.docx
@@ -3642,7 +3642,13 @@
         <w:t xml:space="preserve"> Il peut ainsi choisir la séance que le client veut regarder.</w:t>
       </w:r>
       <w:r>
-        <w:t xml:space="preserve"> Cette fenêtre donne la possibilité d’afficher des séances future que si le client veut une séance plus tard on puisse la réserver.</w:t>
+        <w:t xml:space="preserve"> Cette fenêtre donne la possibilité d’afficher des séances future </w:t>
+      </w:r>
+      <w:r>
+        <w:t xml:space="preserve">pour </w:t>
+      </w:r>
+      <w:r>
+        <w:t>que si le client veut une séance plus tard on puisse la réserver.</w:t>
       </w:r>
     </w:p>
     <w:p>
@@ -3650,7 +3656,10 @@
         <w:t>Le menu utili</w:t>
       </w:r>
       <w:r>
-        <w:t>sateur permet aussi à un administrateur de se connecter.</w:t>
+        <w:t>sateur permet aussi à un</w:t>
+      </w:r>
+      <w:r>
+        <w:t xml:space="preserve"> administrateur de se connecter pour atteindre les fenêtres réservées à un administrateur.</w:t>
       </w:r>
     </w:p>
     <w:p>
@@ -3753,7 +3762,13 @@
     </w:p>
     <w:p>
       <w:r>
-        <w:t>La saisie d’information permet à l’utilisateur d’avoir de plus amples informations sur la séance sélectionnée.</w:t>
+        <w:t>La saisie d’information permet à l’utilisateur d’avoir de plus amples informations sur la séance sélectionnée</w:t>
+      </w:r>
+      <w:r>
+        <w:t xml:space="preserve"> (Informations sur le film et la séance)</w:t>
+      </w:r>
+      <w:r>
+        <w:t>.</w:t>
       </w:r>
       <w:r>
         <w:t xml:space="preserve"> Cette fenêtre permet aussi à mettre le nombre de billet que le client veut et pour quel tarifs (Enfants, </w:t>
@@ -3860,10 +3875,22 @@
     </w:p>
     <w:p>
       <w:r>
-        <w:t>Le résumer de commande donne à l’utilisateur la possibilité de vérifié les choix effectué avant de valider une fois pour toute la réservation du client.</w:t>
-      </w:r>
-      <w:r>
-        <w:t xml:space="preserve"> Si l’utilisateur trouve une erreur dans ce qu’il a fait ou que le client demande de corriger le nombre de billet. L’utilisateur peut corriger cela. L’utilisateur a aussi la possibilité d’annuler la</w:t>
+        <w:t>Le résumer de commande donne à l’utilisateur la possibilité de vérifié les choix effectué avant de valider une fois pour toute la réservation du client</w:t>
+      </w:r>
+      <w:r>
+        <w:t xml:space="preserve"> et de passer au payement</w:t>
+      </w:r>
+      <w:r>
+        <w:t>.</w:t>
+      </w:r>
+      <w:r>
+        <w:t xml:space="preserve"> Si l’utilisateur trouve une erreur dans ce qu’il a fait ou que le client demande de corriger le nombre de billet. L’utilisateur peut corriger cela</w:t>
+      </w:r>
+      <w:r>
+        <w:t xml:space="preserve"> sans devoir tous recommencer</w:t>
+      </w:r>
+      <w:r>
+        <w:t>. L’utilisateur a aussi la possibilité d’annuler la</w:t>
       </w:r>
       <w:r>
         <w:t xml:space="preserve"> réservation en cours.</w:t>
@@ -3956,13 +3983,49 @@
     <w:p>
       <w:r>
         <w:lastRenderedPageBreak/>
-        <w:t>Le login permet à un utilisateur de déverrouiller le mode administrateur</w:t>
-      </w:r>
-      <w:r>
-        <w:t xml:space="preserve"> avec</w:t>
-      </w:r>
-      <w:r>
-        <w:t xml:space="preserve"> un mot de passe administrateur</w:t>
+        <w:t>Le l</w:t>
+      </w:r>
+      <w:r>
+        <w:t>ogin permet à un utilisateur de passer</w:t>
+      </w:r>
+      <w:r>
+        <w:t xml:space="preserve"> </w:t>
+      </w:r>
+      <w:r>
+        <w:t>en</w:t>
+      </w:r>
+      <w:r>
+        <w:t xml:space="preserve"> mode administrateur</w:t>
+      </w:r>
+      <w:r>
+        <w:t xml:space="preserve"> et d’accéder au</w:t>
+      </w:r>
+      <w:r>
+        <w:t>x</w:t>
+      </w:r>
+      <w:r>
+        <w:t xml:space="preserve"> fonctionnalité</w:t>
+      </w:r>
+      <w:r>
+        <w:t>s</w:t>
+      </w:r>
+      <w:r>
+        <w:t xml:space="preserve"> de l’administrateur.</w:t>
+      </w:r>
+      <w:r>
+        <w:t xml:space="preserve"> </w:t>
+      </w:r>
+      <w:r>
+        <w:t xml:space="preserve">A condition qu’il </w:t>
+      </w:r>
+      <w:r>
+        <w:t>ait</w:t>
+      </w:r>
+      <w:r>
+        <w:t xml:space="preserve"> le</w:t>
+      </w:r>
+      <w:r>
+        <w:t xml:space="preserve"> mot de passe administrateur</w:t>
       </w:r>
       <w:r>
         <w:t>.</w:t>
@@ -4057,7 +4120,10 @@
         <w:t>Le menu administrateur affiche les statistiques de vente et le film le plus vu.</w:t>
       </w:r>
       <w:r>
-        <w:t xml:space="preserve"> Il permet d’atteindre la gestion des films, salles et séances.</w:t>
+        <w:t xml:space="preserve"> </w:t>
+      </w:r>
+      <w:r>
+        <w:t>Depuis ici on peut atteindre les pages de gestion concernant les films, les salles et les séances.</w:t>
       </w:r>
     </w:p>
     <w:p>
@@ -4162,7 +4228,27 @@
         <w:t>les suppressions</w:t>
       </w:r>
       <w:r>
-        <w:t xml:space="preserve"> et les ajouts concerneront les salles.</w:t>
+        <w:t xml:space="preserve"> et les ajouts concerneront les salles</w:t>
+      </w:r>
+      <w:r>
+        <w:t xml:space="preserve"> et affichera les bonnes informations</w:t>
+      </w:r>
+      <w:r>
+        <w:t>.</w:t>
+      </w:r>
+    </w:p>
+    <w:p>
+      <w:pPr>
+        <w:pStyle w:val="Sous-titre"/>
+      </w:pPr>
+      <w:r>
+        <w:t>Modification</w:t>
+      </w:r>
+      <w:r>
+        <w:t xml:space="preserve"> d’</w:t>
+      </w:r>
+      <w:r>
+        <w:t>un élément</w:t>
       </w:r>
     </w:p>
     <w:p>
@@ -4174,6 +4260,12 @@
       </w:r>
       <w:r>
         <w:t xml:space="preserve"> s’effectue sur la même fenêtre que la gestion.</w:t>
+      </w:r>
+      <w:r>
+        <w:t xml:space="preserve"> L’élément qui est modifié doit être </w:t>
+      </w:r>
+      <w:r>
+        <w:t>sélectionner dans la liste.</w:t>
       </w:r>
     </w:p>
     <w:p>
@@ -4253,7 +4345,13 @@
     </w:p>
     <w:p>
       <w:r>
-        <w:t>La modification s’affiche sous les boutons.</w:t>
+        <w:t>La modification s’affiche sous les boutons</w:t>
+      </w:r>
+      <w:r>
+        <w:t xml:space="preserve"> de gestion</w:t>
+      </w:r>
+      <w:r>
+        <w:t>.</w:t>
       </w:r>
       <w:r>
         <w:t xml:space="preserve"> On peut </w:t>
@@ -4262,12 +4360,103 @@
         <w:t>à</w:t>
       </w:r>
       <w:r>
-        <w:t xml:space="preserve"> partir de là modifier notre éléments et valider ou annuler si l’on a changé d’avis.</w:t>
-      </w:r>
-    </w:p>
-    <w:p>
+        <w:t xml:space="preserve"> partir de là modifier notre éléments et valider</w:t>
+      </w:r>
+      <w:r>
+        <w:t xml:space="preserve"> notre modification</w:t>
+      </w:r>
       <w:bookmarkStart w:id="21" w:name="_GoBack"/>
       <w:bookmarkEnd w:id="21"/>
+      <w:r>
+        <w:t xml:space="preserve"> ou annuler si l’on a changé d’avis.</w:t>
+      </w:r>
+    </w:p>
+    <w:p>
+      <w:pPr>
+        <w:pStyle w:val="Sous-titre"/>
+      </w:pPr>
+      <w:r>
+        <w:t>Ajouter un élément</w:t>
+      </w:r>
+    </w:p>
+    <w:p>
+      <w:pPr>
+        <w:keepNext/>
+        <w:spacing w:after="0"/>
+        <w:jc w:val="center"/>
+      </w:pPr>
+      <w:r>
+        <w:rPr>
+          <w:noProof/>
+          <w:lang w:eastAsia="fr-CH"/>
+        </w:rPr>
+        <w:drawing>
+          <wp:inline distT="0" distB="0" distL="0" distR="0" wp14:anchorId="623C04FD" wp14:editId="3398411E">
+            <wp:extent cx="2278852" cy="1818836"/>
+            <wp:effectExtent l="0" t="0" r="7620" b="0"/>
+            <wp:docPr id="16" name="Image 16"/>
+            <wp:cNvGraphicFramePr>
+              <a:graphicFrameLocks xmlns:a="http://schemas.openxmlformats.org/drawingml/2006/main" noChangeAspect="1"/>
+            </wp:cNvGraphicFramePr>
+            <a:graphic xmlns:a="http://schemas.openxmlformats.org/drawingml/2006/main">
+              <a:graphicData uri="http://schemas.openxmlformats.org/drawingml/2006/picture">
+                <pic:pic xmlns:pic="http://schemas.openxmlformats.org/drawingml/2006/picture">
+                  <pic:nvPicPr>
+                    <pic:cNvPr id="0" name="gestion_ajouter.png"/>
+                    <pic:cNvPicPr/>
+                  </pic:nvPicPr>
+                  <pic:blipFill>
+                    <a:blip r:embed="rId21">
+                      <a:extLst>
+                        <a:ext uri="{28A0092B-C50C-407E-A947-70E740481C1C}">
+                          <a14:useLocalDpi xmlns:a14="http://schemas.microsoft.com/office/drawing/2010/main" val="0"/>
+                        </a:ext>
+                      </a:extLst>
+                    </a:blip>
+                    <a:stretch>
+                      <a:fillRect/>
+                    </a:stretch>
+                  </pic:blipFill>
+                  <pic:spPr>
+                    <a:xfrm>
+                      <a:off x="0" y="0"/>
+                      <a:ext cx="2277014" cy="1817369"/>
+                    </a:xfrm>
+                    <a:prstGeom prst="rect">
+                      <a:avLst/>
+                    </a:prstGeom>
+                  </pic:spPr>
+                </pic:pic>
+              </a:graphicData>
+            </a:graphic>
+          </wp:inline>
+        </w:drawing>
+      </w:r>
+    </w:p>
+    <w:p>
+      <w:pPr>
+        <w:pStyle w:val="Lgende"/>
+        <w:jc w:val="center"/>
+      </w:pPr>
+      <w:r>
+        <w:t xml:space="preserve">Figure </w:t>
+      </w:r>
+      <w:fldSimple w:instr=" SEQ Figure \* ARABIC ">
+        <w:r>
+          <w:rPr>
+            <w:noProof/>
+          </w:rPr>
+          <w:t>14</w:t>
+        </w:r>
+      </w:fldSimple>
+      <w:r>
+        <w:t xml:space="preserve"> : Interface pour ajouter un élément</w:t>
+      </w:r>
+    </w:p>
+    <w:p>
+      <w:r>
+        <w:t>Cette fenêtre permet d’ajouter un élément.</w:t>
+      </w:r>
     </w:p>
     <w:p>
       <w:pPr>
@@ -4311,8 +4500,8 @@
     </w:p>
     <w:p/>
     <w:sectPr>
-      <w:headerReference w:type="default" r:id="rId21"/>
-      <w:footerReference w:type="default" r:id="rId22"/>
+      <w:headerReference w:type="default" r:id="rId22"/>
+      <w:footerReference w:type="default" r:id="rId23"/>
       <w:pgSz w:w="11906" w:h="16838"/>
       <w:pgMar w:top="1417" w:right="1417" w:bottom="1417" w:left="1417" w:header="708" w:footer="708" w:gutter="0"/>
       <w:cols w:space="708"/>
@@ -4986,7 +5175,7 @@
     <w:link w:val="Sous-titreCar"/>
     <w:uiPriority w:val="11"/>
     <w:qFormat/>
-    <w:rsid w:val="00402EDF"/>
+    <w:rsid w:val="000417A3"/>
     <w:pPr>
       <w:numPr>
         <w:ilvl w:val="1"/>
@@ -4998,7 +5187,7 @@
       <w:iCs/>
       <w:color w:val="99BA56"/>
       <w:spacing w:val="15"/>
-      <w:sz w:val="24"/>
+      <w:sz w:val="20"/>
       <w:szCs w:val="24"/>
     </w:rPr>
   </w:style>
@@ -5007,14 +5196,14 @@
     <w:basedOn w:val="Policepardfaut"/>
     <w:link w:val="Sous-titre"/>
     <w:uiPriority w:val="11"/>
-    <w:rsid w:val="00402EDF"/>
+    <w:rsid w:val="000417A3"/>
     <w:rPr>
       <w:rFonts w:ascii="Arial" w:eastAsiaTheme="majorEastAsia" w:hAnsi="Arial" w:cstheme="majorBidi"/>
       <w:i/>
       <w:iCs/>
       <w:color w:val="99BA56"/>
       <w:spacing w:val="15"/>
-      <w:sz w:val="24"/>
+      <w:sz w:val="20"/>
       <w:szCs w:val="24"/>
     </w:rPr>
   </w:style>
@@ -5542,7 +5731,7 @@
     <w:link w:val="Sous-titreCar"/>
     <w:uiPriority w:val="11"/>
     <w:qFormat/>
-    <w:rsid w:val="00402EDF"/>
+    <w:rsid w:val="000417A3"/>
     <w:pPr>
       <w:numPr>
         <w:ilvl w:val="1"/>
@@ -5554,7 +5743,7 @@
       <w:iCs/>
       <w:color w:val="99BA56"/>
       <w:spacing w:val="15"/>
-      <w:sz w:val="24"/>
+      <w:sz w:val="20"/>
       <w:szCs w:val="24"/>
     </w:rPr>
   </w:style>
@@ -5563,14 +5752,14 @@
     <w:basedOn w:val="Policepardfaut"/>
     <w:link w:val="Sous-titre"/>
     <w:uiPriority w:val="11"/>
-    <w:rsid w:val="00402EDF"/>
+    <w:rsid w:val="000417A3"/>
     <w:rPr>
       <w:rFonts w:ascii="Arial" w:eastAsiaTheme="majorEastAsia" w:hAnsi="Arial" w:cstheme="majorBidi"/>
       <w:i/>
       <w:iCs/>
       <w:color w:val="99BA56"/>
       <w:spacing w:val="15"/>
-      <w:sz w:val="24"/>
+      <w:sz w:val="20"/>
       <w:szCs w:val="24"/>
     </w:rPr>
   </w:style>
@@ -5867,7 +6056,7 @@
 </file>
 
 <file path=customXml/itemProps1.xml><?xml version="1.0" encoding="utf-8"?>
-<ds:datastoreItem xmlns:ds="http://schemas.openxmlformats.org/officeDocument/2006/customXml" ds:itemID="{3EABB383-598F-4C91-93DF-38F504943624}">
+<ds:datastoreItem xmlns:ds="http://schemas.openxmlformats.org/officeDocument/2006/customXml" ds:itemID="{45302468-6466-41E9-9D65-31B21DF5AA3A}">
   <ds:schemaRefs>
     <ds:schemaRef ds:uri="http://schemas.openxmlformats.org/officeDocument/2006/bibliography"/>
   </ds:schemaRefs>

</xml_diff>

<commit_message>
Création du mockups  "gestion_creer_seances".
Ajout de la description dans la documentation technique
</commit_message>
<xml_diff>
--- a/Documentations/Documentation_Technique.docx
+++ b/Documentations/Documentation_Technique.docx
@@ -4282,8 +4282,8 @@
         <w:lastRenderedPageBreak/>
         <w:drawing>
           <wp:inline distT="0" distB="0" distL="0" distR="0" wp14:anchorId="09E952EF" wp14:editId="571F4276">
-            <wp:extent cx="2468864" cy="2968064"/>
-            <wp:effectExtent l="0" t="0" r="8255" b="3810"/>
+            <wp:extent cx="2277376" cy="2737856"/>
+            <wp:effectExtent l="0" t="0" r="8890" b="5715"/>
             <wp:docPr id="15" name="Image 15"/>
             <wp:cNvGraphicFramePr>
               <a:graphicFrameLocks xmlns:a="http://schemas.openxmlformats.org/drawingml/2006/main" noChangeAspect="1"/>
@@ -4310,7 +4310,7 @@
                   <pic:spPr>
                     <a:xfrm>
                       <a:off x="0" y="0"/>
-                      <a:ext cx="2468864" cy="2968064"/>
+                      <a:ext cx="2278954" cy="2739753"/>
                     </a:xfrm>
                     <a:prstGeom prst="rect">
                       <a:avLst/>
@@ -4365,8 +4365,6 @@
       <w:r>
         <w:t xml:space="preserve"> notre modification</w:t>
       </w:r>
-      <w:bookmarkStart w:id="21" w:name="_GoBack"/>
-      <w:bookmarkEnd w:id="21"/>
       <w:r>
         <w:t xml:space="preserve"> ou annuler si l’on a changé d’avis.</w:t>
       </w:r>
@@ -4455,8 +4453,112 @@
     </w:p>
     <w:p>
       <w:r>
-        <w:t>Cette fenêtre permet d’ajouter un élément.</w:t>
-      </w:r>
+        <w:t>Cette fenêtre permet d’</w:t>
+      </w:r>
+      <w:r>
+        <w:t>ajouter un élément aux listes.</w:t>
+      </w:r>
+    </w:p>
+    <w:p>
+      <w:pPr>
+        <w:pStyle w:val="Sous-titre"/>
+      </w:pPr>
+      <w:r>
+        <w:t>Créer une séance</w:t>
+      </w:r>
+    </w:p>
+    <w:p>
+      <w:r>
+        <w:t>L’ajout d’une séance se passe différemment que pour ajouter un film ou une salle.</w:t>
+      </w:r>
+    </w:p>
+    <w:p>
+      <w:pPr>
+        <w:keepNext/>
+        <w:spacing w:after="0"/>
+        <w:jc w:val="center"/>
+      </w:pPr>
+      <w:r>
+        <w:rPr>
+          <w:noProof/>
+          <w:lang w:eastAsia="fr-CH"/>
+        </w:rPr>
+        <w:drawing>
+          <wp:inline distT="0" distB="0" distL="0" distR="0" wp14:anchorId="3846F053" wp14:editId="147E7786">
+            <wp:extent cx="3370586" cy="1762038"/>
+            <wp:effectExtent l="0" t="0" r="1270" b="0"/>
+            <wp:docPr id="17" name="Image 17"/>
+            <wp:cNvGraphicFramePr>
+              <a:graphicFrameLocks xmlns:a="http://schemas.openxmlformats.org/drawingml/2006/main" noChangeAspect="1"/>
+            </wp:cNvGraphicFramePr>
+            <a:graphic xmlns:a="http://schemas.openxmlformats.org/drawingml/2006/main">
+              <a:graphicData uri="http://schemas.openxmlformats.org/drawingml/2006/picture">
+                <pic:pic xmlns:pic="http://schemas.openxmlformats.org/drawingml/2006/picture">
+                  <pic:nvPicPr>
+                    <pic:cNvPr id="0" name="gestion_creer_seances.png"/>
+                    <pic:cNvPicPr/>
+                  </pic:nvPicPr>
+                  <pic:blipFill>
+                    <a:blip r:embed="rId22">
+                      <a:extLst>
+                        <a:ext uri="{28A0092B-C50C-407E-A947-70E740481C1C}">
+                          <a14:useLocalDpi xmlns:a14="http://schemas.microsoft.com/office/drawing/2010/main" val="0"/>
+                        </a:ext>
+                      </a:extLst>
+                    </a:blip>
+                    <a:stretch>
+                      <a:fillRect/>
+                    </a:stretch>
+                  </pic:blipFill>
+                  <pic:spPr>
+                    <a:xfrm>
+                      <a:off x="0" y="0"/>
+                      <a:ext cx="3380910" cy="1767435"/>
+                    </a:xfrm>
+                    <a:prstGeom prst="rect">
+                      <a:avLst/>
+                    </a:prstGeom>
+                  </pic:spPr>
+                </pic:pic>
+              </a:graphicData>
+            </a:graphic>
+          </wp:inline>
+        </w:drawing>
+      </w:r>
+    </w:p>
+    <w:p>
+      <w:pPr>
+        <w:pStyle w:val="Lgende"/>
+        <w:jc w:val="center"/>
+      </w:pPr>
+      <w:r>
+        <w:t xml:space="preserve">Figure </w:t>
+      </w:r>
+      <w:fldSimple w:instr=" SEQ Figure \* ARABIC ">
+        <w:r>
+          <w:rPr>
+            <w:noProof/>
+          </w:rPr>
+          <w:t>15</w:t>
+        </w:r>
+      </w:fldSimple>
+      <w:r>
+        <w:t xml:space="preserve"> : Interface pour créer une séance</w:t>
+      </w:r>
+    </w:p>
+    <w:p>
+      <w:r>
+        <w:lastRenderedPageBreak/>
+        <w:t>Pour l’ajout d’une séance, l’utilisateur choisie un film et une salle. Puis, il peut choisir les jours o</w:t>
+      </w:r>
+      <w:r>
+        <w:t>ù le film est diffusé chaque semaine.</w:t>
+      </w:r>
+      <w:r>
+        <w:t xml:space="preserve"> L’administrateur a la possibilité de mettre jusqu’à 4 horaire de diffusion qui sont les même pour tous les jours sélectionner.</w:t>
+      </w:r>
+      <w:bookmarkStart w:id="21" w:name="_GoBack"/>
+      <w:bookmarkEnd w:id="21"/>
     </w:p>
     <w:p>
       <w:pPr>
@@ -4500,8 +4602,8 @@
     </w:p>
     <w:p/>
     <w:sectPr>
-      <w:headerReference w:type="default" r:id="rId22"/>
-      <w:footerReference w:type="default" r:id="rId23"/>
+      <w:headerReference w:type="default" r:id="rId23"/>
+      <w:footerReference w:type="default" r:id="rId24"/>
       <w:pgSz w:w="11906" w:h="16838"/>
       <w:pgMar w:top="1417" w:right="1417" w:bottom="1417" w:left="1417" w:header="708" w:footer="708" w:gutter="0"/>
       <w:cols w:space="708"/>
@@ -4573,7 +4675,7 @@
         <w:noProof/>
         <w:lang w:val="fr-FR"/>
       </w:rPr>
-      <w:t>9</w:t>
+      <w:t>10</w:t>
     </w:r>
     <w:r>
       <w:fldChar w:fldCharType="end"/>
@@ -6056,7 +6158,7 @@
 </file>
 
 <file path=customXml/itemProps1.xml><?xml version="1.0" encoding="utf-8"?>
-<ds:datastoreItem xmlns:ds="http://schemas.openxmlformats.org/officeDocument/2006/customXml" ds:itemID="{45302468-6466-41E9-9D65-31B21DF5AA3A}">
+<ds:datastoreItem xmlns:ds="http://schemas.openxmlformats.org/officeDocument/2006/customXml" ds:itemID="{90A8788B-2576-421C-814A-0214427FFC60}">
   <ds:schemaRefs>
     <ds:schemaRef ds:uri="http://schemas.openxmlformats.org/officeDocument/2006/bibliography"/>
   </ds:schemaRefs>

</xml_diff>

<commit_message>
Création et modification de mockups.
Modification de la doc. (cf. carnet de bord 29.04.2015)
</commit_message>
<xml_diff>
--- a/Documentations/Documentation_Technique.docx
+++ b/Documentations/Documentation_Technique.docx
@@ -2399,7 +2399,7 @@
                     <pic:cNvPicPr/>
                   </pic:nvPicPr>
                   <pic:blipFill rotWithShape="1">
-                    <a:blip r:embed="rId8" cstate="print">
+                    <a:blip r:embed="rId9" cstate="print">
                       <a:extLst>
                         <a:ext uri="{28A0092B-C50C-407E-A947-70E740481C1C}">
                           <a14:useLocalDpi xmlns:a14="http://schemas.microsoft.com/office/drawing/2010/main" val="0"/>
@@ -2653,7 +2653,7 @@
                     <pic:cNvPicPr/>
                   </pic:nvPicPr>
                   <pic:blipFill>
-                    <a:blip r:embed="rId9" cstate="print">
+                    <a:blip r:embed="rId10" cstate="print">
                       <a:extLst>
                         <a:ext uri="{28A0092B-C50C-407E-A947-70E740481C1C}">
                           <a14:useLocalDpi xmlns:a14="http://schemas.microsoft.com/office/drawing/2010/main" val="0"/>
@@ -2864,7 +2864,7 @@
                           <pic:cNvPicPr/>
                         </pic:nvPicPr>
                         <pic:blipFill>
-                          <a:blip r:embed="rId10">
+                          <a:blip r:embed="rId11">
                             <a:extLst>
                               <a:ext uri="{28A0092B-C50C-407E-A947-70E740481C1C}">
                                 <a14:useLocalDpi xmlns:a14="http://schemas.microsoft.com/office/drawing/2010/main" val="0"/>
@@ -2956,7 +2956,7 @@
                           <pic:cNvPicPr/>
                         </pic:nvPicPr>
                         <pic:blipFill>
-                          <a:blip r:embed="rId11" cstate="print">
+                          <a:blip r:embed="rId12" cstate="print">
                             <a:extLst>
                               <a:ext uri="{28A0092B-C50C-407E-A947-70E740481C1C}">
                                 <a14:useLocalDpi xmlns:a14="http://schemas.microsoft.com/office/drawing/2010/main" val="0"/>
@@ -3126,8 +3126,8 @@
         </w:rPr>
         <w:drawing>
           <wp:inline distT="0" distB="0" distL="0" distR="0" wp14:anchorId="0697EC6A" wp14:editId="0D556219">
-            <wp:extent cx="5760720" cy="3554730"/>
-            <wp:effectExtent l="0" t="0" r="0" b="7620"/>
+            <wp:extent cx="5760720" cy="3200400"/>
+            <wp:effectExtent l="0" t="0" r="0" b="0"/>
             <wp:docPr id="7" name="Image 7"/>
             <wp:cNvGraphicFramePr>
               <a:graphicFrameLocks xmlns:a="http://schemas.openxmlformats.org/drawingml/2006/main" noChangeAspect="1"/>
@@ -3137,170 +3137,6 @@
                 <pic:pic xmlns:pic="http://schemas.openxmlformats.org/drawingml/2006/picture">
                   <pic:nvPicPr>
                     <pic:cNvPr id="0" name="Schema_Generale.png"/>
-                    <pic:cNvPicPr/>
-                  </pic:nvPicPr>
-                  <pic:blipFill>
-                    <a:blip r:embed="rId12">
-                      <a:extLst>
-                        <a:ext uri="{28A0092B-C50C-407E-A947-70E740481C1C}">
-                          <a14:useLocalDpi xmlns:a14="http://schemas.microsoft.com/office/drawing/2010/main" val="0"/>
-                        </a:ext>
-                      </a:extLst>
-                    </a:blip>
-                    <a:stretch>
-                      <a:fillRect/>
-                    </a:stretch>
-                  </pic:blipFill>
-                  <pic:spPr>
-                    <a:xfrm>
-                      <a:off x="0" y="0"/>
-                      <a:ext cx="5760720" cy="3554730"/>
-                    </a:xfrm>
-                    <a:prstGeom prst="rect">
-                      <a:avLst/>
-                    </a:prstGeom>
-                  </pic:spPr>
-                </pic:pic>
-              </a:graphicData>
-            </a:graphic>
-          </wp:inline>
-        </w:drawing>
-      </w:r>
-    </w:p>
-    <w:p>
-      <w:pPr>
-        <w:pStyle w:val="Lgende"/>
-        <w:jc w:val="center"/>
-      </w:pPr>
-      <w:r>
-        <w:t xml:space="preserve">Figure </w:t>
-      </w:r>
-      <w:r>
-        <w:fldChar w:fldCharType="begin"/>
-      </w:r>
-      <w:r>
-        <w:instrText xml:space="preserve"> SEQ Figure \* ARABIC </w:instrText>
-      </w:r>
-      <w:r>
-        <w:fldChar w:fldCharType="separate"/>
-      </w:r>
-      <w:r>
-        <w:rPr>
-          <w:noProof/>
-        </w:rPr>
-        <w:t>5</w:t>
-      </w:r>
-      <w:r>
-        <w:rPr>
-          <w:noProof/>
-        </w:rPr>
-        <w:fldChar w:fldCharType="end"/>
-      </w:r>
-      <w:r>
-        <w:t xml:space="preserve"> :</w:t>
-      </w:r>
-      <w:r>
-        <w:t xml:space="preserve"> Schéma général de l'application</w:t>
-      </w:r>
-    </w:p>
-    <w:p>
-      <w:pPr>
-        <w:pStyle w:val="Titre3"/>
-      </w:pPr>
-      <w:bookmarkStart w:id="6" w:name="_Toc418061246"/>
-      <w:r>
-        <w:t>Description du schéma</w:t>
-      </w:r>
-      <w:bookmarkEnd w:id="6"/>
-    </w:p>
-    <w:p>
-      <w:r>
-        <w:t>Les utilisateurs ont accès au menu de l’utilisateur.</w:t>
-      </w:r>
-      <w:r>
-        <w:t xml:space="preserve"> Les simples utilisateurs peuvent faire le choix d’une séance, saisir les informations et valider le payement. Si l’utilisateur a fait une erreur et qu’il l’a remarqué lors du résumé. Il peut retourner sur la saisie pour corriger cette erreur.</w:t>
-      </w:r>
-    </w:p>
-    <w:p>
-      <w:r>
-        <w:t xml:space="preserve">Les administrateurs ont accès au mode administrateur qui leurs permettent de consulter les statistique et gérer tous </w:t>
-      </w:r>
-      <w:r>
-        <w:t>ce</w:t>
-      </w:r>
-      <w:r>
-        <w:t xml:space="preserve"> qui est salles, films et séances.</w:t>
-      </w:r>
-    </w:p>
-    <w:p>
-      <w:pPr>
-        <w:pStyle w:val="Titre2"/>
-      </w:pPr>
-      <w:bookmarkStart w:id="7" w:name="_Toc418061247"/>
-      <w:r>
-        <w:t>Description des fonctionnalités globales</w:t>
-      </w:r>
-      <w:bookmarkEnd w:id="7"/>
-    </w:p>
-    <w:p>
-      <w:pPr>
-        <w:pStyle w:val="Titre3"/>
-      </w:pPr>
-      <w:bookmarkStart w:id="8" w:name="_Toc418061248"/>
-      <w:r>
-        <w:t>Réservation de billets</w:t>
-      </w:r>
-      <w:bookmarkEnd w:id="8"/>
-    </w:p>
-    <w:p>
-      <w:r>
-        <w:t>La réservation de billets est la fonction</w:t>
-      </w:r>
-      <w:r>
-        <w:t>nalité pour les réservations.</w:t>
-      </w:r>
-      <w:r>
-        <w:t xml:space="preserve"> Elle permet à l’utilisateur de choisir l</w:t>
-      </w:r>
-      <w:r>
-        <w:t>a séance choisie par le client</w:t>
-      </w:r>
-      <w:r>
-        <w:t xml:space="preserve">, d’ajouter le nombre de billet qu’il </w:t>
-      </w:r>
-      <w:r>
-        <w:t>souhaite</w:t>
-      </w:r>
-      <w:r>
-        <w:t xml:space="preserve"> (ex. 1 enfant, 2 adultes)</w:t>
-      </w:r>
-      <w:r>
-        <w:t xml:space="preserve"> et de valider le payement.</w:t>
-      </w:r>
-    </w:p>
-    <w:p>
-      <w:pPr>
-        <w:keepNext/>
-        <w:jc w:val="center"/>
-      </w:pPr>
-      <w:r>
-        <w:rPr>
-          <w:noProof/>
-          <w:lang w:eastAsia="fr-CH"/>
-        </w:rPr>
-        <w:drawing>
-          <wp:inline distT="0" distB="0" distL="0" distR="0" wp14:anchorId="5F57F9BE" wp14:editId="4D14D307">
-            <wp:extent cx="4632384" cy="1036080"/>
-            <wp:effectExtent l="0" t="0" r="0" b="0"/>
-            <wp:docPr id="8" name="Image 8"/>
-            <wp:cNvGraphicFramePr>
-              <a:graphicFrameLocks xmlns:a="http://schemas.openxmlformats.org/drawingml/2006/main" noChangeAspect="1"/>
-            </wp:cNvGraphicFramePr>
-            <a:graphic xmlns:a="http://schemas.openxmlformats.org/drawingml/2006/main">
-              <a:graphicData uri="http://schemas.openxmlformats.org/drawingml/2006/picture">
-                <pic:pic xmlns:pic="http://schemas.openxmlformats.org/drawingml/2006/picture">
-                  <pic:nvPicPr>
-                    <pic:cNvPr id="0" name="Schema_Reservation.png"/>
                     <pic:cNvPicPr/>
                   </pic:nvPicPr>
                   <pic:blipFill>
@@ -3318,7 +3154,7 @@
                   <pic:spPr>
                     <a:xfrm>
                       <a:off x="0" y="0"/>
-                      <a:ext cx="4637037" cy="1037121"/>
+                      <a:ext cx="5760720" cy="3200400"/>
                     </a:xfrm>
                     <a:prstGeom prst="rect">
                       <a:avLst/>
@@ -3352,6 +3188,234 @@
         <w:rPr>
           <w:noProof/>
         </w:rPr>
+        <w:t>5</w:t>
+      </w:r>
+      <w:r>
+        <w:rPr>
+          <w:noProof/>
+        </w:rPr>
+        <w:fldChar w:fldCharType="end"/>
+      </w:r>
+      <w:r>
+        <w:t xml:space="preserve"> :</w:t>
+      </w:r>
+      <w:r>
+        <w:t xml:space="preserve"> Schéma général de l'application</w:t>
+      </w:r>
+    </w:p>
+    <w:p>
+      <w:pPr>
+        <w:pStyle w:val="Titre3"/>
+      </w:pPr>
+      <w:bookmarkStart w:id="6" w:name="_Toc418061246"/>
+      <w:r>
+        <w:t>Description du schéma</w:t>
+      </w:r>
+      <w:bookmarkEnd w:id="6"/>
+    </w:p>
+    <w:p>
+      <w:r>
+        <w:t>Les utilisateurs</w:t>
+      </w:r>
+      <w:r>
+        <w:t>, en vert,</w:t>
+      </w:r>
+      <w:r>
+        <w:t xml:space="preserve"> ont accès au menu de l’utilisateur</w:t>
+      </w:r>
+      <w:r>
+        <w:t xml:space="preserve"> et à la connexion pour l’administration</w:t>
+      </w:r>
+      <w:r>
+        <w:t>.</w:t>
+      </w:r>
+      <w:r>
+        <w:t xml:space="preserve"> Les utilisateurs peuvent faire le choix d’une séance, saisir les informations</w:t>
+      </w:r>
+      <w:r>
+        <w:t xml:space="preserve"> pour la réservation</w:t>
+      </w:r>
+      <w:r>
+        <w:t xml:space="preserve"> et valider le payement. </w:t>
+      </w:r>
+      <w:r>
+        <w:t>Ils ont accès au login pour se connecter en administrateur s’ils sont les identifiant qui leur</w:t>
+      </w:r>
+      <w:r>
+        <w:t>s</w:t>
+      </w:r>
+      <w:r>
+        <w:t xml:space="preserve"> permette</w:t>
+      </w:r>
+      <w:r>
+        <w:t>nt</w:t>
+      </w:r>
+      <w:r>
+        <w:t>.</w:t>
+      </w:r>
+    </w:p>
+    <w:p>
+      <w:r>
+        <w:t>Les administrateurs</w:t>
+      </w:r>
+      <w:r>
+        <w:t>, en orange,</w:t>
+      </w:r>
+      <w:r>
+        <w:t xml:space="preserve"> ont accès au mode administrateur qui leurs permettent de consulter les statistique et gérer tous </w:t>
+      </w:r>
+      <w:r>
+        <w:t>ce</w:t>
+      </w:r>
+      <w:r>
+        <w:t xml:space="preserve"> qui est salles, films et séances.</w:t>
+      </w:r>
+      <w:r>
+        <w:t xml:space="preserve"> Ils peuvent se déconnecter du mode administrateur pour </w:t>
+      </w:r>
+      <w:r>
+        <w:t>revenir au mode utilisateur.</w:t>
+      </w:r>
+    </w:p>
+    <w:p>
+      <w:pPr>
+        <w:pStyle w:val="Titre2"/>
+      </w:pPr>
+      <w:bookmarkStart w:id="7" w:name="_Toc418061247"/>
+      <w:r>
+        <w:t>Description des fonctionnalités globales</w:t>
+      </w:r>
+      <w:bookmarkEnd w:id="7"/>
+    </w:p>
+    <w:p>
+      <w:pPr>
+        <w:pStyle w:val="Titre3"/>
+      </w:pPr>
+      <w:bookmarkStart w:id="8" w:name="_Toc418061248"/>
+      <w:r>
+        <w:t>Réservation de billets</w:t>
+      </w:r>
+      <w:bookmarkEnd w:id="8"/>
+    </w:p>
+    <w:p>
+      <w:r>
+        <w:t>La réservation de billets est la fonction</w:t>
+      </w:r>
+      <w:r>
+        <w:t>nalité</w:t>
+      </w:r>
+      <w:r>
+        <w:t xml:space="preserve"> qui per</w:t>
+      </w:r>
+      <w:r>
+        <w:t>met de réserver une séance</w:t>
+      </w:r>
+      <w:r>
+        <w:t xml:space="preserve"> pour tant de personne (donné par le client).</w:t>
+      </w:r>
+      <w:r>
+        <w:t xml:space="preserve"> Elle permet </w:t>
+      </w:r>
+      <w:r>
+        <w:t>donc une réservation en y ajoutant</w:t>
+      </w:r>
+      <w:r>
+        <w:t xml:space="preserve"> le nombre de billet que </w:t>
+      </w:r>
+      <w:r>
+        <w:t>l</w:t>
+      </w:r>
+      <w:r>
+        <w:t>e client</w:t>
+      </w:r>
+      <w:r>
+        <w:t xml:space="preserve"> </w:t>
+      </w:r>
+      <w:r>
+        <w:t>souhaite</w:t>
+      </w:r>
+      <w:r>
+        <w:t xml:space="preserve"> (ex. 1 enfant, 2 adultes)</w:t>
+      </w:r>
+      <w:r>
+        <w:t xml:space="preserve"> et de valider le payement.</w:t>
+      </w:r>
+    </w:p>
+    <w:p>
+      <w:pPr>
+        <w:keepNext/>
+        <w:spacing w:after="0"/>
+        <w:jc w:val="center"/>
+      </w:pPr>
+      <w:r>
+        <w:rPr>
+          <w:noProof/>
+          <w:lang w:eastAsia="fr-CH"/>
+        </w:rPr>
+        <w:drawing>
+          <wp:inline distT="0" distB="0" distL="0" distR="0" wp14:anchorId="5F57F9BE" wp14:editId="4D14D307">
+            <wp:extent cx="4757934" cy="1017156"/>
+            <wp:effectExtent l="0" t="0" r="5080" b="0"/>
+            <wp:docPr id="8" name="Image 8"/>
+            <wp:cNvGraphicFramePr>
+              <a:graphicFrameLocks xmlns:a="http://schemas.openxmlformats.org/drawingml/2006/main" noChangeAspect="1"/>
+            </wp:cNvGraphicFramePr>
+            <a:graphic xmlns:a="http://schemas.openxmlformats.org/drawingml/2006/main">
+              <a:graphicData uri="http://schemas.openxmlformats.org/drawingml/2006/picture">
+                <pic:pic xmlns:pic="http://schemas.openxmlformats.org/drawingml/2006/picture">
+                  <pic:nvPicPr>
+                    <pic:cNvPr id="0" name="Schema_Reservation.png"/>
+                    <pic:cNvPicPr/>
+                  </pic:nvPicPr>
+                  <pic:blipFill>
+                    <a:blip r:embed="rId14">
+                      <a:extLst>
+                        <a:ext uri="{28A0092B-C50C-407E-A947-70E740481C1C}">
+                          <a14:useLocalDpi xmlns:a14="http://schemas.microsoft.com/office/drawing/2010/main" val="0"/>
+                        </a:ext>
+                      </a:extLst>
+                    </a:blip>
+                    <a:stretch>
+                      <a:fillRect/>
+                    </a:stretch>
+                  </pic:blipFill>
+                  <pic:spPr>
+                    <a:xfrm>
+                      <a:off x="0" y="0"/>
+                      <a:ext cx="4761344" cy="1017885"/>
+                    </a:xfrm>
+                    <a:prstGeom prst="rect">
+                      <a:avLst/>
+                    </a:prstGeom>
+                  </pic:spPr>
+                </pic:pic>
+              </a:graphicData>
+            </a:graphic>
+          </wp:inline>
+        </w:drawing>
+      </w:r>
+    </w:p>
+    <w:p>
+      <w:pPr>
+        <w:pStyle w:val="Lgende"/>
+        <w:jc w:val="center"/>
+      </w:pPr>
+      <w:r>
+        <w:t xml:space="preserve">Figure </w:t>
+      </w:r>
+      <w:r>
+        <w:fldChar w:fldCharType="begin"/>
+      </w:r>
+      <w:r>
+        <w:instrText xml:space="preserve"> SEQ Figure \* ARABIC </w:instrText>
+      </w:r>
+      <w:r>
+        <w:fldChar w:fldCharType="separate"/>
+      </w:r>
+      <w:r>
+        <w:rPr>
+          <w:noProof/>
+        </w:rPr>
         <w:t>6</w:t>
       </w:r>
       <w:r>
@@ -3377,13 +3441,13 @@
     </w:p>
     <w:p>
       <w:r>
-        <w:t>Cette fonctionnalité affiche un résumer de la réservation. C’est ici que la dernière vérification s’effectue. Si l’utilisateur remarque une erreur il peut</w:t>
-      </w:r>
-      <w:r>
-        <w:t xml:space="preserve"> revenir sur la réservation pour corriger cette erreur.</w:t>
-      </w:r>
-      <w:r>
-        <w:t xml:space="preserve"> Sinon, il peut valider la réservation et procéder au « payement ».</w:t>
+        <w:t xml:space="preserve">La validation de payement est la fonctionnalité qui </w:t>
+      </w:r>
+      <w:r>
+        <w:t>détermine</w:t>
+      </w:r>
+      <w:r>
+        <w:t xml:space="preserve"> la réservation du client et procède à la génération des billets.</w:t>
       </w:r>
     </w:p>
     <w:p>
@@ -3568,7 +3632,7 @@
                     <pic:cNvPicPr/>
                   </pic:nvPicPr>
                   <pic:blipFill>
-                    <a:blip r:embed="rId14">
+                    <a:blip r:embed="rId15">
                       <a:extLst>
                         <a:ext uri="{28A0092B-C50C-407E-A947-70E740481C1C}">
                           <a14:useLocalDpi xmlns:a14="http://schemas.microsoft.com/office/drawing/2010/main" val="0"/>
@@ -3653,6 +3717,7 @@
     </w:p>
     <w:p>
       <w:r>
+        <w:lastRenderedPageBreak/>
         <w:t>Le menu utili</w:t>
       </w:r>
       <w:r>
@@ -3666,12 +3731,12 @@
       <w:pPr>
         <w:pStyle w:val="Titre3"/>
       </w:pPr>
-      <w:bookmarkStart w:id="17" w:name="_Toc418061257"/>
-      <w:r>
-        <w:lastRenderedPageBreak/>
-        <w:t>Saisie d’information</w:t>
-      </w:r>
-      <w:bookmarkEnd w:id="17"/>
+      <w:r>
+        <w:t>Réser</w:t>
+      </w:r>
+      <w:r>
+        <w:t>ver la séance</w:t>
+      </w:r>
     </w:p>
     <w:p>
       <w:pPr>
@@ -3685,136 +3750,10 @@
           <w:lang w:eastAsia="fr-CH"/>
         </w:rPr>
         <w:drawing>
-          <wp:inline distT="0" distB="0" distL="0" distR="0" wp14:anchorId="6689F3D1" wp14:editId="555B97EE">
-            <wp:extent cx="3038015" cy="2412000"/>
-            <wp:effectExtent l="0" t="0" r="0" b="7620"/>
-            <wp:docPr id="10" name="Image 10"/>
-            <wp:cNvGraphicFramePr>
-              <a:graphicFrameLocks xmlns:a="http://schemas.openxmlformats.org/drawingml/2006/main" noChangeAspect="1"/>
-            </wp:cNvGraphicFramePr>
-            <a:graphic xmlns:a="http://schemas.openxmlformats.org/drawingml/2006/main">
-              <a:graphicData uri="http://schemas.openxmlformats.org/drawingml/2006/picture">
-                <pic:pic xmlns:pic="http://schemas.openxmlformats.org/drawingml/2006/picture">
-                  <pic:nvPicPr>
-                    <pic:cNvPr id="0" name="SaisieInformation.png"/>
-                    <pic:cNvPicPr/>
-                  </pic:nvPicPr>
-                  <pic:blipFill>
-                    <a:blip r:embed="rId15">
-                      <a:extLst>
-                        <a:ext uri="{28A0092B-C50C-407E-A947-70E740481C1C}">
-                          <a14:useLocalDpi xmlns:a14="http://schemas.microsoft.com/office/drawing/2010/main" val="0"/>
-                        </a:ext>
-                      </a:extLst>
-                    </a:blip>
-                    <a:stretch>
-                      <a:fillRect/>
-                    </a:stretch>
-                  </pic:blipFill>
-                  <pic:spPr>
-                    <a:xfrm>
-                      <a:off x="0" y="0"/>
-                      <a:ext cx="3038015" cy="2412000"/>
-                    </a:xfrm>
-                    <a:prstGeom prst="rect">
-                      <a:avLst/>
-                    </a:prstGeom>
-                  </pic:spPr>
-                </pic:pic>
-              </a:graphicData>
-            </a:graphic>
-          </wp:inline>
-        </w:drawing>
-      </w:r>
-    </w:p>
-    <w:p>
-      <w:pPr>
-        <w:pStyle w:val="Lgende"/>
-        <w:jc w:val="center"/>
-      </w:pPr>
-      <w:r>
-        <w:t xml:space="preserve">Figure </w:t>
-      </w:r>
-      <w:r>
-        <w:fldChar w:fldCharType="begin"/>
-      </w:r>
-      <w:r>
-        <w:instrText xml:space="preserve"> SEQ Figure \* ARABIC </w:instrText>
-      </w:r>
-      <w:r>
-        <w:fldChar w:fldCharType="separate"/>
-      </w:r>
-      <w:r>
-        <w:rPr>
-          <w:noProof/>
-        </w:rPr>
-        <w:t>8</w:t>
-      </w:r>
-      <w:r>
-        <w:rPr>
-          <w:noProof/>
-        </w:rPr>
-        <w:fldChar w:fldCharType="end"/>
-      </w:r>
-      <w:r>
-        <w:t xml:space="preserve"> : Interface de la saisie d'information</w:t>
-      </w:r>
-    </w:p>
-    <w:p>
-      <w:r>
-        <w:t>La saisie d’information permet à l’utilisateur d’avoir de plus amples informations sur la séance sélectionnée</w:t>
-      </w:r>
-      <w:r>
-        <w:t xml:space="preserve"> (Informations sur le film et la séance)</w:t>
-      </w:r>
-      <w:r>
-        <w:t>.</w:t>
-      </w:r>
-      <w:r>
-        <w:t xml:space="preserve"> Cette fenêtre permet aussi à mettre le nombre de billet que le client veut et pour quel tarifs (Enfants, </w:t>
-      </w:r>
-      <w:r>
-        <w:t>adultes</w:t>
-      </w:r>
-      <w:r>
-        <w:t>, étudiant</w:t>
-      </w:r>
-      <w:r>
-        <w:t>s</w:t>
-      </w:r>
-      <w:r>
-        <w:t>)</w:t>
-      </w:r>
-      <w:r>
-        <w:t>.</w:t>
-      </w:r>
-    </w:p>
-    <w:p>
-      <w:pPr>
-        <w:pStyle w:val="Titre3"/>
-      </w:pPr>
-      <w:bookmarkStart w:id="18" w:name="_Toc418061258"/>
-      <w:r>
-        <w:t>Résumer de commande</w:t>
-      </w:r>
-      <w:bookmarkEnd w:id="18"/>
-    </w:p>
-    <w:p>
-      <w:pPr>
-        <w:keepNext/>
-        <w:spacing w:after="0"/>
-        <w:jc w:val="center"/>
-      </w:pPr>
-      <w:r>
-        <w:rPr>
-          <w:noProof/>
-          <w:lang w:eastAsia="fr-CH"/>
-        </w:rPr>
-        <w:drawing>
-          <wp:inline distT="0" distB="0" distL="0" distR="0" wp14:anchorId="28CE57E5" wp14:editId="0F0EBBFE">
-            <wp:extent cx="3253866" cy="2068684"/>
-            <wp:effectExtent l="0" t="0" r="3810" b="8255"/>
-            <wp:docPr id="11" name="Image 11"/>
+          <wp:inline distT="0" distB="0" distL="0" distR="0" wp14:anchorId="67DF30ED" wp14:editId="7864F14D">
+            <wp:extent cx="3422528" cy="2246584"/>
+            <wp:effectExtent l="0" t="0" r="6985" b="1905"/>
+            <wp:docPr id="19" name="Image 19"/>
             <wp:cNvGraphicFramePr>
               <a:graphicFrameLocks xmlns:a="http://schemas.openxmlformats.org/drawingml/2006/main" noChangeAspect="1"/>
             </wp:cNvGraphicFramePr>
@@ -3840,7 +3779,7 @@
                   <pic:spPr>
                     <a:xfrm>
                       <a:off x="0" y="0"/>
-                      <a:ext cx="3256022" cy="2070055"/>
+                      <a:ext cx="3425785" cy="2248722"/>
                     </a:xfrm>
                     <a:prstGeom prst="rect">
                       <a:avLst/>
@@ -3861,50 +3800,54 @@
       <w:r>
         <w:t xml:space="preserve">Figure </w:t>
       </w:r>
-      <w:fldSimple w:instr=" SEQ Figure \* ARABIC ">
-        <w:r>
-          <w:rPr>
-            <w:noProof/>
-          </w:rPr>
-          <w:t>9</w:t>
-        </w:r>
-      </w:fldSimple>
-      <w:r>
-        <w:t xml:space="preserve"> : Interface du résumer de commande</w:t>
-      </w:r>
-    </w:p>
-    <w:p>
-      <w:r>
-        <w:t>Le résumer de commande donne à l’utilisateur la possibilité de vérifié les choix effectué avant de valider une fois pour toute la réservation du client</w:t>
-      </w:r>
-      <w:r>
-        <w:t xml:space="preserve"> et de passer au payement</w:t>
-      </w:r>
-      <w:r>
-        <w:t>.</w:t>
-      </w:r>
-      <w:r>
-        <w:t xml:space="preserve"> Si l’utilisateur trouve une erreur dans ce qu’il a fait ou que le client demande de corriger le nombre de billet. L’utilisateur peut corriger cela</w:t>
-      </w:r>
-      <w:r>
-        <w:t xml:space="preserve"> sans devoir tous recommencer</w:t>
-      </w:r>
-      <w:r>
-        <w:t>. L’utilisateur a aussi la possibilité d’annuler la</w:t>
-      </w:r>
-      <w:r>
-        <w:t xml:space="preserve"> réservation en cours.</w:t>
+      <w:r>
+        <w:fldChar w:fldCharType="begin"/>
+      </w:r>
+      <w:r>
+        <w:instrText xml:space="preserve"> SEQ Figure \* ARABIC </w:instrText>
+      </w:r>
+      <w:r>
+        <w:fldChar w:fldCharType="separate"/>
+      </w:r>
+      <w:r>
+        <w:rPr>
+          <w:noProof/>
+        </w:rPr>
+        <w:t>10</w:t>
+      </w:r>
+      <w:r>
+        <w:fldChar w:fldCharType="end"/>
+      </w:r>
+      <w:r>
+        <w:t xml:space="preserve"> : Interface pour réserver une séance</w:t>
+      </w:r>
+    </w:p>
+    <w:p>
+      <w:r>
+        <w:t>Cette interface permet à l’utilisateur d’avoir de plus amples informations sur la séance sélectionnée (Informations sur le film et la séance). C’est aussi ici que l’utilisateur peut entrer le nombre de billet que le client veut et pour quel tarifs (Enfant, adultes, étudiants).</w:t>
+      </w:r>
+      <w:r>
+        <w:t xml:space="preserve"> Quand il a mis le nombre de billet souhaité le prix est calculé et affiché pour connaître le total de la réservation.</w:t>
+      </w:r>
+      <w:r>
+        <w:t xml:space="preserve"> Une fois que tout est bon l’utilisateur peut valider et </w:t>
+      </w:r>
+      <w:r>
+        <w:t>procéder</w:t>
+      </w:r>
+      <w:r>
+        <w:t xml:space="preserve"> au payement.</w:t>
       </w:r>
     </w:p>
     <w:p>
       <w:pPr>
         <w:pStyle w:val="Titre3"/>
       </w:pPr>
-      <w:bookmarkStart w:id="19" w:name="_Toc418061259"/>
+      <w:bookmarkStart w:id="17" w:name="_Toc418061259"/>
       <w:r>
         <w:t>Login administrateur</w:t>
       </w:r>
-      <w:bookmarkEnd w:id="19"/>
+      <w:bookmarkEnd w:id="17"/>
     </w:p>
     <w:p>
       <w:pPr>
@@ -3918,7 +3861,7 @@
           <w:lang w:eastAsia="fr-CH"/>
         </w:rPr>
         <w:drawing>
-          <wp:inline distT="0" distB="0" distL="0" distR="0" wp14:anchorId="5AEF16B0" wp14:editId="21463D1A">
+          <wp:inline distT="0" distB="0" distL="0" distR="0" wp14:anchorId="0DEAB967" wp14:editId="00D766CF">
             <wp:extent cx="2372318" cy="1260538"/>
             <wp:effectExtent l="0" t="0" r="9525" b="0"/>
             <wp:docPr id="12" name="Image 12"/>
@@ -3968,21 +3911,30 @@
       <w:r>
         <w:t xml:space="preserve">Figure </w:t>
       </w:r>
-      <w:fldSimple w:instr=" SEQ Figure \* ARABIC ">
-        <w:r>
-          <w:rPr>
-            <w:noProof/>
-          </w:rPr>
-          <w:t>10</w:t>
-        </w:r>
-      </w:fldSimple>
+      <w:r>
+        <w:fldChar w:fldCharType="begin"/>
+      </w:r>
+      <w:r>
+        <w:instrText xml:space="preserve"> SEQ Figure \* ARABIC </w:instrText>
+      </w:r>
+      <w:r>
+        <w:fldChar w:fldCharType="separate"/>
+      </w:r>
+      <w:r>
+        <w:rPr>
+          <w:noProof/>
+        </w:rPr>
+        <w:t>11</w:t>
+      </w:r>
+      <w:r>
+        <w:fldChar w:fldCharType="end"/>
+      </w:r>
       <w:r>
         <w:t xml:space="preserve"> : Interface du login</w:t>
       </w:r>
     </w:p>
     <w:p>
       <w:r>
-        <w:lastRenderedPageBreak/>
         <w:t>Le l</w:t>
       </w:r>
       <w:r>
@@ -4035,11 +3987,11 @@
       <w:pPr>
         <w:pStyle w:val="Titre3"/>
       </w:pPr>
-      <w:bookmarkStart w:id="20" w:name="_Toc418061260"/>
+      <w:bookmarkStart w:id="18" w:name="_Toc418061260"/>
       <w:r>
         <w:t>Menu administrateur</w:t>
       </w:r>
-      <w:bookmarkEnd w:id="20"/>
+      <w:bookmarkEnd w:id="18"/>
     </w:p>
     <w:p>
       <w:pPr>
@@ -4053,9 +4005,9 @@
           <w:lang w:eastAsia="fr-CH"/>
         </w:rPr>
         <w:drawing>
-          <wp:inline distT="0" distB="0" distL="0" distR="0" wp14:anchorId="49150B00" wp14:editId="4753D458">
-            <wp:extent cx="3414336" cy="1511884"/>
-            <wp:effectExtent l="0" t="0" r="0" b="0"/>
+          <wp:inline distT="0" distB="0" distL="0" distR="0" wp14:anchorId="628FC420" wp14:editId="4063F0EB">
+            <wp:extent cx="3421728" cy="1515156"/>
+            <wp:effectExtent l="0" t="0" r="7620" b="8890"/>
             <wp:docPr id="13" name="Image 13"/>
             <wp:cNvGraphicFramePr>
               <a:graphicFrameLocks xmlns:a="http://schemas.openxmlformats.org/drawingml/2006/main" noChangeAspect="1"/>
@@ -4082,7 +4034,7 @@
                   <pic:spPr>
                     <a:xfrm>
                       <a:off x="0" y="0"/>
-                      <a:ext cx="3421728" cy="1515157"/>
+                      <a:ext cx="3421728" cy="1515156"/>
                     </a:xfrm>
                     <a:prstGeom prst="rect">
                       <a:avLst/>
@@ -4103,20 +4055,31 @@
       <w:r>
         <w:t xml:space="preserve">Figure </w:t>
       </w:r>
-      <w:fldSimple w:instr=" SEQ Figure \* ARABIC ">
-        <w:r>
-          <w:rPr>
-            <w:noProof/>
-          </w:rPr>
-          <w:t>11</w:t>
-        </w:r>
-      </w:fldSimple>
+      <w:r>
+        <w:fldChar w:fldCharType="begin"/>
+      </w:r>
+      <w:r>
+        <w:instrText xml:space="preserve"> SEQ Figure \* ARABIC </w:instrText>
+      </w:r>
+      <w:r>
+        <w:fldChar w:fldCharType="separate"/>
+      </w:r>
+      <w:r>
+        <w:rPr>
+          <w:noProof/>
+        </w:rPr>
+        <w:t>12</w:t>
+      </w:r>
+      <w:r>
+        <w:fldChar w:fldCharType="end"/>
+      </w:r>
       <w:r>
         <w:t xml:space="preserve"> : Interface menu administrateur</w:t>
       </w:r>
     </w:p>
     <w:p>
       <w:r>
+        <w:lastRenderedPageBreak/>
         <w:t>Le menu administrateur affiche les statistiques de vente et le film le plus vu.</w:t>
       </w:r>
       <w:r>
@@ -4146,7 +4109,7 @@
           <w:lang w:eastAsia="fr-CH"/>
         </w:rPr>
         <w:drawing>
-          <wp:inline distT="0" distB="0" distL="0" distR="0" wp14:anchorId="170D33D5" wp14:editId="708A3D61">
+          <wp:inline distT="0" distB="0" distL="0" distR="0" wp14:anchorId="551E3EE3" wp14:editId="045F6A4D">
             <wp:extent cx="2891596" cy="2510286"/>
             <wp:effectExtent l="0" t="0" r="4445" b="4445"/>
             <wp:docPr id="14" name="Image 14"/>
@@ -4196,14 +4159,24 @@
       <w:r>
         <w:t xml:space="preserve">Figure </w:t>
       </w:r>
-      <w:fldSimple w:instr=" SEQ Figure \* ARABIC ">
-        <w:r>
-          <w:rPr>
-            <w:noProof/>
-          </w:rPr>
-          <w:t>12</w:t>
-        </w:r>
-      </w:fldSimple>
+      <w:r>
+        <w:fldChar w:fldCharType="begin"/>
+      </w:r>
+      <w:r>
+        <w:instrText xml:space="preserve"> SEQ Figure \* ARABIC </w:instrText>
+      </w:r>
+      <w:r>
+        <w:fldChar w:fldCharType="separate"/>
+      </w:r>
+      <w:r>
+        <w:rPr>
+          <w:noProof/>
+        </w:rPr>
+        <w:t>13</w:t>
+      </w:r>
+      <w:r>
+        <w:fldChar w:fldCharType="end"/>
+      </w:r>
       <w:r>
         <w:t xml:space="preserve"> : Interface gestion</w:t>
       </w:r>
@@ -4265,7 +4238,10 @@
         <w:t xml:space="preserve"> L’élément qui est modifié doit être </w:t>
       </w:r>
       <w:r>
-        <w:t>sélectionner dans la liste.</w:t>
+        <w:t>sélectionné</w:t>
+      </w:r>
+      <w:r>
+        <w:t xml:space="preserve"> dans la liste.</w:t>
       </w:r>
     </w:p>
     <w:p>
@@ -4279,9 +4255,8 @@
           <w:noProof/>
           <w:lang w:eastAsia="fr-CH"/>
         </w:rPr>
-        <w:lastRenderedPageBreak/>
         <w:drawing>
-          <wp:inline distT="0" distB="0" distL="0" distR="0" wp14:anchorId="09E952EF" wp14:editId="571F4276">
+          <wp:inline distT="0" distB="0" distL="0" distR="0" wp14:anchorId="5B7DCBA9" wp14:editId="03FAFB60">
             <wp:extent cx="2277376" cy="2737856"/>
             <wp:effectExtent l="0" t="0" r="8890" b="5715"/>
             <wp:docPr id="15" name="Image 15"/>
@@ -4331,14 +4306,24 @@
       <w:r>
         <w:t xml:space="preserve">Figure </w:t>
       </w:r>
-      <w:fldSimple w:instr=" SEQ Figure \* ARABIC ">
-        <w:r>
-          <w:rPr>
-            <w:noProof/>
-          </w:rPr>
-          <w:t>13</w:t>
-        </w:r>
-      </w:fldSimple>
+      <w:r>
+        <w:fldChar w:fldCharType="begin"/>
+      </w:r>
+      <w:r>
+        <w:instrText xml:space="preserve"> SEQ Figure \* ARABIC </w:instrText>
+      </w:r>
+      <w:r>
+        <w:fldChar w:fldCharType="separate"/>
+      </w:r>
+      <w:r>
+        <w:rPr>
+          <w:noProof/>
+        </w:rPr>
+        <w:t>14</w:t>
+      </w:r>
+      <w:r>
+        <w:fldChar w:fldCharType="end"/>
+      </w:r>
       <w:r>
         <w:t xml:space="preserve"> : Modification d'un élément</w:t>
       </w:r>
@@ -4374,6 +4359,7 @@
         <w:pStyle w:val="Sous-titre"/>
       </w:pPr>
       <w:r>
+        <w:lastRenderedPageBreak/>
         <w:t>Ajouter un élément</w:t>
       </w:r>
     </w:p>
@@ -4389,7 +4375,7 @@
           <w:lang w:eastAsia="fr-CH"/>
         </w:rPr>
         <w:drawing>
-          <wp:inline distT="0" distB="0" distL="0" distR="0" wp14:anchorId="623C04FD" wp14:editId="3398411E">
+          <wp:inline distT="0" distB="0" distL="0" distR="0" wp14:anchorId="4E8A3158" wp14:editId="2693E1E6">
             <wp:extent cx="2278852" cy="1818836"/>
             <wp:effectExtent l="0" t="0" r="7620" b="0"/>
             <wp:docPr id="16" name="Image 16"/>
@@ -4439,14 +4425,24 @@
       <w:r>
         <w:t xml:space="preserve">Figure </w:t>
       </w:r>
-      <w:fldSimple w:instr=" SEQ Figure \* ARABIC ">
-        <w:r>
-          <w:rPr>
-            <w:noProof/>
-          </w:rPr>
-          <w:t>14</w:t>
-        </w:r>
-      </w:fldSimple>
+      <w:r>
+        <w:fldChar w:fldCharType="begin"/>
+      </w:r>
+      <w:r>
+        <w:instrText xml:space="preserve"> SEQ Figure \* ARABIC </w:instrText>
+      </w:r>
+      <w:r>
+        <w:fldChar w:fldCharType="separate"/>
+      </w:r>
+      <w:r>
+        <w:rPr>
+          <w:noProof/>
+        </w:rPr>
+        <w:t>15</w:t>
+      </w:r>
+      <w:r>
+        <w:fldChar w:fldCharType="end"/>
+      </w:r>
       <w:r>
         <w:t xml:space="preserve"> : Interface pour ajouter un élément</w:t>
       </w:r>
@@ -4484,7 +4480,7 @@
           <w:lang w:eastAsia="fr-CH"/>
         </w:rPr>
         <w:drawing>
-          <wp:inline distT="0" distB="0" distL="0" distR="0" wp14:anchorId="3846F053" wp14:editId="147E7786">
+          <wp:inline distT="0" distB="0" distL="0" distR="0" wp14:anchorId="124E01BC" wp14:editId="55A54038">
             <wp:extent cx="3370586" cy="1762038"/>
             <wp:effectExtent l="0" t="0" r="1270" b="0"/>
             <wp:docPr id="17" name="Image 17"/>
@@ -4534,71 +4530,253 @@
       <w:r>
         <w:t xml:space="preserve">Figure </w:t>
       </w:r>
-      <w:fldSimple w:instr=" SEQ Figure \* ARABIC ">
-        <w:r>
-          <w:rPr>
-            <w:noProof/>
-          </w:rPr>
-          <w:t>15</w:t>
-        </w:r>
-      </w:fldSimple>
+      <w:r>
+        <w:fldChar w:fldCharType="begin"/>
+      </w:r>
+      <w:r>
+        <w:instrText xml:space="preserve"> SEQ Figure \* ARABIC </w:instrText>
+      </w:r>
+      <w:r>
+        <w:fldChar w:fldCharType="separate"/>
+      </w:r>
+      <w:r>
+        <w:rPr>
+          <w:noProof/>
+        </w:rPr>
+        <w:t>16</w:t>
+      </w:r>
+      <w:r>
+        <w:fldChar w:fldCharType="end"/>
+      </w:r>
       <w:r>
         <w:t xml:space="preserve"> : Interface pour créer une séance</w:t>
       </w:r>
     </w:p>
     <w:p>
       <w:r>
+        <w:t>Pour l’ajout d’une séance, l’utilisateur choisie un film et une salle. Puis, il peut choisir les jours o</w:t>
+      </w:r>
+      <w:r>
+        <w:t>ù le film est diffusé chaque semaine.</w:t>
+      </w:r>
+      <w:r>
+        <w:t xml:space="preserve"> L’administrateur a la possibilité de mettre jusqu’à 4 horaire de diffusion qui sont les même pour tous les jours sélectionner.</w:t>
+      </w:r>
+    </w:p>
+    <w:p>
+      <w:pPr>
+        <w:pStyle w:val="Titre2"/>
+      </w:pPr>
+      <w:bookmarkStart w:id="19" w:name="_Toc418061261"/>
+      <w:r>
+        <w:t>Description des éléments de sécurité</w:t>
+      </w:r>
+      <w:bookmarkEnd w:id="19"/>
+    </w:p>
+    <w:p>
+      <w:r>
+        <w:t>Pour le bon f</w:t>
+      </w:r>
+      <w:r>
+        <w:t>onctionnement du programme, des éléments de sécurités ont étés mis en place.</w:t>
+      </w:r>
+      <w:r>
+        <w:t xml:space="preserve"> Notamment pour la saisie de donnée ou les problèmes de salle comme</w:t>
+      </w:r>
+      <w:r>
+        <w:t>, par exemple,</w:t>
+      </w:r>
+      <w:r>
+        <w:t xml:space="preserve"> deux films en même temps dans la même salle.</w:t>
+      </w:r>
+    </w:p>
+    <w:p>
+      <w:r>
+        <w:t>Les éléments de sécurités sont</w:t>
+      </w:r>
+      <w:r>
+        <w:t xml:space="preserve"> les suivants</w:t>
+      </w:r>
+      <w:r>
+        <w:t> :</w:t>
+      </w:r>
+    </w:p>
+    <w:p>
+      <w:pPr>
+        <w:pStyle w:val="Paragraphedeliste"/>
+        <w:numPr>
+          <w:ilvl w:val="0"/>
+          <w:numId w:val="1"/>
+        </w:numPr>
+      </w:pPr>
+      <w:r>
+        <w:t xml:space="preserve">Les séances qui sont complètes ne sont pas </w:t>
+      </w:r>
+      <w:r>
+        <w:t>cliquables</w:t>
+      </w:r>
+      <w:r>
+        <w:t>.</w:t>
+      </w:r>
+    </w:p>
+    <w:p>
+      <w:pPr>
+        <w:pStyle w:val="Paragraphedeliste"/>
+        <w:numPr>
+          <w:ilvl w:val="0"/>
+          <w:numId w:val="1"/>
+        </w:numPr>
+      </w:pPr>
+      <w:r>
+        <w:t>Dans le menu utilisateur ne pas pouvoi</w:t>
+      </w:r>
+      <w:r>
+        <w:t>r aller dans des séances passées</w:t>
+      </w:r>
+      <w:r>
+        <w:t>.</w:t>
+      </w:r>
+    </w:p>
+    <w:p>
+      <w:pPr>
+        <w:pStyle w:val="Paragraphedeliste"/>
+        <w:numPr>
+          <w:ilvl w:val="0"/>
+          <w:numId w:val="1"/>
+        </w:numPr>
+      </w:pPr>
+      <w:r>
+        <w:t xml:space="preserve">Pour la réservation de billet, l’utilisateur ne peut pas entré de lettre et de caractère </w:t>
+      </w:r>
+      <w:r>
+        <w:t>spéciaux</w:t>
+      </w:r>
+      <w:r>
+        <w:t xml:space="preserve"> et le champ ne peut pas </w:t>
+      </w:r>
+      <w:r>
+        <w:t>être vide ou inférieur à zéro.</w:t>
+      </w:r>
+    </w:p>
+    <w:p>
+      <w:pPr>
+        <w:pStyle w:val="Paragraphedeliste"/>
+        <w:numPr>
+          <w:ilvl w:val="0"/>
+          <w:numId w:val="1"/>
+        </w:numPr>
+      </w:pPr>
+      <w:r>
+        <w:t xml:space="preserve">Un utilisateur ne peut pas </w:t>
+      </w:r>
+      <w:r>
+        <w:t>accéder</w:t>
+      </w:r>
+      <w:r>
+        <w:t xml:space="preserve"> aux fonctionnalités des administrateurs.</w:t>
+      </w:r>
+    </w:p>
+    <w:p>
+      <w:pPr>
+        <w:pStyle w:val="Paragraphedeliste"/>
+        <w:numPr>
+          <w:ilvl w:val="0"/>
+          <w:numId w:val="1"/>
+        </w:numPr>
+      </w:pPr>
+      <w:r>
+        <w:t>Pour les champs textes dans la gestion, ils ne peuvent pas être vides.</w:t>
+      </w:r>
+    </w:p>
+    <w:p>
+      <w:pPr>
+        <w:pStyle w:val="Paragraphedeliste"/>
+        <w:numPr>
+          <w:ilvl w:val="0"/>
+          <w:numId w:val="1"/>
+        </w:numPr>
+      </w:pPr>
+      <w:r>
+        <w:t>Pour les ajouts de séance, les champs d’horaire</w:t>
+      </w:r>
+      <w:r>
+        <w:t>s doivent</w:t>
+      </w:r>
+      <w:r>
+        <w:t xml:space="preserve"> </w:t>
+      </w:r>
+      <w:r>
+        <w:t>correspondre</w:t>
+      </w:r>
+      <w:r>
+        <w:t xml:space="preserve"> au format heures/minutes.</w:t>
+      </w:r>
+    </w:p>
+    <w:p>
+      <w:pPr>
+        <w:pStyle w:val="Paragraphedeliste"/>
+        <w:numPr>
+          <w:ilvl w:val="0"/>
+          <w:numId w:val="1"/>
+        </w:numPr>
+      </w:pPr>
+      <w:r>
         <w:lastRenderedPageBreak/>
-        <w:t>Pour l’ajout d’une séance, l’utilisateur choisie un film et une salle. Puis, il peut choisir les jours o</w:t>
-      </w:r>
-      <w:r>
-        <w:t>ù le film est diffusé chaque semaine.</w:t>
-      </w:r>
-      <w:r>
-        <w:t xml:space="preserve"> L’administrateur a la possibilité de mettre jusqu’à 4 horaire de diffusion qui sont les même pour tous les jours sélectionner.</w:t>
-      </w:r>
-      <w:bookmarkStart w:id="21" w:name="_GoBack"/>
+        <w:t>Dans l’ajout d’une séance</w:t>
+      </w:r>
+      <w:r>
+        <w:t>, un film, une salle et au minimum une diffusion avec une heure de « passage » doit être entré pour que la séance soit valide.</w:t>
+      </w:r>
+    </w:p>
+    <w:p>
+      <w:pPr>
+        <w:pStyle w:val="Paragraphedeliste"/>
+        <w:numPr>
+          <w:ilvl w:val="0"/>
+          <w:numId w:val="1"/>
+        </w:numPr>
+      </w:pPr>
+      <w:r>
+        <w:t xml:space="preserve">A la validation d’une séance, la salle et les heures de diffusion sont vérifiés pour éviter d’avoir une diffusion de deux films différents dans la même salle </w:t>
+      </w:r>
+      <w:r>
+        <w:t>à la même heure</w:t>
+      </w:r>
+      <w:r>
+        <w:t>.</w:t>
+      </w:r>
+      <w:bookmarkStart w:id="20" w:name="_GoBack"/>
+      <w:bookmarkEnd w:id="20"/>
+    </w:p>
+    <w:p>
+      <w:pPr>
+        <w:pStyle w:val="Titre1"/>
+      </w:pPr>
+      <w:bookmarkStart w:id="21" w:name="_Toc418061262"/>
+      <w:r>
+        <w:t>Analyse organique</w:t>
+      </w:r>
       <w:bookmarkEnd w:id="21"/>
     </w:p>
     <w:p>
       <w:pPr>
         <w:pStyle w:val="Titre2"/>
       </w:pPr>
-      <w:bookmarkStart w:id="22" w:name="_Toc418061261"/>
-      <w:r>
-        <w:t>Description des éléments de sécurité</w:t>
+      <w:bookmarkStart w:id="22" w:name="_Toc418061263"/>
+      <w:r>
+        <w:t>Généralités</w:t>
       </w:r>
       <w:bookmarkEnd w:id="22"/>
     </w:p>
     <w:p>
       <w:pPr>
-        <w:pStyle w:val="Titre1"/>
-      </w:pPr>
-      <w:bookmarkStart w:id="23" w:name="_Toc418061262"/>
-      <w:r>
-        <w:t>Analyse organique</w:t>
+        <w:pStyle w:val="Titre2"/>
+      </w:pPr>
+      <w:bookmarkStart w:id="23" w:name="_Toc418061264"/>
+      <w:r>
+        <w:t>Description détaillée des algorithmes de résolution</w:t>
       </w:r>
       <w:bookmarkEnd w:id="23"/>
-    </w:p>
-    <w:p>
-      <w:pPr>
-        <w:pStyle w:val="Titre2"/>
-      </w:pPr>
-      <w:bookmarkStart w:id="24" w:name="_Toc418061263"/>
-      <w:r>
-        <w:t>Généralités</w:t>
-      </w:r>
-      <w:bookmarkEnd w:id="24"/>
-    </w:p>
-    <w:p>
-      <w:pPr>
-        <w:pStyle w:val="Titre2"/>
-      </w:pPr>
-      <w:bookmarkStart w:id="25" w:name="_Toc418061264"/>
-      <w:r>
-        <w:t>Description détaillée des algorithmes de résolution</w:t>
-      </w:r>
-      <w:bookmarkEnd w:id="25"/>
     </w:p>
     <w:p/>
     <w:sectPr>
@@ -4716,16 +4894,7 @@
       <w:pStyle w:val="En-tte"/>
     </w:pPr>
     <w:r>
-      <w:t>OneWay</w:t>
-    </w:r>
-    <w:r>
-      <w:t xml:space="preserve"> </w:t>
-    </w:r>
-    <w:r>
-      <w:t>Ticket</w:t>
-    </w:r>
-    <w:r>
-      <w:t>s</w:t>
+      <w:t>OneWay Tickets</w:t>
     </w:r>
     <w:r>
       <w:tab/>
@@ -4754,6 +4923,127 @@
     </w:r>
   </w:p>
 </w:hdr>
+</file>
+
+<file path=word/numbering.xml><?xml version="1.0" encoding="utf-8"?>
+<w:numbering xmlns:wpc="http://schemas.microsoft.com/office/word/2010/wordprocessingCanvas" xmlns:mc="http://schemas.openxmlformats.org/markup-compatibility/2006" xmlns:o="urn:schemas-microsoft-com:office:office" xmlns:r="http://schemas.openxmlformats.org/officeDocument/2006/relationships" xmlns:m="http://schemas.openxmlformats.org/officeDocument/2006/math" xmlns:v="urn:schemas-microsoft-com:vml" xmlns:wp14="http://schemas.microsoft.com/office/word/2010/wordprocessingDrawing" xmlns:wp="http://schemas.openxmlformats.org/drawingml/2006/wordprocessingDrawing" xmlns:w10="urn:schemas-microsoft-com:office:word" xmlns:w="http://schemas.openxmlformats.org/wordprocessingml/2006/main" xmlns:w14="http://schemas.microsoft.com/office/word/2010/wordml" xmlns:wpg="http://schemas.microsoft.com/office/word/2010/wordprocessingGroup" xmlns:wpi="http://schemas.microsoft.com/office/word/2010/wordprocessingInk" xmlns:wne="http://schemas.microsoft.com/office/word/2006/wordml" xmlns:wps="http://schemas.microsoft.com/office/word/2010/wordprocessingShape" mc:Ignorable="w14 wp14">
+  <w:abstractNum w:abstractNumId="0">
+    <w:nsid w:val="1BDB6467"/>
+    <w:multiLevelType w:val="hybridMultilevel"/>
+    <w:tmpl w:val="1B6A1AE4"/>
+    <w:lvl w:ilvl="0" w:tplc="100C0001">
+      <w:start w:val="1"/>
+      <w:numFmt w:val="bullet"/>
+      <w:lvlText w:val=""/>
+      <w:lvlJc w:val="left"/>
+      <w:pPr>
+        <w:ind w:left="720" w:hanging="360"/>
+      </w:pPr>
+      <w:rPr>
+        <w:rFonts w:ascii="Symbol" w:hAnsi="Symbol" w:hint="default"/>
+      </w:rPr>
+    </w:lvl>
+    <w:lvl w:ilvl="1" w:tplc="100C0003" w:tentative="1">
+      <w:start w:val="1"/>
+      <w:numFmt w:val="bullet"/>
+      <w:lvlText w:val="o"/>
+      <w:lvlJc w:val="left"/>
+      <w:pPr>
+        <w:ind w:left="1440" w:hanging="360"/>
+      </w:pPr>
+      <w:rPr>
+        <w:rFonts w:ascii="Courier New" w:hAnsi="Courier New" w:cs="Courier New" w:hint="default"/>
+      </w:rPr>
+    </w:lvl>
+    <w:lvl w:ilvl="2" w:tplc="100C0005" w:tentative="1">
+      <w:start w:val="1"/>
+      <w:numFmt w:val="bullet"/>
+      <w:lvlText w:val=""/>
+      <w:lvlJc w:val="left"/>
+      <w:pPr>
+        <w:ind w:left="2160" w:hanging="360"/>
+      </w:pPr>
+      <w:rPr>
+        <w:rFonts w:ascii="Wingdings" w:hAnsi="Wingdings" w:hint="default"/>
+      </w:rPr>
+    </w:lvl>
+    <w:lvl w:ilvl="3" w:tplc="100C0001" w:tentative="1">
+      <w:start w:val="1"/>
+      <w:numFmt w:val="bullet"/>
+      <w:lvlText w:val=""/>
+      <w:lvlJc w:val="left"/>
+      <w:pPr>
+        <w:ind w:left="2880" w:hanging="360"/>
+      </w:pPr>
+      <w:rPr>
+        <w:rFonts w:ascii="Symbol" w:hAnsi="Symbol" w:hint="default"/>
+      </w:rPr>
+    </w:lvl>
+    <w:lvl w:ilvl="4" w:tplc="100C0003" w:tentative="1">
+      <w:start w:val="1"/>
+      <w:numFmt w:val="bullet"/>
+      <w:lvlText w:val="o"/>
+      <w:lvlJc w:val="left"/>
+      <w:pPr>
+        <w:ind w:left="3600" w:hanging="360"/>
+      </w:pPr>
+      <w:rPr>
+        <w:rFonts w:ascii="Courier New" w:hAnsi="Courier New" w:cs="Courier New" w:hint="default"/>
+      </w:rPr>
+    </w:lvl>
+    <w:lvl w:ilvl="5" w:tplc="100C0005" w:tentative="1">
+      <w:start w:val="1"/>
+      <w:numFmt w:val="bullet"/>
+      <w:lvlText w:val=""/>
+      <w:lvlJc w:val="left"/>
+      <w:pPr>
+        <w:ind w:left="4320" w:hanging="360"/>
+      </w:pPr>
+      <w:rPr>
+        <w:rFonts w:ascii="Wingdings" w:hAnsi="Wingdings" w:hint="default"/>
+      </w:rPr>
+    </w:lvl>
+    <w:lvl w:ilvl="6" w:tplc="100C0001" w:tentative="1">
+      <w:start w:val="1"/>
+      <w:numFmt w:val="bullet"/>
+      <w:lvlText w:val=""/>
+      <w:lvlJc w:val="left"/>
+      <w:pPr>
+        <w:ind w:left="5040" w:hanging="360"/>
+      </w:pPr>
+      <w:rPr>
+        <w:rFonts w:ascii="Symbol" w:hAnsi="Symbol" w:hint="default"/>
+      </w:rPr>
+    </w:lvl>
+    <w:lvl w:ilvl="7" w:tplc="100C0003" w:tentative="1">
+      <w:start w:val="1"/>
+      <w:numFmt w:val="bullet"/>
+      <w:lvlText w:val="o"/>
+      <w:lvlJc w:val="left"/>
+      <w:pPr>
+        <w:ind w:left="5760" w:hanging="360"/>
+      </w:pPr>
+      <w:rPr>
+        <w:rFonts w:ascii="Courier New" w:hAnsi="Courier New" w:cs="Courier New" w:hint="default"/>
+      </w:rPr>
+    </w:lvl>
+    <w:lvl w:ilvl="8" w:tplc="100C0005" w:tentative="1">
+      <w:start w:val="1"/>
+      <w:numFmt w:val="bullet"/>
+      <w:lvlText w:val=""/>
+      <w:lvlJc w:val="left"/>
+      <w:pPr>
+        <w:ind w:left="6480" w:hanging="360"/>
+      </w:pPr>
+      <w:rPr>
+        <w:rFonts w:ascii="Wingdings" w:hAnsi="Wingdings" w:hint="default"/>
+      </w:rPr>
+    </w:lvl>
+  </w:abstractNum>
+  <w:num w:numId="1">
+    <w:abstractNumId w:val="0"/>
+  </w:num>
+</w:numbering>
 </file>
 
 <file path=word/styles.xml><?xml version="1.0" encoding="utf-8"?>
@@ -4979,11 +5269,11 @@
     <w:uiPriority w:val="9"/>
     <w:unhideWhenUsed/>
     <w:qFormat/>
-    <w:rsid w:val="00402EDF"/>
+    <w:rsid w:val="00F21C2D"/>
     <w:pPr>
       <w:keepNext/>
       <w:keepLines/>
-      <w:spacing w:before="200" w:after="0"/>
+      <w:spacing w:before="200" w:after="100"/>
       <w:jc w:val="center"/>
       <w:outlineLvl w:val="2"/>
     </w:pPr>
@@ -5249,7 +5539,7 @@
     <w:basedOn w:val="Policepardfaut"/>
     <w:link w:val="Titre3"/>
     <w:uiPriority w:val="9"/>
-    <w:rsid w:val="00402EDF"/>
+    <w:rsid w:val="00F21C2D"/>
     <w:rPr>
       <w:rFonts w:ascii="Arial" w:eastAsiaTheme="majorEastAsia" w:hAnsi="Arial" w:cstheme="majorBidi"/>
       <w:b/>
@@ -5308,6 +5598,17 @@
       <w:sz w:val="20"/>
       <w:szCs w:val="24"/>
     </w:rPr>
+  </w:style>
+  <w:style w:type="paragraph" w:styleId="Paragraphedeliste">
+    <w:name w:val="List Paragraph"/>
+    <w:basedOn w:val="Normal"/>
+    <w:uiPriority w:val="34"/>
+    <w:qFormat/>
+    <w:rsid w:val="0046545A"/>
+    <w:pPr>
+      <w:ind w:left="720"/>
+      <w:contextualSpacing/>
+    </w:pPr>
   </w:style>
 </w:styles>
 </file>
@@ -5535,11 +5836,11 @@
     <w:uiPriority w:val="9"/>
     <w:unhideWhenUsed/>
     <w:qFormat/>
-    <w:rsid w:val="00402EDF"/>
+    <w:rsid w:val="00F21C2D"/>
     <w:pPr>
       <w:keepNext/>
       <w:keepLines/>
-      <w:spacing w:before="200" w:after="0"/>
+      <w:spacing w:before="200" w:after="100"/>
       <w:jc w:val="center"/>
       <w:outlineLvl w:val="2"/>
     </w:pPr>
@@ -5805,7 +6106,7 @@
     <w:basedOn w:val="Policepardfaut"/>
     <w:link w:val="Titre3"/>
     <w:uiPriority w:val="9"/>
-    <w:rsid w:val="00402EDF"/>
+    <w:rsid w:val="00F21C2D"/>
     <w:rPr>
       <w:rFonts w:ascii="Arial" w:eastAsiaTheme="majorEastAsia" w:hAnsi="Arial" w:cstheme="majorBidi"/>
       <w:b/>
@@ -5864,6 +6165,17 @@
       <w:sz w:val="20"/>
       <w:szCs w:val="24"/>
     </w:rPr>
+  </w:style>
+  <w:style w:type="paragraph" w:styleId="Paragraphedeliste">
+    <w:name w:val="List Paragraph"/>
+    <w:basedOn w:val="Normal"/>
+    <w:uiPriority w:val="34"/>
+    <w:qFormat/>
+    <w:rsid w:val="0046545A"/>
+    <w:pPr>
+      <w:ind w:left="720"/>
+      <w:contextualSpacing/>
+    </w:pPr>
   </w:style>
 </w:styles>
 </file>
@@ -6158,7 +6470,7 @@
 </file>
 
 <file path=customXml/itemProps1.xml><?xml version="1.0" encoding="utf-8"?>
-<ds:datastoreItem xmlns:ds="http://schemas.openxmlformats.org/officeDocument/2006/customXml" ds:itemID="{90A8788B-2576-421C-814A-0214427FFC60}">
+<ds:datastoreItem xmlns:ds="http://schemas.openxmlformats.org/officeDocument/2006/customXml" ds:itemID="{4C1F9E0F-6F35-4AB7-B356-6F81D098EFB2}">
   <ds:schemaRefs>
     <ds:schemaRef ds:uri="http://schemas.openxmlformats.org/officeDocument/2006/bibliography"/>
   </ds:schemaRefs>

</xml_diff>

<commit_message>
Ajout de schéma explicatif.
Description des éléments de sécurité terminé.
</commit_message>
<xml_diff>
--- a/Documentations/Documentation_Technique.docx
+++ b/Documentations/Documentation_Technique.docx
@@ -2830,7 +2830,7 @@
       </w:tblGrid>
       <w:tr>
         <w:trPr>
-          <w:trHeight w:val="5333"/>
+          <w:trHeight w:val="5610"/>
           <w:jc w:val="center"/>
         </w:trPr>
         <w:tc>
@@ -2849,7 +2849,7 @@
                 <w:lang w:eastAsia="fr-CH"/>
               </w:rPr>
               <w:drawing>
-                <wp:inline distT="0" distB="0" distL="0" distR="0" wp14:anchorId="797EEB09" wp14:editId="150BBDCB">
+                <wp:inline distT="0" distB="0" distL="0" distR="0" wp14:anchorId="593D0DEE" wp14:editId="164C4FBC">
                   <wp:extent cx="2320506" cy="3276008"/>
                   <wp:effectExtent l="0" t="0" r="3810" b="635"/>
                   <wp:docPr id="5" name="Image 5"/>
@@ -2941,7 +2941,7 @@
                 <w:lang w:eastAsia="fr-CH"/>
               </w:rPr>
               <w:drawing>
-                <wp:inline distT="0" distB="0" distL="0" distR="0" wp14:anchorId="7E7CE298" wp14:editId="180DD6DC">
+                <wp:inline distT="0" distB="0" distL="0" distR="0" wp14:anchorId="089BA4D6" wp14:editId="560F486F">
                   <wp:extent cx="3243532" cy="1467670"/>
                   <wp:effectExtent l="0" t="0" r="0" b="0"/>
                   <wp:docPr id="6" name="Image 6"/>
@@ -3813,7 +3813,7 @@
         <w:rPr>
           <w:noProof/>
         </w:rPr>
-        <w:t>10</w:t>
+        <w:t>8</w:t>
       </w:r>
       <w:r>
         <w:fldChar w:fldCharType="end"/>
@@ -3924,7 +3924,7 @@
         <w:rPr>
           <w:noProof/>
         </w:rPr>
-        <w:t>11</w:t>
+        <w:t>9</w:t>
       </w:r>
       <w:r>
         <w:fldChar w:fldCharType="end"/>
@@ -4068,7 +4068,7 @@
         <w:rPr>
           <w:noProof/>
         </w:rPr>
-        <w:t>12</w:t>
+        <w:t>10</w:t>
       </w:r>
       <w:r>
         <w:fldChar w:fldCharType="end"/>
@@ -4172,7 +4172,7 @@
         <w:rPr>
           <w:noProof/>
         </w:rPr>
-        <w:t>13</w:t>
+        <w:t>11</w:t>
       </w:r>
       <w:r>
         <w:fldChar w:fldCharType="end"/>
@@ -4319,7 +4319,7 @@
         <w:rPr>
           <w:noProof/>
         </w:rPr>
-        <w:t>14</w:t>
+        <w:t>12</w:t>
       </w:r>
       <w:r>
         <w:fldChar w:fldCharType="end"/>
@@ -4438,7 +4438,7 @@
         <w:rPr>
           <w:noProof/>
         </w:rPr>
-        <w:t>15</w:t>
+        <w:t>13</w:t>
       </w:r>
       <w:r>
         <w:fldChar w:fldCharType="end"/>
@@ -4543,7 +4543,7 @@
         <w:rPr>
           <w:noProof/>
         </w:rPr>
-        <w:t>16</w:t>
+        <w:t>14</w:t>
       </w:r>
       <w:r>
         <w:fldChar w:fldCharType="end"/>
@@ -4619,6 +4619,224 @@
         <w:t>.</w:t>
       </w:r>
     </w:p>
+    <w:tbl>
+      <w:tblPr>
+        <w:tblStyle w:val="Grilledutableau"/>
+        <w:tblW w:w="0" w:type="auto"/>
+        <w:jc w:val="center"/>
+        <w:tblBorders>
+          <w:top w:val="none" w:sz="0" w:space="0" w:color="auto"/>
+          <w:left w:val="none" w:sz="0" w:space="0" w:color="auto"/>
+          <w:bottom w:val="none" w:sz="0" w:space="0" w:color="auto"/>
+          <w:right w:val="none" w:sz="0" w:space="0" w:color="auto"/>
+          <w:insideV w:val="dashed" w:sz="4" w:space="0" w:color="auto"/>
+        </w:tblBorders>
+        <w:tblLook w:val="04A0" w:firstRow="1" w:lastRow="0" w:firstColumn="1" w:lastColumn="0" w:noHBand="0" w:noVBand="1"/>
+      </w:tblPr>
+      <w:tblGrid>
+        <w:gridCol w:w="4606"/>
+        <w:gridCol w:w="4606"/>
+      </w:tblGrid>
+      <w:tr>
+        <w:trPr>
+          <w:trHeight w:val="973"/>
+          <w:jc w:val="center"/>
+        </w:trPr>
+        <w:tc>
+          <w:tcPr>
+            <w:tcW w:w="4606" w:type="dxa"/>
+            <w:vAlign w:val="center"/>
+          </w:tcPr>
+          <w:p>
+            <w:pPr>
+              <w:keepNext/>
+              <w:jc w:val="center"/>
+            </w:pPr>
+            <w:r>
+              <w:rPr>
+                <w:noProof/>
+                <w:lang w:eastAsia="fr-CH"/>
+              </w:rPr>
+              <w:drawing>
+                <wp:inline distT="0" distB="0" distL="0" distR="0" wp14:anchorId="2DB91D1F" wp14:editId="319EF346">
+                  <wp:extent cx="1414732" cy="438273"/>
+                  <wp:effectExtent l="0" t="0" r="0" b="0"/>
+                  <wp:docPr id="20" name="Image 20"/>
+                  <wp:cNvGraphicFramePr>
+                    <a:graphicFrameLocks xmlns:a="http://schemas.openxmlformats.org/drawingml/2006/main" noChangeAspect="1"/>
+                  </wp:cNvGraphicFramePr>
+                  <a:graphic xmlns:a="http://schemas.openxmlformats.org/drawingml/2006/main">
+                    <a:graphicData uri="http://schemas.openxmlformats.org/drawingml/2006/picture">
+                      <pic:pic xmlns:pic="http://schemas.openxmlformats.org/drawingml/2006/picture">
+                        <pic:nvPicPr>
+                          <pic:cNvPr id="0" name="seance_libre_complet.png"/>
+                          <pic:cNvPicPr/>
+                        </pic:nvPicPr>
+                        <pic:blipFill rotWithShape="1">
+                          <a:blip r:embed="rId23">
+                            <a:extLst>
+                              <a:ext uri="{28A0092B-C50C-407E-A947-70E740481C1C}">
+                                <a14:useLocalDpi xmlns:a14="http://schemas.microsoft.com/office/drawing/2010/main" val="0"/>
+                              </a:ext>
+                            </a:extLst>
+                          </a:blip>
+                          <a:srcRect r="55676"/>
+                          <a:stretch/>
+                        </pic:blipFill>
+                        <pic:spPr bwMode="auto">
+                          <a:xfrm>
+                            <a:off x="0" y="0"/>
+                            <a:ext cx="1414334" cy="438150"/>
+                          </a:xfrm>
+                          <a:prstGeom prst="rect">
+                            <a:avLst/>
+                          </a:prstGeom>
+                          <a:ln>
+                            <a:noFill/>
+                          </a:ln>
+                          <a:extLst>
+                            <a:ext uri="{53640926-AAD7-44D8-BBD7-CCE9431645EC}">
+                              <a14:shadowObscured xmlns:a14="http://schemas.microsoft.com/office/drawing/2010/main"/>
+                            </a:ext>
+                          </a:extLst>
+                        </pic:spPr>
+                      </pic:pic>
+                    </a:graphicData>
+                  </a:graphic>
+                </wp:inline>
+              </w:drawing>
+            </w:r>
+          </w:p>
+          <w:p>
+            <w:pPr>
+              <w:pStyle w:val="Lgende"/>
+              <w:jc w:val="center"/>
+            </w:pPr>
+            <w:r>
+              <w:t xml:space="preserve">Figure </w:t>
+            </w:r>
+            <w:r>
+              <w:fldChar w:fldCharType="begin"/>
+            </w:r>
+            <w:r>
+              <w:instrText xml:space="preserve"> SEQ Figure \* ARABIC </w:instrText>
+            </w:r>
+            <w:r>
+              <w:fldChar w:fldCharType="separate"/>
+            </w:r>
+            <w:r>
+              <w:rPr>
+                <w:noProof/>
+              </w:rPr>
+              <w:t>15</w:t>
+            </w:r>
+            <w:r>
+              <w:fldChar w:fldCharType="end"/>
+            </w:r>
+            <w:r>
+              <w:t xml:space="preserve"> : séance libre</w:t>
+            </w:r>
+          </w:p>
+        </w:tc>
+        <w:tc>
+          <w:tcPr>
+            <w:tcW w:w="4606" w:type="dxa"/>
+            <w:vAlign w:val="center"/>
+          </w:tcPr>
+          <w:p>
+            <w:pPr>
+              <w:keepNext/>
+              <w:jc w:val="center"/>
+            </w:pPr>
+            <w:r>
+              <w:rPr>
+                <w:noProof/>
+                <w:lang w:eastAsia="fr-CH"/>
+              </w:rPr>
+              <w:drawing>
+                <wp:inline distT="0" distB="0" distL="0" distR="0" wp14:anchorId="39E78312" wp14:editId="019C1DB0">
+                  <wp:extent cx="1406106" cy="438273"/>
+                  <wp:effectExtent l="0" t="0" r="3810" b="0"/>
+                  <wp:docPr id="21" name="Image 21"/>
+                  <wp:cNvGraphicFramePr>
+                    <a:graphicFrameLocks xmlns:a="http://schemas.openxmlformats.org/drawingml/2006/main" noChangeAspect="1"/>
+                  </wp:cNvGraphicFramePr>
+                  <a:graphic xmlns:a="http://schemas.openxmlformats.org/drawingml/2006/main">
+                    <a:graphicData uri="http://schemas.openxmlformats.org/drawingml/2006/picture">
+                      <pic:pic xmlns:pic="http://schemas.openxmlformats.org/drawingml/2006/picture">
+                        <pic:nvPicPr>
+                          <pic:cNvPr id="0" name="seance_libre_complet.png"/>
+                          <pic:cNvPicPr/>
+                        </pic:nvPicPr>
+                        <pic:blipFill rotWithShape="1">
+                          <a:blip r:embed="rId23">
+                            <a:extLst>
+                              <a:ext uri="{28A0092B-C50C-407E-A947-70E740481C1C}">
+                                <a14:useLocalDpi xmlns:a14="http://schemas.microsoft.com/office/drawing/2010/main" val="0"/>
+                              </a:ext>
+                            </a:extLst>
+                          </a:blip>
+                          <a:srcRect l="55946"/>
+                          <a:stretch/>
+                        </pic:blipFill>
+                        <pic:spPr bwMode="auto">
+                          <a:xfrm>
+                            <a:off x="0" y="0"/>
+                            <a:ext cx="1405710" cy="438150"/>
+                          </a:xfrm>
+                          <a:prstGeom prst="rect">
+                            <a:avLst/>
+                          </a:prstGeom>
+                          <a:ln>
+                            <a:noFill/>
+                          </a:ln>
+                          <a:extLst>
+                            <a:ext uri="{53640926-AAD7-44D8-BBD7-CCE9431645EC}">
+                              <a14:shadowObscured xmlns:a14="http://schemas.microsoft.com/office/drawing/2010/main"/>
+                            </a:ext>
+                          </a:extLst>
+                        </pic:spPr>
+                      </pic:pic>
+                    </a:graphicData>
+                  </a:graphic>
+                </wp:inline>
+              </w:drawing>
+            </w:r>
+          </w:p>
+          <w:p>
+            <w:pPr>
+              <w:pStyle w:val="Lgende"/>
+              <w:jc w:val="center"/>
+            </w:pPr>
+            <w:r>
+              <w:t xml:space="preserve">Figure </w:t>
+            </w:r>
+            <w:r>
+              <w:fldChar w:fldCharType="begin"/>
+            </w:r>
+            <w:r>
+              <w:instrText xml:space="preserve"> SEQ Figure \* ARABIC </w:instrText>
+            </w:r>
+            <w:r>
+              <w:fldChar w:fldCharType="separate"/>
+            </w:r>
+            <w:r>
+              <w:rPr>
+                <w:noProof/>
+              </w:rPr>
+              <w:t>16</w:t>
+            </w:r>
+            <w:r>
+              <w:fldChar w:fldCharType="end"/>
+            </w:r>
+            <w:r>
+              <w:t xml:space="preserve"> : séance complète</w:t>
+            </w:r>
+          </w:p>
+        </w:tc>
+      </w:tr>
+    </w:tbl>
+    <w:p/>
     <w:p>
       <w:pPr>
         <w:pStyle w:val="Paragraphedeliste"/>
@@ -4646,6 +4864,7 @@
         </w:numPr>
       </w:pPr>
       <w:r>
+        <w:lastRenderedPageBreak/>
         <w:t xml:space="preserve">Pour la réservation de billet, l’utilisateur ne peut pas entré de lettre et de caractère </w:t>
       </w:r>
       <w:r>
@@ -4721,7 +4940,6 @@
         </w:numPr>
       </w:pPr>
       <w:r>
-        <w:lastRenderedPageBreak/>
         <w:t>Dans l’ajout d’une séance</w:t>
       </w:r>
       <w:r>
@@ -4743,45 +4961,223 @@
         <w:t>à la même heure</w:t>
       </w:r>
       <w:r>
+        <w:t xml:space="preserve"> (voire fig. 17 et fig. 18)</w:t>
+      </w:r>
+      <w:r>
         <w:t>.</w:t>
       </w:r>
-      <w:bookmarkStart w:id="20" w:name="_GoBack"/>
+    </w:p>
+    <w:p>
+      <w:pPr>
+        <w:keepNext/>
+        <w:spacing w:after="0"/>
+        <w:jc w:val="center"/>
+      </w:pPr>
+      <w:r>
+        <w:rPr>
+          <w:noProof/>
+          <w:lang w:eastAsia="fr-CH"/>
+        </w:rPr>
+        <w:drawing>
+          <wp:inline distT="0" distB="0" distL="0" distR="0" wp14:anchorId="3FFDACF7" wp14:editId="01E14D10">
+            <wp:extent cx="3499200" cy="2264400"/>
+            <wp:effectExtent l="0" t="0" r="6350" b="3175"/>
+            <wp:docPr id="23" name="Image 23"/>
+            <wp:cNvGraphicFramePr>
+              <a:graphicFrameLocks xmlns:a="http://schemas.openxmlformats.org/drawingml/2006/main" noChangeAspect="1"/>
+            </wp:cNvGraphicFramePr>
+            <a:graphic xmlns:a="http://schemas.openxmlformats.org/drawingml/2006/main">
+              <a:graphicData uri="http://schemas.openxmlformats.org/drawingml/2006/picture">
+                <pic:pic xmlns:pic="http://schemas.openxmlformats.org/drawingml/2006/picture">
+                  <pic:nvPicPr>
+                    <pic:cNvPr id="0" name="deux_films.png"/>
+                    <pic:cNvPicPr/>
+                  </pic:nvPicPr>
+                  <pic:blipFill>
+                    <a:blip r:embed="rId24">
+                      <a:extLst>
+                        <a:ext uri="{28A0092B-C50C-407E-A947-70E740481C1C}">
+                          <a14:useLocalDpi xmlns:a14="http://schemas.microsoft.com/office/drawing/2010/main" val="0"/>
+                        </a:ext>
+                      </a:extLst>
+                    </a:blip>
+                    <a:stretch>
+                      <a:fillRect/>
+                    </a:stretch>
+                  </pic:blipFill>
+                  <pic:spPr>
+                    <a:xfrm>
+                      <a:off x="0" y="0"/>
+                      <a:ext cx="3499200" cy="2264400"/>
+                    </a:xfrm>
+                    <a:prstGeom prst="rect">
+                      <a:avLst/>
+                    </a:prstGeom>
+                  </pic:spPr>
+                </pic:pic>
+              </a:graphicData>
+            </a:graphic>
+          </wp:inline>
+        </w:drawing>
+      </w:r>
+    </w:p>
+    <w:p>
+      <w:pPr>
+        <w:pStyle w:val="Lgende"/>
+        <w:jc w:val="center"/>
+      </w:pPr>
+      <w:r>
+        <w:t xml:space="preserve">Figure </w:t>
+      </w:r>
+      <w:r>
+        <w:fldChar w:fldCharType="begin"/>
+      </w:r>
+      <w:r>
+        <w:instrText xml:space="preserve"> SEQ Figure \* ARABIC </w:instrText>
+      </w:r>
+      <w:r>
+        <w:fldChar w:fldCharType="separate"/>
+      </w:r>
+      <w:r>
+        <w:rPr>
+          <w:noProof/>
+        </w:rPr>
+        <w:t>17</w:t>
+      </w:r>
+      <w:r>
+        <w:fldChar w:fldCharType="end"/>
+      </w:r>
+      <w:r>
+        <w:t xml:space="preserve"> : </w:t>
+      </w:r>
+      <w:r>
+        <w:t>Sans la vérification des séances</w:t>
+      </w:r>
+    </w:p>
+    <w:p/>
+    <w:p>
+      <w:pPr>
+        <w:keepNext/>
+        <w:spacing w:after="0"/>
+        <w:jc w:val="center"/>
+      </w:pPr>
+      <w:r>
+        <w:rPr>
+          <w:noProof/>
+          <w:lang w:eastAsia="fr-CH"/>
+        </w:rPr>
+        <w:drawing>
+          <wp:inline distT="0" distB="0" distL="0" distR="0" wp14:anchorId="3E6233D9" wp14:editId="586BE6A5">
+            <wp:extent cx="3499200" cy="2455200"/>
+            <wp:effectExtent l="0" t="0" r="6350" b="2540"/>
+            <wp:docPr id="24" name="Image 24"/>
+            <wp:cNvGraphicFramePr>
+              <a:graphicFrameLocks xmlns:a="http://schemas.openxmlformats.org/drawingml/2006/main" noChangeAspect="1"/>
+            </wp:cNvGraphicFramePr>
+            <a:graphic xmlns:a="http://schemas.openxmlformats.org/drawingml/2006/main">
+              <a:graphicData uri="http://schemas.openxmlformats.org/drawingml/2006/picture">
+                <pic:pic xmlns:pic="http://schemas.openxmlformats.org/drawingml/2006/picture">
+                  <pic:nvPicPr>
+                    <pic:cNvPr id="0" name="deux_film_avecVerification.png"/>
+                    <pic:cNvPicPr/>
+                  </pic:nvPicPr>
+                  <pic:blipFill>
+                    <a:blip r:embed="rId25">
+                      <a:extLst>
+                        <a:ext uri="{28A0092B-C50C-407E-A947-70E740481C1C}">
+                          <a14:useLocalDpi xmlns:a14="http://schemas.microsoft.com/office/drawing/2010/main" val="0"/>
+                        </a:ext>
+                      </a:extLst>
+                    </a:blip>
+                    <a:stretch>
+                      <a:fillRect/>
+                    </a:stretch>
+                  </pic:blipFill>
+                  <pic:spPr>
+                    <a:xfrm>
+                      <a:off x="0" y="0"/>
+                      <a:ext cx="3499200" cy="2455200"/>
+                    </a:xfrm>
+                    <a:prstGeom prst="rect">
+                      <a:avLst/>
+                    </a:prstGeom>
+                  </pic:spPr>
+                </pic:pic>
+              </a:graphicData>
+            </a:graphic>
+          </wp:inline>
+        </w:drawing>
+      </w:r>
+    </w:p>
+    <w:p>
+      <w:pPr>
+        <w:pStyle w:val="Lgende"/>
+        <w:jc w:val="center"/>
+      </w:pPr>
+      <w:r>
+        <w:t xml:space="preserve">Figure </w:t>
+      </w:r>
+      <w:r>
+        <w:fldChar w:fldCharType="begin"/>
+      </w:r>
+      <w:r>
+        <w:instrText xml:space="preserve"> SEQ Figure \* ARABIC </w:instrText>
+      </w:r>
+      <w:r>
+        <w:fldChar w:fldCharType="separate"/>
+      </w:r>
+      <w:r>
+        <w:rPr>
+          <w:noProof/>
+        </w:rPr>
+        <w:t>18</w:t>
+      </w:r>
+      <w:r>
+        <w:fldChar w:fldCharType="end"/>
+      </w:r>
+      <w:r>
+        <w:t xml:space="preserve"> : Avec la vérification des séances</w:t>
+      </w:r>
+    </w:p>
+    <w:p>
+      <w:pPr>
+        <w:pStyle w:val="Titre1"/>
+      </w:pPr>
+      <w:bookmarkStart w:id="20" w:name="_Toc418061262"/>
+      <w:r>
+        <w:t>Analyse organique</w:t>
+      </w:r>
       <w:bookmarkEnd w:id="20"/>
     </w:p>
     <w:p>
       <w:pPr>
-        <w:pStyle w:val="Titre1"/>
-      </w:pPr>
-      <w:bookmarkStart w:id="21" w:name="_Toc418061262"/>
-      <w:r>
-        <w:t>Analyse organique</w:t>
+        <w:pStyle w:val="Titre2"/>
+      </w:pPr>
+      <w:bookmarkStart w:id="21" w:name="_Toc418061263"/>
+      <w:r>
+        <w:t>Généralités</w:t>
       </w:r>
       <w:bookmarkEnd w:id="21"/>
     </w:p>
     <w:p>
+      <w:bookmarkStart w:id="22" w:name="_GoBack"/>
+      <w:bookmarkEnd w:id="22"/>
+    </w:p>
+    <w:p>
       <w:pPr>
         <w:pStyle w:val="Titre2"/>
       </w:pPr>
-      <w:bookmarkStart w:id="22" w:name="_Toc418061263"/>
-      <w:r>
-        <w:t>Généralités</w:t>
-      </w:r>
-      <w:bookmarkEnd w:id="22"/>
-    </w:p>
-    <w:p>
-      <w:pPr>
-        <w:pStyle w:val="Titre2"/>
-      </w:pPr>
       <w:bookmarkStart w:id="23" w:name="_Toc418061264"/>
       <w:r>
+        <w:lastRenderedPageBreak/>
         <w:t>Description détaillée des algorithmes de résolution</w:t>
       </w:r>
       <w:bookmarkEnd w:id="23"/>
     </w:p>
     <w:p/>
     <w:sectPr>
-      <w:headerReference w:type="default" r:id="rId23"/>
-      <w:footerReference w:type="default" r:id="rId24"/>
+      <w:headerReference w:type="default" r:id="rId26"/>
+      <w:footerReference w:type="default" r:id="rId27"/>
       <w:pgSz w:w="11906" w:h="16838"/>
       <w:pgMar w:top="1417" w:right="1417" w:bottom="1417" w:left="1417" w:header="708" w:footer="708" w:gutter="0"/>
       <w:cols w:space="708"/>
@@ -6470,7 +6866,7 @@
 </file>
 
 <file path=customXml/itemProps1.xml><?xml version="1.0" encoding="utf-8"?>
-<ds:datastoreItem xmlns:ds="http://schemas.openxmlformats.org/officeDocument/2006/customXml" ds:itemID="{4C1F9E0F-6F35-4AB7-B356-6F81D098EFB2}">
+<ds:datastoreItem xmlns:ds="http://schemas.openxmlformats.org/officeDocument/2006/customXml" ds:itemID="{29894414-802C-42C9-A3C9-D9471631859E}">
   <ds:schemaRefs>
     <ds:schemaRef ds:uri="http://schemas.openxmlformats.org/officeDocument/2006/bibliography"/>
   </ds:schemaRefs>

</xml_diff>

<commit_message>
Schéma du calcul de prix des billets.
Avancement dans l'analyse organique
</commit_message>
<xml_diff>
--- a/Documentations/Documentation_Technique.docx
+++ b/Documentations/Documentation_Technique.docx
@@ -229,7 +229,7 @@
       <w:pPr>
         <w:pStyle w:val="Titre1"/>
       </w:pPr>
-      <w:bookmarkStart w:id="0" w:name="_Toc418061240"/>
+      <w:bookmarkStart w:id="0" w:name="_Toc418085700"/>
       <w:r>
         <w:lastRenderedPageBreak/>
         <w:t>Table des matières</w:t>
@@ -257,7 +257,7 @@
       <w:r>
         <w:fldChar w:fldCharType="separate"/>
       </w:r>
-      <w:hyperlink w:anchor="_Toc418061240" w:history="1">
+      <w:hyperlink w:anchor="_Toc418085700" w:history="1">
         <w:r>
           <w:rPr>
             <w:rStyle w:val="Lienhypertexte"/>
@@ -284,7 +284,7 @@
             <w:noProof/>
             <w:webHidden/>
           </w:rPr>
-          <w:instrText xml:space="preserve"> PAGEREF _Toc418061240 \h </w:instrText>
+          <w:instrText xml:space="preserve"> PAGEREF _Toc418085700 \h </w:instrText>
         </w:r>
         <w:r>
           <w:rPr>
@@ -327,7 +327,7 @@
           <w:lang w:eastAsia="fr-CH"/>
         </w:rPr>
       </w:pPr>
-      <w:hyperlink w:anchor="_Toc418061241" w:history="1">
+      <w:hyperlink w:anchor="_Toc418085701" w:history="1">
         <w:r>
           <w:rPr>
             <w:rStyle w:val="Lienhypertexte"/>
@@ -354,7 +354,7 @@
             <w:noProof/>
             <w:webHidden/>
           </w:rPr>
-          <w:instrText xml:space="preserve"> PAGEREF _Toc418061241 \h </w:instrText>
+          <w:instrText xml:space="preserve"> PAGEREF _Toc418085701 \h </w:instrText>
         </w:r>
         <w:r>
           <w:rPr>
@@ -397,7 +397,7 @@
           <w:lang w:eastAsia="fr-CH"/>
         </w:rPr>
       </w:pPr>
-      <w:hyperlink w:anchor="_Toc418061242" w:history="1">
+      <w:hyperlink w:anchor="_Toc418085702" w:history="1">
         <w:r>
           <w:rPr>
             <w:rStyle w:val="Lienhypertexte"/>
@@ -424,7 +424,7 @@
             <w:noProof/>
             <w:webHidden/>
           </w:rPr>
-          <w:instrText xml:space="preserve"> PAGEREF _Toc418061242 \h </w:instrText>
+          <w:instrText xml:space="preserve"> PAGEREF _Toc418085702 \h </w:instrText>
         </w:r>
         <w:r>
           <w:rPr>
@@ -467,7 +467,7 @@
           <w:lang w:eastAsia="fr-CH"/>
         </w:rPr>
       </w:pPr>
-      <w:hyperlink w:anchor="_Toc418061243" w:history="1">
+      <w:hyperlink w:anchor="_Toc418085703" w:history="1">
         <w:r>
           <w:rPr>
             <w:rStyle w:val="Lienhypertexte"/>
@@ -494,7 +494,7 @@
             <w:noProof/>
             <w:webHidden/>
           </w:rPr>
-          <w:instrText xml:space="preserve"> PAGEREF _Toc418061243 \h </w:instrText>
+          <w:instrText xml:space="preserve"> PAGEREF _Toc418085703 \h </w:instrText>
         </w:r>
         <w:r>
           <w:rPr>
@@ -537,7 +537,7 @@
           <w:lang w:eastAsia="fr-CH"/>
         </w:rPr>
       </w:pPr>
-      <w:hyperlink w:anchor="_Toc418061244" w:history="1">
+      <w:hyperlink w:anchor="_Toc418085704" w:history="1">
         <w:r>
           <w:rPr>
             <w:rStyle w:val="Lienhypertexte"/>
@@ -564,7 +564,7 @@
             <w:noProof/>
             <w:webHidden/>
           </w:rPr>
-          <w:instrText xml:space="preserve"> PAGEREF _Toc418061244 \h </w:instrText>
+          <w:instrText xml:space="preserve"> PAGEREF _Toc418085704 \h </w:instrText>
         </w:r>
         <w:r>
           <w:rPr>
@@ -607,7 +607,7 @@
           <w:lang w:eastAsia="fr-CH"/>
         </w:rPr>
       </w:pPr>
-      <w:hyperlink w:anchor="_Toc418061245" w:history="1">
+      <w:hyperlink w:anchor="_Toc418085705" w:history="1">
         <w:r>
           <w:rPr>
             <w:rStyle w:val="Lienhypertexte"/>
@@ -634,7 +634,7 @@
             <w:noProof/>
             <w:webHidden/>
           </w:rPr>
-          <w:instrText xml:space="preserve"> PAGEREF _Toc418061245 \h </w:instrText>
+          <w:instrText xml:space="preserve"> PAGEREF _Toc418085705 \h </w:instrText>
         </w:r>
         <w:r>
           <w:rPr>
@@ -677,7 +677,7 @@
           <w:lang w:eastAsia="fr-CH"/>
         </w:rPr>
       </w:pPr>
-      <w:hyperlink w:anchor="_Toc418061246" w:history="1">
+      <w:hyperlink w:anchor="_Toc418085706" w:history="1">
         <w:r>
           <w:rPr>
             <w:rStyle w:val="Lienhypertexte"/>
@@ -704,7 +704,7 @@
             <w:noProof/>
             <w:webHidden/>
           </w:rPr>
-          <w:instrText xml:space="preserve"> PAGEREF _Toc418061246 \h </w:instrText>
+          <w:instrText xml:space="preserve"> PAGEREF _Toc418085706 \h </w:instrText>
         </w:r>
         <w:r>
           <w:rPr>
@@ -747,7 +747,7 @@
           <w:lang w:eastAsia="fr-CH"/>
         </w:rPr>
       </w:pPr>
-      <w:hyperlink w:anchor="_Toc418061247" w:history="1">
+      <w:hyperlink w:anchor="_Toc418085707" w:history="1">
         <w:r>
           <w:rPr>
             <w:rStyle w:val="Lienhypertexte"/>
@@ -774,7 +774,7 @@
             <w:noProof/>
             <w:webHidden/>
           </w:rPr>
-          <w:instrText xml:space="preserve"> PAGEREF _Toc418061247 \h </w:instrText>
+          <w:instrText xml:space="preserve"> PAGEREF _Toc418085707 \h </w:instrText>
         </w:r>
         <w:r>
           <w:rPr>
@@ -817,7 +817,7 @@
           <w:lang w:eastAsia="fr-CH"/>
         </w:rPr>
       </w:pPr>
-      <w:hyperlink w:anchor="_Toc418061248" w:history="1">
+      <w:hyperlink w:anchor="_Toc418085708" w:history="1">
         <w:r>
           <w:rPr>
             <w:rStyle w:val="Lienhypertexte"/>
@@ -844,7 +844,7 @@
             <w:noProof/>
             <w:webHidden/>
           </w:rPr>
-          <w:instrText xml:space="preserve"> PAGEREF _Toc418061248 \h </w:instrText>
+          <w:instrText xml:space="preserve"> PAGEREF _Toc418085708 \h </w:instrText>
         </w:r>
         <w:r>
           <w:rPr>
@@ -887,7 +887,7 @@
           <w:lang w:eastAsia="fr-CH"/>
         </w:rPr>
       </w:pPr>
-      <w:hyperlink w:anchor="_Toc418061249" w:history="1">
+      <w:hyperlink w:anchor="_Toc418085709" w:history="1">
         <w:r>
           <w:rPr>
             <w:rStyle w:val="Lienhypertexte"/>
@@ -914,7 +914,7 @@
             <w:noProof/>
             <w:webHidden/>
           </w:rPr>
-          <w:instrText xml:space="preserve"> PAGEREF _Toc418061249 \h </w:instrText>
+          <w:instrText xml:space="preserve"> PAGEREF _Toc418085709 \h </w:instrText>
         </w:r>
         <w:r>
           <w:rPr>
@@ -957,7 +957,7 @@
           <w:lang w:eastAsia="fr-CH"/>
         </w:rPr>
       </w:pPr>
-      <w:hyperlink w:anchor="_Toc418061250" w:history="1">
+      <w:hyperlink w:anchor="_Toc418085710" w:history="1">
         <w:r>
           <w:rPr>
             <w:rStyle w:val="Lienhypertexte"/>
@@ -984,7 +984,7 @@
             <w:noProof/>
             <w:webHidden/>
           </w:rPr>
-          <w:instrText xml:space="preserve"> PAGEREF _Toc418061250 \h </w:instrText>
+          <w:instrText xml:space="preserve"> PAGEREF _Toc418085710 \h </w:instrText>
         </w:r>
         <w:r>
           <w:rPr>
@@ -1027,7 +1027,7 @@
           <w:lang w:eastAsia="fr-CH"/>
         </w:rPr>
       </w:pPr>
-      <w:hyperlink w:anchor="_Toc418061251" w:history="1">
+      <w:hyperlink w:anchor="_Toc418085711" w:history="1">
         <w:r>
           <w:rPr>
             <w:rStyle w:val="Lienhypertexte"/>
@@ -1054,7 +1054,7 @@
             <w:noProof/>
             <w:webHidden/>
           </w:rPr>
-          <w:instrText xml:space="preserve"> PAGEREF _Toc418061251 \h </w:instrText>
+          <w:instrText xml:space="preserve"> PAGEREF _Toc418085711 \h </w:instrText>
         </w:r>
         <w:r>
           <w:rPr>
@@ -1097,7 +1097,7 @@
           <w:lang w:eastAsia="fr-CH"/>
         </w:rPr>
       </w:pPr>
-      <w:hyperlink w:anchor="_Toc418061252" w:history="1">
+      <w:hyperlink w:anchor="_Toc418085712" w:history="1">
         <w:r>
           <w:rPr>
             <w:rStyle w:val="Lienhypertexte"/>
@@ -1124,7 +1124,7 @@
             <w:noProof/>
             <w:webHidden/>
           </w:rPr>
-          <w:instrText xml:space="preserve"> PAGEREF _Toc418061252 \h </w:instrText>
+          <w:instrText xml:space="preserve"> PAGEREF _Toc418085712 \h </w:instrText>
         </w:r>
         <w:r>
           <w:rPr>
@@ -1167,7 +1167,7 @@
           <w:lang w:eastAsia="fr-CH"/>
         </w:rPr>
       </w:pPr>
-      <w:hyperlink w:anchor="_Toc418061253" w:history="1">
+      <w:hyperlink w:anchor="_Toc418085713" w:history="1">
         <w:r>
           <w:rPr>
             <w:rStyle w:val="Lienhypertexte"/>
@@ -1194,7 +1194,7 @@
             <w:noProof/>
             <w:webHidden/>
           </w:rPr>
-          <w:instrText xml:space="preserve"> PAGEREF _Toc418061253 \h </w:instrText>
+          <w:instrText xml:space="preserve"> PAGEREF _Toc418085713 \h </w:instrText>
         </w:r>
         <w:r>
           <w:rPr>
@@ -1237,7 +1237,7 @@
           <w:lang w:eastAsia="fr-CH"/>
         </w:rPr>
       </w:pPr>
-      <w:hyperlink w:anchor="_Toc418061254" w:history="1">
+      <w:hyperlink w:anchor="_Toc418085714" w:history="1">
         <w:r>
           <w:rPr>
             <w:rStyle w:val="Lienhypertexte"/>
@@ -1264,7 +1264,7 @@
             <w:noProof/>
             <w:webHidden/>
           </w:rPr>
-          <w:instrText xml:space="preserve"> PAGEREF _Toc418061254 \h </w:instrText>
+          <w:instrText xml:space="preserve"> PAGEREF _Toc418085714 \h </w:instrText>
         </w:r>
         <w:r>
           <w:rPr>
@@ -1307,7 +1307,7 @@
           <w:lang w:eastAsia="fr-CH"/>
         </w:rPr>
       </w:pPr>
-      <w:hyperlink w:anchor="_Toc418061255" w:history="1">
+      <w:hyperlink w:anchor="_Toc418085715" w:history="1">
         <w:r>
           <w:rPr>
             <w:rStyle w:val="Lienhypertexte"/>
@@ -1334,7 +1334,7 @@
             <w:noProof/>
             <w:webHidden/>
           </w:rPr>
-          <w:instrText xml:space="preserve"> PAGEREF _Toc418061255 \h </w:instrText>
+          <w:instrText xml:space="preserve"> PAGEREF _Toc418085715 \h </w:instrText>
         </w:r>
         <w:r>
           <w:rPr>
@@ -1377,7 +1377,7 @@
           <w:lang w:eastAsia="fr-CH"/>
         </w:rPr>
       </w:pPr>
-      <w:hyperlink w:anchor="_Toc418061256" w:history="1">
+      <w:hyperlink w:anchor="_Toc418085716" w:history="1">
         <w:r>
           <w:rPr>
             <w:rStyle w:val="Lienhypertexte"/>
@@ -1404,7 +1404,7 @@
             <w:noProof/>
             <w:webHidden/>
           </w:rPr>
-          <w:instrText xml:space="preserve"> PAGEREF _Toc418061256 \h </w:instrText>
+          <w:instrText xml:space="preserve"> PAGEREF _Toc418085716 \h </w:instrText>
         </w:r>
         <w:r>
           <w:rPr>
@@ -1447,13 +1447,13 @@
           <w:lang w:eastAsia="fr-CH"/>
         </w:rPr>
       </w:pPr>
-      <w:hyperlink w:anchor="_Toc418061257" w:history="1">
+      <w:hyperlink w:anchor="_Toc418085717" w:history="1">
         <w:r>
           <w:rPr>
             <w:rStyle w:val="Lienhypertexte"/>
             <w:noProof/>
           </w:rPr>
-          <w:t>Saisie d’information</w:t>
+          <w:t>Réserver la séance</w:t>
         </w:r>
         <w:r>
           <w:rPr>
@@ -1474,7 +1474,7 @@
             <w:noProof/>
             <w:webHidden/>
           </w:rPr>
-          <w:instrText xml:space="preserve"> PAGEREF _Toc418061257 \h </w:instrText>
+          <w:instrText xml:space="preserve"> PAGEREF _Toc418085717 \h </w:instrText>
         </w:r>
         <w:r>
           <w:rPr>
@@ -1517,13 +1517,13 @@
           <w:lang w:eastAsia="fr-CH"/>
         </w:rPr>
       </w:pPr>
-      <w:hyperlink w:anchor="_Toc418061258" w:history="1">
+      <w:hyperlink w:anchor="_Toc418085718" w:history="1">
         <w:r>
           <w:rPr>
             <w:rStyle w:val="Lienhypertexte"/>
             <w:noProof/>
           </w:rPr>
-          <w:t>Résumer de commande</w:t>
+          <w:t>Login administrateur</w:t>
         </w:r>
         <w:r>
           <w:rPr>
@@ -1544,7 +1544,7 @@
             <w:noProof/>
             <w:webHidden/>
           </w:rPr>
-          <w:instrText xml:space="preserve"> PAGEREF _Toc418061258 \h </w:instrText>
+          <w:instrText xml:space="preserve"> PAGEREF _Toc418085718 \h </w:instrText>
         </w:r>
         <w:r>
           <w:rPr>
@@ -1587,13 +1587,13 @@
           <w:lang w:eastAsia="fr-CH"/>
         </w:rPr>
       </w:pPr>
-      <w:hyperlink w:anchor="_Toc418061259" w:history="1">
+      <w:hyperlink w:anchor="_Toc418085719" w:history="1">
         <w:r>
           <w:rPr>
             <w:rStyle w:val="Lienhypertexte"/>
             <w:noProof/>
           </w:rPr>
-          <w:t>Login administrateur</w:t>
+          <w:t>Menu administrateur</w:t>
         </w:r>
         <w:r>
           <w:rPr>
@@ -1614,7 +1614,7 @@
             <w:noProof/>
             <w:webHidden/>
           </w:rPr>
-          <w:instrText xml:space="preserve"> PAGEREF _Toc418061259 \h </w:instrText>
+          <w:instrText xml:space="preserve"> PAGEREF _Toc418085719 \h </w:instrText>
         </w:r>
         <w:r>
           <w:rPr>
@@ -1657,13 +1657,13 @@
           <w:lang w:eastAsia="fr-CH"/>
         </w:rPr>
       </w:pPr>
-      <w:hyperlink w:anchor="_Toc418061260" w:history="1">
+      <w:hyperlink w:anchor="_Toc418085720" w:history="1">
         <w:r>
           <w:rPr>
             <w:rStyle w:val="Lienhypertexte"/>
             <w:noProof/>
           </w:rPr>
-          <w:t>Menu administrateur</w:t>
+          <w:t>Gestion</w:t>
         </w:r>
         <w:r>
           <w:rPr>
@@ -1684,7 +1684,7 @@
             <w:noProof/>
             <w:webHidden/>
           </w:rPr>
-          <w:instrText xml:space="preserve"> PAGEREF _Toc418061260 \h </w:instrText>
+          <w:instrText xml:space="preserve"> PAGEREF _Toc418085720 \h </w:instrText>
         </w:r>
         <w:r>
           <w:rPr>
@@ -1727,7 +1727,7 @@
           <w:lang w:eastAsia="fr-CH"/>
         </w:rPr>
       </w:pPr>
-      <w:hyperlink w:anchor="_Toc418061261" w:history="1">
+      <w:hyperlink w:anchor="_Toc418085721" w:history="1">
         <w:r>
           <w:rPr>
             <w:rStyle w:val="Lienhypertexte"/>
@@ -1754,7 +1754,7 @@
             <w:noProof/>
             <w:webHidden/>
           </w:rPr>
-          <w:instrText xml:space="preserve"> PAGEREF _Toc418061261 \h </w:instrText>
+          <w:instrText xml:space="preserve"> PAGEREF _Toc418085721 \h </w:instrText>
         </w:r>
         <w:r>
           <w:rPr>
@@ -1774,7 +1774,7 @@
             <w:noProof/>
             <w:webHidden/>
           </w:rPr>
-          <w:t>8</w:t>
+          <w:t>9</w:t>
         </w:r>
         <w:r>
           <w:rPr>
@@ -1797,7 +1797,7 @@
           <w:lang w:eastAsia="fr-CH"/>
         </w:rPr>
       </w:pPr>
-      <w:hyperlink w:anchor="_Toc418061262" w:history="1">
+      <w:hyperlink w:anchor="_Toc418085722" w:history="1">
         <w:r>
           <w:rPr>
             <w:rStyle w:val="Lienhypertexte"/>
@@ -1824,7 +1824,7 @@
             <w:noProof/>
             <w:webHidden/>
           </w:rPr>
-          <w:instrText xml:space="preserve"> PAGEREF _Toc418061262 \h </w:instrText>
+          <w:instrText xml:space="preserve"> PAGEREF _Toc418085722 \h </w:instrText>
         </w:r>
         <w:r>
           <w:rPr>
@@ -1844,7 +1844,7 @@
             <w:noProof/>
             <w:webHidden/>
           </w:rPr>
-          <w:t>8</w:t>
+          <w:t>10</w:t>
         </w:r>
         <w:r>
           <w:rPr>
@@ -1867,7 +1867,7 @@
           <w:lang w:eastAsia="fr-CH"/>
         </w:rPr>
       </w:pPr>
-      <w:hyperlink w:anchor="_Toc418061263" w:history="1">
+      <w:hyperlink w:anchor="_Toc418085723" w:history="1">
         <w:r>
           <w:rPr>
             <w:rStyle w:val="Lienhypertexte"/>
@@ -1894,7 +1894,7 @@
             <w:noProof/>
             <w:webHidden/>
           </w:rPr>
-          <w:instrText xml:space="preserve"> PAGEREF _Toc418061263 \h </w:instrText>
+          <w:instrText xml:space="preserve"> PAGEREF _Toc418085723 \h </w:instrText>
         </w:r>
         <w:r>
           <w:rPr>
@@ -1914,7 +1914,7 @@
             <w:noProof/>
             <w:webHidden/>
           </w:rPr>
-          <w:t>8</w:t>
+          <w:t>10</w:t>
         </w:r>
         <w:r>
           <w:rPr>
@@ -1937,7 +1937,7 @@
           <w:lang w:eastAsia="fr-CH"/>
         </w:rPr>
       </w:pPr>
-      <w:hyperlink w:anchor="_Toc418061264" w:history="1">
+      <w:hyperlink w:anchor="_Toc418085724" w:history="1">
         <w:r>
           <w:rPr>
             <w:rStyle w:val="Lienhypertexte"/>
@@ -1964,7 +1964,7 @@
             <w:noProof/>
             <w:webHidden/>
           </w:rPr>
-          <w:instrText xml:space="preserve"> PAGEREF _Toc418061264 \h </w:instrText>
+          <w:instrText xml:space="preserve"> PAGEREF _Toc418085724 \h </w:instrText>
         </w:r>
         <w:r>
           <w:rPr>
@@ -1984,7 +1984,7 @@
             <w:noProof/>
             <w:webHidden/>
           </w:rPr>
-          <w:t>8</w:t>
+          <w:t>11</w:t>
         </w:r>
         <w:r>
           <w:rPr>
@@ -1996,6 +1996,286 @@
       </w:hyperlink>
     </w:p>
     <w:p>
+      <w:pPr>
+        <w:pStyle w:val="TM1"/>
+        <w:tabs>
+          <w:tab w:val="right" w:leader="underscore" w:pos="9062"/>
+        </w:tabs>
+        <w:rPr>
+          <w:rFonts w:asciiTheme="minorHAnsi" w:eastAsiaTheme="minorEastAsia" w:hAnsiTheme="minorHAnsi"/>
+          <w:noProof/>
+          <w:lang w:eastAsia="fr-CH"/>
+        </w:rPr>
+      </w:pPr>
+      <w:hyperlink w:anchor="_Toc418085725" w:history="1">
+        <w:r>
+          <w:rPr>
+            <w:rStyle w:val="Lienhypertexte"/>
+            <w:noProof/>
+          </w:rPr>
+          <w:t>Test</w:t>
+        </w:r>
+        <w:r>
+          <w:rPr>
+            <w:noProof/>
+            <w:webHidden/>
+          </w:rPr>
+          <w:tab/>
+        </w:r>
+        <w:r>
+          <w:rPr>
+            <w:noProof/>
+            <w:webHidden/>
+          </w:rPr>
+          <w:fldChar w:fldCharType="begin"/>
+        </w:r>
+        <w:r>
+          <w:rPr>
+            <w:noProof/>
+            <w:webHidden/>
+          </w:rPr>
+          <w:instrText xml:space="preserve"> PAGEREF _Toc418085725 \h </w:instrText>
+        </w:r>
+        <w:r>
+          <w:rPr>
+            <w:noProof/>
+            <w:webHidden/>
+          </w:rPr>
+        </w:r>
+        <w:r>
+          <w:rPr>
+            <w:noProof/>
+            <w:webHidden/>
+          </w:rPr>
+          <w:fldChar w:fldCharType="separate"/>
+        </w:r>
+        <w:r>
+          <w:rPr>
+            <w:noProof/>
+            <w:webHidden/>
+          </w:rPr>
+          <w:t>11</w:t>
+        </w:r>
+        <w:r>
+          <w:rPr>
+            <w:noProof/>
+            <w:webHidden/>
+          </w:rPr>
+          <w:fldChar w:fldCharType="end"/>
+        </w:r>
+      </w:hyperlink>
+    </w:p>
+    <w:p>
+      <w:pPr>
+        <w:pStyle w:val="TM1"/>
+        <w:tabs>
+          <w:tab w:val="right" w:leader="underscore" w:pos="9062"/>
+        </w:tabs>
+        <w:rPr>
+          <w:rFonts w:asciiTheme="minorHAnsi" w:eastAsiaTheme="minorEastAsia" w:hAnsiTheme="minorHAnsi"/>
+          <w:noProof/>
+          <w:lang w:eastAsia="fr-CH"/>
+        </w:rPr>
+      </w:pPr>
+      <w:hyperlink w:anchor="_Toc418085726" w:history="1">
+        <w:r>
+          <w:rPr>
+            <w:rStyle w:val="Lienhypertexte"/>
+            <w:noProof/>
+          </w:rPr>
+          <w:t>Conclusion</w:t>
+        </w:r>
+        <w:r>
+          <w:rPr>
+            <w:noProof/>
+            <w:webHidden/>
+          </w:rPr>
+          <w:tab/>
+        </w:r>
+        <w:r>
+          <w:rPr>
+            <w:noProof/>
+            <w:webHidden/>
+          </w:rPr>
+          <w:fldChar w:fldCharType="begin"/>
+        </w:r>
+        <w:r>
+          <w:rPr>
+            <w:noProof/>
+            <w:webHidden/>
+          </w:rPr>
+          <w:instrText xml:space="preserve"> PAGEREF _Toc418085726 \h </w:instrText>
+        </w:r>
+        <w:r>
+          <w:rPr>
+            <w:noProof/>
+            <w:webHidden/>
+          </w:rPr>
+        </w:r>
+        <w:r>
+          <w:rPr>
+            <w:noProof/>
+            <w:webHidden/>
+          </w:rPr>
+          <w:fldChar w:fldCharType="separate"/>
+        </w:r>
+        <w:r>
+          <w:rPr>
+            <w:noProof/>
+            <w:webHidden/>
+          </w:rPr>
+          <w:t>11</w:t>
+        </w:r>
+        <w:r>
+          <w:rPr>
+            <w:noProof/>
+            <w:webHidden/>
+          </w:rPr>
+          <w:fldChar w:fldCharType="end"/>
+        </w:r>
+      </w:hyperlink>
+    </w:p>
+    <w:p>
+      <w:pPr>
+        <w:pStyle w:val="TM1"/>
+        <w:tabs>
+          <w:tab w:val="right" w:leader="underscore" w:pos="9062"/>
+        </w:tabs>
+        <w:rPr>
+          <w:rFonts w:asciiTheme="minorHAnsi" w:eastAsiaTheme="minorEastAsia" w:hAnsiTheme="minorHAnsi"/>
+          <w:noProof/>
+          <w:lang w:eastAsia="fr-CH"/>
+        </w:rPr>
+      </w:pPr>
+      <w:hyperlink w:anchor="_Toc418085727" w:history="1">
+        <w:r>
+          <w:rPr>
+            <w:rStyle w:val="Lienhypertexte"/>
+            <w:noProof/>
+          </w:rPr>
+          <w:t>Bibliographie</w:t>
+        </w:r>
+        <w:r>
+          <w:rPr>
+            <w:noProof/>
+            <w:webHidden/>
+          </w:rPr>
+          <w:tab/>
+        </w:r>
+        <w:r>
+          <w:rPr>
+            <w:noProof/>
+            <w:webHidden/>
+          </w:rPr>
+          <w:fldChar w:fldCharType="begin"/>
+        </w:r>
+        <w:r>
+          <w:rPr>
+            <w:noProof/>
+            <w:webHidden/>
+          </w:rPr>
+          <w:instrText xml:space="preserve"> PAGEREF _Toc418085727 \h </w:instrText>
+        </w:r>
+        <w:r>
+          <w:rPr>
+            <w:noProof/>
+            <w:webHidden/>
+          </w:rPr>
+        </w:r>
+        <w:r>
+          <w:rPr>
+            <w:noProof/>
+            <w:webHidden/>
+          </w:rPr>
+          <w:fldChar w:fldCharType="separate"/>
+        </w:r>
+        <w:r>
+          <w:rPr>
+            <w:noProof/>
+            <w:webHidden/>
+          </w:rPr>
+          <w:t>11</w:t>
+        </w:r>
+        <w:r>
+          <w:rPr>
+            <w:noProof/>
+            <w:webHidden/>
+          </w:rPr>
+          <w:fldChar w:fldCharType="end"/>
+        </w:r>
+      </w:hyperlink>
+    </w:p>
+    <w:p>
+      <w:pPr>
+        <w:pStyle w:val="TM1"/>
+        <w:tabs>
+          <w:tab w:val="right" w:leader="underscore" w:pos="9062"/>
+        </w:tabs>
+        <w:rPr>
+          <w:rFonts w:asciiTheme="minorHAnsi" w:eastAsiaTheme="minorEastAsia" w:hAnsiTheme="minorHAnsi"/>
+          <w:noProof/>
+          <w:lang w:eastAsia="fr-CH"/>
+        </w:rPr>
+      </w:pPr>
+      <w:hyperlink w:anchor="_Toc418085728" w:history="1">
+        <w:r>
+          <w:rPr>
+            <w:rStyle w:val="Lienhypertexte"/>
+            <w:noProof/>
+          </w:rPr>
+          <w:t>Remerciements</w:t>
+        </w:r>
+        <w:r>
+          <w:rPr>
+            <w:noProof/>
+            <w:webHidden/>
+          </w:rPr>
+          <w:tab/>
+        </w:r>
+        <w:r>
+          <w:rPr>
+            <w:noProof/>
+            <w:webHidden/>
+          </w:rPr>
+          <w:fldChar w:fldCharType="begin"/>
+        </w:r>
+        <w:r>
+          <w:rPr>
+            <w:noProof/>
+            <w:webHidden/>
+          </w:rPr>
+          <w:instrText xml:space="preserve"> PAGEREF _Toc418085728 \h </w:instrText>
+        </w:r>
+        <w:r>
+          <w:rPr>
+            <w:noProof/>
+            <w:webHidden/>
+          </w:rPr>
+        </w:r>
+        <w:r>
+          <w:rPr>
+            <w:noProof/>
+            <w:webHidden/>
+          </w:rPr>
+          <w:fldChar w:fldCharType="separate"/>
+        </w:r>
+        <w:r>
+          <w:rPr>
+            <w:noProof/>
+            <w:webHidden/>
+          </w:rPr>
+          <w:t>11</w:t>
+        </w:r>
+        <w:r>
+          <w:rPr>
+            <w:noProof/>
+            <w:webHidden/>
+          </w:rPr>
+          <w:fldChar w:fldCharType="end"/>
+        </w:r>
+      </w:hyperlink>
+    </w:p>
+    <w:p>
       <w:r>
         <w:fldChar w:fldCharType="end"/>
       </w:r>
@@ -2007,7 +2287,7 @@
       <w:pPr>
         <w:pStyle w:val="Titre1"/>
       </w:pPr>
-      <w:bookmarkStart w:id="1" w:name="_Toc418061241"/>
+      <w:bookmarkStart w:id="1" w:name="_Toc418085701"/>
       <w:r>
         <w:lastRenderedPageBreak/>
         <w:t>Introduction</w:t>
@@ -2156,7 +2436,7 @@
       <w:pPr>
         <w:pStyle w:val="Titre1"/>
       </w:pPr>
-      <w:bookmarkStart w:id="2" w:name="_Toc418061242"/>
+      <w:bookmarkStart w:id="2" w:name="_Toc418085702"/>
       <w:r>
         <w:t>Etude d’opportunité</w:t>
       </w:r>
@@ -3087,7 +3367,7 @@
       <w:pPr>
         <w:pStyle w:val="Titre1"/>
       </w:pPr>
-      <w:bookmarkStart w:id="3" w:name="_Toc418061243"/>
+      <w:bookmarkStart w:id="3" w:name="_Toc418085703"/>
       <w:r>
         <w:lastRenderedPageBreak/>
         <w:t>Analyse fonctionnelle</w:t>
@@ -3098,7 +3378,7 @@
       <w:pPr>
         <w:pStyle w:val="Titre2"/>
       </w:pPr>
-      <w:bookmarkStart w:id="4" w:name="_Toc418061244"/>
+      <w:bookmarkStart w:id="4" w:name="_Toc418085704"/>
       <w:r>
         <w:t>Généralité</w:t>
       </w:r>
@@ -3108,7 +3388,7 @@
       <w:pPr>
         <w:pStyle w:val="Titre3"/>
       </w:pPr>
-      <w:bookmarkStart w:id="5" w:name="_Toc418061245"/>
+      <w:bookmarkStart w:id="5" w:name="_Toc418085705"/>
       <w:r>
         <w:t>Schéma</w:t>
       </w:r>
@@ -3207,7 +3487,7 @@
       <w:pPr>
         <w:pStyle w:val="Titre3"/>
       </w:pPr>
-      <w:bookmarkStart w:id="6" w:name="_Toc418061246"/>
+      <w:bookmarkStart w:id="6" w:name="_Toc418085706"/>
       <w:r>
         <w:t>Description du schéma</w:t>
       </w:r>
@@ -3281,7 +3561,7 @@
       <w:pPr>
         <w:pStyle w:val="Titre2"/>
       </w:pPr>
-      <w:bookmarkStart w:id="7" w:name="_Toc418061247"/>
+      <w:bookmarkStart w:id="7" w:name="_Toc418085707"/>
       <w:r>
         <w:t>Description des fonctionnalités globales</w:t>
       </w:r>
@@ -3291,7 +3571,7 @@
       <w:pPr>
         <w:pStyle w:val="Titre3"/>
       </w:pPr>
-      <w:bookmarkStart w:id="8" w:name="_Toc418061248"/>
+      <w:bookmarkStart w:id="8" w:name="_Toc418085708"/>
       <w:r>
         <w:t>Réservation de billets</w:t>
       </w:r>
@@ -3432,7 +3712,7 @@
       <w:pPr>
         <w:pStyle w:val="Titre3"/>
       </w:pPr>
-      <w:bookmarkStart w:id="9" w:name="_Toc418061249"/>
+      <w:bookmarkStart w:id="9" w:name="_Toc418085709"/>
       <w:r>
         <w:lastRenderedPageBreak/>
         <w:t>Validation de payement</w:t>
@@ -3454,7 +3734,7 @@
       <w:pPr>
         <w:pStyle w:val="Titre3"/>
       </w:pPr>
-      <w:bookmarkStart w:id="10" w:name="_Toc418061250"/>
+      <w:bookmarkStart w:id="10" w:name="_Toc418085710"/>
       <w:r>
         <w:t>Mode administrateur</w:t>
       </w:r>
@@ -3496,7 +3776,7 @@
       <w:pPr>
         <w:pStyle w:val="Titre3"/>
       </w:pPr>
-      <w:bookmarkStart w:id="11" w:name="_Toc418061251"/>
+      <w:bookmarkStart w:id="11" w:name="_Toc418085711"/>
       <w:r>
         <w:t>Gestion des séances</w:t>
       </w:r>
@@ -3523,7 +3803,7 @@
       <w:pPr>
         <w:pStyle w:val="Titre3"/>
       </w:pPr>
-      <w:bookmarkStart w:id="12" w:name="_Toc418061252"/>
+      <w:bookmarkStart w:id="12" w:name="_Toc418085712"/>
       <w:r>
         <w:t>Gestion des salles</w:t>
       </w:r>
@@ -3541,7 +3821,7 @@
       <w:pPr>
         <w:pStyle w:val="Titre3"/>
       </w:pPr>
-      <w:bookmarkStart w:id="13" w:name="_Toc418061253"/>
+      <w:bookmarkStart w:id="13" w:name="_Toc418085713"/>
       <w:r>
         <w:t>Gestion des films</w:t>
       </w:r>
@@ -3568,7 +3848,7 @@
       <w:pPr>
         <w:pStyle w:val="Titre3"/>
       </w:pPr>
-      <w:bookmarkStart w:id="14" w:name="_Toc418061254"/>
+      <w:bookmarkStart w:id="14" w:name="_Toc418085714"/>
       <w:r>
         <w:t>Statistique</w:t>
       </w:r>
@@ -3583,7 +3863,7 @@
       <w:pPr>
         <w:pStyle w:val="Titre2"/>
       </w:pPr>
-      <w:bookmarkStart w:id="15" w:name="_Toc418061255"/>
+      <w:bookmarkStart w:id="15" w:name="_Toc418085715"/>
       <w:r>
         <w:t>Description détaillée de l’interface</w:t>
       </w:r>
@@ -3593,7 +3873,7 @@
       <w:pPr>
         <w:pStyle w:val="Titre3"/>
       </w:pPr>
-      <w:bookmarkStart w:id="16" w:name="_Toc418061256"/>
+      <w:bookmarkStart w:id="16" w:name="_Toc418085716"/>
       <w:r>
         <w:t>Menu utilis</w:t>
       </w:r>
@@ -3731,12 +4011,14 @@
       <w:pPr>
         <w:pStyle w:val="Titre3"/>
       </w:pPr>
+      <w:bookmarkStart w:id="17" w:name="_Toc418085717"/>
       <w:r>
         <w:t>Réser</w:t>
       </w:r>
       <w:r>
         <w:t>ver la séance</w:t>
       </w:r>
+      <w:bookmarkEnd w:id="17"/>
     </w:p>
     <w:p>
       <w:pPr>
@@ -3843,11 +4125,11 @@
       <w:pPr>
         <w:pStyle w:val="Titre3"/>
       </w:pPr>
-      <w:bookmarkStart w:id="17" w:name="_Toc418061259"/>
+      <w:bookmarkStart w:id="18" w:name="_Toc418085718"/>
       <w:r>
         <w:t>Login administrateur</w:t>
       </w:r>
-      <w:bookmarkEnd w:id="17"/>
+      <w:bookmarkEnd w:id="18"/>
     </w:p>
     <w:p>
       <w:pPr>
@@ -3987,11 +4269,11 @@
       <w:pPr>
         <w:pStyle w:val="Titre3"/>
       </w:pPr>
-      <w:bookmarkStart w:id="18" w:name="_Toc418061260"/>
+      <w:bookmarkStart w:id="19" w:name="_Toc418085719"/>
       <w:r>
         <w:t>Menu administrateur</w:t>
       </w:r>
-      <w:bookmarkEnd w:id="18"/>
+      <w:bookmarkEnd w:id="19"/>
     </w:p>
     <w:p>
       <w:pPr>
@@ -4093,9 +4375,11 @@
       <w:pPr>
         <w:pStyle w:val="Titre3"/>
       </w:pPr>
+      <w:bookmarkStart w:id="20" w:name="_Toc418085720"/>
       <w:r>
         <w:t>Gestion</w:t>
       </w:r>
+      <w:bookmarkEnd w:id="20"/>
     </w:p>
     <w:p>
       <w:pPr>
@@ -4567,11 +4851,11 @@
       <w:pPr>
         <w:pStyle w:val="Titre2"/>
       </w:pPr>
-      <w:bookmarkStart w:id="19" w:name="_Toc418061261"/>
+      <w:bookmarkStart w:id="21" w:name="_Toc418085721"/>
       <w:r>
         <w:t>Description des éléments de sécurité</w:t>
       </w:r>
-      <w:bookmarkEnd w:id="19"/>
+      <w:bookmarkEnd w:id="21"/>
     </w:p>
     <w:p>
       <w:r>
@@ -5143,41 +5427,227 @@
       <w:pPr>
         <w:pStyle w:val="Titre1"/>
       </w:pPr>
-      <w:bookmarkStart w:id="20" w:name="_Toc418061262"/>
-      <w:r>
+      <w:bookmarkStart w:id="22" w:name="_Toc418085722"/>
+      <w:r>
+        <w:lastRenderedPageBreak/>
         <w:t>Analyse organique</w:t>
       </w:r>
-      <w:bookmarkEnd w:id="20"/>
+      <w:bookmarkEnd w:id="22"/>
     </w:p>
     <w:p>
       <w:pPr>
         <w:pStyle w:val="Titre2"/>
       </w:pPr>
-      <w:bookmarkStart w:id="21" w:name="_Toc418061263"/>
+      <w:bookmarkStart w:id="23" w:name="_Toc418085723"/>
       <w:r>
         <w:t>Généralités</w:t>
       </w:r>
-      <w:bookmarkEnd w:id="21"/>
-    </w:p>
-    <w:p>
-      <w:bookmarkStart w:id="22" w:name="_GoBack"/>
-      <w:bookmarkEnd w:id="22"/>
+      <w:bookmarkEnd w:id="23"/>
+    </w:p>
+    <w:p>
+      <w:r>
+        <w:t>OneWay Tickets est une applicati</w:t>
+      </w:r>
+      <w:r>
+        <w:t>on qui est développée en Delphi, langage de programmation basé sur le pascale.</w:t>
+      </w:r>
+    </w:p>
+    <w:p>
+      <w:r>
+        <w:t>Au démarrage, l’application charge dans un tableau les séances qui sont disponible</w:t>
+      </w:r>
+      <w:r>
+        <w:t>s</w:t>
+      </w:r>
+      <w:r>
+        <w:t xml:space="preserve"> dans une certaine tranche d’heure.</w:t>
+      </w:r>
+      <w:r>
+        <w:t xml:space="preserve"> C</w:t>
+      </w:r>
+      <w:r>
+        <w:t>es séances sont affichée</w:t>
+      </w:r>
+      <w:r>
+        <w:t>s</w:t>
+      </w:r>
+      <w:r>
+        <w:t xml:space="preserve"> sur le menu à l’aide de bouton qui indique la séance (le film et la tranche d’heure de diffusion).</w:t>
+      </w:r>
+      <w:r>
+        <w:t xml:space="preserve"> Si une séance est complète, le bouton est désactivé</w:t>
+      </w:r>
+      <w:r>
+        <w:t xml:space="preserve"> et est affiché en rouge.</w:t>
+      </w:r>
+    </w:p>
+    <w:p>
+      <w:r>
+        <w:t>Sur ce menu, nous avons</w:t>
+      </w:r>
+      <w:r>
+        <w:t xml:space="preserve"> la possibilité de navigué pour voir d’éventuelle séances qui ne seraient pas encore affiché</w:t>
+      </w:r>
+      <w:r>
+        <w:t>e.</w:t>
+      </w:r>
+      <w:r>
+        <w:t xml:space="preserve"> </w:t>
+      </w:r>
+    </w:p>
+    <w:p>
+      <w:r>
+        <w:t xml:space="preserve">Ensuite, pendant une commande, </w:t>
+      </w:r>
+      <w:r>
+        <w:t xml:space="preserve">les tarifs affichés à ce moment sont chargé depuis un fichier. Les prix peuvent varier entre deux films car le prix n’est pas seulement calculé via le fichier des prix. Il est additionné </w:t>
+      </w:r>
+      <w:r>
+        <w:t>au prix du film.</w:t>
+      </w:r>
+    </w:p>
+    <w:p>
+      <w:pPr>
+        <w:keepNext/>
+        <w:spacing w:after="0"/>
+        <w:jc w:val="center"/>
+      </w:pPr>
+      <w:r>
+        <w:rPr>
+          <w:noProof/>
+          <w:lang w:eastAsia="fr-CH"/>
+        </w:rPr>
+        <w:drawing>
+          <wp:inline distT="0" distB="0" distL="0" distR="0" wp14:anchorId="64948EB6" wp14:editId="3233C5FE">
+            <wp:extent cx="4273454" cy="703340"/>
+            <wp:effectExtent l="0" t="0" r="0" b="1905"/>
+            <wp:docPr id="25" name="Image 25"/>
+            <wp:cNvGraphicFramePr>
+              <a:graphicFrameLocks xmlns:a="http://schemas.openxmlformats.org/drawingml/2006/main" noChangeAspect="1"/>
+            </wp:cNvGraphicFramePr>
+            <a:graphic xmlns:a="http://schemas.openxmlformats.org/drawingml/2006/main">
+              <a:graphicData uri="http://schemas.openxmlformats.org/drawingml/2006/picture">
+                <pic:pic xmlns:pic="http://schemas.openxmlformats.org/drawingml/2006/picture">
+                  <pic:nvPicPr>
+                    <pic:cNvPr id="0" name="schema_calculPrix.png"/>
+                    <pic:cNvPicPr/>
+                  </pic:nvPicPr>
+                  <pic:blipFill>
+                    <a:blip r:embed="rId26">
+                      <a:extLst>
+                        <a:ext uri="{28A0092B-C50C-407E-A947-70E740481C1C}">
+                          <a14:useLocalDpi xmlns:a14="http://schemas.microsoft.com/office/drawing/2010/main" val="0"/>
+                        </a:ext>
+                      </a:extLst>
+                    </a:blip>
+                    <a:stretch>
+                      <a:fillRect/>
+                    </a:stretch>
+                  </pic:blipFill>
+                  <pic:spPr>
+                    <a:xfrm>
+                      <a:off x="0" y="0"/>
+                      <a:ext cx="4284706" cy="705192"/>
+                    </a:xfrm>
+                    <a:prstGeom prst="rect">
+                      <a:avLst/>
+                    </a:prstGeom>
+                  </pic:spPr>
+                </pic:pic>
+              </a:graphicData>
+            </a:graphic>
+          </wp:inline>
+        </w:drawing>
+      </w:r>
+    </w:p>
+    <w:p>
+      <w:pPr>
+        <w:pStyle w:val="Lgende"/>
+        <w:jc w:val="center"/>
+      </w:pPr>
+      <w:r>
+        <w:t xml:space="preserve">Figure </w:t>
+      </w:r>
+      <w:r>
+        <w:fldChar w:fldCharType="begin"/>
+      </w:r>
+      <w:r>
+        <w:instrText xml:space="preserve"> SEQ Figure \* ARABIC </w:instrText>
+      </w:r>
+      <w:r>
+        <w:fldChar w:fldCharType="separate"/>
+      </w:r>
+      <w:r>
+        <w:rPr>
+          <w:noProof/>
+        </w:rPr>
+        <w:t>19</w:t>
+      </w:r>
+      <w:r>
+        <w:fldChar w:fldCharType="end"/>
+      </w:r>
+      <w:r>
+        <w:t xml:space="preserve"> : Schéma pour le calcul du prix d'un billet</w:t>
+      </w:r>
+    </w:p>
+    <w:p>
+      <w:bookmarkStart w:id="24" w:name="_GoBack"/>
+      <w:bookmarkEnd w:id="24"/>
     </w:p>
     <w:p>
       <w:pPr>
         <w:pStyle w:val="Titre2"/>
       </w:pPr>
-      <w:bookmarkStart w:id="23" w:name="_Toc418061264"/>
-      <w:r>
-        <w:lastRenderedPageBreak/>
+      <w:bookmarkStart w:id="25" w:name="_Toc418085724"/>
+      <w:r>
         <w:t>Description détaillée des algorithmes de résolution</w:t>
       </w:r>
-      <w:bookmarkEnd w:id="23"/>
+      <w:bookmarkEnd w:id="25"/>
+    </w:p>
+    <w:p>
+      <w:pPr>
+        <w:pStyle w:val="Titre1"/>
+      </w:pPr>
+      <w:bookmarkStart w:id="26" w:name="_Toc418085725"/>
+      <w:r>
+        <w:t>Test</w:t>
+      </w:r>
+      <w:bookmarkEnd w:id="26"/>
+    </w:p>
+    <w:p>
+      <w:pPr>
+        <w:pStyle w:val="Titre1"/>
+      </w:pPr>
+      <w:bookmarkStart w:id="27" w:name="_Toc418085726"/>
+      <w:r>
+        <w:t>Conclusion</w:t>
+      </w:r>
+      <w:bookmarkEnd w:id="27"/>
+    </w:p>
+    <w:p>
+      <w:pPr>
+        <w:pStyle w:val="Titre1"/>
+      </w:pPr>
+      <w:bookmarkStart w:id="28" w:name="_Toc418085727"/>
+      <w:r>
+        <w:t>Bibliographie</w:t>
+      </w:r>
+      <w:bookmarkEnd w:id="28"/>
+    </w:p>
+    <w:p>
+      <w:pPr>
+        <w:pStyle w:val="Titre1"/>
+      </w:pPr>
+      <w:bookmarkStart w:id="29" w:name="_Toc418085728"/>
+      <w:r>
+        <w:t>Remerciements</w:t>
+      </w:r>
+      <w:bookmarkEnd w:id="29"/>
     </w:p>
     <w:p/>
     <w:sectPr>
-      <w:headerReference w:type="default" r:id="rId26"/>
-      <w:footerReference w:type="default" r:id="rId27"/>
+      <w:headerReference w:type="default" r:id="rId27"/>
+      <w:footerReference w:type="default" r:id="rId28"/>
       <w:pgSz w:w="11906" w:h="16838"/>
       <w:pgMar w:top="1417" w:right="1417" w:bottom="1417" w:left="1417" w:header="708" w:footer="708" w:gutter="0"/>
       <w:cols w:space="708"/>
@@ -5249,7 +5719,7 @@
         <w:noProof/>
         <w:lang w:val="fr-FR"/>
       </w:rPr>
-      <w:t>10</w:t>
+      <w:t>11</w:t>
     </w:r>
     <w:r>
       <w:fldChar w:fldCharType="end"/>
@@ -6866,7 +7336,7 @@
 </file>
 
 <file path=customXml/itemProps1.xml><?xml version="1.0" encoding="utf-8"?>
-<ds:datastoreItem xmlns:ds="http://schemas.openxmlformats.org/officeDocument/2006/customXml" ds:itemID="{29894414-802C-42C9-A3C9-D9471631859E}">
+<ds:datastoreItem xmlns:ds="http://schemas.openxmlformats.org/officeDocument/2006/customXml" ds:itemID="{D18B3987-7F63-4491-96DE-BEDD99BE16DB}">
   <ds:schemaRefs>
     <ds:schemaRef ds:uri="http://schemas.openxmlformats.org/officeDocument/2006/bibliography"/>
   </ds:schemaRefs>

</xml_diff>

<commit_message>
Avancement dans le plan de test
</commit_message>
<xml_diff>
--- a/Documentations/Documentation_Technique.docx
+++ b/Documentations/Documentation_Technique.docx
@@ -6891,7 +6891,7 @@
       </w:tr>
       <w:tr>
         <w:trPr>
-          <w:trHeight w:val="992"/>
+          <w:trHeight w:val="850"/>
           <w:jc w:val="center"/>
         </w:trPr>
         <w:tc>
@@ -6933,10 +6933,491 @@
               <w:jc w:val="left"/>
             </w:pPr>
             <w:r>
-              <w:t xml:space="preserve">Sur la fenêtre de gestion, </w:t>
+              <w:t>Sur la fenêtre de gestion, l’utilisateur clique sur modifié alors que aucun élément est sélectionné</w:t>
+            </w:r>
+          </w:p>
+        </w:tc>
+        <w:tc>
+          <w:tcPr>
+            <w:tcW w:w="4009" w:type="dxa"/>
+            <w:vAlign w:val="center"/>
+          </w:tcPr>
+          <w:p>
+            <w:pPr>
+              <w:jc w:val="right"/>
+            </w:pPr>
+            <w:r>
+              <w:t>Un message d’erreur s’affiche (Bouton non cliquable)</w:t>
+            </w:r>
+          </w:p>
+        </w:tc>
+      </w:tr>
+      <w:tr>
+        <w:trPr>
+          <w:trHeight w:val="850"/>
+          <w:jc w:val="center"/>
+        </w:trPr>
+        <w:tc>
+          <w:tcPr>
+            <w:tcW w:w="1526" w:type="dxa"/>
+            <w:vAlign w:val="center"/>
+          </w:tcPr>
+          <w:p>
+            <w:pPr>
+              <w:jc w:val="center"/>
+            </w:pPr>
+            <w:r>
+              <w:t>T0010</w:t>
+            </w:r>
+          </w:p>
+        </w:tc>
+        <w:tc>
+          <w:tcPr>
+            <w:tcW w:w="2126" w:type="dxa"/>
+            <w:vAlign w:val="center"/>
+          </w:tcPr>
+          <w:p>
+            <w:pPr>
+              <w:jc w:val="center"/>
+            </w:pPr>
+            <w:r>
+              <w:t>Devaud Alan</w:t>
+            </w:r>
+          </w:p>
+        </w:tc>
+        <w:tc>
+          <w:tcPr>
+            <w:tcW w:w="6483" w:type="dxa"/>
+            <w:vAlign w:val="center"/>
+          </w:tcPr>
+          <w:p>
+            <w:pPr>
+              <w:jc w:val="left"/>
+            </w:pPr>
+            <w:r>
+              <w:t xml:space="preserve">Sur la fenêtre de gestion, aucun </w:t>
+            </w:r>
+            <w:r>
+              <w:t>élément n’est</w:t>
+            </w:r>
+            <w:r>
+              <w:t xml:space="preserve"> </w:t>
+            </w:r>
+            <w:r>
+              <w:t>sélectionné</w:t>
+            </w:r>
+          </w:p>
+        </w:tc>
+        <w:tc>
+          <w:tcPr>
+            <w:tcW w:w="4009" w:type="dxa"/>
+            <w:vAlign w:val="center"/>
+          </w:tcPr>
+          <w:p>
+            <w:pPr>
+              <w:jc w:val="right"/>
+            </w:pPr>
+            <w:r>
+              <w:t>Les boutons « Modifier » et « Supprimer »</w:t>
+            </w:r>
+            <w:r>
+              <w:t xml:space="preserve"> sont désactivés</w:t>
+            </w:r>
+          </w:p>
+        </w:tc>
+      </w:tr>
+      <w:tr>
+        <w:trPr>
+          <w:trHeight w:val="835"/>
+          <w:jc w:val="center"/>
+        </w:trPr>
+        <w:tc>
+          <w:tcPr>
+            <w:tcW w:w="1526" w:type="dxa"/>
+            <w:vAlign w:val="center"/>
+          </w:tcPr>
+          <w:p>
+            <w:pPr>
+              <w:jc w:val="center"/>
+            </w:pPr>
+            <w:r>
+              <w:t>T0011</w:t>
+            </w:r>
+          </w:p>
+        </w:tc>
+        <w:tc>
+          <w:tcPr>
+            <w:tcW w:w="2126" w:type="dxa"/>
+            <w:vAlign w:val="center"/>
+          </w:tcPr>
+          <w:p>
+            <w:pPr>
+              <w:jc w:val="center"/>
+            </w:pPr>
+            <w:r>
+              <w:t>Devaud Alan</w:t>
+            </w:r>
+          </w:p>
+        </w:tc>
+        <w:tc>
+          <w:tcPr>
+            <w:tcW w:w="6483" w:type="dxa"/>
+            <w:vAlign w:val="center"/>
+          </w:tcPr>
+          <w:p>
+            <w:pPr>
+              <w:jc w:val="left"/>
+            </w:pPr>
+            <w:r>
+              <w:t>Sur la fenêtre de gestion, l’utilisateur sélectionne un élément et clique sur le bouton « Supprimer »</w:t>
+            </w:r>
+          </w:p>
+        </w:tc>
+        <w:tc>
+          <w:tcPr>
+            <w:tcW w:w="4009" w:type="dxa"/>
+            <w:vAlign w:val="center"/>
+          </w:tcPr>
+          <w:p>
+            <w:pPr>
+              <w:jc w:val="right"/>
+            </w:pPr>
+            <w:r>
+              <w:t>Un message de confirmation s’affiche</w:t>
+            </w:r>
+          </w:p>
+        </w:tc>
+      </w:tr>
+      <w:tr>
+        <w:trPr>
+          <w:trHeight w:val="835"/>
+          <w:jc w:val="center"/>
+        </w:trPr>
+        <w:tc>
+          <w:tcPr>
+            <w:tcW w:w="1526" w:type="dxa"/>
+            <w:vAlign w:val="center"/>
+          </w:tcPr>
+          <w:p>
+            <w:pPr>
+              <w:jc w:val="center"/>
+            </w:pPr>
+            <w:r>
+              <w:t>T0012</w:t>
+            </w:r>
+          </w:p>
+        </w:tc>
+        <w:tc>
+          <w:tcPr>
+            <w:tcW w:w="2126" w:type="dxa"/>
+            <w:vAlign w:val="center"/>
+          </w:tcPr>
+          <w:p>
+            <w:pPr>
+              <w:jc w:val="center"/>
+            </w:pPr>
+            <w:r>
+              <w:t>Devaud Alan</w:t>
+            </w:r>
+          </w:p>
+        </w:tc>
+        <w:tc>
+          <w:tcPr>
+            <w:tcW w:w="6483" w:type="dxa"/>
+            <w:vAlign w:val="center"/>
+          </w:tcPr>
+          <w:p>
+            <w:pPr>
+              <w:jc w:val="left"/>
+            </w:pPr>
+            <w:r>
+              <w:t xml:space="preserve">Sur la fenêtre de gestion, lors de la modification, </w:t>
+            </w:r>
+            <w:r>
+              <w:t>tous les inputs sont vides et l’utilisateur clique sur le bouton « Valider »</w:t>
+            </w:r>
+          </w:p>
+        </w:tc>
+        <w:tc>
+          <w:tcPr>
+            <w:tcW w:w="4009" w:type="dxa"/>
+            <w:vAlign w:val="center"/>
+          </w:tcPr>
+          <w:p>
+            <w:pPr>
+              <w:jc w:val="right"/>
+            </w:pPr>
+            <w:r>
+              <w:t>Message d’erreur</w:t>
+            </w:r>
+            <w:r>
+              <w:t> :</w:t>
+            </w:r>
+          </w:p>
+          <w:p>
+            <w:pPr>
+              <w:jc w:val="right"/>
+            </w:pPr>
+            <w:r>
+              <w:t>« Les champs doivent être remplis »</w:t>
+            </w:r>
+          </w:p>
+        </w:tc>
+      </w:tr>
+      <w:tr>
+        <w:trPr>
+          <w:trHeight w:val="835"/>
+          <w:jc w:val="center"/>
+        </w:trPr>
+        <w:tc>
+          <w:tcPr>
+            <w:tcW w:w="1526" w:type="dxa"/>
+            <w:vAlign w:val="center"/>
+          </w:tcPr>
+          <w:p>
+            <w:pPr>
+              <w:jc w:val="center"/>
+            </w:pPr>
+            <w:r>
+              <w:t>T0013</w:t>
+            </w:r>
+          </w:p>
+        </w:tc>
+        <w:tc>
+          <w:tcPr>
+            <w:tcW w:w="2126" w:type="dxa"/>
+            <w:vAlign w:val="center"/>
+          </w:tcPr>
+          <w:p>
+            <w:pPr>
+              <w:jc w:val="center"/>
+            </w:pPr>
+            <w:r>
+              <w:t>Devaud Alan</w:t>
+            </w:r>
+          </w:p>
+        </w:tc>
+        <w:tc>
+          <w:tcPr>
+            <w:tcW w:w="6483" w:type="dxa"/>
+            <w:vAlign w:val="center"/>
+          </w:tcPr>
+          <w:p>
+            <w:pPr>
+              <w:jc w:val="left"/>
+            </w:pPr>
+            <w:r>
+              <w:t xml:space="preserve">Sur </w:t>
+            </w:r>
+            <w:r>
+              <w:t>la</w:t>
+            </w:r>
+            <w:r>
+              <w:t xml:space="preserve"> fenêtre de gestion, </w:t>
+            </w:r>
+            <w:r>
+              <w:t>lors de la modification, l’utilisateur a modifié des champs et appuie sur annuler</w:t>
+            </w:r>
+          </w:p>
+        </w:tc>
+        <w:tc>
+          <w:tcPr>
+            <w:tcW w:w="4009" w:type="dxa"/>
+            <w:vAlign w:val="center"/>
+          </w:tcPr>
+          <w:p>
+            <w:pPr>
+              <w:jc w:val="right"/>
+            </w:pPr>
+            <w:r>
+              <w:t>Un message de confirmation s’affiche</w:t>
+            </w:r>
+          </w:p>
+        </w:tc>
+      </w:tr>
+      <w:tr>
+        <w:trPr>
+          <w:trHeight w:val="835"/>
+          <w:jc w:val="center"/>
+        </w:trPr>
+        <w:tc>
+          <w:tcPr>
+            <w:tcW w:w="1526" w:type="dxa"/>
+            <w:vAlign w:val="center"/>
+          </w:tcPr>
+          <w:p>
+            <w:pPr>
+              <w:jc w:val="center"/>
+            </w:pPr>
+            <w:r>
+              <w:t>T0014</w:t>
+            </w:r>
+          </w:p>
+        </w:tc>
+        <w:tc>
+          <w:tcPr>
+            <w:tcW w:w="2126" w:type="dxa"/>
+            <w:vAlign w:val="center"/>
+          </w:tcPr>
+          <w:p>
+            <w:pPr>
+              <w:jc w:val="center"/>
+            </w:pPr>
+            <w:r>
+              <w:t>Devaud Alan</w:t>
+            </w:r>
+          </w:p>
+        </w:tc>
+        <w:tc>
+          <w:tcPr>
+            <w:tcW w:w="6483" w:type="dxa"/>
+            <w:vAlign w:val="center"/>
+          </w:tcPr>
+          <w:p>
+            <w:pPr>
+              <w:jc w:val="left"/>
+            </w:pPr>
+            <w:r>
+              <w:t xml:space="preserve">Sur la fenêtre d’ajout d’un </w:t>
+            </w:r>
+            <w:r>
+              <w:t>élément</w:t>
+            </w:r>
+            <w:r>
+              <w:t>, a</w:t>
+            </w:r>
+            <w:r>
+              <w:t>ucun champ n’est rempli</w:t>
+            </w:r>
+          </w:p>
+        </w:tc>
+        <w:tc>
+          <w:tcPr>
+            <w:tcW w:w="4009" w:type="dxa"/>
+            <w:vAlign w:val="center"/>
+          </w:tcPr>
+          <w:p>
+            <w:pPr>
+              <w:jc w:val="right"/>
+            </w:pPr>
+            <w:r>
+              <w:t>Le bouton « Ajouter » est désactivé</w:t>
+            </w:r>
+          </w:p>
+        </w:tc>
+      </w:tr>
+      <w:tr>
+        <w:trPr>
+          <w:trHeight w:val="835"/>
+          <w:jc w:val="center"/>
+        </w:trPr>
+        <w:tc>
+          <w:tcPr>
+            <w:tcW w:w="1526" w:type="dxa"/>
+            <w:vAlign w:val="center"/>
+          </w:tcPr>
+          <w:p>
+            <w:pPr>
+              <w:jc w:val="center"/>
+            </w:pPr>
+            <w:r>
+              <w:t>T0015</w:t>
+            </w:r>
+          </w:p>
+        </w:tc>
+        <w:tc>
+          <w:tcPr>
+            <w:tcW w:w="2126" w:type="dxa"/>
+            <w:vAlign w:val="center"/>
+          </w:tcPr>
+          <w:p>
+            <w:pPr>
+              <w:jc w:val="center"/>
+            </w:pPr>
+            <w:r>
+              <w:t>Devaud Alan</w:t>
+            </w:r>
+          </w:p>
+        </w:tc>
+        <w:tc>
+          <w:tcPr>
+            <w:tcW w:w="6483" w:type="dxa"/>
+            <w:vAlign w:val="center"/>
+          </w:tcPr>
+          <w:p>
+            <w:pPr>
+              <w:jc w:val="left"/>
+            </w:pPr>
+            <w:r>
+              <w:t xml:space="preserve">Sur la fenêtre d’ajout d’un élément, </w:t>
+            </w:r>
+            <w:r>
+              <w:t>tous les champs sont rempli</w:t>
+            </w:r>
+            <w:r>
+              <w:t>s</w:t>
+            </w:r>
+          </w:p>
+        </w:tc>
+        <w:tc>
+          <w:tcPr>
+            <w:tcW w:w="4009" w:type="dxa"/>
+            <w:vAlign w:val="center"/>
+          </w:tcPr>
+          <w:p>
+            <w:pPr>
+              <w:jc w:val="right"/>
+            </w:pPr>
+            <w:r>
+              <w:t>Le bouton « Ajouter » est activé</w:t>
+            </w:r>
+          </w:p>
+        </w:tc>
+      </w:tr>
+      <w:tr>
+        <w:trPr>
+          <w:trHeight w:val="835"/>
+          <w:jc w:val="center"/>
+        </w:trPr>
+        <w:tc>
+          <w:tcPr>
+            <w:tcW w:w="1526" w:type="dxa"/>
+            <w:vAlign w:val="center"/>
+          </w:tcPr>
+          <w:p>
+            <w:pPr>
+              <w:jc w:val="center"/>
+            </w:pPr>
+            <w:r>
+              <w:t>T0016</w:t>
+            </w:r>
+          </w:p>
+        </w:tc>
+        <w:tc>
+          <w:tcPr>
+            <w:tcW w:w="2126" w:type="dxa"/>
+            <w:vAlign w:val="center"/>
+          </w:tcPr>
+          <w:p>
+            <w:pPr>
+              <w:jc w:val="center"/>
+            </w:pPr>
+            <w:r>
+              <w:t>Devaud Alan</w:t>
             </w:r>
             <w:bookmarkStart w:id="29" w:name="_GoBack"/>
             <w:bookmarkEnd w:id="29"/>
+          </w:p>
+        </w:tc>
+        <w:tc>
+          <w:tcPr>
+            <w:tcW w:w="6483" w:type="dxa"/>
+            <w:vAlign w:val="center"/>
+          </w:tcPr>
+          <w:p>
+            <w:pPr>
+              <w:jc w:val="left"/>
+            </w:pPr>
           </w:p>
         </w:tc>
         <w:tc>
@@ -9693,7 +10174,7 @@
 </file>
 
 <file path=customXml/itemProps1.xml><?xml version="1.0" encoding="utf-8"?>
-<ds:datastoreItem xmlns:ds="http://schemas.openxmlformats.org/officeDocument/2006/customXml" ds:itemID="{86FA6EC4-5B51-4351-9529-5FB03D7A080B}">
+<ds:datastoreItem xmlns:ds="http://schemas.openxmlformats.org/officeDocument/2006/customXml" ds:itemID="{568E88EF-23EF-4C9C-832C-A53F38FA7F7B}">
   <ds:schemaRefs>
     <ds:schemaRef ds:uri="http://schemas.openxmlformats.org/officeDocument/2006/bibliography"/>
   </ds:schemaRefs>

</xml_diff>

<commit_message>
Rapport de test créer
</commit_message>
<xml_diff>
--- a/Documentations/Documentation_Technique.docx
+++ b/Documentations/Documentation_Technique.docx
@@ -7216,7 +7216,13 @@
               <w:t xml:space="preserve"> fenêtre de gestion, </w:t>
             </w:r>
             <w:r>
-              <w:t>lors de la modification, l’utilisateur a modifié des champs et appuie sur annuler</w:t>
+              <w:t>lors de la modification, l</w:t>
+            </w:r>
+            <w:r>
+              <w:t>’administrateur</w:t>
+            </w:r>
+            <w:r>
+              <w:t xml:space="preserve"> a modifié des champs et appuie sur annuler</w:t>
             </w:r>
           </w:p>
         </w:tc>
@@ -7405,8 +7411,6 @@
             <w:r>
               <w:t>Devaud Alan</w:t>
             </w:r>
-            <w:bookmarkStart w:id="29" w:name="_GoBack"/>
-            <w:bookmarkEnd w:id="29"/>
           </w:p>
         </w:tc>
         <w:tc>
@@ -7418,6 +7422,30 @@
             <w:pPr>
               <w:jc w:val="left"/>
             </w:pPr>
+            <w:r>
+              <w:t xml:space="preserve">Sur la fenêtre pour créer une séance, </w:t>
+            </w:r>
+            <w:r>
+              <w:t>l’administrateur</w:t>
+            </w:r>
+            <w:r>
+              <w:t xml:space="preserve"> clique sur </w:t>
+            </w:r>
+            <w:r>
+              <w:t>une des deux</w:t>
+            </w:r>
+            <w:r>
+              <w:t xml:space="preserve"> liste</w:t>
+            </w:r>
+            <w:r>
+              <w:t>s</w:t>
+            </w:r>
+            <w:r>
+              <w:t xml:space="preserve"> déroulante</w:t>
+            </w:r>
+            <w:r>
+              <w:t>s</w:t>
+            </w:r>
           </w:p>
         </w:tc>
         <w:tc>
@@ -7429,6 +7457,290 @@
             <w:pPr>
               <w:jc w:val="right"/>
             </w:pPr>
+            <w:r>
+              <w:t>La liste s’affiche</w:t>
+            </w:r>
+          </w:p>
+        </w:tc>
+      </w:tr>
+      <w:tr>
+        <w:trPr>
+          <w:trHeight w:val="835"/>
+          <w:jc w:val="center"/>
+        </w:trPr>
+        <w:tc>
+          <w:tcPr>
+            <w:tcW w:w="1526" w:type="dxa"/>
+            <w:vAlign w:val="center"/>
+          </w:tcPr>
+          <w:p>
+            <w:pPr>
+              <w:jc w:val="center"/>
+            </w:pPr>
+            <w:r>
+              <w:t>T0017</w:t>
+            </w:r>
+          </w:p>
+        </w:tc>
+        <w:tc>
+          <w:tcPr>
+            <w:tcW w:w="2126" w:type="dxa"/>
+            <w:vAlign w:val="center"/>
+          </w:tcPr>
+          <w:p>
+            <w:pPr>
+              <w:jc w:val="center"/>
+            </w:pPr>
+            <w:r>
+              <w:t>Devaud Alan</w:t>
+            </w:r>
+          </w:p>
+        </w:tc>
+        <w:tc>
+          <w:tcPr>
+            <w:tcW w:w="6483" w:type="dxa"/>
+            <w:vAlign w:val="center"/>
+          </w:tcPr>
+          <w:p>
+            <w:pPr>
+              <w:jc w:val="left"/>
+            </w:pPr>
+            <w:r>
+              <w:t xml:space="preserve">Sur la fenêtre pour créer une séance, aucun jour de diffusion n’est </w:t>
+            </w:r>
+            <w:r>
+              <w:t>sélectionnée</w:t>
+            </w:r>
+          </w:p>
+        </w:tc>
+        <w:tc>
+          <w:tcPr>
+            <w:tcW w:w="4009" w:type="dxa"/>
+            <w:vAlign w:val="center"/>
+          </w:tcPr>
+          <w:p>
+            <w:pPr>
+              <w:jc w:val="right"/>
+            </w:pPr>
+            <w:r>
+              <w:t xml:space="preserve">Le bouton « Valider la séance » est </w:t>
+            </w:r>
+            <w:r>
+              <w:t>désactivé</w:t>
+            </w:r>
+          </w:p>
+        </w:tc>
+      </w:tr>
+      <w:tr>
+        <w:trPr>
+          <w:trHeight w:val="835"/>
+          <w:jc w:val="center"/>
+        </w:trPr>
+        <w:tc>
+          <w:tcPr>
+            <w:tcW w:w="1526" w:type="dxa"/>
+            <w:vAlign w:val="center"/>
+          </w:tcPr>
+          <w:p>
+            <w:pPr>
+              <w:jc w:val="center"/>
+            </w:pPr>
+            <w:r>
+              <w:t>T0018</w:t>
+            </w:r>
+          </w:p>
+        </w:tc>
+        <w:tc>
+          <w:tcPr>
+            <w:tcW w:w="2126" w:type="dxa"/>
+            <w:vAlign w:val="center"/>
+          </w:tcPr>
+          <w:p>
+            <w:pPr>
+              <w:jc w:val="center"/>
+            </w:pPr>
+            <w:r>
+              <w:t>Devaud Alan</w:t>
+            </w:r>
+          </w:p>
+        </w:tc>
+        <w:tc>
+          <w:tcPr>
+            <w:tcW w:w="6483" w:type="dxa"/>
+            <w:vAlign w:val="center"/>
+          </w:tcPr>
+          <w:p>
+            <w:pPr>
+              <w:jc w:val="left"/>
+            </w:pPr>
+            <w:r>
+              <w:t>Sur la fenêtre pour créer une séance, aucune heure n’a été assignée</w:t>
+            </w:r>
+          </w:p>
+        </w:tc>
+        <w:tc>
+          <w:tcPr>
+            <w:tcW w:w="4009" w:type="dxa"/>
+            <w:vAlign w:val="center"/>
+          </w:tcPr>
+          <w:p>
+            <w:pPr>
+              <w:jc w:val="right"/>
+            </w:pPr>
+            <w:r>
+              <w:t>Le bouton « Valider la séance »</w:t>
+            </w:r>
+            <w:r>
+              <w:t xml:space="preserve"> est désactivé</w:t>
+            </w:r>
+          </w:p>
+        </w:tc>
+      </w:tr>
+      <w:tr>
+        <w:trPr>
+          <w:trHeight w:val="1275"/>
+          <w:jc w:val="center"/>
+        </w:trPr>
+        <w:tc>
+          <w:tcPr>
+            <w:tcW w:w="1526" w:type="dxa"/>
+            <w:vAlign w:val="center"/>
+          </w:tcPr>
+          <w:p>
+            <w:pPr>
+              <w:jc w:val="center"/>
+            </w:pPr>
+            <w:r>
+              <w:lastRenderedPageBreak/>
+              <w:t>T0019</w:t>
+            </w:r>
+          </w:p>
+        </w:tc>
+        <w:tc>
+          <w:tcPr>
+            <w:tcW w:w="2126" w:type="dxa"/>
+            <w:vAlign w:val="center"/>
+          </w:tcPr>
+          <w:p>
+            <w:pPr>
+              <w:jc w:val="center"/>
+            </w:pPr>
+            <w:r>
+              <w:t>Devaud Alan</w:t>
+            </w:r>
+          </w:p>
+        </w:tc>
+        <w:tc>
+          <w:tcPr>
+            <w:tcW w:w="6483" w:type="dxa"/>
+            <w:vAlign w:val="center"/>
+          </w:tcPr>
+          <w:p>
+            <w:pPr>
+              <w:jc w:val="left"/>
+            </w:pPr>
+            <w:r>
+              <w:t xml:space="preserve">Sur la fenêtre pour créer une séance, </w:t>
+            </w:r>
+            <w:r>
+              <w:t xml:space="preserve">Deux heures sont trop proche </w:t>
+            </w:r>
+            <w:r>
+              <w:t>(Ex. Heure 1 : 10 :00, Heure 2 : 11 :00, le film dure 2 heures)</w:t>
+            </w:r>
+            <w:r>
+              <w:t xml:space="preserve"> et l’administrateur clique sur le bouton « Valider la séance</w:t>
+            </w:r>
+            <w:r>
+              <w:t> »</w:t>
+            </w:r>
+          </w:p>
+        </w:tc>
+        <w:tc>
+          <w:tcPr>
+            <w:tcW w:w="4009" w:type="dxa"/>
+            <w:vAlign w:val="center"/>
+          </w:tcPr>
+          <w:p>
+            <w:pPr>
+              <w:jc w:val="right"/>
+            </w:pPr>
+            <w:r>
+              <w:t>Message d’erreur</w:t>
+            </w:r>
+            <w:r>
+              <w:t> :</w:t>
+            </w:r>
+          </w:p>
+          <w:p>
+            <w:pPr>
+              <w:jc w:val="right"/>
+            </w:pPr>
+            <w:r>
+              <w:t>« Certaines heures sont trop proche »</w:t>
+            </w:r>
+          </w:p>
+        </w:tc>
+      </w:tr>
+      <w:tr>
+        <w:trPr>
+          <w:trHeight w:val="840"/>
+          <w:jc w:val="center"/>
+        </w:trPr>
+        <w:tc>
+          <w:tcPr>
+            <w:tcW w:w="1526" w:type="dxa"/>
+            <w:vAlign w:val="center"/>
+          </w:tcPr>
+          <w:p>
+            <w:pPr>
+              <w:jc w:val="center"/>
+            </w:pPr>
+            <w:r>
+              <w:t>T0020</w:t>
+            </w:r>
+          </w:p>
+        </w:tc>
+        <w:tc>
+          <w:tcPr>
+            <w:tcW w:w="2126" w:type="dxa"/>
+            <w:vAlign w:val="center"/>
+          </w:tcPr>
+          <w:p>
+            <w:pPr>
+              <w:jc w:val="center"/>
+            </w:pPr>
+            <w:r>
+              <w:t>Devaud Alan</w:t>
+            </w:r>
+          </w:p>
+        </w:tc>
+        <w:tc>
+          <w:tcPr>
+            <w:tcW w:w="6483" w:type="dxa"/>
+            <w:vAlign w:val="center"/>
+          </w:tcPr>
+          <w:p>
+            <w:pPr>
+              <w:jc w:val="left"/>
+            </w:pPr>
+            <w:r>
+              <w:t>Sur la fenêtre pour créer une séance, l’administrateur clique sur le bouton « Annuler »</w:t>
+            </w:r>
+          </w:p>
+        </w:tc>
+        <w:tc>
+          <w:tcPr>
+            <w:tcW w:w="4009" w:type="dxa"/>
+            <w:vAlign w:val="center"/>
+          </w:tcPr>
+          <w:p>
+            <w:pPr>
+              <w:jc w:val="right"/>
+            </w:pPr>
+            <w:r>
+              <w:t>Message de confirmation</w:t>
+            </w:r>
           </w:p>
         </w:tc>
       </w:tr>
@@ -7442,6 +7754,247 @@
         <w:t>Rapport de test</w:t>
       </w:r>
     </w:p>
+    <w:tbl>
+      <w:tblPr>
+        <w:tblStyle w:val="Grilledutableau"/>
+        <w:tblW w:w="0" w:type="auto"/>
+        <w:jc w:val="center"/>
+        <w:tblLook w:val="04A0" w:firstRow="1" w:lastRow="0" w:firstColumn="1" w:lastColumn="0" w:noHBand="0" w:noVBand="1"/>
+      </w:tblPr>
+      <w:tblGrid>
+        <w:gridCol w:w="1532"/>
+        <w:gridCol w:w="2262"/>
+        <w:gridCol w:w="1134"/>
+        <w:gridCol w:w="5812"/>
+        <w:gridCol w:w="1134"/>
+        <w:gridCol w:w="2346"/>
+      </w:tblGrid>
+      <w:tr>
+        <w:trPr>
+          <w:trHeight w:val="410"/>
+          <w:jc w:val="center"/>
+        </w:trPr>
+        <w:tc>
+          <w:tcPr>
+            <w:tcW w:w="1532" w:type="dxa"/>
+            <w:vAlign w:val="center"/>
+          </w:tcPr>
+          <w:p>
+            <w:pPr>
+              <w:jc w:val="center"/>
+              <w:rPr>
+                <w:b/>
+                <w:sz w:val="24"/>
+                <w:szCs w:val="24"/>
+              </w:rPr>
+            </w:pPr>
+            <w:r>
+              <w:rPr>
+                <w:b/>
+                <w:sz w:val="24"/>
+                <w:szCs w:val="24"/>
+              </w:rPr>
+              <w:t>Date</w:t>
+            </w:r>
+          </w:p>
+        </w:tc>
+        <w:tc>
+          <w:tcPr>
+            <w:tcW w:w="2262" w:type="dxa"/>
+            <w:vAlign w:val="center"/>
+          </w:tcPr>
+          <w:p>
+            <w:pPr>
+              <w:jc w:val="center"/>
+              <w:rPr>
+                <w:b/>
+                <w:sz w:val="24"/>
+                <w:szCs w:val="24"/>
+              </w:rPr>
+            </w:pPr>
+            <w:r>
+              <w:rPr>
+                <w:b/>
+                <w:sz w:val="24"/>
+                <w:szCs w:val="24"/>
+              </w:rPr>
+              <w:t>Testeur</w:t>
+            </w:r>
+          </w:p>
+        </w:tc>
+        <w:tc>
+          <w:tcPr>
+            <w:tcW w:w="1134" w:type="dxa"/>
+            <w:vAlign w:val="center"/>
+          </w:tcPr>
+          <w:p>
+            <w:pPr>
+              <w:jc w:val="center"/>
+              <w:rPr>
+                <w:b/>
+                <w:sz w:val="24"/>
+                <w:szCs w:val="24"/>
+              </w:rPr>
+            </w:pPr>
+            <w:r>
+              <w:rPr>
+                <w:b/>
+                <w:sz w:val="24"/>
+                <w:szCs w:val="24"/>
+              </w:rPr>
+              <w:t>N° Test</w:t>
+            </w:r>
+          </w:p>
+        </w:tc>
+        <w:tc>
+          <w:tcPr>
+            <w:tcW w:w="5812" w:type="dxa"/>
+            <w:vAlign w:val="center"/>
+          </w:tcPr>
+          <w:p>
+            <w:pPr>
+              <w:jc w:val="center"/>
+              <w:rPr>
+                <w:b/>
+                <w:sz w:val="24"/>
+                <w:szCs w:val="24"/>
+              </w:rPr>
+            </w:pPr>
+            <w:r>
+              <w:rPr>
+                <w:b/>
+                <w:sz w:val="24"/>
+                <w:szCs w:val="24"/>
+              </w:rPr>
+              <w:t>Résultats obtenus</w:t>
+            </w:r>
+          </w:p>
+        </w:tc>
+        <w:tc>
+          <w:tcPr>
+            <w:tcW w:w="1134" w:type="dxa"/>
+            <w:vAlign w:val="center"/>
+          </w:tcPr>
+          <w:p>
+            <w:pPr>
+              <w:jc w:val="center"/>
+              <w:rPr>
+                <w:b/>
+                <w:sz w:val="24"/>
+                <w:szCs w:val="24"/>
+              </w:rPr>
+            </w:pPr>
+            <w:r>
+              <w:rPr>
+                <w:b/>
+                <w:sz w:val="24"/>
+                <w:szCs w:val="24"/>
+              </w:rPr>
+              <w:t>OK/KO</w:t>
+            </w:r>
+          </w:p>
+        </w:tc>
+        <w:tc>
+          <w:tcPr>
+            <w:tcW w:w="2346" w:type="dxa"/>
+            <w:vAlign w:val="center"/>
+          </w:tcPr>
+          <w:p>
+            <w:pPr>
+              <w:jc w:val="center"/>
+              <w:rPr>
+                <w:b/>
+                <w:sz w:val="24"/>
+                <w:szCs w:val="24"/>
+              </w:rPr>
+            </w:pPr>
+            <w:r>
+              <w:rPr>
+                <w:b/>
+                <w:sz w:val="24"/>
+                <w:szCs w:val="24"/>
+              </w:rPr>
+              <w:t>Fiches Anomalies</w:t>
+            </w:r>
+          </w:p>
+        </w:tc>
+      </w:tr>
+      <w:tr>
+        <w:trPr>
+          <w:trHeight w:val="418"/>
+          <w:jc w:val="center"/>
+        </w:trPr>
+        <w:tc>
+          <w:tcPr>
+            <w:tcW w:w="1532" w:type="dxa"/>
+            <w:vAlign w:val="center"/>
+          </w:tcPr>
+          <w:p>
+            <w:pPr>
+              <w:jc w:val="left"/>
+            </w:pPr>
+          </w:p>
+        </w:tc>
+        <w:tc>
+          <w:tcPr>
+            <w:tcW w:w="2262" w:type="dxa"/>
+            <w:vAlign w:val="center"/>
+          </w:tcPr>
+          <w:p>
+            <w:pPr>
+              <w:jc w:val="left"/>
+            </w:pPr>
+          </w:p>
+        </w:tc>
+        <w:tc>
+          <w:tcPr>
+            <w:tcW w:w="1134" w:type="dxa"/>
+            <w:vAlign w:val="center"/>
+          </w:tcPr>
+          <w:p>
+            <w:pPr>
+              <w:jc w:val="center"/>
+            </w:pPr>
+          </w:p>
+        </w:tc>
+        <w:tc>
+          <w:tcPr>
+            <w:tcW w:w="5812" w:type="dxa"/>
+            <w:vAlign w:val="center"/>
+          </w:tcPr>
+          <w:p>
+            <w:pPr>
+              <w:jc w:val="left"/>
+            </w:pPr>
+          </w:p>
+        </w:tc>
+        <w:tc>
+          <w:tcPr>
+            <w:tcW w:w="1134" w:type="dxa"/>
+            <w:vAlign w:val="center"/>
+          </w:tcPr>
+          <w:p>
+            <w:pPr>
+              <w:jc w:val="center"/>
+            </w:pPr>
+          </w:p>
+        </w:tc>
+        <w:tc>
+          <w:tcPr>
+            <w:tcW w:w="2346" w:type="dxa"/>
+            <w:vAlign w:val="center"/>
+          </w:tcPr>
+          <w:p>
+            <w:pPr>
+              <w:jc w:val="center"/>
+            </w:pPr>
+            <w:bookmarkStart w:id="29" w:name="_GoBack"/>
+            <w:bookmarkEnd w:id="29"/>
+          </w:p>
+        </w:tc>
+      </w:tr>
+    </w:tbl>
+    <w:p/>
     <w:p/>
     <w:p>
       <w:pPr>
@@ -7560,7 +8113,7 @@
         <w:noProof/>
         <w:lang w:val="fr-FR"/>
       </w:rPr>
-      <w:t>15</w:t>
+      <w:t>16</w:t>
     </w:r>
     <w:r>
       <w:fldChar w:fldCharType="end"/>
@@ -7659,7 +8212,7 @@
         <w:noProof/>
         <w:lang w:val="fr-FR"/>
       </w:rPr>
-      <w:t>16</w:t>
+      <w:t>17</w:t>
     </w:r>
     <w:r>
       <w:fldChar w:fldCharType="end"/>
@@ -10174,7 +10727,7 @@
 </file>
 
 <file path=customXml/itemProps1.xml><?xml version="1.0" encoding="utf-8"?>
-<ds:datastoreItem xmlns:ds="http://schemas.openxmlformats.org/officeDocument/2006/customXml" ds:itemID="{568E88EF-23EF-4C9C-832C-A53F38FA7F7B}">
+<ds:datastoreItem xmlns:ds="http://schemas.openxmlformats.org/officeDocument/2006/customXml" ds:itemID="{13331F1F-4A9B-4CAD-B1C9-38D1F4501834}">
   <ds:schemaRefs>
     <ds:schemaRef ds:uri="http://schemas.openxmlformats.org/officeDocument/2006/bibliography"/>
   </ds:schemaRefs>

</xml_diff>

<commit_message>
Ajout de la fonctionnalité "Réserver en avance" et modification du schéma général
</commit_message>
<xml_diff>
--- a/Documentations/Documentation_Technique.docx
+++ b/Documentations/Documentation_Technique.docx
@@ -229,7 +229,7 @@
       <w:pPr>
         <w:pStyle w:val="Titre1"/>
       </w:pPr>
-      <w:bookmarkStart w:id="0" w:name="_Toc418144365"/>
+      <w:bookmarkStart w:id="0" w:name="_Toc418150188"/>
       <w:r>
         <w:lastRenderedPageBreak/>
         <w:t>Table des matières</w:t>
@@ -257,7 +257,7 @@
       <w:r>
         <w:fldChar w:fldCharType="separate"/>
       </w:r>
-      <w:hyperlink w:anchor="_Toc418144365" w:history="1">
+      <w:hyperlink w:anchor="_Toc418150188" w:history="1">
         <w:r>
           <w:rPr>
             <w:rStyle w:val="Lienhypertexte"/>
@@ -284,7 +284,7 @@
             <w:noProof/>
             <w:webHidden/>
           </w:rPr>
-          <w:instrText xml:space="preserve"> PAGEREF _Toc418144365 \h </w:instrText>
+          <w:instrText xml:space="preserve"> PAGEREF _Toc418150188 \h </w:instrText>
         </w:r>
         <w:r>
           <w:rPr>
@@ -327,7 +327,7 @@
           <w:lang w:eastAsia="fr-CH"/>
         </w:rPr>
       </w:pPr>
-      <w:hyperlink w:anchor="_Toc418144366" w:history="1">
+      <w:hyperlink w:anchor="_Toc418150189" w:history="1">
         <w:r>
           <w:rPr>
             <w:rStyle w:val="Lienhypertexte"/>
@@ -354,7 +354,7 @@
             <w:noProof/>
             <w:webHidden/>
           </w:rPr>
-          <w:instrText xml:space="preserve"> PAGEREF _Toc418144366 \h </w:instrText>
+          <w:instrText xml:space="preserve"> PAGEREF _Toc418150189 \h </w:instrText>
         </w:r>
         <w:r>
           <w:rPr>
@@ -397,7 +397,7 @@
           <w:lang w:eastAsia="fr-CH"/>
         </w:rPr>
       </w:pPr>
-      <w:hyperlink w:anchor="_Toc418144367" w:history="1">
+      <w:hyperlink w:anchor="_Toc418150190" w:history="1">
         <w:r>
           <w:rPr>
             <w:rStyle w:val="Lienhypertexte"/>
@@ -424,7 +424,7 @@
             <w:noProof/>
             <w:webHidden/>
           </w:rPr>
-          <w:instrText xml:space="preserve"> PAGEREF _Toc418144367 \h </w:instrText>
+          <w:instrText xml:space="preserve"> PAGEREF _Toc418150190 \h </w:instrText>
         </w:r>
         <w:r>
           <w:rPr>
@@ -467,7 +467,7 @@
           <w:lang w:eastAsia="fr-CH"/>
         </w:rPr>
       </w:pPr>
-      <w:hyperlink w:anchor="_Toc418144368" w:history="1">
+      <w:hyperlink w:anchor="_Toc418150191" w:history="1">
         <w:r>
           <w:rPr>
             <w:rStyle w:val="Lienhypertexte"/>
@@ -494,7 +494,7 @@
             <w:noProof/>
             <w:webHidden/>
           </w:rPr>
-          <w:instrText xml:space="preserve"> PAGEREF _Toc418144368 \h </w:instrText>
+          <w:instrText xml:space="preserve"> PAGEREF _Toc418150191 \h </w:instrText>
         </w:r>
         <w:r>
           <w:rPr>
@@ -537,7 +537,7 @@
           <w:lang w:eastAsia="fr-CH"/>
         </w:rPr>
       </w:pPr>
-      <w:hyperlink w:anchor="_Toc418144369" w:history="1">
+      <w:hyperlink w:anchor="_Toc418150192" w:history="1">
         <w:r>
           <w:rPr>
             <w:rStyle w:val="Lienhypertexte"/>
@@ -564,7 +564,7 @@
             <w:noProof/>
             <w:webHidden/>
           </w:rPr>
-          <w:instrText xml:space="preserve"> PAGEREF _Toc418144369 \h </w:instrText>
+          <w:instrText xml:space="preserve"> PAGEREF _Toc418150192 \h </w:instrText>
         </w:r>
         <w:r>
           <w:rPr>
@@ -607,7 +607,7 @@
           <w:lang w:eastAsia="fr-CH"/>
         </w:rPr>
       </w:pPr>
-      <w:hyperlink w:anchor="_Toc418144370" w:history="1">
+      <w:hyperlink w:anchor="_Toc418150193" w:history="1">
         <w:r>
           <w:rPr>
             <w:rStyle w:val="Lienhypertexte"/>
@@ -634,7 +634,7 @@
             <w:noProof/>
             <w:webHidden/>
           </w:rPr>
-          <w:instrText xml:space="preserve"> PAGEREF _Toc418144370 \h </w:instrText>
+          <w:instrText xml:space="preserve"> PAGEREF _Toc418150193 \h </w:instrText>
         </w:r>
         <w:r>
           <w:rPr>
@@ -677,7 +677,7 @@
           <w:lang w:eastAsia="fr-CH"/>
         </w:rPr>
       </w:pPr>
-      <w:hyperlink w:anchor="_Toc418144371" w:history="1">
+      <w:hyperlink w:anchor="_Toc418150194" w:history="1">
         <w:r>
           <w:rPr>
             <w:rStyle w:val="Lienhypertexte"/>
@@ -704,7 +704,7 @@
             <w:noProof/>
             <w:webHidden/>
           </w:rPr>
-          <w:instrText xml:space="preserve"> PAGEREF _Toc418144371 \h </w:instrText>
+          <w:instrText xml:space="preserve"> PAGEREF _Toc418150194 \h </w:instrText>
         </w:r>
         <w:r>
           <w:rPr>
@@ -747,7 +747,7 @@
           <w:lang w:eastAsia="fr-CH"/>
         </w:rPr>
       </w:pPr>
-      <w:hyperlink w:anchor="_Toc418144372" w:history="1">
+      <w:hyperlink w:anchor="_Toc418150195" w:history="1">
         <w:r>
           <w:rPr>
             <w:rStyle w:val="Lienhypertexte"/>
@@ -774,7 +774,7 @@
             <w:noProof/>
             <w:webHidden/>
           </w:rPr>
-          <w:instrText xml:space="preserve"> PAGEREF _Toc418144372 \h </w:instrText>
+          <w:instrText xml:space="preserve"> PAGEREF _Toc418150195 \h </w:instrText>
         </w:r>
         <w:r>
           <w:rPr>
@@ -794,7 +794,7 @@
             <w:noProof/>
             <w:webHidden/>
           </w:rPr>
-          <w:t>5</w:t>
+          <w:t>6</w:t>
         </w:r>
         <w:r>
           <w:rPr>
@@ -817,7 +817,7 @@
           <w:lang w:eastAsia="fr-CH"/>
         </w:rPr>
       </w:pPr>
-      <w:hyperlink w:anchor="_Toc418144373" w:history="1">
+      <w:hyperlink w:anchor="_Toc418150196" w:history="1">
         <w:r>
           <w:rPr>
             <w:rStyle w:val="Lienhypertexte"/>
@@ -844,7 +844,7 @@
             <w:noProof/>
             <w:webHidden/>
           </w:rPr>
-          <w:instrText xml:space="preserve"> PAGEREF _Toc418144373 \h </w:instrText>
+          <w:instrText xml:space="preserve"> PAGEREF _Toc418150196 \h </w:instrText>
         </w:r>
         <w:r>
           <w:rPr>
@@ -864,7 +864,7 @@
             <w:noProof/>
             <w:webHidden/>
           </w:rPr>
-          <w:t>5</w:t>
+          <w:t>6</w:t>
         </w:r>
         <w:r>
           <w:rPr>
@@ -887,7 +887,7 @@
           <w:lang w:eastAsia="fr-CH"/>
         </w:rPr>
       </w:pPr>
-      <w:hyperlink w:anchor="_Toc418144374" w:history="1">
+      <w:hyperlink w:anchor="_Toc418150197" w:history="1">
         <w:r>
           <w:rPr>
             <w:rStyle w:val="Lienhypertexte"/>
@@ -914,7 +914,7 @@
             <w:noProof/>
             <w:webHidden/>
           </w:rPr>
-          <w:instrText xml:space="preserve"> PAGEREF _Toc418144374 \h </w:instrText>
+          <w:instrText xml:space="preserve"> PAGEREF _Toc418150197 \h </w:instrText>
         </w:r>
         <w:r>
           <w:rPr>
@@ -957,7 +957,7 @@
           <w:lang w:eastAsia="fr-CH"/>
         </w:rPr>
       </w:pPr>
-      <w:hyperlink w:anchor="_Toc418144375" w:history="1">
+      <w:hyperlink w:anchor="_Toc418150198" w:history="1">
         <w:r>
           <w:rPr>
             <w:rStyle w:val="Lienhypertexte"/>
@@ -984,7 +984,7 @@
             <w:noProof/>
             <w:webHidden/>
           </w:rPr>
-          <w:instrText xml:space="preserve"> PAGEREF _Toc418144375 \h </w:instrText>
+          <w:instrText xml:space="preserve"> PAGEREF _Toc418150198 \h </w:instrText>
         </w:r>
         <w:r>
           <w:rPr>
@@ -1027,7 +1027,7 @@
           <w:lang w:eastAsia="fr-CH"/>
         </w:rPr>
       </w:pPr>
-      <w:hyperlink w:anchor="_Toc418144376" w:history="1">
+      <w:hyperlink w:anchor="_Toc418150199" w:history="1">
         <w:r>
           <w:rPr>
             <w:rStyle w:val="Lienhypertexte"/>
@@ -1054,7 +1054,7 @@
             <w:noProof/>
             <w:webHidden/>
           </w:rPr>
-          <w:instrText xml:space="preserve"> PAGEREF _Toc418144376 \h </w:instrText>
+          <w:instrText xml:space="preserve"> PAGEREF _Toc418150199 \h </w:instrText>
         </w:r>
         <w:r>
           <w:rPr>
@@ -1097,7 +1097,7 @@
           <w:lang w:eastAsia="fr-CH"/>
         </w:rPr>
       </w:pPr>
-      <w:hyperlink w:anchor="_Toc418144377" w:history="1">
+      <w:hyperlink w:anchor="_Toc418150200" w:history="1">
         <w:r>
           <w:rPr>
             <w:rStyle w:val="Lienhypertexte"/>
@@ -1124,7 +1124,7 @@
             <w:noProof/>
             <w:webHidden/>
           </w:rPr>
-          <w:instrText xml:space="preserve"> PAGEREF _Toc418144377 \h </w:instrText>
+          <w:instrText xml:space="preserve"> PAGEREF _Toc418150200 \h </w:instrText>
         </w:r>
         <w:r>
           <w:rPr>
@@ -1167,7 +1167,7 @@
           <w:lang w:eastAsia="fr-CH"/>
         </w:rPr>
       </w:pPr>
-      <w:hyperlink w:anchor="_Toc418144378" w:history="1">
+      <w:hyperlink w:anchor="_Toc418150201" w:history="1">
         <w:r>
           <w:rPr>
             <w:rStyle w:val="Lienhypertexte"/>
@@ -1194,7 +1194,7 @@
             <w:noProof/>
             <w:webHidden/>
           </w:rPr>
-          <w:instrText xml:space="preserve"> PAGEREF _Toc418144378 \h </w:instrText>
+          <w:instrText xml:space="preserve"> PAGEREF _Toc418150201 \h </w:instrText>
         </w:r>
         <w:r>
           <w:rPr>
@@ -1237,7 +1237,7 @@
           <w:lang w:eastAsia="fr-CH"/>
         </w:rPr>
       </w:pPr>
-      <w:hyperlink w:anchor="_Toc418144379" w:history="1">
+      <w:hyperlink w:anchor="_Toc418150202" w:history="1">
         <w:r>
           <w:rPr>
             <w:rStyle w:val="Lienhypertexte"/>
@@ -1264,7 +1264,7 @@
             <w:noProof/>
             <w:webHidden/>
           </w:rPr>
-          <w:instrText xml:space="preserve"> PAGEREF _Toc418144379 \h </w:instrText>
+          <w:instrText xml:space="preserve"> PAGEREF _Toc418150202 \h </w:instrText>
         </w:r>
         <w:r>
           <w:rPr>
@@ -1307,7 +1307,7 @@
           <w:lang w:eastAsia="fr-CH"/>
         </w:rPr>
       </w:pPr>
-      <w:hyperlink w:anchor="_Toc418144380" w:history="1">
+      <w:hyperlink w:anchor="_Toc418150203" w:history="1">
         <w:r>
           <w:rPr>
             <w:rStyle w:val="Lienhypertexte"/>
@@ -1334,7 +1334,7 @@
             <w:noProof/>
             <w:webHidden/>
           </w:rPr>
-          <w:instrText xml:space="preserve"> PAGEREF _Toc418144380 \h </w:instrText>
+          <w:instrText xml:space="preserve"> PAGEREF _Toc418150203 \h </w:instrText>
         </w:r>
         <w:r>
           <w:rPr>
@@ -1354,7 +1354,7 @@
             <w:noProof/>
             <w:webHidden/>
           </w:rPr>
-          <w:t>6</w:t>
+          <w:t>7</w:t>
         </w:r>
         <w:r>
           <w:rPr>
@@ -1377,7 +1377,7 @@
           <w:lang w:eastAsia="fr-CH"/>
         </w:rPr>
       </w:pPr>
-      <w:hyperlink w:anchor="_Toc418144381" w:history="1">
+      <w:hyperlink w:anchor="_Toc418150204" w:history="1">
         <w:r>
           <w:rPr>
             <w:rStyle w:val="Lienhypertexte"/>
@@ -1404,7 +1404,7 @@
             <w:noProof/>
             <w:webHidden/>
           </w:rPr>
-          <w:instrText xml:space="preserve"> PAGEREF _Toc418144381 \h </w:instrText>
+          <w:instrText xml:space="preserve"> PAGEREF _Toc418150204 \h </w:instrText>
         </w:r>
         <w:r>
           <w:rPr>
@@ -1424,7 +1424,7 @@
             <w:noProof/>
             <w:webHidden/>
           </w:rPr>
-          <w:t>6</w:t>
+          <w:t>7</w:t>
         </w:r>
         <w:r>
           <w:rPr>
@@ -1447,7 +1447,7 @@
           <w:lang w:eastAsia="fr-CH"/>
         </w:rPr>
       </w:pPr>
-      <w:hyperlink w:anchor="_Toc418144382" w:history="1">
+      <w:hyperlink w:anchor="_Toc418150205" w:history="1">
         <w:r>
           <w:rPr>
             <w:rStyle w:val="Lienhypertexte"/>
@@ -1474,7 +1474,7 @@
             <w:noProof/>
             <w:webHidden/>
           </w:rPr>
-          <w:instrText xml:space="preserve"> PAGEREF _Toc418144382 \h </w:instrText>
+          <w:instrText xml:space="preserve"> PAGEREF _Toc418150205 \h </w:instrText>
         </w:r>
         <w:r>
           <w:rPr>
@@ -1517,7 +1517,7 @@
           <w:lang w:eastAsia="fr-CH"/>
         </w:rPr>
       </w:pPr>
-      <w:hyperlink w:anchor="_Toc418144383" w:history="1">
+      <w:hyperlink w:anchor="_Toc418150206" w:history="1">
         <w:r>
           <w:rPr>
             <w:rStyle w:val="Lienhypertexte"/>
@@ -1544,7 +1544,7 @@
             <w:noProof/>
             <w:webHidden/>
           </w:rPr>
-          <w:instrText xml:space="preserve"> PAGEREF _Toc418144383 \h </w:instrText>
+          <w:instrText xml:space="preserve"> PAGEREF _Toc418150206 \h </w:instrText>
         </w:r>
         <w:r>
           <w:rPr>
@@ -1564,7 +1564,7 @@
             <w:noProof/>
             <w:webHidden/>
           </w:rPr>
-          <w:t>7</w:t>
+          <w:t>8</w:t>
         </w:r>
         <w:r>
           <w:rPr>
@@ -1587,7 +1587,7 @@
           <w:lang w:eastAsia="fr-CH"/>
         </w:rPr>
       </w:pPr>
-      <w:hyperlink w:anchor="_Toc418144384" w:history="1">
+      <w:hyperlink w:anchor="_Toc418150207" w:history="1">
         <w:r>
           <w:rPr>
             <w:rStyle w:val="Lienhypertexte"/>
@@ -1614,7 +1614,7 @@
             <w:noProof/>
             <w:webHidden/>
           </w:rPr>
-          <w:instrText xml:space="preserve"> PAGEREF _Toc418144384 \h </w:instrText>
+          <w:instrText xml:space="preserve"> PAGEREF _Toc418150207 \h </w:instrText>
         </w:r>
         <w:r>
           <w:rPr>
@@ -1634,7 +1634,7 @@
             <w:noProof/>
             <w:webHidden/>
           </w:rPr>
-          <w:t>7</w:t>
+          <w:t>8</w:t>
         </w:r>
         <w:r>
           <w:rPr>
@@ -1657,7 +1657,7 @@
           <w:lang w:eastAsia="fr-CH"/>
         </w:rPr>
       </w:pPr>
-      <w:hyperlink w:anchor="_Toc418144385" w:history="1">
+      <w:hyperlink w:anchor="_Toc418150208" w:history="1">
         <w:r>
           <w:rPr>
             <w:rStyle w:val="Lienhypertexte"/>
@@ -1684,7 +1684,7 @@
             <w:noProof/>
             <w:webHidden/>
           </w:rPr>
-          <w:instrText xml:space="preserve"> PAGEREF _Toc418144385 \h </w:instrText>
+          <w:instrText xml:space="preserve"> PAGEREF _Toc418150208 \h </w:instrText>
         </w:r>
         <w:r>
           <w:rPr>
@@ -1727,7 +1727,7 @@
           <w:lang w:eastAsia="fr-CH"/>
         </w:rPr>
       </w:pPr>
-      <w:hyperlink w:anchor="_Toc418144386" w:history="1">
+      <w:hyperlink w:anchor="_Toc418150209" w:history="1">
         <w:r>
           <w:rPr>
             <w:rStyle w:val="Lienhypertexte"/>
@@ -1754,7 +1754,7 @@
             <w:noProof/>
             <w:webHidden/>
           </w:rPr>
-          <w:instrText xml:space="preserve"> PAGEREF _Toc418144386 \h </w:instrText>
+          <w:instrText xml:space="preserve"> PAGEREF _Toc418150209 \h </w:instrText>
         </w:r>
         <w:r>
           <w:rPr>
@@ -1774,7 +1774,7 @@
             <w:noProof/>
             <w:webHidden/>
           </w:rPr>
-          <w:t>9</w:t>
+          <w:t>10</w:t>
         </w:r>
         <w:r>
           <w:rPr>
@@ -1797,7 +1797,7 @@
           <w:lang w:eastAsia="fr-CH"/>
         </w:rPr>
       </w:pPr>
-      <w:hyperlink w:anchor="_Toc418144387" w:history="1">
+      <w:hyperlink w:anchor="_Toc418150210" w:history="1">
         <w:r>
           <w:rPr>
             <w:rStyle w:val="Lienhypertexte"/>
@@ -1824,7 +1824,7 @@
             <w:noProof/>
             <w:webHidden/>
           </w:rPr>
-          <w:instrText xml:space="preserve"> PAGEREF _Toc418144387 \h </w:instrText>
+          <w:instrText xml:space="preserve"> PAGEREF _Toc418150210 \h </w:instrText>
         </w:r>
         <w:r>
           <w:rPr>
@@ -1867,7 +1867,7 @@
           <w:lang w:eastAsia="fr-CH"/>
         </w:rPr>
       </w:pPr>
-      <w:hyperlink w:anchor="_Toc418144388" w:history="1">
+      <w:hyperlink w:anchor="_Toc418150211" w:history="1">
         <w:r>
           <w:rPr>
             <w:rStyle w:val="Lienhypertexte"/>
@@ -1894,7 +1894,7 @@
             <w:noProof/>
             <w:webHidden/>
           </w:rPr>
-          <w:instrText xml:space="preserve"> PAGEREF _Toc418144388 \h </w:instrText>
+          <w:instrText xml:space="preserve"> PAGEREF _Toc418150211 \h </w:instrText>
         </w:r>
         <w:r>
           <w:rPr>
@@ -1937,7 +1937,7 @@
           <w:lang w:eastAsia="fr-CH"/>
         </w:rPr>
       </w:pPr>
-      <w:hyperlink w:anchor="_Toc418144389" w:history="1">
+      <w:hyperlink w:anchor="_Toc418150212" w:history="1">
         <w:r>
           <w:rPr>
             <w:rStyle w:val="Lienhypertexte"/>
@@ -1964,7 +1964,7 @@
             <w:noProof/>
             <w:webHidden/>
           </w:rPr>
-          <w:instrText xml:space="preserve"> PAGEREF _Toc418144389 \h </w:instrText>
+          <w:instrText xml:space="preserve"> PAGEREF _Toc418150212 \h </w:instrText>
         </w:r>
         <w:r>
           <w:rPr>
@@ -1984,7 +1984,7 @@
             <w:noProof/>
             <w:webHidden/>
           </w:rPr>
-          <w:t>11</w:t>
+          <w:t>12</w:t>
         </w:r>
         <w:r>
           <w:rPr>
@@ -2007,7 +2007,7 @@
           <w:lang w:eastAsia="fr-CH"/>
         </w:rPr>
       </w:pPr>
-      <w:hyperlink w:anchor="_Toc418144390" w:history="1">
+      <w:hyperlink w:anchor="_Toc418150213" w:history="1">
         <w:r>
           <w:rPr>
             <w:rStyle w:val="Lienhypertexte"/>
@@ -2034,7 +2034,7 @@
             <w:noProof/>
             <w:webHidden/>
           </w:rPr>
-          <w:instrText xml:space="preserve"> PAGEREF _Toc418144390 \h </w:instrText>
+          <w:instrText xml:space="preserve"> PAGEREF _Toc418150213 \h </w:instrText>
         </w:r>
         <w:r>
           <w:rPr>
@@ -2054,7 +2054,7 @@
             <w:noProof/>
             <w:webHidden/>
           </w:rPr>
-          <w:t>11</w:t>
+          <w:t>12</w:t>
         </w:r>
         <w:r>
           <w:rPr>
@@ -2077,7 +2077,7 @@
           <w:lang w:eastAsia="fr-CH"/>
         </w:rPr>
       </w:pPr>
-      <w:hyperlink w:anchor="_Toc418144391" w:history="1">
+      <w:hyperlink w:anchor="_Toc418150214" w:history="1">
         <w:r>
           <w:rPr>
             <w:rStyle w:val="Lienhypertexte"/>
@@ -2104,7 +2104,7 @@
             <w:noProof/>
             <w:webHidden/>
           </w:rPr>
-          <w:instrText xml:space="preserve"> PAGEREF _Toc418144391 \h </w:instrText>
+          <w:instrText xml:space="preserve"> PAGEREF _Toc418150214 \h </w:instrText>
         </w:r>
         <w:r>
           <w:rPr>
@@ -2147,7 +2147,7 @@
           <w:lang w:eastAsia="fr-CH"/>
         </w:rPr>
       </w:pPr>
-      <w:hyperlink w:anchor="_Toc418144392" w:history="1">
+      <w:hyperlink w:anchor="_Toc418150215" w:history="1">
         <w:r>
           <w:rPr>
             <w:rStyle w:val="Lienhypertexte"/>
@@ -2174,7 +2174,7 @@
             <w:noProof/>
             <w:webHidden/>
           </w:rPr>
-          <w:instrText xml:space="preserve"> PAGEREF _Toc418144392 \h </w:instrText>
+          <w:instrText xml:space="preserve"> PAGEREF _Toc418150215 \h </w:instrText>
         </w:r>
         <w:r>
           <w:rPr>
@@ -2217,7 +2217,7 @@
           <w:lang w:eastAsia="fr-CH"/>
         </w:rPr>
       </w:pPr>
-      <w:hyperlink w:anchor="_Toc418144393" w:history="1">
+      <w:hyperlink w:anchor="_Toc418150216" w:history="1">
         <w:r>
           <w:rPr>
             <w:rStyle w:val="Lienhypertexte"/>
@@ -2244,7 +2244,7 @@
             <w:noProof/>
             <w:webHidden/>
           </w:rPr>
-          <w:instrText xml:space="preserve"> PAGEREF _Toc418144393 \h </w:instrText>
+          <w:instrText xml:space="preserve"> PAGEREF _Toc418150216 \h </w:instrText>
         </w:r>
         <w:r>
           <w:rPr>
@@ -2264,7 +2264,147 @@
             <w:noProof/>
             <w:webHidden/>
           </w:rPr>
-          <w:t>13</w:t>
+          <w:t>14</w:t>
+        </w:r>
+        <w:r>
+          <w:rPr>
+            <w:noProof/>
+            <w:webHidden/>
+          </w:rPr>
+          <w:fldChar w:fldCharType="end"/>
+        </w:r>
+      </w:hyperlink>
+    </w:p>
+    <w:p>
+      <w:pPr>
+        <w:pStyle w:val="TM2"/>
+        <w:tabs>
+          <w:tab w:val="right" w:leader="underscore" w:pos="9062"/>
+        </w:tabs>
+        <w:rPr>
+          <w:rFonts w:asciiTheme="minorHAnsi" w:eastAsiaTheme="minorEastAsia" w:hAnsiTheme="minorHAnsi"/>
+          <w:noProof/>
+          <w:lang w:eastAsia="fr-CH"/>
+        </w:rPr>
+      </w:pPr>
+      <w:hyperlink w:anchor="_Toc418150217" w:history="1">
+        <w:r>
+          <w:rPr>
+            <w:rStyle w:val="Lienhypertexte"/>
+            <w:noProof/>
+          </w:rPr>
+          <w:t>Plan de test</w:t>
+        </w:r>
+        <w:r>
+          <w:rPr>
+            <w:noProof/>
+            <w:webHidden/>
+          </w:rPr>
+          <w:tab/>
+        </w:r>
+        <w:r>
+          <w:rPr>
+            <w:noProof/>
+            <w:webHidden/>
+          </w:rPr>
+          <w:fldChar w:fldCharType="begin"/>
+        </w:r>
+        <w:r>
+          <w:rPr>
+            <w:noProof/>
+            <w:webHidden/>
+          </w:rPr>
+          <w:instrText xml:space="preserve"> PAGEREF _Toc418150217 \h </w:instrText>
+        </w:r>
+        <w:r>
+          <w:rPr>
+            <w:noProof/>
+            <w:webHidden/>
+          </w:rPr>
+        </w:r>
+        <w:r>
+          <w:rPr>
+            <w:noProof/>
+            <w:webHidden/>
+          </w:rPr>
+          <w:fldChar w:fldCharType="separate"/>
+        </w:r>
+        <w:r>
+          <w:rPr>
+            <w:noProof/>
+            <w:webHidden/>
+          </w:rPr>
+          <w:t>14</w:t>
+        </w:r>
+        <w:r>
+          <w:rPr>
+            <w:noProof/>
+            <w:webHidden/>
+          </w:rPr>
+          <w:fldChar w:fldCharType="end"/>
+        </w:r>
+      </w:hyperlink>
+    </w:p>
+    <w:p>
+      <w:pPr>
+        <w:pStyle w:val="TM2"/>
+        <w:tabs>
+          <w:tab w:val="right" w:leader="underscore" w:pos="9062"/>
+        </w:tabs>
+        <w:rPr>
+          <w:rFonts w:asciiTheme="minorHAnsi" w:eastAsiaTheme="minorEastAsia" w:hAnsiTheme="minorHAnsi"/>
+          <w:noProof/>
+          <w:lang w:eastAsia="fr-CH"/>
+        </w:rPr>
+      </w:pPr>
+      <w:hyperlink w:anchor="_Toc418150218" w:history="1">
+        <w:r>
+          <w:rPr>
+            <w:rStyle w:val="Lienhypertexte"/>
+            <w:noProof/>
+          </w:rPr>
+          <w:t>Rapport de test</w:t>
+        </w:r>
+        <w:r>
+          <w:rPr>
+            <w:noProof/>
+            <w:webHidden/>
+          </w:rPr>
+          <w:tab/>
+        </w:r>
+        <w:r>
+          <w:rPr>
+            <w:noProof/>
+            <w:webHidden/>
+          </w:rPr>
+          <w:fldChar w:fldCharType="begin"/>
+        </w:r>
+        <w:r>
+          <w:rPr>
+            <w:noProof/>
+            <w:webHidden/>
+          </w:rPr>
+          <w:instrText xml:space="preserve"> PAGEREF _Toc418150218 \h </w:instrText>
+        </w:r>
+        <w:r>
+          <w:rPr>
+            <w:noProof/>
+            <w:webHidden/>
+          </w:rPr>
+        </w:r>
+        <w:r>
+          <w:rPr>
+            <w:noProof/>
+            <w:webHidden/>
+          </w:rPr>
+          <w:fldChar w:fldCharType="separate"/>
+        </w:r>
+        <w:r>
+          <w:rPr>
+            <w:noProof/>
+            <w:webHidden/>
+          </w:rPr>
+          <w:t>16</w:t>
         </w:r>
         <w:r>
           <w:rPr>
@@ -2287,7 +2427,7 @@
           <w:lang w:eastAsia="fr-CH"/>
         </w:rPr>
       </w:pPr>
-      <w:hyperlink w:anchor="_Toc418144394" w:history="1">
+      <w:hyperlink w:anchor="_Toc418150219" w:history="1">
         <w:r>
           <w:rPr>
             <w:rStyle w:val="Lienhypertexte"/>
@@ -2314,7 +2454,7 @@
             <w:noProof/>
             <w:webHidden/>
           </w:rPr>
-          <w:instrText xml:space="preserve"> PAGEREF _Toc418144394 \h </w:instrText>
+          <w:instrText xml:space="preserve"> PAGEREF _Toc418150219 \h </w:instrText>
         </w:r>
         <w:r>
           <w:rPr>
@@ -2334,7 +2474,7 @@
             <w:noProof/>
             <w:webHidden/>
           </w:rPr>
-          <w:t>13</w:t>
+          <w:t>17</w:t>
         </w:r>
         <w:r>
           <w:rPr>
@@ -2357,7 +2497,7 @@
           <w:lang w:eastAsia="fr-CH"/>
         </w:rPr>
       </w:pPr>
-      <w:hyperlink w:anchor="_Toc418144395" w:history="1">
+      <w:hyperlink w:anchor="_Toc418150220" w:history="1">
         <w:r>
           <w:rPr>
             <w:rStyle w:val="Lienhypertexte"/>
@@ -2384,7 +2524,7 @@
             <w:noProof/>
             <w:webHidden/>
           </w:rPr>
-          <w:instrText xml:space="preserve"> PAGEREF _Toc418144395 \h </w:instrText>
+          <w:instrText xml:space="preserve"> PAGEREF _Toc418150220 \h </w:instrText>
         </w:r>
         <w:r>
           <w:rPr>
@@ -2404,7 +2544,7 @@
             <w:noProof/>
             <w:webHidden/>
           </w:rPr>
-          <w:t>13</w:t>
+          <w:t>17</w:t>
         </w:r>
         <w:r>
           <w:rPr>
@@ -2427,7 +2567,7 @@
           <w:lang w:eastAsia="fr-CH"/>
         </w:rPr>
       </w:pPr>
-      <w:hyperlink w:anchor="_Toc418144396" w:history="1">
+      <w:hyperlink w:anchor="_Toc418150221" w:history="1">
         <w:r>
           <w:rPr>
             <w:rStyle w:val="Lienhypertexte"/>
@@ -2454,7 +2594,7 @@
             <w:noProof/>
             <w:webHidden/>
           </w:rPr>
-          <w:instrText xml:space="preserve"> PAGEREF _Toc418144396 \h </w:instrText>
+          <w:instrText xml:space="preserve"> PAGEREF _Toc418150221 \h </w:instrText>
         </w:r>
         <w:r>
           <w:rPr>
@@ -2474,7 +2614,7 @@
             <w:noProof/>
             <w:webHidden/>
           </w:rPr>
-          <w:t>13</w:t>
+          <w:t>17</w:t>
         </w:r>
         <w:r>
           <w:rPr>
@@ -2497,7 +2637,7 @@
       <w:pPr>
         <w:pStyle w:val="Titre1"/>
       </w:pPr>
-      <w:bookmarkStart w:id="1" w:name="_Toc418144366"/>
+      <w:bookmarkStart w:id="1" w:name="_Toc418150189"/>
       <w:r>
         <w:lastRenderedPageBreak/>
         <w:t>Introduction</w:t>
@@ -2649,7 +2789,7 @@
       <w:pPr>
         <w:pStyle w:val="Titre1"/>
       </w:pPr>
-      <w:bookmarkStart w:id="2" w:name="_Toc418144367"/>
+      <w:bookmarkStart w:id="2" w:name="_Toc418150190"/>
       <w:r>
         <w:t>Etude d’opportunité</w:t>
       </w:r>
@@ -3397,7 +3537,7 @@
       <w:pPr>
         <w:pStyle w:val="Titre1"/>
       </w:pPr>
-      <w:bookmarkStart w:id="3" w:name="_Toc418144368"/>
+      <w:bookmarkStart w:id="3" w:name="_Toc418150191"/>
       <w:r>
         <w:t>Analyse fonctionnelle</w:t>
       </w:r>
@@ -3407,7 +3547,7 @@
       <w:pPr>
         <w:pStyle w:val="Titre2"/>
       </w:pPr>
-      <w:bookmarkStart w:id="4" w:name="_Toc418144369"/>
+      <w:bookmarkStart w:id="4" w:name="_Toc418150192"/>
       <w:r>
         <w:t>Généralité</w:t>
       </w:r>
@@ -3417,7 +3557,7 @@
       <w:pPr>
         <w:pStyle w:val="Titre3"/>
       </w:pPr>
-      <w:bookmarkStart w:id="5" w:name="_Toc418144370"/>
+      <w:bookmarkStart w:id="5" w:name="_Toc418150193"/>
       <w:r>
         <w:t>Schéma</w:t>
       </w:r>
@@ -3503,7 +3643,7 @@
       <w:pPr>
         <w:pStyle w:val="Titre3"/>
       </w:pPr>
-      <w:bookmarkStart w:id="6" w:name="_Toc418144371"/>
+      <w:bookmarkStart w:id="6" w:name="_Toc418150194"/>
       <w:r>
         <w:t>Description du schéma</w:t>
       </w:r>
@@ -3526,7 +3666,12 @@
         <w:t>.</w:t>
       </w:r>
       <w:r>
-        <w:t xml:space="preserve"> Les utilisateurs peuvent faire le choix d’une séance, saisir les informations</w:t>
+        <w:t xml:space="preserve"> Les utilisateurs peuvent faire le choix d’une séance, saisir le</w:t>
+      </w:r>
+      <w:bookmarkStart w:id="7" w:name="_GoBack"/>
+      <w:bookmarkEnd w:id="7"/>
+      <w:r>
+        <w:t>s informations</w:t>
       </w:r>
       <w:r>
         <w:t xml:space="preserve"> pour la réservation</w:t>
@@ -3577,22 +3722,22 @@
       <w:pPr>
         <w:pStyle w:val="Titre2"/>
       </w:pPr>
-      <w:bookmarkStart w:id="7" w:name="_Toc418144372"/>
+      <w:bookmarkStart w:id="8" w:name="_Toc418150195"/>
       <w:r>
         <w:lastRenderedPageBreak/>
         <w:t>Description des fonctionnalités globales</w:t>
       </w:r>
-      <w:bookmarkEnd w:id="7"/>
+      <w:bookmarkEnd w:id="8"/>
     </w:p>
     <w:p>
       <w:pPr>
         <w:pStyle w:val="Titre3"/>
       </w:pPr>
-      <w:bookmarkStart w:id="8" w:name="_Toc418144373"/>
+      <w:bookmarkStart w:id="9" w:name="_Toc418150196"/>
       <w:r>
         <w:t>Réservation de billets</w:t>
       </w:r>
-      <w:bookmarkEnd w:id="8"/>
+      <w:bookmarkEnd w:id="9"/>
     </w:p>
     <w:p>
       <w:r>
@@ -3716,11 +3861,27 @@
       <w:pPr>
         <w:pStyle w:val="Titre3"/>
       </w:pPr>
-      <w:bookmarkStart w:id="9" w:name="_Toc418144374"/>
+      <w:r>
+        <w:t>Réservation en avance</w:t>
+      </w:r>
+    </w:p>
+    <w:p>
+      <w:r>
+        <w:t>La réservation en avance permet à l’utilisateur de faire une réservation pour une séance qui se déroulerait dans plusieurs jours</w:t>
+      </w:r>
+      <w:r>
+        <w:t>.</w:t>
+      </w:r>
+    </w:p>
+    <w:p>
+      <w:pPr>
+        <w:pStyle w:val="Titre3"/>
+      </w:pPr>
+      <w:bookmarkStart w:id="10" w:name="_Toc418150197"/>
       <w:r>
         <w:t>Validation de payement</w:t>
       </w:r>
-      <w:bookmarkEnd w:id="9"/>
+      <w:bookmarkEnd w:id="10"/>
     </w:p>
     <w:p>
       <w:r>
@@ -3737,11 +3898,11 @@
       <w:pPr>
         <w:pStyle w:val="Titre3"/>
       </w:pPr>
-      <w:bookmarkStart w:id="10" w:name="_Toc418144375"/>
+      <w:bookmarkStart w:id="11" w:name="_Toc418150198"/>
       <w:r>
         <w:t>Mode administrateur</w:t>
       </w:r>
-      <w:bookmarkEnd w:id="10"/>
+      <w:bookmarkEnd w:id="11"/>
     </w:p>
     <w:p>
       <w:r>
@@ -3779,11 +3940,11 @@
       <w:pPr>
         <w:pStyle w:val="Titre3"/>
       </w:pPr>
-      <w:bookmarkStart w:id="11" w:name="_Toc418144376"/>
+      <w:bookmarkStart w:id="12" w:name="_Toc418150199"/>
       <w:r>
         <w:t>Gestion des séances</w:t>
       </w:r>
-      <w:bookmarkEnd w:id="11"/>
+      <w:bookmarkEnd w:id="12"/>
     </w:p>
     <w:p>
       <w:r>
@@ -3806,11 +3967,11 @@
       <w:pPr>
         <w:pStyle w:val="Titre3"/>
       </w:pPr>
-      <w:bookmarkStart w:id="12" w:name="_Toc418144377"/>
+      <w:bookmarkStart w:id="13" w:name="_Toc418150200"/>
       <w:r>
         <w:t>Gestion des salles</w:t>
       </w:r>
-      <w:bookmarkEnd w:id="12"/>
+      <w:bookmarkEnd w:id="13"/>
     </w:p>
     <w:p>
       <w:r>
@@ -3824,11 +3985,11 @@
       <w:pPr>
         <w:pStyle w:val="Titre3"/>
       </w:pPr>
-      <w:bookmarkStart w:id="13" w:name="_Toc418144378"/>
+      <w:bookmarkStart w:id="14" w:name="_Toc418150201"/>
       <w:r>
         <w:t>Gestion des films</w:t>
       </w:r>
-      <w:bookmarkEnd w:id="13"/>
+      <w:bookmarkEnd w:id="14"/>
     </w:p>
     <w:p>
       <w:r>
@@ -3851,11 +4012,11 @@
       <w:pPr>
         <w:pStyle w:val="Titre3"/>
       </w:pPr>
-      <w:bookmarkStart w:id="14" w:name="_Toc418144379"/>
+      <w:bookmarkStart w:id="15" w:name="_Toc418150202"/>
       <w:r>
         <w:t>Statistique</w:t>
       </w:r>
-      <w:bookmarkEnd w:id="14"/>
+      <w:bookmarkEnd w:id="15"/>
     </w:p>
     <w:p>
       <w:r>
@@ -3866,18 +4027,18 @@
       <w:pPr>
         <w:pStyle w:val="Titre2"/>
       </w:pPr>
-      <w:bookmarkStart w:id="15" w:name="_Toc418144380"/>
+      <w:bookmarkStart w:id="16" w:name="_Toc418150203"/>
       <w:r>
         <w:lastRenderedPageBreak/>
         <w:t>Description détaillée de l’interface</w:t>
       </w:r>
-      <w:bookmarkEnd w:id="15"/>
+      <w:bookmarkEnd w:id="16"/>
     </w:p>
     <w:p>
       <w:pPr>
         <w:pStyle w:val="Titre3"/>
       </w:pPr>
-      <w:bookmarkStart w:id="16" w:name="_Toc418144381"/>
+      <w:bookmarkStart w:id="17" w:name="_Toc418150204"/>
       <w:r>
         <w:t>Menu utilis</w:t>
       </w:r>
@@ -3887,7 +4048,7 @@
       <w:r>
         <w:t>teur</w:t>
       </w:r>
-      <w:bookmarkEnd w:id="16"/>
+      <w:bookmarkEnd w:id="17"/>
     </w:p>
     <w:p>
       <w:pPr>
@@ -4001,14 +4162,14 @@
       <w:pPr>
         <w:pStyle w:val="Titre3"/>
       </w:pPr>
-      <w:bookmarkStart w:id="17" w:name="_Toc418144382"/>
+      <w:bookmarkStart w:id="18" w:name="_Toc418150205"/>
       <w:r>
         <w:t>Réser</w:t>
       </w:r>
       <w:r>
         <w:t>ver la séance</w:t>
       </w:r>
-      <w:bookmarkEnd w:id="17"/>
+      <w:bookmarkEnd w:id="18"/>
     </w:p>
     <w:p>
       <w:pPr>
@@ -4105,12 +4266,12 @@
       <w:pPr>
         <w:pStyle w:val="Titre3"/>
       </w:pPr>
-      <w:bookmarkStart w:id="18" w:name="_Toc418144383"/>
+      <w:bookmarkStart w:id="19" w:name="_Toc418150206"/>
       <w:r>
         <w:lastRenderedPageBreak/>
         <w:t>Login administrateur</w:t>
       </w:r>
-      <w:bookmarkEnd w:id="18"/>
+      <w:bookmarkEnd w:id="19"/>
     </w:p>
     <w:p>
       <w:pPr>
@@ -4240,11 +4401,11 @@
       <w:pPr>
         <w:pStyle w:val="Titre3"/>
       </w:pPr>
-      <w:bookmarkStart w:id="19" w:name="_Toc418144384"/>
+      <w:bookmarkStart w:id="20" w:name="_Toc418150207"/>
       <w:r>
         <w:t>Menu administrateur</w:t>
       </w:r>
-      <w:bookmarkEnd w:id="19"/>
+      <w:bookmarkEnd w:id="20"/>
     </w:p>
     <w:p>
       <w:pPr>
@@ -4335,11 +4496,11 @@
       <w:pPr>
         <w:pStyle w:val="Titre3"/>
       </w:pPr>
-      <w:bookmarkStart w:id="20" w:name="_Toc418144385"/>
+      <w:bookmarkStart w:id="21" w:name="_Toc418150208"/>
       <w:r>
         <w:t>Gestion</w:t>
       </w:r>
-      <w:bookmarkEnd w:id="20"/>
+      <w:bookmarkEnd w:id="21"/>
     </w:p>
     <w:p>
       <w:pPr>
@@ -4772,11 +4933,11 @@
       <w:pPr>
         <w:pStyle w:val="Titre2"/>
       </w:pPr>
-      <w:bookmarkStart w:id="21" w:name="_Toc418144386"/>
+      <w:bookmarkStart w:id="22" w:name="_Toc418150209"/>
       <w:r>
         <w:t>Description des éléments de sécurité</w:t>
       </w:r>
-      <w:bookmarkEnd w:id="21"/>
+      <w:bookmarkEnd w:id="22"/>
     </w:p>
     <w:p>
       <w:r>
@@ -5308,21 +5469,21 @@
       <w:pPr>
         <w:pStyle w:val="Titre1"/>
       </w:pPr>
-      <w:bookmarkStart w:id="22" w:name="_Toc418144387"/>
+      <w:bookmarkStart w:id="23" w:name="_Toc418150210"/>
       <w:r>
         <w:t>Analyse organique</w:t>
       </w:r>
-      <w:bookmarkEnd w:id="22"/>
+      <w:bookmarkEnd w:id="23"/>
     </w:p>
     <w:p>
       <w:pPr>
         <w:pStyle w:val="Titre2"/>
       </w:pPr>
-      <w:bookmarkStart w:id="23" w:name="_Toc418144388"/>
+      <w:bookmarkStart w:id="24" w:name="_Toc418150211"/>
       <w:r>
         <w:t>Généralités</w:t>
       </w:r>
-      <w:bookmarkEnd w:id="23"/>
+      <w:bookmarkEnd w:id="24"/>
     </w:p>
     <w:p>
       <w:r>
@@ -5379,12 +5540,12 @@
       <w:pPr>
         <w:pStyle w:val="Titre3"/>
       </w:pPr>
-      <w:bookmarkStart w:id="24" w:name="_Toc418144389"/>
+      <w:bookmarkStart w:id="25" w:name="_Toc418150212"/>
       <w:r>
         <w:lastRenderedPageBreak/>
         <w:t>Réservation d’une séance</w:t>
       </w:r>
-      <w:bookmarkEnd w:id="24"/>
+      <w:bookmarkEnd w:id="25"/>
     </w:p>
     <w:p>
       <w:r>
@@ -5517,11 +5678,11 @@
       <w:pPr>
         <w:pStyle w:val="Titre3"/>
       </w:pPr>
-      <w:bookmarkStart w:id="25" w:name="_Toc418144390"/>
+      <w:bookmarkStart w:id="26" w:name="_Toc418150213"/>
       <w:r>
         <w:t>Administration</w:t>
       </w:r>
-      <w:bookmarkEnd w:id="25"/>
+      <w:bookmarkEnd w:id="26"/>
     </w:p>
     <w:p>
       <w:r>
@@ -5622,11 +5783,11 @@
       <w:pPr>
         <w:pStyle w:val="Titre3"/>
       </w:pPr>
-      <w:bookmarkStart w:id="26" w:name="_Toc418144391"/>
+      <w:bookmarkStart w:id="27" w:name="_Toc418150214"/>
       <w:r>
         <w:t>Stockage des données</w:t>
       </w:r>
-      <w:bookmarkEnd w:id="26"/>
+      <w:bookmarkEnd w:id="27"/>
     </w:p>
     <w:p>
       <w:r>
@@ -6161,14 +6322,14 @@
       <w:pPr>
         <w:pStyle w:val="Titre2"/>
       </w:pPr>
-      <w:bookmarkStart w:id="27" w:name="_Toc418144392"/>
+      <w:bookmarkStart w:id="28" w:name="_Toc418150215"/>
       <w:r>
         <w:t>Description détaillée des algorithmes de résolutio</w:t>
       </w:r>
-      <w:bookmarkEnd w:id="27"/>
       <w:r>
         <w:t>n</w:t>
       </w:r>
+      <w:bookmarkEnd w:id="28"/>
     </w:p>
     <w:p/>
     <w:p>
@@ -6190,20 +6351,22 @@
       <w:pPr>
         <w:pStyle w:val="Titre1"/>
       </w:pPr>
-      <w:bookmarkStart w:id="28" w:name="_Toc418144393"/>
+      <w:bookmarkStart w:id="29" w:name="_Toc418150216"/>
       <w:r>
         <w:lastRenderedPageBreak/>
         <w:t>Test</w:t>
       </w:r>
-      <w:bookmarkEnd w:id="28"/>
+      <w:bookmarkEnd w:id="29"/>
     </w:p>
     <w:p>
       <w:pPr>
         <w:pStyle w:val="Titre2"/>
       </w:pPr>
+      <w:bookmarkStart w:id="30" w:name="_Toc418150217"/>
       <w:r>
         <w:t>Plan de test</w:t>
       </w:r>
+      <w:bookmarkEnd w:id="30"/>
     </w:p>
     <w:tbl>
       <w:tblPr>
@@ -7750,9 +7913,11 @@
       <w:pPr>
         <w:pStyle w:val="Titre2"/>
       </w:pPr>
+      <w:bookmarkStart w:id="31" w:name="_Toc418150218"/>
       <w:r>
         <w:t>Rapport de test</w:t>
       </w:r>
+      <w:bookmarkEnd w:id="31"/>
     </w:p>
     <w:tbl>
       <w:tblPr>
@@ -7988,8 +8153,6 @@
             <w:pPr>
               <w:jc w:val="center"/>
             </w:pPr>
-            <w:bookmarkStart w:id="29" w:name="_GoBack"/>
-            <w:bookmarkEnd w:id="29"/>
           </w:p>
         </w:tc>
       </w:tr>
@@ -8011,32 +8174,32 @@
       <w:pPr>
         <w:pStyle w:val="Titre1"/>
       </w:pPr>
-      <w:bookmarkStart w:id="30" w:name="_Toc418144394"/>
+      <w:bookmarkStart w:id="32" w:name="_Toc418150219"/>
       <w:r>
         <w:lastRenderedPageBreak/>
         <w:t>Conclusion</w:t>
       </w:r>
-      <w:bookmarkEnd w:id="30"/>
+      <w:bookmarkEnd w:id="32"/>
     </w:p>
     <w:p>
       <w:pPr>
         <w:pStyle w:val="Titre1"/>
       </w:pPr>
-      <w:bookmarkStart w:id="31" w:name="_Toc418144395"/>
+      <w:bookmarkStart w:id="33" w:name="_Toc418150220"/>
       <w:r>
         <w:t>Bibliographie</w:t>
       </w:r>
-      <w:bookmarkEnd w:id="31"/>
+      <w:bookmarkEnd w:id="33"/>
     </w:p>
     <w:p>
       <w:pPr>
         <w:pStyle w:val="Titre1"/>
       </w:pPr>
-      <w:bookmarkStart w:id="32" w:name="_Toc418144396"/>
+      <w:bookmarkStart w:id="34" w:name="_Toc418150221"/>
       <w:r>
         <w:t>Remerciements</w:t>
       </w:r>
-      <w:bookmarkEnd w:id="32"/>
+      <w:bookmarkEnd w:id="34"/>
     </w:p>
     <w:p/>
     <w:sectPr>
@@ -8113,7 +8276,7 @@
         <w:noProof/>
         <w:lang w:val="fr-FR"/>
       </w:rPr>
-      <w:t>16</w:t>
+      <w:t>5</w:t>
     </w:r>
     <w:r>
       <w:fldChar w:fldCharType="end"/>
@@ -10727,7 +10890,7 @@
 </file>
 
 <file path=customXml/itemProps1.xml><?xml version="1.0" encoding="utf-8"?>
-<ds:datastoreItem xmlns:ds="http://schemas.openxmlformats.org/officeDocument/2006/customXml" ds:itemID="{13331F1F-4A9B-4CAD-B1C9-38D1F4501834}">
+<ds:datastoreItem xmlns:ds="http://schemas.openxmlformats.org/officeDocument/2006/customXml" ds:itemID="{72BF1ABD-E0D2-4E24-B619-6DB489F9BE05}">
   <ds:schemaRefs>
     <ds:schemaRef ds:uri="http://schemas.openxmlformats.org/officeDocument/2006/bibliography"/>
   </ds:schemaRefs>

</xml_diff>

<commit_message>
Ajout de la maquette "reservationAvance".
Modification de la documentation technique
</commit_message>
<xml_diff>
--- a/Documentations/Documentation_Technique.docx
+++ b/Documentations/Documentation_Technique.docx
@@ -229,7 +229,7 @@
       <w:pPr>
         <w:pStyle w:val="Titre1"/>
       </w:pPr>
-      <w:bookmarkStart w:id="0" w:name="_Toc418150188"/>
+      <w:bookmarkStart w:id="0" w:name="_Toc418153378"/>
       <w:r>
         <w:lastRenderedPageBreak/>
         <w:t>Table des matières</w:t>
@@ -257,7 +257,7 @@
       <w:r>
         <w:fldChar w:fldCharType="separate"/>
       </w:r>
-      <w:hyperlink w:anchor="_Toc418150188" w:history="1">
+      <w:hyperlink w:anchor="_Toc418153378" w:history="1">
         <w:r>
           <w:rPr>
             <w:rStyle w:val="Lienhypertexte"/>
@@ -284,7 +284,7 @@
             <w:noProof/>
             <w:webHidden/>
           </w:rPr>
-          <w:instrText xml:space="preserve"> PAGEREF _Toc418150188 \h </w:instrText>
+          <w:instrText xml:space="preserve"> PAGEREF _Toc418153378 \h </w:instrText>
         </w:r>
         <w:r>
           <w:rPr>
@@ -327,7 +327,7 @@
           <w:lang w:eastAsia="fr-CH"/>
         </w:rPr>
       </w:pPr>
-      <w:hyperlink w:anchor="_Toc418150189" w:history="1">
+      <w:hyperlink w:anchor="_Toc418153379" w:history="1">
         <w:r>
           <w:rPr>
             <w:rStyle w:val="Lienhypertexte"/>
@@ -354,7 +354,7 @@
             <w:noProof/>
             <w:webHidden/>
           </w:rPr>
-          <w:instrText xml:space="preserve"> PAGEREF _Toc418150189 \h </w:instrText>
+          <w:instrText xml:space="preserve"> PAGEREF _Toc418153379 \h </w:instrText>
         </w:r>
         <w:r>
           <w:rPr>
@@ -374,7 +374,7 @@
             <w:noProof/>
             <w:webHidden/>
           </w:rPr>
-          <w:t>3</w:t>
+          <w:t>4</w:t>
         </w:r>
         <w:r>
           <w:rPr>
@@ -397,7 +397,7 @@
           <w:lang w:eastAsia="fr-CH"/>
         </w:rPr>
       </w:pPr>
-      <w:hyperlink w:anchor="_Toc418150190" w:history="1">
+      <w:hyperlink w:anchor="_Toc418153380" w:history="1">
         <w:r>
           <w:rPr>
             <w:rStyle w:val="Lienhypertexte"/>
@@ -424,7 +424,7 @@
             <w:noProof/>
             <w:webHidden/>
           </w:rPr>
-          <w:instrText xml:space="preserve"> PAGEREF _Toc418150190 \h </w:instrText>
+          <w:instrText xml:space="preserve"> PAGEREF _Toc418153380 \h </w:instrText>
         </w:r>
         <w:r>
           <w:rPr>
@@ -444,7 +444,7 @@
             <w:noProof/>
             <w:webHidden/>
           </w:rPr>
-          <w:t>3</w:t>
+          <w:t>4</w:t>
         </w:r>
         <w:r>
           <w:rPr>
@@ -467,7 +467,7 @@
           <w:lang w:eastAsia="fr-CH"/>
         </w:rPr>
       </w:pPr>
-      <w:hyperlink w:anchor="_Toc418150191" w:history="1">
+      <w:hyperlink w:anchor="_Toc418153381" w:history="1">
         <w:r>
           <w:rPr>
             <w:rStyle w:val="Lienhypertexte"/>
@@ -494,7 +494,7 @@
             <w:noProof/>
             <w:webHidden/>
           </w:rPr>
-          <w:instrText xml:space="preserve"> PAGEREF _Toc418150191 \h </w:instrText>
+          <w:instrText xml:space="preserve"> PAGEREF _Toc418153381 \h </w:instrText>
         </w:r>
         <w:r>
           <w:rPr>
@@ -514,7 +514,7 @@
             <w:noProof/>
             <w:webHidden/>
           </w:rPr>
-          <w:t>5</w:t>
+          <w:t>6</w:t>
         </w:r>
         <w:r>
           <w:rPr>
@@ -537,7 +537,7 @@
           <w:lang w:eastAsia="fr-CH"/>
         </w:rPr>
       </w:pPr>
-      <w:hyperlink w:anchor="_Toc418150192" w:history="1">
+      <w:hyperlink w:anchor="_Toc418153382" w:history="1">
         <w:r>
           <w:rPr>
             <w:rStyle w:val="Lienhypertexte"/>
@@ -564,7 +564,7 @@
             <w:noProof/>
             <w:webHidden/>
           </w:rPr>
-          <w:instrText xml:space="preserve"> PAGEREF _Toc418150192 \h </w:instrText>
+          <w:instrText xml:space="preserve"> PAGEREF _Toc418153382 \h </w:instrText>
         </w:r>
         <w:r>
           <w:rPr>
@@ -584,7 +584,7 @@
             <w:noProof/>
             <w:webHidden/>
           </w:rPr>
-          <w:t>5</w:t>
+          <w:t>6</w:t>
         </w:r>
         <w:r>
           <w:rPr>
@@ -607,7 +607,7 @@
           <w:lang w:eastAsia="fr-CH"/>
         </w:rPr>
       </w:pPr>
-      <w:hyperlink w:anchor="_Toc418150193" w:history="1">
+      <w:hyperlink w:anchor="_Toc418153383" w:history="1">
         <w:r>
           <w:rPr>
             <w:rStyle w:val="Lienhypertexte"/>
@@ -634,7 +634,7 @@
             <w:noProof/>
             <w:webHidden/>
           </w:rPr>
-          <w:instrText xml:space="preserve"> PAGEREF _Toc418150193 \h </w:instrText>
+          <w:instrText xml:space="preserve"> PAGEREF _Toc418153383 \h </w:instrText>
         </w:r>
         <w:r>
           <w:rPr>
@@ -654,7 +654,7 @@
             <w:noProof/>
             <w:webHidden/>
           </w:rPr>
-          <w:t>5</w:t>
+          <w:t>6</w:t>
         </w:r>
         <w:r>
           <w:rPr>
@@ -677,7 +677,7 @@
           <w:lang w:eastAsia="fr-CH"/>
         </w:rPr>
       </w:pPr>
-      <w:hyperlink w:anchor="_Toc418150194" w:history="1">
+      <w:hyperlink w:anchor="_Toc418153384" w:history="1">
         <w:r>
           <w:rPr>
             <w:rStyle w:val="Lienhypertexte"/>
@@ -704,7 +704,7 @@
             <w:noProof/>
             <w:webHidden/>
           </w:rPr>
-          <w:instrText xml:space="preserve"> PAGEREF _Toc418150194 \h </w:instrText>
+          <w:instrText xml:space="preserve"> PAGEREF _Toc418153384 \h </w:instrText>
         </w:r>
         <w:r>
           <w:rPr>
@@ -724,7 +724,7 @@
             <w:noProof/>
             <w:webHidden/>
           </w:rPr>
-          <w:t>5</w:t>
+          <w:t>6</w:t>
         </w:r>
         <w:r>
           <w:rPr>
@@ -747,7 +747,7 @@
           <w:lang w:eastAsia="fr-CH"/>
         </w:rPr>
       </w:pPr>
-      <w:hyperlink w:anchor="_Toc418150195" w:history="1">
+      <w:hyperlink w:anchor="_Toc418153385" w:history="1">
         <w:r>
           <w:rPr>
             <w:rStyle w:val="Lienhypertexte"/>
@@ -774,7 +774,7 @@
             <w:noProof/>
             <w:webHidden/>
           </w:rPr>
-          <w:instrText xml:space="preserve"> PAGEREF _Toc418150195 \h </w:instrText>
+          <w:instrText xml:space="preserve"> PAGEREF _Toc418153385 \h </w:instrText>
         </w:r>
         <w:r>
           <w:rPr>
@@ -794,7 +794,7 @@
             <w:noProof/>
             <w:webHidden/>
           </w:rPr>
-          <w:t>6</w:t>
+          <w:t>7</w:t>
         </w:r>
         <w:r>
           <w:rPr>
@@ -817,7 +817,7 @@
           <w:lang w:eastAsia="fr-CH"/>
         </w:rPr>
       </w:pPr>
-      <w:hyperlink w:anchor="_Toc418150196" w:history="1">
+      <w:hyperlink w:anchor="_Toc418153386" w:history="1">
         <w:r>
           <w:rPr>
             <w:rStyle w:val="Lienhypertexte"/>
@@ -844,7 +844,7 @@
             <w:noProof/>
             <w:webHidden/>
           </w:rPr>
-          <w:instrText xml:space="preserve"> PAGEREF _Toc418150196 \h </w:instrText>
+          <w:instrText xml:space="preserve"> PAGEREF _Toc418153386 \h </w:instrText>
         </w:r>
         <w:r>
           <w:rPr>
@@ -864,7 +864,7 @@
             <w:noProof/>
             <w:webHidden/>
           </w:rPr>
-          <w:t>6</w:t>
+          <w:t>7</w:t>
         </w:r>
         <w:r>
           <w:rPr>
@@ -887,13 +887,13 @@
           <w:lang w:eastAsia="fr-CH"/>
         </w:rPr>
       </w:pPr>
-      <w:hyperlink w:anchor="_Toc418150197" w:history="1">
+      <w:hyperlink w:anchor="_Toc418153387" w:history="1">
         <w:r>
           <w:rPr>
             <w:rStyle w:val="Lienhypertexte"/>
             <w:noProof/>
           </w:rPr>
-          <w:t>Validation de payement</w:t>
+          <w:t>Réservation en avance</w:t>
         </w:r>
         <w:r>
           <w:rPr>
@@ -914,7 +914,7 @@
             <w:noProof/>
             <w:webHidden/>
           </w:rPr>
-          <w:instrText xml:space="preserve"> PAGEREF _Toc418150197 \h </w:instrText>
+          <w:instrText xml:space="preserve"> PAGEREF _Toc418153387 \h </w:instrText>
         </w:r>
         <w:r>
           <w:rPr>
@@ -934,7 +934,7 @@
             <w:noProof/>
             <w:webHidden/>
           </w:rPr>
-          <w:t>6</w:t>
+          <w:t>7</w:t>
         </w:r>
         <w:r>
           <w:rPr>
@@ -957,13 +957,13 @@
           <w:lang w:eastAsia="fr-CH"/>
         </w:rPr>
       </w:pPr>
-      <w:hyperlink w:anchor="_Toc418150198" w:history="1">
+      <w:hyperlink w:anchor="_Toc418153388" w:history="1">
         <w:r>
           <w:rPr>
             <w:rStyle w:val="Lienhypertexte"/>
             <w:noProof/>
           </w:rPr>
-          <w:t>Mode administrateur</w:t>
+          <w:t>Validation de payement</w:t>
         </w:r>
         <w:r>
           <w:rPr>
@@ -984,7 +984,7 @@
             <w:noProof/>
             <w:webHidden/>
           </w:rPr>
-          <w:instrText xml:space="preserve"> PAGEREF _Toc418150198 \h </w:instrText>
+          <w:instrText xml:space="preserve"> PAGEREF _Toc418153388 \h </w:instrText>
         </w:r>
         <w:r>
           <w:rPr>
@@ -1004,7 +1004,7 @@
             <w:noProof/>
             <w:webHidden/>
           </w:rPr>
-          <w:t>6</w:t>
+          <w:t>7</w:t>
         </w:r>
         <w:r>
           <w:rPr>
@@ -1027,13 +1027,13 @@
           <w:lang w:eastAsia="fr-CH"/>
         </w:rPr>
       </w:pPr>
-      <w:hyperlink w:anchor="_Toc418150199" w:history="1">
+      <w:hyperlink w:anchor="_Toc418153389" w:history="1">
         <w:r>
           <w:rPr>
             <w:rStyle w:val="Lienhypertexte"/>
             <w:noProof/>
           </w:rPr>
-          <w:t>Gestion des séances</w:t>
+          <w:t>Mode administrateur</w:t>
         </w:r>
         <w:r>
           <w:rPr>
@@ -1054,7 +1054,7 @@
             <w:noProof/>
             <w:webHidden/>
           </w:rPr>
-          <w:instrText xml:space="preserve"> PAGEREF _Toc418150199 \h </w:instrText>
+          <w:instrText xml:space="preserve"> PAGEREF _Toc418153389 \h </w:instrText>
         </w:r>
         <w:r>
           <w:rPr>
@@ -1074,7 +1074,7 @@
             <w:noProof/>
             <w:webHidden/>
           </w:rPr>
-          <w:t>6</w:t>
+          <w:t>7</w:t>
         </w:r>
         <w:r>
           <w:rPr>
@@ -1097,13 +1097,13 @@
           <w:lang w:eastAsia="fr-CH"/>
         </w:rPr>
       </w:pPr>
-      <w:hyperlink w:anchor="_Toc418150200" w:history="1">
+      <w:hyperlink w:anchor="_Toc418153390" w:history="1">
         <w:r>
           <w:rPr>
             <w:rStyle w:val="Lienhypertexte"/>
             <w:noProof/>
           </w:rPr>
-          <w:t>Gestion des salles</w:t>
+          <w:t>Gestion des séances</w:t>
         </w:r>
         <w:r>
           <w:rPr>
@@ -1124,7 +1124,7 @@
             <w:noProof/>
             <w:webHidden/>
           </w:rPr>
-          <w:instrText xml:space="preserve"> PAGEREF _Toc418150200 \h </w:instrText>
+          <w:instrText xml:space="preserve"> PAGEREF _Toc418153390 \h </w:instrText>
         </w:r>
         <w:r>
           <w:rPr>
@@ -1144,7 +1144,7 @@
             <w:noProof/>
             <w:webHidden/>
           </w:rPr>
-          <w:t>6</w:t>
+          <w:t>7</w:t>
         </w:r>
         <w:r>
           <w:rPr>
@@ -1167,13 +1167,13 @@
           <w:lang w:eastAsia="fr-CH"/>
         </w:rPr>
       </w:pPr>
-      <w:hyperlink w:anchor="_Toc418150201" w:history="1">
+      <w:hyperlink w:anchor="_Toc418153391" w:history="1">
         <w:r>
           <w:rPr>
             <w:rStyle w:val="Lienhypertexte"/>
             <w:noProof/>
           </w:rPr>
-          <w:t>Gestion des films</w:t>
+          <w:t>Gestion des salles</w:t>
         </w:r>
         <w:r>
           <w:rPr>
@@ -1194,7 +1194,7 @@
             <w:noProof/>
             <w:webHidden/>
           </w:rPr>
-          <w:instrText xml:space="preserve"> PAGEREF _Toc418150201 \h </w:instrText>
+          <w:instrText xml:space="preserve"> PAGEREF _Toc418153391 \h </w:instrText>
         </w:r>
         <w:r>
           <w:rPr>
@@ -1214,7 +1214,7 @@
             <w:noProof/>
             <w:webHidden/>
           </w:rPr>
-          <w:t>6</w:t>
+          <w:t>7</w:t>
         </w:r>
         <w:r>
           <w:rPr>
@@ -1237,12 +1237,82 @@
           <w:lang w:eastAsia="fr-CH"/>
         </w:rPr>
       </w:pPr>
-      <w:hyperlink w:anchor="_Toc418150202" w:history="1">
+      <w:hyperlink w:anchor="_Toc418153392" w:history="1">
         <w:r>
           <w:rPr>
             <w:rStyle w:val="Lienhypertexte"/>
             <w:noProof/>
           </w:rPr>
+          <w:t>Gestion des films</w:t>
+        </w:r>
+        <w:r>
+          <w:rPr>
+            <w:noProof/>
+            <w:webHidden/>
+          </w:rPr>
+          <w:tab/>
+        </w:r>
+        <w:r>
+          <w:rPr>
+            <w:noProof/>
+            <w:webHidden/>
+          </w:rPr>
+          <w:fldChar w:fldCharType="begin"/>
+        </w:r>
+        <w:r>
+          <w:rPr>
+            <w:noProof/>
+            <w:webHidden/>
+          </w:rPr>
+          <w:instrText xml:space="preserve"> PAGEREF _Toc418153392 \h </w:instrText>
+        </w:r>
+        <w:r>
+          <w:rPr>
+            <w:noProof/>
+            <w:webHidden/>
+          </w:rPr>
+        </w:r>
+        <w:r>
+          <w:rPr>
+            <w:noProof/>
+            <w:webHidden/>
+          </w:rPr>
+          <w:fldChar w:fldCharType="separate"/>
+        </w:r>
+        <w:r>
+          <w:rPr>
+            <w:noProof/>
+            <w:webHidden/>
+          </w:rPr>
+          <w:t>7</w:t>
+        </w:r>
+        <w:r>
+          <w:rPr>
+            <w:noProof/>
+            <w:webHidden/>
+          </w:rPr>
+          <w:fldChar w:fldCharType="end"/>
+        </w:r>
+      </w:hyperlink>
+    </w:p>
+    <w:p>
+      <w:pPr>
+        <w:pStyle w:val="TM3"/>
+        <w:tabs>
+          <w:tab w:val="right" w:leader="underscore" w:pos="9062"/>
+        </w:tabs>
+        <w:rPr>
+          <w:rFonts w:asciiTheme="minorHAnsi" w:eastAsiaTheme="minorEastAsia" w:hAnsiTheme="minorHAnsi"/>
+          <w:noProof/>
+          <w:lang w:eastAsia="fr-CH"/>
+        </w:rPr>
+      </w:pPr>
+      <w:hyperlink w:anchor="_Toc418153393" w:history="1">
+        <w:r>
+          <w:rPr>
+            <w:rStyle w:val="Lienhypertexte"/>
+            <w:noProof/>
+          </w:rPr>
           <w:t>Statistique</w:t>
         </w:r>
         <w:r>
@@ -1264,7 +1334,7 @@
             <w:noProof/>
             <w:webHidden/>
           </w:rPr>
-          <w:instrText xml:space="preserve"> PAGEREF _Toc418150202 \h </w:instrText>
+          <w:instrText xml:space="preserve"> PAGEREF _Toc418153393 \h </w:instrText>
         </w:r>
         <w:r>
           <w:rPr>
@@ -1284,7 +1354,7 @@
             <w:noProof/>
             <w:webHidden/>
           </w:rPr>
-          <w:t>6</w:t>
+          <w:t>7</w:t>
         </w:r>
         <w:r>
           <w:rPr>
@@ -1307,7 +1377,7 @@
           <w:lang w:eastAsia="fr-CH"/>
         </w:rPr>
       </w:pPr>
-      <w:hyperlink w:anchor="_Toc418150203" w:history="1">
+      <w:hyperlink w:anchor="_Toc418153394" w:history="1">
         <w:r>
           <w:rPr>
             <w:rStyle w:val="Lienhypertexte"/>
@@ -1334,7 +1404,7 @@
             <w:noProof/>
             <w:webHidden/>
           </w:rPr>
-          <w:instrText xml:space="preserve"> PAGEREF _Toc418150203 \h </w:instrText>
+          <w:instrText xml:space="preserve"> PAGEREF _Toc418153394 \h </w:instrText>
         </w:r>
         <w:r>
           <w:rPr>
@@ -1354,7 +1424,7 @@
             <w:noProof/>
             <w:webHidden/>
           </w:rPr>
-          <w:t>7</w:t>
+          <w:t>8</w:t>
         </w:r>
         <w:r>
           <w:rPr>
@@ -1377,7 +1447,7 @@
           <w:lang w:eastAsia="fr-CH"/>
         </w:rPr>
       </w:pPr>
-      <w:hyperlink w:anchor="_Toc418150204" w:history="1">
+      <w:hyperlink w:anchor="_Toc418153395" w:history="1">
         <w:r>
           <w:rPr>
             <w:rStyle w:val="Lienhypertexte"/>
@@ -1404,7 +1474,7 @@
             <w:noProof/>
             <w:webHidden/>
           </w:rPr>
-          <w:instrText xml:space="preserve"> PAGEREF _Toc418150204 \h </w:instrText>
+          <w:instrText xml:space="preserve"> PAGEREF _Toc418153395 \h </w:instrText>
         </w:r>
         <w:r>
           <w:rPr>
@@ -1424,7 +1494,7 @@
             <w:noProof/>
             <w:webHidden/>
           </w:rPr>
-          <w:t>7</w:t>
+          <w:t>8</w:t>
         </w:r>
         <w:r>
           <w:rPr>
@@ -1447,7 +1517,7 @@
           <w:lang w:eastAsia="fr-CH"/>
         </w:rPr>
       </w:pPr>
-      <w:hyperlink w:anchor="_Toc418150205" w:history="1">
+      <w:hyperlink w:anchor="_Toc418153396" w:history="1">
         <w:r>
           <w:rPr>
             <w:rStyle w:val="Lienhypertexte"/>
@@ -1474,7 +1544,7 @@
             <w:noProof/>
             <w:webHidden/>
           </w:rPr>
-          <w:instrText xml:space="preserve"> PAGEREF _Toc418150205 \h </w:instrText>
+          <w:instrText xml:space="preserve"> PAGEREF _Toc418153396 \h </w:instrText>
         </w:r>
         <w:r>
           <w:rPr>
@@ -1494,7 +1564,7 @@
             <w:noProof/>
             <w:webHidden/>
           </w:rPr>
-          <w:t>7</w:t>
+          <w:t>8</w:t>
         </w:r>
         <w:r>
           <w:rPr>
@@ -1517,13 +1587,13 @@
           <w:lang w:eastAsia="fr-CH"/>
         </w:rPr>
       </w:pPr>
-      <w:hyperlink w:anchor="_Toc418150206" w:history="1">
+      <w:hyperlink w:anchor="_Toc418153397" w:history="1">
         <w:r>
           <w:rPr>
             <w:rStyle w:val="Lienhypertexte"/>
             <w:noProof/>
           </w:rPr>
-          <w:t>Login administrateur</w:t>
+          <w:t>Réserver une séance en avance</w:t>
         </w:r>
         <w:r>
           <w:rPr>
@@ -1544,7 +1614,7 @@
             <w:noProof/>
             <w:webHidden/>
           </w:rPr>
-          <w:instrText xml:space="preserve"> PAGEREF _Toc418150206 \h </w:instrText>
+          <w:instrText xml:space="preserve"> PAGEREF _Toc418153397 \h </w:instrText>
         </w:r>
         <w:r>
           <w:rPr>
@@ -1564,7 +1634,7 @@
             <w:noProof/>
             <w:webHidden/>
           </w:rPr>
-          <w:t>8</w:t>
+          <w:t>9</w:t>
         </w:r>
         <w:r>
           <w:rPr>
@@ -1587,13 +1657,13 @@
           <w:lang w:eastAsia="fr-CH"/>
         </w:rPr>
       </w:pPr>
-      <w:hyperlink w:anchor="_Toc418150207" w:history="1">
+      <w:hyperlink w:anchor="_Toc418153398" w:history="1">
         <w:r>
           <w:rPr>
             <w:rStyle w:val="Lienhypertexte"/>
             <w:noProof/>
           </w:rPr>
-          <w:t>Menu administrateur</w:t>
+          <w:t>Login administrateur</w:t>
         </w:r>
         <w:r>
           <w:rPr>
@@ -1614,7 +1684,7 @@
             <w:noProof/>
             <w:webHidden/>
           </w:rPr>
-          <w:instrText xml:space="preserve"> PAGEREF _Toc418150207 \h </w:instrText>
+          <w:instrText xml:space="preserve"> PAGEREF _Toc418153398 \h </w:instrText>
         </w:r>
         <w:r>
           <w:rPr>
@@ -1634,7 +1704,7 @@
             <w:noProof/>
             <w:webHidden/>
           </w:rPr>
-          <w:t>8</w:t>
+          <w:t>9</w:t>
         </w:r>
         <w:r>
           <w:rPr>
@@ -1657,12 +1727,82 @@
           <w:lang w:eastAsia="fr-CH"/>
         </w:rPr>
       </w:pPr>
-      <w:hyperlink w:anchor="_Toc418150208" w:history="1">
+      <w:hyperlink w:anchor="_Toc418153399" w:history="1">
         <w:r>
           <w:rPr>
             <w:rStyle w:val="Lienhypertexte"/>
             <w:noProof/>
           </w:rPr>
+          <w:t>Menu administrateur</w:t>
+        </w:r>
+        <w:r>
+          <w:rPr>
+            <w:noProof/>
+            <w:webHidden/>
+          </w:rPr>
+          <w:tab/>
+        </w:r>
+        <w:r>
+          <w:rPr>
+            <w:noProof/>
+            <w:webHidden/>
+          </w:rPr>
+          <w:fldChar w:fldCharType="begin"/>
+        </w:r>
+        <w:r>
+          <w:rPr>
+            <w:noProof/>
+            <w:webHidden/>
+          </w:rPr>
+          <w:instrText xml:space="preserve"> PAGEREF _Toc418153399 \h </w:instrText>
+        </w:r>
+        <w:r>
+          <w:rPr>
+            <w:noProof/>
+            <w:webHidden/>
+          </w:rPr>
+        </w:r>
+        <w:r>
+          <w:rPr>
+            <w:noProof/>
+            <w:webHidden/>
+          </w:rPr>
+          <w:fldChar w:fldCharType="separate"/>
+        </w:r>
+        <w:r>
+          <w:rPr>
+            <w:noProof/>
+            <w:webHidden/>
+          </w:rPr>
+          <w:t>9</w:t>
+        </w:r>
+        <w:r>
+          <w:rPr>
+            <w:noProof/>
+            <w:webHidden/>
+          </w:rPr>
+          <w:fldChar w:fldCharType="end"/>
+        </w:r>
+      </w:hyperlink>
+    </w:p>
+    <w:p>
+      <w:pPr>
+        <w:pStyle w:val="TM3"/>
+        <w:tabs>
+          <w:tab w:val="right" w:leader="underscore" w:pos="9062"/>
+        </w:tabs>
+        <w:rPr>
+          <w:rFonts w:asciiTheme="minorHAnsi" w:eastAsiaTheme="minorEastAsia" w:hAnsiTheme="minorHAnsi"/>
+          <w:noProof/>
+          <w:lang w:eastAsia="fr-CH"/>
+        </w:rPr>
+      </w:pPr>
+      <w:hyperlink w:anchor="_Toc418153400" w:history="1">
+        <w:r>
+          <w:rPr>
+            <w:rStyle w:val="Lienhypertexte"/>
+            <w:noProof/>
+          </w:rPr>
           <w:t>Gestion</w:t>
         </w:r>
         <w:r>
@@ -1684,7 +1824,7 @@
             <w:noProof/>
             <w:webHidden/>
           </w:rPr>
-          <w:instrText xml:space="preserve"> PAGEREF _Toc418150208 \h </w:instrText>
+          <w:instrText xml:space="preserve"> PAGEREF _Toc418153400 \h </w:instrText>
         </w:r>
         <w:r>
           <w:rPr>
@@ -1704,7 +1844,7 @@
             <w:noProof/>
             <w:webHidden/>
           </w:rPr>
-          <w:t>8</w:t>
+          <w:t>10</w:t>
         </w:r>
         <w:r>
           <w:rPr>
@@ -1727,7 +1867,7 @@
           <w:lang w:eastAsia="fr-CH"/>
         </w:rPr>
       </w:pPr>
-      <w:hyperlink w:anchor="_Toc418150209" w:history="1">
+      <w:hyperlink w:anchor="_Toc418153401" w:history="1">
         <w:r>
           <w:rPr>
             <w:rStyle w:val="Lienhypertexte"/>
@@ -1754,7 +1894,7 @@
             <w:noProof/>
             <w:webHidden/>
           </w:rPr>
-          <w:instrText xml:space="preserve"> PAGEREF _Toc418150209 \h </w:instrText>
+          <w:instrText xml:space="preserve"> PAGEREF _Toc418153401 \h </w:instrText>
         </w:r>
         <w:r>
           <w:rPr>
@@ -1774,7 +1914,7 @@
             <w:noProof/>
             <w:webHidden/>
           </w:rPr>
-          <w:t>10</w:t>
+          <w:t>11</w:t>
         </w:r>
         <w:r>
           <w:rPr>
@@ -1797,7 +1937,7 @@
           <w:lang w:eastAsia="fr-CH"/>
         </w:rPr>
       </w:pPr>
-      <w:hyperlink w:anchor="_Toc418150210" w:history="1">
+      <w:hyperlink w:anchor="_Toc418153402" w:history="1">
         <w:r>
           <w:rPr>
             <w:rStyle w:val="Lienhypertexte"/>
@@ -1824,7 +1964,7 @@
             <w:noProof/>
             <w:webHidden/>
           </w:rPr>
-          <w:instrText xml:space="preserve"> PAGEREF _Toc418150210 \h </w:instrText>
+          <w:instrText xml:space="preserve"> PAGEREF _Toc418153402 \h </w:instrText>
         </w:r>
         <w:r>
           <w:rPr>
@@ -1844,7 +1984,7 @@
             <w:noProof/>
             <w:webHidden/>
           </w:rPr>
-          <w:t>11</w:t>
+          <w:t>13</w:t>
         </w:r>
         <w:r>
           <w:rPr>
@@ -1867,7 +2007,7 @@
           <w:lang w:eastAsia="fr-CH"/>
         </w:rPr>
       </w:pPr>
-      <w:hyperlink w:anchor="_Toc418150211" w:history="1">
+      <w:hyperlink w:anchor="_Toc418153403" w:history="1">
         <w:r>
           <w:rPr>
             <w:rStyle w:val="Lienhypertexte"/>
@@ -1894,7 +2034,7 @@
             <w:noProof/>
             <w:webHidden/>
           </w:rPr>
-          <w:instrText xml:space="preserve"> PAGEREF _Toc418150211 \h </w:instrText>
+          <w:instrText xml:space="preserve"> PAGEREF _Toc418153403 \h </w:instrText>
         </w:r>
         <w:r>
           <w:rPr>
@@ -1914,7 +2054,7 @@
             <w:noProof/>
             <w:webHidden/>
           </w:rPr>
-          <w:t>11</w:t>
+          <w:t>13</w:t>
         </w:r>
         <w:r>
           <w:rPr>
@@ -1937,7 +2077,7 @@
           <w:lang w:eastAsia="fr-CH"/>
         </w:rPr>
       </w:pPr>
-      <w:hyperlink w:anchor="_Toc418150212" w:history="1">
+      <w:hyperlink w:anchor="_Toc418153404" w:history="1">
         <w:r>
           <w:rPr>
             <w:rStyle w:val="Lienhypertexte"/>
@@ -1964,7 +2104,7 @@
             <w:noProof/>
             <w:webHidden/>
           </w:rPr>
-          <w:instrText xml:space="preserve"> PAGEREF _Toc418150212 \h </w:instrText>
+          <w:instrText xml:space="preserve"> PAGEREF _Toc418153404 \h </w:instrText>
         </w:r>
         <w:r>
           <w:rPr>
@@ -1984,7 +2124,7 @@
             <w:noProof/>
             <w:webHidden/>
           </w:rPr>
-          <w:t>12</w:t>
+          <w:t>13</w:t>
         </w:r>
         <w:r>
           <w:rPr>
@@ -2007,7 +2147,7 @@
           <w:lang w:eastAsia="fr-CH"/>
         </w:rPr>
       </w:pPr>
-      <w:hyperlink w:anchor="_Toc418150213" w:history="1">
+      <w:hyperlink w:anchor="_Toc418153405" w:history="1">
         <w:r>
           <w:rPr>
             <w:rStyle w:val="Lienhypertexte"/>
@@ -2034,7 +2174,7 @@
             <w:noProof/>
             <w:webHidden/>
           </w:rPr>
-          <w:instrText xml:space="preserve"> PAGEREF _Toc418150213 \h </w:instrText>
+          <w:instrText xml:space="preserve"> PAGEREF _Toc418153405 \h </w:instrText>
         </w:r>
         <w:r>
           <w:rPr>
@@ -2054,7 +2194,7 @@
             <w:noProof/>
             <w:webHidden/>
           </w:rPr>
-          <w:t>12</w:t>
+          <w:t>13</w:t>
         </w:r>
         <w:r>
           <w:rPr>
@@ -2077,7 +2217,7 @@
           <w:lang w:eastAsia="fr-CH"/>
         </w:rPr>
       </w:pPr>
-      <w:hyperlink w:anchor="_Toc418150214" w:history="1">
+      <w:hyperlink w:anchor="_Toc418153406" w:history="1">
         <w:r>
           <w:rPr>
             <w:rStyle w:val="Lienhypertexte"/>
@@ -2104,7 +2244,7 @@
             <w:noProof/>
             <w:webHidden/>
           </w:rPr>
-          <w:instrText xml:space="preserve"> PAGEREF _Toc418150214 \h </w:instrText>
+          <w:instrText xml:space="preserve"> PAGEREF _Toc418153406 \h </w:instrText>
         </w:r>
         <w:r>
           <w:rPr>
@@ -2124,7 +2264,7 @@
             <w:noProof/>
             <w:webHidden/>
           </w:rPr>
-          <w:t>12</w:t>
+          <w:t>14</w:t>
         </w:r>
         <w:r>
           <w:rPr>
@@ -2147,7 +2287,7 @@
           <w:lang w:eastAsia="fr-CH"/>
         </w:rPr>
       </w:pPr>
-      <w:hyperlink w:anchor="_Toc418150215" w:history="1">
+      <w:hyperlink w:anchor="_Toc418153407" w:history="1">
         <w:r>
           <w:rPr>
             <w:rStyle w:val="Lienhypertexte"/>
@@ -2174,7 +2314,7 @@
             <w:noProof/>
             <w:webHidden/>
           </w:rPr>
-          <w:instrText xml:space="preserve"> PAGEREF _Toc418150215 \h </w:instrText>
+          <w:instrText xml:space="preserve"> PAGEREF _Toc418153407 \h </w:instrText>
         </w:r>
         <w:r>
           <w:rPr>
@@ -2194,7 +2334,7 @@
             <w:noProof/>
             <w:webHidden/>
           </w:rPr>
-          <w:t>13</w:t>
+          <w:t>14</w:t>
         </w:r>
         <w:r>
           <w:rPr>
@@ -2217,7 +2357,7 @@
           <w:lang w:eastAsia="fr-CH"/>
         </w:rPr>
       </w:pPr>
-      <w:hyperlink w:anchor="_Toc418150216" w:history="1">
+      <w:hyperlink w:anchor="_Toc418153408" w:history="1">
         <w:r>
           <w:rPr>
             <w:rStyle w:val="Lienhypertexte"/>
@@ -2244,7 +2384,7 @@
             <w:noProof/>
             <w:webHidden/>
           </w:rPr>
-          <w:instrText xml:space="preserve"> PAGEREF _Toc418150216 \h </w:instrText>
+          <w:instrText xml:space="preserve"> PAGEREF _Toc418153408 \h </w:instrText>
         </w:r>
         <w:r>
           <w:rPr>
@@ -2264,7 +2404,7 @@
             <w:noProof/>
             <w:webHidden/>
           </w:rPr>
-          <w:t>14</w:t>
+          <w:t>15</w:t>
         </w:r>
         <w:r>
           <w:rPr>
@@ -2287,7 +2427,7 @@
           <w:lang w:eastAsia="fr-CH"/>
         </w:rPr>
       </w:pPr>
-      <w:hyperlink w:anchor="_Toc418150217" w:history="1">
+      <w:hyperlink w:anchor="_Toc418153409" w:history="1">
         <w:r>
           <w:rPr>
             <w:rStyle w:val="Lienhypertexte"/>
@@ -2314,7 +2454,7 @@
             <w:noProof/>
             <w:webHidden/>
           </w:rPr>
-          <w:instrText xml:space="preserve"> PAGEREF _Toc418150217 \h </w:instrText>
+          <w:instrText xml:space="preserve"> PAGEREF _Toc418153409 \h </w:instrText>
         </w:r>
         <w:r>
           <w:rPr>
@@ -2334,7 +2474,7 @@
             <w:noProof/>
             <w:webHidden/>
           </w:rPr>
-          <w:t>14</w:t>
+          <w:t>15</w:t>
         </w:r>
         <w:r>
           <w:rPr>
@@ -2357,7 +2497,7 @@
           <w:lang w:eastAsia="fr-CH"/>
         </w:rPr>
       </w:pPr>
-      <w:hyperlink w:anchor="_Toc418150218" w:history="1">
+      <w:hyperlink w:anchor="_Toc418153410" w:history="1">
         <w:r>
           <w:rPr>
             <w:rStyle w:val="Lienhypertexte"/>
@@ -2384,7 +2524,7 @@
             <w:noProof/>
             <w:webHidden/>
           </w:rPr>
-          <w:instrText xml:space="preserve"> PAGEREF _Toc418150218 \h </w:instrText>
+          <w:instrText xml:space="preserve"> PAGEREF _Toc418153410 \h </w:instrText>
         </w:r>
         <w:r>
           <w:rPr>
@@ -2404,7 +2544,7 @@
             <w:noProof/>
             <w:webHidden/>
           </w:rPr>
-          <w:t>16</w:t>
+          <w:t>17</w:t>
         </w:r>
         <w:r>
           <w:rPr>
@@ -2427,7 +2567,7 @@
           <w:lang w:eastAsia="fr-CH"/>
         </w:rPr>
       </w:pPr>
-      <w:hyperlink w:anchor="_Toc418150219" w:history="1">
+      <w:hyperlink w:anchor="_Toc418153411" w:history="1">
         <w:r>
           <w:rPr>
             <w:rStyle w:val="Lienhypertexte"/>
@@ -2454,7 +2594,7 @@
             <w:noProof/>
             <w:webHidden/>
           </w:rPr>
-          <w:instrText xml:space="preserve"> PAGEREF _Toc418150219 \h </w:instrText>
+          <w:instrText xml:space="preserve"> PAGEREF _Toc418153411 \h </w:instrText>
         </w:r>
         <w:r>
           <w:rPr>
@@ -2474,7 +2614,7 @@
             <w:noProof/>
             <w:webHidden/>
           </w:rPr>
-          <w:t>17</w:t>
+          <w:t>18</w:t>
         </w:r>
         <w:r>
           <w:rPr>
@@ -2497,7 +2637,7 @@
           <w:lang w:eastAsia="fr-CH"/>
         </w:rPr>
       </w:pPr>
-      <w:hyperlink w:anchor="_Toc418150220" w:history="1">
+      <w:hyperlink w:anchor="_Toc418153412" w:history="1">
         <w:r>
           <w:rPr>
             <w:rStyle w:val="Lienhypertexte"/>
@@ -2524,7 +2664,7 @@
             <w:noProof/>
             <w:webHidden/>
           </w:rPr>
-          <w:instrText xml:space="preserve"> PAGEREF _Toc418150220 \h </w:instrText>
+          <w:instrText xml:space="preserve"> PAGEREF _Toc418153412 \h </w:instrText>
         </w:r>
         <w:r>
           <w:rPr>
@@ -2544,7 +2684,7 @@
             <w:noProof/>
             <w:webHidden/>
           </w:rPr>
-          <w:t>17</w:t>
+          <w:t>18</w:t>
         </w:r>
         <w:r>
           <w:rPr>
@@ -2567,7 +2707,7 @@
           <w:lang w:eastAsia="fr-CH"/>
         </w:rPr>
       </w:pPr>
-      <w:hyperlink w:anchor="_Toc418150221" w:history="1">
+      <w:hyperlink w:anchor="_Toc418153413" w:history="1">
         <w:r>
           <w:rPr>
             <w:rStyle w:val="Lienhypertexte"/>
@@ -2594,7 +2734,7 @@
             <w:noProof/>
             <w:webHidden/>
           </w:rPr>
-          <w:instrText xml:space="preserve"> PAGEREF _Toc418150221 \h </w:instrText>
+          <w:instrText xml:space="preserve"> PAGEREF _Toc418153413 \h </w:instrText>
         </w:r>
         <w:r>
           <w:rPr>
@@ -2614,7 +2754,7 @@
             <w:noProof/>
             <w:webHidden/>
           </w:rPr>
-          <w:t>17</w:t>
+          <w:t>18</w:t>
         </w:r>
         <w:r>
           <w:rPr>
@@ -2637,7 +2777,7 @@
       <w:pPr>
         <w:pStyle w:val="Titre1"/>
       </w:pPr>
-      <w:bookmarkStart w:id="1" w:name="_Toc418150189"/>
+      <w:bookmarkStart w:id="1" w:name="_Toc418153379"/>
       <w:r>
         <w:lastRenderedPageBreak/>
         <w:t>Introduction</w:t>
@@ -2789,7 +2929,7 @@
       <w:pPr>
         <w:pStyle w:val="Titre1"/>
       </w:pPr>
-      <w:bookmarkStart w:id="2" w:name="_Toc418150190"/>
+      <w:bookmarkStart w:id="2" w:name="_Toc418153380"/>
       <w:r>
         <w:t>Etude d’opportunité</w:t>
       </w:r>
@@ -3537,7 +3677,7 @@
       <w:pPr>
         <w:pStyle w:val="Titre1"/>
       </w:pPr>
-      <w:bookmarkStart w:id="3" w:name="_Toc418150191"/>
+      <w:bookmarkStart w:id="3" w:name="_Toc418153381"/>
       <w:r>
         <w:t>Analyse fonctionnelle</w:t>
       </w:r>
@@ -3547,7 +3687,7 @@
       <w:pPr>
         <w:pStyle w:val="Titre2"/>
       </w:pPr>
-      <w:bookmarkStart w:id="4" w:name="_Toc418150192"/>
+      <w:bookmarkStart w:id="4" w:name="_Toc418153382"/>
       <w:r>
         <w:t>Généralité</w:t>
       </w:r>
@@ -3557,7 +3697,7 @@
       <w:pPr>
         <w:pStyle w:val="Titre3"/>
       </w:pPr>
-      <w:bookmarkStart w:id="5" w:name="_Toc418150193"/>
+      <w:bookmarkStart w:id="5" w:name="_Toc418153383"/>
       <w:r>
         <w:t>Schéma</w:t>
       </w:r>
@@ -3643,7 +3783,7 @@
       <w:pPr>
         <w:pStyle w:val="Titre3"/>
       </w:pPr>
-      <w:bookmarkStart w:id="6" w:name="_Toc418150194"/>
+      <w:bookmarkStart w:id="6" w:name="_Toc418153384"/>
       <w:r>
         <w:t>Description du schéma</w:t>
       </w:r>
@@ -3666,12 +3806,7 @@
         <w:t>.</w:t>
       </w:r>
       <w:r>
-        <w:t xml:space="preserve"> Les utilisateurs peuvent faire le choix d’une séance, saisir le</w:t>
-      </w:r>
-      <w:bookmarkStart w:id="7" w:name="_GoBack"/>
-      <w:bookmarkEnd w:id="7"/>
-      <w:r>
-        <w:t>s informations</w:t>
+        <w:t xml:space="preserve"> Les utilisateurs peuvent faire le choix d’une séance, saisir les informations</w:t>
       </w:r>
       <w:r>
         <w:t xml:space="preserve"> pour la réservation</w:t>
@@ -3722,22 +3857,22 @@
       <w:pPr>
         <w:pStyle w:val="Titre2"/>
       </w:pPr>
-      <w:bookmarkStart w:id="8" w:name="_Toc418150195"/>
+      <w:bookmarkStart w:id="7" w:name="_Toc418153385"/>
       <w:r>
         <w:lastRenderedPageBreak/>
         <w:t>Description des fonctionnalités globales</w:t>
       </w:r>
+      <w:bookmarkEnd w:id="7"/>
+    </w:p>
+    <w:p>
+      <w:pPr>
+        <w:pStyle w:val="Titre3"/>
+      </w:pPr>
+      <w:bookmarkStart w:id="8" w:name="_Toc418153386"/>
+      <w:r>
+        <w:t>Réservation de billets</w:t>
+      </w:r>
       <w:bookmarkEnd w:id="8"/>
-    </w:p>
-    <w:p>
-      <w:pPr>
-        <w:pStyle w:val="Titre3"/>
-      </w:pPr>
-      <w:bookmarkStart w:id="9" w:name="_Toc418150196"/>
-      <w:r>
-        <w:t>Réservation de billets</w:t>
-      </w:r>
-      <w:bookmarkEnd w:id="9"/>
     </w:p>
     <w:p>
       <w:r>
@@ -3861,9 +3996,11 @@
       <w:pPr>
         <w:pStyle w:val="Titre3"/>
       </w:pPr>
+      <w:bookmarkStart w:id="9" w:name="_Toc418153387"/>
       <w:r>
         <w:t>Réservation en avance</w:t>
       </w:r>
+      <w:bookmarkEnd w:id="9"/>
     </w:p>
     <w:p>
       <w:r>
@@ -3877,7 +4014,7 @@
       <w:pPr>
         <w:pStyle w:val="Titre3"/>
       </w:pPr>
-      <w:bookmarkStart w:id="10" w:name="_Toc418150197"/>
+      <w:bookmarkStart w:id="10" w:name="_Toc418153388"/>
       <w:r>
         <w:t>Validation de payement</w:t>
       </w:r>
@@ -3898,7 +4035,7 @@
       <w:pPr>
         <w:pStyle w:val="Titre3"/>
       </w:pPr>
-      <w:bookmarkStart w:id="11" w:name="_Toc418150198"/>
+      <w:bookmarkStart w:id="11" w:name="_Toc418153389"/>
       <w:r>
         <w:t>Mode administrateur</w:t>
       </w:r>
@@ -3940,7 +4077,7 @@
       <w:pPr>
         <w:pStyle w:val="Titre3"/>
       </w:pPr>
-      <w:bookmarkStart w:id="12" w:name="_Toc418150199"/>
+      <w:bookmarkStart w:id="12" w:name="_Toc418153390"/>
       <w:r>
         <w:t>Gestion des séances</w:t>
       </w:r>
@@ -3967,7 +4104,7 @@
       <w:pPr>
         <w:pStyle w:val="Titre3"/>
       </w:pPr>
-      <w:bookmarkStart w:id="13" w:name="_Toc418150200"/>
+      <w:bookmarkStart w:id="13" w:name="_Toc418153391"/>
       <w:r>
         <w:t>Gestion des salles</w:t>
       </w:r>
@@ -3985,7 +4122,7 @@
       <w:pPr>
         <w:pStyle w:val="Titre3"/>
       </w:pPr>
-      <w:bookmarkStart w:id="14" w:name="_Toc418150201"/>
+      <w:bookmarkStart w:id="14" w:name="_Toc418153392"/>
       <w:r>
         <w:t>Gestion des films</w:t>
       </w:r>
@@ -4012,7 +4149,7 @@
       <w:pPr>
         <w:pStyle w:val="Titre3"/>
       </w:pPr>
-      <w:bookmarkStart w:id="15" w:name="_Toc418150202"/>
+      <w:bookmarkStart w:id="15" w:name="_Toc418153393"/>
       <w:r>
         <w:t>Statistique</w:t>
       </w:r>
@@ -4027,7 +4164,7 @@
       <w:pPr>
         <w:pStyle w:val="Titre2"/>
       </w:pPr>
-      <w:bookmarkStart w:id="16" w:name="_Toc418150203"/>
+      <w:bookmarkStart w:id="16" w:name="_Toc418153394"/>
       <w:r>
         <w:lastRenderedPageBreak/>
         <w:t>Description détaillée de l’interface</w:t>
@@ -4038,7 +4175,7 @@
       <w:pPr>
         <w:pStyle w:val="Titre3"/>
       </w:pPr>
-      <w:bookmarkStart w:id="17" w:name="_Toc418150204"/>
+      <w:bookmarkStart w:id="17" w:name="_Toc418153395"/>
       <w:r>
         <w:t>Menu utilis</w:t>
       </w:r>
@@ -4162,7 +4299,7 @@
       <w:pPr>
         <w:pStyle w:val="Titre3"/>
       </w:pPr>
-      <w:bookmarkStart w:id="18" w:name="_Toc418150205"/>
+      <w:bookmarkStart w:id="18" w:name="_Toc418153396"/>
       <w:r>
         <w:t>Réser</w:t>
       </w:r>
@@ -4266,10 +4403,10 @@
       <w:pPr>
         <w:pStyle w:val="Titre3"/>
       </w:pPr>
-      <w:bookmarkStart w:id="19" w:name="_Toc418150206"/>
+      <w:bookmarkStart w:id="19" w:name="_Toc418153397"/>
       <w:r>
         <w:lastRenderedPageBreak/>
-        <w:t>Login administrateur</w:t>
+        <w:t>Réserver une séance en avance</w:t>
       </w:r>
       <w:bookmarkEnd w:id="19"/>
     </w:p>
@@ -4285,7 +4422,129 @@
           <w:lang w:eastAsia="fr-CH"/>
         </w:rPr>
         <w:drawing>
-          <wp:inline distT="0" distB="0" distL="0" distR="0" wp14:anchorId="0DC4E01B" wp14:editId="54D631F1">
+          <wp:inline distT="0" distB="0" distL="0" distR="0" wp14:anchorId="70A837C5" wp14:editId="00706E91">
+            <wp:extent cx="3364216" cy="3495676"/>
+            <wp:effectExtent l="0" t="0" r="8255" b="0"/>
+            <wp:docPr id="10" name="Image 10"/>
+            <wp:cNvGraphicFramePr>
+              <a:graphicFrameLocks xmlns:a="http://schemas.openxmlformats.org/drawingml/2006/main" noChangeAspect="1"/>
+            </wp:cNvGraphicFramePr>
+            <a:graphic xmlns:a="http://schemas.openxmlformats.org/drawingml/2006/main">
+              <a:graphicData uri="http://schemas.openxmlformats.org/drawingml/2006/picture">
+                <pic:pic xmlns:pic="http://schemas.openxmlformats.org/drawingml/2006/picture">
+                  <pic:nvPicPr>
+                    <pic:cNvPr id="0" name="reservationAvance.png"/>
+                    <pic:cNvPicPr/>
+                  </pic:nvPicPr>
+                  <pic:blipFill>
+                    <a:blip r:embed="rId17">
+                      <a:extLst>
+                        <a:ext uri="{28A0092B-C50C-407E-A947-70E740481C1C}">
+                          <a14:useLocalDpi xmlns:a14="http://schemas.microsoft.com/office/drawing/2010/main" val="0"/>
+                        </a:ext>
+                      </a:extLst>
+                    </a:blip>
+                    <a:stretch>
+                      <a:fillRect/>
+                    </a:stretch>
+                  </pic:blipFill>
+                  <pic:spPr>
+                    <a:xfrm>
+                      <a:off x="0" y="0"/>
+                      <a:ext cx="3364217" cy="3495677"/>
+                    </a:xfrm>
+                    <a:prstGeom prst="rect">
+                      <a:avLst/>
+                    </a:prstGeom>
+                  </pic:spPr>
+                </pic:pic>
+              </a:graphicData>
+            </a:graphic>
+          </wp:inline>
+        </w:drawing>
+      </w:r>
+    </w:p>
+    <w:p>
+      <w:pPr>
+        <w:pStyle w:val="Lgende"/>
+        <w:jc w:val="center"/>
+      </w:pPr>
+      <w:r>
+        <w:t xml:space="preserve">Figure </w:t>
+      </w:r>
+      <w:fldSimple w:instr=" SEQ Figure \* ARABIC ">
+        <w:r>
+          <w:rPr>
+            <w:noProof/>
+          </w:rPr>
+          <w:t>9</w:t>
+        </w:r>
+      </w:fldSimple>
+      <w:r>
+        <w:t xml:space="preserve"> : Interface </w:t>
+      </w:r>
+      <w:r>
+        <w:t>pour réserver en avance</w:t>
+      </w:r>
+    </w:p>
+    <w:p>
+      <w:pPr>
+        <w:jc w:val="left"/>
+      </w:pPr>
+      <w:r>
+        <w:t>Cette interface permet de faire une réservation en avance.</w:t>
+      </w:r>
+      <w:r>
+        <w:t xml:space="preserve"> C’est ici que l’</w:t>
+      </w:r>
+      <w:r>
+        <w:t xml:space="preserve">utilisateur défini quel film, </w:t>
+      </w:r>
+      <w:r>
+        <w:t>quel date</w:t>
+      </w:r>
+      <w:r>
+        <w:t xml:space="preserve"> et le nombre de billet</w:t>
+      </w:r>
+      <w:r>
+        <w:t xml:space="preserve"> </w:t>
+      </w:r>
+      <w:r>
+        <w:t xml:space="preserve">que </w:t>
+      </w:r>
+      <w:r>
+        <w:t>le clie</w:t>
+      </w:r>
+      <w:r>
+        <w:t>nt réserve</w:t>
+      </w:r>
+      <w:r>
+        <w:t>.</w:t>
+      </w:r>
+    </w:p>
+    <w:p>
+      <w:pPr>
+        <w:pStyle w:val="Titre3"/>
+      </w:pPr>
+      <w:bookmarkStart w:id="20" w:name="_Toc418153398"/>
+      <w:r>
+        <w:t>Login administrateur</w:t>
+      </w:r>
+      <w:bookmarkEnd w:id="20"/>
+    </w:p>
+    <w:p>
+      <w:pPr>
+        <w:keepNext/>
+        <w:spacing w:after="0"/>
+        <w:jc w:val="center"/>
+      </w:pPr>
+      <w:r>
+        <w:rPr>
+          <w:noProof/>
+          <w:lang w:eastAsia="fr-CH"/>
+        </w:rPr>
+        <w:drawing>
+          <wp:inline distT="0" distB="0" distL="0" distR="0" wp14:anchorId="1DE19BD9" wp14:editId="7324A3B4">
             <wp:extent cx="2372318" cy="1260538"/>
             <wp:effectExtent l="0" t="0" r="9525" b="0"/>
             <wp:docPr id="12" name="Image 12"/>
@@ -4300,7 +4559,7 @@
                     <pic:cNvPicPr/>
                   </pic:nvPicPr>
                   <pic:blipFill>
-                    <a:blip r:embed="rId17">
+                    <a:blip r:embed="rId18">
                       <a:extLst>
                         <a:ext uri="{28A0092B-C50C-407E-A947-70E740481C1C}">
                           <a14:useLocalDpi xmlns:a14="http://schemas.microsoft.com/office/drawing/2010/main" val="0"/>
@@ -4340,7 +4599,7 @@
           <w:rPr>
             <w:noProof/>
           </w:rPr>
-          <w:t>9</w:t>
+          <w:t>10</w:t>
         </w:r>
       </w:fldSimple>
       <w:r>
@@ -4401,11 +4660,11 @@
       <w:pPr>
         <w:pStyle w:val="Titre3"/>
       </w:pPr>
-      <w:bookmarkStart w:id="20" w:name="_Toc418150207"/>
+      <w:bookmarkStart w:id="21" w:name="_Toc418153399"/>
       <w:r>
         <w:t>Menu administrateur</w:t>
       </w:r>
-      <w:bookmarkEnd w:id="20"/>
+      <w:bookmarkEnd w:id="21"/>
     </w:p>
     <w:p>
       <w:pPr>
@@ -4419,7 +4678,7 @@
           <w:lang w:eastAsia="fr-CH"/>
         </w:rPr>
         <w:drawing>
-          <wp:inline distT="0" distB="0" distL="0" distR="0" wp14:anchorId="3846C4FD" wp14:editId="0E0000F8">
+          <wp:inline distT="0" distB="0" distL="0" distR="0" wp14:anchorId="5FA9225B" wp14:editId="7697E189">
             <wp:extent cx="3421728" cy="1515156"/>
             <wp:effectExtent l="0" t="0" r="7620" b="8890"/>
             <wp:docPr id="13" name="Image 13"/>
@@ -4434,7 +4693,7 @@
                     <pic:cNvPicPr/>
                   </pic:nvPicPr>
                   <pic:blipFill>
-                    <a:blip r:embed="rId18">
+                    <a:blip r:embed="rId19">
                       <a:extLst>
                         <a:ext uri="{28A0092B-C50C-407E-A947-70E740481C1C}">
                           <a14:useLocalDpi xmlns:a14="http://schemas.microsoft.com/office/drawing/2010/main" val="0"/>
@@ -4474,7 +4733,7 @@
           <w:rPr>
             <w:noProof/>
           </w:rPr>
-          <w:t>10</w:t>
+          <w:t>11</w:t>
         </w:r>
       </w:fldSimple>
       <w:r>
@@ -4483,6 +4742,7 @@
     </w:p>
     <w:p>
       <w:r>
+        <w:lastRenderedPageBreak/>
         <w:t>Le menu administrateur affiche les statistiques de vente et le film le plus vu.</w:t>
       </w:r>
       <w:r>
@@ -4496,11 +4756,11 @@
       <w:pPr>
         <w:pStyle w:val="Titre3"/>
       </w:pPr>
-      <w:bookmarkStart w:id="21" w:name="_Toc418150208"/>
+      <w:bookmarkStart w:id="22" w:name="_Toc418153400"/>
       <w:r>
         <w:t>Gestion</w:t>
       </w:r>
-      <w:bookmarkEnd w:id="21"/>
+      <w:bookmarkEnd w:id="22"/>
     </w:p>
     <w:p>
       <w:pPr>
@@ -4514,7 +4774,7 @@
           <w:lang w:eastAsia="fr-CH"/>
         </w:rPr>
         <w:drawing>
-          <wp:inline distT="0" distB="0" distL="0" distR="0" wp14:anchorId="3131E284" wp14:editId="61CBB32C">
+          <wp:inline distT="0" distB="0" distL="0" distR="0" wp14:anchorId="3BB434DD" wp14:editId="0B5CD1F0">
             <wp:extent cx="2891596" cy="2510286"/>
             <wp:effectExtent l="0" t="0" r="4445" b="4445"/>
             <wp:docPr id="14" name="Image 14"/>
@@ -4529,7 +4789,7 @@
                     <pic:cNvPicPr/>
                   </pic:nvPicPr>
                   <pic:blipFill>
-                    <a:blip r:embed="rId19">
+                    <a:blip r:embed="rId20">
                       <a:extLst>
                         <a:ext uri="{28A0092B-C50C-407E-A947-70E740481C1C}">
                           <a14:useLocalDpi xmlns:a14="http://schemas.microsoft.com/office/drawing/2010/main" val="0"/>
@@ -4569,7 +4829,7 @@
           <w:rPr>
             <w:noProof/>
           </w:rPr>
-          <w:t>11</w:t>
+          <w:t>12</w:t>
         </w:r>
       </w:fldSimple>
       <w:r>
@@ -4610,7 +4870,6 @@
         <w:pStyle w:val="Sous-titre"/>
       </w:pPr>
       <w:r>
-        <w:lastRenderedPageBreak/>
         <w:t>Modification</w:t>
       </w:r>
       <w:r>
@@ -4652,7 +4911,7 @@
           <w:lang w:eastAsia="fr-CH"/>
         </w:rPr>
         <w:drawing>
-          <wp:inline distT="0" distB="0" distL="0" distR="0" wp14:anchorId="5EA59B4A" wp14:editId="12434CD6">
+          <wp:inline distT="0" distB="0" distL="0" distR="0" wp14:anchorId="02EE9AE4" wp14:editId="16B8C0DF">
             <wp:extent cx="2277376" cy="2737856"/>
             <wp:effectExtent l="0" t="0" r="8890" b="5715"/>
             <wp:docPr id="15" name="Image 15"/>
@@ -4667,7 +4926,7 @@
                     <pic:cNvPicPr/>
                   </pic:nvPicPr>
                   <pic:blipFill>
-                    <a:blip r:embed="rId20">
+                    <a:blip r:embed="rId21">
                       <a:extLst>
                         <a:ext uri="{28A0092B-C50C-407E-A947-70E740481C1C}">
                           <a14:useLocalDpi xmlns:a14="http://schemas.microsoft.com/office/drawing/2010/main" val="0"/>
@@ -4707,7 +4966,7 @@
           <w:rPr>
             <w:noProof/>
           </w:rPr>
-          <w:t>12</w:t>
+          <w:t>13</w:t>
         </w:r>
       </w:fldSimple>
       <w:r>
@@ -4745,6 +5004,7 @@
         <w:pStyle w:val="Sous-titre"/>
       </w:pPr>
       <w:r>
+        <w:lastRenderedPageBreak/>
         <w:t>Ajouter un élément</w:t>
       </w:r>
     </w:p>
@@ -4760,7 +5020,7 @@
           <w:lang w:eastAsia="fr-CH"/>
         </w:rPr>
         <w:drawing>
-          <wp:inline distT="0" distB="0" distL="0" distR="0" wp14:anchorId="3AE7773F" wp14:editId="5CD68CFE">
+          <wp:inline distT="0" distB="0" distL="0" distR="0" wp14:anchorId="48CBECA7" wp14:editId="524291A4">
             <wp:extent cx="2278852" cy="1818836"/>
             <wp:effectExtent l="0" t="0" r="7620" b="0"/>
             <wp:docPr id="16" name="Image 16"/>
@@ -4775,7 +5035,7 @@
                     <pic:cNvPicPr/>
                   </pic:nvPicPr>
                   <pic:blipFill>
-                    <a:blip r:embed="rId21">
+                    <a:blip r:embed="rId22">
                       <a:extLst>
                         <a:ext uri="{28A0092B-C50C-407E-A947-70E740481C1C}">
                           <a14:useLocalDpi xmlns:a14="http://schemas.microsoft.com/office/drawing/2010/main" val="0"/>
@@ -4815,7 +5075,7 @@
           <w:rPr>
             <w:noProof/>
           </w:rPr>
-          <w:t>13</w:t>
+          <w:t>14</w:t>
         </w:r>
       </w:fldSimple>
       <w:r>
@@ -4854,9 +5114,8 @@
           <w:noProof/>
           <w:lang w:eastAsia="fr-CH"/>
         </w:rPr>
-        <w:lastRenderedPageBreak/>
         <w:drawing>
-          <wp:inline distT="0" distB="0" distL="0" distR="0" wp14:anchorId="2DEBD5B3" wp14:editId="4B71FD4F">
+          <wp:inline distT="0" distB="0" distL="0" distR="0" wp14:anchorId="5EDA2BA6" wp14:editId="72C96ECC">
             <wp:extent cx="3370586" cy="1762038"/>
             <wp:effectExtent l="0" t="0" r="1270" b="0"/>
             <wp:docPr id="17" name="Image 17"/>
@@ -4871,7 +5130,7 @@
                     <pic:cNvPicPr/>
                   </pic:nvPicPr>
                   <pic:blipFill>
-                    <a:blip r:embed="rId22">
+                    <a:blip r:embed="rId23">
                       <a:extLst>
                         <a:ext uri="{28A0092B-C50C-407E-A947-70E740481C1C}">
                           <a14:useLocalDpi xmlns:a14="http://schemas.microsoft.com/office/drawing/2010/main" val="0"/>
@@ -4911,7 +5170,7 @@
           <w:rPr>
             <w:noProof/>
           </w:rPr>
-          <w:t>14</w:t>
+          <w:t>15</w:t>
         </w:r>
       </w:fldSimple>
       <w:r>
@@ -4933,11 +5192,11 @@
       <w:pPr>
         <w:pStyle w:val="Titre2"/>
       </w:pPr>
-      <w:bookmarkStart w:id="22" w:name="_Toc418150209"/>
+      <w:bookmarkStart w:id="23" w:name="_Toc418153401"/>
       <w:r>
         <w:t>Description des éléments de sécurité</w:t>
       </w:r>
-      <w:bookmarkEnd w:id="22"/>
+      <w:bookmarkEnd w:id="23"/>
     </w:p>
     <w:p>
       <w:r>
@@ -5024,7 +5283,7 @@
                 <w:lang w:eastAsia="fr-CH"/>
               </w:rPr>
               <w:drawing>
-                <wp:inline distT="0" distB="0" distL="0" distR="0" wp14:anchorId="6F0F8BE6" wp14:editId="4276EC58">
+                <wp:inline distT="0" distB="0" distL="0" distR="0" wp14:anchorId="34AC6CBD" wp14:editId="55D46666">
                   <wp:extent cx="1414732" cy="438273"/>
                   <wp:effectExtent l="0" t="0" r="0" b="0"/>
                   <wp:docPr id="20" name="Image 20"/>
@@ -5039,7 +5298,7 @@
                           <pic:cNvPicPr/>
                         </pic:nvPicPr>
                         <pic:blipFill rotWithShape="1">
-                          <a:blip r:embed="rId23">
+                          <a:blip r:embed="rId24">
                             <a:extLst>
                               <a:ext uri="{28A0092B-C50C-407E-A947-70E740481C1C}">
                                 <a14:useLocalDpi xmlns:a14="http://schemas.microsoft.com/office/drawing/2010/main" val="0"/>
@@ -5086,7 +5345,7 @@
                 <w:rPr>
                   <w:noProof/>
                 </w:rPr>
-                <w:t>15</w:t>
+                <w:t>16</w:t>
               </w:r>
             </w:fldSimple>
             <w:r>
@@ -5110,7 +5369,7 @@
                 <w:lang w:eastAsia="fr-CH"/>
               </w:rPr>
               <w:drawing>
-                <wp:inline distT="0" distB="0" distL="0" distR="0" wp14:anchorId="6755B41F" wp14:editId="5DEC0664">
+                <wp:inline distT="0" distB="0" distL="0" distR="0" wp14:anchorId="50694BCB" wp14:editId="728D846F">
                   <wp:extent cx="1406106" cy="438273"/>
                   <wp:effectExtent l="0" t="0" r="3810" b="0"/>
                   <wp:docPr id="21" name="Image 21"/>
@@ -5125,7 +5384,7 @@
                           <pic:cNvPicPr/>
                         </pic:nvPicPr>
                         <pic:blipFill rotWithShape="1">
-                          <a:blip r:embed="rId23">
+                          <a:blip r:embed="rId24">
                             <a:extLst>
                               <a:ext uri="{28A0092B-C50C-407E-A947-70E740481C1C}">
                                 <a14:useLocalDpi xmlns:a14="http://schemas.microsoft.com/office/drawing/2010/main" val="0"/>
@@ -5172,7 +5431,7 @@
                 <w:rPr>
                   <w:noProof/>
                 </w:rPr>
-                <w:t>16</w:t>
+                <w:t>17</w:t>
               </w:r>
             </w:fldSimple>
             <w:r>
@@ -5210,6 +5469,7 @@
         </w:numPr>
       </w:pPr>
       <w:r>
+        <w:lastRenderedPageBreak/>
         <w:t xml:space="preserve">Pour la réservation de billet, l’utilisateur ne peut pas entré de lettre et de caractère </w:t>
       </w:r>
       <w:r>
@@ -5323,9 +5583,8 @@
           <w:noProof/>
           <w:lang w:eastAsia="fr-CH"/>
         </w:rPr>
-        <w:lastRenderedPageBreak/>
         <w:drawing>
-          <wp:inline distT="0" distB="0" distL="0" distR="0" wp14:anchorId="42BE1134" wp14:editId="10A6E0CB">
+          <wp:inline distT="0" distB="0" distL="0" distR="0" wp14:anchorId="3A1E806C" wp14:editId="3F3190DE">
             <wp:extent cx="3499200" cy="2264400"/>
             <wp:effectExtent l="0" t="0" r="6350" b="3175"/>
             <wp:docPr id="23" name="Image 23"/>
@@ -5340,7 +5599,7 @@
                     <pic:cNvPicPr/>
                   </pic:nvPicPr>
                   <pic:blipFill>
-                    <a:blip r:embed="rId24">
+                    <a:blip r:embed="rId25">
                       <a:extLst>
                         <a:ext uri="{28A0092B-C50C-407E-A947-70E740481C1C}">
                           <a14:useLocalDpi xmlns:a14="http://schemas.microsoft.com/office/drawing/2010/main" val="0"/>
@@ -5380,7 +5639,7 @@
           <w:rPr>
             <w:noProof/>
           </w:rPr>
-          <w:t>17</w:t>
+          <w:t>18</w:t>
         </w:r>
       </w:fldSimple>
       <w:r>
@@ -5403,7 +5662,7 @@
           <w:lang w:eastAsia="fr-CH"/>
         </w:rPr>
         <w:drawing>
-          <wp:inline distT="0" distB="0" distL="0" distR="0" wp14:anchorId="6D0A8A9C" wp14:editId="48746BB9">
+          <wp:inline distT="0" distB="0" distL="0" distR="0" wp14:anchorId="6B8F621F" wp14:editId="76B4386B">
             <wp:extent cx="3499200" cy="2455200"/>
             <wp:effectExtent l="0" t="0" r="6350" b="2540"/>
             <wp:docPr id="24" name="Image 24"/>
@@ -5418,7 +5677,7 @@
                     <pic:cNvPicPr/>
                   </pic:nvPicPr>
                   <pic:blipFill>
-                    <a:blip r:embed="rId25">
+                    <a:blip r:embed="rId26">
                       <a:extLst>
                         <a:ext uri="{28A0092B-C50C-407E-A947-70E740481C1C}">
                           <a14:useLocalDpi xmlns:a14="http://schemas.microsoft.com/office/drawing/2010/main" val="0"/>
@@ -5458,7 +5717,7 @@
           <w:rPr>
             <w:noProof/>
           </w:rPr>
-          <w:t>18</w:t>
+          <w:t>19</w:t>
         </w:r>
       </w:fldSimple>
       <w:r>
@@ -5469,21 +5728,22 @@
       <w:pPr>
         <w:pStyle w:val="Titre1"/>
       </w:pPr>
-      <w:bookmarkStart w:id="23" w:name="_Toc418150210"/>
-      <w:r>
+      <w:bookmarkStart w:id="24" w:name="_Toc418153402"/>
+      <w:r>
+        <w:lastRenderedPageBreak/>
         <w:t>Analyse organique</w:t>
       </w:r>
-      <w:bookmarkEnd w:id="23"/>
+      <w:bookmarkEnd w:id="24"/>
     </w:p>
     <w:p>
       <w:pPr>
         <w:pStyle w:val="Titre2"/>
       </w:pPr>
-      <w:bookmarkStart w:id="24" w:name="_Toc418150211"/>
+      <w:bookmarkStart w:id="25" w:name="_Toc418153403"/>
       <w:r>
         <w:t>Généralités</w:t>
       </w:r>
-      <w:bookmarkEnd w:id="24"/>
+      <w:bookmarkEnd w:id="25"/>
     </w:p>
     <w:p>
       <w:r>
@@ -5540,12 +5800,11 @@
       <w:pPr>
         <w:pStyle w:val="Titre3"/>
       </w:pPr>
-      <w:bookmarkStart w:id="25" w:name="_Toc418150212"/>
-      <w:r>
-        <w:lastRenderedPageBreak/>
+      <w:bookmarkStart w:id="26" w:name="_Toc418153404"/>
+      <w:r>
         <w:t>Réservation d’une séance</w:t>
       </w:r>
-      <w:bookmarkEnd w:id="25"/>
+      <w:bookmarkEnd w:id="26"/>
     </w:p>
     <w:p>
       <w:r>
@@ -5579,7 +5838,7 @@
           <w:lang w:eastAsia="fr-CH"/>
         </w:rPr>
         <w:drawing>
-          <wp:inline distT="0" distB="0" distL="0" distR="0" wp14:anchorId="35556529" wp14:editId="28169E47">
+          <wp:inline distT="0" distB="0" distL="0" distR="0" wp14:anchorId="7AE55621" wp14:editId="4B263A88">
             <wp:extent cx="4273454" cy="703340"/>
             <wp:effectExtent l="0" t="0" r="0" b="1905"/>
             <wp:docPr id="25" name="Image 25"/>
@@ -5594,7 +5853,7 @@
                     <pic:cNvPicPr/>
                   </pic:nvPicPr>
                   <pic:blipFill>
-                    <a:blip r:embed="rId26">
+                    <a:blip r:embed="rId27">
                       <a:extLst>
                         <a:ext uri="{28A0092B-C50C-407E-A947-70E740481C1C}">
                           <a14:useLocalDpi xmlns:a14="http://schemas.microsoft.com/office/drawing/2010/main" val="0"/>
@@ -5634,7 +5893,7 @@
           <w:rPr>
             <w:noProof/>
           </w:rPr>
-          <w:t>19</w:t>
+          <w:t>20</w:t>
         </w:r>
       </w:fldSimple>
       <w:r>
@@ -5678,11 +5937,11 @@
       <w:pPr>
         <w:pStyle w:val="Titre3"/>
       </w:pPr>
-      <w:bookmarkStart w:id="26" w:name="_Toc418150213"/>
+      <w:bookmarkStart w:id="27" w:name="_Toc418153405"/>
       <w:r>
         <w:t>Administration</w:t>
       </w:r>
-      <w:bookmarkEnd w:id="26"/>
+      <w:bookmarkEnd w:id="27"/>
     </w:p>
     <w:p>
       <w:r>
@@ -5783,11 +6042,12 @@
       <w:pPr>
         <w:pStyle w:val="Titre3"/>
       </w:pPr>
-      <w:bookmarkStart w:id="27" w:name="_Toc418150214"/>
-      <w:r>
+      <w:bookmarkStart w:id="28" w:name="_Toc418153406"/>
+      <w:r>
+        <w:lastRenderedPageBreak/>
         <w:t>Stockage des données</w:t>
       </w:r>
-      <w:bookmarkEnd w:id="27"/>
+      <w:bookmarkEnd w:id="28"/>
     </w:p>
     <w:p>
       <w:r>
@@ -5928,7 +6188,6 @@
               <w:jc w:val="left"/>
             </w:pPr>
             <w:r>
-              <w:lastRenderedPageBreak/>
               <w:t>Salles :</w:t>
             </w:r>
           </w:p>
@@ -5976,7 +6235,6 @@
               <w:jc w:val="left"/>
             </w:pPr>
             <w:r>
-              <w:lastRenderedPageBreak/>
               <w:t>Prix :</w:t>
             </w:r>
           </w:p>
@@ -6322,23 +6580,23 @@
       <w:pPr>
         <w:pStyle w:val="Titre2"/>
       </w:pPr>
-      <w:bookmarkStart w:id="28" w:name="_Toc418150215"/>
+      <w:bookmarkStart w:id="29" w:name="_Toc418153407"/>
       <w:r>
         <w:t>Description détaillée des algorithmes de résolutio</w:t>
       </w:r>
       <w:r>
         <w:t>n</w:t>
       </w:r>
-      <w:bookmarkEnd w:id="28"/>
+      <w:bookmarkEnd w:id="29"/>
     </w:p>
     <w:p/>
     <w:p>
       <w:pPr>
         <w:sectPr>
-          <w:headerReference w:type="default" r:id="rId27"/>
-          <w:footerReference w:type="default" r:id="rId28"/>
-          <w:headerReference w:type="first" r:id="rId29"/>
-          <w:footerReference w:type="first" r:id="rId30"/>
+          <w:headerReference w:type="default" r:id="rId28"/>
+          <w:footerReference w:type="default" r:id="rId29"/>
+          <w:headerReference w:type="first" r:id="rId30"/>
+          <w:footerReference w:type="first" r:id="rId31"/>
           <w:pgSz w:w="11906" w:h="16838"/>
           <w:pgMar w:top="1417" w:right="1417" w:bottom="1417" w:left="1417" w:header="708" w:footer="708" w:gutter="0"/>
           <w:cols w:space="708"/>
@@ -6351,22 +6609,22 @@
       <w:pPr>
         <w:pStyle w:val="Titre1"/>
       </w:pPr>
-      <w:bookmarkStart w:id="29" w:name="_Toc418150216"/>
+      <w:bookmarkStart w:id="30" w:name="_Toc418153408"/>
       <w:r>
         <w:lastRenderedPageBreak/>
         <w:t>Test</w:t>
       </w:r>
-      <w:bookmarkEnd w:id="29"/>
+      <w:bookmarkEnd w:id="30"/>
     </w:p>
     <w:p>
       <w:pPr>
         <w:pStyle w:val="Titre2"/>
       </w:pPr>
-      <w:bookmarkStart w:id="30" w:name="_Toc418150217"/>
+      <w:bookmarkStart w:id="31" w:name="_Toc418153409"/>
       <w:r>
         <w:t>Plan de test</w:t>
       </w:r>
-      <w:bookmarkEnd w:id="30"/>
+      <w:bookmarkEnd w:id="31"/>
     </w:p>
     <w:tbl>
       <w:tblPr>
@@ -7907,17 +8165,235 @@
           </w:p>
         </w:tc>
       </w:tr>
+      <w:tr>
+        <w:trPr>
+          <w:trHeight w:val="840"/>
+          <w:jc w:val="center"/>
+        </w:trPr>
+        <w:tc>
+          <w:tcPr>
+            <w:tcW w:w="1526" w:type="dxa"/>
+            <w:vAlign w:val="center"/>
+          </w:tcPr>
+          <w:p>
+            <w:pPr>
+              <w:jc w:val="center"/>
+            </w:pPr>
+            <w:r>
+              <w:t>T0021</w:t>
+            </w:r>
+          </w:p>
+        </w:tc>
+        <w:tc>
+          <w:tcPr>
+            <w:tcW w:w="2126" w:type="dxa"/>
+            <w:vAlign w:val="center"/>
+          </w:tcPr>
+          <w:p>
+            <w:pPr>
+              <w:jc w:val="center"/>
+            </w:pPr>
+            <w:r>
+              <w:t>Devaud Alan</w:t>
+            </w:r>
+          </w:p>
+        </w:tc>
+        <w:tc>
+          <w:tcPr>
+            <w:tcW w:w="6483" w:type="dxa"/>
+            <w:vAlign w:val="center"/>
+          </w:tcPr>
+          <w:p>
+            <w:pPr>
+              <w:jc w:val="left"/>
+            </w:pPr>
+            <w:r>
+              <w:t xml:space="preserve">Sur la fenêtre de réservation en avance, </w:t>
+            </w:r>
+            <w:r>
+              <w:t>L’utilisateur ne sélectionne aucun film</w:t>
+            </w:r>
+          </w:p>
+        </w:tc>
+        <w:tc>
+          <w:tcPr>
+            <w:tcW w:w="4009" w:type="dxa"/>
+            <w:vAlign w:val="center"/>
+          </w:tcPr>
+          <w:p>
+            <w:pPr>
+              <w:jc w:val="right"/>
+            </w:pPr>
+            <w:r>
+              <w:t>Les date</w:t>
+            </w:r>
+            <w:r>
+              <w:t>s</w:t>
+            </w:r>
+            <w:r>
+              <w:t xml:space="preserve"> de séance, les informations sur </w:t>
+            </w:r>
+            <w:r>
+              <w:t>les séances</w:t>
+            </w:r>
+            <w:r>
+              <w:t xml:space="preserve"> et les films sont </w:t>
+            </w:r>
+            <w:r>
+              <w:t>effacés</w:t>
+            </w:r>
+          </w:p>
+        </w:tc>
+      </w:tr>
+      <w:tr>
+        <w:trPr>
+          <w:trHeight w:val="840"/>
+          <w:jc w:val="center"/>
+        </w:trPr>
+        <w:tc>
+          <w:tcPr>
+            <w:tcW w:w="1526" w:type="dxa"/>
+            <w:vAlign w:val="center"/>
+          </w:tcPr>
+          <w:p>
+            <w:pPr>
+              <w:jc w:val="center"/>
+            </w:pPr>
+            <w:r>
+              <w:t>T0022</w:t>
+            </w:r>
+          </w:p>
+        </w:tc>
+        <w:tc>
+          <w:tcPr>
+            <w:tcW w:w="2126" w:type="dxa"/>
+            <w:vAlign w:val="center"/>
+          </w:tcPr>
+          <w:p>
+            <w:pPr>
+              <w:jc w:val="center"/>
+            </w:pPr>
+            <w:r>
+              <w:t>Devaud Alan</w:t>
+            </w:r>
+          </w:p>
+        </w:tc>
+        <w:tc>
+          <w:tcPr>
+            <w:tcW w:w="6483" w:type="dxa"/>
+            <w:vAlign w:val="center"/>
+          </w:tcPr>
+          <w:p>
+            <w:pPr>
+              <w:jc w:val="left"/>
+            </w:pPr>
+            <w:r>
+              <w:t xml:space="preserve">Sur la fenêtre de réservation en avance, </w:t>
+            </w:r>
+            <w:r>
+              <w:t>L’</w:t>
+            </w:r>
+            <w:r>
+              <w:t>utilisateur</w:t>
+            </w:r>
+            <w:r>
+              <w:t xml:space="preserve"> appuie sur le bouton « Annuler la réservation »</w:t>
+            </w:r>
+          </w:p>
+        </w:tc>
+        <w:tc>
+          <w:tcPr>
+            <w:tcW w:w="4009" w:type="dxa"/>
+            <w:vAlign w:val="center"/>
+          </w:tcPr>
+          <w:p>
+            <w:pPr>
+              <w:jc w:val="right"/>
+            </w:pPr>
+            <w:r>
+              <w:t>Message</w:t>
+            </w:r>
+            <w:r>
+              <w:t xml:space="preserve"> de confirmation</w:t>
+            </w:r>
+          </w:p>
+        </w:tc>
+      </w:tr>
+      <w:tr>
+        <w:trPr>
+          <w:trHeight w:val="840"/>
+          <w:jc w:val="center"/>
+        </w:trPr>
+        <w:tc>
+          <w:tcPr>
+            <w:tcW w:w="1526" w:type="dxa"/>
+            <w:vAlign w:val="center"/>
+          </w:tcPr>
+          <w:p>
+            <w:pPr>
+              <w:jc w:val="center"/>
+            </w:pPr>
+            <w:r>
+              <w:t>T0023</w:t>
+            </w:r>
+          </w:p>
+        </w:tc>
+        <w:tc>
+          <w:tcPr>
+            <w:tcW w:w="2126" w:type="dxa"/>
+            <w:vAlign w:val="center"/>
+          </w:tcPr>
+          <w:p>
+            <w:pPr>
+              <w:jc w:val="center"/>
+            </w:pPr>
+            <w:r>
+              <w:t>Devaud Alan</w:t>
+            </w:r>
+          </w:p>
+        </w:tc>
+        <w:tc>
+          <w:tcPr>
+            <w:tcW w:w="6483" w:type="dxa"/>
+            <w:vAlign w:val="center"/>
+          </w:tcPr>
+          <w:p>
+            <w:pPr>
+              <w:jc w:val="left"/>
+            </w:pPr>
+            <w:r>
+              <w:t>Sur la fenêtre de réservation en avance, l’utilisateur appuie sur le bouton « Valider la réservation » alors que aucun champ n’est remplit</w:t>
+            </w:r>
+          </w:p>
+        </w:tc>
+        <w:tc>
+          <w:tcPr>
+            <w:tcW w:w="4009" w:type="dxa"/>
+            <w:vAlign w:val="center"/>
+          </w:tcPr>
+          <w:p>
+            <w:pPr>
+              <w:jc w:val="right"/>
+            </w:pPr>
+            <w:r>
+              <w:t>Rien ne se passe (Le bouton est désactivé)</w:t>
+            </w:r>
+            <w:bookmarkStart w:id="32" w:name="_GoBack"/>
+            <w:bookmarkEnd w:id="32"/>
+          </w:p>
+        </w:tc>
+      </w:tr>
     </w:tbl>
     <w:p/>
     <w:p>
       <w:pPr>
         <w:pStyle w:val="Titre2"/>
       </w:pPr>
-      <w:bookmarkStart w:id="31" w:name="_Toc418150218"/>
+      <w:bookmarkStart w:id="33" w:name="_Toc418153410"/>
       <w:r>
         <w:t>Rapport de test</w:t>
       </w:r>
-      <w:bookmarkEnd w:id="31"/>
+      <w:bookmarkEnd w:id="33"/>
     </w:p>
     <w:tbl>
       <w:tblPr>
@@ -8162,6 +8638,8 @@
     <w:p>
       <w:pPr>
         <w:sectPr>
+          <w:headerReference w:type="first" r:id="rId32"/>
+          <w:footerReference w:type="first" r:id="rId33"/>
           <w:pgSz w:w="16838" w:h="11906" w:orient="landscape"/>
           <w:pgMar w:top="1417" w:right="1417" w:bottom="1417" w:left="1417" w:header="708" w:footer="708" w:gutter="0"/>
           <w:cols w:space="708"/>
@@ -8174,37 +8652,37 @@
       <w:pPr>
         <w:pStyle w:val="Titre1"/>
       </w:pPr>
-      <w:bookmarkStart w:id="32" w:name="_Toc418150219"/>
+      <w:bookmarkStart w:id="34" w:name="_Toc418153411"/>
       <w:r>
         <w:lastRenderedPageBreak/>
         <w:t>Conclusion</w:t>
       </w:r>
-      <w:bookmarkEnd w:id="32"/>
+      <w:bookmarkEnd w:id="34"/>
     </w:p>
     <w:p>
       <w:pPr>
         <w:pStyle w:val="Titre1"/>
       </w:pPr>
-      <w:bookmarkStart w:id="33" w:name="_Toc418150220"/>
+      <w:bookmarkStart w:id="35" w:name="_Toc418153412"/>
       <w:r>
         <w:t>Bibliographie</w:t>
       </w:r>
-      <w:bookmarkEnd w:id="33"/>
+      <w:bookmarkEnd w:id="35"/>
     </w:p>
     <w:p>
       <w:pPr>
         <w:pStyle w:val="Titre1"/>
       </w:pPr>
-      <w:bookmarkStart w:id="34" w:name="_Toc418150221"/>
+      <w:bookmarkStart w:id="36" w:name="_Toc418153413"/>
       <w:r>
         <w:t>Remerciements</w:t>
       </w:r>
-      <w:bookmarkEnd w:id="34"/>
+      <w:bookmarkEnd w:id="36"/>
     </w:p>
     <w:p/>
     <w:sectPr>
-      <w:headerReference w:type="first" r:id="rId31"/>
-      <w:footerReference w:type="first" r:id="rId32"/>
+      <w:headerReference w:type="first" r:id="rId34"/>
+      <w:footerReference w:type="first" r:id="rId35"/>
       <w:pgSz w:w="11906" w:h="16838"/>
       <w:pgMar w:top="1417" w:right="1417" w:bottom="1417" w:left="1417" w:header="708" w:footer="708" w:gutter="0"/>
       <w:cols w:space="708"/>
@@ -8245,6 +8723,12 @@
   <w:p>
     <w:pPr>
       <w:pStyle w:val="Pieddepage"/>
+      <w:tabs>
+        <w:tab w:val="clear" w:pos="4536"/>
+        <w:tab w:val="clear" w:pos="9072"/>
+        <w:tab w:val="center" w:pos="7088"/>
+        <w:tab w:val="right" w:pos="13467"/>
+      </w:tabs>
     </w:pPr>
     <w:r>
       <w:t>Devaud Alan</w:t>
@@ -8276,7 +8760,7 @@
         <w:noProof/>
         <w:lang w:val="fr-FR"/>
       </w:rPr>
-      <w:t>5</w:t>
+      <w:t>17</w:t>
     </w:r>
     <w:r>
       <w:fldChar w:fldCharType="end"/>
@@ -8327,7 +8811,7 @@
         <w:noProof/>
         <w:lang w:val="fr-FR"/>
       </w:rPr>
-      <w:t>14</w:t>
+      <w:t>1</w:t>
     </w:r>
     <w:r>
       <w:fldChar w:fldCharType="end"/>
@@ -8337,6 +8821,57 @@
 </file>
 
 <file path=word/footer3.xml><?xml version="1.0" encoding="utf-8"?>
+<w:ftr xmlns:wpc="http://schemas.microsoft.com/office/word/2010/wordprocessingCanvas" xmlns:mc="http://schemas.openxmlformats.org/markup-compatibility/2006" xmlns:o="urn:schemas-microsoft-com:office:office" xmlns:r="http://schemas.openxmlformats.org/officeDocument/2006/relationships" xmlns:m="http://schemas.openxmlformats.org/officeDocument/2006/math" xmlns:v="urn:schemas-microsoft-com:vml" xmlns:wp14="http://schemas.microsoft.com/office/word/2010/wordprocessingDrawing" xmlns:wp="http://schemas.openxmlformats.org/drawingml/2006/wordprocessingDrawing" xmlns:w10="urn:schemas-microsoft-com:office:word" xmlns:w="http://schemas.openxmlformats.org/wordprocessingml/2006/main" xmlns:w14="http://schemas.microsoft.com/office/word/2010/wordml" xmlns:wpg="http://schemas.microsoft.com/office/word/2010/wordprocessingGroup" xmlns:wpi="http://schemas.microsoft.com/office/word/2010/wordprocessingInk" xmlns:wne="http://schemas.microsoft.com/office/word/2006/wordml" xmlns:wps="http://schemas.microsoft.com/office/word/2010/wordprocessingShape" mc:Ignorable="w14 wp14">
+  <w:p>
+    <w:pPr>
+      <w:pStyle w:val="Pieddepage"/>
+      <w:tabs>
+        <w:tab w:val="clear" w:pos="4536"/>
+        <w:tab w:val="clear" w:pos="9072"/>
+        <w:tab w:val="center" w:pos="7088"/>
+        <w:tab w:val="right" w:pos="13467"/>
+      </w:tabs>
+    </w:pPr>
+    <w:r>
+      <w:t>Devaud Alan</w:t>
+    </w:r>
+    <w:r>
+      <w:tab/>
+      <w:t>I.IN-P4A</w:t>
+    </w:r>
+    <w:r>
+      <w:tab/>
+    </w:r>
+    <w:r>
+      <w:rPr>
+        <w:lang w:val="fr-FR"/>
+      </w:rPr>
+      <w:t xml:space="preserve">Page | </w:t>
+    </w:r>
+    <w:r>
+      <w:fldChar w:fldCharType="begin"/>
+    </w:r>
+    <w:r>
+      <w:instrText>PAGE   \* MERGEFORMAT</w:instrText>
+    </w:r>
+    <w:r>
+      <w:fldChar w:fldCharType="separate"/>
+    </w:r>
+    <w:r>
+      <w:rPr>
+        <w:noProof/>
+        <w:lang w:val="fr-FR"/>
+      </w:rPr>
+      <w:t>15</w:t>
+    </w:r>
+    <w:r>
+      <w:fldChar w:fldCharType="end"/>
+    </w:r>
+  </w:p>
+</w:ftr>
+</file>
+
+<file path=word/footer4.xml><?xml version="1.0" encoding="utf-8"?>
 <w:ftr xmlns:wpc="http://schemas.microsoft.com/office/word/2010/wordprocessingCanvas" xmlns:mc="http://schemas.openxmlformats.org/markup-compatibility/2006" xmlns:o="urn:schemas-microsoft-com:office:office" xmlns:r="http://schemas.openxmlformats.org/officeDocument/2006/relationships" xmlns:m="http://schemas.openxmlformats.org/officeDocument/2006/math" xmlns:v="urn:schemas-microsoft-com:vml" xmlns:wp14="http://schemas.microsoft.com/office/word/2010/wordprocessingDrawing" xmlns:wp="http://schemas.openxmlformats.org/drawingml/2006/wordprocessingDrawing" xmlns:w10="urn:schemas-microsoft-com:office:word" xmlns:w="http://schemas.openxmlformats.org/wordprocessingml/2006/main" xmlns:w14="http://schemas.microsoft.com/office/word/2010/wordml" xmlns:wpg="http://schemas.microsoft.com/office/word/2010/wordprocessingGroup" xmlns:wpi="http://schemas.microsoft.com/office/word/2010/wordprocessingInk" xmlns:wne="http://schemas.microsoft.com/office/word/2006/wordml" xmlns:wps="http://schemas.microsoft.com/office/word/2010/wordprocessingShape" mc:Ignorable="w14 wp14">
   <w:p>
     <w:pPr>
@@ -8375,7 +8910,7 @@
         <w:noProof/>
         <w:lang w:val="fr-FR"/>
       </w:rPr>
-      <w:t>17</w:t>
+      <w:t>18</w:t>
     </w:r>
     <w:r>
       <w:fldChar w:fldCharType="end"/>
@@ -8414,6 +8949,12 @@
   <w:p>
     <w:pPr>
       <w:pStyle w:val="En-tte"/>
+      <w:tabs>
+        <w:tab w:val="clear" w:pos="4536"/>
+        <w:tab w:val="clear" w:pos="9072"/>
+        <w:tab w:val="center" w:pos="7088"/>
+        <w:tab w:val="right" w:pos="13467"/>
+      </w:tabs>
     </w:pPr>
     <w:r>
       <w:t>OneWay Tickets</w:t>
@@ -8497,7 +9038,50 @@
     <w:pPr>
       <w:pStyle w:val="En-tte"/>
       <w:tabs>
+        <w:tab w:val="clear" w:pos="4536"/>
         <w:tab w:val="clear" w:pos="9072"/>
+        <w:tab w:val="center" w:pos="7088"/>
+        <w:tab w:val="right" w:pos="13467"/>
+      </w:tabs>
+    </w:pPr>
+    <w:r>
+      <w:t>OneWay Tickets</w:t>
+    </w:r>
+    <w:r>
+      <w:tab/>
+      <w:t>TPI</w:t>
+    </w:r>
+    <w:r>
+      <w:tab/>
+    </w:r>
+    <w:r>
+      <w:fldChar w:fldCharType="begin"/>
+    </w:r>
+    <w:r>
+      <w:instrText xml:space="preserve"> TIME \@ "dd.MM.yyyy" </w:instrText>
+    </w:r>
+    <w:r>
+      <w:fldChar w:fldCharType="separate"/>
+    </w:r>
+    <w:r>
+      <w:rPr>
+        <w:noProof/>
+      </w:rPr>
+      <w:t>30.04.2015</w:t>
+    </w:r>
+    <w:r>
+      <w:fldChar w:fldCharType="end"/>
+    </w:r>
+  </w:p>
+</w:hdr>
+</file>
+
+<file path=word/header4.xml><?xml version="1.0" encoding="utf-8"?>
+<w:hdr xmlns:wpc="http://schemas.microsoft.com/office/word/2010/wordprocessingCanvas" xmlns:mc="http://schemas.openxmlformats.org/markup-compatibility/2006" xmlns:o="urn:schemas-microsoft-com:office:office" xmlns:r="http://schemas.openxmlformats.org/officeDocument/2006/relationships" xmlns:m="http://schemas.openxmlformats.org/officeDocument/2006/math" xmlns:v="urn:schemas-microsoft-com:vml" xmlns:wp14="http://schemas.microsoft.com/office/word/2010/wordprocessingDrawing" xmlns:wp="http://schemas.openxmlformats.org/drawingml/2006/wordprocessingDrawing" xmlns:w10="urn:schemas-microsoft-com:office:word" xmlns:w="http://schemas.openxmlformats.org/wordprocessingml/2006/main" xmlns:w14="http://schemas.microsoft.com/office/word/2010/wordml" xmlns:wpg="http://schemas.microsoft.com/office/word/2010/wordprocessingGroup" xmlns:wpi="http://schemas.microsoft.com/office/word/2010/wordprocessingInk" xmlns:wne="http://schemas.microsoft.com/office/word/2006/wordml" xmlns:wps="http://schemas.microsoft.com/office/word/2010/wordprocessingShape" mc:Ignorable="w14 wp14">
+  <w:p>
+    <w:pPr>
+      <w:pStyle w:val="En-tte"/>
+      <w:tabs>
         <w:tab w:val="right" w:pos="13467"/>
       </w:tabs>
     </w:pPr>
@@ -10890,7 +11474,7 @@
 </file>
 
 <file path=customXml/itemProps1.xml><?xml version="1.0" encoding="utf-8"?>
-<ds:datastoreItem xmlns:ds="http://schemas.openxmlformats.org/officeDocument/2006/customXml" ds:itemID="{72BF1ABD-E0D2-4E24-B619-6DB489F9BE05}">
+<ds:datastoreItem xmlns:ds="http://schemas.openxmlformats.org/officeDocument/2006/customXml" ds:itemID="{04EF0D9A-021A-4C30-8406-BCC675199F0B}">
   <ds:schemaRefs>
     <ds:schemaRef ds:uri="http://schemas.openxmlformats.org/officeDocument/2006/bibliography"/>
   </ds:schemaRefs>

</xml_diff>

<commit_message>
Modification de la doc Technique. (menu Utilisateur)
</commit_message>
<xml_diff>
--- a/Documentations/Documentation_Technique.docx
+++ b/Documentations/Documentation_Technique.docx
@@ -4200,8 +4200,8 @@
         </w:rPr>
         <w:drawing>
           <wp:inline distT="0" distB="0" distL="0" distR="0" wp14:anchorId="76634BC6" wp14:editId="5A5EDCF8">
-            <wp:extent cx="2908800" cy="2412000"/>
-            <wp:effectExtent l="0" t="0" r="6350" b="7620"/>
+            <wp:extent cx="3099894" cy="2856560"/>
+            <wp:effectExtent l="0" t="0" r="5715" b="1270"/>
             <wp:docPr id="9" name="Image 9"/>
             <wp:cNvGraphicFramePr>
               <a:graphicFrameLocks xmlns:a="http://schemas.openxmlformats.org/drawingml/2006/main" noChangeAspect="1"/>
@@ -4228,7 +4228,7 @@
                   <pic:spPr>
                     <a:xfrm>
                       <a:off x="0" y="0"/>
-                      <a:ext cx="2908800" cy="2412000"/>
+                      <a:ext cx="3102692" cy="2859138"/>
                     </a:xfrm>
                     <a:prstGeom prst="rect">
                       <a:avLst/>
@@ -4281,7 +4281,21 @@
         <w:t xml:space="preserve">pour </w:t>
       </w:r>
       <w:r>
-        <w:t>que si le client veut une séance plus tard on puisse la réserver.</w:t>
+        <w:t xml:space="preserve">que si le client veut une séance </w:t>
+      </w:r>
+      <w:r>
+        <w:t xml:space="preserve">plus tard on puisse la réserver. </w:t>
+      </w:r>
+    </w:p>
+    <w:p>
+      <w:r>
+        <w:t>L’utilisateur peut également faire une réservation pour une séance qui passe dans plusie</w:t>
+      </w:r>
+      <w:r>
+        <w:t>u</w:t>
+      </w:r>
+      <w:r>
+        <w:t>rs jours.</w:t>
       </w:r>
     </w:p>
     <w:p>
@@ -4384,7 +4398,11 @@
     </w:p>
     <w:p>
       <w:r>
-        <w:t>Cette interface permet à l’utilisateur d’avoir de plus amples informations sur la séance sélectionnée (Informations sur le film et la séance). C’est aussi ici que l’utilisateur peut entrer le nombre de billet que le client veut et pour quel tarifs (Enfant, adultes, étudiants).</w:t>
+        <w:t xml:space="preserve">Cette interface permet à l’utilisateur d’avoir de plus amples informations sur la séance sélectionnée (Informations sur le film et la séance). C’est aussi ici que l’utilisateur peut entrer </w:t>
+      </w:r>
+      <w:r>
+        <w:lastRenderedPageBreak/>
+        <w:t>le nombre de billet que le client veut et pour quel tarifs (Enfant, adultes, étudiants).</w:t>
       </w:r>
       <w:r>
         <w:t xml:space="preserve"> Quand il a mis le nombre de billet souhaité le prix est calculé et affiché pour connaître le total de la réservation.</w:t>
@@ -4405,7 +4423,6 @@
       </w:pPr>
       <w:bookmarkStart w:id="19" w:name="_Toc418153397"/>
       <w:r>
-        <w:lastRenderedPageBreak/>
         <w:t>Réserver une séance en avance</w:t>
       </w:r>
       <w:bookmarkEnd w:id="19"/>
@@ -4662,6 +4679,7 @@
       </w:pPr>
       <w:bookmarkStart w:id="21" w:name="_Toc418153399"/>
       <w:r>
+        <w:lastRenderedPageBreak/>
         <w:t>Menu administrateur</w:t>
       </w:r>
       <w:bookmarkEnd w:id="21"/>
@@ -4742,7 +4760,6 @@
     </w:p>
     <w:p>
       <w:r>
-        <w:lastRenderedPageBreak/>
         <w:t>Le menu administrateur affiche les statistiques de vente et le film le plus vu.</w:t>
       </w:r>
       <w:r>
@@ -4910,6 +4927,7 @@
           <w:noProof/>
           <w:lang w:eastAsia="fr-CH"/>
         </w:rPr>
+        <w:lastRenderedPageBreak/>
         <w:drawing>
           <wp:inline distT="0" distB="0" distL="0" distR="0" wp14:anchorId="02EE9AE4" wp14:editId="16B8C0DF">
             <wp:extent cx="2277376" cy="2737856"/>
@@ -5004,7 +5022,6 @@
         <w:pStyle w:val="Sous-titre"/>
       </w:pPr>
       <w:r>
-        <w:lastRenderedPageBreak/>
         <w:t>Ajouter un élément</w:t>
       </w:r>
     </w:p>
@@ -5179,6 +5196,7 @@
     </w:p>
     <w:p>
       <w:r>
+        <w:lastRenderedPageBreak/>
         <w:t>Pour l’ajout d’une séance, l’utilisateur choisie un film et une salle. Puis, il peut choisir les jours o</w:t>
       </w:r>
       <w:r>
@@ -5469,7 +5487,6 @@
         </w:numPr>
       </w:pPr>
       <w:r>
-        <w:lastRenderedPageBreak/>
         <w:t xml:space="preserve">Pour la réservation de billet, l’utilisateur ne peut pas entré de lettre et de caractère </w:t>
       </w:r>
       <w:r>
@@ -5566,7 +5583,15 @@
         <w:t>à la même heure</w:t>
       </w:r>
       <w:r>
-        <w:t xml:space="preserve"> (voire fig. 17 et fig. 18)</w:t>
+        <w:t xml:space="preserve"> (voire fig. 1</w:t>
+      </w:r>
+      <w:r>
+        <w:t>8 et fig. 19</w:t>
+      </w:r>
+      <w:bookmarkStart w:id="24" w:name="_GoBack"/>
+      <w:bookmarkEnd w:id="24"/>
+      <w:r>
+        <w:t>)</w:t>
       </w:r>
       <w:r>
         <w:t>.</w:t>
@@ -5661,6 +5686,7 @@
           <w:noProof/>
           <w:lang w:eastAsia="fr-CH"/>
         </w:rPr>
+        <w:lastRenderedPageBreak/>
         <w:drawing>
           <wp:inline distT="0" distB="0" distL="0" distR="0" wp14:anchorId="6B8F621F" wp14:editId="76B4386B">
             <wp:extent cx="3499200" cy="2455200"/>
@@ -5728,22 +5754,21 @@
       <w:pPr>
         <w:pStyle w:val="Titre1"/>
       </w:pPr>
-      <w:bookmarkStart w:id="24" w:name="_Toc418153402"/>
-      <w:r>
-        <w:lastRenderedPageBreak/>
+      <w:bookmarkStart w:id="25" w:name="_Toc418153402"/>
+      <w:r>
         <w:t>Analyse organique</w:t>
       </w:r>
-      <w:bookmarkEnd w:id="24"/>
+      <w:bookmarkEnd w:id="25"/>
     </w:p>
     <w:p>
       <w:pPr>
         <w:pStyle w:val="Titre2"/>
       </w:pPr>
-      <w:bookmarkStart w:id="25" w:name="_Toc418153403"/>
+      <w:bookmarkStart w:id="26" w:name="_Toc418153403"/>
       <w:r>
         <w:t>Généralités</w:t>
       </w:r>
-      <w:bookmarkEnd w:id="25"/>
+      <w:bookmarkEnd w:id="26"/>
     </w:p>
     <w:p>
       <w:r>
@@ -5800,11 +5825,11 @@
       <w:pPr>
         <w:pStyle w:val="Titre3"/>
       </w:pPr>
-      <w:bookmarkStart w:id="26" w:name="_Toc418153404"/>
+      <w:bookmarkStart w:id="27" w:name="_Toc418153404"/>
       <w:r>
         <w:t>Réservation d’une séance</w:t>
       </w:r>
-      <w:bookmarkEnd w:id="26"/>
+      <w:bookmarkEnd w:id="27"/>
     </w:p>
     <w:p>
       <w:r>
@@ -5937,11 +5962,12 @@
       <w:pPr>
         <w:pStyle w:val="Titre3"/>
       </w:pPr>
-      <w:bookmarkStart w:id="27" w:name="_Toc418153405"/>
-      <w:r>
+      <w:bookmarkStart w:id="28" w:name="_Toc418153405"/>
+      <w:r>
+        <w:lastRenderedPageBreak/>
         <w:t>Administration</w:t>
       </w:r>
-      <w:bookmarkEnd w:id="27"/>
+      <w:bookmarkEnd w:id="28"/>
     </w:p>
     <w:p>
       <w:r>
@@ -6042,12 +6068,11 @@
       <w:pPr>
         <w:pStyle w:val="Titre3"/>
       </w:pPr>
-      <w:bookmarkStart w:id="28" w:name="_Toc418153406"/>
-      <w:r>
-        <w:lastRenderedPageBreak/>
+      <w:bookmarkStart w:id="29" w:name="_Toc418153406"/>
+      <w:r>
         <w:t>Stockage des données</w:t>
       </w:r>
-      <w:bookmarkEnd w:id="28"/>
+      <w:bookmarkEnd w:id="29"/>
     </w:p>
     <w:p>
       <w:r>
@@ -6534,6 +6559,7 @@
         <w:rPr>
           <w:i/>
         </w:rPr>
+        <w:lastRenderedPageBreak/>
         <w:t>Séance</w:t>
       </w:r>
       <w:r>
@@ -6580,14 +6606,14 @@
       <w:pPr>
         <w:pStyle w:val="Titre2"/>
       </w:pPr>
-      <w:bookmarkStart w:id="29" w:name="_Toc418153407"/>
+      <w:bookmarkStart w:id="30" w:name="_Toc418153407"/>
       <w:r>
         <w:t>Description détaillée des algorithmes de résolutio</w:t>
       </w:r>
       <w:r>
         <w:t>n</w:t>
       </w:r>
-      <w:bookmarkEnd w:id="29"/>
+      <w:bookmarkEnd w:id="30"/>
     </w:p>
     <w:p/>
     <w:p>
@@ -6609,22 +6635,22 @@
       <w:pPr>
         <w:pStyle w:val="Titre1"/>
       </w:pPr>
-      <w:bookmarkStart w:id="30" w:name="_Toc418153408"/>
+      <w:bookmarkStart w:id="31" w:name="_Toc418153408"/>
       <w:r>
         <w:lastRenderedPageBreak/>
         <w:t>Test</w:t>
       </w:r>
-      <w:bookmarkEnd w:id="30"/>
+      <w:bookmarkEnd w:id="31"/>
     </w:p>
     <w:p>
       <w:pPr>
         <w:pStyle w:val="Titre2"/>
       </w:pPr>
-      <w:bookmarkStart w:id="31" w:name="_Toc418153409"/>
+      <w:bookmarkStart w:id="32" w:name="_Toc418153409"/>
       <w:r>
         <w:t>Plan de test</w:t>
       </w:r>
-      <w:bookmarkEnd w:id="31"/>
+      <w:bookmarkEnd w:id="32"/>
     </w:p>
     <w:tbl>
       <w:tblPr>
@@ -8378,8 +8404,6 @@
             <w:r>
               <w:t>Rien ne se passe (Le bouton est désactivé)</w:t>
             </w:r>
-            <w:bookmarkStart w:id="32" w:name="_GoBack"/>
-            <w:bookmarkEnd w:id="32"/>
           </w:p>
         </w:tc>
       </w:tr>
@@ -8760,7 +8784,7 @@
         <w:noProof/>
         <w:lang w:val="fr-FR"/>
       </w:rPr>
-      <w:t>17</w:t>
+      <w:t>12</w:t>
     </w:r>
     <w:r>
       <w:fldChar w:fldCharType="end"/>
@@ -8862,7 +8886,7 @@
         <w:noProof/>
         <w:lang w:val="fr-FR"/>
       </w:rPr>
-      <w:t>15</w:t>
+      <w:t>16</w:t>
     </w:r>
     <w:r>
       <w:fldChar w:fldCharType="end"/>
@@ -8910,7 +8934,7 @@
         <w:noProof/>
         <w:lang w:val="fr-FR"/>
       </w:rPr>
-      <w:t>18</w:t>
+      <w:t>19</w:t>
     </w:r>
     <w:r>
       <w:fldChar w:fldCharType="end"/>
@@ -11474,7 +11498,7 @@
 </file>
 
 <file path=customXml/itemProps1.xml><?xml version="1.0" encoding="utf-8"?>
-<ds:datastoreItem xmlns:ds="http://schemas.openxmlformats.org/officeDocument/2006/customXml" ds:itemID="{04EF0D9A-021A-4C30-8406-BCC675199F0B}">
+<ds:datastoreItem xmlns:ds="http://schemas.openxmlformats.org/officeDocument/2006/customXml" ds:itemID="{09F0E3DB-3000-407E-B707-677493C2E20B}">
   <ds:schemaRefs>
     <ds:schemaRef ds:uri="http://schemas.openxmlformats.org/officeDocument/2006/bibliography"/>
   </ds:schemaRefs>

</xml_diff>

<commit_message>
Modification de la Documentation_Technique
</commit_message>
<xml_diff>
--- a/Documentations/Documentation_Technique.docx
+++ b/Documentations/Documentation_Technique.docx
@@ -156,7 +156,6 @@
           <w:szCs w:val="52"/>
         </w:rPr>
       </w:pPr>
-      <w:proofErr w:type="spellStart"/>
       <w:r>
         <w:rPr>
           <w:rFonts w:cs="Arial"/>
@@ -165,18 +164,7 @@
           <w:sz w:val="52"/>
           <w:szCs w:val="52"/>
         </w:rPr>
-        <w:t>Devaud</w:t>
-      </w:r>
-      <w:proofErr w:type="spellEnd"/>
-      <w:r>
-        <w:rPr>
-          <w:rFonts w:cs="Arial"/>
-          <w:b/>
-          <w:color w:val="4F6228" w:themeColor="accent3" w:themeShade="80"/>
-          <w:sz w:val="52"/>
-          <w:szCs w:val="52"/>
-        </w:rPr>
-        <w:t xml:space="preserve"> Alan</w:t>
+        <w:t>Devaud Alan</w:t>
       </w:r>
     </w:p>
     <w:p>
@@ -246,7 +234,7 @@
       <w:pPr>
         <w:pStyle w:val="Titre1"/>
       </w:pPr>
-      <w:bookmarkStart w:id="0" w:name="_Toc418946257"/>
+      <w:bookmarkStart w:id="0" w:name="_Toc419134158"/>
       <w:r>
         <w:lastRenderedPageBreak/>
         <w:t>Table des matières</w:t>
@@ -274,7 +262,7 @@
       <w:r>
         <w:fldChar w:fldCharType="separate"/>
       </w:r>
-      <w:hyperlink w:anchor="_Toc418946257" w:history="1">
+      <w:hyperlink w:anchor="_Toc419134158" w:history="1">
         <w:r>
           <w:rPr>
             <w:rStyle w:val="Lienhypertexte"/>
@@ -301,7 +289,7 @@
             <w:noProof/>
             <w:webHidden/>
           </w:rPr>
-          <w:instrText xml:space="preserve"> PAGEREF _Toc418946257 \h </w:instrText>
+          <w:instrText xml:space="preserve"> PAGEREF _Toc419134158 \h </w:instrText>
         </w:r>
         <w:r>
           <w:rPr>
@@ -344,7 +332,7 @@
           <w:lang w:eastAsia="fr-CH"/>
         </w:rPr>
       </w:pPr>
-      <w:hyperlink w:anchor="_Toc418946258" w:history="1">
+      <w:hyperlink w:anchor="_Toc419134159" w:history="1">
         <w:r>
           <w:rPr>
             <w:rStyle w:val="Lienhypertexte"/>
@@ -371,7 +359,7 @@
             <w:noProof/>
             <w:webHidden/>
           </w:rPr>
-          <w:instrText xml:space="preserve"> PAGEREF _Toc418946258 \h </w:instrText>
+          <w:instrText xml:space="preserve"> PAGEREF _Toc419134159 \h </w:instrText>
         </w:r>
         <w:r>
           <w:rPr>
@@ -414,7 +402,7 @@
           <w:lang w:eastAsia="fr-CH"/>
         </w:rPr>
       </w:pPr>
-      <w:hyperlink w:anchor="_Toc418946259" w:history="1">
+      <w:hyperlink w:anchor="_Toc419134160" w:history="1">
         <w:r>
           <w:rPr>
             <w:rStyle w:val="Lienhypertexte"/>
@@ -441,7 +429,7 @@
             <w:noProof/>
             <w:webHidden/>
           </w:rPr>
-          <w:instrText xml:space="preserve"> PAGEREF _Toc418946259 \h </w:instrText>
+          <w:instrText xml:space="preserve"> PAGEREF _Toc419134160 \h </w:instrText>
         </w:r>
         <w:r>
           <w:rPr>
@@ -484,7 +472,7 @@
           <w:lang w:eastAsia="fr-CH"/>
         </w:rPr>
       </w:pPr>
-      <w:hyperlink w:anchor="_Toc418946260" w:history="1">
+      <w:hyperlink w:anchor="_Toc419134161" w:history="1">
         <w:r>
           <w:rPr>
             <w:rStyle w:val="Lienhypertexte"/>
@@ -511,7 +499,7 @@
             <w:noProof/>
             <w:webHidden/>
           </w:rPr>
-          <w:instrText xml:space="preserve"> PAGEREF _Toc418946260 \h </w:instrText>
+          <w:instrText xml:space="preserve"> PAGEREF _Toc419134161 \h </w:instrText>
         </w:r>
         <w:r>
           <w:rPr>
@@ -554,7 +542,7 @@
           <w:lang w:eastAsia="fr-CH"/>
         </w:rPr>
       </w:pPr>
-      <w:hyperlink w:anchor="_Toc418946261" w:history="1">
+      <w:hyperlink w:anchor="_Toc419134162" w:history="1">
         <w:r>
           <w:rPr>
             <w:rStyle w:val="Lienhypertexte"/>
@@ -581,7 +569,7 @@
             <w:noProof/>
             <w:webHidden/>
           </w:rPr>
-          <w:instrText xml:space="preserve"> PAGEREF _Toc418946261 \h </w:instrText>
+          <w:instrText xml:space="preserve"> PAGEREF _Toc419134162 \h </w:instrText>
         </w:r>
         <w:r>
           <w:rPr>
@@ -624,7 +612,7 @@
           <w:lang w:eastAsia="fr-CH"/>
         </w:rPr>
       </w:pPr>
-      <w:hyperlink w:anchor="_Toc418946262" w:history="1">
+      <w:hyperlink w:anchor="_Toc419134163" w:history="1">
         <w:r>
           <w:rPr>
             <w:rStyle w:val="Lienhypertexte"/>
@@ -651,7 +639,7 @@
             <w:noProof/>
             <w:webHidden/>
           </w:rPr>
-          <w:instrText xml:space="preserve"> PAGEREF _Toc418946262 \h </w:instrText>
+          <w:instrText xml:space="preserve"> PAGEREF _Toc419134163 \h </w:instrText>
         </w:r>
         <w:r>
           <w:rPr>
@@ -694,7 +682,7 @@
           <w:lang w:eastAsia="fr-CH"/>
         </w:rPr>
       </w:pPr>
-      <w:hyperlink w:anchor="_Toc418946263" w:history="1">
+      <w:hyperlink w:anchor="_Toc419134164" w:history="1">
         <w:r>
           <w:rPr>
             <w:rStyle w:val="Lienhypertexte"/>
@@ -721,7 +709,7 @@
             <w:noProof/>
             <w:webHidden/>
           </w:rPr>
-          <w:instrText xml:space="preserve"> PAGEREF _Toc418946263 \h </w:instrText>
+          <w:instrText xml:space="preserve"> PAGEREF _Toc419134164 \h </w:instrText>
         </w:r>
         <w:r>
           <w:rPr>
@@ -764,7 +752,7 @@
           <w:lang w:eastAsia="fr-CH"/>
         </w:rPr>
       </w:pPr>
-      <w:hyperlink w:anchor="_Toc418946264" w:history="1">
+      <w:hyperlink w:anchor="_Toc419134165" w:history="1">
         <w:r>
           <w:rPr>
             <w:rStyle w:val="Lienhypertexte"/>
@@ -791,7 +779,7 @@
             <w:noProof/>
             <w:webHidden/>
           </w:rPr>
-          <w:instrText xml:space="preserve"> PAGEREF _Toc418946264 \h </w:instrText>
+          <w:instrText xml:space="preserve"> PAGEREF _Toc419134165 \h </w:instrText>
         </w:r>
         <w:r>
           <w:rPr>
@@ -834,7 +822,7 @@
           <w:lang w:eastAsia="fr-CH"/>
         </w:rPr>
       </w:pPr>
-      <w:hyperlink w:anchor="_Toc418946265" w:history="1">
+      <w:hyperlink w:anchor="_Toc419134166" w:history="1">
         <w:r>
           <w:rPr>
             <w:rStyle w:val="Lienhypertexte"/>
@@ -861,7 +849,7 @@
             <w:noProof/>
             <w:webHidden/>
           </w:rPr>
-          <w:instrText xml:space="preserve"> PAGEREF _Toc418946265 \h </w:instrText>
+          <w:instrText xml:space="preserve"> PAGEREF _Toc419134166 \h </w:instrText>
         </w:r>
         <w:r>
           <w:rPr>
@@ -904,7 +892,7 @@
           <w:lang w:eastAsia="fr-CH"/>
         </w:rPr>
       </w:pPr>
-      <w:hyperlink w:anchor="_Toc418946266" w:history="1">
+      <w:hyperlink w:anchor="_Toc419134167" w:history="1">
         <w:r>
           <w:rPr>
             <w:rStyle w:val="Lienhypertexte"/>
@@ -931,7 +919,7 @@
             <w:noProof/>
             <w:webHidden/>
           </w:rPr>
-          <w:instrText xml:space="preserve"> PAGEREF _Toc418946266 \h </w:instrText>
+          <w:instrText xml:space="preserve"> PAGEREF _Toc419134167 \h </w:instrText>
         </w:r>
         <w:r>
           <w:rPr>
@@ -974,7 +962,7 @@
           <w:lang w:eastAsia="fr-CH"/>
         </w:rPr>
       </w:pPr>
-      <w:hyperlink w:anchor="_Toc418946267" w:history="1">
+      <w:hyperlink w:anchor="_Toc419134168" w:history="1">
         <w:r>
           <w:rPr>
             <w:rStyle w:val="Lienhypertexte"/>
@@ -1001,7 +989,7 @@
             <w:noProof/>
             <w:webHidden/>
           </w:rPr>
-          <w:instrText xml:space="preserve"> PAGEREF _Toc418946267 \h </w:instrText>
+          <w:instrText xml:space="preserve"> PAGEREF _Toc419134168 \h </w:instrText>
         </w:r>
         <w:r>
           <w:rPr>
@@ -1044,7 +1032,7 @@
           <w:lang w:eastAsia="fr-CH"/>
         </w:rPr>
       </w:pPr>
-      <w:hyperlink w:anchor="_Toc418946268" w:history="1">
+      <w:hyperlink w:anchor="_Toc419134169" w:history="1">
         <w:r>
           <w:rPr>
             <w:rStyle w:val="Lienhypertexte"/>
@@ -1071,7 +1059,7 @@
             <w:noProof/>
             <w:webHidden/>
           </w:rPr>
-          <w:instrText xml:space="preserve"> PAGEREF _Toc418946268 \h </w:instrText>
+          <w:instrText xml:space="preserve"> PAGEREF _Toc419134169 \h </w:instrText>
         </w:r>
         <w:r>
           <w:rPr>
@@ -1114,7 +1102,7 @@
           <w:lang w:eastAsia="fr-CH"/>
         </w:rPr>
       </w:pPr>
-      <w:hyperlink w:anchor="_Toc418946269" w:history="1">
+      <w:hyperlink w:anchor="_Toc419134170" w:history="1">
         <w:r>
           <w:rPr>
             <w:rStyle w:val="Lienhypertexte"/>
@@ -1141,7 +1129,7 @@
             <w:noProof/>
             <w:webHidden/>
           </w:rPr>
-          <w:instrText xml:space="preserve"> PAGEREF _Toc418946269 \h </w:instrText>
+          <w:instrText xml:space="preserve"> PAGEREF _Toc419134170 \h </w:instrText>
         </w:r>
         <w:r>
           <w:rPr>
@@ -1184,7 +1172,7 @@
           <w:lang w:eastAsia="fr-CH"/>
         </w:rPr>
       </w:pPr>
-      <w:hyperlink w:anchor="_Toc418946270" w:history="1">
+      <w:hyperlink w:anchor="_Toc419134171" w:history="1">
         <w:r>
           <w:rPr>
             <w:rStyle w:val="Lienhypertexte"/>
@@ -1211,7 +1199,7 @@
             <w:noProof/>
             <w:webHidden/>
           </w:rPr>
-          <w:instrText xml:space="preserve"> PAGEREF _Toc418946270 \h </w:instrText>
+          <w:instrText xml:space="preserve"> PAGEREF _Toc419134171 \h </w:instrText>
         </w:r>
         <w:r>
           <w:rPr>
@@ -1254,7 +1242,7 @@
           <w:lang w:eastAsia="fr-CH"/>
         </w:rPr>
       </w:pPr>
-      <w:hyperlink w:anchor="_Toc418946271" w:history="1">
+      <w:hyperlink w:anchor="_Toc419134172" w:history="1">
         <w:r>
           <w:rPr>
             <w:rStyle w:val="Lienhypertexte"/>
@@ -1281,7 +1269,7 @@
             <w:noProof/>
             <w:webHidden/>
           </w:rPr>
-          <w:instrText xml:space="preserve"> PAGEREF _Toc418946271 \h </w:instrText>
+          <w:instrText xml:space="preserve"> PAGEREF _Toc419134172 \h </w:instrText>
         </w:r>
         <w:r>
           <w:rPr>
@@ -1324,7 +1312,7 @@
           <w:lang w:eastAsia="fr-CH"/>
         </w:rPr>
       </w:pPr>
-      <w:hyperlink w:anchor="_Toc418946272" w:history="1">
+      <w:hyperlink w:anchor="_Toc419134173" w:history="1">
         <w:r>
           <w:rPr>
             <w:rStyle w:val="Lienhypertexte"/>
@@ -1351,7 +1339,7 @@
             <w:noProof/>
             <w:webHidden/>
           </w:rPr>
-          <w:instrText xml:space="preserve"> PAGEREF _Toc418946272 \h </w:instrText>
+          <w:instrText xml:space="preserve"> PAGEREF _Toc419134173 \h </w:instrText>
         </w:r>
         <w:r>
           <w:rPr>
@@ -1394,7 +1382,7 @@
           <w:lang w:eastAsia="fr-CH"/>
         </w:rPr>
       </w:pPr>
-      <w:hyperlink w:anchor="_Toc418946273" w:history="1">
+      <w:hyperlink w:anchor="_Toc419134174" w:history="1">
         <w:r>
           <w:rPr>
             <w:rStyle w:val="Lienhypertexte"/>
@@ -1421,7 +1409,7 @@
             <w:noProof/>
             <w:webHidden/>
           </w:rPr>
-          <w:instrText xml:space="preserve"> PAGEREF _Toc418946273 \h </w:instrText>
+          <w:instrText xml:space="preserve"> PAGEREF _Toc419134174 \h </w:instrText>
         </w:r>
         <w:r>
           <w:rPr>
@@ -1464,7 +1452,7 @@
           <w:lang w:eastAsia="fr-CH"/>
         </w:rPr>
       </w:pPr>
-      <w:hyperlink w:anchor="_Toc418946274" w:history="1">
+      <w:hyperlink w:anchor="_Toc419134175" w:history="1">
         <w:r>
           <w:rPr>
             <w:rStyle w:val="Lienhypertexte"/>
@@ -1491,7 +1479,7 @@
             <w:noProof/>
             <w:webHidden/>
           </w:rPr>
-          <w:instrText xml:space="preserve"> PAGEREF _Toc418946274 \h </w:instrText>
+          <w:instrText xml:space="preserve"> PAGEREF _Toc419134175 \h </w:instrText>
         </w:r>
         <w:r>
           <w:rPr>
@@ -1534,7 +1522,7 @@
           <w:lang w:eastAsia="fr-CH"/>
         </w:rPr>
       </w:pPr>
-      <w:hyperlink w:anchor="_Toc418946275" w:history="1">
+      <w:hyperlink w:anchor="_Toc419134176" w:history="1">
         <w:r>
           <w:rPr>
             <w:rStyle w:val="Lienhypertexte"/>
@@ -1561,7 +1549,7 @@
             <w:noProof/>
             <w:webHidden/>
           </w:rPr>
-          <w:instrText xml:space="preserve"> PAGEREF _Toc418946275 \h </w:instrText>
+          <w:instrText xml:space="preserve"> PAGEREF _Toc419134176 \h </w:instrText>
         </w:r>
         <w:r>
           <w:rPr>
@@ -1604,7 +1592,7 @@
           <w:lang w:eastAsia="fr-CH"/>
         </w:rPr>
       </w:pPr>
-      <w:hyperlink w:anchor="_Toc418946276" w:history="1">
+      <w:hyperlink w:anchor="_Toc419134177" w:history="1">
         <w:r>
           <w:rPr>
             <w:rStyle w:val="Lienhypertexte"/>
@@ -1631,7 +1619,7 @@
             <w:noProof/>
             <w:webHidden/>
           </w:rPr>
-          <w:instrText xml:space="preserve"> PAGEREF _Toc418946276 \h </w:instrText>
+          <w:instrText xml:space="preserve"> PAGEREF _Toc419134177 \h </w:instrText>
         </w:r>
         <w:r>
           <w:rPr>
@@ -1674,7 +1662,7 @@
           <w:lang w:eastAsia="fr-CH"/>
         </w:rPr>
       </w:pPr>
-      <w:hyperlink w:anchor="_Toc418946277" w:history="1">
+      <w:hyperlink w:anchor="_Toc419134178" w:history="1">
         <w:r>
           <w:rPr>
             <w:rStyle w:val="Lienhypertexte"/>
@@ -1701,7 +1689,7 @@
             <w:noProof/>
             <w:webHidden/>
           </w:rPr>
-          <w:instrText xml:space="preserve"> PAGEREF _Toc418946277 \h </w:instrText>
+          <w:instrText xml:space="preserve"> PAGEREF _Toc419134178 \h </w:instrText>
         </w:r>
         <w:r>
           <w:rPr>
@@ -1744,7 +1732,7 @@
           <w:lang w:eastAsia="fr-CH"/>
         </w:rPr>
       </w:pPr>
-      <w:hyperlink w:anchor="_Toc418946278" w:history="1">
+      <w:hyperlink w:anchor="_Toc419134179" w:history="1">
         <w:r>
           <w:rPr>
             <w:rStyle w:val="Lienhypertexte"/>
@@ -1771,7 +1759,7 @@
             <w:noProof/>
             <w:webHidden/>
           </w:rPr>
-          <w:instrText xml:space="preserve"> PAGEREF _Toc418946278 \h </w:instrText>
+          <w:instrText xml:space="preserve"> PAGEREF _Toc419134179 \h </w:instrText>
         </w:r>
         <w:r>
           <w:rPr>
@@ -1814,7 +1802,7 @@
           <w:lang w:eastAsia="fr-CH"/>
         </w:rPr>
       </w:pPr>
-      <w:hyperlink w:anchor="_Toc418946279" w:history="1">
+      <w:hyperlink w:anchor="_Toc419134180" w:history="1">
         <w:r>
           <w:rPr>
             <w:rStyle w:val="Lienhypertexte"/>
@@ -1841,7 +1829,7 @@
             <w:noProof/>
             <w:webHidden/>
           </w:rPr>
-          <w:instrText xml:space="preserve"> PAGEREF _Toc418946279 \h </w:instrText>
+          <w:instrText xml:space="preserve"> PAGEREF _Toc419134180 \h </w:instrText>
         </w:r>
         <w:r>
           <w:rPr>
@@ -1884,7 +1872,7 @@
           <w:lang w:eastAsia="fr-CH"/>
         </w:rPr>
       </w:pPr>
-      <w:hyperlink w:anchor="_Toc418946280" w:history="1">
+      <w:hyperlink w:anchor="_Toc419134181" w:history="1">
         <w:r>
           <w:rPr>
             <w:rStyle w:val="Lienhypertexte"/>
@@ -1911,7 +1899,7 @@
             <w:noProof/>
             <w:webHidden/>
           </w:rPr>
-          <w:instrText xml:space="preserve"> PAGEREF _Toc418946280 \h </w:instrText>
+          <w:instrText xml:space="preserve"> PAGEREF _Toc419134181 \h </w:instrText>
         </w:r>
         <w:r>
           <w:rPr>
@@ -1954,7 +1942,7 @@
           <w:lang w:eastAsia="fr-CH"/>
         </w:rPr>
       </w:pPr>
-      <w:hyperlink w:anchor="_Toc418946281" w:history="1">
+      <w:hyperlink w:anchor="_Toc419134182" w:history="1">
         <w:r>
           <w:rPr>
             <w:rStyle w:val="Lienhypertexte"/>
@@ -1981,7 +1969,7 @@
             <w:noProof/>
             <w:webHidden/>
           </w:rPr>
-          <w:instrText xml:space="preserve"> PAGEREF _Toc418946281 \h </w:instrText>
+          <w:instrText xml:space="preserve"> PAGEREF _Toc419134182 \h </w:instrText>
         </w:r>
         <w:r>
           <w:rPr>
@@ -2024,7 +2012,7 @@
           <w:lang w:eastAsia="fr-CH"/>
         </w:rPr>
       </w:pPr>
-      <w:hyperlink w:anchor="_Toc418946282" w:history="1">
+      <w:hyperlink w:anchor="_Toc419134183" w:history="1">
         <w:r>
           <w:rPr>
             <w:rStyle w:val="Lienhypertexte"/>
@@ -2051,7 +2039,7 @@
             <w:noProof/>
             <w:webHidden/>
           </w:rPr>
-          <w:instrText xml:space="preserve"> PAGEREF _Toc418946282 \h </w:instrText>
+          <w:instrText xml:space="preserve"> PAGEREF _Toc419134183 \h </w:instrText>
         </w:r>
         <w:r>
           <w:rPr>
@@ -2094,7 +2082,7 @@
           <w:lang w:eastAsia="fr-CH"/>
         </w:rPr>
       </w:pPr>
-      <w:hyperlink w:anchor="_Toc418946283" w:history="1">
+      <w:hyperlink w:anchor="_Toc419134184" w:history="1">
         <w:r>
           <w:rPr>
             <w:rStyle w:val="Lienhypertexte"/>
@@ -2121,7 +2109,7 @@
             <w:noProof/>
             <w:webHidden/>
           </w:rPr>
-          <w:instrText xml:space="preserve"> PAGEREF _Toc418946283 \h </w:instrText>
+          <w:instrText xml:space="preserve"> PAGEREF _Toc419134184 \h </w:instrText>
         </w:r>
         <w:r>
           <w:rPr>
@@ -2164,7 +2152,7 @@
           <w:lang w:eastAsia="fr-CH"/>
         </w:rPr>
       </w:pPr>
-      <w:hyperlink w:anchor="_Toc418946284" w:history="1">
+      <w:hyperlink w:anchor="_Toc419134185" w:history="1">
         <w:r>
           <w:rPr>
             <w:rStyle w:val="Lienhypertexte"/>
@@ -2191,7 +2179,7 @@
             <w:noProof/>
             <w:webHidden/>
           </w:rPr>
-          <w:instrText xml:space="preserve"> PAGEREF _Toc418946284 \h </w:instrText>
+          <w:instrText xml:space="preserve"> PAGEREF _Toc419134185 \h </w:instrText>
         </w:r>
         <w:r>
           <w:rPr>
@@ -2234,7 +2222,7 @@
           <w:lang w:eastAsia="fr-CH"/>
         </w:rPr>
       </w:pPr>
-      <w:hyperlink w:anchor="_Toc418946285" w:history="1">
+      <w:hyperlink w:anchor="_Toc419134186" w:history="1">
         <w:r>
           <w:rPr>
             <w:rStyle w:val="Lienhypertexte"/>
@@ -2261,7 +2249,7 @@
             <w:noProof/>
             <w:webHidden/>
           </w:rPr>
-          <w:instrText xml:space="preserve"> PAGEREF _Toc418946285 \h </w:instrText>
+          <w:instrText xml:space="preserve"> PAGEREF _Toc419134186 \h </w:instrText>
         </w:r>
         <w:r>
           <w:rPr>
@@ -2304,7 +2292,7 @@
           <w:lang w:eastAsia="fr-CH"/>
         </w:rPr>
       </w:pPr>
-      <w:hyperlink w:anchor="_Toc418946286" w:history="1">
+      <w:hyperlink w:anchor="_Toc419134187" w:history="1">
         <w:r>
           <w:rPr>
             <w:rStyle w:val="Lienhypertexte"/>
@@ -2331,7 +2319,7 @@
             <w:noProof/>
             <w:webHidden/>
           </w:rPr>
-          <w:instrText xml:space="preserve"> PAGEREF _Toc418946286 \h </w:instrText>
+          <w:instrText xml:space="preserve"> PAGEREF _Toc419134187 \h </w:instrText>
         </w:r>
         <w:r>
           <w:rPr>
@@ -2374,7 +2362,7 @@
           <w:lang w:eastAsia="fr-CH"/>
         </w:rPr>
       </w:pPr>
-      <w:hyperlink w:anchor="_Toc418946287" w:history="1">
+      <w:hyperlink w:anchor="_Toc419134188" w:history="1">
         <w:r>
           <w:rPr>
             <w:rStyle w:val="Lienhypertexte"/>
@@ -2401,7 +2389,7 @@
             <w:noProof/>
             <w:webHidden/>
           </w:rPr>
-          <w:instrText xml:space="preserve"> PAGEREF _Toc418946287 \h </w:instrText>
+          <w:instrText xml:space="preserve"> PAGEREF _Toc419134188 \h </w:instrText>
         </w:r>
         <w:r>
           <w:rPr>
@@ -2444,7 +2432,7 @@
           <w:lang w:eastAsia="fr-CH"/>
         </w:rPr>
       </w:pPr>
-      <w:hyperlink w:anchor="_Toc418946288" w:history="1">
+      <w:hyperlink w:anchor="_Toc419134189" w:history="1">
         <w:r>
           <w:rPr>
             <w:rStyle w:val="Lienhypertexte"/>
@@ -2471,7 +2459,7 @@
             <w:noProof/>
             <w:webHidden/>
           </w:rPr>
-          <w:instrText xml:space="preserve"> PAGEREF _Toc418946288 \h </w:instrText>
+          <w:instrText xml:space="preserve"> PAGEREF _Toc419134189 \h </w:instrText>
         </w:r>
         <w:r>
           <w:rPr>
@@ -2514,7 +2502,7 @@
           <w:lang w:eastAsia="fr-CH"/>
         </w:rPr>
       </w:pPr>
-      <w:hyperlink w:anchor="_Toc418946289" w:history="1">
+      <w:hyperlink w:anchor="_Toc419134190" w:history="1">
         <w:r>
           <w:rPr>
             <w:rStyle w:val="Lienhypertexte"/>
@@ -2541,7 +2529,7 @@
             <w:noProof/>
             <w:webHidden/>
           </w:rPr>
-          <w:instrText xml:space="preserve"> PAGEREF _Toc418946289 \h </w:instrText>
+          <w:instrText xml:space="preserve"> PAGEREF _Toc419134190 \h </w:instrText>
         </w:r>
         <w:r>
           <w:rPr>
@@ -2584,7 +2572,7 @@
           <w:lang w:eastAsia="fr-CH"/>
         </w:rPr>
       </w:pPr>
-      <w:hyperlink w:anchor="_Toc418946290" w:history="1">
+      <w:hyperlink w:anchor="_Toc419134191" w:history="1">
         <w:r>
           <w:rPr>
             <w:rStyle w:val="Lienhypertexte"/>
@@ -2611,7 +2599,7 @@
             <w:noProof/>
             <w:webHidden/>
           </w:rPr>
-          <w:instrText xml:space="preserve"> PAGEREF _Toc418946290 \h </w:instrText>
+          <w:instrText xml:space="preserve"> PAGEREF _Toc419134191 \h </w:instrText>
         </w:r>
         <w:r>
           <w:rPr>
@@ -2654,7 +2642,7 @@
           <w:lang w:eastAsia="fr-CH"/>
         </w:rPr>
       </w:pPr>
-      <w:hyperlink w:anchor="_Toc418946291" w:history="1">
+      <w:hyperlink w:anchor="_Toc419134192" w:history="1">
         <w:r>
           <w:rPr>
             <w:rStyle w:val="Lienhypertexte"/>
@@ -2681,7 +2669,7 @@
             <w:noProof/>
             <w:webHidden/>
           </w:rPr>
-          <w:instrText xml:space="preserve"> PAGEREF _Toc418946291 \h </w:instrText>
+          <w:instrText xml:space="preserve"> PAGEREF _Toc419134192 \h </w:instrText>
         </w:r>
         <w:r>
           <w:rPr>
@@ -2724,7 +2712,7 @@
           <w:lang w:eastAsia="fr-CH"/>
         </w:rPr>
       </w:pPr>
-      <w:hyperlink w:anchor="_Toc418946292" w:history="1">
+      <w:hyperlink w:anchor="_Toc419134193" w:history="1">
         <w:r>
           <w:rPr>
             <w:rStyle w:val="Lienhypertexte"/>
@@ -2751,7 +2739,7 @@
             <w:noProof/>
             <w:webHidden/>
           </w:rPr>
-          <w:instrText xml:space="preserve"> PAGEREF _Toc418946292 \h </w:instrText>
+          <w:instrText xml:space="preserve"> PAGEREF _Toc419134193 \h </w:instrText>
         </w:r>
         <w:r>
           <w:rPr>
@@ -2794,7 +2782,7 @@
       <w:pPr>
         <w:pStyle w:val="Titre1"/>
       </w:pPr>
-      <w:bookmarkStart w:id="1" w:name="_Toc418946258"/>
+      <w:bookmarkStart w:id="1" w:name="_Toc419134159"/>
       <w:r>
         <w:lastRenderedPageBreak/>
         <w:t>Introduction</w:t>
@@ -2978,7 +2966,7 @@
       <w:pPr>
         <w:pStyle w:val="Titre1"/>
       </w:pPr>
-      <w:bookmarkStart w:id="2" w:name="_Toc418946259"/>
+      <w:bookmarkStart w:id="2" w:name="_Toc419134160"/>
       <w:r>
         <w:t>Etude d’opportunité</w:t>
       </w:r>
@@ -3043,74 +3031,6 @@
       </w:r>
     </w:p>
     <w:p>
-      <w:r>
-        <w:rPr>
-          <w:noProof/>
-          <w:lang w:eastAsia="fr-CH"/>
-        </w:rPr>
-        <w:drawing>
-          <wp:anchor distT="0" distB="0" distL="114300" distR="114300" simplePos="0" relativeHeight="251658240" behindDoc="0" locked="0" layoutInCell="1" allowOverlap="1" wp14:anchorId="232056AD" wp14:editId="2AA9FE05">
-            <wp:simplePos x="0" y="0"/>
-            <wp:positionH relativeFrom="column">
-              <wp:posOffset>1932940</wp:posOffset>
-            </wp:positionH>
-            <wp:positionV relativeFrom="paragraph">
-              <wp:posOffset>71120</wp:posOffset>
-            </wp:positionV>
-            <wp:extent cx="3850640" cy="1820545"/>
-            <wp:effectExtent l="0" t="0" r="0" b="8255"/>
-            <wp:wrapSquare wrapText="bothSides"/>
-            <wp:docPr id="1" name="Image 1"/>
-            <wp:cNvGraphicFramePr>
-              <a:graphicFrameLocks xmlns:a="http://schemas.openxmlformats.org/drawingml/2006/main" noChangeAspect="1"/>
-            </wp:cNvGraphicFramePr>
-            <a:graphic xmlns:a="http://schemas.openxmlformats.org/drawingml/2006/main">
-              <a:graphicData uri="http://schemas.openxmlformats.org/drawingml/2006/picture">
-                <pic:pic xmlns:pic="http://schemas.openxmlformats.org/drawingml/2006/picture">
-                  <pic:nvPicPr>
-                    <pic:cNvPr id="0" name="Capture_strucutreFichierNetBilletterie.PNG"/>
-                    <pic:cNvPicPr/>
-                  </pic:nvPicPr>
-                  <pic:blipFill rotWithShape="1">
-                    <a:blip r:embed="rId8" cstate="print">
-                      <a:extLst>
-                        <a:ext uri="{28A0092B-C50C-407E-A947-70E740481C1C}">
-                          <a14:useLocalDpi xmlns:a14="http://schemas.microsoft.com/office/drawing/2010/main" val="0"/>
-                        </a:ext>
-                      </a:extLst>
-                    </a:blip>
-                    <a:srcRect r="-74" b="22566"/>
-                    <a:stretch/>
-                  </pic:blipFill>
-                  <pic:spPr bwMode="auto">
-                    <a:xfrm>
-                      <a:off x="0" y="0"/>
-                      <a:ext cx="3850640" cy="1820545"/>
-                    </a:xfrm>
-                    <a:prstGeom prst="rect">
-                      <a:avLst/>
-                    </a:prstGeom>
-                    <a:ln>
-                      <a:noFill/>
-                    </a:ln>
-                    <a:extLst>
-                      <a:ext uri="{53640926-AAD7-44D8-BBD7-CCE9431645EC}">
-                        <a14:shadowObscured xmlns:a14="http://schemas.microsoft.com/office/drawing/2010/main"/>
-                      </a:ext>
-                    </a:extLst>
-                  </pic:spPr>
-                </pic:pic>
-              </a:graphicData>
-            </a:graphic>
-            <wp14:sizeRelH relativeFrom="page">
-              <wp14:pctWidth>0</wp14:pctWidth>
-            </wp14:sizeRelH>
-            <wp14:sizeRelV relativeFrom="page">
-              <wp14:pctHeight>0</wp14:pctHeight>
-            </wp14:sizeRelV>
-          </wp:anchor>
-        </w:drawing>
-      </w:r>
       <w:r>
         <w:rPr>
           <w:noProof/>
@@ -3119,13 +3039,13 @@
         <mc:AlternateContent>
           <mc:Choice Requires="wps">
             <w:drawing>
-              <wp:anchor distT="0" distB="0" distL="114300" distR="114300" simplePos="0" relativeHeight="251660288" behindDoc="0" locked="0" layoutInCell="1" allowOverlap="1" wp14:anchorId="201C74D8" wp14:editId="7EBB4454">
+              <wp:anchor distT="0" distB="0" distL="114300" distR="114300" simplePos="0" relativeHeight="251710464" behindDoc="0" locked="0" layoutInCell="1" allowOverlap="1" wp14:anchorId="3C9942E7" wp14:editId="5EA872A8">
                 <wp:simplePos x="0" y="0"/>
                 <wp:positionH relativeFrom="column">
-                  <wp:posOffset>1929130</wp:posOffset>
+                  <wp:posOffset>1913890</wp:posOffset>
                 </wp:positionH>
                 <wp:positionV relativeFrom="paragraph">
-                  <wp:posOffset>1949450</wp:posOffset>
+                  <wp:posOffset>1896110</wp:posOffset>
                 </wp:positionV>
                 <wp:extent cx="3850640" cy="198120"/>
                 <wp:effectExtent l="0" t="0" r="0" b="0"/>
@@ -3165,27 +3085,14 @@
                             <w:r>
                               <w:t xml:space="preserve">Figure </w:t>
                             </w:r>
-                            <w:r>
-                              <w:fldChar w:fldCharType="begin"/>
-                            </w:r>
-                            <w:r>
-                              <w:instrText xml:space="preserve"> SEQ Figure \* ARABIC </w:instrText>
-                            </w:r>
-                            <w:r>
-                              <w:fldChar w:fldCharType="separate"/>
-                            </w:r>
-                            <w:r>
-                              <w:rPr>
-                                <w:noProof/>
-                              </w:rPr>
-                              <w:t>1</w:t>
-                            </w:r>
-                            <w:r>
-                              <w:rPr>
-                                <w:noProof/>
-                              </w:rPr>
-                              <w:fldChar w:fldCharType="end"/>
-                            </w:r>
+                            <w:fldSimple w:instr=" SEQ Figure \* ARABIC ">
+                              <w:r>
+                                <w:rPr>
+                                  <w:noProof/>
+                                </w:rPr>
+                                <w:t>1</w:t>
+                              </w:r>
+                            </w:fldSimple>
                             <w:r>
                               <w:t xml:space="preserve"> : Structure du dossier "Net Billetterie"</w:t>
                             </w:r>
@@ -3209,11 +3116,11 @@
           </mc:Choice>
           <mc:Fallback>
             <w:pict>
-              <v:shapetype w14:anchorId="201C74D8" id="_x0000_t202" coordsize="21600,21600" o:spt="202" path="m,l,21600r21600,l21600,xe">
+              <v:shapetype w14:anchorId="3C9942E7" id="_x0000_t202" coordsize="21600,21600" o:spt="202" path="m,l,21600r21600,l21600,xe">
                 <v:stroke joinstyle="miter"/>
                 <v:path gradientshapeok="t" o:connecttype="rect"/>
               </v:shapetype>
-              <v:shape id="Zone de texte 2" o:spid="_x0000_s1026" type="#_x0000_t202" style="position:absolute;left:0;text-align:left;margin-left:151.9pt;margin-top:153.5pt;width:303.2pt;height:15.6pt;z-index:251660288;visibility:visible;mso-wrap-style:square;mso-height-percent:0;mso-wrap-distance-left:9pt;mso-wrap-distance-top:0;mso-wrap-distance-right:9pt;mso-wrap-distance-bottom:0;mso-position-horizontal:absolute;mso-position-horizontal-relative:text;mso-position-vertical:absolute;mso-position-vertical-relative:text;mso-height-percent:0;mso-height-relative:margin;v-text-anchor:top" o:gfxdata="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" stroked="f">
+              <v:shape id="Zone de texte 2" o:spid="_x0000_s1026" type="#_x0000_t202" style="position:absolute;left:0;text-align:left;margin-left:150.7pt;margin-top:149.3pt;width:303.2pt;height:15.6pt;z-index:251710464;visibility:visible;mso-wrap-style:square;mso-height-percent:0;mso-wrap-distance-left:9pt;mso-wrap-distance-top:0;mso-wrap-distance-right:9pt;mso-wrap-distance-bottom:0;mso-position-horizontal:absolute;mso-position-horizontal-relative:text;mso-position-vertical:absolute;mso-position-vertical-relative:text;mso-height-percent:0;mso-height-relative:margin;v-text-anchor:top" o:gfxdata="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" stroked="f">
                 <v:textbox inset="0,0,0,0">
                   <w:txbxContent>
                     <w:p>
@@ -3227,27 +3134,14 @@
                       <w:r>
                         <w:t xml:space="preserve">Figure </w:t>
                       </w:r>
-                      <w:r>
-                        <w:fldChar w:fldCharType="begin"/>
-                      </w:r>
-                      <w:r>
-                        <w:instrText xml:space="preserve"> SEQ Figure \* ARABIC </w:instrText>
-                      </w:r>
-                      <w:r>
-                        <w:fldChar w:fldCharType="separate"/>
-                      </w:r>
-                      <w:r>
-                        <w:rPr>
-                          <w:noProof/>
-                        </w:rPr>
-                        <w:t>1</w:t>
-                      </w:r>
-                      <w:r>
-                        <w:rPr>
-                          <w:noProof/>
-                        </w:rPr>
-                        <w:fldChar w:fldCharType="end"/>
-                      </w:r>
+                      <w:fldSimple w:instr=" SEQ Figure \* ARABIC ">
+                        <w:r>
+                          <w:rPr>
+                            <w:noProof/>
+                          </w:rPr>
+                          <w:t>1</w:t>
+                        </w:r>
+                      </w:fldSimple>
                       <w:r>
                         <w:t xml:space="preserve"> : Structure du dossier "Net Billetterie"</w:t>
                       </w:r>
@@ -3259,6 +3153,74 @@
             </w:pict>
           </mc:Fallback>
         </mc:AlternateContent>
+      </w:r>
+      <w:r>
+        <w:rPr>
+          <w:noProof/>
+          <w:lang w:eastAsia="fr-CH"/>
+        </w:rPr>
+        <w:drawing>
+          <wp:anchor distT="0" distB="360045" distL="360045" distR="360045" simplePos="0" relativeHeight="251657216" behindDoc="0" locked="0" layoutInCell="1" allowOverlap="1" wp14:anchorId="73F1311D" wp14:editId="06F608AB">
+            <wp:simplePos x="0" y="0"/>
+            <wp:positionH relativeFrom="column">
+              <wp:posOffset>1894840</wp:posOffset>
+            </wp:positionH>
+            <wp:positionV relativeFrom="paragraph">
+              <wp:posOffset>10160</wp:posOffset>
+            </wp:positionV>
+            <wp:extent cx="3852000" cy="1821600"/>
+            <wp:effectExtent l="0" t="0" r="0" b="7620"/>
+            <wp:wrapSquare wrapText="bothSides"/>
+            <wp:docPr id="1" name="Image 1"/>
+            <wp:cNvGraphicFramePr>
+              <a:graphicFrameLocks xmlns:a="http://schemas.openxmlformats.org/drawingml/2006/main" noChangeAspect="1"/>
+            </wp:cNvGraphicFramePr>
+            <a:graphic xmlns:a="http://schemas.openxmlformats.org/drawingml/2006/main">
+              <a:graphicData uri="http://schemas.openxmlformats.org/drawingml/2006/picture">
+                <pic:pic xmlns:pic="http://schemas.openxmlformats.org/drawingml/2006/picture">
+                  <pic:nvPicPr>
+                    <pic:cNvPr id="0" name="Capture_strucutreFichierNetBilletterie.PNG"/>
+                    <pic:cNvPicPr/>
+                  </pic:nvPicPr>
+                  <pic:blipFill rotWithShape="1">
+                    <a:blip r:embed="rId8" cstate="print">
+                      <a:extLst>
+                        <a:ext uri="{28A0092B-C50C-407E-A947-70E740481C1C}">
+                          <a14:useLocalDpi xmlns:a14="http://schemas.microsoft.com/office/drawing/2010/main" val="0"/>
+                        </a:ext>
+                      </a:extLst>
+                    </a:blip>
+                    <a:srcRect r="-74" b="22566"/>
+                    <a:stretch/>
+                  </pic:blipFill>
+                  <pic:spPr bwMode="auto">
+                    <a:xfrm>
+                      <a:off x="0" y="0"/>
+                      <a:ext cx="3852000" cy="1821600"/>
+                    </a:xfrm>
+                    <a:prstGeom prst="rect">
+                      <a:avLst/>
+                    </a:prstGeom>
+                    <a:ln>
+                      <a:noFill/>
+                    </a:ln>
+                    <a:extLst>
+                      <a:ext uri="{53640926-AAD7-44D8-BBD7-CCE9431645EC}">
+                        <a14:shadowObscured xmlns:a14="http://schemas.microsoft.com/office/drawing/2010/main"/>
+                      </a:ext>
+                    </a:extLst>
+                  </pic:spPr>
+                </pic:pic>
+              </a:graphicData>
+            </a:graphic>
+            <wp14:sizeRelH relativeFrom="page">
+              <wp14:pctWidth>0</wp14:pctWidth>
+            </wp14:sizeRelH>
+            <wp14:sizeRelV relativeFrom="page">
+              <wp14:pctHeight>0</wp14:pctHeight>
+            </wp14:sizeRelV>
+          </wp:anchor>
+        </w:drawing>
       </w:r>
       <w:r>
         <w:t xml:space="preserve">L’installation de </w:t>
@@ -3404,27 +3366,14 @@
       <w:r>
         <w:t xml:space="preserve">Figure </w:t>
       </w:r>
-      <w:r>
-        <w:fldChar w:fldCharType="begin"/>
-      </w:r>
-      <w:r>
-        <w:instrText xml:space="preserve"> SEQ Figure \* ARABIC </w:instrText>
-      </w:r>
-      <w:r>
-        <w:fldChar w:fldCharType="separate"/>
-      </w:r>
-      <w:r>
-        <w:rPr>
-          <w:noProof/>
-        </w:rPr>
-        <w:t>2</w:t>
-      </w:r>
-      <w:r>
-        <w:rPr>
-          <w:noProof/>
-        </w:rPr>
-        <w:fldChar w:fldCharType="end"/>
-      </w:r>
+      <w:fldSimple w:instr=" SEQ Figure \* ARABIC ">
+        <w:r>
+          <w:rPr>
+            <w:noProof/>
+          </w:rPr>
+          <w:t>2</w:t>
+        </w:r>
+      </w:fldSimple>
       <w:r>
         <w:t xml:space="preserve"> : </w:t>
       </w:r>
@@ -3537,8 +3486,8 @@
         <w:tblLook w:val="04A0" w:firstRow="1" w:lastRow="0" w:firstColumn="1" w:lastColumn="0" w:noHBand="0" w:noVBand="1"/>
       </w:tblPr>
       <w:tblGrid>
-        <w:gridCol w:w="3965"/>
-        <w:gridCol w:w="5323"/>
+        <w:gridCol w:w="4387"/>
+        <w:gridCol w:w="4901"/>
       </w:tblGrid>
       <w:tr>
         <w:trPr>
@@ -3562,8 +3511,8 @@
               </w:rPr>
               <w:drawing>
                 <wp:inline distT="0" distB="0" distL="0" distR="0" wp14:anchorId="166EF0DE" wp14:editId="391B20EF">
-                  <wp:extent cx="2320506" cy="3276008"/>
-                  <wp:effectExtent l="0" t="0" r="3810" b="635"/>
+                  <wp:extent cx="2235200" cy="3155578"/>
+                  <wp:effectExtent l="0" t="0" r="0" b="6985"/>
                   <wp:docPr id="5" name="Image 5"/>
                   <wp:cNvGraphicFramePr>
                     <a:graphicFrameLocks xmlns:a="http://schemas.openxmlformats.org/drawingml/2006/main" noChangeAspect="1"/>
@@ -3590,7 +3539,7 @@
                         <pic:spPr>
                           <a:xfrm>
                             <a:off x="0" y="0"/>
-                            <a:ext cx="2321846" cy="3277900"/>
+                            <a:ext cx="2238422" cy="3160126"/>
                           </a:xfrm>
                           <a:prstGeom prst="rect">
                             <a:avLst/>
@@ -3607,31 +3556,28 @@
             <w:pPr>
               <w:pStyle w:val="Lgende"/>
               <w:jc w:val="center"/>
+              <w:rPr>
+                <w:sz w:val="6"/>
+                <w:szCs w:val="6"/>
+              </w:rPr>
+            </w:pPr>
+          </w:p>
+          <w:p>
+            <w:pPr>
+              <w:pStyle w:val="Lgende"/>
+              <w:jc w:val="center"/>
             </w:pPr>
             <w:r>
               <w:t xml:space="preserve">Figure </w:t>
             </w:r>
-            <w:r>
-              <w:fldChar w:fldCharType="begin"/>
-            </w:r>
-            <w:r>
-              <w:instrText xml:space="preserve"> SEQ Figure \* ARABIC </w:instrText>
-            </w:r>
-            <w:r>
-              <w:fldChar w:fldCharType="separate"/>
-            </w:r>
-            <w:r>
-              <w:rPr>
-                <w:noProof/>
-              </w:rPr>
-              <w:t>3</w:t>
-            </w:r>
-            <w:r>
-              <w:rPr>
-                <w:noProof/>
-              </w:rPr>
-              <w:fldChar w:fldCharType="end"/>
-            </w:r>
+            <w:fldSimple w:instr=" SEQ Figure \* ARABIC ">
+              <w:r>
+                <w:rPr>
+                  <w:noProof/>
+                </w:rPr>
+                <w:t>3</w:t>
+              </w:r>
+            </w:fldSimple>
             <w:r>
               <w:t xml:space="preserve"> : Billet vendu sur internet</w:t>
             </w:r>
@@ -3654,8 +3600,8 @@
               </w:rPr>
               <w:drawing>
                 <wp:inline distT="0" distB="0" distL="0" distR="0" wp14:anchorId="60CB31B6" wp14:editId="6E3EF87E">
-                  <wp:extent cx="3243532" cy="1467670"/>
-                  <wp:effectExtent l="0" t="0" r="0" b="0"/>
+                  <wp:extent cx="2974976" cy="1346152"/>
+                  <wp:effectExtent l="0" t="0" r="0" b="6985"/>
                   <wp:docPr id="6" name="Image 6"/>
                   <wp:cNvGraphicFramePr>
                     <a:graphicFrameLocks xmlns:a="http://schemas.openxmlformats.org/drawingml/2006/main" noChangeAspect="1"/>
@@ -3682,7 +3628,7 @@
                         <pic:spPr>
                           <a:xfrm>
                             <a:off x="0" y="0"/>
-                            <a:ext cx="3242561" cy="1467231"/>
+                            <a:ext cx="2987189" cy="1351678"/>
                           </a:xfrm>
                           <a:prstGeom prst="rect">
                             <a:avLst/>
@@ -3699,31 +3645,28 @@
             <w:pPr>
               <w:pStyle w:val="Lgende"/>
               <w:jc w:val="center"/>
+              <w:rPr>
+                <w:sz w:val="6"/>
+                <w:szCs w:val="6"/>
+              </w:rPr>
+            </w:pPr>
+          </w:p>
+          <w:p>
+            <w:pPr>
+              <w:pStyle w:val="Lgende"/>
+              <w:jc w:val="center"/>
             </w:pPr>
             <w:r>
               <w:t xml:space="preserve">Figure </w:t>
             </w:r>
-            <w:r>
-              <w:fldChar w:fldCharType="begin"/>
-            </w:r>
-            <w:r>
-              <w:instrText xml:space="preserve"> SEQ Figure \* ARABIC </w:instrText>
-            </w:r>
-            <w:r>
-              <w:fldChar w:fldCharType="separate"/>
-            </w:r>
-            <w:r>
-              <w:rPr>
-                <w:noProof/>
-              </w:rPr>
-              <w:t>4</w:t>
-            </w:r>
-            <w:r>
-              <w:rPr>
-                <w:noProof/>
-              </w:rPr>
-              <w:fldChar w:fldCharType="end"/>
-            </w:r>
+            <w:fldSimple w:instr=" SEQ Figure \* ARABIC ">
+              <w:r>
+                <w:rPr>
+                  <w:noProof/>
+                </w:rPr>
+                <w:t>4</w:t>
+              </w:r>
+            </w:fldSimple>
             <w:r>
               <w:t xml:space="preserve"> : Billet vendu à la manifestation</w:t>
             </w:r>
@@ -3816,7 +3759,7 @@
       <w:pPr>
         <w:pStyle w:val="Titre1"/>
       </w:pPr>
-      <w:bookmarkStart w:id="3" w:name="_Toc418946260"/>
+      <w:bookmarkStart w:id="3" w:name="_Toc419134161"/>
       <w:r>
         <w:t>Analyse fonctionnelle</w:t>
       </w:r>
@@ -3826,7 +3769,7 @@
       <w:pPr>
         <w:pStyle w:val="Titre2"/>
       </w:pPr>
-      <w:bookmarkStart w:id="4" w:name="_Toc418946261"/>
+      <w:bookmarkStart w:id="4" w:name="_Toc419134162"/>
       <w:r>
         <w:t>Généralité</w:t>
       </w:r>
@@ -3835,9 +3778,9 @@
     <w:p>
       <w:pPr>
         <w:pStyle w:val="Titre3"/>
-        <w:spacing w:after="200"/>
-      </w:pPr>
-      <w:bookmarkStart w:id="5" w:name="_Toc418946262"/>
+        <w:spacing w:after="300"/>
+      </w:pPr>
+      <w:bookmarkStart w:id="5" w:name="_Toc419134163"/>
       <w:r>
         <w:t>Schéma</w:t>
       </w:r>
@@ -3905,27 +3848,14 @@
       <w:r>
         <w:t xml:space="preserve">Figure </w:t>
       </w:r>
-      <w:r>
-        <w:fldChar w:fldCharType="begin"/>
-      </w:r>
-      <w:r>
-        <w:instrText xml:space="preserve"> SEQ Figure \* ARABIC </w:instrText>
-      </w:r>
-      <w:r>
-        <w:fldChar w:fldCharType="separate"/>
-      </w:r>
-      <w:r>
-        <w:rPr>
-          <w:noProof/>
-        </w:rPr>
-        <w:t>5</w:t>
-      </w:r>
-      <w:r>
-        <w:rPr>
-          <w:noProof/>
-        </w:rPr>
-        <w:fldChar w:fldCharType="end"/>
-      </w:r>
+      <w:fldSimple w:instr=" SEQ Figure \* ARABIC ">
+        <w:r>
+          <w:rPr>
+            <w:noProof/>
+          </w:rPr>
+          <w:t>5</w:t>
+        </w:r>
+      </w:fldSimple>
       <w:r>
         <w:t xml:space="preserve"> :</w:t>
       </w:r>
@@ -3937,7 +3867,7 @@
       <w:pPr>
         <w:pStyle w:val="Titre3"/>
       </w:pPr>
-      <w:bookmarkStart w:id="6" w:name="_Toc418946263"/>
+      <w:bookmarkStart w:id="6" w:name="_Toc419134164"/>
       <w:r>
         <w:t>Description du schéma</w:t>
       </w:r>
@@ -4032,7 +3962,7 @@
       <w:pPr>
         <w:pStyle w:val="Titre2"/>
       </w:pPr>
-      <w:bookmarkStart w:id="7" w:name="_Toc418946264"/>
+      <w:bookmarkStart w:id="7" w:name="_Toc419134165"/>
       <w:r>
         <w:lastRenderedPageBreak/>
         <w:t>Description des fonctionnalités globales</w:t>
@@ -4043,7 +3973,7 @@
       <w:pPr>
         <w:pStyle w:val="Titre3"/>
       </w:pPr>
-      <w:bookmarkStart w:id="8" w:name="_Toc418946265"/>
+      <w:bookmarkStart w:id="8" w:name="_Toc419134166"/>
       <w:r>
         <w:t>Réservation de billets</w:t>
       </w:r>
@@ -4159,27 +4089,14 @@
       <w:r>
         <w:t xml:space="preserve">Figure </w:t>
       </w:r>
-      <w:r>
-        <w:fldChar w:fldCharType="begin"/>
-      </w:r>
-      <w:r>
-        <w:instrText xml:space="preserve"> SEQ Figure \* ARABIC </w:instrText>
-      </w:r>
-      <w:r>
-        <w:fldChar w:fldCharType="separate"/>
-      </w:r>
-      <w:r>
-        <w:rPr>
-          <w:noProof/>
-        </w:rPr>
-        <w:t>6</w:t>
-      </w:r>
-      <w:r>
-        <w:rPr>
-          <w:noProof/>
-        </w:rPr>
-        <w:fldChar w:fldCharType="end"/>
-      </w:r>
+      <w:fldSimple w:instr=" SEQ Figure \* ARABIC ">
+        <w:r>
+          <w:rPr>
+            <w:noProof/>
+          </w:rPr>
+          <w:t>6</w:t>
+        </w:r>
+      </w:fldSimple>
       <w:r>
         <w:t xml:space="preserve"> : Schéma de réservation</w:t>
       </w:r>
@@ -4188,7 +4105,7 @@
       <w:pPr>
         <w:pStyle w:val="Titre3"/>
       </w:pPr>
-      <w:bookmarkStart w:id="9" w:name="_Toc418946266"/>
+      <w:bookmarkStart w:id="9" w:name="_Toc419134167"/>
       <w:r>
         <w:t>Réservation en avance</w:t>
       </w:r>
@@ -4206,7 +4123,7 @@
       <w:pPr>
         <w:pStyle w:val="Titre3"/>
       </w:pPr>
-      <w:bookmarkStart w:id="10" w:name="_Toc418946267"/>
+      <w:bookmarkStart w:id="10" w:name="_Toc419134168"/>
       <w:r>
         <w:t>Validation de payement</w:t>
       </w:r>
@@ -4227,7 +4144,7 @@
       <w:pPr>
         <w:pStyle w:val="Titre3"/>
       </w:pPr>
-      <w:bookmarkStart w:id="11" w:name="_Toc418946268"/>
+      <w:bookmarkStart w:id="11" w:name="_Toc419134169"/>
       <w:r>
         <w:t>Mode administrateur</w:t>
       </w:r>
@@ -4269,7 +4186,7 @@
       <w:pPr>
         <w:pStyle w:val="Titre3"/>
       </w:pPr>
-      <w:bookmarkStart w:id="12" w:name="_Toc418946269"/>
+      <w:bookmarkStart w:id="12" w:name="_Toc419134170"/>
       <w:r>
         <w:t>Gestion des séances</w:t>
       </w:r>
@@ -4296,7 +4213,7 @@
       <w:pPr>
         <w:pStyle w:val="Titre3"/>
       </w:pPr>
-      <w:bookmarkStart w:id="13" w:name="_Toc418946270"/>
+      <w:bookmarkStart w:id="13" w:name="_Toc419134171"/>
       <w:r>
         <w:t>Gestion des salles</w:t>
       </w:r>
@@ -4314,7 +4231,7 @@
       <w:pPr>
         <w:pStyle w:val="Titre3"/>
       </w:pPr>
-      <w:bookmarkStart w:id="14" w:name="_Toc418946271"/>
+      <w:bookmarkStart w:id="14" w:name="_Toc419134172"/>
       <w:r>
         <w:t>Gestion des films</w:t>
       </w:r>
@@ -4341,7 +4258,7 @@
       <w:pPr>
         <w:pStyle w:val="Titre3"/>
       </w:pPr>
-      <w:bookmarkStart w:id="15" w:name="_Toc418946272"/>
+      <w:bookmarkStart w:id="15" w:name="_Toc419134173"/>
       <w:r>
         <w:t>Statistique</w:t>
       </w:r>
@@ -4356,7 +4273,7 @@
       <w:pPr>
         <w:pStyle w:val="Titre2"/>
       </w:pPr>
-      <w:bookmarkStart w:id="16" w:name="_Toc418946273"/>
+      <w:bookmarkStart w:id="16" w:name="_Toc419134174"/>
       <w:r>
         <w:lastRenderedPageBreak/>
         <w:t>Description détaillée de l’interface</w:t>
@@ -4366,9 +4283,9 @@
     <w:p>
       <w:pPr>
         <w:pStyle w:val="Titre3"/>
-        <w:spacing w:after="200"/>
-      </w:pPr>
-      <w:bookmarkStart w:id="17" w:name="_Toc418946274"/>
+        <w:spacing w:after="300"/>
+      </w:pPr>
+      <w:bookmarkStart w:id="17" w:name="_Toc419134175"/>
       <w:r>
         <w:t>Menu utilis</w:t>
       </w:r>
@@ -4443,27 +4360,14 @@
       <w:r>
         <w:t xml:space="preserve">Figure </w:t>
       </w:r>
-      <w:r>
-        <w:fldChar w:fldCharType="begin"/>
-      </w:r>
-      <w:r>
-        <w:instrText xml:space="preserve"> SEQ Figure \* ARABIC </w:instrText>
-      </w:r>
-      <w:r>
-        <w:fldChar w:fldCharType="separate"/>
-      </w:r>
-      <w:r>
-        <w:rPr>
-          <w:noProof/>
-        </w:rPr>
-        <w:t>7</w:t>
-      </w:r>
-      <w:r>
-        <w:rPr>
-          <w:noProof/>
-        </w:rPr>
-        <w:fldChar w:fldCharType="end"/>
-      </w:r>
+      <w:fldSimple w:instr=" SEQ Figure \* ARABIC ">
+        <w:r>
+          <w:rPr>
+            <w:noProof/>
+          </w:rPr>
+          <w:t>7</w:t>
+        </w:r>
+      </w:fldSimple>
       <w:r>
         <w:t xml:space="preserve"> : Interface du menu d’utilisateur</w:t>
       </w:r>
@@ -4569,9 +4473,9 @@
     <w:p>
       <w:pPr>
         <w:pStyle w:val="Titre3"/>
-        <w:spacing w:after="200"/>
-      </w:pPr>
-      <w:bookmarkStart w:id="18" w:name="_Toc418946275"/>
+        <w:spacing w:after="300"/>
+      </w:pPr>
+      <w:bookmarkStart w:id="18" w:name="_Toc419134176"/>
       <w:r>
         <w:t>Réser</w:t>
       </w:r>
@@ -4642,27 +4546,14 @@
       <w:r>
         <w:t xml:space="preserve">Figure </w:t>
       </w:r>
-      <w:r>
-        <w:fldChar w:fldCharType="begin"/>
-      </w:r>
-      <w:r>
-        <w:instrText xml:space="preserve"> SEQ Figure \* ARABIC </w:instrText>
-      </w:r>
-      <w:r>
-        <w:fldChar w:fldCharType="separate"/>
-      </w:r>
-      <w:r>
-        <w:rPr>
-          <w:noProof/>
-        </w:rPr>
-        <w:t>8</w:t>
-      </w:r>
-      <w:r>
-        <w:rPr>
-          <w:noProof/>
-        </w:rPr>
-        <w:fldChar w:fldCharType="end"/>
-      </w:r>
+      <w:fldSimple w:instr=" SEQ Figure \* ARABIC ">
+        <w:r>
+          <w:rPr>
+            <w:noProof/>
+          </w:rPr>
+          <w:t>8</w:t>
+        </w:r>
+      </w:fldSimple>
       <w:r>
         <w:t xml:space="preserve"> : Interface pour réserver une séance</w:t>
       </w:r>
@@ -4719,35 +4610,33 @@
       <w:r>
         <w:t xml:space="preserve"> </w:t>
       </w:r>
-      <w:bookmarkStart w:id="19" w:name="_GoBack"/>
+    </w:p>
+    <w:p>
+      <w:r>
+        <w:t xml:space="preserve">Une fois que tout est bon l’utilisateur peut valider et </w:t>
+      </w:r>
+      <w:r>
+        <w:t>procéder</w:t>
+      </w:r>
+      <w:r>
+        <w:t xml:space="preserve"> au payement.</w:t>
+      </w:r>
+    </w:p>
+    <w:p>
+      <w:pPr>
+        <w:pStyle w:val="Titre3"/>
+        <w:spacing w:after="300"/>
+      </w:pPr>
+      <w:bookmarkStart w:id="19" w:name="_Toc419134177"/>
+      <w:r>
+        <w:t>Réserver une séance en avance</w:t>
+      </w:r>
       <w:bookmarkEnd w:id="19"/>
     </w:p>
     <w:p>
-      <w:r>
-        <w:t xml:space="preserve">Une fois que tout est bon l’utilisateur peut valider et </w:t>
-      </w:r>
-      <w:r>
-        <w:t>procéder</w:t>
-      </w:r>
-      <w:r>
-        <w:t xml:space="preserve"> au payement.</w:t>
-      </w:r>
-    </w:p>
-    <w:p>
-      <w:pPr>
-        <w:pStyle w:val="Titre3"/>
-        <w:spacing w:after="200"/>
-      </w:pPr>
-      <w:bookmarkStart w:id="20" w:name="_Toc418946276"/>
-      <w:r>
-        <w:t>Réserver une séance en avance</w:t>
-      </w:r>
-      <w:bookmarkEnd w:id="20"/>
-    </w:p>
-    <w:p>
       <w:pPr>
         <w:keepNext/>
-        <w:spacing w:after="0"/>
+        <w:spacing w:after="40"/>
         <w:jc w:val="center"/>
       </w:pPr>
       <w:r>
@@ -4801,32 +4690,20 @@
     <w:p>
       <w:pPr>
         <w:pStyle w:val="Lgende"/>
+        <w:spacing w:after="300"/>
         <w:jc w:val="center"/>
       </w:pPr>
       <w:r>
         <w:t xml:space="preserve">Figure </w:t>
       </w:r>
-      <w:r>
-        <w:fldChar w:fldCharType="begin"/>
-      </w:r>
-      <w:r>
-        <w:instrText xml:space="preserve"> SEQ Figure \* ARABIC </w:instrText>
-      </w:r>
-      <w:r>
-        <w:fldChar w:fldCharType="separate"/>
-      </w:r>
-      <w:r>
-        <w:rPr>
-          <w:noProof/>
-        </w:rPr>
-        <w:t>9</w:t>
-      </w:r>
-      <w:r>
-        <w:rPr>
-          <w:noProof/>
-        </w:rPr>
-        <w:fldChar w:fldCharType="end"/>
-      </w:r>
+      <w:fldSimple w:instr=" SEQ Figure \* ARABIC ">
+        <w:r>
+          <w:rPr>
+            <w:noProof/>
+          </w:rPr>
+          <w:t>9</w:t>
+        </w:r>
+      </w:fldSimple>
       <w:r>
         <w:t xml:space="preserve"> : Interface </w:t>
       </w:r>
@@ -4872,17 +4749,18 @@
     <w:p>
       <w:pPr>
         <w:pStyle w:val="Titre3"/>
-      </w:pPr>
-      <w:bookmarkStart w:id="21" w:name="_Toc418946277"/>
+        <w:spacing w:after="300"/>
+      </w:pPr>
+      <w:bookmarkStart w:id="20" w:name="_Toc419134178"/>
       <w:r>
         <w:t>Login administrateur</w:t>
       </w:r>
-      <w:bookmarkEnd w:id="21"/>
+      <w:bookmarkEnd w:id="20"/>
     </w:p>
     <w:p>
       <w:pPr>
         <w:keepNext/>
-        <w:spacing w:after="0"/>
+        <w:spacing w:after="40"/>
         <w:jc w:val="center"/>
       </w:pPr>
       <w:r>
@@ -4936,32 +4814,20 @@
     <w:p>
       <w:pPr>
         <w:pStyle w:val="Lgende"/>
+        <w:spacing w:after="300"/>
         <w:jc w:val="center"/>
       </w:pPr>
       <w:r>
         <w:t xml:space="preserve">Figure </w:t>
       </w:r>
-      <w:r>
-        <w:fldChar w:fldCharType="begin"/>
-      </w:r>
-      <w:r>
-        <w:instrText xml:space="preserve"> SEQ Figure \* ARABIC </w:instrText>
-      </w:r>
-      <w:r>
-        <w:fldChar w:fldCharType="separate"/>
-      </w:r>
-      <w:r>
-        <w:rPr>
-          <w:noProof/>
-        </w:rPr>
-        <w:t>10</w:t>
-      </w:r>
-      <w:r>
-        <w:rPr>
-          <w:noProof/>
-        </w:rPr>
-        <w:fldChar w:fldCharType="end"/>
-      </w:r>
+      <w:fldSimple w:instr=" SEQ Figure \* ARABIC ">
+        <w:r>
+          <w:rPr>
+            <w:noProof/>
+          </w:rPr>
+          <w:t>10</w:t>
+        </w:r>
+      </w:fldSimple>
       <w:r>
         <w:t xml:space="preserve"> : Interface du login</w:t>
       </w:r>
@@ -5019,18 +4885,19 @@
     <w:p>
       <w:pPr>
         <w:pStyle w:val="Titre3"/>
-      </w:pPr>
-      <w:bookmarkStart w:id="22" w:name="_Toc418946278"/>
+        <w:spacing w:after="300"/>
+      </w:pPr>
+      <w:bookmarkStart w:id="21" w:name="_Toc419134179"/>
       <w:r>
         <w:lastRenderedPageBreak/>
         <w:t>Menu administrateur</w:t>
       </w:r>
-      <w:bookmarkEnd w:id="22"/>
+      <w:bookmarkEnd w:id="21"/>
     </w:p>
     <w:p>
       <w:pPr>
         <w:keepNext/>
-        <w:spacing w:after="0"/>
+        <w:spacing w:after="40"/>
         <w:jc w:val="center"/>
       </w:pPr>
       <w:r>
@@ -5084,32 +4951,20 @@
     <w:p>
       <w:pPr>
         <w:pStyle w:val="Lgende"/>
+        <w:spacing w:after="300"/>
         <w:jc w:val="center"/>
       </w:pPr>
       <w:r>
         <w:t xml:space="preserve">Figure </w:t>
       </w:r>
-      <w:r>
-        <w:fldChar w:fldCharType="begin"/>
-      </w:r>
-      <w:r>
-        <w:instrText xml:space="preserve"> SEQ Figure \* ARABIC </w:instrText>
-      </w:r>
-      <w:r>
-        <w:fldChar w:fldCharType="separate"/>
-      </w:r>
-      <w:r>
-        <w:rPr>
-          <w:noProof/>
-        </w:rPr>
-        <w:t>11</w:t>
-      </w:r>
-      <w:r>
-        <w:rPr>
-          <w:noProof/>
-        </w:rPr>
-        <w:fldChar w:fldCharType="end"/>
-      </w:r>
+      <w:fldSimple w:instr=" SEQ Figure \* ARABIC ">
+        <w:r>
+          <w:rPr>
+            <w:noProof/>
+          </w:rPr>
+          <w:t>11</w:t>
+        </w:r>
+      </w:fldSimple>
       <w:r>
         <w:t xml:space="preserve"> : Interface menu administrateur</w:t>
       </w:r>
@@ -5128,17 +4983,18 @@
     <w:p>
       <w:pPr>
         <w:pStyle w:val="Titre3"/>
-      </w:pPr>
-      <w:bookmarkStart w:id="23" w:name="_Toc418946279"/>
+        <w:spacing w:after="300"/>
+      </w:pPr>
+      <w:bookmarkStart w:id="22" w:name="_Toc419134180"/>
       <w:r>
         <w:t>Gestion</w:t>
       </w:r>
-      <w:bookmarkEnd w:id="23"/>
+      <w:bookmarkEnd w:id="22"/>
     </w:p>
     <w:p>
       <w:pPr>
         <w:keepNext/>
-        <w:spacing w:after="0"/>
+        <w:spacing w:after="40"/>
         <w:jc w:val="center"/>
       </w:pPr>
       <w:r>
@@ -5192,32 +5048,20 @@
     <w:p>
       <w:pPr>
         <w:pStyle w:val="Lgende"/>
+        <w:spacing w:after="300"/>
         <w:jc w:val="center"/>
       </w:pPr>
       <w:r>
         <w:t xml:space="preserve">Figure </w:t>
       </w:r>
-      <w:r>
-        <w:fldChar w:fldCharType="begin"/>
-      </w:r>
-      <w:r>
-        <w:instrText xml:space="preserve"> SEQ Figure \* ARABIC </w:instrText>
-      </w:r>
-      <w:r>
-        <w:fldChar w:fldCharType="separate"/>
-      </w:r>
-      <w:r>
-        <w:rPr>
-          <w:noProof/>
-        </w:rPr>
-        <w:t>12</w:t>
-      </w:r>
-      <w:r>
-        <w:rPr>
-          <w:noProof/>
-        </w:rPr>
-        <w:fldChar w:fldCharType="end"/>
-      </w:r>
+      <w:fldSimple w:instr=" SEQ Figure \* ARABIC ">
+        <w:r>
+          <w:rPr>
+            <w:noProof/>
+          </w:rPr>
+          <w:t>12</w:t>
+        </w:r>
+      </w:fldSimple>
       <w:r>
         <w:t xml:space="preserve"> : Interface gestion</w:t>
       </w:r>
@@ -5288,7 +5132,7 @@
     <w:p>
       <w:pPr>
         <w:keepNext/>
-        <w:spacing w:after="0"/>
+        <w:spacing w:after="40"/>
         <w:jc w:val="center"/>
       </w:pPr>
       <w:r>
@@ -5343,32 +5187,20 @@
     <w:p>
       <w:pPr>
         <w:pStyle w:val="Lgende"/>
+        <w:spacing w:after="300"/>
         <w:jc w:val="center"/>
       </w:pPr>
       <w:r>
         <w:t xml:space="preserve">Figure </w:t>
       </w:r>
-      <w:r>
-        <w:fldChar w:fldCharType="begin"/>
-      </w:r>
-      <w:r>
-        <w:instrText xml:space="preserve"> SEQ Figure \* ARABIC </w:instrText>
-      </w:r>
-      <w:r>
-        <w:fldChar w:fldCharType="separate"/>
-      </w:r>
-      <w:r>
-        <w:rPr>
-          <w:noProof/>
-        </w:rPr>
-        <w:t>13</w:t>
-      </w:r>
-      <w:r>
-        <w:rPr>
-          <w:noProof/>
-        </w:rPr>
-        <w:fldChar w:fldCharType="end"/>
-      </w:r>
+      <w:fldSimple w:instr=" SEQ Figure \* ARABIC ">
+        <w:r>
+          <w:rPr>
+            <w:noProof/>
+          </w:rPr>
+          <w:t>13</w:t>
+        </w:r>
+      </w:fldSimple>
       <w:r>
         <w:t xml:space="preserve"> : Modification d'un élément</w:t>
       </w:r>
@@ -5410,7 +5242,7 @@
     <w:p>
       <w:pPr>
         <w:keepNext/>
-        <w:spacing w:after="0"/>
+        <w:spacing w:after="40"/>
         <w:jc w:val="center"/>
       </w:pPr>
       <w:r>
@@ -5464,32 +5296,20 @@
     <w:p>
       <w:pPr>
         <w:pStyle w:val="Lgende"/>
+        <w:spacing w:after="300"/>
         <w:jc w:val="center"/>
       </w:pPr>
       <w:r>
         <w:t xml:space="preserve">Figure </w:t>
       </w:r>
-      <w:r>
-        <w:fldChar w:fldCharType="begin"/>
-      </w:r>
-      <w:r>
-        <w:instrText xml:space="preserve"> SEQ Figure \* ARABIC </w:instrText>
-      </w:r>
-      <w:r>
-        <w:fldChar w:fldCharType="separate"/>
-      </w:r>
-      <w:r>
-        <w:rPr>
-          <w:noProof/>
-        </w:rPr>
-        <w:t>14</w:t>
-      </w:r>
-      <w:r>
-        <w:rPr>
-          <w:noProof/>
-        </w:rPr>
-        <w:fldChar w:fldCharType="end"/>
-      </w:r>
+      <w:fldSimple w:instr=" SEQ Figure \* ARABIC ">
+        <w:r>
+          <w:rPr>
+            <w:noProof/>
+          </w:rPr>
+          <w:t>14</w:t>
+        </w:r>
+      </w:fldSimple>
       <w:r>
         <w:t xml:space="preserve"> : Interface pour ajouter un élément</w:t>
       </w:r>
@@ -5518,7 +5338,7 @@
     <w:p>
       <w:pPr>
         <w:keepNext/>
-        <w:spacing w:after="0"/>
+        <w:spacing w:after="40"/>
         <w:jc w:val="center"/>
       </w:pPr>
       <w:r>
@@ -5526,6 +5346,7 @@
           <w:noProof/>
           <w:lang w:eastAsia="fr-CH"/>
         </w:rPr>
+        <w:lastRenderedPageBreak/>
         <w:drawing>
           <wp:inline distT="0" distB="0" distL="0" distR="0" wp14:anchorId="5EDA2BA6" wp14:editId="72C96ECC">
             <wp:extent cx="3370586" cy="1762038"/>
@@ -5572,39 +5393,26 @@
     <w:p>
       <w:pPr>
         <w:pStyle w:val="Lgende"/>
+        <w:spacing w:after="300"/>
         <w:jc w:val="center"/>
       </w:pPr>
       <w:r>
         <w:t xml:space="preserve">Figure </w:t>
       </w:r>
-      <w:r>
-        <w:fldChar w:fldCharType="begin"/>
-      </w:r>
-      <w:r>
-        <w:instrText xml:space="preserve"> SEQ Figure \* ARABIC </w:instrText>
-      </w:r>
-      <w:r>
-        <w:fldChar w:fldCharType="separate"/>
-      </w:r>
-      <w:r>
-        <w:rPr>
-          <w:noProof/>
-        </w:rPr>
-        <w:t>15</w:t>
-      </w:r>
-      <w:r>
-        <w:rPr>
-          <w:noProof/>
-        </w:rPr>
-        <w:fldChar w:fldCharType="end"/>
-      </w:r>
+      <w:fldSimple w:instr=" SEQ Figure \* ARABIC ">
+        <w:r>
+          <w:rPr>
+            <w:noProof/>
+          </w:rPr>
+          <w:t>15</w:t>
+        </w:r>
+      </w:fldSimple>
       <w:r>
         <w:t xml:space="preserve"> : Interface pour créer une séance</w:t>
       </w:r>
     </w:p>
     <w:p>
       <w:r>
-        <w:lastRenderedPageBreak/>
         <w:t>Pour l’ajout d’une séance, l’utilisateur choisie un film et une salle. Puis, il peut choisir les jours o</w:t>
       </w:r>
       <w:r>
@@ -5618,11 +5426,11 @@
       <w:pPr>
         <w:pStyle w:val="Titre2"/>
       </w:pPr>
-      <w:bookmarkStart w:id="24" w:name="_Toc418946280"/>
+      <w:bookmarkStart w:id="23" w:name="_Toc419134181"/>
       <w:r>
         <w:t>Description des éléments de sécurité</w:t>
       </w:r>
-      <w:bookmarkEnd w:id="24"/>
+      <w:bookmarkEnd w:id="23"/>
     </w:p>
     <w:p>
       <w:r>
@@ -5659,6 +5467,8 @@
           <w:ilvl w:val="0"/>
           <w:numId w:val="1"/>
         </w:numPr>
+        <w:spacing w:after="300"/>
+        <w:ind w:left="714" w:hanging="357"/>
       </w:pPr>
       <w:r>
         <w:t xml:space="preserve">Les séances qui sont complètes ne sont pas </w:t>
@@ -5760,33 +5570,30 @@
           </w:p>
           <w:p>
             <w:pPr>
+              <w:keepNext/>
+              <w:jc w:val="center"/>
+              <w:rPr>
+                <w:sz w:val="6"/>
+                <w:szCs w:val="6"/>
+              </w:rPr>
+            </w:pPr>
+          </w:p>
+          <w:p>
+            <w:pPr>
               <w:pStyle w:val="Lgende"/>
               <w:jc w:val="center"/>
             </w:pPr>
             <w:r>
               <w:t xml:space="preserve">Figure </w:t>
             </w:r>
-            <w:r>
-              <w:fldChar w:fldCharType="begin"/>
-            </w:r>
-            <w:r>
-              <w:instrText xml:space="preserve"> SEQ Figure \* ARABIC </w:instrText>
-            </w:r>
-            <w:r>
-              <w:fldChar w:fldCharType="separate"/>
-            </w:r>
-            <w:r>
-              <w:rPr>
-                <w:noProof/>
-              </w:rPr>
-              <w:t>16</w:t>
-            </w:r>
-            <w:r>
-              <w:rPr>
-                <w:noProof/>
-              </w:rPr>
-              <w:fldChar w:fldCharType="end"/>
-            </w:r>
+            <w:fldSimple w:instr=" SEQ Figure \* ARABIC ">
+              <w:r>
+                <w:rPr>
+                  <w:noProof/>
+                </w:rPr>
+                <w:t>16</w:t>
+              </w:r>
+            </w:fldSimple>
             <w:r>
               <w:t xml:space="preserve"> : séance libre</w:t>
             </w:r>
@@ -5859,33 +5666,30 @@
           </w:p>
           <w:p>
             <w:pPr>
+              <w:keepNext/>
+              <w:jc w:val="center"/>
+              <w:rPr>
+                <w:sz w:val="6"/>
+                <w:szCs w:val="6"/>
+              </w:rPr>
+            </w:pPr>
+          </w:p>
+          <w:p>
+            <w:pPr>
               <w:pStyle w:val="Lgende"/>
               <w:jc w:val="center"/>
             </w:pPr>
             <w:r>
               <w:t xml:space="preserve">Figure </w:t>
             </w:r>
-            <w:r>
-              <w:fldChar w:fldCharType="begin"/>
-            </w:r>
-            <w:r>
-              <w:instrText xml:space="preserve"> SEQ Figure \* ARABIC </w:instrText>
-            </w:r>
-            <w:r>
-              <w:fldChar w:fldCharType="separate"/>
-            </w:r>
-            <w:r>
-              <w:rPr>
-                <w:noProof/>
-              </w:rPr>
-              <w:t>17</w:t>
-            </w:r>
-            <w:r>
-              <w:rPr>
-                <w:noProof/>
-              </w:rPr>
-              <w:fldChar w:fldCharType="end"/>
-            </w:r>
+            <w:fldSimple w:instr=" SEQ Figure \* ARABIC ">
+              <w:r>
+                <w:rPr>
+                  <w:noProof/>
+                </w:rPr>
+                <w:t>17</w:t>
+              </w:r>
+            </w:fldSimple>
             <w:r>
               <w:t xml:space="preserve"> : séance complète</w:t>
             </w:r>
@@ -6032,7 +5836,7 @@
     <w:p>
       <w:pPr>
         <w:keepNext/>
-        <w:spacing w:after="0"/>
+        <w:spacing w:after="40"/>
         <w:jc w:val="center"/>
       </w:pPr>
       <w:r>
@@ -6040,6 +5844,7 @@
           <w:noProof/>
           <w:lang w:eastAsia="fr-CH"/>
         </w:rPr>
+        <w:lastRenderedPageBreak/>
         <w:drawing>
           <wp:inline distT="0" distB="0" distL="0" distR="0" wp14:anchorId="3A1E806C" wp14:editId="3F3190DE">
             <wp:extent cx="3499200" cy="2264400"/>
@@ -6086,32 +5891,20 @@
     <w:p>
       <w:pPr>
         <w:pStyle w:val="Lgende"/>
+        <w:spacing w:after="300"/>
         <w:jc w:val="center"/>
       </w:pPr>
       <w:r>
         <w:t xml:space="preserve">Figure </w:t>
       </w:r>
-      <w:r>
-        <w:fldChar w:fldCharType="begin"/>
-      </w:r>
-      <w:r>
-        <w:instrText xml:space="preserve"> SEQ Figure \* ARABIC </w:instrText>
-      </w:r>
-      <w:r>
-        <w:fldChar w:fldCharType="separate"/>
-      </w:r>
-      <w:r>
-        <w:rPr>
-          <w:noProof/>
-        </w:rPr>
-        <w:t>18</w:t>
-      </w:r>
-      <w:r>
-        <w:rPr>
-          <w:noProof/>
-        </w:rPr>
-        <w:fldChar w:fldCharType="end"/>
-      </w:r>
+      <w:fldSimple w:instr=" SEQ Figure \* ARABIC ">
+        <w:r>
+          <w:rPr>
+            <w:noProof/>
+          </w:rPr>
+          <w:t>18</w:t>
+        </w:r>
+      </w:fldSimple>
       <w:r>
         <w:t xml:space="preserve"> : </w:t>
       </w:r>
@@ -6123,7 +5916,7 @@
     <w:p>
       <w:pPr>
         <w:keepNext/>
-        <w:spacing w:after="0"/>
+        <w:spacing w:after="40"/>
         <w:jc w:val="center"/>
       </w:pPr>
       <w:r>
@@ -6131,7 +5924,6 @@
           <w:noProof/>
           <w:lang w:eastAsia="fr-CH"/>
         </w:rPr>
-        <w:lastRenderedPageBreak/>
         <w:drawing>
           <wp:inline distT="0" distB="0" distL="0" distR="0" wp14:anchorId="6B8F621F" wp14:editId="76B4386B">
             <wp:extent cx="3499200" cy="2455200"/>
@@ -6183,27 +5975,14 @@
       <w:r>
         <w:t xml:space="preserve">Figure </w:t>
       </w:r>
-      <w:r>
-        <w:fldChar w:fldCharType="begin"/>
-      </w:r>
-      <w:r>
-        <w:instrText xml:space="preserve"> SEQ Figure \* ARABIC </w:instrText>
-      </w:r>
-      <w:r>
-        <w:fldChar w:fldCharType="separate"/>
-      </w:r>
-      <w:r>
-        <w:rPr>
-          <w:noProof/>
-        </w:rPr>
-        <w:t>19</w:t>
-      </w:r>
-      <w:r>
-        <w:rPr>
-          <w:noProof/>
-        </w:rPr>
-        <w:fldChar w:fldCharType="end"/>
-      </w:r>
+      <w:fldSimple w:instr=" SEQ Figure \* ARABIC ">
+        <w:r>
+          <w:rPr>
+            <w:noProof/>
+          </w:rPr>
+          <w:t>19</w:t>
+        </w:r>
+      </w:fldSimple>
       <w:r>
         <w:t xml:space="preserve"> : Avec la vérification des séances</w:t>
       </w:r>
@@ -6212,89 +5991,90 @@
       <w:pPr>
         <w:pStyle w:val="Titre1"/>
       </w:pPr>
-      <w:bookmarkStart w:id="25" w:name="_Toc418946281"/>
+      <w:bookmarkStart w:id="24" w:name="_Toc419134182"/>
       <w:r>
         <w:t>Analyse organique</w:t>
       </w:r>
+      <w:bookmarkEnd w:id="24"/>
+    </w:p>
+    <w:p>
+      <w:pPr>
+        <w:pStyle w:val="Titre2"/>
+      </w:pPr>
+      <w:bookmarkStart w:id="25" w:name="_Toc419134183"/>
+      <w:r>
+        <w:t>Généralités</w:t>
+      </w:r>
       <w:bookmarkEnd w:id="25"/>
     </w:p>
     <w:p>
-      <w:pPr>
-        <w:pStyle w:val="Titre2"/>
-      </w:pPr>
-      <w:bookmarkStart w:id="26" w:name="_Toc418946282"/>
-      <w:r>
-        <w:t>Généralités</w:t>
+      <w:proofErr w:type="spellStart"/>
+      <w:r>
+        <w:t>OneWay</w:t>
+      </w:r>
+      <w:proofErr w:type="spellEnd"/>
+      <w:r>
+        <w:t xml:space="preserve"> Tickets est une applicati</w:t>
+      </w:r>
+      <w:r>
+        <w:t>on qui est développée en Delphi, langage de programmation basé sur le pascale.</w:t>
+      </w:r>
+    </w:p>
+    <w:p>
+      <w:r>
+        <w:t>Au démarrage, l’application charge dans un tableau les séances qui sont disponible</w:t>
+      </w:r>
+      <w:r>
+        <w:t>s</w:t>
+      </w:r>
+      <w:r>
+        <w:t xml:space="preserve"> dans une certaine tranche d’heure.</w:t>
+      </w:r>
+      <w:r>
+        <w:t xml:space="preserve"> C</w:t>
+      </w:r>
+      <w:r>
+        <w:t>es séances sont affichée</w:t>
+      </w:r>
+      <w:r>
+        <w:t>s</w:t>
+      </w:r>
+      <w:r>
+        <w:t xml:space="preserve"> sur le menu à l’aide de bouton qui indique la séance (le film et la tranche d’heure de diffusion).</w:t>
+      </w:r>
+      <w:r>
+        <w:t xml:space="preserve"> Si une séance est complète, le bouton est désactivé</w:t>
+      </w:r>
+      <w:r>
+        <w:t xml:space="preserve"> et est affiché en rouge.</w:t>
+      </w:r>
+    </w:p>
+    <w:p>
+      <w:r>
+        <w:t>Sur ce menu, nous avons</w:t>
+      </w:r>
+      <w:r>
+        <w:t xml:space="preserve"> la possibilité de navigué pour voir d’éventuelle séances qui ne seraient pas encore affiché</w:t>
+      </w:r>
+      <w:r>
+        <w:t>e.</w:t>
+      </w:r>
+      <w:r>
+        <w:t xml:space="preserve"> </w:t>
+      </w:r>
+    </w:p>
+    <w:p>
+      <w:pPr>
+        <w:pStyle w:val="Titre3"/>
+      </w:pPr>
+      <w:bookmarkStart w:id="26" w:name="_Toc419134184"/>
+      <w:r>
+        <w:lastRenderedPageBreak/>
+        <w:t>Réservation d’une séance</w:t>
       </w:r>
       <w:bookmarkEnd w:id="26"/>
     </w:p>
     <w:p>
-      <w:proofErr w:type="spellStart"/>
-      <w:r>
-        <w:t>OneWay</w:t>
-      </w:r>
-      <w:proofErr w:type="spellEnd"/>
-      <w:r>
-        <w:t xml:space="preserve"> Tickets est une applicati</w:t>
-      </w:r>
-      <w:r>
-        <w:t>on qui est développée en Delphi, langage de programmation basé sur le pascale.</w:t>
-      </w:r>
-    </w:p>
-    <w:p>
-      <w:r>
-        <w:t>Au démarrage, l’application charge dans un tableau les séances qui sont disponible</w:t>
-      </w:r>
-      <w:r>
-        <w:t>s</w:t>
-      </w:r>
-      <w:r>
-        <w:t xml:space="preserve"> dans une certaine tranche d’heure.</w:t>
-      </w:r>
-      <w:r>
-        <w:t xml:space="preserve"> C</w:t>
-      </w:r>
-      <w:r>
-        <w:t>es séances sont affichée</w:t>
-      </w:r>
-      <w:r>
-        <w:t>s</w:t>
-      </w:r>
-      <w:r>
-        <w:t xml:space="preserve"> sur le menu à l’aide de bouton qui indique la séance (le film et la tranche d’heure de diffusion).</w:t>
-      </w:r>
-      <w:r>
-        <w:t xml:space="preserve"> Si une séance est complète, le bouton est désactivé</w:t>
-      </w:r>
-      <w:r>
-        <w:t xml:space="preserve"> et est affiché en rouge.</w:t>
-      </w:r>
-    </w:p>
-    <w:p>
-      <w:r>
-        <w:t>Sur ce menu, nous avons</w:t>
-      </w:r>
-      <w:r>
-        <w:t xml:space="preserve"> la possibilité de navigué pour voir d’éventuelle séances qui ne seraient pas encore affiché</w:t>
-      </w:r>
-      <w:r>
-        <w:t>e.</w:t>
-      </w:r>
-      <w:r>
-        <w:t xml:space="preserve"> </w:t>
-      </w:r>
-    </w:p>
-    <w:p>
-      <w:pPr>
-        <w:pStyle w:val="Titre3"/>
-      </w:pPr>
-      <w:bookmarkStart w:id="27" w:name="_Toc418946283"/>
-      <w:r>
-        <w:t>Réservation d’une séance</w:t>
-      </w:r>
-      <w:bookmarkEnd w:id="27"/>
-    </w:p>
-    <w:p>
       <w:r>
         <w:t>Pendant</w:t>
       </w:r>
@@ -6317,7 +6097,7 @@
     <w:p>
       <w:pPr>
         <w:keepNext/>
-        <w:spacing w:after="0"/>
+        <w:spacing w:after="40"/>
         <w:jc w:val="center"/>
       </w:pPr>
       <w:r>
@@ -6371,35 +6151,25 @@
     <w:p>
       <w:pPr>
         <w:pStyle w:val="Lgende"/>
+        <w:spacing w:after="300"/>
         <w:jc w:val="center"/>
       </w:pPr>
       <w:r>
         <w:t xml:space="preserve">Figure </w:t>
       </w:r>
-      <w:r>
-        <w:fldChar w:fldCharType="begin"/>
-      </w:r>
-      <w:r>
-        <w:instrText xml:space="preserve"> SEQ Figure \* ARABIC </w:instrText>
-      </w:r>
-      <w:r>
-        <w:fldChar w:fldCharType="separate"/>
-      </w:r>
-      <w:r>
-        <w:rPr>
-          <w:noProof/>
-        </w:rPr>
-        <w:t>20</w:t>
-      </w:r>
-      <w:r>
-        <w:rPr>
-          <w:noProof/>
-        </w:rPr>
-        <w:fldChar w:fldCharType="end"/>
-      </w:r>
+      <w:fldSimple w:instr=" SEQ Figure \* ARABIC ">
+        <w:r>
+          <w:rPr>
+            <w:noProof/>
+          </w:rPr>
+          <w:t>20</w:t>
+        </w:r>
+      </w:fldSimple>
       <w:r>
         <w:t xml:space="preserve"> : Schéma pour le calcul du prix d'un billet</w:t>
       </w:r>
+      <w:bookmarkStart w:id="27" w:name="_GoBack"/>
+      <w:bookmarkEnd w:id="27"/>
     </w:p>
     <w:p>
       <w:r>
@@ -6438,9 +6208,8 @@
       <w:pPr>
         <w:pStyle w:val="Titre3"/>
       </w:pPr>
-      <w:bookmarkStart w:id="28" w:name="_Toc418946284"/>
-      <w:r>
-        <w:lastRenderedPageBreak/>
+      <w:bookmarkStart w:id="28" w:name="_Toc419134185"/>
+      <w:r>
         <w:t>Administration</w:t>
       </w:r>
       <w:bookmarkEnd w:id="28"/>
@@ -6544,7 +6313,7 @@
       <w:pPr>
         <w:pStyle w:val="Titre3"/>
       </w:pPr>
-      <w:bookmarkStart w:id="29" w:name="_Toc418946285"/>
+      <w:bookmarkStart w:id="29" w:name="_Toc419134186"/>
       <w:r>
         <w:t>Stockage des données</w:t>
       </w:r>
@@ -6671,6 +6440,7 @@
               <w:jc w:val="left"/>
             </w:pPr>
             <w:r>
+              <w:lastRenderedPageBreak/>
               <w:t>Prix du film</w:t>
             </w:r>
           </w:p>
@@ -6689,6 +6459,7 @@
               <w:jc w:val="left"/>
             </w:pPr>
             <w:r>
+              <w:lastRenderedPageBreak/>
               <w:t>Salles :</w:t>
             </w:r>
           </w:p>
@@ -6736,6 +6507,7 @@
               <w:jc w:val="left"/>
             </w:pPr>
             <w:r>
+              <w:lastRenderedPageBreak/>
               <w:t>Prix :</w:t>
             </w:r>
           </w:p>
@@ -7035,7 +6807,6 @@
         <w:rPr>
           <w:i/>
         </w:rPr>
-        <w:lastRenderedPageBreak/>
         <w:t>Séance</w:t>
       </w:r>
       <w:r>
@@ -7082,7 +6853,7 @@
       <w:pPr>
         <w:pStyle w:val="Titre2"/>
       </w:pPr>
-      <w:bookmarkStart w:id="30" w:name="_Toc418946286"/>
+      <w:bookmarkStart w:id="30" w:name="_Toc419134187"/>
       <w:r>
         <w:t>Description détaillée des algorithmes de résolutio</w:t>
       </w:r>
@@ -7096,12 +6867,9 @@
     <w:p>
       <w:pPr>
         <w:sectPr>
-          <w:headerReference w:type="even" r:id="rId27"/>
-          <w:headerReference w:type="default" r:id="rId28"/>
-          <w:footerReference w:type="even" r:id="rId29"/>
-          <w:footerReference w:type="default" r:id="rId30"/>
-          <w:headerReference w:type="first" r:id="rId31"/>
-          <w:footerReference w:type="first" r:id="rId32"/>
+          <w:headerReference w:type="default" r:id="rId27"/>
+          <w:footerReference w:type="default" r:id="rId28"/>
+          <w:footerReference w:type="first" r:id="rId29"/>
           <w:pgSz w:w="11906" w:h="16838"/>
           <w:pgMar w:top="1417" w:right="1417" w:bottom="1417" w:left="1417" w:header="708" w:footer="708" w:gutter="0"/>
           <w:cols w:space="708"/>
@@ -7114,7 +6882,7 @@
       <w:pPr>
         <w:pStyle w:val="Titre1"/>
       </w:pPr>
-      <w:bookmarkStart w:id="31" w:name="_Toc418946287"/>
+      <w:bookmarkStart w:id="31" w:name="_Toc419134188"/>
       <w:r>
         <w:lastRenderedPageBreak/>
         <w:t>Test</w:t>
@@ -7125,7 +6893,7 @@
       <w:pPr>
         <w:pStyle w:val="Titre2"/>
       </w:pPr>
-      <w:bookmarkStart w:id="32" w:name="_Toc418946288"/>
+      <w:bookmarkStart w:id="32" w:name="_Toc419134189"/>
       <w:r>
         <w:t>Plan de test</w:t>
       </w:r>
@@ -7280,13 +7048,8 @@
             <w:pPr>
               <w:jc w:val="center"/>
             </w:pPr>
-            <w:proofErr w:type="spellStart"/>
-            <w:r>
-              <w:t>Devaud</w:t>
-            </w:r>
-            <w:proofErr w:type="spellEnd"/>
-            <w:r>
-              <w:t xml:space="preserve"> Alan</w:t>
+            <w:r>
+              <w:t>Devaud Alan</w:t>
             </w:r>
           </w:p>
         </w:tc>
@@ -7353,13 +7116,8 @@
             <w:pPr>
               <w:jc w:val="center"/>
             </w:pPr>
-            <w:proofErr w:type="spellStart"/>
-            <w:r>
-              <w:t>Devaud</w:t>
-            </w:r>
-            <w:proofErr w:type="spellEnd"/>
-            <w:r>
-              <w:t xml:space="preserve"> Alan</w:t>
+            <w:r>
+              <w:t>Devaud Alan</w:t>
             </w:r>
           </w:p>
         </w:tc>
@@ -7429,13 +7187,8 @@
             <w:pPr>
               <w:jc w:val="center"/>
             </w:pPr>
-            <w:proofErr w:type="spellStart"/>
-            <w:r>
-              <w:t>Devaud</w:t>
-            </w:r>
-            <w:proofErr w:type="spellEnd"/>
-            <w:r>
-              <w:t xml:space="preserve"> Alan</w:t>
+            <w:r>
+              <w:t>Devaud Alan</w:t>
             </w:r>
           </w:p>
         </w:tc>
@@ -7502,13 +7255,8 @@
             <w:pPr>
               <w:jc w:val="center"/>
             </w:pPr>
-            <w:proofErr w:type="spellStart"/>
-            <w:r>
-              <w:t>Devaud</w:t>
-            </w:r>
-            <w:proofErr w:type="spellEnd"/>
-            <w:r>
-              <w:t xml:space="preserve"> Alan</w:t>
+            <w:r>
+              <w:t>Devaud Alan</w:t>
             </w:r>
           </w:p>
         </w:tc>
@@ -7583,13 +7331,8 @@
             <w:pPr>
               <w:jc w:val="center"/>
             </w:pPr>
-            <w:proofErr w:type="spellStart"/>
-            <w:r>
-              <w:t>Devaud</w:t>
-            </w:r>
-            <w:proofErr w:type="spellEnd"/>
-            <w:r>
-              <w:t xml:space="preserve"> Alan</w:t>
+            <w:r>
+              <w:t>Devaud Alan</w:t>
             </w:r>
           </w:p>
         </w:tc>
@@ -7659,13 +7402,8 @@
             <w:pPr>
               <w:jc w:val="center"/>
             </w:pPr>
-            <w:proofErr w:type="spellStart"/>
-            <w:r>
-              <w:t>Devaud</w:t>
-            </w:r>
-            <w:proofErr w:type="spellEnd"/>
-            <w:r>
-              <w:t xml:space="preserve"> Alan</w:t>
+            <w:r>
+              <w:t>Devaud Alan</w:t>
             </w:r>
           </w:p>
         </w:tc>
@@ -7726,13 +7464,8 @@
             <w:pPr>
               <w:jc w:val="center"/>
             </w:pPr>
-            <w:proofErr w:type="spellStart"/>
-            <w:r>
-              <w:t>Devaud</w:t>
-            </w:r>
-            <w:proofErr w:type="spellEnd"/>
-            <w:r>
-              <w:t xml:space="preserve"> Alan</w:t>
+            <w:r>
+              <w:t>Devaud Alan</w:t>
             </w:r>
           </w:p>
         </w:tc>
@@ -7810,13 +7543,8 @@
             <w:pPr>
               <w:jc w:val="center"/>
             </w:pPr>
-            <w:proofErr w:type="spellStart"/>
-            <w:r>
-              <w:t>Devaud</w:t>
-            </w:r>
-            <w:proofErr w:type="spellEnd"/>
-            <w:r>
-              <w:t xml:space="preserve"> Alan</w:t>
+            <w:r>
+              <w:t>Devaud Alan</w:t>
             </w:r>
           </w:p>
         </w:tc>
@@ -7884,13 +7612,8 @@
             <w:pPr>
               <w:jc w:val="center"/>
             </w:pPr>
-            <w:proofErr w:type="spellStart"/>
-            <w:r>
-              <w:t>Devaud</w:t>
-            </w:r>
-            <w:proofErr w:type="spellEnd"/>
-            <w:r>
-              <w:t xml:space="preserve"> Alan</w:t>
+            <w:r>
+              <w:t>Devaud Alan</w:t>
             </w:r>
           </w:p>
         </w:tc>
@@ -7951,13 +7674,8 @@
             <w:pPr>
               <w:jc w:val="center"/>
             </w:pPr>
-            <w:proofErr w:type="spellStart"/>
-            <w:r>
-              <w:t>Devaud</w:t>
-            </w:r>
-            <w:proofErr w:type="spellEnd"/>
-            <w:r>
-              <w:t xml:space="preserve"> Alan</w:t>
+            <w:r>
+              <w:t>Devaud Alan</w:t>
             </w:r>
           </w:p>
         </w:tc>
@@ -8030,13 +7748,8 @@
             <w:pPr>
               <w:jc w:val="center"/>
             </w:pPr>
-            <w:proofErr w:type="spellStart"/>
-            <w:r>
-              <w:t>Devaud</w:t>
-            </w:r>
-            <w:proofErr w:type="spellEnd"/>
-            <w:r>
-              <w:t xml:space="preserve"> Alan</w:t>
+            <w:r>
+              <w:t>Devaud Alan</w:t>
             </w:r>
           </w:p>
         </w:tc>
@@ -8097,13 +7810,8 @@
             <w:pPr>
               <w:jc w:val="center"/>
             </w:pPr>
-            <w:proofErr w:type="spellStart"/>
-            <w:r>
-              <w:t>Devaud</w:t>
-            </w:r>
-            <w:proofErr w:type="spellEnd"/>
-            <w:r>
-              <w:t xml:space="preserve"> Alan</w:t>
+            <w:r>
+              <w:t>Devaud Alan</w:t>
             </w:r>
           </w:p>
         </w:tc>
@@ -8178,13 +7886,8 @@
             <w:pPr>
               <w:jc w:val="center"/>
             </w:pPr>
-            <w:proofErr w:type="spellStart"/>
-            <w:r>
-              <w:t>Devaud</w:t>
-            </w:r>
-            <w:proofErr w:type="spellEnd"/>
-            <w:r>
-              <w:t xml:space="preserve"> Alan</w:t>
+            <w:r>
+              <w:t>Devaud Alan</w:t>
             </w:r>
           </w:p>
         </w:tc>
@@ -8260,13 +7963,8 @@
             <w:pPr>
               <w:jc w:val="center"/>
             </w:pPr>
-            <w:proofErr w:type="spellStart"/>
-            <w:r>
-              <w:t>Devaud</w:t>
-            </w:r>
-            <w:proofErr w:type="spellEnd"/>
-            <w:r>
-              <w:t xml:space="preserve"> Alan</w:t>
+            <w:r>
+              <w:t>Devaud Alan</w:t>
             </w:r>
           </w:p>
         </w:tc>
@@ -8336,13 +8034,8 @@
             <w:pPr>
               <w:jc w:val="center"/>
             </w:pPr>
-            <w:proofErr w:type="spellStart"/>
-            <w:r>
-              <w:t>Devaud</w:t>
-            </w:r>
-            <w:proofErr w:type="spellEnd"/>
-            <w:r>
-              <w:t xml:space="preserve"> Alan</w:t>
+            <w:r>
+              <w:t>Devaud Alan</w:t>
             </w:r>
           </w:p>
         </w:tc>
@@ -8409,13 +8102,8 @@
             <w:pPr>
               <w:jc w:val="center"/>
             </w:pPr>
-            <w:proofErr w:type="spellStart"/>
-            <w:r>
-              <w:t>Devaud</w:t>
-            </w:r>
-            <w:proofErr w:type="spellEnd"/>
-            <w:r>
-              <w:t xml:space="preserve"> Alan</w:t>
+            <w:r>
+              <w:t>Devaud Alan</w:t>
             </w:r>
           </w:p>
         </w:tc>
@@ -8497,13 +8185,8 @@
             <w:pPr>
               <w:jc w:val="center"/>
             </w:pPr>
-            <w:proofErr w:type="spellStart"/>
-            <w:r>
-              <w:t>Devaud</w:t>
-            </w:r>
-            <w:proofErr w:type="spellEnd"/>
-            <w:r>
-              <w:t xml:space="preserve"> Alan</w:t>
+            <w:r>
+              <w:t>Devaud Alan</w:t>
             </w:r>
           </w:p>
         </w:tc>
@@ -8570,13 +8253,8 @@
             <w:pPr>
               <w:jc w:val="center"/>
             </w:pPr>
-            <w:proofErr w:type="spellStart"/>
-            <w:r>
-              <w:t>Devaud</w:t>
-            </w:r>
-            <w:proofErr w:type="spellEnd"/>
-            <w:r>
-              <w:t xml:space="preserve"> Alan</w:t>
+            <w:r>
+              <w:t>Devaud Alan</w:t>
             </w:r>
           </w:p>
         </w:tc>
@@ -8641,13 +8319,8 @@
             <w:pPr>
               <w:jc w:val="center"/>
             </w:pPr>
-            <w:proofErr w:type="spellStart"/>
-            <w:r>
-              <w:t>Devaud</w:t>
-            </w:r>
-            <w:proofErr w:type="spellEnd"/>
-            <w:r>
-              <w:t xml:space="preserve"> Alan</w:t>
+            <w:r>
+              <w:t>Devaud Alan</w:t>
             </w:r>
           </w:p>
         </w:tc>
@@ -8731,13 +8404,8 @@
             <w:pPr>
               <w:jc w:val="center"/>
             </w:pPr>
-            <w:proofErr w:type="spellStart"/>
-            <w:r>
-              <w:t>Devaud</w:t>
-            </w:r>
-            <w:proofErr w:type="spellEnd"/>
-            <w:r>
-              <w:t xml:space="preserve"> Alan</w:t>
+            <w:r>
+              <w:t>Devaud Alan</w:t>
             </w:r>
           </w:p>
         </w:tc>
@@ -8798,13 +8466,8 @@
             <w:pPr>
               <w:jc w:val="center"/>
             </w:pPr>
-            <w:proofErr w:type="spellStart"/>
-            <w:r>
-              <w:t>Devaud</w:t>
-            </w:r>
-            <w:proofErr w:type="spellEnd"/>
-            <w:r>
-              <w:t xml:space="preserve"> Alan</w:t>
+            <w:r>
+              <w:t>Devaud Alan</w:t>
             </w:r>
           </w:p>
         </w:tc>
@@ -8883,13 +8546,8 @@
             <w:pPr>
               <w:jc w:val="center"/>
             </w:pPr>
-            <w:proofErr w:type="spellStart"/>
-            <w:r>
-              <w:t>Devaud</w:t>
-            </w:r>
-            <w:proofErr w:type="spellEnd"/>
-            <w:r>
-              <w:t xml:space="preserve"> Alan</w:t>
+            <w:r>
+              <w:t>Devaud Alan</w:t>
             </w:r>
           </w:p>
         </w:tc>
@@ -8962,13 +8620,8 @@
             <w:pPr>
               <w:jc w:val="center"/>
             </w:pPr>
-            <w:proofErr w:type="spellStart"/>
-            <w:r>
-              <w:t>Devaud</w:t>
-            </w:r>
-            <w:proofErr w:type="spellEnd"/>
-            <w:r>
-              <w:t xml:space="preserve"> Alan</w:t>
+            <w:r>
+              <w:t>Devaud Alan</w:t>
             </w:r>
           </w:p>
         </w:tc>
@@ -9007,7 +8660,7 @@
       <w:pPr>
         <w:pStyle w:val="Titre2"/>
       </w:pPr>
-      <w:bookmarkStart w:id="33" w:name="_Toc418946289"/>
+      <w:bookmarkStart w:id="33" w:name="_Toc419134190"/>
       <w:r>
         <w:t>Rapport de test</w:t>
       </w:r>
@@ -9256,10 +8909,10 @@
     <w:p>
       <w:pPr>
         <w:sectPr>
-          <w:headerReference w:type="default" r:id="rId33"/>
-          <w:footerReference w:type="default" r:id="rId34"/>
-          <w:headerReference w:type="first" r:id="rId35"/>
-          <w:footerReference w:type="first" r:id="rId36"/>
+          <w:headerReference w:type="default" r:id="rId30"/>
+          <w:footerReference w:type="default" r:id="rId31"/>
+          <w:headerReference w:type="first" r:id="rId32"/>
+          <w:footerReference w:type="first" r:id="rId33"/>
           <w:pgSz w:w="16838" w:h="11906" w:orient="landscape"/>
           <w:pgMar w:top="1417" w:right="1417" w:bottom="1417" w:left="1417" w:header="708" w:footer="708" w:gutter="0"/>
           <w:cols w:space="708"/>
@@ -9272,7 +8925,7 @@
       <w:pPr>
         <w:pStyle w:val="Titre1"/>
       </w:pPr>
-      <w:bookmarkStart w:id="34" w:name="_Toc418946290"/>
+      <w:bookmarkStart w:id="34" w:name="_Toc419134191"/>
       <w:r>
         <w:lastRenderedPageBreak/>
         <w:t>Conclusion</w:t>
@@ -9283,7 +8936,7 @@
       <w:pPr>
         <w:pStyle w:val="Titre1"/>
       </w:pPr>
-      <w:bookmarkStart w:id="35" w:name="_Toc418946291"/>
+      <w:bookmarkStart w:id="35" w:name="_Toc419134192"/>
       <w:r>
         <w:t>Bibliographie</w:t>
       </w:r>
@@ -9293,7 +8946,7 @@
       <w:pPr>
         <w:pStyle w:val="Titre1"/>
       </w:pPr>
-      <w:bookmarkStart w:id="36" w:name="_Toc418946292"/>
+      <w:bookmarkStart w:id="36" w:name="_Toc419134193"/>
       <w:r>
         <w:t>Remerciements</w:t>
       </w:r>
@@ -9301,8 +8954,8 @@
     </w:p>
     <w:p/>
     <w:sectPr>
-      <w:headerReference w:type="first" r:id="rId37"/>
-      <w:footerReference w:type="first" r:id="rId38"/>
+      <w:headerReference w:type="first" r:id="rId34"/>
+      <w:footerReference w:type="first" r:id="rId35"/>
       <w:pgSz w:w="11906" w:h="16838"/>
       <w:pgMar w:top="1417" w:right="1417" w:bottom="1417" w:left="1417" w:header="708" w:footer="708" w:gutter="0"/>
       <w:cols w:space="708"/>
@@ -9343,27 +8996,12 @@
   <w:p>
     <w:pPr>
       <w:pStyle w:val="Pieddepage"/>
-    </w:pPr>
-  </w:p>
-</w:ftr>
-</file>
-
-<file path=word/footer2.xml><?xml version="1.0" encoding="utf-8"?>
-<w:ftr xmlns:wpc="http://schemas.microsoft.com/office/word/2010/wordprocessingCanvas" xmlns:mc="http://schemas.openxmlformats.org/markup-compatibility/2006" xmlns:o="urn:schemas-microsoft-com:office:office" xmlns:r="http://schemas.openxmlformats.org/officeDocument/2006/relationships" xmlns:m="http://schemas.openxmlformats.org/officeDocument/2006/math" xmlns:v="urn:schemas-microsoft-com:vml" xmlns:wp14="http://schemas.microsoft.com/office/word/2010/wordprocessingDrawing" xmlns:wp="http://schemas.openxmlformats.org/drawingml/2006/wordprocessingDrawing" xmlns:w10="urn:schemas-microsoft-com:office:word" xmlns:w="http://schemas.openxmlformats.org/wordprocessingml/2006/main" xmlns:w14="http://schemas.microsoft.com/office/word/2010/wordml" xmlns:w15="http://schemas.microsoft.com/office/word/2012/wordml" xmlns:wpg="http://schemas.microsoft.com/office/word/2010/wordprocessingGroup" xmlns:wpi="http://schemas.microsoft.com/office/word/2010/wordprocessingInk" xmlns:wne="http://schemas.microsoft.com/office/word/2006/wordml" xmlns:wps="http://schemas.microsoft.com/office/word/2010/wordprocessingShape" mc:Ignorable="w14 w15 wp14">
-  <w:p>
-    <w:pPr>
-      <w:pStyle w:val="Pieddepage"/>
       <w:tabs>
         <w:tab w:val="right" w:pos="13467"/>
       </w:tabs>
     </w:pPr>
-    <w:proofErr w:type="spellStart"/>
     <w:r>
-      <w:t>Devaud</w:t>
-    </w:r>
-    <w:proofErr w:type="spellEnd"/>
-    <w:r>
-      <w:t xml:space="preserve"> Alan</w:t>
+      <w:t>Devaud Alan</w:t>
     </w:r>
     <w:r>
       <w:tab/>
@@ -9392,11 +9030,27 @@
         <w:noProof/>
         <w:lang w:val="fr-FR"/>
       </w:rPr>
-      <w:t>10</w:t>
+      <w:t>15</w:t>
     </w:r>
     <w:r>
       <w:fldChar w:fldCharType="end"/>
     </w:r>
+  </w:p>
+</w:ftr>
+</file>
+
+<file path=word/footer2.xml><?xml version="1.0" encoding="utf-8"?>
+<w:ftr xmlns:wpc="http://schemas.microsoft.com/office/word/2010/wordprocessingCanvas" xmlns:mc="http://schemas.openxmlformats.org/markup-compatibility/2006" xmlns:o="urn:schemas-microsoft-com:office:office" xmlns:r="http://schemas.openxmlformats.org/officeDocument/2006/relationships" xmlns:m="http://schemas.openxmlformats.org/officeDocument/2006/math" xmlns:v="urn:schemas-microsoft-com:vml" xmlns:wp14="http://schemas.microsoft.com/office/word/2010/wordprocessingDrawing" xmlns:wp="http://schemas.openxmlformats.org/drawingml/2006/wordprocessingDrawing" xmlns:w10="urn:schemas-microsoft-com:office:word" xmlns:w="http://schemas.openxmlformats.org/wordprocessingml/2006/main" xmlns:w14="http://schemas.microsoft.com/office/word/2010/wordml" xmlns:w15="http://schemas.microsoft.com/office/word/2012/wordml" xmlns:wpg="http://schemas.microsoft.com/office/word/2010/wordprocessingGroup" xmlns:wpi="http://schemas.microsoft.com/office/word/2010/wordprocessingInk" xmlns:wne="http://schemas.microsoft.com/office/word/2006/wordml" xmlns:wps="http://schemas.microsoft.com/office/word/2010/wordprocessingShape" mc:Ignorable="w14 w15 wp14">
+  <w:p>
+    <w:pPr>
+      <w:pStyle w:val="Pieddepage"/>
+      <w:tabs>
+        <w:tab w:val="clear" w:pos="4536"/>
+        <w:tab w:val="clear" w:pos="9072"/>
+        <w:tab w:val="center" w:pos="7088"/>
+        <w:tab w:val="right" w:pos="13467"/>
+      </w:tabs>
+    </w:pPr>
   </w:p>
 </w:ftr>
 </file>
@@ -9409,73 +9063,12 @@
       <w:tabs>
         <w:tab w:val="clear" w:pos="4536"/>
         <w:tab w:val="clear" w:pos="9072"/>
-        <w:tab w:val="center" w:pos="7088"/>
-        <w:tab w:val="right" w:pos="13467"/>
-      </w:tabs>
-    </w:pPr>
-    <w:proofErr w:type="spellStart"/>
-    <w:r>
-      <w:t>Devaud</w:t>
-    </w:r>
-    <w:proofErr w:type="spellEnd"/>
-    <w:r>
-      <w:t xml:space="preserve"> Alan</w:t>
-    </w:r>
-    <w:r>
-      <w:tab/>
-      <w:t>I.IN-P4A</w:t>
-    </w:r>
-    <w:r>
-      <w:tab/>
-    </w:r>
-    <w:r>
-      <w:rPr>
-        <w:lang w:val="fr-FR"/>
-      </w:rPr>
-      <w:t xml:space="preserve">Page | </w:t>
-    </w:r>
-    <w:r>
-      <w:fldChar w:fldCharType="begin"/>
-    </w:r>
-    <w:r>
-      <w:instrText>PAGE   \* MERGEFORMAT</w:instrText>
-    </w:r>
-    <w:r>
-      <w:fldChar w:fldCharType="separate"/>
-    </w:r>
-    <w:r>
-      <w:rPr>
-        <w:noProof/>
-        <w:lang w:val="fr-FR"/>
-      </w:rPr>
-      <w:t>1</w:t>
-    </w:r>
-    <w:r>
-      <w:fldChar w:fldCharType="end"/>
-    </w:r>
-  </w:p>
-</w:ftr>
-</file>
-
-<file path=word/footer4.xml><?xml version="1.0" encoding="utf-8"?>
-<w:ftr xmlns:wpc="http://schemas.microsoft.com/office/word/2010/wordprocessingCanvas" xmlns:mc="http://schemas.openxmlformats.org/markup-compatibility/2006" xmlns:o="urn:schemas-microsoft-com:office:office" xmlns:r="http://schemas.openxmlformats.org/officeDocument/2006/relationships" xmlns:m="http://schemas.openxmlformats.org/officeDocument/2006/math" xmlns:v="urn:schemas-microsoft-com:vml" xmlns:wp14="http://schemas.microsoft.com/office/word/2010/wordprocessingDrawing" xmlns:wp="http://schemas.openxmlformats.org/drawingml/2006/wordprocessingDrawing" xmlns:w10="urn:schemas-microsoft-com:office:word" xmlns:w="http://schemas.openxmlformats.org/wordprocessingml/2006/main" xmlns:w14="http://schemas.microsoft.com/office/word/2010/wordml" xmlns:w15="http://schemas.microsoft.com/office/word/2012/wordml" xmlns:wpg="http://schemas.microsoft.com/office/word/2010/wordprocessingGroup" xmlns:wpi="http://schemas.microsoft.com/office/word/2010/wordprocessingInk" xmlns:wne="http://schemas.microsoft.com/office/word/2006/wordml" xmlns:wps="http://schemas.microsoft.com/office/word/2010/wordprocessingShape" mc:Ignorable="w14 w15 wp14">
-  <w:p>
-    <w:pPr>
-      <w:pStyle w:val="Pieddepage"/>
-      <w:tabs>
-        <w:tab w:val="clear" w:pos="4536"/>
-        <w:tab w:val="clear" w:pos="9072"/>
         <w:tab w:val="center" w:pos="7655"/>
         <w:tab w:val="right" w:pos="14034"/>
       </w:tabs>
     </w:pPr>
-    <w:proofErr w:type="spellStart"/>
     <w:r>
-      <w:t>Devaud</w:t>
-    </w:r>
-    <w:proofErr w:type="spellEnd"/>
-    <w:r>
-      <w:t xml:space="preserve"> Alan</w:t>
+      <w:t>Devaud Alan</w:t>
     </w:r>
     <w:r>
       <w:tab/>
@@ -9513,7 +9106,7 @@
 </w:ftr>
 </file>
 
-<file path=word/footer5.xml><?xml version="1.0" encoding="utf-8"?>
+<file path=word/footer4.xml><?xml version="1.0" encoding="utf-8"?>
 <w:ftr xmlns:wpc="http://schemas.microsoft.com/office/word/2010/wordprocessingCanvas" xmlns:mc="http://schemas.openxmlformats.org/markup-compatibility/2006" xmlns:o="urn:schemas-microsoft-com:office:office" xmlns:r="http://schemas.openxmlformats.org/officeDocument/2006/relationships" xmlns:m="http://schemas.openxmlformats.org/officeDocument/2006/math" xmlns:v="urn:schemas-microsoft-com:vml" xmlns:wp14="http://schemas.microsoft.com/office/word/2010/wordprocessingDrawing" xmlns:wp="http://schemas.openxmlformats.org/drawingml/2006/wordprocessingDrawing" xmlns:w10="urn:schemas-microsoft-com:office:word" xmlns:w="http://schemas.openxmlformats.org/wordprocessingml/2006/main" xmlns:w14="http://schemas.microsoft.com/office/word/2010/wordml" xmlns:w15="http://schemas.microsoft.com/office/word/2012/wordml" xmlns:wpg="http://schemas.microsoft.com/office/word/2010/wordprocessingGroup" xmlns:wpi="http://schemas.microsoft.com/office/word/2010/wordprocessingInk" xmlns:wne="http://schemas.microsoft.com/office/word/2006/wordml" xmlns:wps="http://schemas.microsoft.com/office/word/2010/wordprocessingShape" mc:Ignorable="w14 w15 wp14">
   <w:p>
     <w:pPr>
@@ -9525,13 +9118,8 @@
         <w:tab w:val="right" w:pos="14034"/>
       </w:tabs>
     </w:pPr>
-    <w:proofErr w:type="spellStart"/>
     <w:r>
-      <w:t>Devaud</w:t>
-    </w:r>
-    <w:proofErr w:type="spellEnd"/>
-    <w:r>
-      <w:t xml:space="preserve"> Alan</w:t>
+      <w:t>Devaud Alan</w:t>
     </w:r>
     <w:r>
       <w:tab/>
@@ -9569,7 +9157,7 @@
 </w:ftr>
 </file>
 
-<file path=word/footer6.xml><?xml version="1.0" encoding="utf-8"?>
+<file path=word/footer5.xml><?xml version="1.0" encoding="utf-8"?>
 <w:ftr xmlns:wpc="http://schemas.microsoft.com/office/word/2010/wordprocessingCanvas" xmlns:mc="http://schemas.openxmlformats.org/markup-compatibility/2006" xmlns:o="urn:schemas-microsoft-com:office:office" xmlns:r="http://schemas.openxmlformats.org/officeDocument/2006/relationships" xmlns:m="http://schemas.openxmlformats.org/officeDocument/2006/math" xmlns:v="urn:schemas-microsoft-com:vml" xmlns:wp14="http://schemas.microsoft.com/office/word/2010/wordprocessingDrawing" xmlns:wp="http://schemas.openxmlformats.org/drawingml/2006/wordprocessingDrawing" xmlns:w10="urn:schemas-microsoft-com:office:word" xmlns:w="http://schemas.openxmlformats.org/wordprocessingml/2006/main" xmlns:w14="http://schemas.microsoft.com/office/word/2010/wordml" xmlns:w15="http://schemas.microsoft.com/office/word/2012/wordml" xmlns:wpg="http://schemas.microsoft.com/office/word/2010/wordprocessingGroup" xmlns:wpi="http://schemas.microsoft.com/office/word/2010/wordprocessingInk" xmlns:wne="http://schemas.microsoft.com/office/word/2006/wordml" xmlns:wps="http://schemas.microsoft.com/office/word/2010/wordprocessingShape" mc:Ignorable="w14 w15 wp14">
   <w:p>
     <w:pPr>
@@ -9578,13 +9166,8 @@
         <w:tab w:val="right" w:pos="13467"/>
       </w:tabs>
     </w:pPr>
-    <w:proofErr w:type="spellStart"/>
     <w:r>
-      <w:t>Devaud</w:t>
-    </w:r>
-    <w:proofErr w:type="spellEnd"/>
-    <w:r>
-      <w:t xml:space="preserve"> Alan</w:t>
+      <w:t>Devaud Alan</w:t>
     </w:r>
     <w:r>
       <w:tab/>
@@ -9652,16 +9235,6 @@
   <w:p>
     <w:pPr>
       <w:pStyle w:val="En-tte"/>
-    </w:pPr>
-  </w:p>
-</w:hdr>
-</file>
-
-<file path=word/header2.xml><?xml version="1.0" encoding="utf-8"?>
-<w:hdr xmlns:wpc="http://schemas.microsoft.com/office/word/2010/wordprocessingCanvas" xmlns:mc="http://schemas.openxmlformats.org/markup-compatibility/2006" xmlns:o="urn:schemas-microsoft-com:office:office" xmlns:r="http://schemas.openxmlformats.org/officeDocument/2006/relationships" xmlns:m="http://schemas.openxmlformats.org/officeDocument/2006/math" xmlns:v="urn:schemas-microsoft-com:vml" xmlns:wp14="http://schemas.microsoft.com/office/word/2010/wordprocessingDrawing" xmlns:wp="http://schemas.openxmlformats.org/drawingml/2006/wordprocessingDrawing" xmlns:w10="urn:schemas-microsoft-com:office:word" xmlns:w="http://schemas.openxmlformats.org/wordprocessingml/2006/main" xmlns:w14="http://schemas.microsoft.com/office/word/2010/wordml" xmlns:w15="http://schemas.microsoft.com/office/word/2012/wordml" xmlns:wpg="http://schemas.microsoft.com/office/word/2010/wordprocessingGroup" xmlns:wpi="http://schemas.microsoft.com/office/word/2010/wordprocessingInk" xmlns:wne="http://schemas.microsoft.com/office/word/2006/wordml" xmlns:wps="http://schemas.microsoft.com/office/word/2010/wordprocessingShape" mc:Ignorable="w14 w15 wp14">
-  <w:p>
-    <w:pPr>
-      <w:pStyle w:val="En-tte"/>
       <w:tabs>
         <w:tab w:val="right" w:pos="14034"/>
       </w:tabs>
@@ -9694,7 +9267,7 @@
       <w:rPr>
         <w:noProof/>
       </w:rPr>
-      <w:t>10.05.2015</w:t>
+      <w:t>11.05.2015</w:t>
     </w:r>
     <w:r>
       <w:fldChar w:fldCharType="end"/>
@@ -9703,51 +9276,7 @@
 </w:hdr>
 </file>
 
-<file path=word/header3.xml><?xml version="1.0" encoding="utf-8"?>
-<w:hdr xmlns:wpc="http://schemas.microsoft.com/office/word/2010/wordprocessingCanvas" xmlns:mc="http://schemas.openxmlformats.org/markup-compatibility/2006" xmlns:o="urn:schemas-microsoft-com:office:office" xmlns:r="http://schemas.openxmlformats.org/officeDocument/2006/relationships" xmlns:m="http://schemas.openxmlformats.org/officeDocument/2006/math" xmlns:v="urn:schemas-microsoft-com:vml" xmlns:wp14="http://schemas.microsoft.com/office/word/2010/wordprocessingDrawing" xmlns:wp="http://schemas.openxmlformats.org/drawingml/2006/wordprocessingDrawing" xmlns:w10="urn:schemas-microsoft-com:office:word" xmlns:w="http://schemas.openxmlformats.org/wordprocessingml/2006/main" xmlns:w14="http://schemas.microsoft.com/office/word/2010/wordml" xmlns:w15="http://schemas.microsoft.com/office/word/2012/wordml" xmlns:wpg="http://schemas.microsoft.com/office/word/2010/wordprocessingGroup" xmlns:wpi="http://schemas.microsoft.com/office/word/2010/wordprocessingInk" xmlns:wne="http://schemas.microsoft.com/office/word/2006/wordml" xmlns:wps="http://schemas.microsoft.com/office/word/2010/wordprocessingShape" mc:Ignorable="w14 w15 wp14">
-  <w:p>
-    <w:pPr>
-      <w:pStyle w:val="En-tte"/>
-      <w:tabs>
-        <w:tab w:val="clear" w:pos="4536"/>
-        <w:tab w:val="clear" w:pos="9072"/>
-        <w:tab w:val="center" w:pos="7088"/>
-        <w:tab w:val="right" w:pos="13467"/>
-      </w:tabs>
-    </w:pPr>
-    <w:r>
-      <w:t>OneWay Tickets</w:t>
-    </w:r>
-    <w:r>
-      <w:tab/>
-      <w:t>TPI</w:t>
-    </w:r>
-    <w:r>
-      <w:tab/>
-    </w:r>
-    <w:r>
-      <w:fldChar w:fldCharType="begin"/>
-    </w:r>
-    <w:r>
-      <w:instrText xml:space="preserve"> TIME \@ "dd.MM.yyyy" </w:instrText>
-    </w:r>
-    <w:r>
-      <w:fldChar w:fldCharType="separate"/>
-    </w:r>
-    <w:r>
-      <w:rPr>
-        <w:noProof/>
-      </w:rPr>
-      <w:t>10.05.2015</w:t>
-    </w:r>
-    <w:r>
-      <w:fldChar w:fldCharType="end"/>
-    </w:r>
-  </w:p>
-</w:hdr>
-</file>
-
-<file path=word/header4.xml><?xml version="1.0" encoding="utf-8"?>
+<file path=word/header2.xml><?xml version="1.0" encoding="utf-8"?>
 <w:hdr xmlns:wpc="http://schemas.microsoft.com/office/word/2010/wordprocessingCanvas" xmlns:mc="http://schemas.openxmlformats.org/markup-compatibility/2006" xmlns:o="urn:schemas-microsoft-com:office:office" xmlns:r="http://schemas.openxmlformats.org/officeDocument/2006/relationships" xmlns:m="http://schemas.openxmlformats.org/officeDocument/2006/math" xmlns:v="urn:schemas-microsoft-com:vml" xmlns:wp14="http://schemas.microsoft.com/office/word/2010/wordprocessingDrawing" xmlns:wp="http://schemas.openxmlformats.org/drawingml/2006/wordprocessingDrawing" xmlns:w10="urn:schemas-microsoft-com:office:word" xmlns:w="http://schemas.openxmlformats.org/wordprocessingml/2006/main" xmlns:w14="http://schemas.microsoft.com/office/word/2010/wordml" xmlns:w15="http://schemas.microsoft.com/office/word/2012/wordml" xmlns:wpg="http://schemas.microsoft.com/office/word/2010/wordprocessingGroup" xmlns:wpi="http://schemas.microsoft.com/office/word/2010/wordprocessingInk" xmlns:wne="http://schemas.microsoft.com/office/word/2006/wordml" xmlns:wps="http://schemas.microsoft.com/office/word/2010/wordprocessingShape" mc:Ignorable="w14 w15 wp14">
   <w:p>
     <w:pPr>
@@ -9782,7 +9311,7 @@
       <w:rPr>
         <w:noProof/>
       </w:rPr>
-      <w:t>10.05.2015</w:t>
+      <w:t>11.05.2015</w:t>
     </w:r>
     <w:r>
       <w:fldChar w:fldCharType="end"/>
@@ -9791,7 +9320,7 @@
 </w:hdr>
 </file>
 
-<file path=word/header5.xml><?xml version="1.0" encoding="utf-8"?>
+<file path=word/header3.xml><?xml version="1.0" encoding="utf-8"?>
 <w:hdr xmlns:wpc="http://schemas.microsoft.com/office/word/2010/wordprocessingCanvas" xmlns:mc="http://schemas.openxmlformats.org/markup-compatibility/2006" xmlns:o="urn:schemas-microsoft-com:office:office" xmlns:r="http://schemas.openxmlformats.org/officeDocument/2006/relationships" xmlns:m="http://schemas.openxmlformats.org/officeDocument/2006/math" xmlns:v="urn:schemas-microsoft-com:vml" xmlns:wp14="http://schemas.microsoft.com/office/word/2010/wordprocessingDrawing" xmlns:wp="http://schemas.openxmlformats.org/drawingml/2006/wordprocessingDrawing" xmlns:w10="urn:schemas-microsoft-com:office:word" xmlns:w="http://schemas.openxmlformats.org/wordprocessingml/2006/main" xmlns:w14="http://schemas.microsoft.com/office/word/2010/wordml" xmlns:w15="http://schemas.microsoft.com/office/word/2012/wordml" xmlns:wpg="http://schemas.microsoft.com/office/word/2010/wordprocessingGroup" xmlns:wpi="http://schemas.microsoft.com/office/word/2010/wordprocessingInk" xmlns:wne="http://schemas.microsoft.com/office/word/2006/wordml" xmlns:wps="http://schemas.microsoft.com/office/word/2010/wordprocessingShape" mc:Ignorable="w14 w15 wp14">
   <w:p>
     <w:pPr>
@@ -9826,7 +9355,7 @@
       <w:rPr>
         <w:noProof/>
       </w:rPr>
-      <w:t>10.05.2015</w:t>
+      <w:t>11.05.2015</w:t>
     </w:r>
     <w:r>
       <w:fldChar w:fldCharType="end"/>
@@ -9835,7 +9364,7 @@
 </w:hdr>
 </file>
 
-<file path=word/header6.xml><?xml version="1.0" encoding="utf-8"?>
+<file path=word/header4.xml><?xml version="1.0" encoding="utf-8"?>
 <w:hdr xmlns:wpc="http://schemas.microsoft.com/office/word/2010/wordprocessingCanvas" xmlns:mc="http://schemas.openxmlformats.org/markup-compatibility/2006" xmlns:o="urn:schemas-microsoft-com:office:office" xmlns:r="http://schemas.openxmlformats.org/officeDocument/2006/relationships" xmlns:m="http://schemas.openxmlformats.org/officeDocument/2006/math" xmlns:v="urn:schemas-microsoft-com:vml" xmlns:wp14="http://schemas.microsoft.com/office/word/2010/wordprocessingDrawing" xmlns:wp="http://schemas.openxmlformats.org/drawingml/2006/wordprocessingDrawing" xmlns:w10="urn:schemas-microsoft-com:office:word" xmlns:w="http://schemas.openxmlformats.org/wordprocessingml/2006/main" xmlns:w14="http://schemas.microsoft.com/office/word/2010/wordml" xmlns:w15="http://schemas.microsoft.com/office/word/2012/wordml" xmlns:wpg="http://schemas.microsoft.com/office/word/2010/wordprocessingGroup" xmlns:wpi="http://schemas.microsoft.com/office/word/2010/wordprocessingInk" xmlns:wne="http://schemas.microsoft.com/office/word/2006/wordml" xmlns:wps="http://schemas.microsoft.com/office/word/2010/wordprocessingShape" mc:Ignorable="w14 w15 wp14">
   <w:p>
     <w:pPr>
@@ -9867,7 +9396,7 @@
       <w:rPr>
         <w:noProof/>
       </w:rPr>
-      <w:t>10.05.2015</w:t>
+      <w:t>11.05.2015</w:t>
     </w:r>
     <w:r>
       <w:fldChar w:fldCharType="end"/>
@@ -11900,7 +11429,7 @@
 </file>
 
 <file path=customXml/itemProps1.xml><?xml version="1.0" encoding="utf-8"?>
-<ds:datastoreItem xmlns:ds="http://schemas.openxmlformats.org/officeDocument/2006/customXml" ds:itemID="{138A37D4-3691-4636-B3E3-9E27121928B6}">
+<ds:datastoreItem xmlns:ds="http://schemas.openxmlformats.org/officeDocument/2006/customXml" ds:itemID="{6C956B46-CBB4-4324-A482-DFD30428DAB2}">
   <ds:schemaRefs>
     <ds:schemaRef ds:uri="http://schemas.openxmlformats.org/officeDocument/2006/bibliography"/>
   </ds:schemaRefs>

</xml_diff>

<commit_message>
Ajout de la génération et de l'impression de tickets
</commit_message>
<xml_diff>
--- a/Documentations/Documentation_Technique.docx
+++ b/Documentations/Documentation_Technique.docx
@@ -1,19 +1,14 @@
 
 <file path=word/document.xml><?xml version="1.0" encoding="utf-8"?>
-<w:document xmlns:wpc="http://schemas.microsoft.com/office/word/2010/wordprocessingCanvas" xmlns:mc="http://schemas.openxmlformats.org/markup-compatibility/2006" xmlns:o="urn:schemas-microsoft-com:office:office" xmlns:r="http://schemas.openxmlformats.org/officeDocument/2006/relationships" xmlns:m="http://schemas.openxmlformats.org/officeDocument/2006/math" xmlns:v="urn:schemas-microsoft-com:vml" xmlns:wp14="http://schemas.microsoft.com/office/word/2010/wordprocessingDrawing" xmlns:wp="http://schemas.openxmlformats.org/drawingml/2006/wordprocessingDrawing" xmlns:w10="urn:schemas-microsoft-com:office:word" xmlns:w="http://schemas.openxmlformats.org/wordprocessingml/2006/main" xmlns:w14="http://schemas.microsoft.com/office/word/2010/wordml" xmlns:w15="http://schemas.microsoft.com/office/word/2012/wordml" xmlns:wpg="http://schemas.microsoft.com/office/word/2010/wordprocessingGroup" xmlns:wpi="http://schemas.microsoft.com/office/word/2010/wordprocessingInk" xmlns:wne="http://schemas.microsoft.com/office/word/2006/wordml" xmlns:wps="http://schemas.microsoft.com/office/word/2010/wordprocessingShape" mc:Ignorable="w14 w15 wp14">
+<w:document xmlns:wpc="http://schemas.microsoft.com/office/word/2010/wordprocessingCanvas" xmlns:mc="http://schemas.openxmlformats.org/markup-compatibility/2006" xmlns:o="urn:schemas-microsoft-com:office:office" xmlns:r="http://schemas.openxmlformats.org/officeDocument/2006/relationships" xmlns:m="http://schemas.openxmlformats.org/officeDocument/2006/math" xmlns:v="urn:schemas-microsoft-com:vml" xmlns:wp14="http://schemas.microsoft.com/office/word/2010/wordprocessingDrawing" xmlns:wp="http://schemas.openxmlformats.org/drawingml/2006/wordprocessingDrawing" xmlns:w10="urn:schemas-microsoft-com:office:word" xmlns:w="http://schemas.openxmlformats.org/wordprocessingml/2006/main" xmlns:w14="http://schemas.microsoft.com/office/word/2010/wordml" xmlns:wpg="http://schemas.microsoft.com/office/word/2010/wordprocessingGroup" xmlns:wpi="http://schemas.microsoft.com/office/word/2010/wordprocessingInk" xmlns:wne="http://schemas.microsoft.com/office/word/2006/wordml" xmlns:wps="http://schemas.microsoft.com/office/word/2010/wordprocessingShape" mc:Ignorable="w14 wp14">
   <w:body>
     <w:p>
       <w:pPr>
         <w:pStyle w:val="Titre"/>
       </w:pPr>
       <w:r>
-        <w:t xml:space="preserve">Documentation technique de </w:t>
-      </w:r>
-      <w:proofErr w:type="spellStart"/>
-      <w:r>
-        <w:t>OneWay</w:t>
-      </w:r>
-      <w:proofErr w:type="spellEnd"/>
+        <w:t>Documentation technique de OneWay</w:t>
+      </w:r>
       <w:r>
         <w:t xml:space="preserve"> </w:t>
       </w:r>
@@ -234,7 +229,7 @@
       <w:pPr>
         <w:pStyle w:val="Titre1"/>
       </w:pPr>
-      <w:bookmarkStart w:id="0" w:name="_Toc419134158"/>
+      <w:bookmarkStart w:id="0" w:name="_Toc419179468"/>
       <w:r>
         <w:lastRenderedPageBreak/>
         <w:t>Table des matières</w:t>
@@ -262,7 +257,7 @@
       <w:r>
         <w:fldChar w:fldCharType="separate"/>
       </w:r>
-      <w:hyperlink w:anchor="_Toc419134158" w:history="1">
+      <w:hyperlink w:anchor="_Toc419179468" w:history="1">
         <w:r>
           <w:rPr>
             <w:rStyle w:val="Lienhypertexte"/>
@@ -289,7 +284,7 @@
             <w:noProof/>
             <w:webHidden/>
           </w:rPr>
-          <w:instrText xml:space="preserve"> PAGEREF _Toc419134158 \h </w:instrText>
+          <w:instrText xml:space="preserve"> PAGEREF _Toc419179468 \h </w:instrText>
         </w:r>
         <w:r>
           <w:rPr>
@@ -332,7 +327,7 @@
           <w:lang w:eastAsia="fr-CH"/>
         </w:rPr>
       </w:pPr>
-      <w:hyperlink w:anchor="_Toc419134159" w:history="1">
+      <w:hyperlink w:anchor="_Toc419179469" w:history="1">
         <w:r>
           <w:rPr>
             <w:rStyle w:val="Lienhypertexte"/>
@@ -359,7 +354,7 @@
             <w:noProof/>
             <w:webHidden/>
           </w:rPr>
-          <w:instrText xml:space="preserve"> PAGEREF _Toc419134159 \h </w:instrText>
+          <w:instrText xml:space="preserve"> PAGEREF _Toc419179469 \h </w:instrText>
         </w:r>
         <w:r>
           <w:rPr>
@@ -402,7 +397,7 @@
           <w:lang w:eastAsia="fr-CH"/>
         </w:rPr>
       </w:pPr>
-      <w:hyperlink w:anchor="_Toc419134160" w:history="1">
+      <w:hyperlink w:anchor="_Toc419179470" w:history="1">
         <w:r>
           <w:rPr>
             <w:rStyle w:val="Lienhypertexte"/>
@@ -429,7 +424,7 @@
             <w:noProof/>
             <w:webHidden/>
           </w:rPr>
-          <w:instrText xml:space="preserve"> PAGEREF _Toc419134160 \h </w:instrText>
+          <w:instrText xml:space="preserve"> PAGEREF _Toc419179470 \h </w:instrText>
         </w:r>
         <w:r>
           <w:rPr>
@@ -472,7 +467,7 @@
           <w:lang w:eastAsia="fr-CH"/>
         </w:rPr>
       </w:pPr>
-      <w:hyperlink w:anchor="_Toc419134161" w:history="1">
+      <w:hyperlink w:anchor="_Toc419179471" w:history="1">
         <w:r>
           <w:rPr>
             <w:rStyle w:val="Lienhypertexte"/>
@@ -499,7 +494,7 @@
             <w:noProof/>
             <w:webHidden/>
           </w:rPr>
-          <w:instrText xml:space="preserve"> PAGEREF _Toc419134161 \h </w:instrText>
+          <w:instrText xml:space="preserve"> PAGEREF _Toc419179471 \h </w:instrText>
         </w:r>
         <w:r>
           <w:rPr>
@@ -519,7 +514,7 @@
             <w:noProof/>
             <w:webHidden/>
           </w:rPr>
-          <w:t>6</w:t>
+          <w:t>7</w:t>
         </w:r>
         <w:r>
           <w:rPr>
@@ -542,7 +537,7 @@
           <w:lang w:eastAsia="fr-CH"/>
         </w:rPr>
       </w:pPr>
-      <w:hyperlink w:anchor="_Toc419134162" w:history="1">
+      <w:hyperlink w:anchor="_Toc419179472" w:history="1">
         <w:r>
           <w:rPr>
             <w:rStyle w:val="Lienhypertexte"/>
@@ -569,7 +564,7 @@
             <w:noProof/>
             <w:webHidden/>
           </w:rPr>
-          <w:instrText xml:space="preserve"> PAGEREF _Toc419134162 \h </w:instrText>
+          <w:instrText xml:space="preserve"> PAGEREF _Toc419179472 \h </w:instrText>
         </w:r>
         <w:r>
           <w:rPr>
@@ -589,7 +584,7 @@
             <w:noProof/>
             <w:webHidden/>
           </w:rPr>
-          <w:t>6</w:t>
+          <w:t>7</w:t>
         </w:r>
         <w:r>
           <w:rPr>
@@ -612,7 +607,7 @@
           <w:lang w:eastAsia="fr-CH"/>
         </w:rPr>
       </w:pPr>
-      <w:hyperlink w:anchor="_Toc419134163" w:history="1">
+      <w:hyperlink w:anchor="_Toc419179473" w:history="1">
         <w:r>
           <w:rPr>
             <w:rStyle w:val="Lienhypertexte"/>
@@ -639,7 +634,7 @@
             <w:noProof/>
             <w:webHidden/>
           </w:rPr>
-          <w:instrText xml:space="preserve"> PAGEREF _Toc419134163 \h </w:instrText>
+          <w:instrText xml:space="preserve"> PAGEREF _Toc419179473 \h </w:instrText>
         </w:r>
         <w:r>
           <w:rPr>
@@ -659,7 +654,7 @@
             <w:noProof/>
             <w:webHidden/>
           </w:rPr>
-          <w:t>6</w:t>
+          <w:t>7</w:t>
         </w:r>
         <w:r>
           <w:rPr>
@@ -682,7 +677,7 @@
           <w:lang w:eastAsia="fr-CH"/>
         </w:rPr>
       </w:pPr>
-      <w:hyperlink w:anchor="_Toc419134164" w:history="1">
+      <w:hyperlink w:anchor="_Toc419179474" w:history="1">
         <w:r>
           <w:rPr>
             <w:rStyle w:val="Lienhypertexte"/>
@@ -709,7 +704,7 @@
             <w:noProof/>
             <w:webHidden/>
           </w:rPr>
-          <w:instrText xml:space="preserve"> PAGEREF _Toc419134164 \h </w:instrText>
+          <w:instrText xml:space="preserve"> PAGEREF _Toc419179474 \h </w:instrText>
         </w:r>
         <w:r>
           <w:rPr>
@@ -729,7 +724,7 @@
             <w:noProof/>
             <w:webHidden/>
           </w:rPr>
-          <w:t>6</w:t>
+          <w:t>7</w:t>
         </w:r>
         <w:r>
           <w:rPr>
@@ -752,7 +747,7 @@
           <w:lang w:eastAsia="fr-CH"/>
         </w:rPr>
       </w:pPr>
-      <w:hyperlink w:anchor="_Toc419134165" w:history="1">
+      <w:hyperlink w:anchor="_Toc419179475" w:history="1">
         <w:r>
           <w:rPr>
             <w:rStyle w:val="Lienhypertexte"/>
@@ -779,7 +774,7 @@
             <w:noProof/>
             <w:webHidden/>
           </w:rPr>
-          <w:instrText xml:space="preserve"> PAGEREF _Toc419134165 \h </w:instrText>
+          <w:instrText xml:space="preserve"> PAGEREF _Toc419179475 \h </w:instrText>
         </w:r>
         <w:r>
           <w:rPr>
@@ -822,13 +817,13 @@
           <w:lang w:eastAsia="fr-CH"/>
         </w:rPr>
       </w:pPr>
-      <w:hyperlink w:anchor="_Toc419134166" w:history="1">
+      <w:hyperlink w:anchor="_Toc419179476" w:history="1">
         <w:r>
           <w:rPr>
             <w:rStyle w:val="Lienhypertexte"/>
             <w:noProof/>
           </w:rPr>
-          <w:t>Réservation de billets</w:t>
+          <w:t>Réservation des billets</w:t>
         </w:r>
         <w:r>
           <w:rPr>
@@ -849,7 +844,7 @@
             <w:noProof/>
             <w:webHidden/>
           </w:rPr>
-          <w:instrText xml:space="preserve"> PAGEREF _Toc419134166 \h </w:instrText>
+          <w:instrText xml:space="preserve"> PAGEREF _Toc419179476 \h </w:instrText>
         </w:r>
         <w:r>
           <w:rPr>
@@ -892,7 +887,7 @@
           <w:lang w:eastAsia="fr-CH"/>
         </w:rPr>
       </w:pPr>
-      <w:hyperlink w:anchor="_Toc419134167" w:history="1">
+      <w:hyperlink w:anchor="_Toc419179477" w:history="1">
         <w:r>
           <w:rPr>
             <w:rStyle w:val="Lienhypertexte"/>
@@ -919,7 +914,7 @@
             <w:noProof/>
             <w:webHidden/>
           </w:rPr>
-          <w:instrText xml:space="preserve"> PAGEREF _Toc419134167 \h </w:instrText>
+          <w:instrText xml:space="preserve"> PAGEREF _Toc419179477 \h </w:instrText>
         </w:r>
         <w:r>
           <w:rPr>
@@ -939,7 +934,7 @@
             <w:noProof/>
             <w:webHidden/>
           </w:rPr>
-          <w:t>7</w:t>
+          <w:t>8</w:t>
         </w:r>
         <w:r>
           <w:rPr>
@@ -962,13 +957,13 @@
           <w:lang w:eastAsia="fr-CH"/>
         </w:rPr>
       </w:pPr>
-      <w:hyperlink w:anchor="_Toc419134168" w:history="1">
+      <w:hyperlink w:anchor="_Toc419179478" w:history="1">
         <w:r>
           <w:rPr>
             <w:rStyle w:val="Lienhypertexte"/>
             <w:noProof/>
           </w:rPr>
-          <w:t>Validation de payement</w:t>
+          <w:t>Validation du payement</w:t>
         </w:r>
         <w:r>
           <w:rPr>
@@ -989,7 +984,7 @@
             <w:noProof/>
             <w:webHidden/>
           </w:rPr>
-          <w:instrText xml:space="preserve"> PAGEREF _Toc419134168 \h </w:instrText>
+          <w:instrText xml:space="preserve"> PAGEREF _Toc419179478 \h </w:instrText>
         </w:r>
         <w:r>
           <w:rPr>
@@ -1009,7 +1004,7 @@
             <w:noProof/>
             <w:webHidden/>
           </w:rPr>
-          <w:t>7</w:t>
+          <w:t>8</w:t>
         </w:r>
         <w:r>
           <w:rPr>
@@ -1032,7 +1027,7 @@
           <w:lang w:eastAsia="fr-CH"/>
         </w:rPr>
       </w:pPr>
-      <w:hyperlink w:anchor="_Toc419134169" w:history="1">
+      <w:hyperlink w:anchor="_Toc419179479" w:history="1">
         <w:r>
           <w:rPr>
             <w:rStyle w:val="Lienhypertexte"/>
@@ -1059,7 +1054,7 @@
             <w:noProof/>
             <w:webHidden/>
           </w:rPr>
-          <w:instrText xml:space="preserve"> PAGEREF _Toc419134169 \h </w:instrText>
+          <w:instrText xml:space="preserve"> PAGEREF _Toc419179479 \h </w:instrText>
         </w:r>
         <w:r>
           <w:rPr>
@@ -1079,7 +1074,7 @@
             <w:noProof/>
             <w:webHidden/>
           </w:rPr>
-          <w:t>7</w:t>
+          <w:t>8</w:t>
         </w:r>
         <w:r>
           <w:rPr>
@@ -1102,7 +1097,7 @@
           <w:lang w:eastAsia="fr-CH"/>
         </w:rPr>
       </w:pPr>
-      <w:hyperlink w:anchor="_Toc419134170" w:history="1">
+      <w:hyperlink w:anchor="_Toc419179480" w:history="1">
         <w:r>
           <w:rPr>
             <w:rStyle w:val="Lienhypertexte"/>
@@ -1129,7 +1124,7 @@
             <w:noProof/>
             <w:webHidden/>
           </w:rPr>
-          <w:instrText xml:space="preserve"> PAGEREF _Toc419134170 \h </w:instrText>
+          <w:instrText xml:space="preserve"> PAGEREF _Toc419179480 \h </w:instrText>
         </w:r>
         <w:r>
           <w:rPr>
@@ -1149,7 +1144,7 @@
             <w:noProof/>
             <w:webHidden/>
           </w:rPr>
-          <w:t>7</w:t>
+          <w:t>8</w:t>
         </w:r>
         <w:r>
           <w:rPr>
@@ -1172,7 +1167,7 @@
           <w:lang w:eastAsia="fr-CH"/>
         </w:rPr>
       </w:pPr>
-      <w:hyperlink w:anchor="_Toc419134171" w:history="1">
+      <w:hyperlink w:anchor="_Toc419179481" w:history="1">
         <w:r>
           <w:rPr>
             <w:rStyle w:val="Lienhypertexte"/>
@@ -1199,7 +1194,7 @@
             <w:noProof/>
             <w:webHidden/>
           </w:rPr>
-          <w:instrText xml:space="preserve"> PAGEREF _Toc419134171 \h </w:instrText>
+          <w:instrText xml:space="preserve"> PAGEREF _Toc419179481 \h </w:instrText>
         </w:r>
         <w:r>
           <w:rPr>
@@ -1219,7 +1214,7 @@
             <w:noProof/>
             <w:webHidden/>
           </w:rPr>
-          <w:t>7</w:t>
+          <w:t>8</w:t>
         </w:r>
         <w:r>
           <w:rPr>
@@ -1242,7 +1237,7 @@
           <w:lang w:eastAsia="fr-CH"/>
         </w:rPr>
       </w:pPr>
-      <w:hyperlink w:anchor="_Toc419134172" w:history="1">
+      <w:hyperlink w:anchor="_Toc419179482" w:history="1">
         <w:r>
           <w:rPr>
             <w:rStyle w:val="Lienhypertexte"/>
@@ -1269,7 +1264,7 @@
             <w:noProof/>
             <w:webHidden/>
           </w:rPr>
-          <w:instrText xml:space="preserve"> PAGEREF _Toc419134172 \h </w:instrText>
+          <w:instrText xml:space="preserve"> PAGEREF _Toc419179482 \h </w:instrText>
         </w:r>
         <w:r>
           <w:rPr>
@@ -1289,7 +1284,7 @@
             <w:noProof/>
             <w:webHidden/>
           </w:rPr>
-          <w:t>7</w:t>
+          <w:t>8</w:t>
         </w:r>
         <w:r>
           <w:rPr>
@@ -1312,7 +1307,7 @@
           <w:lang w:eastAsia="fr-CH"/>
         </w:rPr>
       </w:pPr>
-      <w:hyperlink w:anchor="_Toc419134173" w:history="1">
+      <w:hyperlink w:anchor="_Toc419179483" w:history="1">
         <w:r>
           <w:rPr>
             <w:rStyle w:val="Lienhypertexte"/>
@@ -1339,7 +1334,7 @@
             <w:noProof/>
             <w:webHidden/>
           </w:rPr>
-          <w:instrText xml:space="preserve"> PAGEREF _Toc419134173 \h </w:instrText>
+          <w:instrText xml:space="preserve"> PAGEREF _Toc419179483 \h </w:instrText>
         </w:r>
         <w:r>
           <w:rPr>
@@ -1359,7 +1354,7 @@
             <w:noProof/>
             <w:webHidden/>
           </w:rPr>
-          <w:t>7</w:t>
+          <w:t>8</w:t>
         </w:r>
         <w:r>
           <w:rPr>
@@ -1382,7 +1377,7 @@
           <w:lang w:eastAsia="fr-CH"/>
         </w:rPr>
       </w:pPr>
-      <w:hyperlink w:anchor="_Toc419134174" w:history="1">
+      <w:hyperlink w:anchor="_Toc419179484" w:history="1">
         <w:r>
           <w:rPr>
             <w:rStyle w:val="Lienhypertexte"/>
@@ -1409,7 +1404,7 @@
             <w:noProof/>
             <w:webHidden/>
           </w:rPr>
-          <w:instrText xml:space="preserve"> PAGEREF _Toc419134174 \h </w:instrText>
+          <w:instrText xml:space="preserve"> PAGEREF _Toc419179484 \h </w:instrText>
         </w:r>
         <w:r>
           <w:rPr>
@@ -1429,7 +1424,7 @@
             <w:noProof/>
             <w:webHidden/>
           </w:rPr>
-          <w:t>8</w:t>
+          <w:t>9</w:t>
         </w:r>
         <w:r>
           <w:rPr>
@@ -1452,7 +1447,7 @@
           <w:lang w:eastAsia="fr-CH"/>
         </w:rPr>
       </w:pPr>
-      <w:hyperlink w:anchor="_Toc419134175" w:history="1">
+      <w:hyperlink w:anchor="_Toc419179485" w:history="1">
         <w:r>
           <w:rPr>
             <w:rStyle w:val="Lienhypertexte"/>
@@ -1479,7 +1474,7 @@
             <w:noProof/>
             <w:webHidden/>
           </w:rPr>
-          <w:instrText xml:space="preserve"> PAGEREF _Toc419134175 \h </w:instrText>
+          <w:instrText xml:space="preserve"> PAGEREF _Toc419179485 \h </w:instrText>
         </w:r>
         <w:r>
           <w:rPr>
@@ -1499,7 +1494,7 @@
             <w:noProof/>
             <w:webHidden/>
           </w:rPr>
-          <w:t>8</w:t>
+          <w:t>9</w:t>
         </w:r>
         <w:r>
           <w:rPr>
@@ -1522,7 +1517,7 @@
           <w:lang w:eastAsia="fr-CH"/>
         </w:rPr>
       </w:pPr>
-      <w:hyperlink w:anchor="_Toc419134176" w:history="1">
+      <w:hyperlink w:anchor="_Toc419179486" w:history="1">
         <w:r>
           <w:rPr>
             <w:rStyle w:val="Lienhypertexte"/>
@@ -1549,7 +1544,7 @@
             <w:noProof/>
             <w:webHidden/>
           </w:rPr>
-          <w:instrText xml:space="preserve"> PAGEREF _Toc419134176 \h </w:instrText>
+          <w:instrText xml:space="preserve"> PAGEREF _Toc419179486 \h </w:instrText>
         </w:r>
         <w:r>
           <w:rPr>
@@ -1569,7 +1564,7 @@
             <w:noProof/>
             <w:webHidden/>
           </w:rPr>
-          <w:t>8</w:t>
+          <w:t>9</w:t>
         </w:r>
         <w:r>
           <w:rPr>
@@ -1592,7 +1587,7 @@
           <w:lang w:eastAsia="fr-CH"/>
         </w:rPr>
       </w:pPr>
-      <w:hyperlink w:anchor="_Toc419134177" w:history="1">
+      <w:hyperlink w:anchor="_Toc419179487" w:history="1">
         <w:r>
           <w:rPr>
             <w:rStyle w:val="Lienhypertexte"/>
@@ -1619,7 +1614,7 @@
             <w:noProof/>
             <w:webHidden/>
           </w:rPr>
-          <w:instrText xml:space="preserve"> PAGEREF _Toc419134177 \h </w:instrText>
+          <w:instrText xml:space="preserve"> PAGEREF _Toc419179487 \h </w:instrText>
         </w:r>
         <w:r>
           <w:rPr>
@@ -1639,7 +1634,7 @@
             <w:noProof/>
             <w:webHidden/>
           </w:rPr>
-          <w:t>9</w:t>
+          <w:t>10</w:t>
         </w:r>
         <w:r>
           <w:rPr>
@@ -1662,7 +1657,7 @@
           <w:lang w:eastAsia="fr-CH"/>
         </w:rPr>
       </w:pPr>
-      <w:hyperlink w:anchor="_Toc419134178" w:history="1">
+      <w:hyperlink w:anchor="_Toc419179488" w:history="1">
         <w:r>
           <w:rPr>
             <w:rStyle w:val="Lienhypertexte"/>
@@ -1689,7 +1684,7 @@
             <w:noProof/>
             <w:webHidden/>
           </w:rPr>
-          <w:instrText xml:space="preserve"> PAGEREF _Toc419134178 \h </w:instrText>
+          <w:instrText xml:space="preserve"> PAGEREF _Toc419179488 \h </w:instrText>
         </w:r>
         <w:r>
           <w:rPr>
@@ -1709,7 +1704,7 @@
             <w:noProof/>
             <w:webHidden/>
           </w:rPr>
-          <w:t>9</w:t>
+          <w:t>10</w:t>
         </w:r>
         <w:r>
           <w:rPr>
@@ -1732,7 +1727,7 @@
           <w:lang w:eastAsia="fr-CH"/>
         </w:rPr>
       </w:pPr>
-      <w:hyperlink w:anchor="_Toc419134179" w:history="1">
+      <w:hyperlink w:anchor="_Toc419179489" w:history="1">
         <w:r>
           <w:rPr>
             <w:rStyle w:val="Lienhypertexte"/>
@@ -1759,7 +1754,7 @@
             <w:noProof/>
             <w:webHidden/>
           </w:rPr>
-          <w:instrText xml:space="preserve"> PAGEREF _Toc419134179 \h </w:instrText>
+          <w:instrText xml:space="preserve"> PAGEREF _Toc419179489 \h </w:instrText>
         </w:r>
         <w:r>
           <w:rPr>
@@ -1779,7 +1774,7 @@
             <w:noProof/>
             <w:webHidden/>
           </w:rPr>
-          <w:t>10</w:t>
+          <w:t>11</w:t>
         </w:r>
         <w:r>
           <w:rPr>
@@ -1802,7 +1797,7 @@
           <w:lang w:eastAsia="fr-CH"/>
         </w:rPr>
       </w:pPr>
-      <w:hyperlink w:anchor="_Toc419134180" w:history="1">
+      <w:hyperlink w:anchor="_Toc419179490" w:history="1">
         <w:r>
           <w:rPr>
             <w:rStyle w:val="Lienhypertexte"/>
@@ -1829,7 +1824,7 @@
             <w:noProof/>
             <w:webHidden/>
           </w:rPr>
-          <w:instrText xml:space="preserve"> PAGEREF _Toc419134180 \h </w:instrText>
+          <w:instrText xml:space="preserve"> PAGEREF _Toc419179490 \h </w:instrText>
         </w:r>
         <w:r>
           <w:rPr>
@@ -1849,7 +1844,7 @@
             <w:noProof/>
             <w:webHidden/>
           </w:rPr>
-          <w:t>10</w:t>
+          <w:t>11</w:t>
         </w:r>
         <w:r>
           <w:rPr>
@@ -1872,7 +1867,7 @@
           <w:lang w:eastAsia="fr-CH"/>
         </w:rPr>
       </w:pPr>
-      <w:hyperlink w:anchor="_Toc419134181" w:history="1">
+      <w:hyperlink w:anchor="_Toc419179491" w:history="1">
         <w:r>
           <w:rPr>
             <w:rStyle w:val="Lienhypertexte"/>
@@ -1899,7 +1894,7 @@
             <w:noProof/>
             <w:webHidden/>
           </w:rPr>
-          <w:instrText xml:space="preserve"> PAGEREF _Toc419134181 \h </w:instrText>
+          <w:instrText xml:space="preserve"> PAGEREF _Toc419179491 \h </w:instrText>
         </w:r>
         <w:r>
           <w:rPr>
@@ -1919,7 +1914,7 @@
             <w:noProof/>
             <w:webHidden/>
           </w:rPr>
-          <w:t>12</w:t>
+          <w:t>13</w:t>
         </w:r>
         <w:r>
           <w:rPr>
@@ -1942,7 +1937,7 @@
           <w:lang w:eastAsia="fr-CH"/>
         </w:rPr>
       </w:pPr>
-      <w:hyperlink w:anchor="_Toc419134182" w:history="1">
+      <w:hyperlink w:anchor="_Toc419179492" w:history="1">
         <w:r>
           <w:rPr>
             <w:rStyle w:val="Lienhypertexte"/>
@@ -1969,7 +1964,7 @@
             <w:noProof/>
             <w:webHidden/>
           </w:rPr>
-          <w:instrText xml:space="preserve"> PAGEREF _Toc419134182 \h </w:instrText>
+          <w:instrText xml:space="preserve"> PAGEREF _Toc419179492 \h </w:instrText>
         </w:r>
         <w:r>
           <w:rPr>
@@ -1989,7 +1984,7 @@
             <w:noProof/>
             <w:webHidden/>
           </w:rPr>
-          <w:t>13</w:t>
+          <w:t>14</w:t>
         </w:r>
         <w:r>
           <w:rPr>
@@ -2012,7 +2007,7 @@
           <w:lang w:eastAsia="fr-CH"/>
         </w:rPr>
       </w:pPr>
-      <w:hyperlink w:anchor="_Toc419134183" w:history="1">
+      <w:hyperlink w:anchor="_Toc419179493" w:history="1">
         <w:r>
           <w:rPr>
             <w:rStyle w:val="Lienhypertexte"/>
@@ -2039,7 +2034,7 @@
             <w:noProof/>
             <w:webHidden/>
           </w:rPr>
-          <w:instrText xml:space="preserve"> PAGEREF _Toc419134183 \h </w:instrText>
+          <w:instrText xml:space="preserve"> PAGEREF _Toc419179493 \h </w:instrText>
         </w:r>
         <w:r>
           <w:rPr>
@@ -2059,7 +2054,7 @@
             <w:noProof/>
             <w:webHidden/>
           </w:rPr>
-          <w:t>13</w:t>
+          <w:t>14</w:t>
         </w:r>
         <w:r>
           <w:rPr>
@@ -2082,7 +2077,7 @@
           <w:lang w:eastAsia="fr-CH"/>
         </w:rPr>
       </w:pPr>
-      <w:hyperlink w:anchor="_Toc419134184" w:history="1">
+      <w:hyperlink w:anchor="_Toc419179494" w:history="1">
         <w:r>
           <w:rPr>
             <w:rStyle w:val="Lienhypertexte"/>
@@ -2109,7 +2104,7 @@
             <w:noProof/>
             <w:webHidden/>
           </w:rPr>
-          <w:instrText xml:space="preserve"> PAGEREF _Toc419134184 \h </w:instrText>
+          <w:instrText xml:space="preserve"> PAGEREF _Toc419179494 \h </w:instrText>
         </w:r>
         <w:r>
           <w:rPr>
@@ -2129,7 +2124,7 @@
             <w:noProof/>
             <w:webHidden/>
           </w:rPr>
-          <w:t>13</w:t>
+          <w:t>15</w:t>
         </w:r>
         <w:r>
           <w:rPr>
@@ -2152,7 +2147,7 @@
           <w:lang w:eastAsia="fr-CH"/>
         </w:rPr>
       </w:pPr>
-      <w:hyperlink w:anchor="_Toc419134185" w:history="1">
+      <w:hyperlink w:anchor="_Toc419179495" w:history="1">
         <w:r>
           <w:rPr>
             <w:rStyle w:val="Lienhypertexte"/>
@@ -2179,7 +2174,7 @@
             <w:noProof/>
             <w:webHidden/>
           </w:rPr>
-          <w:instrText xml:space="preserve"> PAGEREF _Toc419134185 \h </w:instrText>
+          <w:instrText xml:space="preserve"> PAGEREF _Toc419179495 \h </w:instrText>
         </w:r>
         <w:r>
           <w:rPr>
@@ -2199,7 +2194,7 @@
             <w:noProof/>
             <w:webHidden/>
           </w:rPr>
-          <w:t>14</w:t>
+          <w:t>15</w:t>
         </w:r>
         <w:r>
           <w:rPr>
@@ -2222,7 +2217,7 @@
           <w:lang w:eastAsia="fr-CH"/>
         </w:rPr>
       </w:pPr>
-      <w:hyperlink w:anchor="_Toc419134186" w:history="1">
+      <w:hyperlink w:anchor="_Toc419179496" w:history="1">
         <w:r>
           <w:rPr>
             <w:rStyle w:val="Lienhypertexte"/>
@@ -2249,7 +2244,7 @@
             <w:noProof/>
             <w:webHidden/>
           </w:rPr>
-          <w:instrText xml:space="preserve"> PAGEREF _Toc419134186 \h </w:instrText>
+          <w:instrText xml:space="preserve"> PAGEREF _Toc419179496 \h </w:instrText>
         </w:r>
         <w:r>
           <w:rPr>
@@ -2269,7 +2264,7 @@
             <w:noProof/>
             <w:webHidden/>
           </w:rPr>
-          <w:t>14</w:t>
+          <w:t>15</w:t>
         </w:r>
         <w:r>
           <w:rPr>
@@ -2292,7 +2287,7 @@
           <w:lang w:eastAsia="fr-CH"/>
         </w:rPr>
       </w:pPr>
-      <w:hyperlink w:anchor="_Toc419134187" w:history="1">
+      <w:hyperlink w:anchor="_Toc419179497" w:history="1">
         <w:r>
           <w:rPr>
             <w:rStyle w:val="Lienhypertexte"/>
@@ -2319,7 +2314,7 @@
             <w:noProof/>
             <w:webHidden/>
           </w:rPr>
-          <w:instrText xml:space="preserve"> PAGEREF _Toc419134187 \h </w:instrText>
+          <w:instrText xml:space="preserve"> PAGEREF _Toc419179497 \h </w:instrText>
         </w:r>
         <w:r>
           <w:rPr>
@@ -2339,7 +2334,7 @@
             <w:noProof/>
             <w:webHidden/>
           </w:rPr>
-          <w:t>15</w:t>
+          <w:t>16</w:t>
         </w:r>
         <w:r>
           <w:rPr>
@@ -2362,7 +2357,7 @@
           <w:lang w:eastAsia="fr-CH"/>
         </w:rPr>
       </w:pPr>
-      <w:hyperlink w:anchor="_Toc419134188" w:history="1">
+      <w:hyperlink w:anchor="_Toc419179498" w:history="1">
         <w:r>
           <w:rPr>
             <w:rStyle w:val="Lienhypertexte"/>
@@ -2389,7 +2384,7 @@
             <w:noProof/>
             <w:webHidden/>
           </w:rPr>
-          <w:instrText xml:space="preserve"> PAGEREF _Toc419134188 \h </w:instrText>
+          <w:instrText xml:space="preserve"> PAGEREF _Toc419179498 \h </w:instrText>
         </w:r>
         <w:r>
           <w:rPr>
@@ -2409,7 +2404,7 @@
             <w:noProof/>
             <w:webHidden/>
           </w:rPr>
-          <w:t>16</w:t>
+          <w:t>17</w:t>
         </w:r>
         <w:r>
           <w:rPr>
@@ -2432,7 +2427,7 @@
           <w:lang w:eastAsia="fr-CH"/>
         </w:rPr>
       </w:pPr>
-      <w:hyperlink w:anchor="_Toc419134189" w:history="1">
+      <w:hyperlink w:anchor="_Toc419179499" w:history="1">
         <w:r>
           <w:rPr>
             <w:rStyle w:val="Lienhypertexte"/>
@@ -2459,7 +2454,7 @@
             <w:noProof/>
             <w:webHidden/>
           </w:rPr>
-          <w:instrText xml:space="preserve"> PAGEREF _Toc419134189 \h </w:instrText>
+          <w:instrText xml:space="preserve"> PAGEREF _Toc419179499 \h </w:instrText>
         </w:r>
         <w:r>
           <w:rPr>
@@ -2479,7 +2474,7 @@
             <w:noProof/>
             <w:webHidden/>
           </w:rPr>
-          <w:t>16</w:t>
+          <w:t>17</w:t>
         </w:r>
         <w:r>
           <w:rPr>
@@ -2502,7 +2497,7 @@
           <w:lang w:eastAsia="fr-CH"/>
         </w:rPr>
       </w:pPr>
-      <w:hyperlink w:anchor="_Toc419134190" w:history="1">
+      <w:hyperlink w:anchor="_Toc419179500" w:history="1">
         <w:r>
           <w:rPr>
             <w:rStyle w:val="Lienhypertexte"/>
@@ -2529,7 +2524,7 @@
             <w:noProof/>
             <w:webHidden/>
           </w:rPr>
-          <w:instrText xml:space="preserve"> PAGEREF _Toc419134190 \h </w:instrText>
+          <w:instrText xml:space="preserve"> PAGEREF _Toc419179500 \h </w:instrText>
         </w:r>
         <w:r>
           <w:rPr>
@@ -2549,7 +2544,7 @@
             <w:noProof/>
             <w:webHidden/>
           </w:rPr>
-          <w:t>18</w:t>
+          <w:t>19</w:t>
         </w:r>
         <w:r>
           <w:rPr>
@@ -2572,7 +2567,7 @@
           <w:lang w:eastAsia="fr-CH"/>
         </w:rPr>
       </w:pPr>
-      <w:hyperlink w:anchor="_Toc419134191" w:history="1">
+      <w:hyperlink w:anchor="_Toc419179501" w:history="1">
         <w:r>
           <w:rPr>
             <w:rStyle w:val="Lienhypertexte"/>
@@ -2599,7 +2594,7 @@
             <w:noProof/>
             <w:webHidden/>
           </w:rPr>
-          <w:instrText xml:space="preserve"> PAGEREF _Toc419134191 \h </w:instrText>
+          <w:instrText xml:space="preserve"> PAGEREF _Toc419179501 \h </w:instrText>
         </w:r>
         <w:r>
           <w:rPr>
@@ -2619,7 +2614,7 @@
             <w:noProof/>
             <w:webHidden/>
           </w:rPr>
-          <w:t>19</w:t>
+          <w:t>20</w:t>
         </w:r>
         <w:r>
           <w:rPr>
@@ -2642,7 +2637,7 @@
           <w:lang w:eastAsia="fr-CH"/>
         </w:rPr>
       </w:pPr>
-      <w:hyperlink w:anchor="_Toc419134192" w:history="1">
+      <w:hyperlink w:anchor="_Toc419179502" w:history="1">
         <w:r>
           <w:rPr>
             <w:rStyle w:val="Lienhypertexte"/>
@@ -2669,7 +2664,7 @@
             <w:noProof/>
             <w:webHidden/>
           </w:rPr>
-          <w:instrText xml:space="preserve"> PAGEREF _Toc419134192 \h </w:instrText>
+          <w:instrText xml:space="preserve"> PAGEREF _Toc419179502 \h </w:instrText>
         </w:r>
         <w:r>
           <w:rPr>
@@ -2689,7 +2684,7 @@
             <w:noProof/>
             <w:webHidden/>
           </w:rPr>
-          <w:t>19</w:t>
+          <w:t>20</w:t>
         </w:r>
         <w:r>
           <w:rPr>
@@ -2712,7 +2707,7 @@
           <w:lang w:eastAsia="fr-CH"/>
         </w:rPr>
       </w:pPr>
-      <w:hyperlink w:anchor="_Toc419134193" w:history="1">
+      <w:hyperlink w:anchor="_Toc419179503" w:history="1">
         <w:r>
           <w:rPr>
             <w:rStyle w:val="Lienhypertexte"/>
@@ -2739,7 +2734,7 @@
             <w:noProof/>
             <w:webHidden/>
           </w:rPr>
-          <w:instrText xml:space="preserve"> PAGEREF _Toc419134193 \h </w:instrText>
+          <w:instrText xml:space="preserve"> PAGEREF _Toc419179503 \h </w:instrText>
         </w:r>
         <w:r>
           <w:rPr>
@@ -2759,7 +2754,7 @@
             <w:noProof/>
             <w:webHidden/>
           </w:rPr>
-          <w:t>19</w:t>
+          <w:t>20</w:t>
         </w:r>
         <w:r>
           <w:rPr>
@@ -2782,7 +2777,7 @@
       <w:pPr>
         <w:pStyle w:val="Titre1"/>
       </w:pPr>
-      <w:bookmarkStart w:id="1" w:name="_Toc419134159"/>
+      <w:bookmarkStart w:id="1" w:name="_Toc419179469"/>
       <w:r>
         <w:lastRenderedPageBreak/>
         <w:t>Introduction</w:t>
@@ -2790,14 +2785,12 @@
       <w:bookmarkEnd w:id="1"/>
     </w:p>
     <w:p>
-      <w:proofErr w:type="spellStart"/>
       <w:r>
         <w:rPr>
           <w:i/>
         </w:rPr>
         <w:t>OneWay</w:t>
       </w:r>
-      <w:proofErr w:type="spellEnd"/>
       <w:r>
         <w:rPr>
           <w:i/>
@@ -2833,14 +2826,12 @@
       <w:r>
         <w:t xml:space="preserve">Cependant, </w:t>
       </w:r>
-      <w:proofErr w:type="spellStart"/>
       <w:r>
         <w:rPr>
           <w:i/>
         </w:rPr>
         <w:t>OneWay</w:t>
       </w:r>
-      <w:proofErr w:type="spellEnd"/>
       <w:r>
         <w:rPr>
           <w:i/>
@@ -2883,24 +2874,16 @@
       <w:r>
         <w:t xml:space="preserve">Facile d’utilisation, </w:t>
       </w:r>
-      <w:proofErr w:type="spellStart"/>
       <w:r>
         <w:rPr>
           <w:i/>
         </w:rPr>
-        <w:t>OneWay</w:t>
-      </w:r>
-      <w:proofErr w:type="spellEnd"/>
+        <w:t>OneWay Tickets</w:t>
+      </w:r>
       <w:r>
         <w:rPr>
           <w:i/>
         </w:rPr>
-        <w:t xml:space="preserve"> Tickets</w:t>
-      </w:r>
-      <w:r>
-        <w:rPr>
-          <w:i/>
-        </w:rPr>
         <w:t xml:space="preserve"> </w:t>
       </w:r>
       <w:r>
@@ -2937,18 +2920,13 @@
         <w:t>.</w:t>
       </w:r>
       <w:r>
-        <w:t xml:space="preserve"> Quand les réservations de billets sont effectuées </w:t>
-      </w:r>
-      <w:proofErr w:type="spellStart"/>
-      <w:r>
-        <w:t>OneWay</w:t>
-      </w:r>
-      <w:proofErr w:type="spellEnd"/>
-      <w:r>
-        <w:t xml:space="preserve"> Tickets génère les tickets.</w:t>
-      </w:r>
-    </w:p>
-    <w:p>
+        <w:t xml:space="preserve"> Quand les réservations de billets sont effectuées OneWay Tickets génère les tickets.</w:t>
+      </w:r>
+    </w:p>
+    <w:p>
+      <w:pPr>
+        <w:spacing w:after="720"/>
+      </w:pPr>
       <w:r>
         <w:t>L’appli</w:t>
       </w:r>
@@ -2987,7 +2965,7 @@
       <w:pPr>
         <w:pStyle w:val="Titre1"/>
       </w:pPr>
-      <w:bookmarkStart w:id="2" w:name="_Toc419134160"/>
+      <w:bookmarkStart w:id="2" w:name="_Toc419179470"/>
       <w:r>
         <w:t>Etude d’opportunité</w:t>
       </w:r>
@@ -3097,13 +3075,13 @@
           <wp:anchor distT="0" distB="360045" distL="360045" distR="360045" simplePos="0" relativeHeight="251656192" behindDoc="0" locked="0" layoutInCell="1" allowOverlap="1" wp14:anchorId="53489D7C" wp14:editId="23CE6F7F">
             <wp:simplePos x="0" y="0"/>
             <wp:positionH relativeFrom="column">
-              <wp:posOffset>2447471</wp:posOffset>
+              <wp:posOffset>2559050</wp:posOffset>
             </wp:positionH>
             <wp:positionV relativeFrom="paragraph">
-              <wp:posOffset>6622</wp:posOffset>
+              <wp:posOffset>53340</wp:posOffset>
             </wp:positionV>
-            <wp:extent cx="3308985" cy="2921635"/>
-            <wp:effectExtent l="0" t="0" r="5715" b="0"/>
+            <wp:extent cx="3079115" cy="2719070"/>
+            <wp:effectExtent l="0" t="0" r="6985" b="5080"/>
             <wp:wrapSquare wrapText="bothSides"/>
             <wp:docPr id="1" name="Image 1"/>
             <wp:cNvGraphicFramePr>
@@ -3117,7 +3095,7 @@
                     <pic:cNvPicPr/>
                   </pic:nvPicPr>
                   <pic:blipFill rotWithShape="1">
-                    <a:blip r:embed="rId8" cstate="print">
+                    <a:blip r:embed="rId9" cstate="print">
                       <a:extLst>
                         <a:ext uri="{28A0092B-C50C-407E-A947-70E740481C1C}">
                           <a14:useLocalDpi xmlns:a14="http://schemas.microsoft.com/office/drawing/2010/main" val="0"/>
@@ -3130,7 +3108,7 @@
                   <pic:spPr bwMode="auto">
                     <a:xfrm>
                       <a:off x="0" y="0"/>
-                      <a:ext cx="3308985" cy="2921635"/>
+                      <a:ext cx="3079115" cy="2719070"/>
                     </a:xfrm>
                     <a:prstGeom prst="rect">
                       <a:avLst/>
@@ -3271,7 +3249,7 @@
                   <wp:posOffset>2441575</wp:posOffset>
                 </wp:positionH>
                 <wp:positionV relativeFrom="paragraph">
-                  <wp:posOffset>450215</wp:posOffset>
+                  <wp:posOffset>173355</wp:posOffset>
                 </wp:positionV>
                 <wp:extent cx="3319145" cy="198120"/>
                 <wp:effectExtent l="0" t="0" r="0" b="0"/>
@@ -3311,14 +3289,27 @@
                             <w:r>
                               <w:t xml:space="preserve">Figure </w:t>
                             </w:r>
-                            <w:fldSimple w:instr=" SEQ Figure \* ARABIC ">
-                              <w:r>
-                                <w:rPr>
-                                  <w:noProof/>
-                                </w:rPr>
-                                <w:t>1</w:t>
-                              </w:r>
-                            </w:fldSimple>
+                            <w:r>
+                              <w:fldChar w:fldCharType="begin"/>
+                            </w:r>
+                            <w:r>
+                              <w:instrText xml:space="preserve"> SEQ Figure \* ARABIC </w:instrText>
+                            </w:r>
+                            <w:r>
+                              <w:fldChar w:fldCharType="separate"/>
+                            </w:r>
+                            <w:r>
+                              <w:rPr>
+                                <w:noProof/>
+                              </w:rPr>
+                              <w:t>1</w:t>
+                            </w:r>
+                            <w:r>
+                              <w:rPr>
+                                <w:noProof/>
+                              </w:rPr>
+                              <w:fldChar w:fldCharType="end"/>
+                            </w:r>
                             <w:r>
                               <w:t xml:space="preserve"> : Structure du dossier "Net Billetterie"</w:t>
                             </w:r>
@@ -3345,11 +3336,11 @@
           </mc:Choice>
           <mc:Fallback>
             <w:pict>
-              <v:shapetype w14:anchorId="161860A3" id="_x0000_t202" coordsize="21600,21600" o:spt="202" path="m,l,21600r21600,l21600,xe">
+              <v:shapetype id="_x0000_t202" coordsize="21600,21600" o:spt="202" path="m,l,21600r21600,l21600,xe">
                 <v:stroke joinstyle="miter"/>
                 <v:path gradientshapeok="t" o:connecttype="rect"/>
               </v:shapetype>
-              <v:shape id="Zone de texte 2" o:spid="_x0000_s1026" type="#_x0000_t202" style="position:absolute;left:0;text-align:left;margin-left:192.25pt;margin-top:35.45pt;width:261.35pt;height:15.6pt;z-index:251660288;visibility:visible;mso-wrap-style:square;mso-width-percent:0;mso-height-percent:0;mso-wrap-distance-left:9pt;mso-wrap-distance-top:0;mso-wrap-distance-right:9pt;mso-wrap-distance-bottom:0;mso-position-horizontal:absolute;mso-position-horizontal-relative:text;mso-position-vertical:absolute;mso-position-vertical-relative:text;mso-width-percent:0;mso-height-percent:0;mso-width-relative:margin;mso-height-relative:margin;v-text-anchor:top" o:gfxdata="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" stroked="f">
+              <v:shape id="Zone de texte 2" o:spid="_x0000_s1026" type="#_x0000_t202" style="position:absolute;left:0;text-align:left;margin-left:192.25pt;margin-top:13.65pt;width:261.35pt;height:15.6pt;z-index:251660288;visibility:visible;mso-wrap-style:square;mso-width-percent:0;mso-height-percent:0;mso-wrap-distance-left:9pt;mso-wrap-distance-top:0;mso-wrap-distance-right:9pt;mso-wrap-distance-bottom:0;mso-position-horizontal:absolute;mso-position-horizontal-relative:text;mso-position-vertical:absolute;mso-position-vertical-relative:text;mso-width-percent:0;mso-height-percent:0;mso-width-relative:margin;mso-height-relative:margin;v-text-anchor:top" o:gfxdata="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" stroked="f">
                 <v:textbox inset="0,0,0,0">
                   <w:txbxContent>
                     <w:p>
@@ -3363,14 +3354,27 @@
                       <w:r>
                         <w:t xml:space="preserve">Figure </w:t>
                       </w:r>
-                      <w:fldSimple w:instr=" SEQ Figure \* ARABIC ">
-                        <w:r>
-                          <w:rPr>
-                            <w:noProof/>
-                          </w:rPr>
-                          <w:t>1</w:t>
-                        </w:r>
-                      </w:fldSimple>
+                      <w:r>
+                        <w:fldChar w:fldCharType="begin"/>
+                      </w:r>
+                      <w:r>
+                        <w:instrText xml:space="preserve"> SEQ Figure \* ARABIC </w:instrText>
+                      </w:r>
+                      <w:r>
+                        <w:fldChar w:fldCharType="separate"/>
+                      </w:r>
+                      <w:r>
+                        <w:rPr>
+                          <w:noProof/>
+                        </w:rPr>
+                        <w:t>1</w:t>
+                      </w:r>
+                      <w:r>
+                        <w:rPr>
+                          <w:noProof/>
+                        </w:rPr>
+                        <w:fldChar w:fldCharType="end"/>
+                      </w:r>
                       <w:r>
                         <w:t xml:space="preserve"> : Structure du dossier "Net Billetterie"</w:t>
                       </w:r>
@@ -3432,11 +3436,11 @@
         <w:t>. Il existe les sections pour les abonnements, la billetterie, la liste d’attente (enregistrer des spectateurs sur la liste d’attente)</w:t>
       </w:r>
       <w:r>
-        <w:t xml:space="preserve">, le « charger de communication » (Envoyer des mails et imprimer la liste des places vendues par abonnement ou réservation), le </w:t>
+        <w:t xml:space="preserve">, le « charger de communication » (Envoyer des mails et imprimer la liste des places vendues par </w:t>
       </w:r>
       <w:r>
         <w:lastRenderedPageBreak/>
-        <w:t>comptable et l’administrateur.</w:t>
+        <w:t>abonnement ou réservation), le comptable et l’administrateur.</w:t>
       </w:r>
       <w:r>
         <w:t xml:space="preserve"> Chac</w:t>
@@ -3476,8 +3480,8 @@
         </w:rPr>
         <w:drawing>
           <wp:inline distT="0" distB="0" distL="0" distR="0" wp14:anchorId="0EF1758C" wp14:editId="603744FD">
-            <wp:extent cx="2673985" cy="2116455"/>
-            <wp:effectExtent l="0" t="0" r="0" b="0"/>
+            <wp:extent cx="2670214" cy="2113472"/>
+            <wp:effectExtent l="0" t="0" r="0" b="1270"/>
             <wp:docPr id="3" name="Image 3"/>
             <wp:cNvGraphicFramePr>
               <a:graphicFrameLocks xmlns:a="http://schemas.openxmlformats.org/drawingml/2006/main" noChangeAspect="1"/>
@@ -3490,7 +3494,7 @@
                     <pic:cNvPicPr/>
                   </pic:nvPicPr>
                   <pic:blipFill>
-                    <a:blip r:embed="rId9" cstate="print">
+                    <a:blip r:embed="rId10" cstate="print">
                       <a:extLst>
                         <a:ext uri="{28A0092B-C50C-407E-A947-70E740481C1C}">
                           <a14:useLocalDpi xmlns:a14="http://schemas.microsoft.com/office/drawing/2010/main" val="0"/>
@@ -3504,7 +3508,7 @@
                   <pic:spPr>
                     <a:xfrm>
                       <a:off x="0" y="0"/>
-                      <a:ext cx="2673985" cy="2116455"/>
+                      <a:ext cx="2673982" cy="2116454"/>
                     </a:xfrm>
                     <a:prstGeom prst="rect">
                       <a:avLst/>
@@ -3520,19 +3524,33 @@
     <w:p>
       <w:pPr>
         <w:pStyle w:val="Lgende"/>
+        <w:spacing w:after="480"/>
         <w:jc w:val="center"/>
       </w:pPr>
       <w:r>
         <w:t xml:space="preserve">Figure </w:t>
       </w:r>
-      <w:fldSimple w:instr=" SEQ Figure \* ARABIC ">
-        <w:r>
-          <w:rPr>
-            <w:noProof/>
-          </w:rPr>
-          <w:t>2</w:t>
-        </w:r>
-      </w:fldSimple>
+      <w:r>
+        <w:fldChar w:fldCharType="begin"/>
+      </w:r>
+      <w:r>
+        <w:instrText xml:space="preserve"> SEQ Figure \* ARABIC </w:instrText>
+      </w:r>
+      <w:r>
+        <w:fldChar w:fldCharType="separate"/>
+      </w:r>
+      <w:r>
+        <w:rPr>
+          <w:noProof/>
+        </w:rPr>
+        <w:t>2</w:t>
+      </w:r>
+      <w:r>
+        <w:rPr>
+          <w:noProof/>
+        </w:rPr>
+        <w:fldChar w:fldCharType="end"/>
+      </w:r>
       <w:r>
         <w:t xml:space="preserve"> : </w:t>
       </w:r>
@@ -3547,14 +3565,12 @@
       <w:r>
         <w:t>« </w:t>
       </w:r>
-      <w:proofErr w:type="spellStart"/>
       <w:r>
         <w:rPr>
           <w:i/>
         </w:rPr>
         <w:t>Weezevent</w:t>
       </w:r>
-      <w:proofErr w:type="spellEnd"/>
       <w:r>
         <w:rPr>
           <w:i/>
@@ -3575,14 +3591,12 @@
         </w:rPr>
         <w:t>« </w:t>
       </w:r>
-      <w:proofErr w:type="spellStart"/>
       <w:r>
         <w:rPr>
           <w:i/>
         </w:rPr>
         <w:t>Weezevent</w:t>
       </w:r>
-      <w:proofErr w:type="spellEnd"/>
       <w:r>
         <w:rPr>
           <w:i/>
@@ -3639,11 +3653,9 @@
       <w:r>
         <w:t>« </w:t>
       </w:r>
-      <w:proofErr w:type="spellStart"/>
       <w:r>
         <w:t>Weezevent</w:t>
       </w:r>
-      <w:proofErr w:type="spellEnd"/>
       <w:r>
         <w:t> »</w:t>
       </w:r>
@@ -3729,12 +3741,12 @@
         <w:tblLook w:val="04A0" w:firstRow="1" w:lastRow="0" w:firstColumn="1" w:lastColumn="0" w:noHBand="0" w:noVBand="1"/>
       </w:tblPr>
       <w:tblGrid>
-        <w:gridCol w:w="4387"/>
-        <w:gridCol w:w="4901"/>
+        <w:gridCol w:w="4606"/>
+        <w:gridCol w:w="4606"/>
       </w:tblGrid>
       <w:tr>
         <w:trPr>
-          <w:trHeight w:val="5610"/>
+          <w:trHeight w:val="3978"/>
           <w:jc w:val="center"/>
         </w:trPr>
         <w:tc>
@@ -3752,11 +3764,10 @@
                 <w:noProof/>
                 <w:lang w:eastAsia="fr-CH"/>
               </w:rPr>
-              <w:lastRenderedPageBreak/>
               <w:drawing>
-                <wp:inline distT="0" distB="0" distL="0" distR="0" wp14:anchorId="166EF0DE" wp14:editId="391B20EF">
-                  <wp:extent cx="2235200" cy="3155578"/>
-                  <wp:effectExtent l="0" t="0" r="0" b="6985"/>
+                <wp:inline distT="0" distB="0" distL="0" distR="0" wp14:anchorId="428C92C5" wp14:editId="25E77878">
+                  <wp:extent cx="1906436" cy="2691442"/>
+                  <wp:effectExtent l="0" t="0" r="0" b="0"/>
                   <wp:docPr id="5" name="Image 5"/>
                   <wp:cNvGraphicFramePr>
                     <a:graphicFrameLocks xmlns:a="http://schemas.openxmlformats.org/drawingml/2006/main" noChangeAspect="1"/>
@@ -3769,7 +3780,7 @@
                           <pic:cNvPicPr/>
                         </pic:nvPicPr>
                         <pic:blipFill>
-                          <a:blip r:embed="rId10">
+                          <a:blip r:embed="rId11">
                             <a:extLst>
                               <a:ext uri="{28A0092B-C50C-407E-A947-70E740481C1C}">
                                 <a14:useLocalDpi xmlns:a14="http://schemas.microsoft.com/office/drawing/2010/main" val="0"/>
@@ -3783,7 +3794,7 @@
                         <pic:spPr>
                           <a:xfrm>
                             <a:off x="0" y="0"/>
-                            <a:ext cx="2238422" cy="3160126"/>
+                            <a:ext cx="1911997" cy="2699293"/>
                           </a:xfrm>
                           <a:prstGeom prst="rect">
                             <a:avLst/>
@@ -3814,14 +3825,27 @@
             <w:r>
               <w:t xml:space="preserve">Figure </w:t>
             </w:r>
-            <w:fldSimple w:instr=" SEQ Figure \* ARABIC ">
-              <w:r>
-                <w:rPr>
-                  <w:noProof/>
-                </w:rPr>
-                <w:t>3</w:t>
-              </w:r>
-            </w:fldSimple>
+            <w:r>
+              <w:fldChar w:fldCharType="begin"/>
+            </w:r>
+            <w:r>
+              <w:instrText xml:space="preserve"> SEQ Figure \* ARABIC </w:instrText>
+            </w:r>
+            <w:r>
+              <w:fldChar w:fldCharType="separate"/>
+            </w:r>
+            <w:r>
+              <w:rPr>
+                <w:noProof/>
+              </w:rPr>
+              <w:t>3</w:t>
+            </w:r>
+            <w:r>
+              <w:rPr>
+                <w:noProof/>
+              </w:rPr>
+              <w:fldChar w:fldCharType="end"/>
+            </w:r>
             <w:r>
               <w:t xml:space="preserve"> : Billet vendu sur internet</w:t>
             </w:r>
@@ -3843,9 +3867,9 @@
                 <w:lang w:eastAsia="fr-CH"/>
               </w:rPr>
               <w:drawing>
-                <wp:inline distT="0" distB="0" distL="0" distR="0" wp14:anchorId="60CB31B6" wp14:editId="6E3EF87E">
-                  <wp:extent cx="2974976" cy="1346152"/>
-                  <wp:effectExtent l="0" t="0" r="0" b="6985"/>
+                <wp:inline distT="0" distB="0" distL="0" distR="0" wp14:anchorId="3C055276" wp14:editId="33393B8E">
+                  <wp:extent cx="2633146" cy="1191478"/>
+                  <wp:effectExtent l="0" t="0" r="0" b="8890"/>
                   <wp:docPr id="6" name="Image 6"/>
                   <wp:cNvGraphicFramePr>
                     <a:graphicFrameLocks xmlns:a="http://schemas.openxmlformats.org/drawingml/2006/main" noChangeAspect="1"/>
@@ -3858,7 +3882,7 @@
                           <pic:cNvPicPr/>
                         </pic:nvPicPr>
                         <pic:blipFill>
-                          <a:blip r:embed="rId11" cstate="print">
+                          <a:blip r:embed="rId12" cstate="print">
                             <a:extLst>
                               <a:ext uri="{28A0092B-C50C-407E-A947-70E740481C1C}">
                                 <a14:useLocalDpi xmlns:a14="http://schemas.microsoft.com/office/drawing/2010/main" val="0"/>
@@ -3872,7 +3896,7 @@
                         <pic:spPr>
                           <a:xfrm>
                             <a:off x="0" y="0"/>
-                            <a:ext cx="2987189" cy="1351678"/>
+                            <a:ext cx="2644802" cy="1196752"/>
                           </a:xfrm>
                           <a:prstGeom prst="rect">
                             <a:avLst/>
@@ -3903,14 +3927,27 @@
             <w:r>
               <w:t xml:space="preserve">Figure </w:t>
             </w:r>
-            <w:fldSimple w:instr=" SEQ Figure \* ARABIC ">
-              <w:r>
-                <w:rPr>
-                  <w:noProof/>
-                </w:rPr>
-                <w:t>4</w:t>
-              </w:r>
-            </w:fldSimple>
+            <w:r>
+              <w:fldChar w:fldCharType="begin"/>
+            </w:r>
+            <w:r>
+              <w:instrText xml:space="preserve"> SEQ Figure \* ARABIC </w:instrText>
+            </w:r>
+            <w:r>
+              <w:fldChar w:fldCharType="separate"/>
+            </w:r>
+            <w:r>
+              <w:rPr>
+                <w:noProof/>
+              </w:rPr>
+              <w:t>4</w:t>
+            </w:r>
+            <w:r>
+              <w:rPr>
+                <w:noProof/>
+              </w:rPr>
+              <w:fldChar w:fldCharType="end"/>
+            </w:r>
             <w:r>
               <w:t xml:space="preserve"> : Billet vendu à la manifestation</w:t>
             </w:r>
@@ -3921,6 +3958,7 @@
     <w:p/>
     <w:p>
       <w:r>
+        <w:lastRenderedPageBreak/>
         <w:t>Les principales différences entre mon application et celles que j’ai trouvée</w:t>
       </w:r>
       <w:r>
@@ -3932,100 +3970,87 @@
       <w:r>
         <w:t xml:space="preserve">utilisation. Dans </w:t>
       </w:r>
-      <w:proofErr w:type="spellStart"/>
       <w:r>
         <w:rPr>
           <w:i/>
         </w:rPr>
-        <w:t>OneWay</w:t>
-      </w:r>
-      <w:proofErr w:type="spellEnd"/>
+        <w:t>OneWay Tickets</w:t>
+      </w:r>
+      <w:r>
+        <w:t xml:space="preserve"> pour mettre en</w:t>
+      </w:r>
+      <w:r>
+        <w:t xml:space="preserve"> place la manifestation on doit modifier </w:t>
+      </w:r>
+      <w:r>
+        <w:t>les fichiers</w:t>
+      </w:r>
+      <w:r>
+        <w:t xml:space="preserve"> la </w:t>
+      </w:r>
+      <w:r>
+        <w:t>concernant</w:t>
+      </w:r>
+      <w:r>
+        <w:t>.</w:t>
+      </w:r>
+    </w:p>
+    <w:p>
+      <w:r>
+        <w:t>Ensuit</w:t>
+      </w:r>
+      <w:r>
+        <w:t xml:space="preserve">e, </w:t>
+      </w:r>
+      <w:r>
+        <w:t>mon application</w:t>
+      </w:r>
+      <w:r>
+        <w:t xml:space="preserve"> ne comprend que deux mode</w:t>
+      </w:r>
+      <w:r>
+        <w:t>s</w:t>
+      </w:r>
+      <w:r>
+        <w:t xml:space="preserve"> d’utilisation. </w:t>
+      </w:r>
+      <w:r>
+        <w:t>En premier lieu, l</w:t>
+      </w:r>
+      <w:r>
+        <w:t xml:space="preserve">’utilisateur est le caissier et </w:t>
+      </w:r>
+      <w:r>
+        <w:t xml:space="preserve">en deuxième, </w:t>
+      </w:r>
+      <w:r>
+        <w:t>l’administrateur a accès à la gestion de la manifestation, ainsi qu’au</w:t>
+      </w:r>
+      <w:r>
+        <w:t>x</w:t>
+      </w:r>
+      <w:r>
+        <w:t xml:space="preserve"> suivi</w:t>
+      </w:r>
+      <w:r>
+        <w:t>s</w:t>
+      </w:r>
+      <w:r>
+        <w:t xml:space="preserve"> des ventes.</w:t>
+      </w:r>
+    </w:p>
+    <w:p>
+      <w:pPr>
+        <w:spacing w:after="720"/>
+      </w:pPr>
+      <w:r>
+        <w:t xml:space="preserve">Pour finir, </w:t>
+      </w:r>
       <w:r>
         <w:rPr>
           <w:i/>
         </w:rPr>
-        <w:t xml:space="preserve"> Tickets</w:t>
-      </w:r>
-      <w:r>
-        <w:t xml:space="preserve"> pour mettre en</w:t>
-      </w:r>
-      <w:r>
-        <w:t xml:space="preserve"> place la manifestation on doit modifier </w:t>
-      </w:r>
-      <w:r>
-        <w:t>les fichiers</w:t>
-      </w:r>
-      <w:r>
-        <w:t xml:space="preserve"> la </w:t>
-      </w:r>
-      <w:r>
-        <w:t>concernant</w:t>
-      </w:r>
-      <w:r>
-        <w:t>.</w:t>
-      </w:r>
-    </w:p>
-    <w:p>
-      <w:r>
-        <w:t>Ensuit</w:t>
-      </w:r>
-      <w:r>
-        <w:t xml:space="preserve">e, </w:t>
-      </w:r>
-      <w:r>
-        <w:t>mon application</w:t>
-      </w:r>
-      <w:r>
-        <w:t xml:space="preserve"> ne comprend que deux mode</w:t>
-      </w:r>
-      <w:r>
-        <w:t>s</w:t>
-      </w:r>
-      <w:r>
-        <w:t xml:space="preserve"> d’utilisation. </w:t>
-      </w:r>
-      <w:r>
-        <w:t>En premier lieu, l</w:t>
-      </w:r>
-      <w:r>
-        <w:t xml:space="preserve">’utilisateur est le caissier et </w:t>
-      </w:r>
-      <w:r>
-        <w:t xml:space="preserve">en deuxième, </w:t>
-      </w:r>
-      <w:r>
-        <w:t>l’administrateur a accès à la gestion de la manifestation, ainsi qu’au</w:t>
-      </w:r>
-      <w:r>
-        <w:t>x</w:t>
-      </w:r>
-      <w:r>
-        <w:t xml:space="preserve"> suivi</w:t>
-      </w:r>
-      <w:r>
-        <w:t>s</w:t>
-      </w:r>
-      <w:r>
-        <w:t xml:space="preserve"> des ventes.</w:t>
-      </w:r>
-    </w:p>
-    <w:p>
-      <w:r>
-        <w:t xml:space="preserve">Pour finir, </w:t>
-      </w:r>
-      <w:proofErr w:type="spellStart"/>
-      <w:r>
-        <w:rPr>
-          <w:i/>
-        </w:rPr>
-        <w:t>OneWay</w:t>
-      </w:r>
-      <w:proofErr w:type="spellEnd"/>
-      <w:r>
-        <w:rPr>
-          <w:i/>
-        </w:rPr>
-        <w:t xml:space="preserve"> Tickets</w:t>
+        <w:t>OneWay Tickets</w:t>
       </w:r>
       <w:r>
         <w:t xml:space="preserve"> </w:t>
@@ -4038,9 +4063,8 @@
       <w:pPr>
         <w:pStyle w:val="Titre1"/>
       </w:pPr>
-      <w:bookmarkStart w:id="3" w:name="_Toc419134161"/>
-      <w:r>
-        <w:lastRenderedPageBreak/>
+      <w:bookmarkStart w:id="3" w:name="_Toc419179471"/>
+      <w:r>
         <w:t>Analyse fonctionnelle</w:t>
       </w:r>
       <w:bookmarkEnd w:id="3"/>
@@ -4049,7 +4073,7 @@
       <w:pPr>
         <w:pStyle w:val="Titre2"/>
       </w:pPr>
-      <w:bookmarkStart w:id="4" w:name="_Toc419134162"/>
+      <w:bookmarkStart w:id="4" w:name="_Toc419179472"/>
       <w:r>
         <w:t>Généralité</w:t>
       </w:r>
@@ -4060,7 +4084,7 @@
         <w:pStyle w:val="Titre3"/>
         <w:spacing w:after="300"/>
       </w:pPr>
-      <w:bookmarkStart w:id="5" w:name="_Toc419134163"/>
+      <w:bookmarkStart w:id="5" w:name="_Toc419179473"/>
       <w:r>
         <w:t>Schéma</w:t>
       </w:r>
@@ -4078,8 +4102,8 @@
         </w:rPr>
         <w:drawing>
           <wp:inline distT="0" distB="0" distL="0" distR="0" wp14:anchorId="00CFF0C4" wp14:editId="44542D66">
-            <wp:extent cx="5760720" cy="3200400"/>
-            <wp:effectExtent l="0" t="0" r="0" b="0"/>
+            <wp:extent cx="5729666" cy="3183148"/>
+            <wp:effectExtent l="0" t="0" r="4445" b="0"/>
             <wp:docPr id="7" name="Image 7"/>
             <wp:cNvGraphicFramePr>
               <a:graphicFrameLocks xmlns:a="http://schemas.openxmlformats.org/drawingml/2006/main" noChangeAspect="1"/>
@@ -4092,7 +4116,7 @@
                     <pic:cNvPicPr/>
                   </pic:nvPicPr>
                   <pic:blipFill>
-                    <a:blip r:embed="rId12">
+                    <a:blip r:embed="rId13">
                       <a:extLst>
                         <a:ext uri="{28A0092B-C50C-407E-A947-70E740481C1C}">
                           <a14:useLocalDpi xmlns:a14="http://schemas.microsoft.com/office/drawing/2010/main" val="0"/>
@@ -4106,7 +4130,7 @@
                   <pic:spPr>
                     <a:xfrm>
                       <a:off x="0" y="0"/>
-                      <a:ext cx="5760720" cy="3200400"/>
+                      <a:ext cx="5733515" cy="3185286"/>
                     </a:xfrm>
                     <a:prstGeom prst="rect">
                       <a:avLst/>
@@ -4128,14 +4152,27 @@
       <w:r>
         <w:t xml:space="preserve">Figure </w:t>
       </w:r>
-      <w:fldSimple w:instr=" SEQ Figure \* ARABIC ">
-        <w:r>
-          <w:rPr>
-            <w:noProof/>
-          </w:rPr>
-          <w:t>5</w:t>
-        </w:r>
-      </w:fldSimple>
+      <w:r>
+        <w:fldChar w:fldCharType="begin"/>
+      </w:r>
+      <w:r>
+        <w:instrText xml:space="preserve"> SEQ Figure \* ARABIC </w:instrText>
+      </w:r>
+      <w:r>
+        <w:fldChar w:fldCharType="separate"/>
+      </w:r>
+      <w:r>
+        <w:rPr>
+          <w:noProof/>
+        </w:rPr>
+        <w:t>5</w:t>
+      </w:r>
+      <w:r>
+        <w:rPr>
+          <w:noProof/>
+        </w:rPr>
+        <w:fldChar w:fldCharType="end"/>
+      </w:r>
       <w:r>
         <w:t xml:space="preserve"> :</w:t>
       </w:r>
@@ -4147,7 +4184,7 @@
       <w:pPr>
         <w:pStyle w:val="Titre3"/>
       </w:pPr>
-      <w:bookmarkStart w:id="6" w:name="_Toc419134164"/>
+      <w:bookmarkStart w:id="6" w:name="_Toc419179474"/>
       <w:r>
         <w:t>Description du schéma</w:t>
       </w:r>
@@ -4269,8 +4306,9 @@
       <w:pPr>
         <w:pStyle w:val="Titre2"/>
       </w:pPr>
-      <w:bookmarkStart w:id="7" w:name="_Toc419134165"/>
-      <w:r>
+      <w:bookmarkStart w:id="7" w:name="_Toc419179475"/>
+      <w:r>
+        <w:lastRenderedPageBreak/>
         <w:t>Description des fonctionnalités globales</w:t>
       </w:r>
       <w:bookmarkEnd w:id="7"/>
@@ -4279,7 +4317,7 @@
       <w:pPr>
         <w:pStyle w:val="Titre3"/>
       </w:pPr>
-      <w:bookmarkStart w:id="8" w:name="_Toc419134166"/>
+      <w:bookmarkStart w:id="8" w:name="_Toc419179476"/>
       <w:r>
         <w:t>Réservation de</w:t>
       </w:r>
@@ -4379,7 +4417,6 @@
           <w:noProof/>
           <w:lang w:eastAsia="fr-CH"/>
         </w:rPr>
-        <w:lastRenderedPageBreak/>
         <w:drawing>
           <wp:inline distT="0" distB="0" distL="0" distR="0" wp14:anchorId="6C5E839C" wp14:editId="00EBF003">
             <wp:extent cx="4757934" cy="1017156"/>
@@ -4396,7 +4433,7 @@
                     <pic:cNvPicPr/>
                   </pic:nvPicPr>
                   <pic:blipFill>
-                    <a:blip r:embed="rId13">
+                    <a:blip r:embed="rId14">
                       <a:extLst>
                         <a:ext uri="{28A0092B-C50C-407E-A947-70E740481C1C}">
                           <a14:useLocalDpi xmlns:a14="http://schemas.microsoft.com/office/drawing/2010/main" val="0"/>
@@ -4432,14 +4469,27 @@
       <w:r>
         <w:t xml:space="preserve">Figure </w:t>
       </w:r>
-      <w:fldSimple w:instr=" SEQ Figure \* ARABIC ">
-        <w:r>
-          <w:rPr>
-            <w:noProof/>
-          </w:rPr>
-          <w:t>6</w:t>
-        </w:r>
-      </w:fldSimple>
+      <w:r>
+        <w:fldChar w:fldCharType="begin"/>
+      </w:r>
+      <w:r>
+        <w:instrText xml:space="preserve"> SEQ Figure \* ARABIC </w:instrText>
+      </w:r>
+      <w:r>
+        <w:fldChar w:fldCharType="separate"/>
+      </w:r>
+      <w:r>
+        <w:rPr>
+          <w:noProof/>
+        </w:rPr>
+        <w:t>6</w:t>
+      </w:r>
+      <w:r>
+        <w:rPr>
+          <w:noProof/>
+        </w:rPr>
+        <w:fldChar w:fldCharType="end"/>
+      </w:r>
       <w:r>
         <w:t xml:space="preserve"> : Schéma de réservation</w:t>
       </w:r>
@@ -4448,7 +4498,7 @@
       <w:pPr>
         <w:pStyle w:val="Titre3"/>
       </w:pPr>
-      <w:bookmarkStart w:id="9" w:name="_Toc419134167"/>
+      <w:bookmarkStart w:id="9" w:name="_Toc419179477"/>
       <w:r>
         <w:t>Réservation en avance</w:t>
       </w:r>
@@ -4469,7 +4519,7 @@
       <w:pPr>
         <w:pStyle w:val="Titre3"/>
       </w:pPr>
-      <w:bookmarkStart w:id="10" w:name="_Toc419134168"/>
+      <w:bookmarkStart w:id="10" w:name="_Toc419179478"/>
       <w:r>
         <w:t>Validation d</w:t>
       </w:r>
@@ -4505,7 +4555,7 @@
       <w:pPr>
         <w:pStyle w:val="Titre3"/>
       </w:pPr>
-      <w:bookmarkStart w:id="11" w:name="_Toc419134169"/>
+      <w:bookmarkStart w:id="11" w:name="_Toc419179479"/>
       <w:r>
         <w:t>Mode administrateur</w:t>
       </w:r>
@@ -4550,7 +4600,7 @@
       <w:pPr>
         <w:pStyle w:val="Titre3"/>
       </w:pPr>
-      <w:bookmarkStart w:id="12" w:name="_Toc419134170"/>
+      <w:bookmarkStart w:id="12" w:name="_Toc419179480"/>
       <w:r>
         <w:t>Gestion des séances</w:t>
       </w:r>
@@ -4580,7 +4630,7 @@
       <w:pPr>
         <w:pStyle w:val="Titre3"/>
       </w:pPr>
-      <w:bookmarkStart w:id="13" w:name="_Toc419134171"/>
+      <w:bookmarkStart w:id="13" w:name="_Toc419179481"/>
       <w:r>
         <w:t>Gestion des salles</w:t>
       </w:r>
@@ -4607,7 +4657,7 @@
       <w:pPr>
         <w:pStyle w:val="Titre3"/>
       </w:pPr>
-      <w:bookmarkStart w:id="14" w:name="_Toc419134172"/>
+      <w:bookmarkStart w:id="14" w:name="_Toc419179482"/>
       <w:r>
         <w:t>Gestion des films</w:t>
       </w:r>
@@ -4637,13 +4687,17 @@
       <w:pPr>
         <w:pStyle w:val="Titre3"/>
       </w:pPr>
-      <w:bookmarkStart w:id="15" w:name="_Toc419134173"/>
-      <w:r>
+      <w:bookmarkStart w:id="15" w:name="_Toc419179483"/>
+      <w:r>
+        <w:lastRenderedPageBreak/>
         <w:t>Statistique</w:t>
       </w:r>
       <w:bookmarkEnd w:id="15"/>
     </w:p>
     <w:p>
+      <w:pPr>
+        <w:spacing w:after="240"/>
+      </w:pPr>
       <w:r>
         <w:t>Cette fonctionnalité affiche les statistiques de</w:t>
       </w:r>
@@ -4659,24 +4713,25 @@
       <w:r>
         <w:t xml:space="preserve"> du cinéma.</w:t>
       </w:r>
+      <w:bookmarkStart w:id="16" w:name="_GoBack"/>
+      <w:bookmarkEnd w:id="16"/>
     </w:p>
     <w:p>
       <w:pPr>
         <w:pStyle w:val="Titre2"/>
       </w:pPr>
-      <w:bookmarkStart w:id="16" w:name="_Toc419134174"/>
-      <w:r>
-        <w:lastRenderedPageBreak/>
+      <w:bookmarkStart w:id="17" w:name="_Toc419179484"/>
+      <w:r>
         <w:t>Description détaillée de l’interface</w:t>
       </w:r>
-      <w:bookmarkEnd w:id="16"/>
+      <w:bookmarkEnd w:id="17"/>
     </w:p>
     <w:p>
       <w:pPr>
         <w:pStyle w:val="Titre3"/>
         <w:spacing w:after="300"/>
       </w:pPr>
-      <w:bookmarkStart w:id="17" w:name="_Toc419134175"/>
+      <w:bookmarkStart w:id="18" w:name="_Toc419179485"/>
       <w:r>
         <w:t>Menu utilis</w:t>
       </w:r>
@@ -4686,7 +4741,7 @@
       <w:r>
         <w:t>teur</w:t>
       </w:r>
-      <w:bookmarkEnd w:id="17"/>
+      <w:bookmarkEnd w:id="18"/>
     </w:p>
     <w:p>
       <w:pPr>
@@ -4701,8 +4756,8 @@
         </w:rPr>
         <w:drawing>
           <wp:inline distT="0" distB="0" distL="0" distR="0" wp14:anchorId="76634BC6" wp14:editId="5A5EDCF8">
-            <wp:extent cx="3008130" cy="2772000"/>
-            <wp:effectExtent l="0" t="0" r="1905" b="9525"/>
+            <wp:extent cx="2556712" cy="2356018"/>
+            <wp:effectExtent l="0" t="0" r="0" b="6350"/>
             <wp:docPr id="9" name="Image 9"/>
             <wp:cNvGraphicFramePr>
               <a:graphicFrameLocks xmlns:a="http://schemas.openxmlformats.org/drawingml/2006/main" noChangeAspect="1"/>
@@ -4712,196 +4767,6 @@
                 <pic:pic xmlns:pic="http://schemas.openxmlformats.org/drawingml/2006/picture">
                   <pic:nvPicPr>
                     <pic:cNvPr id="0" name="menuUtilisateur.png"/>
-                    <pic:cNvPicPr/>
-                  </pic:nvPicPr>
-                  <pic:blipFill>
-                    <a:blip r:embed="rId14">
-                      <a:extLst>
-                        <a:ext uri="{28A0092B-C50C-407E-A947-70E740481C1C}">
-                          <a14:useLocalDpi xmlns:a14="http://schemas.microsoft.com/office/drawing/2010/main" val="0"/>
-                        </a:ext>
-                      </a:extLst>
-                    </a:blip>
-                    <a:stretch>
-                      <a:fillRect/>
-                    </a:stretch>
-                  </pic:blipFill>
-                  <pic:spPr>
-                    <a:xfrm>
-                      <a:off x="0" y="0"/>
-                      <a:ext cx="3008130" cy="2772000"/>
-                    </a:xfrm>
-                    <a:prstGeom prst="rect">
-                      <a:avLst/>
-                    </a:prstGeom>
-                  </pic:spPr>
-                </pic:pic>
-              </a:graphicData>
-            </a:graphic>
-          </wp:inline>
-        </w:drawing>
-      </w:r>
-    </w:p>
-    <w:p>
-      <w:pPr>
-        <w:pStyle w:val="Lgende"/>
-        <w:spacing w:after="480"/>
-        <w:jc w:val="center"/>
-      </w:pPr>
-      <w:r>
-        <w:t xml:space="preserve">Figure </w:t>
-      </w:r>
-      <w:fldSimple w:instr=" SEQ Figure \* ARABIC ">
-        <w:r>
-          <w:rPr>
-            <w:noProof/>
-          </w:rPr>
-          <w:t>7</w:t>
-        </w:r>
-      </w:fldSimple>
-      <w:r>
-        <w:t xml:space="preserve"> : Interface du menu d’utilisateur</w:t>
-      </w:r>
-    </w:p>
-    <w:p>
-      <w:r>
-        <w:t xml:space="preserve">Le menu utilisateur permet à l’utilisateur de voir </w:t>
-      </w:r>
-      <w:r>
-        <w:t>les séances disponibles</w:t>
-      </w:r>
-      <w:r>
-        <w:t>,</w:t>
-      </w:r>
-      <w:r>
-        <w:t xml:space="preserve"> de l’heure actuelle jusqu’à la fin de la journée</w:t>
-      </w:r>
-      <w:r>
-        <w:t>.</w:t>
-      </w:r>
-      <w:r>
-        <w:t xml:space="preserve"> Il peut ainsi choisir la séance que le client veut regarder.</w:t>
-      </w:r>
-    </w:p>
-    <w:p>
-      <w:r>
-        <w:t>Cette fenêtre donne la possibilité d’afficher des séances future</w:t>
-      </w:r>
-      <w:r>
-        <w:t xml:space="preserve">s et </w:t>
-      </w:r>
-      <w:r>
-        <w:t>permet aux</w:t>
-      </w:r>
-      <w:r>
-        <w:t xml:space="preserve"> client</w:t>
-      </w:r>
-      <w:r>
-        <w:t>s</w:t>
-      </w:r>
-      <w:r>
-        <w:t xml:space="preserve"> </w:t>
-      </w:r>
-      <w:r>
-        <w:t>qui le désirent, de réserver</w:t>
-      </w:r>
-      <w:r>
-        <w:t xml:space="preserve"> une séance </w:t>
-      </w:r>
-      <w:r>
-        <w:t xml:space="preserve">plus </w:t>
-      </w:r>
-      <w:r>
-        <w:t>tardive.</w:t>
-      </w:r>
-    </w:p>
-    <w:p>
-      <w:r>
-        <w:t>L’utilisateur peut également faire une réservation pour une séance qui passe dans plusie</w:t>
-      </w:r>
-      <w:r>
-        <w:t>u</w:t>
-      </w:r>
-      <w:r>
-        <w:t>rs jours.</w:t>
-      </w:r>
-    </w:p>
-    <w:p>
-      <w:pPr>
-        <w:spacing w:after="480"/>
-      </w:pPr>
-      <w:r>
-        <w:t>Le menu utili</w:t>
-      </w:r>
-      <w:r>
-        <w:t xml:space="preserve">sateur permet </w:t>
-      </w:r>
-      <w:r>
-        <w:t>également</w:t>
-      </w:r>
-      <w:r>
-        <w:t xml:space="preserve"> à un</w:t>
-      </w:r>
-      <w:r>
-        <w:t xml:space="preserve"> administrateur de se connecter pour atteindre les </w:t>
-      </w:r>
-      <w:r>
-        <w:t>fonctionnalités</w:t>
-      </w:r>
-      <w:r>
-        <w:t xml:space="preserve"> réservées </w:t>
-      </w:r>
-      <w:r>
-        <w:t>aux</w:t>
-      </w:r>
-      <w:r>
-        <w:t xml:space="preserve"> administrateur</w:t>
-      </w:r>
-      <w:r>
-        <w:t>s</w:t>
-      </w:r>
-      <w:r>
-        <w:t>.</w:t>
-      </w:r>
-    </w:p>
-    <w:p>
-      <w:pPr>
-        <w:pStyle w:val="Titre3"/>
-        <w:spacing w:after="300"/>
-      </w:pPr>
-      <w:bookmarkStart w:id="18" w:name="_Toc419134176"/>
-      <w:r>
-        <w:t>Réser</w:t>
-      </w:r>
-      <w:r>
-        <w:t>ver la séance</w:t>
-      </w:r>
-      <w:bookmarkEnd w:id="18"/>
-    </w:p>
-    <w:p>
-      <w:pPr>
-        <w:keepNext/>
-        <w:spacing w:after="40"/>
-        <w:jc w:val="center"/>
-      </w:pPr>
-      <w:r>
-        <w:rPr>
-          <w:noProof/>
-          <w:lang w:eastAsia="fr-CH"/>
-        </w:rPr>
-        <w:drawing>
-          <wp:inline distT="0" distB="0" distL="0" distR="0" wp14:anchorId="04500D02" wp14:editId="0E0FC352">
-            <wp:extent cx="3290622" cy="2160000"/>
-            <wp:effectExtent l="0" t="0" r="5080" b="0"/>
-            <wp:docPr id="19" name="Image 19"/>
-            <wp:cNvGraphicFramePr>
-              <a:graphicFrameLocks xmlns:a="http://schemas.openxmlformats.org/drawingml/2006/main" noChangeAspect="1"/>
-            </wp:cNvGraphicFramePr>
-            <a:graphic xmlns:a="http://schemas.openxmlformats.org/drawingml/2006/main">
-              <a:graphicData uri="http://schemas.openxmlformats.org/drawingml/2006/picture">
-                <pic:pic xmlns:pic="http://schemas.openxmlformats.org/drawingml/2006/picture">
-                  <pic:nvPicPr>
-                    <pic:cNvPr id="0" name="ResumerCommande.png"/>
                     <pic:cNvPicPr/>
                   </pic:nvPicPr>
                   <pic:blipFill>
@@ -4919,7 +4784,7 @@
                   <pic:spPr>
                     <a:xfrm>
                       <a:off x="0" y="0"/>
-                      <a:ext cx="3290622" cy="2160000"/>
+                      <a:ext cx="2559409" cy="2358503"/>
                     </a:xfrm>
                     <a:prstGeom prst="rect">
                       <a:avLst/>
@@ -4941,14 +4806,230 @@
       <w:r>
         <w:t xml:space="preserve">Figure </w:t>
       </w:r>
-      <w:fldSimple w:instr=" SEQ Figure \* ARABIC ">
-        <w:r>
-          <w:rPr>
-            <w:noProof/>
-          </w:rPr>
-          <w:t>8</w:t>
-        </w:r>
-      </w:fldSimple>
+      <w:r>
+        <w:fldChar w:fldCharType="begin"/>
+      </w:r>
+      <w:r>
+        <w:instrText xml:space="preserve"> SEQ Figure \* ARABIC </w:instrText>
+      </w:r>
+      <w:r>
+        <w:fldChar w:fldCharType="separate"/>
+      </w:r>
+      <w:r>
+        <w:rPr>
+          <w:noProof/>
+        </w:rPr>
+        <w:t>7</w:t>
+      </w:r>
+      <w:r>
+        <w:rPr>
+          <w:noProof/>
+        </w:rPr>
+        <w:fldChar w:fldCharType="end"/>
+      </w:r>
+      <w:r>
+        <w:t xml:space="preserve"> : Interface du menu d’utilisateur</w:t>
+      </w:r>
+    </w:p>
+    <w:p>
+      <w:r>
+        <w:t xml:space="preserve">Le menu utilisateur permet à l’utilisateur de voir </w:t>
+      </w:r>
+      <w:r>
+        <w:t>les séances disponibles</w:t>
+      </w:r>
+      <w:r>
+        <w:t>,</w:t>
+      </w:r>
+      <w:r>
+        <w:t xml:space="preserve"> de l’heure actuelle jusqu’à la fin de la journée</w:t>
+      </w:r>
+      <w:r>
+        <w:t>.</w:t>
+      </w:r>
+      <w:r>
+        <w:t xml:space="preserve"> Il peut ainsi choisir la séance que le client veut regarder.</w:t>
+      </w:r>
+    </w:p>
+    <w:p>
+      <w:r>
+        <w:t>Cette fenêtre donne la possibilité d’afficher des séances future</w:t>
+      </w:r>
+      <w:r>
+        <w:t xml:space="preserve">s et </w:t>
+      </w:r>
+      <w:r>
+        <w:t>permet aux</w:t>
+      </w:r>
+      <w:r>
+        <w:t xml:space="preserve"> client</w:t>
+      </w:r>
+      <w:r>
+        <w:t>s</w:t>
+      </w:r>
+      <w:r>
+        <w:t xml:space="preserve"> </w:t>
+      </w:r>
+      <w:r>
+        <w:t>qui le désirent, de réserver</w:t>
+      </w:r>
+      <w:r>
+        <w:t xml:space="preserve"> une séance </w:t>
+      </w:r>
+      <w:r>
+        <w:t xml:space="preserve">plus </w:t>
+      </w:r>
+      <w:r>
+        <w:t>tardive.</w:t>
+      </w:r>
+    </w:p>
+    <w:p>
+      <w:r>
+        <w:t>L’utilisateur peut également faire une réservation pour une séance qui passe dans plusie</w:t>
+      </w:r>
+      <w:r>
+        <w:t>u</w:t>
+      </w:r>
+      <w:r>
+        <w:t>rs jours.</w:t>
+      </w:r>
+    </w:p>
+    <w:p>
+      <w:pPr>
+        <w:spacing w:after="480"/>
+      </w:pPr>
+      <w:r>
+        <w:t>Le menu utili</w:t>
+      </w:r>
+      <w:r>
+        <w:t xml:space="preserve">sateur permet </w:t>
+      </w:r>
+      <w:r>
+        <w:t>également</w:t>
+      </w:r>
+      <w:r>
+        <w:t xml:space="preserve"> à un</w:t>
+      </w:r>
+      <w:r>
+        <w:t xml:space="preserve"> administrateur de se connecter pour atteindre les </w:t>
+      </w:r>
+      <w:r>
+        <w:t>fonctionnalités</w:t>
+      </w:r>
+      <w:r>
+        <w:t xml:space="preserve"> réservées </w:t>
+      </w:r>
+      <w:r>
+        <w:t>aux</w:t>
+      </w:r>
+      <w:r>
+        <w:t xml:space="preserve"> administrateur</w:t>
+      </w:r>
+      <w:r>
+        <w:t>s</w:t>
+      </w:r>
+      <w:r>
+        <w:t>.</w:t>
+      </w:r>
+    </w:p>
+    <w:p>
+      <w:pPr>
+        <w:pStyle w:val="Titre3"/>
+        <w:spacing w:after="300"/>
+      </w:pPr>
+      <w:bookmarkStart w:id="19" w:name="_Toc419179486"/>
+      <w:r>
+        <w:t>Réser</w:t>
+      </w:r>
+      <w:r>
+        <w:t>ver la séance</w:t>
+      </w:r>
+      <w:bookmarkEnd w:id="19"/>
+    </w:p>
+    <w:p>
+      <w:pPr>
+        <w:keepNext/>
+        <w:spacing w:after="40"/>
+        <w:jc w:val="center"/>
+      </w:pPr>
+      <w:r>
+        <w:rPr>
+          <w:noProof/>
+          <w:lang w:eastAsia="fr-CH"/>
+        </w:rPr>
+        <w:drawing>
+          <wp:inline distT="0" distB="0" distL="0" distR="0" wp14:anchorId="04500D02" wp14:editId="0E0FC352">
+            <wp:extent cx="2925570" cy="1920376"/>
+            <wp:effectExtent l="0" t="0" r="8255" b="3810"/>
+            <wp:docPr id="19" name="Image 19"/>
+            <wp:cNvGraphicFramePr>
+              <a:graphicFrameLocks xmlns:a="http://schemas.openxmlformats.org/drawingml/2006/main" noChangeAspect="1"/>
+            </wp:cNvGraphicFramePr>
+            <a:graphic xmlns:a="http://schemas.openxmlformats.org/drawingml/2006/main">
+              <a:graphicData uri="http://schemas.openxmlformats.org/drawingml/2006/picture">
+                <pic:pic xmlns:pic="http://schemas.openxmlformats.org/drawingml/2006/picture">
+                  <pic:nvPicPr>
+                    <pic:cNvPr id="0" name="ResumerCommande.png"/>
+                    <pic:cNvPicPr/>
+                  </pic:nvPicPr>
+                  <pic:blipFill>
+                    <a:blip r:embed="rId16">
+                      <a:extLst>
+                        <a:ext uri="{28A0092B-C50C-407E-A947-70E740481C1C}">
+                          <a14:useLocalDpi xmlns:a14="http://schemas.microsoft.com/office/drawing/2010/main" val="0"/>
+                        </a:ext>
+                      </a:extLst>
+                    </a:blip>
+                    <a:stretch>
+                      <a:fillRect/>
+                    </a:stretch>
+                  </pic:blipFill>
+                  <pic:spPr>
+                    <a:xfrm>
+                      <a:off x="0" y="0"/>
+                      <a:ext cx="2930177" cy="1923400"/>
+                    </a:xfrm>
+                    <a:prstGeom prst="rect">
+                      <a:avLst/>
+                    </a:prstGeom>
+                  </pic:spPr>
+                </pic:pic>
+              </a:graphicData>
+            </a:graphic>
+          </wp:inline>
+        </w:drawing>
+      </w:r>
+    </w:p>
+    <w:p>
+      <w:pPr>
+        <w:pStyle w:val="Lgende"/>
+        <w:spacing w:after="480"/>
+        <w:jc w:val="center"/>
+      </w:pPr>
+      <w:r>
+        <w:t xml:space="preserve">Figure </w:t>
+      </w:r>
+      <w:r>
+        <w:fldChar w:fldCharType="begin"/>
+      </w:r>
+      <w:r>
+        <w:instrText xml:space="preserve"> SEQ Figure \* ARABIC </w:instrText>
+      </w:r>
+      <w:r>
+        <w:fldChar w:fldCharType="separate"/>
+      </w:r>
+      <w:r>
+        <w:rPr>
+          <w:noProof/>
+        </w:rPr>
+        <w:t>8</w:t>
+      </w:r>
+      <w:r>
+        <w:rPr>
+          <w:noProof/>
+        </w:rPr>
+        <w:fldChar w:fldCharType="end"/>
+      </w:r>
       <w:r>
         <w:t xml:space="preserve"> : Interface pour réserver une séance</w:t>
       </w:r>
@@ -5070,11 +5151,11 @@
         <w:pStyle w:val="Titre3"/>
         <w:spacing w:after="300"/>
       </w:pPr>
-      <w:bookmarkStart w:id="19" w:name="_Toc419134177"/>
+      <w:bookmarkStart w:id="20" w:name="_Toc419179487"/>
       <w:r>
         <w:t>Réserver une séance en avance</w:t>
       </w:r>
-      <w:bookmarkEnd w:id="19"/>
+      <w:bookmarkEnd w:id="20"/>
     </w:p>
     <w:p>
       <w:pPr>
@@ -5103,7 +5184,7 @@
                     <pic:cNvPicPr/>
                   </pic:nvPicPr>
                   <pic:blipFill>
-                    <a:blip r:embed="rId16">
+                    <a:blip r:embed="rId17">
                       <a:extLst>
                         <a:ext uri="{28A0092B-C50C-407E-A947-70E740481C1C}">
                           <a14:useLocalDpi xmlns:a14="http://schemas.microsoft.com/office/drawing/2010/main" val="0"/>
@@ -5139,14 +5220,27 @@
       <w:r>
         <w:t xml:space="preserve">Figure </w:t>
       </w:r>
-      <w:fldSimple w:instr=" SEQ Figure \* ARABIC ">
-        <w:r>
-          <w:rPr>
-            <w:noProof/>
-          </w:rPr>
-          <w:t>9</w:t>
-        </w:r>
-      </w:fldSimple>
+      <w:r>
+        <w:fldChar w:fldCharType="begin"/>
+      </w:r>
+      <w:r>
+        <w:instrText xml:space="preserve"> SEQ Figure \* ARABIC </w:instrText>
+      </w:r>
+      <w:r>
+        <w:fldChar w:fldCharType="separate"/>
+      </w:r>
+      <w:r>
+        <w:rPr>
+          <w:noProof/>
+        </w:rPr>
+        <w:t>9</w:t>
+      </w:r>
+      <w:r>
+        <w:rPr>
+          <w:noProof/>
+        </w:rPr>
+        <w:fldChar w:fldCharType="end"/>
+      </w:r>
       <w:r>
         <w:t xml:space="preserve"> : Interface </w:t>
       </w:r>
@@ -5216,11 +5310,11 @@
         <w:pStyle w:val="Titre3"/>
         <w:spacing w:after="300"/>
       </w:pPr>
-      <w:bookmarkStart w:id="20" w:name="_Toc419134178"/>
+      <w:bookmarkStart w:id="21" w:name="_Toc419179488"/>
       <w:r>
         <w:t>Login administrateur</w:t>
       </w:r>
-      <w:bookmarkEnd w:id="20"/>
+      <w:bookmarkEnd w:id="21"/>
     </w:p>
     <w:p>
       <w:pPr>
@@ -5249,7 +5343,7 @@
                     <pic:cNvPicPr/>
                   </pic:nvPicPr>
                   <pic:blipFill>
-                    <a:blip r:embed="rId17">
+                    <a:blip r:embed="rId18">
                       <a:extLst>
                         <a:ext uri="{28A0092B-C50C-407E-A947-70E740481C1C}">
                           <a14:useLocalDpi xmlns:a14="http://schemas.microsoft.com/office/drawing/2010/main" val="0"/>
@@ -5285,14 +5379,27 @@
       <w:r>
         <w:t xml:space="preserve">Figure </w:t>
       </w:r>
-      <w:fldSimple w:instr=" SEQ Figure \* ARABIC ">
-        <w:r>
-          <w:rPr>
-            <w:noProof/>
-          </w:rPr>
-          <w:t>10</w:t>
-        </w:r>
-      </w:fldSimple>
+      <w:r>
+        <w:fldChar w:fldCharType="begin"/>
+      </w:r>
+      <w:r>
+        <w:instrText xml:space="preserve"> SEQ Figure \* ARABIC </w:instrText>
+      </w:r>
+      <w:r>
+        <w:fldChar w:fldCharType="separate"/>
+      </w:r>
+      <w:r>
+        <w:rPr>
+          <w:noProof/>
+        </w:rPr>
+        <w:t>10</w:t>
+      </w:r>
+      <w:r>
+        <w:rPr>
+          <w:noProof/>
+        </w:rPr>
+        <w:fldChar w:fldCharType="end"/>
+      </w:r>
       <w:r>
         <w:t xml:space="preserve"> : Interface du login</w:t>
       </w:r>
@@ -5356,11 +5463,11 @@
         <w:pStyle w:val="Titre3"/>
         <w:spacing w:after="300"/>
       </w:pPr>
-      <w:bookmarkStart w:id="21" w:name="_Toc419134179"/>
+      <w:bookmarkStart w:id="22" w:name="_Toc419179489"/>
       <w:r>
         <w:t>Menu administrateur</w:t>
       </w:r>
-      <w:bookmarkEnd w:id="21"/>
+      <w:bookmarkEnd w:id="22"/>
     </w:p>
     <w:p>
       <w:pPr>
@@ -5389,7 +5496,7 @@
                     <pic:cNvPicPr/>
                   </pic:nvPicPr>
                   <pic:blipFill>
-                    <a:blip r:embed="rId18">
+                    <a:blip r:embed="rId19">
                       <a:extLst>
                         <a:ext uri="{28A0092B-C50C-407E-A947-70E740481C1C}">
                           <a14:useLocalDpi xmlns:a14="http://schemas.microsoft.com/office/drawing/2010/main" val="0"/>
@@ -5425,14 +5532,27 @@
       <w:r>
         <w:t xml:space="preserve">Figure </w:t>
       </w:r>
-      <w:fldSimple w:instr=" SEQ Figure \* ARABIC ">
-        <w:r>
-          <w:rPr>
-            <w:noProof/>
-          </w:rPr>
-          <w:t>11</w:t>
-        </w:r>
-      </w:fldSimple>
+      <w:r>
+        <w:fldChar w:fldCharType="begin"/>
+      </w:r>
+      <w:r>
+        <w:instrText xml:space="preserve"> SEQ Figure \* ARABIC </w:instrText>
+      </w:r>
+      <w:r>
+        <w:fldChar w:fldCharType="separate"/>
+      </w:r>
+      <w:r>
+        <w:rPr>
+          <w:noProof/>
+        </w:rPr>
+        <w:t>11</w:t>
+      </w:r>
+      <w:r>
+        <w:rPr>
+          <w:noProof/>
+        </w:rPr>
+        <w:fldChar w:fldCharType="end"/>
+      </w:r>
       <w:r>
         <w:t xml:space="preserve"> : Interface menu administrateur</w:t>
       </w:r>
@@ -5456,11 +5576,11 @@
         <w:pStyle w:val="Titre3"/>
         <w:spacing w:after="300"/>
       </w:pPr>
-      <w:bookmarkStart w:id="22" w:name="_Toc419134180"/>
+      <w:bookmarkStart w:id="23" w:name="_Toc419179490"/>
       <w:r>
         <w:t>Gestion</w:t>
       </w:r>
-      <w:bookmarkEnd w:id="22"/>
+      <w:bookmarkEnd w:id="23"/>
     </w:p>
     <w:p>
       <w:pPr>
@@ -5489,7 +5609,7 @@
                     <pic:cNvPicPr/>
                   </pic:nvPicPr>
                   <pic:blipFill>
-                    <a:blip r:embed="rId19">
+                    <a:blip r:embed="rId20">
                       <a:extLst>
                         <a:ext uri="{28A0092B-C50C-407E-A947-70E740481C1C}">
                           <a14:useLocalDpi xmlns:a14="http://schemas.microsoft.com/office/drawing/2010/main" val="0"/>
@@ -5525,14 +5645,27 @@
       <w:r>
         <w:t xml:space="preserve">Figure </w:t>
       </w:r>
-      <w:fldSimple w:instr=" SEQ Figure \* ARABIC ">
-        <w:r>
-          <w:rPr>
-            <w:noProof/>
-          </w:rPr>
-          <w:t>12</w:t>
-        </w:r>
-      </w:fldSimple>
+      <w:r>
+        <w:fldChar w:fldCharType="begin"/>
+      </w:r>
+      <w:r>
+        <w:instrText xml:space="preserve"> SEQ Figure \* ARABIC </w:instrText>
+      </w:r>
+      <w:r>
+        <w:fldChar w:fldCharType="separate"/>
+      </w:r>
+      <w:r>
+        <w:rPr>
+          <w:noProof/>
+        </w:rPr>
+        <w:t>12</w:t>
+      </w:r>
+      <w:r>
+        <w:rPr>
+          <w:noProof/>
+        </w:rPr>
+        <w:fldChar w:fldCharType="end"/>
+      </w:r>
       <w:r>
         <w:t xml:space="preserve"> : Interface gestion</w:t>
       </w:r>
@@ -5644,7 +5777,7 @@
                     <pic:cNvPicPr/>
                   </pic:nvPicPr>
                   <pic:blipFill>
-                    <a:blip r:embed="rId20">
+                    <a:blip r:embed="rId21">
                       <a:extLst>
                         <a:ext uri="{28A0092B-C50C-407E-A947-70E740481C1C}">
                           <a14:useLocalDpi xmlns:a14="http://schemas.microsoft.com/office/drawing/2010/main" val="0"/>
@@ -5680,14 +5813,27 @@
       <w:r>
         <w:t xml:space="preserve">Figure </w:t>
       </w:r>
-      <w:fldSimple w:instr=" SEQ Figure \* ARABIC ">
-        <w:r>
-          <w:rPr>
-            <w:noProof/>
-          </w:rPr>
-          <w:t>13</w:t>
-        </w:r>
-      </w:fldSimple>
+      <w:r>
+        <w:fldChar w:fldCharType="begin"/>
+      </w:r>
+      <w:r>
+        <w:instrText xml:space="preserve"> SEQ Figure \* ARABIC </w:instrText>
+      </w:r>
+      <w:r>
+        <w:fldChar w:fldCharType="separate"/>
+      </w:r>
+      <w:r>
+        <w:rPr>
+          <w:noProof/>
+        </w:rPr>
+        <w:t>13</w:t>
+      </w:r>
+      <w:r>
+        <w:rPr>
+          <w:noProof/>
+        </w:rPr>
+        <w:fldChar w:fldCharType="end"/>
+      </w:r>
       <w:r>
         <w:t xml:space="preserve"> : Modification d'un élément</w:t>
       </w:r>
@@ -5762,7 +5908,7 @@
                     <pic:cNvPicPr/>
                   </pic:nvPicPr>
                   <pic:blipFill>
-                    <a:blip r:embed="rId21">
+                    <a:blip r:embed="rId22">
                       <a:extLst>
                         <a:ext uri="{28A0092B-C50C-407E-A947-70E740481C1C}">
                           <a14:useLocalDpi xmlns:a14="http://schemas.microsoft.com/office/drawing/2010/main" val="0"/>
@@ -5798,14 +5944,27 @@
       <w:r>
         <w:t xml:space="preserve">Figure </w:t>
       </w:r>
-      <w:fldSimple w:instr=" SEQ Figure \* ARABIC ">
-        <w:r>
-          <w:rPr>
-            <w:noProof/>
-          </w:rPr>
-          <w:t>14</w:t>
-        </w:r>
-      </w:fldSimple>
+      <w:r>
+        <w:fldChar w:fldCharType="begin"/>
+      </w:r>
+      <w:r>
+        <w:instrText xml:space="preserve"> SEQ Figure \* ARABIC </w:instrText>
+      </w:r>
+      <w:r>
+        <w:fldChar w:fldCharType="separate"/>
+      </w:r>
+      <w:r>
+        <w:rPr>
+          <w:noProof/>
+        </w:rPr>
+        <w:t>14</w:t>
+      </w:r>
+      <w:r>
+        <w:rPr>
+          <w:noProof/>
+        </w:rPr>
+        <w:fldChar w:fldCharType="end"/>
+      </w:r>
       <w:r>
         <w:t xml:space="preserve"> : Interface pour ajouter un élément</w:t>
       </w:r>
@@ -5861,7 +6020,7 @@
                     <pic:cNvPicPr/>
                   </pic:nvPicPr>
                   <pic:blipFill>
-                    <a:blip r:embed="rId22">
+                    <a:blip r:embed="rId23">
                       <a:extLst>
                         <a:ext uri="{28A0092B-C50C-407E-A947-70E740481C1C}">
                           <a14:useLocalDpi xmlns:a14="http://schemas.microsoft.com/office/drawing/2010/main" val="0"/>
@@ -5897,14 +6056,27 @@
       <w:r>
         <w:t xml:space="preserve">Figure </w:t>
       </w:r>
-      <w:fldSimple w:instr=" SEQ Figure \* ARABIC ">
-        <w:r>
-          <w:rPr>
-            <w:noProof/>
-          </w:rPr>
-          <w:t>15</w:t>
-        </w:r>
-      </w:fldSimple>
+      <w:r>
+        <w:fldChar w:fldCharType="begin"/>
+      </w:r>
+      <w:r>
+        <w:instrText xml:space="preserve"> SEQ Figure \* ARABIC </w:instrText>
+      </w:r>
+      <w:r>
+        <w:fldChar w:fldCharType="separate"/>
+      </w:r>
+      <w:r>
+        <w:rPr>
+          <w:noProof/>
+        </w:rPr>
+        <w:t>15</w:t>
+      </w:r>
+      <w:r>
+        <w:rPr>
+          <w:noProof/>
+        </w:rPr>
+        <w:fldChar w:fldCharType="end"/>
+      </w:r>
       <w:r>
         <w:t xml:space="preserve"> : Interface pour créer une séance</w:t>
       </w:r>
@@ -5946,11 +6118,11 @@
         <w:pStyle w:val="Titre2"/>
         <w:spacing w:after="240"/>
       </w:pPr>
-      <w:bookmarkStart w:id="23" w:name="_Toc419134181"/>
+      <w:bookmarkStart w:id="24" w:name="_Toc419179491"/>
       <w:r>
         <w:t>Description des éléments de sécurité</w:t>
       </w:r>
-      <w:bookmarkEnd w:id="23"/>
+      <w:bookmarkEnd w:id="24"/>
     </w:p>
     <w:p>
       <w:r>
@@ -6081,7 +6253,7 @@
                           <pic:cNvPicPr/>
                         </pic:nvPicPr>
                         <pic:blipFill rotWithShape="1">
-                          <a:blip r:embed="rId23">
+                          <a:blip r:embed="rId24">
                             <a:extLst>
                               <a:ext uri="{28A0092B-C50C-407E-A947-70E740481C1C}">
                                 <a14:useLocalDpi xmlns:a14="http://schemas.microsoft.com/office/drawing/2010/main" val="0"/>
@@ -6133,14 +6305,27 @@
             <w:r>
               <w:t xml:space="preserve">Figure </w:t>
             </w:r>
-            <w:fldSimple w:instr=" SEQ Figure \* ARABIC ">
-              <w:r>
-                <w:rPr>
-                  <w:noProof/>
-                </w:rPr>
-                <w:t>16</w:t>
-              </w:r>
-            </w:fldSimple>
+            <w:r>
+              <w:fldChar w:fldCharType="begin"/>
+            </w:r>
+            <w:r>
+              <w:instrText xml:space="preserve"> SEQ Figure \* ARABIC </w:instrText>
+            </w:r>
+            <w:r>
+              <w:fldChar w:fldCharType="separate"/>
+            </w:r>
+            <w:r>
+              <w:rPr>
+                <w:noProof/>
+              </w:rPr>
+              <w:t>16</w:t>
+            </w:r>
+            <w:r>
+              <w:rPr>
+                <w:noProof/>
+              </w:rPr>
+              <w:fldChar w:fldCharType="end"/>
+            </w:r>
             <w:r>
               <w:t xml:space="preserve"> : séance libre</w:t>
             </w:r>
@@ -6177,7 +6362,7 @@
                           <pic:cNvPicPr/>
                         </pic:nvPicPr>
                         <pic:blipFill rotWithShape="1">
-                          <a:blip r:embed="rId23">
+                          <a:blip r:embed="rId24">
                             <a:extLst>
                               <a:ext uri="{28A0092B-C50C-407E-A947-70E740481C1C}">
                                 <a14:useLocalDpi xmlns:a14="http://schemas.microsoft.com/office/drawing/2010/main" val="0"/>
@@ -6229,14 +6414,27 @@
             <w:r>
               <w:t xml:space="preserve">Figure </w:t>
             </w:r>
-            <w:fldSimple w:instr=" SEQ Figure \* ARABIC ">
-              <w:r>
-                <w:rPr>
-                  <w:noProof/>
-                </w:rPr>
-                <w:t>17</w:t>
-              </w:r>
-            </w:fldSimple>
+            <w:r>
+              <w:fldChar w:fldCharType="begin"/>
+            </w:r>
+            <w:r>
+              <w:instrText xml:space="preserve"> SEQ Figure \* ARABIC </w:instrText>
+            </w:r>
+            <w:r>
+              <w:fldChar w:fldCharType="separate"/>
+            </w:r>
+            <w:r>
+              <w:rPr>
+                <w:noProof/>
+              </w:rPr>
+              <w:t>17</w:t>
+            </w:r>
+            <w:r>
+              <w:rPr>
+                <w:noProof/>
+              </w:rPr>
+              <w:fldChar w:fldCharType="end"/>
+            </w:r>
             <w:r>
               <w:t xml:space="preserve"> : séance complète</w:t>
             </w:r>
@@ -6504,7 +6702,7 @@
                     <pic:cNvPicPr/>
                   </pic:nvPicPr>
                   <pic:blipFill>
-                    <a:blip r:embed="rId24">
+                    <a:blip r:embed="rId25">
                       <a:extLst>
                         <a:ext uri="{28A0092B-C50C-407E-A947-70E740481C1C}">
                           <a14:useLocalDpi xmlns:a14="http://schemas.microsoft.com/office/drawing/2010/main" val="0"/>
@@ -6540,14 +6738,27 @@
       <w:r>
         <w:t xml:space="preserve">Figure </w:t>
       </w:r>
-      <w:fldSimple w:instr=" SEQ Figure \* ARABIC ">
-        <w:r>
-          <w:rPr>
-            <w:noProof/>
-          </w:rPr>
-          <w:t>18</w:t>
-        </w:r>
-      </w:fldSimple>
+      <w:r>
+        <w:fldChar w:fldCharType="begin"/>
+      </w:r>
+      <w:r>
+        <w:instrText xml:space="preserve"> SEQ Figure \* ARABIC </w:instrText>
+      </w:r>
+      <w:r>
+        <w:fldChar w:fldCharType="separate"/>
+      </w:r>
+      <w:r>
+        <w:rPr>
+          <w:noProof/>
+        </w:rPr>
+        <w:t>18</w:t>
+      </w:r>
+      <w:r>
+        <w:rPr>
+          <w:noProof/>
+        </w:rPr>
+        <w:fldChar w:fldCharType="end"/>
+      </w:r>
       <w:r>
         <w:t xml:space="preserve"> : </w:t>
       </w:r>
@@ -6583,7 +6794,7 @@
                     <pic:cNvPicPr/>
                   </pic:nvPicPr>
                   <pic:blipFill>
-                    <a:blip r:embed="rId25">
+                    <a:blip r:embed="rId26">
                       <a:extLst>
                         <a:ext uri="{28A0092B-C50C-407E-A947-70E740481C1C}">
                           <a14:useLocalDpi xmlns:a14="http://schemas.microsoft.com/office/drawing/2010/main" val="0"/>
@@ -6618,14 +6829,27 @@
       <w:r>
         <w:t xml:space="preserve">Figure </w:t>
       </w:r>
-      <w:fldSimple w:instr=" SEQ Figure \* ARABIC ">
-        <w:r>
-          <w:rPr>
-            <w:noProof/>
-          </w:rPr>
-          <w:t>19</w:t>
-        </w:r>
-      </w:fldSimple>
+      <w:r>
+        <w:fldChar w:fldCharType="begin"/>
+      </w:r>
+      <w:r>
+        <w:instrText xml:space="preserve"> SEQ Figure \* ARABIC </w:instrText>
+      </w:r>
+      <w:r>
+        <w:fldChar w:fldCharType="separate"/>
+      </w:r>
+      <w:r>
+        <w:rPr>
+          <w:noProof/>
+        </w:rPr>
+        <w:t>19</w:t>
+      </w:r>
+      <w:r>
+        <w:rPr>
+          <w:noProof/>
+        </w:rPr>
+        <w:fldChar w:fldCharType="end"/>
+      </w:r>
       <w:r>
         <w:t xml:space="preserve"> : Avec la vérification des séances</w:t>
       </w:r>
@@ -6634,31 +6858,26 @@
       <w:pPr>
         <w:pStyle w:val="Titre1"/>
       </w:pPr>
-      <w:bookmarkStart w:id="24" w:name="_Toc419134182"/>
+      <w:bookmarkStart w:id="25" w:name="_Toc419179492"/>
       <w:r>
         <w:t>Analyse organique</w:t>
       </w:r>
-      <w:bookmarkEnd w:id="24"/>
+      <w:bookmarkEnd w:id="25"/>
     </w:p>
     <w:p>
       <w:pPr>
         <w:pStyle w:val="Titre2"/>
         <w:spacing w:after="240"/>
       </w:pPr>
-      <w:bookmarkStart w:id="25" w:name="_Toc419134183"/>
+      <w:bookmarkStart w:id="26" w:name="_Toc419179493"/>
       <w:r>
         <w:t>Généralités</w:t>
       </w:r>
-      <w:bookmarkEnd w:id="25"/>
-    </w:p>
-    <w:p>
-      <w:proofErr w:type="spellStart"/>
-      <w:r>
-        <w:t>OneWay</w:t>
-      </w:r>
-      <w:proofErr w:type="spellEnd"/>
-      <w:r>
-        <w:t xml:space="preserve"> Tickets est une applicati</w:t>
+      <w:bookmarkEnd w:id="26"/>
+    </w:p>
+    <w:p>
+      <w:r>
+        <w:t>OneWay Tickets est une applicati</w:t>
       </w:r>
       <w:r>
         <w:t>on qui est développée en Delphi, langag</w:t>
@@ -6748,12 +6967,12 @@
         <w:pStyle w:val="Titre3"/>
         <w:spacing w:after="240" w:line="240" w:lineRule="auto"/>
       </w:pPr>
-      <w:bookmarkStart w:id="26" w:name="_Toc419134184"/>
+      <w:bookmarkStart w:id="27" w:name="_Toc419179494"/>
       <w:r>
         <w:lastRenderedPageBreak/>
         <w:t>Réservation d’une séance</w:t>
       </w:r>
-      <w:bookmarkEnd w:id="26"/>
+      <w:bookmarkEnd w:id="27"/>
     </w:p>
     <w:p>
       <w:pPr>
@@ -6823,7 +7042,7 @@
                     <pic:cNvPicPr/>
                   </pic:nvPicPr>
                   <pic:blipFill>
-                    <a:blip r:embed="rId26">
+                    <a:blip r:embed="rId27">
                       <a:extLst>
                         <a:ext uri="{28A0092B-C50C-407E-A947-70E740481C1C}">
                           <a14:useLocalDpi xmlns:a14="http://schemas.microsoft.com/office/drawing/2010/main" val="0"/>
@@ -6859,14 +7078,27 @@
       <w:r>
         <w:t xml:space="preserve">Figure </w:t>
       </w:r>
-      <w:fldSimple w:instr=" SEQ Figure \* ARABIC ">
-        <w:r>
-          <w:rPr>
-            <w:noProof/>
-          </w:rPr>
-          <w:t>20</w:t>
-        </w:r>
-      </w:fldSimple>
+      <w:r>
+        <w:fldChar w:fldCharType="begin"/>
+      </w:r>
+      <w:r>
+        <w:instrText xml:space="preserve"> SEQ Figure \* ARABIC </w:instrText>
+      </w:r>
+      <w:r>
+        <w:fldChar w:fldCharType="separate"/>
+      </w:r>
+      <w:r>
+        <w:rPr>
+          <w:noProof/>
+        </w:rPr>
+        <w:t>20</w:t>
+      </w:r>
+      <w:r>
+        <w:rPr>
+          <w:noProof/>
+        </w:rPr>
+        <w:fldChar w:fldCharType="end"/>
+      </w:r>
       <w:r>
         <w:t xml:space="preserve"> : Schéma pour le calcul du prix d'un billet</w:t>
       </w:r>
@@ -6947,11 +7179,11 @@
       <w:pPr>
         <w:pStyle w:val="Titre3"/>
       </w:pPr>
-      <w:bookmarkStart w:id="27" w:name="_Toc419134185"/>
+      <w:bookmarkStart w:id="28" w:name="_Toc419179495"/>
       <w:r>
         <w:t>Administration</w:t>
       </w:r>
-      <w:bookmarkEnd w:id="27"/>
+      <w:bookmarkEnd w:id="28"/>
     </w:p>
     <w:p>
       <w:r>
@@ -7100,11 +7332,11 @@
       <w:pPr>
         <w:pStyle w:val="Titre3"/>
       </w:pPr>
-      <w:bookmarkStart w:id="28" w:name="_Toc419134186"/>
+      <w:bookmarkStart w:id="29" w:name="_Toc419179496"/>
       <w:r>
         <w:t>Stockage des données</w:t>
       </w:r>
-      <w:bookmarkEnd w:id="28"/>
+      <w:bookmarkEnd w:id="29"/>
     </w:p>
     <w:p>
       <w:r>
@@ -7737,23 +7969,23 @@
       <w:pPr>
         <w:pStyle w:val="Titre2"/>
       </w:pPr>
-      <w:bookmarkStart w:id="29" w:name="_Toc419134187"/>
+      <w:bookmarkStart w:id="30" w:name="_Toc419179497"/>
       <w:r>
         <w:t>Description détaillée des algorithmes de résolutio</w:t>
       </w:r>
       <w:r>
         <w:t>n</w:t>
       </w:r>
-      <w:bookmarkEnd w:id="29"/>
+      <w:bookmarkEnd w:id="30"/>
     </w:p>
     <w:p/>
     <w:p/>
     <w:p>
       <w:pPr>
         <w:sectPr>
-          <w:headerReference w:type="default" r:id="rId27"/>
-          <w:footerReference w:type="default" r:id="rId28"/>
-          <w:footerReference w:type="first" r:id="rId29"/>
+          <w:headerReference w:type="default" r:id="rId28"/>
+          <w:footerReference w:type="default" r:id="rId29"/>
+          <w:footerReference w:type="first" r:id="rId30"/>
           <w:pgSz w:w="11906" w:h="16838"/>
           <w:pgMar w:top="1417" w:right="1417" w:bottom="1417" w:left="1417" w:header="708" w:footer="708" w:gutter="0"/>
           <w:cols w:space="708"/>
@@ -7766,22 +7998,22 @@
       <w:pPr>
         <w:pStyle w:val="Titre1"/>
       </w:pPr>
-      <w:bookmarkStart w:id="30" w:name="_Toc419134188"/>
+      <w:bookmarkStart w:id="31" w:name="_Toc419179498"/>
       <w:r>
         <w:lastRenderedPageBreak/>
         <w:t>Test</w:t>
       </w:r>
-      <w:bookmarkEnd w:id="30"/>
+      <w:bookmarkEnd w:id="31"/>
     </w:p>
     <w:p>
       <w:pPr>
         <w:pStyle w:val="Titre2"/>
       </w:pPr>
-      <w:bookmarkStart w:id="31" w:name="_Toc419134189"/>
+      <w:bookmarkStart w:id="32" w:name="_Toc419179499"/>
       <w:r>
         <w:t>Plan de test</w:t>
       </w:r>
-      <w:bookmarkEnd w:id="31"/>
+      <w:bookmarkEnd w:id="32"/>
     </w:p>
     <w:tbl>
       <w:tblPr>
@@ -9581,8 +9813,6 @@
             <w:r>
               <w:t>lors qu’aucun champ n’est rempli</w:t>
             </w:r>
-            <w:bookmarkStart w:id="32" w:name="_GoBack"/>
-            <w:bookmarkEnd w:id="32"/>
           </w:p>
         </w:tc>
         <w:tc>
@@ -9606,7 +9836,7 @@
       <w:pPr>
         <w:pStyle w:val="Titre2"/>
       </w:pPr>
-      <w:bookmarkStart w:id="33" w:name="_Toc419134190"/>
+      <w:bookmarkStart w:id="33" w:name="_Toc419179500"/>
       <w:r>
         <w:t>Rapport de test</w:t>
       </w:r>
@@ -9855,10 +10085,10 @@
     <w:p>
       <w:pPr>
         <w:sectPr>
-          <w:headerReference w:type="default" r:id="rId30"/>
-          <w:footerReference w:type="default" r:id="rId31"/>
-          <w:headerReference w:type="first" r:id="rId32"/>
-          <w:footerReference w:type="first" r:id="rId33"/>
+          <w:headerReference w:type="default" r:id="rId31"/>
+          <w:footerReference w:type="default" r:id="rId32"/>
+          <w:headerReference w:type="first" r:id="rId33"/>
+          <w:footerReference w:type="first" r:id="rId34"/>
           <w:pgSz w:w="16838" w:h="11906" w:orient="landscape"/>
           <w:pgMar w:top="1417" w:right="1417" w:bottom="1417" w:left="1417" w:header="708" w:footer="708" w:gutter="0"/>
           <w:cols w:space="708"/>
@@ -9871,7 +10101,7 @@
       <w:pPr>
         <w:pStyle w:val="Titre1"/>
       </w:pPr>
-      <w:bookmarkStart w:id="34" w:name="_Toc419134191"/>
+      <w:bookmarkStart w:id="34" w:name="_Toc419179501"/>
       <w:r>
         <w:lastRenderedPageBreak/>
         <w:t>Conclusion</w:t>
@@ -9882,7 +10112,7 @@
       <w:pPr>
         <w:pStyle w:val="Titre1"/>
       </w:pPr>
-      <w:bookmarkStart w:id="35" w:name="_Toc419134192"/>
+      <w:bookmarkStart w:id="35" w:name="_Toc419179502"/>
       <w:r>
         <w:t>Bibliographie</w:t>
       </w:r>
@@ -9892,7 +10122,7 @@
       <w:pPr>
         <w:pStyle w:val="Titre1"/>
       </w:pPr>
-      <w:bookmarkStart w:id="36" w:name="_Toc419134193"/>
+      <w:bookmarkStart w:id="36" w:name="_Toc419179503"/>
       <w:r>
         <w:t>Remerciements</w:t>
       </w:r>
@@ -9900,8 +10130,8 @@
     </w:p>
     <w:p/>
     <w:sectPr>
-      <w:headerReference w:type="first" r:id="rId34"/>
-      <w:footerReference w:type="first" r:id="rId35"/>
+      <w:headerReference w:type="first" r:id="rId35"/>
+      <w:footerReference w:type="first" r:id="rId36"/>
       <w:pgSz w:w="11906" w:h="16838"/>
       <w:pgMar w:top="1417" w:right="1417" w:bottom="1417" w:left="1417" w:header="708" w:footer="708" w:gutter="0"/>
       <w:cols w:space="708"/>
@@ -9913,7 +10143,7 @@
 </file>
 
 <file path=word/endnotes.xml><?xml version="1.0" encoding="utf-8"?>
-<w:endnotes xmlns:wpc="http://schemas.microsoft.com/office/word/2010/wordprocessingCanvas" xmlns:mc="http://schemas.openxmlformats.org/markup-compatibility/2006" xmlns:o="urn:schemas-microsoft-com:office:office" xmlns:r="http://schemas.openxmlformats.org/officeDocument/2006/relationships" xmlns:m="http://schemas.openxmlformats.org/officeDocument/2006/math" xmlns:v="urn:schemas-microsoft-com:vml" xmlns:wp14="http://schemas.microsoft.com/office/word/2010/wordprocessingDrawing" xmlns:wp="http://schemas.openxmlformats.org/drawingml/2006/wordprocessingDrawing" xmlns:w10="urn:schemas-microsoft-com:office:word" xmlns:w="http://schemas.openxmlformats.org/wordprocessingml/2006/main" xmlns:w14="http://schemas.microsoft.com/office/word/2010/wordml" xmlns:w15="http://schemas.microsoft.com/office/word/2012/wordml" xmlns:wpg="http://schemas.microsoft.com/office/word/2010/wordprocessingGroup" xmlns:wpi="http://schemas.microsoft.com/office/word/2010/wordprocessingInk" xmlns:wne="http://schemas.microsoft.com/office/word/2006/wordml" xmlns:wps="http://schemas.microsoft.com/office/word/2010/wordprocessingShape" mc:Ignorable="w14 w15 wp14">
+<w:endnotes xmlns:wpc="http://schemas.microsoft.com/office/word/2010/wordprocessingCanvas" xmlns:mc="http://schemas.openxmlformats.org/markup-compatibility/2006" xmlns:o="urn:schemas-microsoft-com:office:office" xmlns:r="http://schemas.openxmlformats.org/officeDocument/2006/relationships" xmlns:m="http://schemas.openxmlformats.org/officeDocument/2006/math" xmlns:v="urn:schemas-microsoft-com:vml" xmlns:wp14="http://schemas.microsoft.com/office/word/2010/wordprocessingDrawing" xmlns:wp="http://schemas.openxmlformats.org/drawingml/2006/wordprocessingDrawing" xmlns:w10="urn:schemas-microsoft-com:office:word" xmlns:w="http://schemas.openxmlformats.org/wordprocessingml/2006/main" xmlns:w14="http://schemas.microsoft.com/office/word/2010/wordml" xmlns:wpg="http://schemas.microsoft.com/office/word/2010/wordprocessingGroup" xmlns:wpi="http://schemas.microsoft.com/office/word/2010/wordprocessingInk" xmlns:wne="http://schemas.microsoft.com/office/word/2006/wordml" xmlns:wps="http://schemas.microsoft.com/office/word/2010/wordprocessingShape" mc:Ignorable="w14 wp14">
   <w:endnote w:type="separator" w:id="-1">
     <w:p>
       <w:pPr>
@@ -9938,7 +10168,7 @@
 </file>
 
 <file path=word/footer1.xml><?xml version="1.0" encoding="utf-8"?>
-<w:ftr xmlns:wpc="http://schemas.microsoft.com/office/word/2010/wordprocessingCanvas" xmlns:mc="http://schemas.openxmlformats.org/markup-compatibility/2006" xmlns:o="urn:schemas-microsoft-com:office:office" xmlns:r="http://schemas.openxmlformats.org/officeDocument/2006/relationships" xmlns:m="http://schemas.openxmlformats.org/officeDocument/2006/math" xmlns:v="urn:schemas-microsoft-com:vml" xmlns:wp14="http://schemas.microsoft.com/office/word/2010/wordprocessingDrawing" xmlns:wp="http://schemas.openxmlformats.org/drawingml/2006/wordprocessingDrawing" xmlns:w10="urn:schemas-microsoft-com:office:word" xmlns:w="http://schemas.openxmlformats.org/wordprocessingml/2006/main" xmlns:w14="http://schemas.microsoft.com/office/word/2010/wordml" xmlns:w15="http://schemas.microsoft.com/office/word/2012/wordml" xmlns:wpg="http://schemas.microsoft.com/office/word/2010/wordprocessingGroup" xmlns:wpi="http://schemas.microsoft.com/office/word/2010/wordprocessingInk" xmlns:wne="http://schemas.microsoft.com/office/word/2006/wordml" xmlns:wps="http://schemas.microsoft.com/office/word/2010/wordprocessingShape" mc:Ignorable="w14 w15 wp14">
+<w:ftr xmlns:wpc="http://schemas.microsoft.com/office/word/2010/wordprocessingCanvas" xmlns:mc="http://schemas.openxmlformats.org/markup-compatibility/2006" xmlns:o="urn:schemas-microsoft-com:office:office" xmlns:r="http://schemas.openxmlformats.org/officeDocument/2006/relationships" xmlns:m="http://schemas.openxmlformats.org/officeDocument/2006/math" xmlns:v="urn:schemas-microsoft-com:vml" xmlns:wp14="http://schemas.microsoft.com/office/word/2010/wordprocessingDrawing" xmlns:wp="http://schemas.openxmlformats.org/drawingml/2006/wordprocessingDrawing" xmlns:w10="urn:schemas-microsoft-com:office:word" xmlns:w="http://schemas.openxmlformats.org/wordprocessingml/2006/main" xmlns:w14="http://schemas.microsoft.com/office/word/2010/wordml" xmlns:wpg="http://schemas.microsoft.com/office/word/2010/wordprocessingGroup" xmlns:wpi="http://schemas.microsoft.com/office/word/2010/wordprocessingInk" xmlns:wne="http://schemas.microsoft.com/office/word/2006/wordml" xmlns:wps="http://schemas.microsoft.com/office/word/2010/wordprocessingShape" mc:Ignorable="w14 wp14">
   <w:p>
     <w:pPr>
       <w:pStyle w:val="Pieddepage"/>
@@ -9976,7 +10206,7 @@
         <w:noProof/>
         <w:lang w:val="fr-FR"/>
       </w:rPr>
-      <w:t>16</w:t>
+      <w:t>15</w:t>
     </w:r>
     <w:r>
       <w:fldChar w:fldCharType="end"/>
@@ -9986,7 +10216,7 @@
 </file>
 
 <file path=word/footer2.xml><?xml version="1.0" encoding="utf-8"?>
-<w:ftr xmlns:wpc="http://schemas.microsoft.com/office/word/2010/wordprocessingCanvas" xmlns:mc="http://schemas.openxmlformats.org/markup-compatibility/2006" xmlns:o="urn:schemas-microsoft-com:office:office" xmlns:r="http://schemas.openxmlformats.org/officeDocument/2006/relationships" xmlns:m="http://schemas.openxmlformats.org/officeDocument/2006/math" xmlns:v="urn:schemas-microsoft-com:vml" xmlns:wp14="http://schemas.microsoft.com/office/word/2010/wordprocessingDrawing" xmlns:wp="http://schemas.openxmlformats.org/drawingml/2006/wordprocessingDrawing" xmlns:w10="urn:schemas-microsoft-com:office:word" xmlns:w="http://schemas.openxmlformats.org/wordprocessingml/2006/main" xmlns:w14="http://schemas.microsoft.com/office/word/2010/wordml" xmlns:w15="http://schemas.microsoft.com/office/word/2012/wordml" xmlns:wpg="http://schemas.microsoft.com/office/word/2010/wordprocessingGroup" xmlns:wpi="http://schemas.microsoft.com/office/word/2010/wordprocessingInk" xmlns:wne="http://schemas.microsoft.com/office/word/2006/wordml" xmlns:wps="http://schemas.microsoft.com/office/word/2010/wordprocessingShape" mc:Ignorable="w14 w15 wp14">
+<w:ftr xmlns:wpc="http://schemas.microsoft.com/office/word/2010/wordprocessingCanvas" xmlns:mc="http://schemas.openxmlformats.org/markup-compatibility/2006" xmlns:o="urn:schemas-microsoft-com:office:office" xmlns:r="http://schemas.openxmlformats.org/officeDocument/2006/relationships" xmlns:m="http://schemas.openxmlformats.org/officeDocument/2006/math" xmlns:v="urn:schemas-microsoft-com:vml" xmlns:wp14="http://schemas.microsoft.com/office/word/2010/wordprocessingDrawing" xmlns:wp="http://schemas.openxmlformats.org/drawingml/2006/wordprocessingDrawing" xmlns:w10="urn:schemas-microsoft-com:office:word" xmlns:w="http://schemas.openxmlformats.org/wordprocessingml/2006/main" xmlns:w14="http://schemas.microsoft.com/office/word/2010/wordml" xmlns:wpg="http://schemas.microsoft.com/office/word/2010/wordprocessingGroup" xmlns:wpi="http://schemas.microsoft.com/office/word/2010/wordprocessingInk" xmlns:wne="http://schemas.microsoft.com/office/word/2006/wordml" xmlns:wps="http://schemas.microsoft.com/office/word/2010/wordprocessingShape" mc:Ignorable="w14 wp14">
   <w:p>
     <w:pPr>
       <w:pStyle w:val="Pieddepage"/>
@@ -10002,58 +10232,7 @@
 </file>
 
 <file path=word/footer3.xml><?xml version="1.0" encoding="utf-8"?>
-<w:ftr xmlns:wpc="http://schemas.microsoft.com/office/word/2010/wordprocessingCanvas" xmlns:mc="http://schemas.openxmlformats.org/markup-compatibility/2006" xmlns:o="urn:schemas-microsoft-com:office:office" xmlns:r="http://schemas.openxmlformats.org/officeDocument/2006/relationships" xmlns:m="http://schemas.openxmlformats.org/officeDocument/2006/math" xmlns:v="urn:schemas-microsoft-com:vml" xmlns:wp14="http://schemas.microsoft.com/office/word/2010/wordprocessingDrawing" xmlns:wp="http://schemas.openxmlformats.org/drawingml/2006/wordprocessingDrawing" xmlns:w10="urn:schemas-microsoft-com:office:word" xmlns:w="http://schemas.openxmlformats.org/wordprocessingml/2006/main" xmlns:w14="http://schemas.microsoft.com/office/word/2010/wordml" xmlns:w15="http://schemas.microsoft.com/office/word/2012/wordml" xmlns:wpg="http://schemas.microsoft.com/office/word/2010/wordprocessingGroup" xmlns:wpi="http://schemas.microsoft.com/office/word/2010/wordprocessingInk" xmlns:wne="http://schemas.microsoft.com/office/word/2006/wordml" xmlns:wps="http://schemas.microsoft.com/office/word/2010/wordprocessingShape" mc:Ignorable="w14 w15 wp14">
-  <w:p>
-    <w:pPr>
-      <w:pStyle w:val="Pieddepage"/>
-      <w:tabs>
-        <w:tab w:val="clear" w:pos="4536"/>
-        <w:tab w:val="clear" w:pos="9072"/>
-        <w:tab w:val="center" w:pos="7655"/>
-        <w:tab w:val="right" w:pos="14034"/>
-      </w:tabs>
-    </w:pPr>
-    <w:r>
-      <w:t>Devaud Alan</w:t>
-    </w:r>
-    <w:r>
-      <w:tab/>
-      <w:t>I.IN-P4A</w:t>
-    </w:r>
-    <w:r>
-      <w:tab/>
-    </w:r>
-    <w:r>
-      <w:rPr>
-        <w:lang w:val="fr-FR"/>
-      </w:rPr>
-      <w:t xml:space="preserve">Page | </w:t>
-    </w:r>
-    <w:r>
-      <w:fldChar w:fldCharType="begin"/>
-    </w:r>
-    <w:r>
-      <w:instrText>PAGE   \* MERGEFORMAT</w:instrText>
-    </w:r>
-    <w:r>
-      <w:fldChar w:fldCharType="separate"/>
-    </w:r>
-    <w:r>
-      <w:rPr>
-        <w:noProof/>
-        <w:lang w:val="fr-FR"/>
-      </w:rPr>
-      <w:t>19</w:t>
-    </w:r>
-    <w:r>
-      <w:fldChar w:fldCharType="end"/>
-    </w:r>
-  </w:p>
-</w:ftr>
-</file>
-
-<file path=word/footer4.xml><?xml version="1.0" encoding="utf-8"?>
-<w:ftr xmlns:wpc="http://schemas.microsoft.com/office/word/2010/wordprocessingCanvas" xmlns:mc="http://schemas.openxmlformats.org/markup-compatibility/2006" xmlns:o="urn:schemas-microsoft-com:office:office" xmlns:r="http://schemas.openxmlformats.org/officeDocument/2006/relationships" xmlns:m="http://schemas.openxmlformats.org/officeDocument/2006/math" xmlns:v="urn:schemas-microsoft-com:vml" xmlns:wp14="http://schemas.microsoft.com/office/word/2010/wordprocessingDrawing" xmlns:wp="http://schemas.openxmlformats.org/drawingml/2006/wordprocessingDrawing" xmlns:w10="urn:schemas-microsoft-com:office:word" xmlns:w="http://schemas.openxmlformats.org/wordprocessingml/2006/main" xmlns:w14="http://schemas.microsoft.com/office/word/2010/wordml" xmlns:w15="http://schemas.microsoft.com/office/word/2012/wordml" xmlns:wpg="http://schemas.microsoft.com/office/word/2010/wordprocessingGroup" xmlns:wpi="http://schemas.microsoft.com/office/word/2010/wordprocessingInk" xmlns:wne="http://schemas.microsoft.com/office/word/2006/wordml" xmlns:wps="http://schemas.microsoft.com/office/word/2010/wordprocessingShape" mc:Ignorable="w14 w15 wp14">
+<w:ftr xmlns:wpc="http://schemas.microsoft.com/office/word/2010/wordprocessingCanvas" xmlns:mc="http://schemas.openxmlformats.org/markup-compatibility/2006" xmlns:o="urn:schemas-microsoft-com:office:office" xmlns:r="http://schemas.openxmlformats.org/officeDocument/2006/relationships" xmlns:m="http://schemas.openxmlformats.org/officeDocument/2006/math" xmlns:v="urn:schemas-microsoft-com:vml" xmlns:wp14="http://schemas.microsoft.com/office/word/2010/wordprocessingDrawing" xmlns:wp="http://schemas.openxmlformats.org/drawingml/2006/wordprocessingDrawing" xmlns:w10="urn:schemas-microsoft-com:office:word" xmlns:w="http://schemas.openxmlformats.org/wordprocessingml/2006/main" xmlns:w14="http://schemas.microsoft.com/office/word/2010/wordml" xmlns:wpg="http://schemas.microsoft.com/office/word/2010/wordprocessingGroup" xmlns:wpi="http://schemas.microsoft.com/office/word/2010/wordprocessingInk" xmlns:wne="http://schemas.microsoft.com/office/word/2006/wordml" xmlns:wps="http://schemas.microsoft.com/office/word/2010/wordprocessingShape" mc:Ignorable="w14 wp14">
   <w:p>
     <w:pPr>
       <w:pStyle w:val="Pieddepage"/>
@@ -10103,8 +10282,59 @@
 </w:ftr>
 </file>
 
+<file path=word/footer4.xml><?xml version="1.0" encoding="utf-8"?>
+<w:ftr xmlns:wpc="http://schemas.microsoft.com/office/word/2010/wordprocessingCanvas" xmlns:mc="http://schemas.openxmlformats.org/markup-compatibility/2006" xmlns:o="urn:schemas-microsoft-com:office:office" xmlns:r="http://schemas.openxmlformats.org/officeDocument/2006/relationships" xmlns:m="http://schemas.openxmlformats.org/officeDocument/2006/math" xmlns:v="urn:schemas-microsoft-com:vml" xmlns:wp14="http://schemas.microsoft.com/office/word/2010/wordprocessingDrawing" xmlns:wp="http://schemas.openxmlformats.org/drawingml/2006/wordprocessingDrawing" xmlns:w10="urn:schemas-microsoft-com:office:word" xmlns:w="http://schemas.openxmlformats.org/wordprocessingml/2006/main" xmlns:w14="http://schemas.microsoft.com/office/word/2010/wordml" xmlns:wpg="http://schemas.microsoft.com/office/word/2010/wordprocessingGroup" xmlns:wpi="http://schemas.microsoft.com/office/word/2010/wordprocessingInk" xmlns:wne="http://schemas.microsoft.com/office/word/2006/wordml" xmlns:wps="http://schemas.microsoft.com/office/word/2010/wordprocessingShape" mc:Ignorable="w14 wp14">
+  <w:p>
+    <w:pPr>
+      <w:pStyle w:val="Pieddepage"/>
+      <w:tabs>
+        <w:tab w:val="clear" w:pos="4536"/>
+        <w:tab w:val="clear" w:pos="9072"/>
+        <w:tab w:val="center" w:pos="7655"/>
+        <w:tab w:val="right" w:pos="14034"/>
+      </w:tabs>
+    </w:pPr>
+    <w:r>
+      <w:t>Devaud Alan</w:t>
+    </w:r>
+    <w:r>
+      <w:tab/>
+      <w:t>I.IN-P4A</w:t>
+    </w:r>
+    <w:r>
+      <w:tab/>
+    </w:r>
+    <w:r>
+      <w:rPr>
+        <w:lang w:val="fr-FR"/>
+      </w:rPr>
+      <w:t xml:space="preserve">Page | </w:t>
+    </w:r>
+    <w:r>
+      <w:fldChar w:fldCharType="begin"/>
+    </w:r>
+    <w:r>
+      <w:instrText>PAGE   \* MERGEFORMAT</w:instrText>
+    </w:r>
+    <w:r>
+      <w:fldChar w:fldCharType="separate"/>
+    </w:r>
+    <w:r>
+      <w:rPr>
+        <w:noProof/>
+        <w:lang w:val="fr-FR"/>
+      </w:rPr>
+      <w:t>16</w:t>
+    </w:r>
+    <w:r>
+      <w:fldChar w:fldCharType="end"/>
+    </w:r>
+  </w:p>
+</w:ftr>
+</file>
+
 <file path=word/footer5.xml><?xml version="1.0" encoding="utf-8"?>
-<w:ftr xmlns:wpc="http://schemas.microsoft.com/office/word/2010/wordprocessingCanvas" xmlns:mc="http://schemas.openxmlformats.org/markup-compatibility/2006" xmlns:o="urn:schemas-microsoft-com:office:office" xmlns:r="http://schemas.openxmlformats.org/officeDocument/2006/relationships" xmlns:m="http://schemas.openxmlformats.org/officeDocument/2006/math" xmlns:v="urn:schemas-microsoft-com:vml" xmlns:wp14="http://schemas.microsoft.com/office/word/2010/wordprocessingDrawing" xmlns:wp="http://schemas.openxmlformats.org/drawingml/2006/wordprocessingDrawing" xmlns:w10="urn:schemas-microsoft-com:office:word" xmlns:w="http://schemas.openxmlformats.org/wordprocessingml/2006/main" xmlns:w14="http://schemas.microsoft.com/office/word/2010/wordml" xmlns:w15="http://schemas.microsoft.com/office/word/2012/wordml" xmlns:wpg="http://schemas.microsoft.com/office/word/2010/wordprocessingGroup" xmlns:wpi="http://schemas.microsoft.com/office/word/2010/wordprocessingInk" xmlns:wne="http://schemas.microsoft.com/office/word/2006/wordml" xmlns:wps="http://schemas.microsoft.com/office/word/2010/wordprocessingShape" mc:Ignorable="w14 w15 wp14">
+<w:ftr xmlns:wpc="http://schemas.microsoft.com/office/word/2010/wordprocessingCanvas" xmlns:mc="http://schemas.openxmlformats.org/markup-compatibility/2006" xmlns:o="urn:schemas-microsoft-com:office:office" xmlns:r="http://schemas.openxmlformats.org/officeDocument/2006/relationships" xmlns:m="http://schemas.openxmlformats.org/officeDocument/2006/math" xmlns:v="urn:schemas-microsoft-com:vml" xmlns:wp14="http://schemas.microsoft.com/office/word/2010/wordprocessingDrawing" xmlns:wp="http://schemas.openxmlformats.org/drawingml/2006/wordprocessingDrawing" xmlns:w10="urn:schemas-microsoft-com:office:word" xmlns:w="http://schemas.openxmlformats.org/wordprocessingml/2006/main" xmlns:w14="http://schemas.microsoft.com/office/word/2010/wordml" xmlns:wpg="http://schemas.microsoft.com/office/word/2010/wordprocessingGroup" xmlns:wpi="http://schemas.microsoft.com/office/word/2010/wordprocessingInk" xmlns:wne="http://schemas.microsoft.com/office/word/2006/wordml" xmlns:wps="http://schemas.microsoft.com/office/word/2010/wordprocessingShape" mc:Ignorable="w14 wp14">
   <w:p>
     <w:pPr>
       <w:pStyle w:val="Pieddepage"/>
@@ -10142,7 +10372,7 @@
         <w:noProof/>
         <w:lang w:val="fr-FR"/>
       </w:rPr>
-      <w:t>20</w:t>
+      <w:t>19</w:t>
     </w:r>
     <w:r>
       <w:fldChar w:fldCharType="end"/>
@@ -10152,7 +10382,7 @@
 </file>
 
 <file path=word/footnotes.xml><?xml version="1.0" encoding="utf-8"?>
-<w:footnotes xmlns:wpc="http://schemas.microsoft.com/office/word/2010/wordprocessingCanvas" xmlns:mc="http://schemas.openxmlformats.org/markup-compatibility/2006" xmlns:o="urn:schemas-microsoft-com:office:office" xmlns:r="http://schemas.openxmlformats.org/officeDocument/2006/relationships" xmlns:m="http://schemas.openxmlformats.org/officeDocument/2006/math" xmlns:v="urn:schemas-microsoft-com:vml" xmlns:wp14="http://schemas.microsoft.com/office/word/2010/wordprocessingDrawing" xmlns:wp="http://schemas.openxmlformats.org/drawingml/2006/wordprocessingDrawing" xmlns:w10="urn:schemas-microsoft-com:office:word" xmlns:w="http://schemas.openxmlformats.org/wordprocessingml/2006/main" xmlns:w14="http://schemas.microsoft.com/office/word/2010/wordml" xmlns:w15="http://schemas.microsoft.com/office/word/2012/wordml" xmlns:wpg="http://schemas.microsoft.com/office/word/2010/wordprocessingGroup" xmlns:wpi="http://schemas.microsoft.com/office/word/2010/wordprocessingInk" xmlns:wne="http://schemas.microsoft.com/office/word/2006/wordml" xmlns:wps="http://schemas.microsoft.com/office/word/2010/wordprocessingShape" mc:Ignorable="w14 w15 wp14">
+<w:footnotes xmlns:wpc="http://schemas.microsoft.com/office/word/2010/wordprocessingCanvas" xmlns:mc="http://schemas.openxmlformats.org/markup-compatibility/2006" xmlns:o="urn:schemas-microsoft-com:office:office" xmlns:r="http://schemas.openxmlformats.org/officeDocument/2006/relationships" xmlns:m="http://schemas.openxmlformats.org/officeDocument/2006/math" xmlns:v="urn:schemas-microsoft-com:vml" xmlns:wp14="http://schemas.microsoft.com/office/word/2010/wordprocessingDrawing" xmlns:wp="http://schemas.openxmlformats.org/drawingml/2006/wordprocessingDrawing" xmlns:w10="urn:schemas-microsoft-com:office:word" xmlns:w="http://schemas.openxmlformats.org/wordprocessingml/2006/main" xmlns:w14="http://schemas.microsoft.com/office/word/2010/wordml" xmlns:wpg="http://schemas.microsoft.com/office/word/2010/wordprocessingGroup" xmlns:wpi="http://schemas.microsoft.com/office/word/2010/wordprocessingInk" xmlns:wne="http://schemas.microsoft.com/office/word/2006/wordml" xmlns:wps="http://schemas.microsoft.com/office/word/2010/wordprocessingShape" mc:Ignorable="w14 wp14">
   <w:footnote w:type="separator" w:id="-1">
     <w:p>
       <w:pPr>
@@ -10177,7 +10407,7 @@
 </file>
 
 <file path=word/header1.xml><?xml version="1.0" encoding="utf-8"?>
-<w:hdr xmlns:wpc="http://schemas.microsoft.com/office/word/2010/wordprocessingCanvas" xmlns:mc="http://schemas.openxmlformats.org/markup-compatibility/2006" xmlns:o="urn:schemas-microsoft-com:office:office" xmlns:r="http://schemas.openxmlformats.org/officeDocument/2006/relationships" xmlns:m="http://schemas.openxmlformats.org/officeDocument/2006/math" xmlns:v="urn:schemas-microsoft-com:vml" xmlns:wp14="http://schemas.microsoft.com/office/word/2010/wordprocessingDrawing" xmlns:wp="http://schemas.openxmlformats.org/drawingml/2006/wordprocessingDrawing" xmlns:w10="urn:schemas-microsoft-com:office:word" xmlns:w="http://schemas.openxmlformats.org/wordprocessingml/2006/main" xmlns:w14="http://schemas.microsoft.com/office/word/2010/wordml" xmlns:w15="http://schemas.microsoft.com/office/word/2012/wordml" xmlns:wpg="http://schemas.microsoft.com/office/word/2010/wordprocessingGroup" xmlns:wpi="http://schemas.microsoft.com/office/word/2010/wordprocessingInk" xmlns:wne="http://schemas.microsoft.com/office/word/2006/wordml" xmlns:wps="http://schemas.microsoft.com/office/word/2010/wordprocessingShape" mc:Ignorable="w14 w15 wp14">
+<w:hdr xmlns:wpc="http://schemas.microsoft.com/office/word/2010/wordprocessingCanvas" xmlns:mc="http://schemas.openxmlformats.org/markup-compatibility/2006" xmlns:o="urn:schemas-microsoft-com:office:office" xmlns:r="http://schemas.openxmlformats.org/officeDocument/2006/relationships" xmlns:m="http://schemas.openxmlformats.org/officeDocument/2006/math" xmlns:v="urn:schemas-microsoft-com:vml" xmlns:wp14="http://schemas.microsoft.com/office/word/2010/wordprocessingDrawing" xmlns:wp="http://schemas.openxmlformats.org/drawingml/2006/wordprocessingDrawing" xmlns:w10="urn:schemas-microsoft-com:office:word" xmlns:w="http://schemas.openxmlformats.org/wordprocessingml/2006/main" xmlns:w14="http://schemas.microsoft.com/office/word/2010/wordml" xmlns:wpg="http://schemas.microsoft.com/office/word/2010/wordprocessingGroup" xmlns:wpi="http://schemas.microsoft.com/office/word/2010/wordprocessingInk" xmlns:wne="http://schemas.microsoft.com/office/word/2006/wordml" xmlns:wps="http://schemas.microsoft.com/office/word/2010/wordprocessingShape" mc:Ignorable="w14 wp14">
   <w:p>
     <w:pPr>
       <w:pStyle w:val="En-tte"/>
@@ -10185,13 +10415,8 @@
         <w:tab w:val="right" w:pos="14034"/>
       </w:tabs>
     </w:pPr>
-    <w:proofErr w:type="spellStart"/>
     <w:r>
-      <w:t>OneWay</w:t>
-    </w:r>
-    <w:proofErr w:type="spellEnd"/>
-    <w:r>
-      <w:t xml:space="preserve"> Tickets</w:t>
+      <w:t>OneWay Tickets</w:t>
     </w:r>
     <w:r>
       <w:tab/>
@@ -10213,7 +10438,7 @@
       <w:rPr>
         <w:noProof/>
       </w:rPr>
-      <w:t>11.05.2015</w:t>
+      <w:t>12.05.2015</w:t>
     </w:r>
     <w:r>
       <w:fldChar w:fldCharType="end"/>
@@ -10223,7 +10448,7 @@
 </file>
 
 <file path=word/header2.xml><?xml version="1.0" encoding="utf-8"?>
-<w:hdr xmlns:wpc="http://schemas.microsoft.com/office/word/2010/wordprocessingCanvas" xmlns:mc="http://schemas.openxmlformats.org/markup-compatibility/2006" xmlns:o="urn:schemas-microsoft-com:office:office" xmlns:r="http://schemas.openxmlformats.org/officeDocument/2006/relationships" xmlns:m="http://schemas.openxmlformats.org/officeDocument/2006/math" xmlns:v="urn:schemas-microsoft-com:vml" xmlns:wp14="http://schemas.microsoft.com/office/word/2010/wordprocessingDrawing" xmlns:wp="http://schemas.openxmlformats.org/drawingml/2006/wordprocessingDrawing" xmlns:w10="urn:schemas-microsoft-com:office:word" xmlns:w="http://schemas.openxmlformats.org/wordprocessingml/2006/main" xmlns:w14="http://schemas.microsoft.com/office/word/2010/wordml" xmlns:w15="http://schemas.microsoft.com/office/word/2012/wordml" xmlns:wpg="http://schemas.microsoft.com/office/word/2010/wordprocessingGroup" xmlns:wpi="http://schemas.microsoft.com/office/word/2010/wordprocessingInk" xmlns:wne="http://schemas.microsoft.com/office/word/2006/wordml" xmlns:wps="http://schemas.microsoft.com/office/word/2010/wordprocessingShape" mc:Ignorable="w14 w15 wp14">
+<w:hdr xmlns:wpc="http://schemas.microsoft.com/office/word/2010/wordprocessingCanvas" xmlns:mc="http://schemas.openxmlformats.org/markup-compatibility/2006" xmlns:o="urn:schemas-microsoft-com:office:office" xmlns:r="http://schemas.openxmlformats.org/officeDocument/2006/relationships" xmlns:m="http://schemas.openxmlformats.org/officeDocument/2006/math" xmlns:v="urn:schemas-microsoft-com:vml" xmlns:wp14="http://schemas.microsoft.com/office/word/2010/wordprocessingDrawing" xmlns:wp="http://schemas.openxmlformats.org/drawingml/2006/wordprocessingDrawing" xmlns:w10="urn:schemas-microsoft-com:office:word" xmlns:w="http://schemas.openxmlformats.org/wordprocessingml/2006/main" xmlns:w14="http://schemas.microsoft.com/office/word/2010/wordml" xmlns:wpg="http://schemas.microsoft.com/office/word/2010/wordprocessingGroup" xmlns:wpi="http://schemas.microsoft.com/office/word/2010/wordprocessingInk" xmlns:wne="http://schemas.microsoft.com/office/word/2006/wordml" xmlns:wps="http://schemas.microsoft.com/office/word/2010/wordprocessingShape" mc:Ignorable="w14 wp14">
   <w:p>
     <w:pPr>
       <w:pStyle w:val="En-tte"/>
@@ -10257,7 +10482,7 @@
       <w:rPr>
         <w:noProof/>
       </w:rPr>
-      <w:t>11.05.2015</w:t>
+      <w:t>12.05.2015</w:t>
     </w:r>
     <w:r>
       <w:fldChar w:fldCharType="end"/>
@@ -10267,7 +10492,7 @@
 </file>
 
 <file path=word/header3.xml><?xml version="1.0" encoding="utf-8"?>
-<w:hdr xmlns:wpc="http://schemas.microsoft.com/office/word/2010/wordprocessingCanvas" xmlns:mc="http://schemas.openxmlformats.org/markup-compatibility/2006" xmlns:o="urn:schemas-microsoft-com:office:office" xmlns:r="http://schemas.openxmlformats.org/officeDocument/2006/relationships" xmlns:m="http://schemas.openxmlformats.org/officeDocument/2006/math" xmlns:v="urn:schemas-microsoft-com:vml" xmlns:wp14="http://schemas.microsoft.com/office/word/2010/wordprocessingDrawing" xmlns:wp="http://schemas.openxmlformats.org/drawingml/2006/wordprocessingDrawing" xmlns:w10="urn:schemas-microsoft-com:office:word" xmlns:w="http://schemas.openxmlformats.org/wordprocessingml/2006/main" xmlns:w14="http://schemas.microsoft.com/office/word/2010/wordml" xmlns:w15="http://schemas.microsoft.com/office/word/2012/wordml" xmlns:wpg="http://schemas.microsoft.com/office/word/2010/wordprocessingGroup" xmlns:wpi="http://schemas.microsoft.com/office/word/2010/wordprocessingInk" xmlns:wne="http://schemas.microsoft.com/office/word/2006/wordml" xmlns:wps="http://schemas.microsoft.com/office/word/2010/wordprocessingShape" mc:Ignorable="w14 w15 wp14">
+<w:hdr xmlns:wpc="http://schemas.microsoft.com/office/word/2010/wordprocessingCanvas" xmlns:mc="http://schemas.openxmlformats.org/markup-compatibility/2006" xmlns:o="urn:schemas-microsoft-com:office:office" xmlns:r="http://schemas.openxmlformats.org/officeDocument/2006/relationships" xmlns:m="http://schemas.openxmlformats.org/officeDocument/2006/math" xmlns:v="urn:schemas-microsoft-com:vml" xmlns:wp14="http://schemas.microsoft.com/office/word/2010/wordprocessingDrawing" xmlns:wp="http://schemas.openxmlformats.org/drawingml/2006/wordprocessingDrawing" xmlns:w10="urn:schemas-microsoft-com:office:word" xmlns:w="http://schemas.openxmlformats.org/wordprocessingml/2006/main" xmlns:w14="http://schemas.microsoft.com/office/word/2010/wordml" xmlns:wpg="http://schemas.microsoft.com/office/word/2010/wordprocessingGroup" xmlns:wpi="http://schemas.microsoft.com/office/word/2010/wordprocessingInk" xmlns:wne="http://schemas.microsoft.com/office/word/2006/wordml" xmlns:wps="http://schemas.microsoft.com/office/word/2010/wordprocessingShape" mc:Ignorable="w14 wp14">
   <w:p>
     <w:pPr>
       <w:pStyle w:val="En-tte"/>
@@ -10301,7 +10526,7 @@
       <w:rPr>
         <w:noProof/>
       </w:rPr>
-      <w:t>11.05.2015</w:t>
+      <w:t>12.05.2015</w:t>
     </w:r>
     <w:r>
       <w:fldChar w:fldCharType="end"/>
@@ -10311,7 +10536,7 @@
 </file>
 
 <file path=word/header4.xml><?xml version="1.0" encoding="utf-8"?>
-<w:hdr xmlns:wpc="http://schemas.microsoft.com/office/word/2010/wordprocessingCanvas" xmlns:mc="http://schemas.openxmlformats.org/markup-compatibility/2006" xmlns:o="urn:schemas-microsoft-com:office:office" xmlns:r="http://schemas.openxmlformats.org/officeDocument/2006/relationships" xmlns:m="http://schemas.openxmlformats.org/officeDocument/2006/math" xmlns:v="urn:schemas-microsoft-com:vml" xmlns:wp14="http://schemas.microsoft.com/office/word/2010/wordprocessingDrawing" xmlns:wp="http://schemas.openxmlformats.org/drawingml/2006/wordprocessingDrawing" xmlns:w10="urn:schemas-microsoft-com:office:word" xmlns:w="http://schemas.openxmlformats.org/wordprocessingml/2006/main" xmlns:w14="http://schemas.microsoft.com/office/word/2010/wordml" xmlns:w15="http://schemas.microsoft.com/office/word/2012/wordml" xmlns:wpg="http://schemas.microsoft.com/office/word/2010/wordprocessingGroup" xmlns:wpi="http://schemas.microsoft.com/office/word/2010/wordprocessingInk" xmlns:wne="http://schemas.microsoft.com/office/word/2006/wordml" xmlns:wps="http://schemas.microsoft.com/office/word/2010/wordprocessingShape" mc:Ignorable="w14 w15 wp14">
+<w:hdr xmlns:wpc="http://schemas.microsoft.com/office/word/2010/wordprocessingCanvas" xmlns:mc="http://schemas.openxmlformats.org/markup-compatibility/2006" xmlns:o="urn:schemas-microsoft-com:office:office" xmlns:r="http://schemas.openxmlformats.org/officeDocument/2006/relationships" xmlns:m="http://schemas.openxmlformats.org/officeDocument/2006/math" xmlns:v="urn:schemas-microsoft-com:vml" xmlns:wp14="http://schemas.microsoft.com/office/word/2010/wordprocessingDrawing" xmlns:wp="http://schemas.openxmlformats.org/drawingml/2006/wordprocessingDrawing" xmlns:w10="urn:schemas-microsoft-com:office:word" xmlns:w="http://schemas.openxmlformats.org/wordprocessingml/2006/main" xmlns:w14="http://schemas.microsoft.com/office/word/2010/wordml" xmlns:wpg="http://schemas.microsoft.com/office/word/2010/wordprocessingGroup" xmlns:wpi="http://schemas.microsoft.com/office/word/2010/wordprocessingInk" xmlns:wne="http://schemas.microsoft.com/office/word/2006/wordml" xmlns:wps="http://schemas.microsoft.com/office/word/2010/wordprocessingShape" mc:Ignorable="w14 wp14">
   <w:p>
     <w:pPr>
       <w:pStyle w:val="En-tte"/>
@@ -10342,7 +10567,7 @@
       <w:rPr>
         <w:noProof/>
       </w:rPr>
-      <w:t>11.05.2015</w:t>
+      <w:t>12.05.2015</w:t>
     </w:r>
     <w:r>
       <w:fldChar w:fldCharType="end"/>
@@ -10352,7 +10577,7 @@
 </file>
 
 <file path=word/numbering.xml><?xml version="1.0" encoding="utf-8"?>
-<w:numbering xmlns:wpc="http://schemas.microsoft.com/office/word/2010/wordprocessingCanvas" xmlns:mc="http://schemas.openxmlformats.org/markup-compatibility/2006" xmlns:o="urn:schemas-microsoft-com:office:office" xmlns:r="http://schemas.openxmlformats.org/officeDocument/2006/relationships" xmlns:m="http://schemas.openxmlformats.org/officeDocument/2006/math" xmlns:v="urn:schemas-microsoft-com:vml" xmlns:wp14="http://schemas.microsoft.com/office/word/2010/wordprocessingDrawing" xmlns:wp="http://schemas.openxmlformats.org/drawingml/2006/wordprocessingDrawing" xmlns:w10="urn:schemas-microsoft-com:office:word" xmlns:w="http://schemas.openxmlformats.org/wordprocessingml/2006/main" xmlns:w14="http://schemas.microsoft.com/office/word/2010/wordml" xmlns:w15="http://schemas.microsoft.com/office/word/2012/wordml" xmlns:wpg="http://schemas.microsoft.com/office/word/2010/wordprocessingGroup" xmlns:wpi="http://schemas.microsoft.com/office/word/2010/wordprocessingInk" xmlns:wne="http://schemas.microsoft.com/office/word/2006/wordml" xmlns:wps="http://schemas.microsoft.com/office/word/2010/wordprocessingShape" mc:Ignorable="w14 w15 wp14">
+<w:numbering xmlns:wpc="http://schemas.microsoft.com/office/word/2010/wordprocessingCanvas" xmlns:mc="http://schemas.openxmlformats.org/markup-compatibility/2006" xmlns:o="urn:schemas-microsoft-com:office:office" xmlns:r="http://schemas.openxmlformats.org/officeDocument/2006/relationships" xmlns:m="http://schemas.openxmlformats.org/officeDocument/2006/math" xmlns:v="urn:schemas-microsoft-com:vml" xmlns:wp14="http://schemas.microsoft.com/office/word/2010/wordprocessingDrawing" xmlns:wp="http://schemas.openxmlformats.org/drawingml/2006/wordprocessingDrawing" xmlns:w10="urn:schemas-microsoft-com:office:word" xmlns:w="http://schemas.openxmlformats.org/wordprocessingml/2006/main" xmlns:w14="http://schemas.microsoft.com/office/word/2010/wordml" xmlns:wpg="http://schemas.microsoft.com/office/word/2010/wordprocessingGroup" xmlns:wpi="http://schemas.microsoft.com/office/word/2010/wordprocessingInk" xmlns:wne="http://schemas.microsoft.com/office/word/2006/wordml" xmlns:wps="http://schemas.microsoft.com/office/word/2010/wordprocessingShape" mc:Ignorable="w14 wp14">
   <w:abstractNum w:abstractNumId="0">
     <w:nsid w:val="0A16126B"/>
     <w:multiLevelType w:val="hybridMultilevel"/>
@@ -11285,7 +11510,7 @@
 </file>
 
 <file path=word/styles.xml><?xml version="1.0" encoding="utf-8"?>
-<w:styles xmlns:mc="http://schemas.openxmlformats.org/markup-compatibility/2006" xmlns:r="http://schemas.openxmlformats.org/officeDocument/2006/relationships" xmlns:w="http://schemas.openxmlformats.org/wordprocessingml/2006/main" xmlns:w14="http://schemas.microsoft.com/office/word/2010/wordml" xmlns:w15="http://schemas.microsoft.com/office/word/2012/wordml" mc:Ignorable="w14 w15">
+<w:styles xmlns:mc="http://schemas.openxmlformats.org/markup-compatibility/2006" xmlns:r="http://schemas.openxmlformats.org/officeDocument/2006/relationships" xmlns:w="http://schemas.openxmlformats.org/wordprocessingml/2006/main" xmlns:w14="http://schemas.microsoft.com/office/word/2010/wordml" mc:Ignorable="w14">
   <w:docDefaults>
     <w:rPrDefault>
       <w:rPr>
@@ -11301,378 +11526,711 @@
       </w:pPr>
     </w:pPrDefault>
   </w:docDefaults>
-  <w:latentStyles w:defLockedState="0" w:defUIPriority="99" w:defSemiHidden="0" w:defUnhideWhenUsed="0" w:defQFormat="0" w:count="371">
-    <w:lsdException w:name="Normal" w:uiPriority="0" w:qFormat="1"/>
-    <w:lsdException w:name="heading 1" w:uiPriority="9" w:qFormat="1"/>
-    <w:lsdException w:name="heading 2" w:semiHidden="1" w:uiPriority="9" w:unhideWhenUsed="1" w:qFormat="1"/>
-    <w:lsdException w:name="heading 3" w:semiHidden="1" w:uiPriority="9" w:unhideWhenUsed="1" w:qFormat="1"/>
-    <w:lsdException w:name="heading 4" w:semiHidden="1" w:uiPriority="9" w:unhideWhenUsed="1" w:qFormat="1"/>
-    <w:lsdException w:name="heading 5" w:semiHidden="1" w:uiPriority="9" w:unhideWhenUsed="1" w:qFormat="1"/>
-    <w:lsdException w:name="heading 6" w:semiHidden="1" w:uiPriority="9" w:unhideWhenUsed="1" w:qFormat="1"/>
-    <w:lsdException w:name="heading 7" w:semiHidden="1" w:uiPriority="9" w:unhideWhenUsed="1" w:qFormat="1"/>
-    <w:lsdException w:name="heading 8" w:semiHidden="1" w:uiPriority="9" w:unhideWhenUsed="1" w:qFormat="1"/>
-    <w:lsdException w:name="heading 9" w:semiHidden="1" w:uiPriority="9" w:unhideWhenUsed="1" w:qFormat="1"/>
-    <w:lsdException w:name="index 1" w:semiHidden="1" w:unhideWhenUsed="1"/>
-    <w:lsdException w:name="index 2" w:semiHidden="1" w:unhideWhenUsed="1"/>
-    <w:lsdException w:name="index 3" w:semiHidden="1" w:unhideWhenUsed="1"/>
-    <w:lsdException w:name="index 4" w:semiHidden="1" w:unhideWhenUsed="1"/>
-    <w:lsdException w:name="index 5" w:semiHidden="1" w:unhideWhenUsed="1"/>
-    <w:lsdException w:name="index 6" w:semiHidden="1" w:unhideWhenUsed="1"/>
-    <w:lsdException w:name="index 7" w:semiHidden="1" w:unhideWhenUsed="1"/>
-    <w:lsdException w:name="index 8" w:semiHidden="1" w:unhideWhenUsed="1"/>
-    <w:lsdException w:name="index 9" w:semiHidden="1" w:unhideWhenUsed="1"/>
-    <w:lsdException w:name="toc 1" w:semiHidden="1" w:uiPriority="39" w:unhideWhenUsed="1"/>
-    <w:lsdException w:name="toc 2" w:semiHidden="1" w:uiPriority="39" w:unhideWhenUsed="1"/>
-    <w:lsdException w:name="toc 3" w:semiHidden="1" w:uiPriority="39" w:unhideWhenUsed="1"/>
-    <w:lsdException w:name="toc 4" w:semiHidden="1" w:uiPriority="39" w:unhideWhenUsed="1"/>
-    <w:lsdException w:name="toc 5" w:semiHidden="1" w:uiPriority="39" w:unhideWhenUsed="1"/>
-    <w:lsdException w:name="toc 6" w:semiHidden="1" w:uiPriority="39" w:unhideWhenUsed="1"/>
-    <w:lsdException w:name="toc 7" w:semiHidden="1" w:uiPriority="39" w:unhideWhenUsed="1"/>
-    <w:lsdException w:name="toc 8" w:semiHidden="1" w:uiPriority="39" w:unhideWhenUsed="1"/>
-    <w:lsdException w:name="toc 9" w:semiHidden="1" w:uiPriority="39" w:unhideWhenUsed="1"/>
-    <w:lsdException w:name="Normal Indent" w:semiHidden="1" w:unhideWhenUsed="1"/>
-    <w:lsdException w:name="footnote text" w:semiHidden="1" w:unhideWhenUsed="1"/>
-    <w:lsdException w:name="annotation text" w:semiHidden="1" w:unhideWhenUsed="1"/>
-    <w:lsdException w:name="header" w:semiHidden="1" w:unhideWhenUsed="1"/>
-    <w:lsdException w:name="footer" w:semiHidden="1" w:unhideWhenUsed="1"/>
-    <w:lsdException w:name="index heading" w:semiHidden="1" w:unhideWhenUsed="1"/>
-    <w:lsdException w:name="caption" w:semiHidden="1" w:uiPriority="35" w:unhideWhenUsed="1" w:qFormat="1"/>
-    <w:lsdException w:name="table of figures" w:semiHidden="1" w:unhideWhenUsed="1"/>
-    <w:lsdException w:name="envelope address" w:semiHidden="1" w:unhideWhenUsed="1"/>
-    <w:lsdException w:name="envelope return" w:semiHidden="1" w:unhideWhenUsed="1"/>
-    <w:lsdException w:name="footnote reference" w:semiHidden="1" w:unhideWhenUsed="1"/>
-    <w:lsdException w:name="annotation reference" w:semiHidden="1" w:unhideWhenUsed="1"/>
-    <w:lsdException w:name="line number" w:semiHidden="1" w:unhideWhenUsed="1"/>
-    <w:lsdException w:name="page number" w:semiHidden="1" w:unhideWhenUsed="1"/>
-    <w:lsdException w:name="endnote reference" w:semiHidden="1" w:unhideWhenUsed="1"/>
-    <w:lsdException w:name="endnote text" w:semiHidden="1" w:unhideWhenUsed="1"/>
-    <w:lsdException w:name="table of authorities" w:semiHidden="1" w:unhideWhenUsed="1"/>
-    <w:lsdException w:name="macro" w:semiHidden="1" w:unhideWhenUsed="1"/>
-    <w:lsdException w:name="toa heading" w:semiHidden="1" w:unhideWhenUsed="1"/>
-    <w:lsdException w:name="List" w:semiHidden="1" w:unhideWhenUsed="1"/>
-    <w:lsdException w:name="List Bullet" w:semiHidden="1" w:unhideWhenUsed="1"/>
-    <w:lsdException w:name="List Number" w:semiHidden="1" w:unhideWhenUsed="1"/>
-    <w:lsdException w:name="List 2" w:semiHidden="1" w:unhideWhenUsed="1"/>
-    <w:lsdException w:name="List 3" w:semiHidden="1" w:unhideWhenUsed="1"/>
-    <w:lsdException w:name="List 4" w:semiHidden="1" w:unhideWhenUsed="1"/>
-    <w:lsdException w:name="List 5" w:semiHidden="1" w:unhideWhenUsed="1"/>
-    <w:lsdException w:name="List Bullet 2" w:semiHidden="1" w:unhideWhenUsed="1"/>
-    <w:lsdException w:name="List Bullet 3" w:semiHidden="1" w:unhideWhenUsed="1"/>
-    <w:lsdException w:name="List Bullet 4" w:semiHidden="1" w:unhideWhenUsed="1"/>
-    <w:lsdException w:name="List Bullet 5" w:semiHidden="1" w:unhideWhenUsed="1"/>
-    <w:lsdException w:name="List Number 2" w:semiHidden="1" w:unhideWhenUsed="1"/>
-    <w:lsdException w:name="List Number 3" w:semiHidden="1" w:unhideWhenUsed="1"/>
-    <w:lsdException w:name="List Number 4" w:semiHidden="1" w:unhideWhenUsed="1"/>
-    <w:lsdException w:name="List Number 5" w:semiHidden="1" w:unhideWhenUsed="1"/>
-    <w:lsdException w:name="Title" w:uiPriority="10" w:qFormat="1"/>
-    <w:lsdException w:name="Closing" w:semiHidden="1" w:unhideWhenUsed="1"/>
-    <w:lsdException w:name="Signature" w:semiHidden="1" w:unhideWhenUsed="1"/>
-    <w:lsdException w:name="Default Paragraph Font" w:semiHidden="1" w:uiPriority="1" w:unhideWhenUsed="1"/>
-    <w:lsdException w:name="Body Text" w:semiHidden="1" w:unhideWhenUsed="1"/>
-    <w:lsdException w:name="Body Text Indent" w:semiHidden="1" w:unhideWhenUsed="1"/>
-    <w:lsdException w:name="List Continue" w:semiHidden="1" w:unhideWhenUsed="1"/>
-    <w:lsdException w:name="List Continue 2" w:semiHidden="1" w:unhideWhenUsed="1"/>
-    <w:lsdException w:name="List Continue 3" w:semiHidden="1" w:unhideWhenUsed="1"/>
-    <w:lsdException w:name="List Continue 4" w:semiHidden="1" w:unhideWhenUsed="1"/>
-    <w:lsdException w:name="List Continue 5" w:semiHidden="1" w:unhideWhenUsed="1"/>
-    <w:lsdException w:name="Message Header" w:semiHidden="1" w:unhideWhenUsed="1"/>
-    <w:lsdException w:name="Subtitle" w:uiPriority="11" w:qFormat="1"/>
-    <w:lsdException w:name="Salutation" w:semiHidden="1" w:unhideWhenUsed="1"/>
-    <w:lsdException w:name="Date" w:semiHidden="1" w:unhideWhenUsed="1"/>
-    <w:lsdException w:name="Body Text First Indent" w:semiHidden="1" w:unhideWhenUsed="1"/>
-    <w:lsdException w:name="Body Text First Indent 2" w:semiHidden="1" w:unhideWhenUsed="1"/>
-    <w:lsdException w:name="Note Heading" w:semiHidden="1" w:unhideWhenUsed="1"/>
-    <w:lsdException w:name="Body Text 2" w:semiHidden="1" w:unhideWhenUsed="1"/>
-    <w:lsdException w:name="Body Text 3" w:semiHidden="1" w:unhideWhenUsed="1"/>
-    <w:lsdException w:name="Body Text Indent 2" w:semiHidden="1" w:unhideWhenUsed="1"/>
-    <w:lsdException w:name="Body Text Indent 3" w:semiHidden="1" w:unhideWhenUsed="1"/>
-    <w:lsdException w:name="Block Text" w:semiHidden="1" w:unhideWhenUsed="1"/>
-    <w:lsdException w:name="Hyperlink" w:semiHidden="1" w:unhideWhenUsed="1"/>
-    <w:lsdException w:name="FollowedHyperlink" w:semiHidden="1" w:unhideWhenUsed="1"/>
-    <w:lsdException w:name="Strong" w:uiPriority="22" w:qFormat="1"/>
-    <w:lsdException w:name="Emphasis" w:uiPriority="20" w:qFormat="1"/>
-    <w:lsdException w:name="Document Map" w:semiHidden="1" w:unhideWhenUsed="1"/>
-    <w:lsdException w:name="Plain Text" w:semiHidden="1" w:unhideWhenUsed="1"/>
-    <w:lsdException w:name="E-mail Signature" w:semiHidden="1" w:unhideWhenUsed="1"/>
-    <w:lsdException w:name="HTML Top of Form" w:semiHidden="1" w:unhideWhenUsed="1"/>
-    <w:lsdException w:name="HTML Bottom of Form" w:semiHidden="1" w:unhideWhenUsed="1"/>
-    <w:lsdException w:name="Normal (Web)" w:semiHidden="1" w:unhideWhenUsed="1"/>
-    <w:lsdException w:name="HTML Acronym" w:semiHidden="1" w:unhideWhenUsed="1"/>
-    <w:lsdException w:name="HTML Address" w:semiHidden="1" w:unhideWhenUsed="1"/>
-    <w:lsdException w:name="HTML Cite" w:semiHidden="1" w:unhideWhenUsed="1"/>
-    <w:lsdException w:name="HTML Code" w:semiHidden="1" w:unhideWhenUsed="1"/>
-    <w:lsdException w:name="HTML Definition" w:semiHidden="1" w:unhideWhenUsed="1"/>
-    <w:lsdException w:name="HTML Keyboard" w:semiHidden="1" w:unhideWhenUsed="1"/>
-    <w:lsdException w:name="HTML Preformatted" w:semiHidden="1" w:unhideWhenUsed="1"/>
-    <w:lsdException w:name="HTML Sample" w:semiHidden="1" w:unhideWhenUsed="1"/>
-    <w:lsdException w:name="HTML Typewriter" w:semiHidden="1" w:unhideWhenUsed="1"/>
-    <w:lsdException w:name="HTML Variable" w:semiHidden="1" w:unhideWhenUsed="1"/>
-    <w:lsdException w:name="Normal Table" w:semiHidden="1" w:unhideWhenUsed="1"/>
-    <w:lsdException w:name="annotation subject" w:semiHidden="1" w:unhideWhenUsed="1"/>
-    <w:lsdException w:name="No List" w:semiHidden="1" w:unhideWhenUsed="1"/>
-    <w:lsdException w:name="Outline List 1" w:semiHidden="1" w:unhideWhenUsed="1"/>
-    <w:lsdException w:name="Outline List 2" w:semiHidden="1" w:unhideWhenUsed="1"/>
-    <w:lsdException w:name="Outline List 3" w:semiHidden="1" w:unhideWhenUsed="1"/>
-    <w:lsdException w:name="Table Simple 1" w:semiHidden="1" w:unhideWhenUsed="1"/>
-    <w:lsdException w:name="Table Simple 2" w:semiHidden="1" w:unhideWhenUsed="1"/>
-    <w:lsdException w:name="Table Simple 3" w:semiHidden="1" w:unhideWhenUsed="1"/>
-    <w:lsdException w:name="Table Classic 1" w:semiHidden="1" w:unhideWhenUsed="1"/>
-    <w:lsdException w:name="Table Classic 2" w:semiHidden="1" w:unhideWhenUsed="1"/>
-    <w:lsdException w:name="Table Classic 3" w:semiHidden="1" w:unhideWhenUsed="1"/>
-    <w:lsdException w:name="Table Classic 4" w:semiHidden="1" w:unhideWhenUsed="1"/>
-    <w:lsdException w:name="Table Colorful 1" w:semiHidden="1" w:unhideWhenUsed="1"/>
-    <w:lsdException w:name="Table Colorful 2" w:semiHidden="1" w:unhideWhenUsed="1"/>
-    <w:lsdException w:name="Table Colorful 3" w:semiHidden="1" w:unhideWhenUsed="1"/>
-    <w:lsdException w:name="Table Columns 1" w:semiHidden="1" w:unhideWhenUsed="1"/>
-    <w:lsdException w:name="Table Columns 2" w:semiHidden="1" w:unhideWhenUsed="1"/>
-    <w:lsdException w:name="Table Columns 3" w:semiHidden="1" w:unhideWhenUsed="1"/>
-    <w:lsdException w:name="Table Columns 4" w:semiHidden="1" w:unhideWhenUsed="1"/>
-    <w:lsdException w:name="Table Columns 5" w:semiHidden="1" w:unhideWhenUsed="1"/>
-    <w:lsdException w:name="Table Grid 1" w:semiHidden="1" w:unhideWhenUsed="1"/>
-    <w:lsdException w:name="Table Grid 2" w:semiHidden="1" w:unhideWhenUsed="1"/>
-    <w:lsdException w:name="Table Grid 3" w:semiHidden="1" w:unhideWhenUsed="1"/>
-    <w:lsdException w:name="Table Grid 4" w:semiHidden="1" w:unhideWhenUsed="1"/>
-    <w:lsdException w:name="Table Grid 5" w:semiHidden="1" w:unhideWhenUsed="1"/>
-    <w:lsdException w:name="Table Grid 6" w:semiHidden="1" w:unhideWhenUsed="1"/>
-    <w:lsdException w:name="Table Grid 7" w:semiHidden="1" w:unhideWhenUsed="1"/>
-    <w:lsdException w:name="Table Grid 8" w:semiHidden="1" w:unhideWhenUsed="1"/>
-    <w:lsdException w:name="Table List 1" w:semiHidden="1" w:unhideWhenUsed="1"/>
-    <w:lsdException w:name="Table List 2" w:semiHidden="1" w:unhideWhenUsed="1"/>
-    <w:lsdException w:name="Table List 3" w:semiHidden="1" w:unhideWhenUsed="1"/>
-    <w:lsdException w:name="Table List 4" w:semiHidden="1" w:unhideWhenUsed="1"/>
-    <w:lsdException w:name="Table List 5" w:semiHidden="1" w:unhideWhenUsed="1"/>
-    <w:lsdException w:name="Table List 6" w:semiHidden="1" w:unhideWhenUsed="1"/>
-    <w:lsdException w:name="Table List 7" w:semiHidden="1" w:unhideWhenUsed="1"/>
-    <w:lsdException w:name="Table List 8" w:semiHidden="1" w:unhideWhenUsed="1"/>
-    <w:lsdException w:name="Table 3D effects 1" w:semiHidden="1" w:unhideWhenUsed="1"/>
-    <w:lsdException w:name="Table 3D effects 2" w:semiHidden="1" w:unhideWhenUsed="1"/>
-    <w:lsdException w:name="Table 3D effects 3" w:semiHidden="1" w:unhideWhenUsed="1"/>
-    <w:lsdException w:name="Table Contemporary" w:semiHidden="1" w:unhideWhenUsed="1"/>
-    <w:lsdException w:name="Table Elegant" w:semiHidden="1" w:unhideWhenUsed="1"/>
-    <w:lsdException w:name="Table Professional" w:semiHidden="1" w:unhideWhenUsed="1"/>
-    <w:lsdException w:name="Table Subtle 1" w:semiHidden="1" w:unhideWhenUsed="1"/>
-    <w:lsdException w:name="Table Subtle 2" w:semiHidden="1" w:unhideWhenUsed="1"/>
-    <w:lsdException w:name="Table Web 1" w:semiHidden="1" w:unhideWhenUsed="1"/>
-    <w:lsdException w:name="Table Web 2" w:semiHidden="1" w:unhideWhenUsed="1"/>
-    <w:lsdException w:name="Table Web 3" w:semiHidden="1" w:unhideWhenUsed="1"/>
-    <w:lsdException w:name="Balloon Text" w:semiHidden="1" w:unhideWhenUsed="1"/>
-    <w:lsdException w:name="Table Grid" w:uiPriority="59"/>
-    <w:lsdException w:name="Table Theme" w:semiHidden="1" w:unhideWhenUsed="1"/>
-    <w:lsdException w:name="Placeholder Text" w:semiHidden="1"/>
-    <w:lsdException w:name="No Spacing" w:uiPriority="1" w:qFormat="1"/>
-    <w:lsdException w:name="Light Shading" w:uiPriority="60"/>
-    <w:lsdException w:name="Light List" w:uiPriority="61"/>
-    <w:lsdException w:name="Light Grid" w:uiPriority="62"/>
-    <w:lsdException w:name="Medium Shading 1" w:uiPriority="63"/>
-    <w:lsdException w:name="Medium Shading 2" w:uiPriority="64"/>
-    <w:lsdException w:name="Medium List 1" w:uiPriority="65"/>
-    <w:lsdException w:name="Medium List 2" w:uiPriority="66"/>
-    <w:lsdException w:name="Medium Grid 1" w:uiPriority="67"/>
-    <w:lsdException w:name="Medium Grid 2" w:uiPriority="68"/>
-    <w:lsdException w:name="Medium Grid 3" w:uiPriority="69"/>
-    <w:lsdException w:name="Dark List" w:uiPriority="70"/>
-    <w:lsdException w:name="Colorful Shading" w:uiPriority="71"/>
-    <w:lsdException w:name="Colorful List" w:uiPriority="72"/>
-    <w:lsdException w:name="Colorful Grid" w:uiPriority="73"/>
-    <w:lsdException w:name="Light Shading Accent 1" w:uiPriority="60"/>
-    <w:lsdException w:name="Light List Accent 1" w:uiPriority="61"/>
-    <w:lsdException w:name="Light Grid Accent 1" w:uiPriority="62"/>
-    <w:lsdException w:name="Medium Shading 1 Accent 1" w:uiPriority="63"/>
-    <w:lsdException w:name="Medium Shading 2 Accent 1" w:uiPriority="64"/>
-    <w:lsdException w:name="Medium List 1 Accent 1" w:uiPriority="65"/>
-    <w:lsdException w:name="Revision" w:semiHidden="1"/>
-    <w:lsdException w:name="List Paragraph" w:uiPriority="34" w:qFormat="1"/>
-    <w:lsdException w:name="Quote" w:uiPriority="29" w:qFormat="1"/>
-    <w:lsdException w:name="Intense Quote" w:uiPriority="30" w:qFormat="1"/>
-    <w:lsdException w:name="Medium List 2 Accent 1" w:uiPriority="66"/>
-    <w:lsdException w:name="Medium Grid 1 Accent 1" w:uiPriority="67"/>
-    <w:lsdException w:name="Medium Grid 2 Accent 1" w:uiPriority="68"/>
-    <w:lsdException w:name="Medium Grid 3 Accent 1" w:uiPriority="69"/>
-    <w:lsdException w:name="Dark List Accent 1" w:uiPriority="70"/>
-    <w:lsdException w:name="Colorful Shading Accent 1" w:uiPriority="71"/>
-    <w:lsdException w:name="Colorful List Accent 1" w:uiPriority="72"/>
-    <w:lsdException w:name="Colorful Grid Accent 1" w:uiPriority="73"/>
-    <w:lsdException w:name="Light Shading Accent 2" w:uiPriority="60"/>
-    <w:lsdException w:name="Light List Accent 2" w:uiPriority="61"/>
-    <w:lsdException w:name="Light Grid Accent 2" w:uiPriority="62"/>
-    <w:lsdException w:name="Medium Shading 1 Accent 2" w:uiPriority="63"/>
-    <w:lsdException w:name="Medium Shading 2 Accent 2" w:uiPriority="64"/>
-    <w:lsdException w:name="Medium List 1 Accent 2" w:uiPriority="65"/>
-    <w:lsdException w:name="Medium List 2 Accent 2" w:uiPriority="66"/>
-    <w:lsdException w:name="Medium Grid 1 Accent 2" w:uiPriority="67"/>
-    <w:lsdException w:name="Medium Grid 2 Accent 2" w:uiPriority="68"/>
-    <w:lsdException w:name="Medium Grid 3 Accent 2" w:uiPriority="69"/>
-    <w:lsdException w:name="Dark List Accent 2" w:uiPriority="70"/>
-    <w:lsdException w:name="Colorful Shading Accent 2" w:uiPriority="71"/>
-    <w:lsdException w:name="Colorful List Accent 2" w:uiPriority="72"/>
-    <w:lsdException w:name="Colorful Grid Accent 2" w:uiPriority="73"/>
-    <w:lsdException w:name="Light Shading Accent 3" w:uiPriority="60"/>
-    <w:lsdException w:name="Light List Accent 3" w:uiPriority="61"/>
-    <w:lsdException w:name="Light Grid Accent 3" w:uiPriority="62"/>
-    <w:lsdException w:name="Medium Shading 1 Accent 3" w:uiPriority="63"/>
-    <w:lsdException w:name="Medium Shading 2 Accent 3" w:uiPriority="64"/>
-    <w:lsdException w:name="Medium List 1 Accent 3" w:uiPriority="65"/>
-    <w:lsdException w:name="Medium List 2 Accent 3" w:uiPriority="66"/>
-    <w:lsdException w:name="Medium Grid 1 Accent 3" w:uiPriority="67"/>
-    <w:lsdException w:name="Medium Grid 2 Accent 3" w:uiPriority="68"/>
-    <w:lsdException w:name="Medium Grid 3 Accent 3" w:uiPriority="69"/>
-    <w:lsdException w:name="Dark List Accent 3" w:uiPriority="70"/>
-    <w:lsdException w:name="Colorful Shading Accent 3" w:uiPriority="71"/>
-    <w:lsdException w:name="Colorful List Accent 3" w:uiPriority="72"/>
-    <w:lsdException w:name="Colorful Grid Accent 3" w:uiPriority="73"/>
-    <w:lsdException w:name="Light Shading Accent 4" w:uiPriority="60"/>
-    <w:lsdException w:name="Light List Accent 4" w:uiPriority="61"/>
-    <w:lsdException w:name="Light Grid Accent 4" w:uiPriority="62"/>
-    <w:lsdException w:name="Medium Shading 1 Accent 4" w:uiPriority="63"/>
-    <w:lsdException w:name="Medium Shading 2 Accent 4" w:uiPriority="64"/>
-    <w:lsdException w:name="Medium List 1 Accent 4" w:uiPriority="65"/>
-    <w:lsdException w:name="Medium List 2 Accent 4" w:uiPriority="66"/>
-    <w:lsdException w:name="Medium Grid 1 Accent 4" w:uiPriority="67"/>
-    <w:lsdException w:name="Medium Grid 2 Accent 4" w:uiPriority="68"/>
-    <w:lsdException w:name="Medium Grid 3 Accent 4" w:uiPriority="69"/>
-    <w:lsdException w:name="Dark List Accent 4" w:uiPriority="70"/>
-    <w:lsdException w:name="Colorful Shading Accent 4" w:uiPriority="71"/>
-    <w:lsdException w:name="Colorful List Accent 4" w:uiPriority="72"/>
-    <w:lsdException w:name="Colorful Grid Accent 4" w:uiPriority="73"/>
-    <w:lsdException w:name="Light Shading Accent 5" w:uiPriority="60"/>
-    <w:lsdException w:name="Light List Accent 5" w:uiPriority="61"/>
-    <w:lsdException w:name="Light Grid Accent 5" w:uiPriority="62"/>
-    <w:lsdException w:name="Medium Shading 1 Accent 5" w:uiPriority="63"/>
-    <w:lsdException w:name="Medium Shading 2 Accent 5" w:uiPriority="64"/>
-    <w:lsdException w:name="Medium List 1 Accent 5" w:uiPriority="65"/>
-    <w:lsdException w:name="Medium List 2 Accent 5" w:uiPriority="66"/>
-    <w:lsdException w:name="Medium Grid 1 Accent 5" w:uiPriority="67"/>
-    <w:lsdException w:name="Medium Grid 2 Accent 5" w:uiPriority="68"/>
-    <w:lsdException w:name="Medium Grid 3 Accent 5" w:uiPriority="69"/>
-    <w:lsdException w:name="Dark List Accent 5" w:uiPriority="70"/>
-    <w:lsdException w:name="Colorful Shading Accent 5" w:uiPriority="71"/>
-    <w:lsdException w:name="Colorful List Accent 5" w:uiPriority="72"/>
-    <w:lsdException w:name="Colorful Grid Accent 5" w:uiPriority="73"/>
-    <w:lsdException w:name="Light Shading Accent 6" w:uiPriority="60"/>
-    <w:lsdException w:name="Light List Accent 6" w:uiPriority="61"/>
-    <w:lsdException w:name="Light Grid Accent 6" w:uiPriority="62"/>
-    <w:lsdException w:name="Medium Shading 1 Accent 6" w:uiPriority="63"/>
-    <w:lsdException w:name="Medium Shading 2 Accent 6" w:uiPriority="64"/>
-    <w:lsdException w:name="Medium List 1 Accent 6" w:uiPriority="65"/>
-    <w:lsdException w:name="Medium List 2 Accent 6" w:uiPriority="66"/>
-    <w:lsdException w:name="Medium Grid 1 Accent 6" w:uiPriority="67"/>
-    <w:lsdException w:name="Medium Grid 2 Accent 6" w:uiPriority="68"/>
-    <w:lsdException w:name="Medium Grid 3 Accent 6" w:uiPriority="69"/>
-    <w:lsdException w:name="Dark List Accent 6" w:uiPriority="70"/>
-    <w:lsdException w:name="Colorful Shading Accent 6" w:uiPriority="71"/>
-    <w:lsdException w:name="Colorful List Accent 6" w:uiPriority="72"/>
-    <w:lsdException w:name="Colorful Grid Accent 6" w:uiPriority="73"/>
-    <w:lsdException w:name="Subtle Emphasis" w:uiPriority="19" w:qFormat="1"/>
-    <w:lsdException w:name="Intense Emphasis" w:uiPriority="21" w:qFormat="1"/>
-    <w:lsdException w:name="Subtle Reference" w:uiPriority="31" w:qFormat="1"/>
-    <w:lsdException w:name="Intense Reference" w:uiPriority="32" w:qFormat="1"/>
-    <w:lsdException w:name="Book Title" w:uiPriority="33" w:qFormat="1"/>
-    <w:lsdException w:name="Bibliography" w:semiHidden="1" w:uiPriority="37" w:unhideWhenUsed="1"/>
-    <w:lsdException w:name="TOC Heading" w:semiHidden="1" w:uiPriority="39" w:unhideWhenUsed="1" w:qFormat="1"/>
-    <w:lsdException w:name="Plain Table 1" w:uiPriority="41"/>
-    <w:lsdException w:name="Plain Table 2" w:uiPriority="42"/>
-    <w:lsdException w:name="Plain Table 3" w:uiPriority="43"/>
-    <w:lsdException w:name="Plain Table 4" w:uiPriority="44"/>
-    <w:lsdException w:name="Plain Table 5" w:uiPriority="45"/>
-    <w:lsdException w:name="Grid Table Light" w:uiPriority="40"/>
-    <w:lsdException w:name="Grid Table 1 Light" w:uiPriority="46"/>
-    <w:lsdException w:name="Grid Table 2" w:uiPriority="47"/>
-    <w:lsdException w:name="Grid Table 3" w:uiPriority="48"/>
-    <w:lsdException w:name="Grid Table 4" w:uiPriority="49"/>
-    <w:lsdException w:name="Grid Table 5 Dark" w:uiPriority="50"/>
-    <w:lsdException w:name="Grid Table 6 Colorful" w:uiPriority="51"/>
-    <w:lsdException w:name="Grid Table 7 Colorful" w:uiPriority="52"/>
-    <w:lsdException w:name="Grid Table 1 Light Accent 1" w:uiPriority="46"/>
-    <w:lsdException w:name="Grid Table 2 Accent 1" w:uiPriority="47"/>
-    <w:lsdException w:name="Grid Table 3 Accent 1" w:uiPriority="48"/>
-    <w:lsdException w:name="Grid Table 4 Accent 1" w:uiPriority="49"/>
-    <w:lsdException w:name="Grid Table 5 Dark Accent 1" w:uiPriority="50"/>
-    <w:lsdException w:name="Grid Table 6 Colorful Accent 1" w:uiPriority="51"/>
-    <w:lsdException w:name="Grid Table 7 Colorful Accent 1" w:uiPriority="52"/>
-    <w:lsdException w:name="Grid Table 1 Light Accent 2" w:uiPriority="46"/>
-    <w:lsdException w:name="Grid Table 2 Accent 2" w:uiPriority="47"/>
-    <w:lsdException w:name="Grid Table 3 Accent 2" w:uiPriority="48"/>
-    <w:lsdException w:name="Grid Table 4 Accent 2" w:uiPriority="49"/>
-    <w:lsdException w:name="Grid Table 5 Dark Accent 2" w:uiPriority="50"/>
-    <w:lsdException w:name="Grid Table 6 Colorful Accent 2" w:uiPriority="51"/>
-    <w:lsdException w:name="Grid Table 7 Colorful Accent 2" w:uiPriority="52"/>
-    <w:lsdException w:name="Grid Table 1 Light Accent 3" w:uiPriority="46"/>
-    <w:lsdException w:name="Grid Table 2 Accent 3" w:uiPriority="47"/>
-    <w:lsdException w:name="Grid Table 3 Accent 3" w:uiPriority="48"/>
-    <w:lsdException w:name="Grid Table 4 Accent 3" w:uiPriority="49"/>
-    <w:lsdException w:name="Grid Table 5 Dark Accent 3" w:uiPriority="50"/>
-    <w:lsdException w:name="Grid Table 6 Colorful Accent 3" w:uiPriority="51"/>
-    <w:lsdException w:name="Grid Table 7 Colorful Accent 3" w:uiPriority="52"/>
-    <w:lsdException w:name="Grid Table 1 Light Accent 4" w:uiPriority="46"/>
-    <w:lsdException w:name="Grid Table 2 Accent 4" w:uiPriority="47"/>
-    <w:lsdException w:name="Grid Table 3 Accent 4" w:uiPriority="48"/>
-    <w:lsdException w:name="Grid Table 4 Accent 4" w:uiPriority="49"/>
-    <w:lsdException w:name="Grid Table 5 Dark Accent 4" w:uiPriority="50"/>
-    <w:lsdException w:name="Grid Table 6 Colorful Accent 4" w:uiPriority="51"/>
-    <w:lsdException w:name="Grid Table 7 Colorful Accent 4" w:uiPriority="52"/>
-    <w:lsdException w:name="Grid Table 1 Light Accent 5" w:uiPriority="46"/>
-    <w:lsdException w:name="Grid Table 2 Accent 5" w:uiPriority="47"/>
-    <w:lsdException w:name="Grid Table 3 Accent 5" w:uiPriority="48"/>
-    <w:lsdException w:name="Grid Table 4 Accent 5" w:uiPriority="49"/>
-    <w:lsdException w:name="Grid Table 5 Dark Accent 5" w:uiPriority="50"/>
-    <w:lsdException w:name="Grid Table 6 Colorful Accent 5" w:uiPriority="51"/>
-    <w:lsdException w:name="Grid Table 7 Colorful Accent 5" w:uiPriority="52"/>
-    <w:lsdException w:name="Grid Table 1 Light Accent 6" w:uiPriority="46"/>
-    <w:lsdException w:name="Grid Table 2 Accent 6" w:uiPriority="47"/>
-    <w:lsdException w:name="Grid Table 3 Accent 6" w:uiPriority="48"/>
-    <w:lsdException w:name="Grid Table 4 Accent 6" w:uiPriority="49"/>
-    <w:lsdException w:name="Grid Table 5 Dark Accent 6" w:uiPriority="50"/>
-    <w:lsdException w:name="Grid Table 6 Colorful Accent 6" w:uiPriority="51"/>
-    <w:lsdException w:name="Grid Table 7 Colorful Accent 6" w:uiPriority="52"/>
-    <w:lsdException w:name="List Table 1 Light" w:uiPriority="46"/>
-    <w:lsdException w:name="List Table 2" w:uiPriority="47"/>
-    <w:lsdException w:name="List Table 3" w:uiPriority="48"/>
-    <w:lsdException w:name="List Table 4" w:uiPriority="49"/>
-    <w:lsdException w:name="List Table 5 Dark" w:uiPriority="50"/>
-    <w:lsdException w:name="List Table 6 Colorful" w:uiPriority="51"/>
-    <w:lsdException w:name="List Table 7 Colorful" w:uiPriority="52"/>
-    <w:lsdException w:name="List Table 1 Light Accent 1" w:uiPriority="46"/>
-    <w:lsdException w:name="List Table 2 Accent 1" w:uiPriority="47"/>
-    <w:lsdException w:name="List Table 3 Accent 1" w:uiPriority="48"/>
-    <w:lsdException w:name="List Table 4 Accent 1" w:uiPriority="49"/>
-    <w:lsdException w:name="List Table 5 Dark Accent 1" w:uiPriority="50"/>
-    <w:lsdException w:name="List Table 6 Colorful Accent 1" w:uiPriority="51"/>
-    <w:lsdException w:name="List Table 7 Colorful Accent 1" w:uiPriority="52"/>
-    <w:lsdException w:name="List Table 1 Light Accent 2" w:uiPriority="46"/>
-    <w:lsdException w:name="List Table 2 Accent 2" w:uiPriority="47"/>
-    <w:lsdException w:name="List Table 3 Accent 2" w:uiPriority="48"/>
-    <w:lsdException w:name="List Table 4 Accent 2" w:uiPriority="49"/>
-    <w:lsdException w:name="List Table 5 Dark Accent 2" w:uiPriority="50"/>
-    <w:lsdException w:name="List Table 6 Colorful Accent 2" w:uiPriority="51"/>
-    <w:lsdException w:name="List Table 7 Colorful Accent 2" w:uiPriority="52"/>
-    <w:lsdException w:name="List Table 1 Light Accent 3" w:uiPriority="46"/>
-    <w:lsdException w:name="List Table 2 Accent 3" w:uiPriority="47"/>
-    <w:lsdException w:name="List Table 3 Accent 3" w:uiPriority="48"/>
-    <w:lsdException w:name="List Table 4 Accent 3" w:uiPriority="49"/>
-    <w:lsdException w:name="List Table 5 Dark Accent 3" w:uiPriority="50"/>
-    <w:lsdException w:name="List Table 6 Colorful Accent 3" w:uiPriority="51"/>
-    <w:lsdException w:name="List Table 7 Colorful Accent 3" w:uiPriority="52"/>
-    <w:lsdException w:name="List Table 1 Light Accent 4" w:uiPriority="46"/>
-    <w:lsdException w:name="List Table 2 Accent 4" w:uiPriority="47"/>
-    <w:lsdException w:name="List Table 3 Accent 4" w:uiPriority="48"/>
-    <w:lsdException w:name="List Table 4 Accent 4" w:uiPriority="49"/>
-    <w:lsdException w:name="List Table 5 Dark Accent 4" w:uiPriority="50"/>
-    <w:lsdException w:name="List Table 6 Colorful Accent 4" w:uiPriority="51"/>
-    <w:lsdException w:name="List Table 7 Colorful Accent 4" w:uiPriority="52"/>
-    <w:lsdException w:name="List Table 1 Light Accent 5" w:uiPriority="46"/>
-    <w:lsdException w:name="List Table 2 Accent 5" w:uiPriority="47"/>
-    <w:lsdException w:name="List Table 3 Accent 5" w:uiPriority="48"/>
-    <w:lsdException w:name="List Table 4 Accent 5" w:uiPriority="49"/>
-    <w:lsdException w:name="List Table 5 Dark Accent 5" w:uiPriority="50"/>
-    <w:lsdException w:name="List Table 6 Colorful Accent 5" w:uiPriority="51"/>
-    <w:lsdException w:name="List Table 7 Colorful Accent 5" w:uiPriority="52"/>
-    <w:lsdException w:name="List Table 1 Light Accent 6" w:uiPriority="46"/>
-    <w:lsdException w:name="List Table 2 Accent 6" w:uiPriority="47"/>
-    <w:lsdException w:name="List Table 3 Accent 6" w:uiPriority="48"/>
-    <w:lsdException w:name="List Table 4 Accent 6" w:uiPriority="49"/>
-    <w:lsdException w:name="List Table 5 Dark Accent 6" w:uiPriority="50"/>
-    <w:lsdException w:name="List Table 6 Colorful Accent 6" w:uiPriority="51"/>
-    <w:lsdException w:name="List Table 7 Colorful Accent 6" w:uiPriority="52"/>
+  <w:latentStyles w:defLockedState="0" w:defUIPriority="99" w:defSemiHidden="1" w:defUnhideWhenUsed="1" w:defQFormat="0" w:count="267">
+    <w:lsdException w:name="Normal" w:semiHidden="0" w:uiPriority="0" w:unhideWhenUsed="0" w:qFormat="1"/>
+    <w:lsdException w:name="heading 1" w:semiHidden="0" w:uiPriority="9" w:unhideWhenUsed="0" w:qFormat="1"/>
+    <w:lsdException w:name="heading 2" w:uiPriority="9" w:qFormat="1"/>
+    <w:lsdException w:name="heading 3" w:uiPriority="9" w:qFormat="1"/>
+    <w:lsdException w:name="heading 4" w:uiPriority="9" w:qFormat="1"/>
+    <w:lsdException w:name="heading 5" w:uiPriority="9" w:qFormat="1"/>
+    <w:lsdException w:name="heading 6" w:uiPriority="9" w:qFormat="1"/>
+    <w:lsdException w:name="heading 7" w:uiPriority="9" w:qFormat="1"/>
+    <w:lsdException w:name="heading 8" w:uiPriority="9" w:qFormat="1"/>
+    <w:lsdException w:name="heading 9" w:uiPriority="9" w:qFormat="1"/>
+    <w:lsdException w:name="toc 1" w:uiPriority="39"/>
+    <w:lsdException w:name="toc 2" w:uiPriority="39"/>
+    <w:lsdException w:name="toc 3" w:uiPriority="39"/>
+    <w:lsdException w:name="toc 4" w:uiPriority="39"/>
+    <w:lsdException w:name="toc 5" w:uiPriority="39"/>
+    <w:lsdException w:name="toc 6" w:uiPriority="39"/>
+    <w:lsdException w:name="toc 7" w:uiPriority="39"/>
+    <w:lsdException w:name="toc 8" w:uiPriority="39"/>
+    <w:lsdException w:name="toc 9" w:uiPriority="39"/>
+    <w:lsdException w:name="caption" w:uiPriority="35" w:qFormat="1"/>
+    <w:lsdException w:name="Title" w:semiHidden="0" w:uiPriority="10" w:unhideWhenUsed="0" w:qFormat="1"/>
+    <w:lsdException w:name="Default Paragraph Font" w:uiPriority="1"/>
+    <w:lsdException w:name="Subtitle" w:semiHidden="0" w:uiPriority="11" w:unhideWhenUsed="0" w:qFormat="1"/>
+    <w:lsdException w:name="Strong" w:semiHidden="0" w:uiPriority="22" w:unhideWhenUsed="0" w:qFormat="1"/>
+    <w:lsdException w:name="Emphasis" w:semiHidden="0" w:uiPriority="20" w:unhideWhenUsed="0" w:qFormat="1"/>
+    <w:lsdException w:name="Table Grid" w:semiHidden="0" w:uiPriority="59" w:unhideWhenUsed="0"/>
+    <w:lsdException w:name="Placeholder Text" w:unhideWhenUsed="0"/>
+    <w:lsdException w:name="No Spacing" w:semiHidden="0" w:uiPriority="1" w:unhideWhenUsed="0" w:qFormat="1"/>
+    <w:lsdException w:name="Light Shading" w:semiHidden="0" w:uiPriority="60" w:unhideWhenUsed="0"/>
+    <w:lsdException w:name="Light List" w:semiHidden="0" w:uiPriority="61" w:unhideWhenUsed="0"/>
+    <w:lsdException w:name="Light Grid" w:semiHidden="0" w:uiPriority="62" w:unhideWhenUsed="0"/>
+    <w:lsdException w:name="Medium Shading 1" w:semiHidden="0" w:uiPriority="63" w:unhideWhenUsed="0"/>
+    <w:lsdException w:name="Medium Shading 2" w:semiHidden="0" w:uiPriority="64" w:unhideWhenUsed="0"/>
+    <w:lsdException w:name="Medium List 1" w:semiHidden="0" w:uiPriority="65" w:unhideWhenUsed="0"/>
+    <w:lsdException w:name="Medium List 2" w:semiHidden="0" w:uiPriority="66" w:unhideWhenUsed="0"/>
+    <w:lsdException w:name="Medium Grid 1" w:semiHidden="0" w:uiPriority="67" w:unhideWhenUsed="0"/>
+    <w:lsdException w:name="Medium Grid 2" w:semiHidden="0" w:uiPriority="68" w:unhideWhenUsed="0"/>
+    <w:lsdException w:name="Medium Grid 3" w:semiHidden="0" w:uiPriority="69" w:unhideWhenUsed="0"/>
+    <w:lsdException w:name="Dark List" w:semiHidden="0" w:uiPriority="70" w:unhideWhenUsed="0"/>
+    <w:lsdException w:name="Colorful Shading" w:semiHidden="0" w:uiPriority="71" w:unhideWhenUsed="0"/>
+    <w:lsdException w:name="Colorful List" w:semiHidden="0" w:uiPriority="72" w:unhideWhenUsed="0"/>
+    <w:lsdException w:name="Colorful Grid" w:semiHidden="0" w:uiPriority="73" w:unhideWhenUsed="0"/>
+    <w:lsdException w:name="Light Shading Accent 1" w:semiHidden="0" w:uiPriority="60" w:unhideWhenUsed="0"/>
+    <w:lsdException w:name="Light List Accent 1" w:semiHidden="0" w:uiPriority="61" w:unhideWhenUsed="0"/>
+    <w:lsdException w:name="Light Grid Accent 1" w:semiHidden="0" w:uiPriority="62" w:unhideWhenUsed="0"/>
+    <w:lsdException w:name="Medium Shading 1 Accent 1" w:semiHidden="0" w:uiPriority="63" w:unhideWhenUsed="0"/>
+    <w:lsdException w:name="Medium Shading 2 Accent 1" w:semiHidden="0" w:uiPriority="64" w:unhideWhenUsed="0"/>
+    <w:lsdException w:name="Medium List 1 Accent 1" w:semiHidden="0" w:uiPriority="65" w:unhideWhenUsed="0"/>
+    <w:lsdException w:name="Revision" w:unhideWhenUsed="0"/>
+    <w:lsdException w:name="List Paragraph" w:semiHidden="0" w:uiPriority="34" w:unhideWhenUsed="0" w:qFormat="1"/>
+    <w:lsdException w:name="Quote" w:semiHidden="0" w:uiPriority="29" w:unhideWhenUsed="0" w:qFormat="1"/>
+    <w:lsdException w:name="Intense Quote" w:semiHidden="0" w:uiPriority="30" w:unhideWhenUsed="0" w:qFormat="1"/>
+    <w:lsdException w:name="Medium List 2 Accent 1" w:semiHidden="0" w:uiPriority="66" w:unhideWhenUsed="0"/>
+    <w:lsdException w:name="Medium Grid 1 Accent 1" w:semiHidden="0" w:uiPriority="67" w:unhideWhenUsed="0"/>
+    <w:lsdException w:name="Medium Grid 2 Accent 1" w:semiHidden="0" w:uiPriority="68" w:unhideWhenUsed="0"/>
+    <w:lsdException w:name="Medium Grid 3 Accent 1" w:semiHidden="0" w:uiPriority="69" w:unhideWhenUsed="0"/>
+    <w:lsdException w:name="Dark List Accent 1" w:semiHidden="0" w:uiPriority="70" w:unhideWhenUsed="0"/>
+    <w:lsdException w:name="Colorful Shading Accent 1" w:semiHidden="0" w:uiPriority="71" w:unhideWhenUsed="0"/>
+    <w:lsdException w:name="Colorful List Accent 1" w:semiHidden="0" w:uiPriority="72" w:unhideWhenUsed="0"/>
+    <w:lsdException w:name="Colorful Grid Accent 1" w:semiHidden="0" w:uiPriority="73" w:unhideWhenUsed="0"/>
+    <w:lsdException w:name="Light Shading Accent 2" w:semiHidden="0" w:uiPriority="60" w:unhideWhenUsed="0"/>
+    <w:lsdException w:name="Light List Accent 2" w:semiHidden="0" w:uiPriority="61" w:unhideWhenUsed="0"/>
+    <w:lsdException w:name="Light Grid Accent 2" w:semiHidden="0" w:uiPriority="62" w:unhideWhenUsed="0"/>
+    <w:lsdException w:name="Medium Shading 1 Accent 2" w:semiHidden="0" w:uiPriority="63" w:unhideWhenUsed="0"/>
+    <w:lsdException w:name="Medium Shading 2 Accent 2" w:semiHidden="0" w:uiPriority="64" w:unhideWhenUsed="0"/>
+    <w:lsdException w:name="Medium List 1 Accent 2" w:semiHidden="0" w:uiPriority="65" w:unhideWhenUsed="0"/>
+    <w:lsdException w:name="Medium List 2 Accent 2" w:semiHidden="0" w:uiPriority="66" w:unhideWhenUsed="0"/>
+    <w:lsdException w:name="Medium Grid 1 Accent 2" w:semiHidden="0" w:uiPriority="67" w:unhideWhenUsed="0"/>
+    <w:lsdException w:name="Medium Grid 2 Accent 2" w:semiHidden="0" w:uiPriority="68" w:unhideWhenUsed="0"/>
+    <w:lsdException w:name="Medium Grid 3 Accent 2" w:semiHidden="0" w:uiPriority="69" w:unhideWhenUsed="0"/>
+    <w:lsdException w:name="Dark List Accent 2" w:semiHidden="0" w:uiPriority="70" w:unhideWhenUsed="0"/>
+    <w:lsdException w:name="Colorful Shading Accent 2" w:semiHidden="0" w:uiPriority="71" w:unhideWhenUsed="0"/>
+    <w:lsdException w:name="Colorful List Accent 2" w:semiHidden="0" w:uiPriority="72" w:unhideWhenUsed="0"/>
+    <w:lsdException w:name="Colorful Grid Accent 2" w:semiHidden="0" w:uiPriority="73" w:unhideWhenUsed="0"/>
+    <w:lsdException w:name="Light Shading Accent 3" w:semiHidden="0" w:uiPriority="60" w:unhideWhenUsed="0"/>
+    <w:lsdException w:name="Light List Accent 3" w:semiHidden="0" w:uiPriority="61" w:unhideWhenUsed="0"/>
+    <w:lsdException w:name="Light Grid Accent 3" w:semiHidden="0" w:uiPriority="62" w:unhideWhenUsed="0"/>
+    <w:lsdException w:name="Medium Shading 1 Accent 3" w:semiHidden="0" w:uiPriority="63" w:unhideWhenUsed="0"/>
+    <w:lsdException w:name="Medium Shading 2 Accent 3" w:semiHidden="0" w:uiPriority="64" w:unhideWhenUsed="0"/>
+    <w:lsdException w:name="Medium List 1 Accent 3" w:semiHidden="0" w:uiPriority="65" w:unhideWhenUsed="0"/>
+    <w:lsdException w:name="Medium List 2 Accent 3" w:semiHidden="0" w:uiPriority="66" w:unhideWhenUsed="0"/>
+    <w:lsdException w:name="Medium Grid 1 Accent 3" w:semiHidden="0" w:uiPriority="67" w:unhideWhenUsed="0"/>
+    <w:lsdException w:name="Medium Grid 2 Accent 3" w:semiHidden="0" w:uiPriority="68" w:unhideWhenUsed="0"/>
+    <w:lsdException w:name="Medium Grid 3 Accent 3" w:semiHidden="0" w:uiPriority="69" w:unhideWhenUsed="0"/>
+    <w:lsdException w:name="Dark List Accent 3" w:semiHidden="0" w:uiPriority="70" w:unhideWhenUsed="0"/>
+    <w:lsdException w:name="Colorful Shading Accent 3" w:semiHidden="0" w:uiPriority="71" w:unhideWhenUsed="0"/>
+    <w:lsdException w:name="Colorful List Accent 3" w:semiHidden="0" w:uiPriority="72" w:unhideWhenUsed="0"/>
+    <w:lsdException w:name="Colorful Grid Accent 3" w:semiHidden="0" w:uiPriority="73" w:unhideWhenUsed="0"/>
+    <w:lsdException w:name="Light Shading Accent 4" w:semiHidden="0" w:uiPriority="60" w:unhideWhenUsed="0"/>
+    <w:lsdException w:name="Light List Accent 4" w:semiHidden="0" w:uiPriority="61" w:unhideWhenUsed="0"/>
+    <w:lsdException w:name="Light Grid Accent 4" w:semiHidden="0" w:uiPriority="62" w:unhideWhenUsed="0"/>
+    <w:lsdException w:name="Medium Shading 1 Accent 4" w:semiHidden="0" w:uiPriority="63" w:unhideWhenUsed="0"/>
+    <w:lsdException w:name="Medium Shading 2 Accent 4" w:semiHidden="0" w:uiPriority="64" w:unhideWhenUsed="0"/>
+    <w:lsdException w:name="Medium List 1 Accent 4" w:semiHidden="0" w:uiPriority="65" w:unhideWhenUsed="0"/>
+    <w:lsdException w:name="Medium List 2 Accent 4" w:semiHidden="0" w:uiPriority="66" w:unhideWhenUsed="0"/>
+    <w:lsdException w:name="Medium Grid 1 Accent 4" w:semiHidden="0" w:uiPriority="67" w:unhideWhenUsed="0"/>
+    <w:lsdException w:name="Medium Grid 2 Accent 4" w:semiHidden="0" w:uiPriority="68" w:unhideWhenUsed="0"/>
+    <w:lsdException w:name="Medium Grid 3 Accent 4" w:semiHidden="0" w:uiPriority="69" w:unhideWhenUsed="0"/>
+    <w:lsdException w:name="Dark List Accent 4" w:semiHidden="0" w:uiPriority="70" w:unhideWhenUsed="0"/>
+    <w:lsdException w:name="Colorful Shading Accent 4" w:semiHidden="0" w:uiPriority="71" w:unhideWhenUsed="0"/>
+    <w:lsdException w:name="Colorful List Accent 4" w:semiHidden="0" w:uiPriority="72" w:unhideWhenUsed="0"/>
+    <w:lsdException w:name="Colorful Grid Accent 4" w:semiHidden="0" w:uiPriority="73" w:unhideWhenUsed="0"/>
+    <w:lsdException w:name="Light Shading Accent 5" w:semiHidden="0" w:uiPriority="60" w:unhideWhenUsed="0"/>
+    <w:lsdException w:name="Light List Accent 5" w:semiHidden="0" w:uiPriority="61" w:unhideWhenUsed="0"/>
+    <w:lsdException w:name="Light Grid Accent 5" w:semiHidden="0" w:uiPriority="62" w:unhideWhenUsed="0"/>
+    <w:lsdException w:name="Medium Shading 1 Accent 5" w:semiHidden="0" w:uiPriority="63" w:unhideWhenUsed="0"/>
+    <w:lsdException w:name="Medium Shading 2 Accent 5" w:semiHidden="0" w:uiPriority="64" w:unhideWhenUsed="0"/>
+    <w:lsdException w:name="Medium List 1 Accent 5" w:semiHidden="0" w:uiPriority="65" w:unhideWhenUsed="0"/>
+    <w:lsdException w:name="Medium List 2 Accent 5" w:semiHidden="0" w:uiPriority="66" w:unhideWhenUsed="0"/>
+    <w:lsdException w:name="Medium Grid 1 Accent 5" w:semiHidden="0" w:uiPriority="67" w:unhideWhenUsed="0"/>
+    <w:lsdException w:name="Medium Grid 2 Accent 5" w:semiHidden="0" w:uiPriority="68" w:unhideWhenUsed="0"/>
+    <w:lsdException w:name="Medium Grid 3 Accent 5" w:semiHidden="0" w:uiPriority="69" w:unhideWhenUsed="0"/>
+    <w:lsdException w:name="Dark List Accent 5" w:semiHidden="0" w:uiPriority="70" w:unhideWhenUsed="0"/>
+    <w:lsdException w:name="Colorful Shading Accent 5" w:semiHidden="0" w:uiPriority="71" w:unhideWhenUsed="0"/>
+    <w:lsdException w:name="Colorful List Accent 5" w:semiHidden="0" w:uiPriority="72" w:unhideWhenUsed="0"/>
+    <w:lsdException w:name="Colorful Grid Accent 5" w:semiHidden="0" w:uiPriority="73" w:unhideWhenUsed="0"/>
+    <w:lsdException w:name="Light Shading Accent 6" w:semiHidden="0" w:uiPriority="60" w:unhideWhenUsed="0"/>
+    <w:lsdException w:name="Light List Accent 6" w:semiHidden="0" w:uiPriority="61" w:unhideWhenUsed="0"/>
+    <w:lsdException w:name="Light Grid Accent 6" w:semiHidden="0" w:uiPriority="62" w:unhideWhenUsed="0"/>
+    <w:lsdException w:name="Medium Shading 1 Accent 6" w:semiHidden="0" w:uiPriority="63" w:unhideWhenUsed="0"/>
+    <w:lsdException w:name="Medium Shading 2 Accent 6" w:semiHidden="0" w:uiPriority="64" w:unhideWhenUsed="0"/>
+    <w:lsdException w:name="Medium List 1 Accent 6" w:semiHidden="0" w:uiPriority="65" w:unhideWhenUsed="0"/>
+    <w:lsdException w:name="Medium List 2 Accent 6" w:semiHidden="0" w:uiPriority="66" w:unhideWhenUsed="0"/>
+    <w:lsdException w:name="Medium Grid 1 Accent 6" w:semiHidden="0" w:uiPriority="67" w:unhideWhenUsed="0"/>
+    <w:lsdException w:name="Medium Grid 2 Accent 6" w:semiHidden="0" w:uiPriority="68" w:unhideWhenUsed="0"/>
+    <w:lsdException w:name="Medium Grid 3 Accent 6" w:semiHidden="0" w:uiPriority="69" w:unhideWhenUsed="0"/>
+    <w:lsdException w:name="Dark List Accent 6" w:semiHidden="0" w:uiPriority="70" w:unhideWhenUsed="0"/>
+    <w:lsdException w:name="Colorful Shading Accent 6" w:semiHidden="0" w:uiPriority="71" w:unhideWhenUsed="0"/>
+    <w:lsdException w:name="Colorful List Accent 6" w:semiHidden="0" w:uiPriority="72" w:unhideWhenUsed="0"/>
+    <w:lsdException w:name="Colorful Grid Accent 6" w:semiHidden="0" w:uiPriority="73" w:unhideWhenUsed="0"/>
+    <w:lsdException w:name="Subtle Emphasis" w:semiHidden="0" w:uiPriority="19" w:unhideWhenUsed="0" w:qFormat="1"/>
+    <w:lsdException w:name="Intense Emphasis" w:semiHidden="0" w:uiPriority="21" w:unhideWhenUsed="0" w:qFormat="1"/>
+    <w:lsdException w:name="Subtle Reference" w:semiHidden="0" w:uiPriority="31" w:unhideWhenUsed="0" w:qFormat="1"/>
+    <w:lsdException w:name="Intense Reference" w:semiHidden="0" w:uiPriority="32" w:unhideWhenUsed="0" w:qFormat="1"/>
+    <w:lsdException w:name="Book Title" w:semiHidden="0" w:uiPriority="33" w:unhideWhenUsed="0" w:qFormat="1"/>
+    <w:lsdException w:name="Bibliography" w:uiPriority="37"/>
+    <w:lsdException w:name="TOC Heading" w:uiPriority="39" w:qFormat="1"/>
+  </w:latentStyles>
+  <w:style w:type="paragraph" w:default="1" w:styleId="Normal">
+    <w:name w:val="Normal"/>
+    <w:qFormat/>
+    <w:rsid w:val="00D659A0"/>
+    <w:pPr>
+      <w:jc w:val="both"/>
+    </w:pPr>
+    <w:rPr>
+      <w:rFonts w:ascii="Arial" w:hAnsi="Arial"/>
+    </w:rPr>
+  </w:style>
+  <w:style w:type="paragraph" w:styleId="Titre1">
+    <w:name w:val="heading 1"/>
+    <w:basedOn w:val="Normal"/>
+    <w:next w:val="Normal"/>
+    <w:link w:val="Titre1Car"/>
+    <w:autoRedefine/>
+    <w:uiPriority w:val="9"/>
+    <w:qFormat/>
+    <w:rsid w:val="00E61268"/>
+    <w:pPr>
+      <w:keepNext/>
+      <w:keepLines/>
+      <w:spacing w:before="480"/>
+      <w:outlineLvl w:val="0"/>
+    </w:pPr>
+    <w:rPr>
+      <w:rFonts w:eastAsiaTheme="majorEastAsia" w:cstheme="majorBidi"/>
+      <w:b/>
+      <w:bCs/>
+      <w:color w:val="4F6228" w:themeColor="accent3" w:themeShade="80"/>
+      <w:sz w:val="28"/>
+      <w:szCs w:val="28"/>
+    </w:rPr>
+  </w:style>
+  <w:style w:type="paragraph" w:styleId="Titre2">
+    <w:name w:val="heading 2"/>
+    <w:basedOn w:val="Normal"/>
+    <w:next w:val="Normal"/>
+    <w:link w:val="Titre2Car"/>
+    <w:uiPriority w:val="9"/>
+    <w:unhideWhenUsed/>
+    <w:qFormat/>
+    <w:rsid w:val="00CD008D"/>
+    <w:pPr>
+      <w:keepNext/>
+      <w:keepLines/>
+      <w:spacing w:before="200" w:after="0"/>
+      <w:outlineLvl w:val="1"/>
+    </w:pPr>
+    <w:rPr>
+      <w:rFonts w:eastAsiaTheme="majorEastAsia" w:cstheme="majorBidi"/>
+      <w:b/>
+      <w:bCs/>
+      <w:color w:val="76923C" w:themeColor="accent3" w:themeShade="BF"/>
+      <w:sz w:val="26"/>
+      <w:szCs w:val="26"/>
+    </w:rPr>
+  </w:style>
+  <w:style w:type="paragraph" w:styleId="Titre3">
+    <w:name w:val="heading 3"/>
+    <w:basedOn w:val="Normal"/>
+    <w:next w:val="Normal"/>
+    <w:link w:val="Titre3Car"/>
+    <w:uiPriority w:val="9"/>
+    <w:unhideWhenUsed/>
+    <w:qFormat/>
+    <w:rsid w:val="00873A28"/>
+    <w:pPr>
+      <w:keepNext/>
+      <w:keepLines/>
+      <w:spacing w:before="200" w:after="100"/>
+      <w:jc w:val="left"/>
+      <w:outlineLvl w:val="2"/>
+    </w:pPr>
+    <w:rPr>
+      <w:rFonts w:eastAsiaTheme="majorEastAsia" w:cstheme="majorBidi"/>
+      <w:b/>
+      <w:bCs/>
+      <w:color w:val="87A846"/>
+    </w:rPr>
+  </w:style>
+  <w:style w:type="character" w:default="1" w:styleId="Policepardfaut">
+    <w:name w:val="Default Paragraph Font"/>
+    <w:uiPriority w:val="1"/>
+    <w:semiHidden/>
+    <w:unhideWhenUsed/>
+  </w:style>
+  <w:style w:type="table" w:default="1" w:styleId="TableauNormal">
+    <w:name w:val="Normal Table"/>
+    <w:uiPriority w:val="99"/>
+    <w:semiHidden/>
+    <w:unhideWhenUsed/>
+    <w:tblPr>
+      <w:tblInd w:w="0" w:type="dxa"/>
+      <w:tblCellMar>
+        <w:top w:w="0" w:type="dxa"/>
+        <w:left w:w="108" w:type="dxa"/>
+        <w:bottom w:w="0" w:type="dxa"/>
+        <w:right w:w="108" w:type="dxa"/>
+      </w:tblCellMar>
+    </w:tblPr>
+  </w:style>
+  <w:style w:type="numbering" w:default="1" w:styleId="Aucuneliste">
+    <w:name w:val="No List"/>
+    <w:uiPriority w:val="99"/>
+    <w:semiHidden/>
+    <w:unhideWhenUsed/>
+  </w:style>
+  <w:style w:type="paragraph" w:styleId="Titre">
+    <w:name w:val="Title"/>
+    <w:basedOn w:val="Normal"/>
+    <w:next w:val="Normal"/>
+    <w:link w:val="TitreCar"/>
+    <w:uiPriority w:val="10"/>
+    <w:qFormat/>
+    <w:rsid w:val="00CD008D"/>
+    <w:pPr>
+      <w:spacing w:after="300" w:line="240" w:lineRule="auto"/>
+      <w:contextualSpacing/>
+      <w:jc w:val="center"/>
+    </w:pPr>
+    <w:rPr>
+      <w:rFonts w:eastAsiaTheme="majorEastAsia" w:cstheme="majorBidi"/>
+      <w:b/>
+      <w:color w:val="4F6228" w:themeColor="accent3" w:themeShade="80"/>
+      <w:spacing w:val="5"/>
+      <w:kern w:val="28"/>
+      <w:sz w:val="52"/>
+      <w:szCs w:val="52"/>
+    </w:rPr>
+  </w:style>
+  <w:style w:type="character" w:customStyle="1" w:styleId="TitreCar">
+    <w:name w:val="Titre Car"/>
+    <w:basedOn w:val="Policepardfaut"/>
+    <w:link w:val="Titre"/>
+    <w:uiPriority w:val="10"/>
+    <w:rsid w:val="00CD008D"/>
+    <w:rPr>
+      <w:rFonts w:ascii="Arial" w:eastAsiaTheme="majorEastAsia" w:hAnsi="Arial" w:cstheme="majorBidi"/>
+      <w:b/>
+      <w:color w:val="4F6228" w:themeColor="accent3" w:themeShade="80"/>
+      <w:spacing w:val="5"/>
+      <w:kern w:val="28"/>
+      <w:sz w:val="52"/>
+      <w:szCs w:val="52"/>
+    </w:rPr>
+  </w:style>
+  <w:style w:type="character" w:customStyle="1" w:styleId="Titre1Car">
+    <w:name w:val="Titre 1 Car"/>
+    <w:basedOn w:val="Policepardfaut"/>
+    <w:link w:val="Titre1"/>
+    <w:uiPriority w:val="9"/>
+    <w:rsid w:val="00E61268"/>
+    <w:rPr>
+      <w:rFonts w:ascii="Arial" w:eastAsiaTheme="majorEastAsia" w:hAnsi="Arial" w:cstheme="majorBidi"/>
+      <w:b/>
+      <w:bCs/>
+      <w:color w:val="4F6228" w:themeColor="accent3" w:themeShade="80"/>
+      <w:sz w:val="28"/>
+      <w:szCs w:val="28"/>
+    </w:rPr>
+  </w:style>
+  <w:style w:type="character" w:customStyle="1" w:styleId="Titre2Car">
+    <w:name w:val="Titre 2 Car"/>
+    <w:basedOn w:val="Policepardfaut"/>
+    <w:link w:val="Titre2"/>
+    <w:uiPriority w:val="9"/>
+    <w:rsid w:val="00CD008D"/>
+    <w:rPr>
+      <w:rFonts w:ascii="Arial" w:eastAsiaTheme="majorEastAsia" w:hAnsi="Arial" w:cstheme="majorBidi"/>
+      <w:b/>
+      <w:bCs/>
+      <w:color w:val="76923C" w:themeColor="accent3" w:themeShade="BF"/>
+      <w:sz w:val="26"/>
+      <w:szCs w:val="26"/>
+    </w:rPr>
+  </w:style>
+  <w:style w:type="paragraph" w:styleId="TM1">
+    <w:name w:val="toc 1"/>
+    <w:basedOn w:val="Normal"/>
+    <w:next w:val="Normal"/>
+    <w:autoRedefine/>
+    <w:uiPriority w:val="39"/>
+    <w:unhideWhenUsed/>
+    <w:rsid w:val="007567DF"/>
+    <w:pPr>
+      <w:spacing w:after="100"/>
+    </w:pPr>
+  </w:style>
+  <w:style w:type="paragraph" w:styleId="TM2">
+    <w:name w:val="toc 2"/>
+    <w:basedOn w:val="Normal"/>
+    <w:next w:val="Normal"/>
+    <w:autoRedefine/>
+    <w:uiPriority w:val="39"/>
+    <w:unhideWhenUsed/>
+    <w:rsid w:val="007567DF"/>
+    <w:pPr>
+      <w:spacing w:after="100"/>
+      <w:ind w:left="220"/>
+    </w:pPr>
+  </w:style>
+  <w:style w:type="character" w:styleId="Lienhypertexte">
+    <w:name w:val="Hyperlink"/>
+    <w:basedOn w:val="Policepardfaut"/>
+    <w:uiPriority w:val="99"/>
+    <w:unhideWhenUsed/>
+    <w:rsid w:val="007567DF"/>
+    <w:rPr>
+      <w:color w:val="0000FF" w:themeColor="hyperlink"/>
+      <w:u w:val="single"/>
+    </w:rPr>
+  </w:style>
+  <w:style w:type="paragraph" w:styleId="En-tte">
+    <w:name w:val="header"/>
+    <w:basedOn w:val="Normal"/>
+    <w:link w:val="En-tteCar"/>
+    <w:uiPriority w:val="99"/>
+    <w:unhideWhenUsed/>
+    <w:rsid w:val="00D3300C"/>
+    <w:pPr>
+      <w:tabs>
+        <w:tab w:val="center" w:pos="4536"/>
+        <w:tab w:val="right" w:pos="9072"/>
+      </w:tabs>
+      <w:spacing w:after="0" w:line="240" w:lineRule="auto"/>
+    </w:pPr>
+  </w:style>
+  <w:style w:type="character" w:customStyle="1" w:styleId="En-tteCar">
+    <w:name w:val="En-tête Car"/>
+    <w:basedOn w:val="Policepardfaut"/>
+    <w:link w:val="En-tte"/>
+    <w:uiPriority w:val="99"/>
+    <w:rsid w:val="00D3300C"/>
+    <w:rPr>
+      <w:rFonts w:ascii="Arial" w:hAnsi="Arial"/>
+    </w:rPr>
+  </w:style>
+  <w:style w:type="paragraph" w:styleId="Pieddepage">
+    <w:name w:val="footer"/>
+    <w:basedOn w:val="Normal"/>
+    <w:link w:val="PieddepageCar"/>
+    <w:uiPriority w:val="99"/>
+    <w:unhideWhenUsed/>
+    <w:rsid w:val="00D3300C"/>
+    <w:pPr>
+      <w:tabs>
+        <w:tab w:val="center" w:pos="4536"/>
+        <w:tab w:val="right" w:pos="9072"/>
+      </w:tabs>
+      <w:spacing w:after="0" w:line="240" w:lineRule="auto"/>
+    </w:pPr>
+  </w:style>
+  <w:style w:type="character" w:customStyle="1" w:styleId="PieddepageCar">
+    <w:name w:val="Pied de page Car"/>
+    <w:basedOn w:val="Policepardfaut"/>
+    <w:link w:val="Pieddepage"/>
+    <w:uiPriority w:val="99"/>
+    <w:rsid w:val="00D3300C"/>
+    <w:rPr>
+      <w:rFonts w:ascii="Arial" w:hAnsi="Arial"/>
+    </w:rPr>
+  </w:style>
+  <w:style w:type="paragraph" w:styleId="Textedebulles">
+    <w:name w:val="Balloon Text"/>
+    <w:basedOn w:val="Normal"/>
+    <w:link w:val="TextedebullesCar"/>
+    <w:uiPriority w:val="99"/>
+    <w:semiHidden/>
+    <w:unhideWhenUsed/>
+    <w:rsid w:val="008A2295"/>
+    <w:pPr>
+      <w:spacing w:after="0" w:line="240" w:lineRule="auto"/>
+    </w:pPr>
+    <w:rPr>
+      <w:rFonts w:ascii="Tahoma" w:hAnsi="Tahoma" w:cs="Tahoma"/>
+      <w:sz w:val="16"/>
+      <w:szCs w:val="16"/>
+    </w:rPr>
+  </w:style>
+  <w:style w:type="character" w:customStyle="1" w:styleId="TextedebullesCar">
+    <w:name w:val="Texte de bulles Car"/>
+    <w:basedOn w:val="Policepardfaut"/>
+    <w:link w:val="Textedebulles"/>
+    <w:uiPriority w:val="99"/>
+    <w:semiHidden/>
+    <w:rsid w:val="008A2295"/>
+    <w:rPr>
+      <w:rFonts w:ascii="Tahoma" w:hAnsi="Tahoma" w:cs="Tahoma"/>
+      <w:sz w:val="16"/>
+      <w:szCs w:val="16"/>
+    </w:rPr>
+  </w:style>
+  <w:style w:type="paragraph" w:styleId="Lgende">
+    <w:name w:val="caption"/>
+    <w:basedOn w:val="Normal"/>
+    <w:next w:val="Normal"/>
+    <w:uiPriority w:val="35"/>
+    <w:unhideWhenUsed/>
+    <w:qFormat/>
+    <w:rsid w:val="00402EDF"/>
+    <w:pPr>
+      <w:spacing w:line="240" w:lineRule="auto"/>
+    </w:pPr>
+    <w:rPr>
+      <w:b/>
+      <w:bCs/>
+      <w:color w:val="A5C26A"/>
+      <w:sz w:val="18"/>
+      <w:szCs w:val="18"/>
+    </w:rPr>
+  </w:style>
+  <w:style w:type="table" w:styleId="Grilledutableau">
+    <w:name w:val="Table Grid"/>
+    <w:basedOn w:val="TableauNormal"/>
+    <w:uiPriority w:val="59"/>
+    <w:rsid w:val="001F5339"/>
+    <w:pPr>
+      <w:spacing w:after="0" w:line="240" w:lineRule="auto"/>
+    </w:pPr>
+    <w:tblPr>
+      <w:tblBorders>
+        <w:top w:val="single" w:sz="4" w:space="0" w:color="auto"/>
+        <w:left w:val="single" w:sz="4" w:space="0" w:color="auto"/>
+        <w:bottom w:val="single" w:sz="4" w:space="0" w:color="auto"/>
+        <w:right w:val="single" w:sz="4" w:space="0" w:color="auto"/>
+        <w:insideH w:val="single" w:sz="4" w:space="0" w:color="auto"/>
+        <w:insideV w:val="single" w:sz="4" w:space="0" w:color="auto"/>
+      </w:tblBorders>
+    </w:tblPr>
+  </w:style>
+  <w:style w:type="character" w:customStyle="1" w:styleId="Titre3Car">
+    <w:name w:val="Titre 3 Car"/>
+    <w:basedOn w:val="Policepardfaut"/>
+    <w:link w:val="Titre3"/>
+    <w:uiPriority w:val="9"/>
+    <w:rsid w:val="00873A28"/>
+    <w:rPr>
+      <w:rFonts w:ascii="Arial" w:eastAsiaTheme="majorEastAsia" w:hAnsi="Arial" w:cstheme="majorBidi"/>
+      <w:b/>
+      <w:bCs/>
+      <w:color w:val="87A846"/>
+    </w:rPr>
+  </w:style>
+  <w:style w:type="paragraph" w:styleId="TM3">
+    <w:name w:val="toc 3"/>
+    <w:basedOn w:val="Normal"/>
+    <w:next w:val="Normal"/>
+    <w:autoRedefine/>
+    <w:uiPriority w:val="39"/>
+    <w:unhideWhenUsed/>
+    <w:rsid w:val="00BB5D98"/>
+    <w:pPr>
+      <w:spacing w:after="100"/>
+      <w:ind w:left="440"/>
+    </w:pPr>
+  </w:style>
+  <w:style w:type="paragraph" w:styleId="Sous-titre">
+    <w:name w:val="Subtitle"/>
+    <w:basedOn w:val="Normal"/>
+    <w:next w:val="Normal"/>
+    <w:link w:val="Sous-titreCar"/>
+    <w:uiPriority w:val="11"/>
+    <w:qFormat/>
+    <w:rsid w:val="000417A3"/>
+    <w:pPr>
+      <w:numPr>
+        <w:ilvl w:val="1"/>
+      </w:numPr>
+    </w:pPr>
+    <w:rPr>
+      <w:rFonts w:eastAsiaTheme="majorEastAsia" w:cstheme="majorBidi"/>
+      <w:i/>
+      <w:iCs/>
+      <w:color w:val="99BA56"/>
+      <w:spacing w:val="15"/>
+      <w:sz w:val="20"/>
+      <w:szCs w:val="24"/>
+    </w:rPr>
+  </w:style>
+  <w:style w:type="character" w:customStyle="1" w:styleId="Sous-titreCar">
+    <w:name w:val="Sous-titre Car"/>
+    <w:basedOn w:val="Policepardfaut"/>
+    <w:link w:val="Sous-titre"/>
+    <w:uiPriority w:val="11"/>
+    <w:rsid w:val="000417A3"/>
+    <w:rPr>
+      <w:rFonts w:ascii="Arial" w:eastAsiaTheme="majorEastAsia" w:hAnsi="Arial" w:cstheme="majorBidi"/>
+      <w:i/>
+      <w:iCs/>
+      <w:color w:val="99BA56"/>
+      <w:spacing w:val="15"/>
+      <w:sz w:val="20"/>
+      <w:szCs w:val="24"/>
+    </w:rPr>
+  </w:style>
+  <w:style w:type="paragraph" w:styleId="Paragraphedeliste">
+    <w:name w:val="List Paragraph"/>
+    <w:basedOn w:val="Normal"/>
+    <w:uiPriority w:val="34"/>
+    <w:qFormat/>
+    <w:rsid w:val="0046545A"/>
+    <w:pPr>
+      <w:ind w:left="720"/>
+      <w:contextualSpacing/>
+    </w:pPr>
+  </w:style>
+</w:styles>
+</file>
+
+<file path=word/stylesWithEffects.xml><?xml version="1.0" encoding="utf-8"?>
+<w:styles xmlns:wpc="http://schemas.microsoft.com/office/word/2010/wordprocessingCanvas" xmlns:mc="http://schemas.openxmlformats.org/markup-compatibility/2006" xmlns:o="urn:schemas-microsoft-com:office:office" xmlns:r="http://schemas.openxmlformats.org/officeDocument/2006/relationships" xmlns:m="http://schemas.openxmlformats.org/officeDocument/2006/math" xmlns:v="urn:schemas-microsoft-com:vml" xmlns:wp14="http://schemas.microsoft.com/office/word/2010/wordprocessingDrawing" xmlns:wp="http://schemas.openxmlformats.org/drawingml/2006/wordprocessingDrawing" xmlns:w10="urn:schemas-microsoft-com:office:word" xmlns:w="http://schemas.openxmlformats.org/wordprocessingml/2006/main" xmlns:w14="http://schemas.microsoft.com/office/word/2010/wordml" xmlns:wpg="http://schemas.microsoft.com/office/word/2010/wordprocessingGroup" xmlns:wpi="http://schemas.microsoft.com/office/word/2010/wordprocessingInk" xmlns:wne="http://schemas.microsoft.com/office/word/2006/wordml" xmlns:wps="http://schemas.microsoft.com/office/word/2010/wordprocessingShape" mc:Ignorable="w14 wp14">
+  <w:docDefaults>
+    <w:rPrDefault>
+      <w:rPr>
+        <w:rFonts w:asciiTheme="minorHAnsi" w:eastAsiaTheme="minorHAnsi" w:hAnsiTheme="minorHAnsi" w:cstheme="minorBidi"/>
+        <w:sz w:val="22"/>
+        <w:szCs w:val="22"/>
+        <w:lang w:val="fr-CH" w:eastAsia="en-US" w:bidi="ar-SA"/>
+      </w:rPr>
+    </w:rPrDefault>
+    <w:pPrDefault>
+      <w:pPr>
+        <w:spacing w:after="200" w:line="276" w:lineRule="auto"/>
+      </w:pPr>
+    </w:pPrDefault>
+  </w:docDefaults>
+  <w:latentStyles w:defLockedState="0" w:defUIPriority="99" w:defSemiHidden="1" w:defUnhideWhenUsed="1" w:defQFormat="0" w:count="267">
+    <w:lsdException w:name="Normal" w:semiHidden="0" w:uiPriority="0" w:unhideWhenUsed="0" w:qFormat="1"/>
+    <w:lsdException w:name="heading 1" w:semiHidden="0" w:uiPriority="9" w:unhideWhenUsed="0" w:qFormat="1"/>
+    <w:lsdException w:name="heading 2" w:uiPriority="9" w:qFormat="1"/>
+    <w:lsdException w:name="heading 3" w:uiPriority="9" w:qFormat="1"/>
+    <w:lsdException w:name="heading 4" w:uiPriority="9" w:qFormat="1"/>
+    <w:lsdException w:name="heading 5" w:uiPriority="9" w:qFormat="1"/>
+    <w:lsdException w:name="heading 6" w:uiPriority="9" w:qFormat="1"/>
+    <w:lsdException w:name="heading 7" w:uiPriority="9" w:qFormat="1"/>
+    <w:lsdException w:name="heading 8" w:uiPriority="9" w:qFormat="1"/>
+    <w:lsdException w:name="heading 9" w:uiPriority="9" w:qFormat="1"/>
+    <w:lsdException w:name="toc 1" w:uiPriority="39"/>
+    <w:lsdException w:name="toc 2" w:uiPriority="39"/>
+    <w:lsdException w:name="toc 3" w:uiPriority="39"/>
+    <w:lsdException w:name="toc 4" w:uiPriority="39"/>
+    <w:lsdException w:name="toc 5" w:uiPriority="39"/>
+    <w:lsdException w:name="toc 6" w:uiPriority="39"/>
+    <w:lsdException w:name="toc 7" w:uiPriority="39"/>
+    <w:lsdException w:name="toc 8" w:uiPriority="39"/>
+    <w:lsdException w:name="toc 9" w:uiPriority="39"/>
+    <w:lsdException w:name="caption" w:uiPriority="35" w:qFormat="1"/>
+    <w:lsdException w:name="Title" w:semiHidden="0" w:uiPriority="10" w:unhideWhenUsed="0" w:qFormat="1"/>
+    <w:lsdException w:name="Default Paragraph Font" w:uiPriority="1"/>
+    <w:lsdException w:name="Subtitle" w:semiHidden="0" w:uiPriority="11" w:unhideWhenUsed="0" w:qFormat="1"/>
+    <w:lsdException w:name="Strong" w:semiHidden="0" w:uiPriority="22" w:unhideWhenUsed="0" w:qFormat="1"/>
+    <w:lsdException w:name="Emphasis" w:semiHidden="0" w:uiPriority="20" w:unhideWhenUsed="0" w:qFormat="1"/>
+    <w:lsdException w:name="Table Grid" w:semiHidden="0" w:uiPriority="59" w:unhideWhenUsed="0"/>
+    <w:lsdException w:name="Placeholder Text" w:unhideWhenUsed="0"/>
+    <w:lsdException w:name="No Spacing" w:semiHidden="0" w:uiPriority="1" w:unhideWhenUsed="0" w:qFormat="1"/>
+    <w:lsdException w:name="Light Shading" w:semiHidden="0" w:uiPriority="60" w:unhideWhenUsed="0"/>
+    <w:lsdException w:name="Light List" w:semiHidden="0" w:uiPriority="61" w:unhideWhenUsed="0"/>
+    <w:lsdException w:name="Light Grid" w:semiHidden="0" w:uiPriority="62" w:unhideWhenUsed="0"/>
+    <w:lsdException w:name="Medium Shading 1" w:semiHidden="0" w:uiPriority="63" w:unhideWhenUsed="0"/>
+    <w:lsdException w:name="Medium Shading 2" w:semiHidden="0" w:uiPriority="64" w:unhideWhenUsed="0"/>
+    <w:lsdException w:name="Medium List 1" w:semiHidden="0" w:uiPriority="65" w:unhideWhenUsed="0"/>
+    <w:lsdException w:name="Medium List 2" w:semiHidden="0" w:uiPriority="66" w:unhideWhenUsed="0"/>
+    <w:lsdException w:name="Medium Grid 1" w:semiHidden="0" w:uiPriority="67" w:unhideWhenUsed="0"/>
+    <w:lsdException w:name="Medium Grid 2" w:semiHidden="0" w:uiPriority="68" w:unhideWhenUsed="0"/>
+    <w:lsdException w:name="Medium Grid 3" w:semiHidden="0" w:uiPriority="69" w:unhideWhenUsed="0"/>
+    <w:lsdException w:name="Dark List" w:semiHidden="0" w:uiPriority="70" w:unhideWhenUsed="0"/>
+    <w:lsdException w:name="Colorful Shading" w:semiHidden="0" w:uiPriority="71" w:unhideWhenUsed="0"/>
+    <w:lsdException w:name="Colorful List" w:semiHidden="0" w:uiPriority="72" w:unhideWhenUsed="0"/>
+    <w:lsdException w:name="Colorful Grid" w:semiHidden="0" w:uiPriority="73" w:unhideWhenUsed="0"/>
+    <w:lsdException w:name="Light Shading Accent 1" w:semiHidden="0" w:uiPriority="60" w:unhideWhenUsed="0"/>
+    <w:lsdException w:name="Light List Accent 1" w:semiHidden="0" w:uiPriority="61" w:unhideWhenUsed="0"/>
+    <w:lsdException w:name="Light Grid Accent 1" w:semiHidden="0" w:uiPriority="62" w:unhideWhenUsed="0"/>
+    <w:lsdException w:name="Medium Shading 1 Accent 1" w:semiHidden="0" w:uiPriority="63" w:unhideWhenUsed="0"/>
+    <w:lsdException w:name="Medium Shading 2 Accent 1" w:semiHidden="0" w:uiPriority="64" w:unhideWhenUsed="0"/>
+    <w:lsdException w:name="Medium List 1 Accent 1" w:semiHidden="0" w:uiPriority="65" w:unhideWhenUsed="0"/>
+    <w:lsdException w:name="Revision" w:unhideWhenUsed="0"/>
+    <w:lsdException w:name="List Paragraph" w:semiHidden="0" w:uiPriority="34" w:unhideWhenUsed="0" w:qFormat="1"/>
+    <w:lsdException w:name="Quote" w:semiHidden="0" w:uiPriority="29" w:unhideWhenUsed="0" w:qFormat="1"/>
+    <w:lsdException w:name="Intense Quote" w:semiHidden="0" w:uiPriority="30" w:unhideWhenUsed="0" w:qFormat="1"/>
+    <w:lsdException w:name="Medium List 2 Accent 1" w:semiHidden="0" w:uiPriority="66" w:unhideWhenUsed="0"/>
+    <w:lsdException w:name="Medium Grid 1 Accent 1" w:semiHidden="0" w:uiPriority="67" w:unhideWhenUsed="0"/>
+    <w:lsdException w:name="Medium Grid 2 Accent 1" w:semiHidden="0" w:uiPriority="68" w:unhideWhenUsed="0"/>
+    <w:lsdException w:name="Medium Grid 3 Accent 1" w:semiHidden="0" w:uiPriority="69" w:unhideWhenUsed="0"/>
+    <w:lsdException w:name="Dark List Accent 1" w:semiHidden="0" w:uiPriority="70" w:unhideWhenUsed="0"/>
+    <w:lsdException w:name="Colorful Shading Accent 1" w:semiHidden="0" w:uiPriority="71" w:unhideWhenUsed="0"/>
+    <w:lsdException w:name="Colorful List Accent 1" w:semiHidden="0" w:uiPriority="72" w:unhideWhenUsed="0"/>
+    <w:lsdException w:name="Colorful Grid Accent 1" w:semiHidden="0" w:uiPriority="73" w:unhideWhenUsed="0"/>
+    <w:lsdException w:name="Light Shading Accent 2" w:semiHidden="0" w:uiPriority="60" w:unhideWhenUsed="0"/>
+    <w:lsdException w:name="Light List Accent 2" w:semiHidden="0" w:uiPriority="61" w:unhideWhenUsed="0"/>
+    <w:lsdException w:name="Light Grid Accent 2" w:semiHidden="0" w:uiPriority="62" w:unhideWhenUsed="0"/>
+    <w:lsdException w:name="Medium Shading 1 Accent 2" w:semiHidden="0" w:uiPriority="63" w:unhideWhenUsed="0"/>
+    <w:lsdException w:name="Medium Shading 2 Accent 2" w:semiHidden="0" w:uiPriority="64" w:unhideWhenUsed="0"/>
+    <w:lsdException w:name="Medium List 1 Accent 2" w:semiHidden="0" w:uiPriority="65" w:unhideWhenUsed="0"/>
+    <w:lsdException w:name="Medium List 2 Accent 2" w:semiHidden="0" w:uiPriority="66" w:unhideWhenUsed="0"/>
+    <w:lsdException w:name="Medium Grid 1 Accent 2" w:semiHidden="0" w:uiPriority="67" w:unhideWhenUsed="0"/>
+    <w:lsdException w:name="Medium Grid 2 Accent 2" w:semiHidden="0" w:uiPriority="68" w:unhideWhenUsed="0"/>
+    <w:lsdException w:name="Medium Grid 3 Accent 2" w:semiHidden="0" w:uiPriority="69" w:unhideWhenUsed="0"/>
+    <w:lsdException w:name="Dark List Accent 2" w:semiHidden="0" w:uiPriority="70" w:unhideWhenUsed="0"/>
+    <w:lsdException w:name="Colorful Shading Accent 2" w:semiHidden="0" w:uiPriority="71" w:unhideWhenUsed="0"/>
+    <w:lsdException w:name="Colorful List Accent 2" w:semiHidden="0" w:uiPriority="72" w:unhideWhenUsed="0"/>
+    <w:lsdException w:name="Colorful Grid Accent 2" w:semiHidden="0" w:uiPriority="73" w:unhideWhenUsed="0"/>
+    <w:lsdException w:name="Light Shading Accent 3" w:semiHidden="0" w:uiPriority="60" w:unhideWhenUsed="0"/>
+    <w:lsdException w:name="Light List Accent 3" w:semiHidden="0" w:uiPriority="61" w:unhideWhenUsed="0"/>
+    <w:lsdException w:name="Light Grid Accent 3" w:semiHidden="0" w:uiPriority="62" w:unhideWhenUsed="0"/>
+    <w:lsdException w:name="Medium Shading 1 Accent 3" w:semiHidden="0" w:uiPriority="63" w:unhideWhenUsed="0"/>
+    <w:lsdException w:name="Medium Shading 2 Accent 3" w:semiHidden="0" w:uiPriority="64" w:unhideWhenUsed="0"/>
+    <w:lsdException w:name="Medium List 1 Accent 3" w:semiHidden="0" w:uiPriority="65" w:unhideWhenUsed="0"/>
+    <w:lsdException w:name="Medium List 2 Accent 3" w:semiHidden="0" w:uiPriority="66" w:unhideWhenUsed="0"/>
+    <w:lsdException w:name="Medium Grid 1 Accent 3" w:semiHidden="0" w:uiPriority="67" w:unhideWhenUsed="0"/>
+    <w:lsdException w:name="Medium Grid 2 Accent 3" w:semiHidden="0" w:uiPriority="68" w:unhideWhenUsed="0"/>
+    <w:lsdException w:name="Medium Grid 3 Accent 3" w:semiHidden="0" w:uiPriority="69" w:unhideWhenUsed="0"/>
+    <w:lsdException w:name="Dark List Accent 3" w:semiHidden="0" w:uiPriority="70" w:unhideWhenUsed="0"/>
+    <w:lsdException w:name="Colorful Shading Accent 3" w:semiHidden="0" w:uiPriority="71" w:unhideWhenUsed="0"/>
+    <w:lsdException w:name="Colorful List Accent 3" w:semiHidden="0" w:uiPriority="72" w:unhideWhenUsed="0"/>
+    <w:lsdException w:name="Colorful Grid Accent 3" w:semiHidden="0" w:uiPriority="73" w:unhideWhenUsed="0"/>
+    <w:lsdException w:name="Light Shading Accent 4" w:semiHidden="0" w:uiPriority="60" w:unhideWhenUsed="0"/>
+    <w:lsdException w:name="Light List Accent 4" w:semiHidden="0" w:uiPriority="61" w:unhideWhenUsed="0"/>
+    <w:lsdException w:name="Light Grid Accent 4" w:semiHidden="0" w:uiPriority="62" w:unhideWhenUsed="0"/>
+    <w:lsdException w:name="Medium Shading 1 Accent 4" w:semiHidden="0" w:uiPriority="63" w:unhideWhenUsed="0"/>
+    <w:lsdException w:name="Medium Shading 2 Accent 4" w:semiHidden="0" w:uiPriority="64" w:unhideWhenUsed="0"/>
+    <w:lsdException w:name="Medium List 1 Accent 4" w:semiHidden="0" w:uiPriority="65" w:unhideWhenUsed="0"/>
+    <w:lsdException w:name="Medium List 2 Accent 4" w:semiHidden="0" w:uiPriority="66" w:unhideWhenUsed="0"/>
+    <w:lsdException w:name="Medium Grid 1 Accent 4" w:semiHidden="0" w:uiPriority="67" w:unhideWhenUsed="0"/>
+    <w:lsdException w:name="Medium Grid 2 Accent 4" w:semiHidden="0" w:uiPriority="68" w:unhideWhenUsed="0"/>
+    <w:lsdException w:name="Medium Grid 3 Accent 4" w:semiHidden="0" w:uiPriority="69" w:unhideWhenUsed="0"/>
+    <w:lsdException w:name="Dark List Accent 4" w:semiHidden="0" w:uiPriority="70" w:unhideWhenUsed="0"/>
+    <w:lsdException w:name="Colorful Shading Accent 4" w:semiHidden="0" w:uiPriority="71" w:unhideWhenUsed="0"/>
+    <w:lsdException w:name="Colorful List Accent 4" w:semiHidden="0" w:uiPriority="72" w:unhideWhenUsed="0"/>
+    <w:lsdException w:name="Colorful Grid Accent 4" w:semiHidden="0" w:uiPriority="73" w:unhideWhenUsed="0"/>
+    <w:lsdException w:name="Light Shading Accent 5" w:semiHidden="0" w:uiPriority="60" w:unhideWhenUsed="0"/>
+    <w:lsdException w:name="Light List Accent 5" w:semiHidden="0" w:uiPriority="61" w:unhideWhenUsed="0"/>
+    <w:lsdException w:name="Light Grid Accent 5" w:semiHidden="0" w:uiPriority="62" w:unhideWhenUsed="0"/>
+    <w:lsdException w:name="Medium Shading 1 Accent 5" w:semiHidden="0" w:uiPriority="63" w:unhideWhenUsed="0"/>
+    <w:lsdException w:name="Medium Shading 2 Accent 5" w:semiHidden="0" w:uiPriority="64" w:unhideWhenUsed="0"/>
+    <w:lsdException w:name="Medium List 1 Accent 5" w:semiHidden="0" w:uiPriority="65" w:unhideWhenUsed="0"/>
+    <w:lsdException w:name="Medium List 2 Accent 5" w:semiHidden="0" w:uiPriority="66" w:unhideWhenUsed="0"/>
+    <w:lsdException w:name="Medium Grid 1 Accent 5" w:semiHidden="0" w:uiPriority="67" w:unhideWhenUsed="0"/>
+    <w:lsdException w:name="Medium Grid 2 Accent 5" w:semiHidden="0" w:uiPriority="68" w:unhideWhenUsed="0"/>
+    <w:lsdException w:name="Medium Grid 3 Accent 5" w:semiHidden="0" w:uiPriority="69" w:unhideWhenUsed="0"/>
+    <w:lsdException w:name="Dark List Accent 5" w:semiHidden="0" w:uiPriority="70" w:unhideWhenUsed="0"/>
+    <w:lsdException w:name="Colorful Shading Accent 5" w:semiHidden="0" w:uiPriority="71" w:unhideWhenUsed="0"/>
+    <w:lsdException w:name="Colorful List Accent 5" w:semiHidden="0" w:uiPriority="72" w:unhideWhenUsed="0"/>
+    <w:lsdException w:name="Colorful Grid Accent 5" w:semiHidden="0" w:uiPriority="73" w:unhideWhenUsed="0"/>
+    <w:lsdException w:name="Light Shading Accent 6" w:semiHidden="0" w:uiPriority="60" w:unhideWhenUsed="0"/>
+    <w:lsdException w:name="Light List Accent 6" w:semiHidden="0" w:uiPriority="61" w:unhideWhenUsed="0"/>
+    <w:lsdException w:name="Light Grid Accent 6" w:semiHidden="0" w:uiPriority="62" w:unhideWhenUsed="0"/>
+    <w:lsdException w:name="Medium Shading 1 Accent 6" w:semiHidden="0" w:uiPriority="63" w:unhideWhenUsed="0"/>
+    <w:lsdException w:name="Medium Shading 2 Accent 6" w:semiHidden="0" w:uiPriority="64" w:unhideWhenUsed="0"/>
+    <w:lsdException w:name="Medium List 1 Accent 6" w:semiHidden="0" w:uiPriority="65" w:unhideWhenUsed="0"/>
+    <w:lsdException w:name="Medium List 2 Accent 6" w:semiHidden="0" w:uiPriority="66" w:unhideWhenUsed="0"/>
+    <w:lsdException w:name="Medium Grid 1 Accent 6" w:semiHidden="0" w:uiPriority="67" w:unhideWhenUsed="0"/>
+    <w:lsdException w:name="Medium Grid 2 Accent 6" w:semiHidden="0" w:uiPriority="68" w:unhideWhenUsed="0"/>
+    <w:lsdException w:name="Medium Grid 3 Accent 6" w:semiHidden="0" w:uiPriority="69" w:unhideWhenUsed="0"/>
+    <w:lsdException w:name="Dark List Accent 6" w:semiHidden="0" w:uiPriority="70" w:unhideWhenUsed="0"/>
+    <w:lsdException w:name="Colorful Shading Accent 6" w:semiHidden="0" w:uiPriority="71" w:unhideWhenUsed="0"/>
+    <w:lsdException w:name="Colorful List Accent 6" w:semiHidden="0" w:uiPriority="72" w:unhideWhenUsed="0"/>
+    <w:lsdException w:name="Colorful Grid Accent 6" w:semiHidden="0" w:uiPriority="73" w:unhideWhenUsed="0"/>
+    <w:lsdException w:name="Subtle Emphasis" w:semiHidden="0" w:uiPriority="19" w:unhideWhenUsed="0" w:qFormat="1"/>
+    <w:lsdException w:name="Intense Emphasis" w:semiHidden="0" w:uiPriority="21" w:unhideWhenUsed="0" w:qFormat="1"/>
+    <w:lsdException w:name="Subtle Reference" w:semiHidden="0" w:uiPriority="31" w:unhideWhenUsed="0" w:qFormat="1"/>
+    <w:lsdException w:name="Intense Reference" w:semiHidden="0" w:uiPriority="32" w:unhideWhenUsed="0" w:qFormat="1"/>
+    <w:lsdException w:name="Book Title" w:semiHidden="0" w:uiPriority="33" w:unhideWhenUsed="0" w:qFormat="1"/>
+    <w:lsdException w:name="Bibliography" w:uiPriority="37"/>
+    <w:lsdException w:name="TOC Heading" w:uiPriority="39" w:qFormat="1"/>
   </w:latentStyles>
   <w:style w:type="paragraph" w:default="1" w:styleId="Normal">
     <w:name w:val="Normal"/>
@@ -12375,7 +12933,7 @@
 </file>
 
 <file path=customXml/itemProps1.xml><?xml version="1.0" encoding="utf-8"?>
-<ds:datastoreItem xmlns:ds="http://schemas.openxmlformats.org/officeDocument/2006/customXml" ds:itemID="{B8017071-45F8-4E08-9CEE-270BA0829627}">
+<ds:datastoreItem xmlns:ds="http://schemas.openxmlformats.org/officeDocument/2006/customXml" ds:itemID="{F2E68F0C-A76D-4296-8629-A4B470568CAB}">
   <ds:schemaRefs>
     <ds:schemaRef ds:uri="http://schemas.openxmlformats.org/officeDocument/2006/bibliography"/>
   </ds:schemaRefs>

</xml_diff>

<commit_message>
Création diagramme de classe.
Modification de la documentation
</commit_message>
<xml_diff>
--- a/Documentations/Documentation_Technique.docx
+++ b/Documentations/Documentation_Technique.docx
@@ -8134,10 +8134,19 @@
         <w:pStyle w:val="Titre3"/>
       </w:pPr>
       <w:r>
-        <w:t>U_ImageButton</w:t>
-      </w:r>
-    </w:p>
-    <w:p>
+        <w:t>U_ImageB</w:t>
+      </w:r>
+      <w:r>
+        <w:t>out</w:t>
+      </w:r>
+      <w:r>
+        <w:t>on</w:t>
+      </w:r>
+    </w:p>
+    <w:p>
+      <w:pPr>
+        <w:spacing w:after="480"/>
+      </w:pPr>
       <w:r>
         <w:t xml:space="preserve">U_ImageButton est </w:t>
       </w:r>
@@ -8145,8 +8154,300 @@
         <w:t>un objet que j’ai créé. Il permet d’avoir un bouton de couleur avec certaines informations sur une séance.</w:t>
       </w:r>
       <w:r>
-        <w:t xml:space="preserve"> Cet objet a été créé pour avoir une couleur rouge quand une séance est complette.</w:t>
-      </w:r>
+        <w:t xml:space="preserve"> Cet objet a été créé pour avoir une couleur rouge quand une séance est </w:t>
+      </w:r>
+      <w:r>
+        <w:t>complète</w:t>
+      </w:r>
+      <w:r>
+        <w:t>.</w:t>
+      </w:r>
+      <w:r>
+        <w:t xml:space="preserve"> </w:t>
+      </w:r>
+      <w:r>
+        <w:t>Cette class</w:t>
+      </w:r>
+      <w:r>
+        <w:t>e est héritée de la classe TImage.</w:t>
+      </w:r>
+    </w:p>
+    <w:p>
+      <w:pPr>
+        <w:pStyle w:val="Sous-titre"/>
+      </w:pPr>
+      <w:r>
+        <w:t>Diagramme de classe</w:t>
+      </w:r>
+    </w:p>
+    <w:p>
+      <w:pPr>
+        <w:keepNext/>
+        <w:spacing w:after="40"/>
+      </w:pPr>
+      <w:r>
+        <w:rPr>
+          <w:noProof/>
+          <w:lang w:eastAsia="fr-CH"/>
+        </w:rPr>
+        <w:drawing>
+          <wp:inline distT="0" distB="0" distL="0" distR="0" wp14:anchorId="58946F5E" wp14:editId="518146CF">
+            <wp:extent cx="5986130" cy="2743200"/>
+            <wp:effectExtent l="0" t="0" r="0" b="0"/>
+            <wp:docPr id="4" name="Image 4"/>
+            <wp:cNvGraphicFramePr>
+              <a:graphicFrameLocks xmlns:a="http://schemas.openxmlformats.org/drawingml/2006/main" noChangeAspect="1"/>
+            </wp:cNvGraphicFramePr>
+            <a:graphic xmlns:a="http://schemas.openxmlformats.org/drawingml/2006/main">
+              <a:graphicData uri="http://schemas.openxmlformats.org/drawingml/2006/picture">
+                <pic:pic xmlns:pic="http://schemas.openxmlformats.org/drawingml/2006/picture">
+                  <pic:nvPicPr>
+                    <pic:cNvPr id="0" name="Diagrammedeclasses2.png"/>
+                    <pic:cNvPicPr/>
+                  </pic:nvPicPr>
+                  <pic:blipFill rotWithShape="1">
+                    <a:blip r:embed="rId28">
+                      <a:extLst>
+                        <a:ext uri="{28A0092B-C50C-407E-A947-70E740481C1C}">
+                          <a14:useLocalDpi xmlns:a14="http://schemas.microsoft.com/office/drawing/2010/main" val="0"/>
+                        </a:ext>
+                      </a:extLst>
+                    </a:blip>
+                    <a:srcRect l="3478" t="5351" r="3288" b="8361"/>
+                    <a:stretch/>
+                  </pic:blipFill>
+                  <pic:spPr bwMode="auto">
+                    <a:xfrm>
+                      <a:off x="0" y="0"/>
+                      <a:ext cx="5995474" cy="2747482"/>
+                    </a:xfrm>
+                    <a:prstGeom prst="rect">
+                      <a:avLst/>
+                    </a:prstGeom>
+                    <a:ln>
+                      <a:noFill/>
+                    </a:ln>
+                    <a:extLst>
+                      <a:ext uri="{53640926-AAD7-44D8-BBD7-CCE9431645EC}">
+                        <a14:shadowObscured xmlns:a14="http://schemas.microsoft.com/office/drawing/2010/main"/>
+                      </a:ext>
+                    </a:extLst>
+                  </pic:spPr>
+                </pic:pic>
+              </a:graphicData>
+            </a:graphic>
+          </wp:inline>
+        </w:drawing>
+      </w:r>
+    </w:p>
+    <w:p>
+      <w:pPr>
+        <w:pStyle w:val="Lgende"/>
+        <w:spacing w:after="480"/>
+        <w:jc w:val="center"/>
+      </w:pPr>
+      <w:r>
+        <w:t xml:space="preserve">Figure </w:t>
+      </w:r>
+      <w:fldSimple w:instr=" SEQ Figure \* ARABIC ">
+        <w:r>
+          <w:rPr>
+            <w:noProof/>
+          </w:rPr>
+          <w:t>21</w:t>
+        </w:r>
+      </w:fldSimple>
+      <w:r>
+        <w:t xml:space="preserve"> : Classe TImageBouto</w:t>
+      </w:r>
+    </w:p>
+    <w:p>
+      <w:pPr>
+        <w:pStyle w:val="Sous-titre"/>
+      </w:pPr>
+      <w:r>
+        <w:t>Propriété</w:t>
+      </w:r>
+    </w:p>
+    <w:p>
+      <w:pPr>
+        <w:pStyle w:val="Paragraphedeliste"/>
+        <w:numPr>
+          <w:ilvl w:val="0"/>
+          <w:numId w:val="10"/>
+        </w:numPr>
+        <w:rPr>
+          <w:i/>
+        </w:rPr>
+      </w:pPr>
+      <w:r>
+        <w:rPr>
+          <w:i/>
+        </w:rPr>
+        <w:t>lblNomFilm</w:t>
+      </w:r>
+      <w:r>
+        <w:rPr>
+          <w:i/>
+        </w:rPr>
+        <w:t> </w:t>
+      </w:r>
+      <w:r>
+        <w:t>:</w:t>
+      </w:r>
+      <w:r>
+        <w:t xml:space="preserve"> </w:t>
+      </w:r>
+      <w:r>
+        <w:t>est un label qui permet d’</w:t>
+      </w:r>
+      <w:r>
+        <w:t>afficher le nom du film</w:t>
+      </w:r>
+    </w:p>
+    <w:p>
+      <w:pPr>
+        <w:pStyle w:val="Paragraphedeliste"/>
+        <w:numPr>
+          <w:ilvl w:val="0"/>
+          <w:numId w:val="10"/>
+        </w:numPr>
+        <w:rPr>
+          <w:i/>
+        </w:rPr>
+      </w:pPr>
+      <w:r>
+        <w:rPr>
+          <w:i/>
+        </w:rPr>
+        <w:t>lblHoraire </w:t>
+      </w:r>
+      <w:r>
+        <w:t>:</w:t>
+      </w:r>
+      <w:r>
+        <w:rPr>
+          <w:i/>
+        </w:rPr>
+        <w:t xml:space="preserve"> </w:t>
+      </w:r>
+      <w:r>
+        <w:t>affiche l’heure de la séance</w:t>
+      </w:r>
+    </w:p>
+    <w:p>
+      <w:pPr>
+        <w:pStyle w:val="Paragraphedeliste"/>
+        <w:numPr>
+          <w:ilvl w:val="0"/>
+          <w:numId w:val="10"/>
+        </w:numPr>
+        <w:rPr>
+          <w:i/>
+        </w:rPr>
+      </w:pPr>
+      <w:r>
+        <w:rPr>
+          <w:i/>
+        </w:rPr>
+        <w:t>section </w:t>
+      </w:r>
+      <w:r>
+        <w:t>:</w:t>
+      </w:r>
+      <w:r>
+        <w:rPr>
+          <w:i/>
+        </w:rPr>
+        <w:t xml:space="preserve"> </w:t>
+      </w:r>
+      <w:r>
+        <w:t>enregistre le nom de la section de la séance pour la retrouver dans le fichier des séances.</w:t>
+      </w:r>
+    </w:p>
+    <w:p>
+      <w:pPr>
+        <w:pStyle w:val="Paragraphedeliste"/>
+        <w:numPr>
+          <w:ilvl w:val="0"/>
+          <w:numId w:val="10"/>
+        </w:numPr>
+        <w:rPr>
+          <w:i/>
+        </w:rPr>
+      </w:pPr>
+      <w:r>
+        <w:rPr>
+          <w:i/>
+        </w:rPr>
+        <w:t>Salle </w:t>
+      </w:r>
+      <w:r>
+        <w:t>:</w:t>
+      </w:r>
+      <w:r>
+        <w:t xml:space="preserve"> la classe enregistre le nom de la salle</w:t>
+      </w:r>
+    </w:p>
+    <w:p>
+      <w:pPr>
+        <w:pStyle w:val="Paragraphedeliste"/>
+        <w:numPr>
+          <w:ilvl w:val="0"/>
+          <w:numId w:val="10"/>
+        </w:numPr>
+        <w:rPr>
+          <w:i/>
+        </w:rPr>
+      </w:pPr>
+      <w:r>
+        <w:rPr>
+          <w:i/>
+        </w:rPr>
+        <w:t>Complet_ </w:t>
+      </w:r>
+      <w:r>
+        <w:t>:</w:t>
+      </w:r>
+      <w:r>
+        <w:t xml:space="preserve"> </w:t>
+      </w:r>
+      <w:r>
+        <w:t>enregistre si la salle est complète</w:t>
+      </w:r>
+    </w:p>
+    <w:p>
+      <w:pPr>
+        <w:pStyle w:val="Paragraphedeliste"/>
+        <w:numPr>
+          <w:ilvl w:val="0"/>
+          <w:numId w:val="10"/>
+        </w:numPr>
+        <w:spacing w:after="480"/>
+        <w:ind w:left="714" w:hanging="357"/>
+        <w:rPr>
+          <w:i/>
+        </w:rPr>
+      </w:pPr>
+      <w:r>
+        <w:rPr>
+          <w:i/>
+        </w:rPr>
+        <w:t>Places </w:t>
+      </w:r>
+      <w:r>
+        <w:t>: enregistre le nombre de places restantes dans la salle.</w:t>
+      </w:r>
+    </w:p>
+    <w:p>
+      <w:pPr>
+        <w:pStyle w:val="Sous-titre"/>
+      </w:pPr>
+      <w:r>
+        <w:t>Méthode</w:t>
+      </w:r>
+    </w:p>
+    <w:p>
       <w:bookmarkStart w:id="30" w:name="_GoBack"/>
       <w:bookmarkEnd w:id="30"/>
     </w:p>
@@ -8154,9 +8455,9 @@
     <w:p>
       <w:pPr>
         <w:sectPr>
-          <w:headerReference w:type="default" r:id="rId28"/>
-          <w:footerReference w:type="default" r:id="rId29"/>
-          <w:footerReference w:type="first" r:id="rId30"/>
+          <w:headerReference w:type="default" r:id="rId29"/>
+          <w:footerReference w:type="default" r:id="rId30"/>
+          <w:footerReference w:type="first" r:id="rId31"/>
           <w:pgSz w:w="11906" w:h="16838"/>
           <w:pgMar w:top="1417" w:right="1417" w:bottom="1417" w:left="1417" w:header="708" w:footer="708" w:gutter="0"/>
           <w:cols w:space="708"/>
@@ -10256,10 +10557,10 @@
     <w:p>
       <w:pPr>
         <w:sectPr>
-          <w:headerReference w:type="default" r:id="rId31"/>
-          <w:footerReference w:type="default" r:id="rId32"/>
-          <w:headerReference w:type="first" r:id="rId33"/>
-          <w:footerReference w:type="first" r:id="rId34"/>
+          <w:headerReference w:type="default" r:id="rId32"/>
+          <w:footerReference w:type="default" r:id="rId33"/>
+          <w:headerReference w:type="first" r:id="rId34"/>
+          <w:footerReference w:type="first" r:id="rId35"/>
           <w:pgSz w:w="16838" w:h="11906" w:orient="landscape"/>
           <w:pgMar w:top="1417" w:right="1417" w:bottom="1417" w:left="1417" w:header="708" w:footer="708" w:gutter="0"/>
           <w:cols w:space="708"/>
@@ -10301,8 +10602,8 @@
     </w:p>
     <w:p/>
     <w:sectPr>
-      <w:headerReference w:type="first" r:id="rId35"/>
-      <w:footerReference w:type="first" r:id="rId36"/>
+      <w:headerReference w:type="first" r:id="rId36"/>
+      <w:footerReference w:type="first" r:id="rId37"/>
       <w:pgSz w:w="11906" w:h="16838"/>
       <w:pgMar w:top="1417" w:right="1417" w:bottom="1417" w:left="1417" w:header="708" w:footer="708" w:gutter="0"/>
       <w:cols w:space="708"/>
@@ -11202,9 +11503,9 @@
     </w:lvl>
   </w:abstractNum>
   <w:abstractNum w:abstractNumId="4">
-    <w:nsid w:val="47E7336A"/>
+    <w:nsid w:val="43420D0F"/>
     <w:multiLevelType w:val="hybridMultilevel"/>
-    <w:tmpl w:val="3B64CB10"/>
+    <w:tmpl w:val="6588B2B0"/>
     <w:lvl w:ilvl="0" w:tplc="100C0001">
       <w:start w:val="1"/>
       <w:numFmt w:val="bullet"/>
@@ -11315,9 +11616,9 @@
     </w:lvl>
   </w:abstractNum>
   <w:abstractNum w:abstractNumId="5">
-    <w:nsid w:val="59153E3A"/>
+    <w:nsid w:val="47E7336A"/>
     <w:multiLevelType w:val="hybridMultilevel"/>
-    <w:tmpl w:val="D1C06FB0"/>
+    <w:tmpl w:val="3B64CB10"/>
     <w:lvl w:ilvl="0" w:tplc="100C0001">
       <w:start w:val="1"/>
       <w:numFmt w:val="bullet"/>
@@ -11428,9 +11729,9 @@
     </w:lvl>
   </w:abstractNum>
   <w:abstractNum w:abstractNumId="6">
-    <w:nsid w:val="5E082BC6"/>
+    <w:nsid w:val="59153E3A"/>
     <w:multiLevelType w:val="hybridMultilevel"/>
-    <w:tmpl w:val="F5E28BEE"/>
+    <w:tmpl w:val="D1C06FB0"/>
     <w:lvl w:ilvl="0" w:tplc="100C0001">
       <w:start w:val="1"/>
       <w:numFmt w:val="bullet"/>
@@ -11541,9 +11842,9 @@
     </w:lvl>
   </w:abstractNum>
   <w:abstractNum w:abstractNumId="7">
-    <w:nsid w:val="5FCB33B0"/>
+    <w:nsid w:val="5E082BC6"/>
     <w:multiLevelType w:val="hybridMultilevel"/>
-    <w:tmpl w:val="23BC6BD6"/>
+    <w:tmpl w:val="F5E28BEE"/>
     <w:lvl w:ilvl="0" w:tplc="100C0001">
       <w:start w:val="1"/>
       <w:numFmt w:val="bullet"/>
@@ -11654,9 +11955,9 @@
     </w:lvl>
   </w:abstractNum>
   <w:abstractNum w:abstractNumId="8">
-    <w:nsid w:val="71521A94"/>
+    <w:nsid w:val="5FCB33B0"/>
     <w:multiLevelType w:val="hybridMultilevel"/>
-    <w:tmpl w:val="BCAC8A8C"/>
+    <w:tmpl w:val="23BC6BD6"/>
     <w:lvl w:ilvl="0" w:tplc="100C0001">
       <w:start w:val="1"/>
       <w:numFmt w:val="bullet"/>
@@ -11766,23 +12067,136 @@
       </w:rPr>
     </w:lvl>
   </w:abstractNum>
+  <w:abstractNum w:abstractNumId="9">
+    <w:nsid w:val="71521A94"/>
+    <w:multiLevelType w:val="hybridMultilevel"/>
+    <w:tmpl w:val="BCAC8A8C"/>
+    <w:lvl w:ilvl="0" w:tplc="100C0001">
+      <w:start w:val="1"/>
+      <w:numFmt w:val="bullet"/>
+      <w:lvlText w:val=""/>
+      <w:lvlJc w:val="left"/>
+      <w:pPr>
+        <w:ind w:left="720" w:hanging="360"/>
+      </w:pPr>
+      <w:rPr>
+        <w:rFonts w:ascii="Symbol" w:hAnsi="Symbol" w:hint="default"/>
+      </w:rPr>
+    </w:lvl>
+    <w:lvl w:ilvl="1" w:tplc="100C0003" w:tentative="1">
+      <w:start w:val="1"/>
+      <w:numFmt w:val="bullet"/>
+      <w:lvlText w:val="o"/>
+      <w:lvlJc w:val="left"/>
+      <w:pPr>
+        <w:ind w:left="1440" w:hanging="360"/>
+      </w:pPr>
+      <w:rPr>
+        <w:rFonts w:ascii="Courier New" w:hAnsi="Courier New" w:cs="Courier New" w:hint="default"/>
+      </w:rPr>
+    </w:lvl>
+    <w:lvl w:ilvl="2" w:tplc="100C0005" w:tentative="1">
+      <w:start w:val="1"/>
+      <w:numFmt w:val="bullet"/>
+      <w:lvlText w:val=""/>
+      <w:lvlJc w:val="left"/>
+      <w:pPr>
+        <w:ind w:left="2160" w:hanging="360"/>
+      </w:pPr>
+      <w:rPr>
+        <w:rFonts w:ascii="Wingdings" w:hAnsi="Wingdings" w:hint="default"/>
+      </w:rPr>
+    </w:lvl>
+    <w:lvl w:ilvl="3" w:tplc="100C0001" w:tentative="1">
+      <w:start w:val="1"/>
+      <w:numFmt w:val="bullet"/>
+      <w:lvlText w:val=""/>
+      <w:lvlJc w:val="left"/>
+      <w:pPr>
+        <w:ind w:left="2880" w:hanging="360"/>
+      </w:pPr>
+      <w:rPr>
+        <w:rFonts w:ascii="Symbol" w:hAnsi="Symbol" w:hint="default"/>
+      </w:rPr>
+    </w:lvl>
+    <w:lvl w:ilvl="4" w:tplc="100C0003" w:tentative="1">
+      <w:start w:val="1"/>
+      <w:numFmt w:val="bullet"/>
+      <w:lvlText w:val="o"/>
+      <w:lvlJc w:val="left"/>
+      <w:pPr>
+        <w:ind w:left="3600" w:hanging="360"/>
+      </w:pPr>
+      <w:rPr>
+        <w:rFonts w:ascii="Courier New" w:hAnsi="Courier New" w:cs="Courier New" w:hint="default"/>
+      </w:rPr>
+    </w:lvl>
+    <w:lvl w:ilvl="5" w:tplc="100C0005" w:tentative="1">
+      <w:start w:val="1"/>
+      <w:numFmt w:val="bullet"/>
+      <w:lvlText w:val=""/>
+      <w:lvlJc w:val="left"/>
+      <w:pPr>
+        <w:ind w:left="4320" w:hanging="360"/>
+      </w:pPr>
+      <w:rPr>
+        <w:rFonts w:ascii="Wingdings" w:hAnsi="Wingdings" w:hint="default"/>
+      </w:rPr>
+    </w:lvl>
+    <w:lvl w:ilvl="6" w:tplc="100C0001" w:tentative="1">
+      <w:start w:val="1"/>
+      <w:numFmt w:val="bullet"/>
+      <w:lvlText w:val=""/>
+      <w:lvlJc w:val="left"/>
+      <w:pPr>
+        <w:ind w:left="5040" w:hanging="360"/>
+      </w:pPr>
+      <w:rPr>
+        <w:rFonts w:ascii="Symbol" w:hAnsi="Symbol" w:hint="default"/>
+      </w:rPr>
+    </w:lvl>
+    <w:lvl w:ilvl="7" w:tplc="100C0003" w:tentative="1">
+      <w:start w:val="1"/>
+      <w:numFmt w:val="bullet"/>
+      <w:lvlText w:val="o"/>
+      <w:lvlJc w:val="left"/>
+      <w:pPr>
+        <w:ind w:left="5760" w:hanging="360"/>
+      </w:pPr>
+      <w:rPr>
+        <w:rFonts w:ascii="Courier New" w:hAnsi="Courier New" w:cs="Courier New" w:hint="default"/>
+      </w:rPr>
+    </w:lvl>
+    <w:lvl w:ilvl="8" w:tplc="100C0005" w:tentative="1">
+      <w:start w:val="1"/>
+      <w:numFmt w:val="bullet"/>
+      <w:lvlText w:val=""/>
+      <w:lvlJc w:val="left"/>
+      <w:pPr>
+        <w:ind w:left="6480" w:hanging="360"/>
+      </w:pPr>
+      <w:rPr>
+        <w:rFonts w:ascii="Wingdings" w:hAnsi="Wingdings" w:hint="default"/>
+      </w:rPr>
+    </w:lvl>
+  </w:abstractNum>
   <w:num w:numId="1">
     <w:abstractNumId w:val="1"/>
   </w:num>
   <w:num w:numId="2">
-    <w:abstractNumId w:val="7"/>
+    <w:abstractNumId w:val="8"/>
   </w:num>
   <w:num w:numId="3">
     <w:abstractNumId w:val="0"/>
   </w:num>
   <w:num w:numId="4">
+    <w:abstractNumId w:val="6"/>
+  </w:num>
+  <w:num w:numId="5">
     <w:abstractNumId w:val="5"/>
   </w:num>
-  <w:num w:numId="5">
-    <w:abstractNumId w:val="4"/>
-  </w:num>
   <w:num w:numId="6">
-    <w:abstractNumId w:val="8"/>
+    <w:abstractNumId w:val="9"/>
   </w:num>
   <w:num w:numId="7">
     <w:abstractNumId w:val="2"/>
@@ -11791,7 +12205,10 @@
     <w:abstractNumId w:val="3"/>
   </w:num>
   <w:num w:numId="9">
-    <w:abstractNumId w:val="6"/>
+    <w:abstractNumId w:val="7"/>
+  </w:num>
+  <w:num w:numId="10">
+    <w:abstractNumId w:val="4"/>
   </w:num>
 </w:numbering>
 </file>
@@ -13220,7 +13637,7 @@
 </file>
 
 <file path=customXml/itemProps1.xml><?xml version="1.0" encoding="utf-8"?>
-<ds:datastoreItem xmlns:ds="http://schemas.openxmlformats.org/officeDocument/2006/customXml" ds:itemID="{B5808D3A-A061-4C04-B36F-CF2F64DFA977}">
+<ds:datastoreItem xmlns:ds="http://schemas.openxmlformats.org/officeDocument/2006/customXml" ds:itemID="{B4764203-B1D2-4F93-8359-117B1041CA63}">
   <ds:schemaRefs>
     <ds:schemaRef ds:uri="http://schemas.openxmlformats.org/officeDocument/2006/bibliography"/>
   </ds:schemaRefs>

</xml_diff>

<commit_message>
Création structogramme. Modification documentation
</commit_message>
<xml_diff>
--- a/Documentations/Documentation_Technique.docx
+++ b/Documentations/Documentation_Technique.docx
@@ -7525,24 +7525,11 @@
               <w:t xml:space="preserve">Nombre de billet </w:t>
             </w:r>
             <w:r>
-              <w:t>étudiants/</w:t>
-            </w:r>
-            <w:proofErr w:type="spellStart"/>
-            <w:r>
-              <w:t>a.v.s</w:t>
-            </w:r>
-            <w:proofErr w:type="spellEnd"/>
-            <w:r>
-              <w:t>/</w:t>
-            </w:r>
-            <w:proofErr w:type="spellStart"/>
-            <w:r>
-              <w:t>a</w:t>
+              <w:t>étudiants/a.v.s/a</w:t>
             </w:r>
             <w:r>
               <w:t>.i</w:t>
             </w:r>
-            <w:proofErr w:type="spellEnd"/>
           </w:p>
           <w:p>
             <w:pPr>
@@ -7607,15 +7594,7 @@
               <w:jc w:val="left"/>
             </w:pPr>
             <w:r>
-              <w:t xml:space="preserve">Nom de la statistique (ex. : </w:t>
-            </w:r>
-            <w:proofErr w:type="spellStart"/>
-            <w:r>
-              <w:t>BilletTotal</w:t>
-            </w:r>
-            <w:proofErr w:type="spellEnd"/>
-            <w:r>
-              <w:t>)</w:t>
+              <w:t>Nom de la statistique (ex. : BilletTotal)</w:t>
             </w:r>
           </w:p>
           <w:p>
@@ -7881,7 +7860,6 @@
       <w:pPr>
         <w:pStyle w:val="Titre3"/>
       </w:pPr>
-      <w:proofErr w:type="spellStart"/>
       <w:r>
         <w:t>U_ImageB</w:t>
       </w:r>
@@ -7891,19 +7869,13 @@
       <w:r>
         <w:t>on</w:t>
       </w:r>
-      <w:proofErr w:type="spellEnd"/>
     </w:p>
     <w:p>
       <w:pPr>
         <w:spacing w:after="480"/>
       </w:pPr>
-      <w:proofErr w:type="spellStart"/>
-      <w:r>
-        <w:t>U_ImageButton</w:t>
-      </w:r>
-      <w:proofErr w:type="spellEnd"/>
-      <w:r>
-        <w:t xml:space="preserve"> est </w:t>
+      <w:r>
+        <w:t xml:space="preserve">U_ImageButton est </w:t>
       </w:r>
       <w:r>
         <w:t>un objet que j’ai créé. Il permet d’avoir un bouton de couleur avec certaines informations sur une séance.</w:t>
@@ -7924,15 +7896,7 @@
         <w:t>Cette class</w:t>
       </w:r>
       <w:r>
-        <w:t xml:space="preserve">e est héritée de la classe </w:t>
-      </w:r>
-      <w:proofErr w:type="spellStart"/>
-      <w:r>
-        <w:t>TImage</w:t>
-      </w:r>
-      <w:proofErr w:type="spellEnd"/>
-      <w:r>
-        <w:t>.</w:t>
+        <w:t>e est héritée de la classe TImage.</w:t>
       </w:r>
     </w:p>
     <w:p>
@@ -8021,13 +7985,8 @@
         </w:r>
       </w:fldSimple>
       <w:r>
-        <w:t xml:space="preserve"> : Classe </w:t>
-      </w:r>
-      <w:proofErr w:type="spellStart"/>
-      <w:r>
-        <w:t>TImageBouto</w:t>
-      </w:r>
-      <w:proofErr w:type="spellEnd"/>
+        <w:t xml:space="preserve"> : Classe TImageBouto</w:t>
+      </w:r>
     </w:p>
     <w:p>
       <w:pPr>
@@ -8048,14 +8007,12 @@
           <w:i/>
         </w:rPr>
       </w:pPr>
-      <w:proofErr w:type="spellStart"/>
       <w:r>
         <w:rPr>
           <w:i/>
         </w:rPr>
         <w:t>lblNomFilm</w:t>
       </w:r>
-      <w:proofErr w:type="spellEnd"/>
       <w:r>
         <w:rPr>
           <w:i/>
@@ -8086,19 +8043,11 @@
           <w:i/>
         </w:rPr>
       </w:pPr>
-      <w:proofErr w:type="spellStart"/>
       <w:r>
         <w:rPr>
           <w:i/>
         </w:rPr>
-        <w:t>lblHoraire</w:t>
-      </w:r>
-      <w:proofErr w:type="spellEnd"/>
-      <w:r>
-        <w:rPr>
-          <w:i/>
-        </w:rPr>
-        <w:t> </w:t>
+        <w:t>lblHoraire </w:t>
       </w:r>
       <w:r>
         <w:t>:</w:t>
@@ -8298,10 +8247,303 @@
     <w:p>
       <w:pPr>
         <w:pStyle w:val="Lgende"/>
+        <w:spacing w:after="360"/>
+        <w:jc w:val="center"/>
+      </w:pPr>
+      <w:r>
+        <w:t xml:space="preserve">Figure </w:t>
+      </w:r>
+      <w:fldSimple w:instr=" SEQ Figure \* ARABIC ">
+        <w:r>
+          <w:rPr>
+            <w:noProof/>
+          </w:rPr>
+          <w:t>22</w:t>
+        </w:r>
+      </w:fldSimple>
+      <w:r>
+        <w:t xml:space="preserve"> : Constructeur de TImageBouton</w:t>
+      </w:r>
+    </w:p>
+    <w:p>
+      <w:r>
+        <w:t>Le constructeur de TImageBouton permet d’initialiser les paramètres du bouton.</w:t>
+      </w:r>
+      <w:r>
+        <w:t xml:space="preserve"> Il initialise le texte qui est affiché, l’horaire, la position des labels et la position du bouton</w:t>
+      </w:r>
+      <w:r>
+        <w:t>.</w:t>
+      </w:r>
+      <w:r>
+        <w:t xml:space="preserve"> Il initialise également les évènements OnClick des deux labels ainsi que celui de l’image.</w:t>
+      </w:r>
+    </w:p>
+    <w:p/>
+    <w:p>
+      <w:pPr>
+        <w:keepNext/>
+        <w:spacing w:after="40" w:line="240" w:lineRule="auto"/>
+        <w:jc w:val="center"/>
+      </w:pPr>
+      <w:r>
+        <w:rPr>
+          <w:noProof/>
+          <w:lang w:eastAsia="fr-CH"/>
+        </w:rPr>
+        <w:lastRenderedPageBreak/>
+        <w:drawing>
+          <wp:inline distT="0" distB="0" distL="0" distR="0" wp14:anchorId="0CE7BF25" wp14:editId="319CB27A">
+            <wp:extent cx="2343150" cy="1685925"/>
+            <wp:effectExtent l="0" t="0" r="0" b="9525"/>
+            <wp:docPr id="22" name="Image 22"/>
+            <wp:cNvGraphicFramePr>
+              <a:graphicFrameLocks xmlns:a="http://schemas.openxmlformats.org/drawingml/2006/main" noChangeAspect="1"/>
+            </wp:cNvGraphicFramePr>
+            <a:graphic xmlns:a="http://schemas.openxmlformats.org/drawingml/2006/main">
+              <a:graphicData uri="http://schemas.openxmlformats.org/drawingml/2006/picture">
+                <pic:pic xmlns:pic="http://schemas.openxmlformats.org/drawingml/2006/picture">
+                  <pic:nvPicPr>
+                    <pic:cNvPr id="0" name="TImageBouton_Complet.png"/>
+                    <pic:cNvPicPr/>
+                  </pic:nvPicPr>
+                  <pic:blipFill>
+                    <a:blip r:embed="rId30">
+                      <a:extLst>
+                        <a:ext uri="{28A0092B-C50C-407E-A947-70E740481C1C}">
+                          <a14:useLocalDpi xmlns:a14="http://schemas.microsoft.com/office/drawing/2010/main" val="0"/>
+                        </a:ext>
+                      </a:extLst>
+                    </a:blip>
+                    <a:stretch>
+                      <a:fillRect/>
+                    </a:stretch>
+                  </pic:blipFill>
+                  <pic:spPr>
+                    <a:xfrm>
+                      <a:off x="0" y="0"/>
+                      <a:ext cx="2343150" cy="1685925"/>
+                    </a:xfrm>
+                    <a:prstGeom prst="rect">
+                      <a:avLst/>
+                    </a:prstGeom>
+                  </pic:spPr>
+                </pic:pic>
+              </a:graphicData>
+            </a:graphic>
+          </wp:inline>
+        </w:drawing>
+      </w:r>
+    </w:p>
+    <w:p>
+      <w:pPr>
+        <w:pStyle w:val="Lgende"/>
+        <w:spacing w:after="360"/>
+        <w:jc w:val="center"/>
+      </w:pPr>
+      <w:r>
+        <w:t xml:space="preserve">Figure </w:t>
+      </w:r>
+      <w:fldSimple w:instr=" SEQ Figure \* ARABIC ">
+        <w:r>
+          <w:rPr>
+            <w:noProof/>
+          </w:rPr>
+          <w:t>23</w:t>
+        </w:r>
+      </w:fldSimple>
+      <w:r>
+        <w:t xml:space="preserve"> : procédure complet</w:t>
+      </w:r>
+    </w:p>
+    <w:p>
+      <w:pPr>
+        <w:spacing w:after="480" w:line="240" w:lineRule="auto"/>
+      </w:pPr>
+      <w:r>
+        <w:t>La procédure « </w:t>
+      </w:r>
+      <w:r>
+        <w:rPr>
+          <w:i/>
+        </w:rPr>
+        <w:t>complet</w:t>
+      </w:r>
+      <w:r>
+        <w:t xml:space="preserve"> » </w:t>
+      </w:r>
+      <w:r>
+        <w:t>change l’état du bouton</w:t>
+      </w:r>
+      <w:r>
+        <w:t xml:space="preserve">, </w:t>
+      </w:r>
+      <w:r>
+        <w:t>désactive,</w:t>
+      </w:r>
+      <w:r>
+        <w:t xml:space="preserve"> ains</w:t>
+      </w:r>
+      <w:r>
+        <w:t>i que sa couleur, devient rouge quand la séance est complète</w:t>
+      </w:r>
+      <w:r>
+        <w:t>.</w:t>
+      </w:r>
+    </w:p>
+    <w:p>
+      <w:pPr>
+        <w:keepNext/>
+        <w:spacing w:after="40" w:line="240" w:lineRule="auto"/>
+        <w:jc w:val="center"/>
+      </w:pPr>
+      <w:r>
+        <w:rPr>
+          <w:noProof/>
+          <w:lang w:eastAsia="fr-CH"/>
+        </w:rPr>
+        <w:drawing>
+          <wp:inline distT="0" distB="0" distL="0" distR="0" wp14:anchorId="2E6CE0F0" wp14:editId="21FE21BE">
+            <wp:extent cx="3638550" cy="1228725"/>
+            <wp:effectExtent l="0" t="0" r="0" b="9525"/>
+            <wp:docPr id="26" name="Image 26"/>
+            <wp:cNvGraphicFramePr>
+              <a:graphicFrameLocks xmlns:a="http://schemas.openxmlformats.org/drawingml/2006/main" noChangeAspect="1"/>
+            </wp:cNvGraphicFramePr>
+            <a:graphic xmlns:a="http://schemas.openxmlformats.org/drawingml/2006/main">
+              <a:graphicData uri="http://schemas.openxmlformats.org/drawingml/2006/picture">
+                <pic:pic xmlns:pic="http://schemas.openxmlformats.org/drawingml/2006/picture">
+                  <pic:nvPicPr>
+                    <pic:cNvPr id="0" name="TImageBouton_changeCouleur.png"/>
+                    <pic:cNvPicPr/>
+                  </pic:nvPicPr>
+                  <pic:blipFill>
+                    <a:blip r:embed="rId31">
+                      <a:extLst>
+                        <a:ext uri="{28A0092B-C50C-407E-A947-70E740481C1C}">
+                          <a14:useLocalDpi xmlns:a14="http://schemas.microsoft.com/office/drawing/2010/main" val="0"/>
+                        </a:ext>
+                      </a:extLst>
+                    </a:blip>
+                    <a:stretch>
+                      <a:fillRect/>
+                    </a:stretch>
+                  </pic:blipFill>
+                  <pic:spPr>
+                    <a:xfrm>
+                      <a:off x="0" y="0"/>
+                      <a:ext cx="3638550" cy="1228725"/>
+                    </a:xfrm>
+                    <a:prstGeom prst="rect">
+                      <a:avLst/>
+                    </a:prstGeom>
+                  </pic:spPr>
+                </pic:pic>
+              </a:graphicData>
+            </a:graphic>
+          </wp:inline>
+        </w:drawing>
+      </w:r>
+    </w:p>
+    <w:p>
+      <w:pPr>
+        <w:pStyle w:val="Lgende"/>
+        <w:spacing w:after="360"/>
+        <w:jc w:val="center"/>
+      </w:pPr>
+      <w:r>
+        <w:t xml:space="preserve">Figure </w:t>
+      </w:r>
+      <w:fldSimple w:instr=" SEQ Figure \* ARABIC ">
+        <w:r>
+          <w:rPr>
+            <w:noProof/>
+          </w:rPr>
+          <w:t>24</w:t>
+        </w:r>
+      </w:fldSimple>
+      <w:r>
+        <w:t xml:space="preserve"> : procedure changeCouleur</w:t>
+      </w:r>
+    </w:p>
+    <w:p>
+      <w:pPr>
         <w:spacing w:after="480"/>
+      </w:pPr>
+      <w:r>
+        <w:t>Cette procédure permet de changer la couleur du bouton.</w:t>
+      </w:r>
+      <w:r>
+        <w:t xml:space="preserve"> La couleur est prise en paramètre lors de l’appel de </w:t>
+      </w:r>
+      <w:r>
+        <w:t>la</w:t>
+      </w:r>
+      <w:r>
+        <w:t xml:space="preserve"> fonction.</w:t>
+      </w:r>
+    </w:p>
+    <w:p>
+      <w:pPr>
+        <w:keepNext/>
+        <w:spacing w:after="40" w:line="240" w:lineRule="auto"/>
         <w:jc w:val="center"/>
       </w:pPr>
       <w:r>
+        <w:rPr>
+          <w:noProof/>
+          <w:lang w:eastAsia="fr-CH"/>
+        </w:rPr>
+        <w:drawing>
+          <wp:inline distT="0" distB="0" distL="0" distR="0" wp14:anchorId="40EBCCED" wp14:editId="31216A5A">
+            <wp:extent cx="5418450" cy="2239172"/>
+            <wp:effectExtent l="0" t="0" r="0" b="8890"/>
+            <wp:docPr id="27" name="Image 27"/>
+            <wp:cNvGraphicFramePr>
+              <a:graphicFrameLocks xmlns:a="http://schemas.openxmlformats.org/drawingml/2006/main" noChangeAspect="1"/>
+            </wp:cNvGraphicFramePr>
+            <a:graphic xmlns:a="http://schemas.openxmlformats.org/drawingml/2006/main">
+              <a:graphicData uri="http://schemas.openxmlformats.org/drawingml/2006/picture">
+                <pic:pic xmlns:pic="http://schemas.openxmlformats.org/drawingml/2006/picture">
+                  <pic:nvPicPr>
+                    <pic:cNvPr id="0" name="TImageBouton_setText.png"/>
+                    <pic:cNvPicPr/>
+                  </pic:nvPicPr>
+                  <pic:blipFill>
+                    <a:blip r:embed="rId32">
+                      <a:extLst>
+                        <a:ext uri="{28A0092B-C50C-407E-A947-70E740481C1C}">
+                          <a14:useLocalDpi xmlns:a14="http://schemas.microsoft.com/office/drawing/2010/main" val="0"/>
+                        </a:ext>
+                      </a:extLst>
+                    </a:blip>
+                    <a:stretch>
+                      <a:fillRect/>
+                    </a:stretch>
+                  </pic:blipFill>
+                  <pic:spPr>
+                    <a:xfrm>
+                      <a:off x="0" y="0"/>
+                      <a:ext cx="5417824" cy="2238913"/>
+                    </a:xfrm>
+                    <a:prstGeom prst="rect">
+                      <a:avLst/>
+                    </a:prstGeom>
+                  </pic:spPr>
+                </pic:pic>
+              </a:graphicData>
+            </a:graphic>
+          </wp:inline>
+        </w:drawing>
+      </w:r>
+    </w:p>
+    <w:p>
+      <w:pPr>
+        <w:pStyle w:val="Lgende"/>
+        <w:spacing w:after="360"/>
+        <w:jc w:val="center"/>
+      </w:pPr>
+      <w:r>
         <w:t xml:space="preserve">Figure </w:t>
       </w:r>
       <w:fldSimple w:instr=" SEQ Figure \* ARABIC ">
@@ -8309,17 +8551,164 @@
           <w:rPr>
             <w:noProof/>
           </w:rPr>
-          <w:t>22</w:t>
+          <w:t>25</w:t>
         </w:r>
       </w:fldSimple>
       <w:r>
-        <w:t xml:space="preserve"> : Constructeur de </w:t>
-      </w:r>
-      <w:proofErr w:type="spellStart"/>
-      <w:r>
-        <w:t>TImageBouton</w:t>
-      </w:r>
-      <w:proofErr w:type="spellEnd"/>
+        <w:t xml:space="preserve"> : Procedure setText</w:t>
+      </w:r>
+    </w:p>
+    <w:p>
+      <w:pPr>
+        <w:spacing w:after="480"/>
+      </w:pPr>
+      <w:r>
+        <w:t>« </w:t>
+      </w:r>
+      <w:r>
+        <w:rPr>
+          <w:i/>
+        </w:rPr>
+        <w:t>setText</w:t>
+      </w:r>
+      <w:r>
+        <w:t> »</w:t>
+      </w:r>
+      <w:r>
+        <w:t xml:space="preserve"> permet de vérifier le texte avant de l’affecter dans le bon label.</w:t>
+      </w:r>
+      <w:r>
+        <w:t xml:space="preserve"> Le texte à afficher dans le label est passé en paramètre. On indique également l’objet concerné. C’est-à-dire quel label est concerné, nom ou horaire.</w:t>
+      </w:r>
+    </w:p>
+    <w:p>
+      <w:pPr>
+        <w:keepNext/>
+        <w:spacing w:after="40" w:line="240" w:lineRule="auto"/>
+      </w:pPr>
+      <w:r>
+        <w:rPr>
+          <w:noProof/>
+          <w:lang w:eastAsia="fr-CH"/>
+        </w:rPr>
+        <w:lastRenderedPageBreak/>
+        <w:drawing>
+          <wp:inline distT="0" distB="0" distL="0" distR="0" wp14:anchorId="26A269B7" wp14:editId="3FBE5A50">
+            <wp:extent cx="5818798" cy="1290500"/>
+            <wp:effectExtent l="0" t="0" r="0" b="5080"/>
+            <wp:docPr id="28" name="Image 28"/>
+            <wp:cNvGraphicFramePr>
+              <a:graphicFrameLocks xmlns:a="http://schemas.openxmlformats.org/drawingml/2006/main" noChangeAspect="1"/>
+            </wp:cNvGraphicFramePr>
+            <a:graphic xmlns:a="http://schemas.openxmlformats.org/drawingml/2006/main">
+              <a:graphicData uri="http://schemas.openxmlformats.org/drawingml/2006/picture">
+                <pic:pic xmlns:pic="http://schemas.openxmlformats.org/drawingml/2006/picture">
+                  <pic:nvPicPr>
+                    <pic:cNvPr id="0" name="TImageBouton_Click.png"/>
+                    <pic:cNvPicPr/>
+                  </pic:nvPicPr>
+                  <pic:blipFill>
+                    <a:blip r:embed="rId33">
+                      <a:extLst>
+                        <a:ext uri="{28A0092B-C50C-407E-A947-70E740481C1C}">
+                          <a14:useLocalDpi xmlns:a14="http://schemas.microsoft.com/office/drawing/2010/main" val="0"/>
+                        </a:ext>
+                      </a:extLst>
+                    </a:blip>
+                    <a:stretch>
+                      <a:fillRect/>
+                    </a:stretch>
+                  </pic:blipFill>
+                  <pic:spPr>
+                    <a:xfrm>
+                      <a:off x="0" y="0"/>
+                      <a:ext cx="5822944" cy="1291419"/>
+                    </a:xfrm>
+                    <a:prstGeom prst="rect">
+                      <a:avLst/>
+                    </a:prstGeom>
+                  </pic:spPr>
+                </pic:pic>
+              </a:graphicData>
+            </a:graphic>
+          </wp:inline>
+        </w:drawing>
+      </w:r>
+    </w:p>
+    <w:p>
+      <w:pPr>
+        <w:pStyle w:val="Lgende"/>
+        <w:spacing w:after="360"/>
+        <w:jc w:val="center"/>
+      </w:pPr>
+      <w:r>
+        <w:t xml:space="preserve">Figure </w:t>
+      </w:r>
+      <w:fldSimple w:instr=" SEQ Figure \* ARABIC ">
+        <w:r>
+          <w:rPr>
+            <w:noProof/>
+          </w:rPr>
+          <w:t>26</w:t>
+        </w:r>
+      </w:fldSimple>
+      <w:r>
+        <w:t xml:space="preserve"> : Procédure de l'évènement clique</w:t>
+      </w:r>
+    </w:p>
+    <w:p>
+      <w:pPr>
+        <w:spacing w:after="480"/>
+      </w:pPr>
+      <w:r>
+        <w:t>La procédure « </w:t>
+      </w:r>
+      <w:r>
+        <w:rPr>
+          <w:i/>
+        </w:rPr>
+        <w:t>Click</w:t>
+      </w:r>
+      <w:r>
+        <w:t> » s’exécute lorsque l’évènement « </w:t>
+      </w:r>
+      <w:r>
+        <w:rPr>
+          <w:i/>
+        </w:rPr>
+        <w:t>OnClick</w:t>
+      </w:r>
+      <w:r>
+        <w:t xml:space="preserve"> » du bouton se déclenche. Elle vérifie si </w:t>
+      </w:r>
+      <w:r>
+        <w:t>la propriété « </w:t>
+      </w:r>
+      <w:r>
+        <w:rPr>
+          <w:i/>
+        </w:rPr>
+        <w:t>complet_</w:t>
+      </w:r>
+      <w:r>
+        <w:t> » est fausse ou que le bouton est désactivé</w:t>
+      </w:r>
+      <w:r>
+        <w:t>.</w:t>
+      </w:r>
+    </w:p>
+    <w:p>
+      <w:pPr>
+        <w:pStyle w:val="Titre3"/>
+      </w:pPr>
+      <w:r>
+        <w:t>U_FP</w:t>
+      </w:r>
+    </w:p>
+    <w:p>
+      <w:r>
+        <w:t>Cette unité regroupe les variables, les constantes, les procédures et les fonctions générales qui sont appelées dans la plus part des unités du programme.</w:t>
+      </w:r>
     </w:p>
     <w:p>
       <w:bookmarkStart w:id="30" w:name="_GoBack"/>
@@ -8329,9 +8718,9 @@
     <w:p>
       <w:pPr>
         <w:sectPr>
-          <w:headerReference w:type="default" r:id="rId30"/>
-          <w:footerReference w:type="default" r:id="rId31"/>
-          <w:footerReference w:type="first" r:id="rId32"/>
+          <w:headerReference w:type="default" r:id="rId34"/>
+          <w:footerReference w:type="default" r:id="rId35"/>
+          <w:footerReference w:type="first" r:id="rId36"/>
           <w:pgSz w:w="11906" w:h="16838"/>
           <w:pgMar w:top="1417" w:right="1417" w:bottom="1417" w:left="1417" w:header="708" w:footer="708" w:gutter="0"/>
           <w:cols w:space="708"/>
@@ -8363,9 +8752,8 @@
     </w:p>
     <w:tbl>
       <w:tblPr>
-        <w:tblStyle w:val="Grilledutableau"/>
+        <w:tblStyle w:val="Grilleclaire-Accent3"/>
         <w:tblW w:w="0" w:type="auto"/>
-        <w:jc w:val="center"/>
         <w:tblLook w:val="04A0" w:firstRow="1" w:lastRow="0" w:firstColumn="1" w:lastColumn="0" w:noHBand="0" w:noVBand="1"/>
       </w:tblPr>
       <w:tblGrid>
@@ -8376,30 +8764,129 @@
       </w:tblGrid>
       <w:tr>
         <w:trPr>
+          <w:cnfStyle w:val="100000000000" w:firstRow="1" w:lastRow="0" w:firstColumn="0" w:lastColumn="0" w:oddVBand="0" w:evenVBand="0" w:oddHBand="0" w:evenHBand="0" w:firstRowFirstColumn="0" w:firstRowLastColumn="0" w:lastRowFirstColumn="0" w:lastRowLastColumn="0"/>
           <w:trHeight w:val="357"/>
-          <w:jc w:val="center"/>
         </w:trPr>
         <w:tc>
           <w:tcPr>
+            <w:cnfStyle w:val="001000000000" w:firstRow="0" w:lastRow="0" w:firstColumn="1" w:lastColumn="0" w:oddVBand="0" w:evenVBand="0" w:oddHBand="0" w:evenHBand="0" w:firstRowFirstColumn="0" w:firstRowLastColumn="0" w:lastRowFirstColumn="0" w:lastRowLastColumn="0"/>
             <w:tcW w:w="1526" w:type="dxa"/>
-            <w:vAlign w:val="center"/>
           </w:tcPr>
           <w:p>
             <w:pPr>
               <w:jc w:val="center"/>
               <w:rPr>
-                <w:b/>
+                <w:b w:val="0"/>
                 <w:sz w:val="24"/>
                 <w:szCs w:val="24"/>
               </w:rPr>
             </w:pPr>
             <w:r>
               <w:rPr>
-                <w:b/>
+                <w:b w:val="0"/>
                 <w:sz w:val="24"/>
                 <w:szCs w:val="24"/>
               </w:rPr>
               <w:t>N° Test</w:t>
+            </w:r>
+          </w:p>
+        </w:tc>
+        <w:tc>
+          <w:tcPr>
+            <w:tcW w:w="2126" w:type="dxa"/>
+          </w:tcPr>
+          <w:p>
+            <w:pPr>
+              <w:jc w:val="center"/>
+              <w:cnfStyle w:val="100000000000" w:firstRow="1" w:lastRow="0" w:firstColumn="0" w:lastColumn="0" w:oddVBand="0" w:evenVBand="0" w:oddHBand="0" w:evenHBand="0" w:firstRowFirstColumn="0" w:firstRowLastColumn="0" w:lastRowFirstColumn="0" w:lastRowLastColumn="0"/>
+              <w:rPr>
+                <w:b w:val="0"/>
+                <w:sz w:val="24"/>
+                <w:szCs w:val="24"/>
+              </w:rPr>
+            </w:pPr>
+            <w:r>
+              <w:rPr>
+                <w:b w:val="0"/>
+                <w:sz w:val="24"/>
+                <w:szCs w:val="24"/>
+              </w:rPr>
+              <w:t>Auteur</w:t>
+            </w:r>
+          </w:p>
+        </w:tc>
+        <w:tc>
+          <w:tcPr>
+            <w:tcW w:w="6483" w:type="dxa"/>
+          </w:tcPr>
+          <w:p>
+            <w:pPr>
+              <w:jc w:val="center"/>
+              <w:cnfStyle w:val="100000000000" w:firstRow="1" w:lastRow="0" w:firstColumn="0" w:lastColumn="0" w:oddVBand="0" w:evenVBand="0" w:oddHBand="0" w:evenHBand="0" w:firstRowFirstColumn="0" w:firstRowLastColumn="0" w:lastRowFirstColumn="0" w:lastRowLastColumn="0"/>
+              <w:rPr>
+                <w:b w:val="0"/>
+                <w:sz w:val="24"/>
+                <w:szCs w:val="24"/>
+              </w:rPr>
+            </w:pPr>
+            <w:r>
+              <w:rPr>
+                <w:b w:val="0"/>
+                <w:sz w:val="24"/>
+                <w:szCs w:val="24"/>
+              </w:rPr>
+              <w:t>Scénarios</w:t>
+            </w:r>
+          </w:p>
+        </w:tc>
+        <w:tc>
+          <w:tcPr>
+            <w:tcW w:w="4009" w:type="dxa"/>
+          </w:tcPr>
+          <w:p>
+            <w:pPr>
+              <w:jc w:val="center"/>
+              <w:cnfStyle w:val="100000000000" w:firstRow="1" w:lastRow="0" w:firstColumn="0" w:lastColumn="0" w:oddVBand="0" w:evenVBand="0" w:oddHBand="0" w:evenHBand="0" w:firstRowFirstColumn="0" w:firstRowLastColumn="0" w:lastRowFirstColumn="0" w:lastRowLastColumn="0"/>
+              <w:rPr>
+                <w:b w:val="0"/>
+                <w:sz w:val="24"/>
+                <w:szCs w:val="24"/>
+              </w:rPr>
+            </w:pPr>
+            <w:r>
+              <w:rPr>
+                <w:b w:val="0"/>
+                <w:sz w:val="24"/>
+                <w:szCs w:val="24"/>
+              </w:rPr>
+              <w:t>Résultats attendus</w:t>
+            </w:r>
+          </w:p>
+        </w:tc>
+      </w:tr>
+      <w:tr>
+        <w:trPr>
+          <w:cnfStyle w:val="000000100000" w:firstRow="0" w:lastRow="0" w:firstColumn="0" w:lastColumn="0" w:oddVBand="0" w:evenVBand="0" w:oddHBand="1" w:evenHBand="0" w:firstRowFirstColumn="0" w:firstRowLastColumn="0" w:lastRowFirstColumn="0" w:lastRowLastColumn="0"/>
+          <w:trHeight w:val="546"/>
+        </w:trPr>
+        <w:tc>
+          <w:tcPr>
+            <w:cnfStyle w:val="001000000000" w:firstRow="0" w:lastRow="0" w:firstColumn="1" w:lastColumn="0" w:oddVBand="0" w:evenVBand="0" w:oddHBand="0" w:evenHBand="0" w:firstRowFirstColumn="0" w:firstRowLastColumn="0" w:lastRowFirstColumn="0" w:lastRowLastColumn="0"/>
+            <w:tcW w:w="1526" w:type="dxa"/>
+            <w:vAlign w:val="center"/>
+          </w:tcPr>
+          <w:p>
+            <w:pPr>
+              <w:jc w:val="left"/>
+            </w:pPr>
+            <w:r>
+              <w:t>T00</w:t>
+            </w:r>
+            <w:r>
+              <w:t>0</w:t>
+            </w:r>
+            <w:r>
+              <w:t>1</w:t>
             </w:r>
           </w:p>
         </w:tc>
@@ -8410,20 +8897,11 @@
           </w:tcPr>
           <w:p>
             <w:pPr>
-              <w:jc w:val="center"/>
-              <w:rPr>
-                <w:b/>
-                <w:sz w:val="24"/>
-                <w:szCs w:val="24"/>
-              </w:rPr>
-            </w:pPr>
-            <w:r>
-              <w:rPr>
-                <w:b/>
-                <w:sz w:val="24"/>
-                <w:szCs w:val="24"/>
-              </w:rPr>
-              <w:t>Auteur</w:t>
+              <w:jc w:val="left"/>
+              <w:cnfStyle w:val="000000100000" w:firstRow="0" w:lastRow="0" w:firstColumn="0" w:lastColumn="0" w:oddVBand="0" w:evenVBand="0" w:oddHBand="1" w:evenHBand="0" w:firstRowFirstColumn="0" w:firstRowLastColumn="0" w:lastRowFirstColumn="0" w:lastRowLastColumn="0"/>
+            </w:pPr>
+            <w:r>
+              <w:t>Devaud Alan</w:t>
             </w:r>
           </w:p>
         </w:tc>
@@ -8434,20 +8912,17 @@
           </w:tcPr>
           <w:p>
             <w:pPr>
-              <w:jc w:val="center"/>
-              <w:rPr>
-                <w:b/>
-                <w:sz w:val="24"/>
-                <w:szCs w:val="24"/>
-              </w:rPr>
-            </w:pPr>
-            <w:r>
-              <w:rPr>
-                <w:b/>
-                <w:sz w:val="24"/>
-                <w:szCs w:val="24"/>
-              </w:rPr>
-              <w:t>Scénarios</w:t>
+              <w:jc w:val="left"/>
+              <w:cnfStyle w:val="000000100000" w:firstRow="0" w:lastRow="0" w:firstColumn="0" w:lastColumn="0" w:oddVBand="0" w:evenVBand="0" w:oddHBand="1" w:evenHBand="0" w:firstRowFirstColumn="0" w:firstRowLastColumn="0" w:lastRowFirstColumn="0" w:lastRowLastColumn="0"/>
+            </w:pPr>
+            <w:r>
+              <w:t>Sur le menu utilisateur, l’</w:t>
+            </w:r>
+            <w:r>
+              <w:t xml:space="preserve">utilisateur clique sur une séance </w:t>
+            </w:r>
+            <w:r>
+              <w:t>rouge</w:t>
             </w:r>
           </w:p>
         </w:tc>
@@ -8458,46 +8933,32 @@
           </w:tcPr>
           <w:p>
             <w:pPr>
-              <w:jc w:val="center"/>
-              <w:rPr>
-                <w:b/>
-                <w:sz w:val="24"/>
-                <w:szCs w:val="24"/>
-              </w:rPr>
-            </w:pPr>
-            <w:r>
-              <w:rPr>
-                <w:b/>
-                <w:sz w:val="24"/>
-                <w:szCs w:val="24"/>
-              </w:rPr>
-              <w:t>Résultats attendus</w:t>
+              <w:jc w:val="left"/>
+              <w:cnfStyle w:val="000000100000" w:firstRow="0" w:lastRow="0" w:firstColumn="0" w:lastColumn="0" w:oddVBand="0" w:evenVBand="0" w:oddHBand="1" w:evenHBand="0" w:firstRowFirstColumn="0" w:firstRowLastColumn="0" w:lastRowFirstColumn="0" w:lastRowLastColumn="0"/>
+            </w:pPr>
+            <w:r>
+              <w:t>Rien ne se passe</w:t>
             </w:r>
           </w:p>
         </w:tc>
       </w:tr>
       <w:tr>
         <w:trPr>
-          <w:trHeight w:val="546"/>
-          <w:jc w:val="center"/>
+          <w:cnfStyle w:val="000000010000" w:firstRow="0" w:lastRow="0" w:firstColumn="0" w:lastColumn="0" w:oddVBand="0" w:evenVBand="0" w:oddHBand="0" w:evenHBand="1" w:firstRowFirstColumn="0" w:firstRowLastColumn="0" w:lastRowFirstColumn="0" w:lastRowLastColumn="0"/>
+          <w:trHeight w:val="837"/>
         </w:trPr>
         <w:tc>
           <w:tcPr>
+            <w:cnfStyle w:val="001000000000" w:firstRow="0" w:lastRow="0" w:firstColumn="1" w:lastColumn="0" w:oddVBand="0" w:evenVBand="0" w:oddHBand="0" w:evenHBand="0" w:firstRowFirstColumn="0" w:firstRowLastColumn="0" w:lastRowFirstColumn="0" w:lastRowLastColumn="0"/>
             <w:tcW w:w="1526" w:type="dxa"/>
             <w:vAlign w:val="center"/>
           </w:tcPr>
           <w:p>
             <w:pPr>
-              <w:jc w:val="center"/>
-            </w:pPr>
-            <w:r>
-              <w:t>T00</w:t>
-            </w:r>
-            <w:r>
-              <w:t>0</w:t>
-            </w:r>
-            <w:r>
-              <w:t>1</w:t>
+              <w:jc w:val="left"/>
+            </w:pPr>
+            <w:r>
+              <w:t>T0002</w:t>
             </w:r>
           </w:p>
         </w:tc>
@@ -8508,7 +8969,8 @@
           </w:tcPr>
           <w:p>
             <w:pPr>
-              <w:jc w:val="center"/>
+              <w:jc w:val="left"/>
+              <w:cnfStyle w:val="000000010000" w:firstRow="0" w:lastRow="0" w:firstColumn="0" w:lastColumn="0" w:oddVBand="0" w:evenVBand="0" w:oddHBand="0" w:evenHBand="1" w:firstRowFirstColumn="0" w:firstRowLastColumn="0" w:lastRowFirstColumn="0" w:lastRowLastColumn="0"/>
             </w:pPr>
             <w:r>
               <w:t>Devaud Alan</w:t>
@@ -8523,15 +8985,13 @@
           <w:p>
             <w:pPr>
               <w:jc w:val="left"/>
-            </w:pPr>
-            <w:r>
-              <w:t>Sur le menu utilisateur, l’</w:t>
-            </w:r>
-            <w:r>
-              <w:t xml:space="preserve">utilisateur clique sur une séance </w:t>
-            </w:r>
-            <w:r>
-              <w:t>rouge</w:t>
+              <w:cnfStyle w:val="000000010000" w:firstRow="0" w:lastRow="0" w:firstColumn="0" w:lastColumn="0" w:oddVBand="0" w:evenVBand="0" w:oddHBand="0" w:evenHBand="1" w:firstRowFirstColumn="0" w:firstRowLastColumn="0" w:lastRowFirstColumn="0" w:lastRowLastColumn="0"/>
+            </w:pPr>
+            <w:r>
+              <w:t>Sur le menu utilisateur, l’utilisateur clique sur le bouton « </w:t>
+            </w:r>
+            <w:r>
+              <w:t>Afficher séances suivantes »</w:t>
             </w:r>
           </w:p>
         </w:tc>
@@ -8542,30 +9002,38 @@
           </w:tcPr>
           <w:p>
             <w:pPr>
-              <w:jc w:val="right"/>
-            </w:pPr>
-            <w:r>
-              <w:t>Rien ne se passe</w:t>
+              <w:jc w:val="left"/>
+              <w:cnfStyle w:val="000000010000" w:firstRow="0" w:lastRow="0" w:firstColumn="0" w:lastColumn="0" w:oddVBand="0" w:evenVBand="0" w:oddHBand="0" w:evenHBand="1" w:firstRowFirstColumn="0" w:firstRowLastColumn="0" w:lastRowFirstColumn="0" w:lastRowLastColumn="0"/>
+            </w:pPr>
+            <w:r>
+              <w:t>Affiche les X prochaine</w:t>
+            </w:r>
+            <w:r>
+              <w:t>s</w:t>
+            </w:r>
+            <w:r>
+              <w:t xml:space="preserve"> séances</w:t>
             </w:r>
           </w:p>
         </w:tc>
       </w:tr>
       <w:tr>
         <w:trPr>
-          <w:trHeight w:val="837"/>
-          <w:jc w:val="center"/>
+          <w:cnfStyle w:val="000000100000" w:firstRow="0" w:lastRow="0" w:firstColumn="0" w:lastColumn="0" w:oddVBand="0" w:evenVBand="0" w:oddHBand="1" w:evenHBand="0" w:firstRowFirstColumn="0" w:firstRowLastColumn="0" w:lastRowFirstColumn="0" w:lastRowLastColumn="0"/>
+          <w:trHeight w:val="849"/>
         </w:trPr>
         <w:tc>
           <w:tcPr>
+            <w:cnfStyle w:val="001000000000" w:firstRow="0" w:lastRow="0" w:firstColumn="1" w:lastColumn="0" w:oddVBand="0" w:evenVBand="0" w:oddHBand="0" w:evenHBand="0" w:firstRowFirstColumn="0" w:firstRowLastColumn="0" w:lastRowFirstColumn="0" w:lastRowLastColumn="0"/>
             <w:tcW w:w="1526" w:type="dxa"/>
             <w:vAlign w:val="center"/>
           </w:tcPr>
           <w:p>
             <w:pPr>
-              <w:jc w:val="center"/>
-            </w:pPr>
-            <w:r>
-              <w:t>T0002</w:t>
+              <w:jc w:val="left"/>
+            </w:pPr>
+            <w:r>
+              <w:t>T003</w:t>
             </w:r>
           </w:p>
         </w:tc>
@@ -8576,7 +9044,8 @@
           </w:tcPr>
           <w:p>
             <w:pPr>
-              <w:jc w:val="center"/>
+              <w:jc w:val="left"/>
+              <w:cnfStyle w:val="000000100000" w:firstRow="0" w:lastRow="0" w:firstColumn="0" w:lastColumn="0" w:oddVBand="0" w:evenVBand="0" w:oddHBand="1" w:evenHBand="0" w:firstRowFirstColumn="0" w:firstRowLastColumn="0" w:lastRowFirstColumn="0" w:lastRowLastColumn="0"/>
             </w:pPr>
             <w:r>
               <w:t>Devaud Alan</w:t>
@@ -8591,12 +9060,16 @@
           <w:p>
             <w:pPr>
               <w:jc w:val="left"/>
-            </w:pPr>
-            <w:r>
-              <w:t>Sur le menu utilisateur, l’utilisateur clique sur le bouton « </w:t>
-            </w:r>
-            <w:r>
-              <w:t>Afficher séances suivantes »</w:t>
+              <w:cnfStyle w:val="000000100000" w:firstRow="0" w:lastRow="0" w:firstColumn="0" w:lastColumn="0" w:oddVBand="0" w:evenVBand="0" w:oddHBand="1" w:evenHBand="0" w:firstRowFirstColumn="0" w:firstRowLastColumn="0" w:lastRowFirstColumn="0" w:lastRowLastColumn="0"/>
+            </w:pPr>
+            <w:r>
+              <w:t xml:space="preserve">Sur le menu utilisateur, l’utilisateur est sur les séances </w:t>
+            </w:r>
+            <w:r>
+              <w:t>actuelles</w:t>
+            </w:r>
+            <w:r>
+              <w:t xml:space="preserve"> et il appuie sur le bouton « afficher séances précédentes »</w:t>
             </w:r>
           </w:p>
         </w:tc>
@@ -8607,36 +9080,32 @@
           </w:tcPr>
           <w:p>
             <w:pPr>
-              <w:jc w:val="right"/>
-            </w:pPr>
-            <w:r>
-              <w:t>Affiche les X prochaine</w:t>
-            </w:r>
-            <w:r>
-              <w:t>s</w:t>
-            </w:r>
-            <w:r>
-              <w:t xml:space="preserve"> séances</w:t>
+              <w:jc w:val="left"/>
+              <w:cnfStyle w:val="000000100000" w:firstRow="0" w:lastRow="0" w:firstColumn="0" w:lastColumn="0" w:oddVBand="0" w:evenVBand="0" w:oddHBand="1" w:evenHBand="0" w:firstRowFirstColumn="0" w:firstRowLastColumn="0" w:lastRowFirstColumn="0" w:lastRowLastColumn="0"/>
+            </w:pPr>
+            <w:r>
+              <w:t>Rien ne doit se passer</w:t>
             </w:r>
           </w:p>
         </w:tc>
       </w:tr>
       <w:tr>
         <w:trPr>
-          <w:trHeight w:val="849"/>
-          <w:jc w:val="center"/>
+          <w:cnfStyle w:val="000000010000" w:firstRow="0" w:lastRow="0" w:firstColumn="0" w:lastColumn="0" w:oddVBand="0" w:evenVBand="0" w:oddHBand="0" w:evenHBand="1" w:firstRowFirstColumn="0" w:firstRowLastColumn="0" w:lastRowFirstColumn="0" w:lastRowLastColumn="0"/>
+          <w:trHeight w:val="984"/>
         </w:trPr>
         <w:tc>
           <w:tcPr>
+            <w:cnfStyle w:val="001000000000" w:firstRow="0" w:lastRow="0" w:firstColumn="1" w:lastColumn="0" w:oddVBand="0" w:evenVBand="0" w:oddHBand="0" w:evenHBand="0" w:firstRowFirstColumn="0" w:firstRowLastColumn="0" w:lastRowFirstColumn="0" w:lastRowLastColumn="0"/>
             <w:tcW w:w="1526" w:type="dxa"/>
             <w:vAlign w:val="center"/>
           </w:tcPr>
           <w:p>
             <w:pPr>
-              <w:jc w:val="center"/>
-            </w:pPr>
-            <w:r>
-              <w:t>T003</w:t>
+              <w:jc w:val="left"/>
+            </w:pPr>
+            <w:r>
+              <w:t>T0004</w:t>
             </w:r>
           </w:p>
         </w:tc>
@@ -8647,7 +9116,8 @@
           </w:tcPr>
           <w:p>
             <w:pPr>
-              <w:jc w:val="center"/>
+              <w:jc w:val="left"/>
+              <w:cnfStyle w:val="000000010000" w:firstRow="0" w:lastRow="0" w:firstColumn="0" w:lastColumn="0" w:oddVBand="0" w:evenVBand="0" w:oddHBand="0" w:evenHBand="1" w:firstRowFirstColumn="0" w:firstRowLastColumn="0" w:lastRowFirstColumn="0" w:lastRowLastColumn="0"/>
             </w:pPr>
             <w:r>
               <w:t>Devaud Alan</w:t>
@@ -8662,15 +9132,10 @@
           <w:p>
             <w:pPr>
               <w:jc w:val="left"/>
-            </w:pPr>
-            <w:r>
-              <w:t xml:space="preserve">Sur le menu utilisateur, l’utilisateur est sur les séances </w:t>
-            </w:r>
-            <w:r>
-              <w:t>actuelles</w:t>
-            </w:r>
-            <w:r>
-              <w:t xml:space="preserve"> et il appuie sur le bouton « afficher séances précédentes »</w:t>
+              <w:cnfStyle w:val="000000010000" w:firstRow="0" w:lastRow="0" w:firstColumn="0" w:lastColumn="0" w:oddVBand="0" w:evenVBand="0" w:oddHBand="0" w:evenHBand="1" w:firstRowFirstColumn="0" w:firstRowLastColumn="0" w:lastRowFirstColumn="0" w:lastRowLastColumn="0"/>
+            </w:pPr>
+            <w:r>
+              <w:t>Sur une réservation, l’utilisateur valide alors que les inputs sont vides</w:t>
             </w:r>
           </w:p>
         </w:tc>
@@ -8681,30 +9146,47 @@
           </w:tcPr>
           <w:p>
             <w:pPr>
-              <w:jc w:val="right"/>
-            </w:pPr>
-            <w:r>
-              <w:t>Rien ne doit se passer</w:t>
+              <w:jc w:val="left"/>
+              <w:cnfStyle w:val="000000010000" w:firstRow="0" w:lastRow="0" w:firstColumn="0" w:lastColumn="0" w:oddVBand="0" w:evenVBand="0" w:oddHBand="0" w:evenHBand="1" w:firstRowFirstColumn="0" w:firstRowLastColumn="0" w:lastRowFirstColumn="0" w:lastRowLastColumn="0"/>
+            </w:pPr>
+            <w:r>
+              <w:t>Message d’erreur</w:t>
+            </w:r>
+            <w:r>
+              <w:t xml:space="preserve"> s’affiche</w:t>
+            </w:r>
+            <w:r>
+              <w:t> :</w:t>
+            </w:r>
+          </w:p>
+          <w:p>
+            <w:pPr>
+              <w:jc w:val="left"/>
+              <w:cnfStyle w:val="000000010000" w:firstRow="0" w:lastRow="0" w:firstColumn="0" w:lastColumn="0" w:oddVBand="0" w:evenVBand="0" w:oddHBand="0" w:evenHBand="1" w:firstRowFirstColumn="0" w:firstRowLastColumn="0" w:lastRowFirstColumn="0" w:lastRowLastColumn="0"/>
+            </w:pPr>
+            <w:r>
+              <w:t>« Les champs ne peuvent pas être vides »</w:t>
             </w:r>
           </w:p>
         </w:tc>
       </w:tr>
       <w:tr>
         <w:trPr>
-          <w:trHeight w:val="984"/>
-          <w:jc w:val="center"/>
+          <w:cnfStyle w:val="000000100000" w:firstRow="0" w:lastRow="0" w:firstColumn="0" w:lastColumn="0" w:oddVBand="0" w:evenVBand="0" w:oddHBand="1" w:evenHBand="0" w:firstRowFirstColumn="0" w:firstRowLastColumn="0" w:lastRowFirstColumn="0" w:lastRowLastColumn="0"/>
+          <w:trHeight w:val="843"/>
         </w:trPr>
         <w:tc>
           <w:tcPr>
+            <w:cnfStyle w:val="001000000000" w:firstRow="0" w:lastRow="0" w:firstColumn="1" w:lastColumn="0" w:oddVBand="0" w:evenVBand="0" w:oddHBand="0" w:evenHBand="0" w:firstRowFirstColumn="0" w:firstRowLastColumn="0" w:lastRowFirstColumn="0" w:lastRowLastColumn="0"/>
             <w:tcW w:w="1526" w:type="dxa"/>
             <w:vAlign w:val="center"/>
           </w:tcPr>
           <w:p>
             <w:pPr>
-              <w:jc w:val="center"/>
-            </w:pPr>
-            <w:r>
-              <w:t>T0004</w:t>
+              <w:jc w:val="left"/>
+            </w:pPr>
+            <w:r>
+              <w:t>T0005</w:t>
             </w:r>
           </w:p>
         </w:tc>
@@ -8715,7 +9197,8 @@
           </w:tcPr>
           <w:p>
             <w:pPr>
-              <w:jc w:val="center"/>
+              <w:jc w:val="left"/>
+              <w:cnfStyle w:val="000000100000" w:firstRow="0" w:lastRow="0" w:firstColumn="0" w:lastColumn="0" w:oddVBand="0" w:evenVBand="0" w:oddHBand="1" w:evenHBand="0" w:firstRowFirstColumn="0" w:firstRowLastColumn="0" w:lastRowFirstColumn="0" w:lastRowLastColumn="0"/>
             </w:pPr>
             <w:r>
               <w:t>Devaud Alan</w:t>
@@ -8730,9 +9213,19 @@
           <w:p>
             <w:pPr>
               <w:jc w:val="left"/>
-            </w:pPr>
-            <w:r>
-              <w:t>Sur une réservation, l’utilisateur valide alors que les inputs sont vides</w:t>
+              <w:cnfStyle w:val="000000100000" w:firstRow="0" w:lastRow="0" w:firstColumn="0" w:lastColumn="0" w:oddVBand="0" w:evenVBand="0" w:oddHBand="1" w:evenHBand="0" w:firstRowFirstColumn="0" w:firstRowLastColumn="0" w:lastRowFirstColumn="0" w:lastRowLastColumn="0"/>
+            </w:pPr>
+            <w:r>
+              <w:t xml:space="preserve">Sur une réservation, l’utilisateur </w:t>
+            </w:r>
+            <w:r>
+              <w:t xml:space="preserve">clique sur le bouton « - » </w:t>
+            </w:r>
+            <w:r>
+              <w:t>et l’input passe d’une valeur « 1 » à une valeur de « </w:t>
+            </w:r>
+            <w:r>
+              <w:t>0 »</w:t>
             </w:r>
           </w:p>
         </w:tc>
@@ -8743,44 +9236,32 @@
           </w:tcPr>
           <w:p>
             <w:pPr>
-              <w:jc w:val="right"/>
-            </w:pPr>
-            <w:r>
-              <w:t>Message d’erreur</w:t>
-            </w:r>
-            <w:r>
-              <w:t xml:space="preserve"> s’affiche</w:t>
-            </w:r>
-            <w:r>
-              <w:t> :</w:t>
-            </w:r>
-          </w:p>
-          <w:p>
-            <w:pPr>
-              <w:jc w:val="right"/>
-            </w:pPr>
-            <w:r>
-              <w:t>« Les champs ne peuvent pas être vides »</w:t>
+              <w:jc w:val="left"/>
+              <w:cnfStyle w:val="000000100000" w:firstRow="0" w:lastRow="0" w:firstColumn="0" w:lastColumn="0" w:oddVBand="0" w:evenVBand="0" w:oddHBand="1" w:evenHBand="0" w:firstRowFirstColumn="0" w:firstRowLastColumn="0" w:lastRowFirstColumn="0" w:lastRowLastColumn="0"/>
+            </w:pPr>
+            <w:r>
+              <w:t>Le bouton « - » est désactivé</w:t>
             </w:r>
           </w:p>
         </w:tc>
       </w:tr>
       <w:tr>
         <w:trPr>
-          <w:trHeight w:val="843"/>
-          <w:jc w:val="center"/>
+          <w:cnfStyle w:val="000000010000" w:firstRow="0" w:lastRow="0" w:firstColumn="0" w:lastColumn="0" w:oddVBand="0" w:evenVBand="0" w:oddHBand="0" w:evenHBand="1" w:firstRowFirstColumn="0" w:firstRowLastColumn="0" w:lastRowFirstColumn="0" w:lastRowLastColumn="0"/>
+          <w:trHeight w:val="828"/>
         </w:trPr>
         <w:tc>
           <w:tcPr>
+            <w:cnfStyle w:val="001000000000" w:firstRow="0" w:lastRow="0" w:firstColumn="1" w:lastColumn="0" w:oddVBand="0" w:evenVBand="0" w:oddHBand="0" w:evenHBand="0" w:firstRowFirstColumn="0" w:firstRowLastColumn="0" w:lastRowFirstColumn="0" w:lastRowLastColumn="0"/>
             <w:tcW w:w="1526" w:type="dxa"/>
             <w:vAlign w:val="center"/>
           </w:tcPr>
           <w:p>
             <w:pPr>
-              <w:jc w:val="center"/>
-            </w:pPr>
-            <w:r>
-              <w:t>T0005</w:t>
+              <w:jc w:val="left"/>
+            </w:pPr>
+            <w:r>
+              <w:t>T0006</w:t>
             </w:r>
           </w:p>
         </w:tc>
@@ -8791,7 +9272,8 @@
           </w:tcPr>
           <w:p>
             <w:pPr>
-              <w:jc w:val="center"/>
+              <w:jc w:val="left"/>
+              <w:cnfStyle w:val="000000010000" w:firstRow="0" w:lastRow="0" w:firstColumn="0" w:lastColumn="0" w:oddVBand="0" w:evenVBand="0" w:oddHBand="0" w:evenHBand="1" w:firstRowFirstColumn="0" w:firstRowLastColumn="0" w:lastRowFirstColumn="0" w:lastRowLastColumn="0"/>
             </w:pPr>
             <w:r>
               <w:t>Devaud Alan</w:t>
@@ -8806,18 +9288,10 @@
           <w:p>
             <w:pPr>
               <w:jc w:val="left"/>
-            </w:pPr>
-            <w:r>
-              <w:t xml:space="preserve">Sur une réservation, l’utilisateur </w:t>
-            </w:r>
-            <w:r>
-              <w:t xml:space="preserve">clique sur le bouton « - » </w:t>
-            </w:r>
-            <w:r>
-              <w:t>et l’input passe d’une valeur « 1 » à une valeur de « </w:t>
-            </w:r>
-            <w:r>
-              <w:t>0 »</w:t>
+              <w:cnfStyle w:val="000000010000" w:firstRow="0" w:lastRow="0" w:firstColumn="0" w:lastColumn="0" w:oddVBand="0" w:evenVBand="0" w:oddHBand="0" w:evenHBand="1" w:firstRowFirstColumn="0" w:firstRowLastColumn="0" w:lastRowFirstColumn="0" w:lastRowLastColumn="0"/>
+            </w:pPr>
+            <w:r>
+              <w:t>Sur une réservation, l’utilisateur essaye de rentrer lui-même le nombre de billets</w:t>
             </w:r>
           </w:p>
         </w:tc>
@@ -8828,30 +9302,32 @@
           </w:tcPr>
           <w:p>
             <w:pPr>
-              <w:jc w:val="right"/>
-            </w:pPr>
-            <w:r>
-              <w:t>Le bouton « - » est désactivé</w:t>
+              <w:jc w:val="left"/>
+              <w:cnfStyle w:val="000000010000" w:firstRow="0" w:lastRow="0" w:firstColumn="0" w:lastColumn="0" w:oddVBand="0" w:evenVBand="0" w:oddHBand="0" w:evenHBand="1" w:firstRowFirstColumn="0" w:firstRowLastColumn="0" w:lastRowFirstColumn="0" w:lastRowLastColumn="0"/>
+            </w:pPr>
+            <w:r>
+              <w:t>Rien ne se passe</w:t>
             </w:r>
           </w:p>
         </w:tc>
       </w:tr>
       <w:tr>
         <w:trPr>
-          <w:trHeight w:val="828"/>
-          <w:jc w:val="center"/>
+          <w:cnfStyle w:val="000000100000" w:firstRow="0" w:lastRow="0" w:firstColumn="0" w:lastColumn="0" w:oddVBand="0" w:evenVBand="0" w:oddHBand="1" w:evenHBand="0" w:firstRowFirstColumn="0" w:firstRowLastColumn="0" w:lastRowFirstColumn="0" w:lastRowLastColumn="0"/>
+          <w:trHeight w:val="839"/>
         </w:trPr>
         <w:tc>
           <w:tcPr>
+            <w:cnfStyle w:val="001000000000" w:firstRow="0" w:lastRow="0" w:firstColumn="1" w:lastColumn="0" w:oddVBand="0" w:evenVBand="0" w:oddHBand="0" w:evenHBand="0" w:firstRowFirstColumn="0" w:firstRowLastColumn="0" w:lastRowFirstColumn="0" w:lastRowLastColumn="0"/>
             <w:tcW w:w="1526" w:type="dxa"/>
             <w:vAlign w:val="center"/>
           </w:tcPr>
           <w:p>
             <w:pPr>
-              <w:jc w:val="center"/>
-            </w:pPr>
-            <w:r>
-              <w:t>T0006</w:t>
+              <w:jc w:val="left"/>
+            </w:pPr>
+            <w:r>
+              <w:t>T0007</w:t>
             </w:r>
           </w:p>
         </w:tc>
@@ -8862,7 +9338,8 @@
           </w:tcPr>
           <w:p>
             <w:pPr>
-              <w:jc w:val="center"/>
+              <w:jc w:val="left"/>
+              <w:cnfStyle w:val="000000100000" w:firstRow="0" w:lastRow="0" w:firstColumn="0" w:lastColumn="0" w:oddVBand="0" w:evenVBand="0" w:oddHBand="1" w:evenHBand="0" w:firstRowFirstColumn="0" w:firstRowLastColumn="0" w:lastRowFirstColumn="0" w:lastRowLastColumn="0"/>
             </w:pPr>
             <w:r>
               <w:t>Devaud Alan</w:t>
@@ -8877,9 +9354,10 @@
           <w:p>
             <w:pPr>
               <w:jc w:val="left"/>
-            </w:pPr>
-            <w:r>
-              <w:t>Sur une réservation, l’utilisateur essaye de rentrer lui-même le nombre de billets</w:t>
+              <w:cnfStyle w:val="000000100000" w:firstRow="0" w:lastRow="0" w:firstColumn="0" w:lastColumn="0" w:oddVBand="0" w:evenVBand="0" w:oddHBand="1" w:evenHBand="0" w:firstRowFirstColumn="0" w:firstRowLastColumn="0" w:lastRowFirstColumn="0" w:lastRowLastColumn="0"/>
+            </w:pPr>
+            <w:r>
+              <w:t>Au login administrateur, l’utilisateur rentre un mauvais mot de passe</w:t>
             </w:r>
           </w:p>
         </w:tc>
@@ -8890,30 +9368,53 @@
           </w:tcPr>
           <w:p>
             <w:pPr>
-              <w:jc w:val="right"/>
-            </w:pPr>
-            <w:r>
-              <w:t>Rien ne se passe</w:t>
+              <w:jc w:val="left"/>
+              <w:cnfStyle w:val="000000100000" w:firstRow="0" w:lastRow="0" w:firstColumn="0" w:lastColumn="0" w:oddVBand="0" w:evenVBand="0" w:oddHBand="1" w:evenHBand="0" w:firstRowFirstColumn="0" w:firstRowLastColumn="0" w:lastRowFirstColumn="0" w:lastRowLastColumn="0"/>
+            </w:pPr>
+            <w:r>
+              <w:t>Un message d’erreur s’affiche</w:t>
+            </w:r>
+            <w:r>
+              <w:t> :</w:t>
+            </w:r>
+          </w:p>
+          <w:p>
+            <w:pPr>
+              <w:jc w:val="left"/>
+              <w:cnfStyle w:val="000000100000" w:firstRow="0" w:lastRow="0" w:firstColumn="0" w:lastColumn="0" w:oddVBand="0" w:evenVBand="0" w:oddHBand="1" w:evenHBand="0" w:firstRowFirstColumn="0" w:firstRowLastColumn="0" w:lastRowFirstColumn="0" w:lastRowLastColumn="0"/>
+            </w:pPr>
+            <w:r>
+              <w:t>« Mot de passe inco</w:t>
+            </w:r>
+            <w:r>
+              <w:t>r</w:t>
+            </w:r>
+            <w:r>
+              <w:t>rect</w:t>
+            </w:r>
+            <w:r>
+              <w:t> »</w:t>
             </w:r>
           </w:p>
         </w:tc>
       </w:tr>
       <w:tr>
         <w:trPr>
-          <w:trHeight w:val="839"/>
-          <w:jc w:val="center"/>
+          <w:cnfStyle w:val="000000010000" w:firstRow="0" w:lastRow="0" w:firstColumn="0" w:lastColumn="0" w:oddVBand="0" w:evenVBand="0" w:oddHBand="0" w:evenHBand="1" w:firstRowFirstColumn="0" w:firstRowLastColumn="0" w:lastRowFirstColumn="0" w:lastRowLastColumn="0"/>
+          <w:trHeight w:val="992"/>
         </w:trPr>
         <w:tc>
           <w:tcPr>
+            <w:cnfStyle w:val="001000000000" w:firstRow="0" w:lastRow="0" w:firstColumn="1" w:lastColumn="0" w:oddVBand="0" w:evenVBand="0" w:oddHBand="0" w:evenHBand="0" w:firstRowFirstColumn="0" w:firstRowLastColumn="0" w:lastRowFirstColumn="0" w:lastRowLastColumn="0"/>
             <w:tcW w:w="1526" w:type="dxa"/>
             <w:vAlign w:val="center"/>
           </w:tcPr>
           <w:p>
             <w:pPr>
-              <w:jc w:val="center"/>
-            </w:pPr>
-            <w:r>
-              <w:t>T0007</w:t>
+              <w:jc w:val="left"/>
+            </w:pPr>
+            <w:r>
+              <w:t>T0008</w:t>
             </w:r>
           </w:p>
         </w:tc>
@@ -8924,7 +9425,8 @@
           </w:tcPr>
           <w:p>
             <w:pPr>
-              <w:jc w:val="center"/>
+              <w:jc w:val="left"/>
+              <w:cnfStyle w:val="000000010000" w:firstRow="0" w:lastRow="0" w:firstColumn="0" w:lastColumn="0" w:oddVBand="0" w:evenVBand="0" w:oddHBand="0" w:evenHBand="1" w:firstRowFirstColumn="0" w:firstRowLastColumn="0" w:lastRowFirstColumn="0" w:lastRowLastColumn="0"/>
             </w:pPr>
             <w:r>
               <w:t>Devaud Alan</w:t>
@@ -8939,9 +9441,13 @@
           <w:p>
             <w:pPr>
               <w:jc w:val="left"/>
-            </w:pPr>
-            <w:r>
-              <w:t>Au login administrateur, l’utilisateur rentre un mauvais mot de passe</w:t>
+              <w:cnfStyle w:val="000000010000" w:firstRow="0" w:lastRow="0" w:firstColumn="0" w:lastColumn="0" w:oddVBand="0" w:evenVBand="0" w:oddHBand="0" w:evenHBand="1" w:firstRowFirstColumn="0" w:firstRowLastColumn="0" w:lastRowFirstColumn="0" w:lastRowLastColumn="0"/>
+            </w:pPr>
+            <w:r>
+              <w:t>Sur le menu a</w:t>
+            </w:r>
+            <w:r>
+              <w:t>dministration, l’administrateur clique sur déconnexion</w:t>
             </w:r>
           </w:p>
         </w:tc>
@@ -8952,50 +9458,39 @@
           </w:tcPr>
           <w:p>
             <w:pPr>
-              <w:jc w:val="right"/>
-            </w:pPr>
-            <w:r>
-              <w:t>Un message d’erreur s’affiche</w:t>
-            </w:r>
-            <w:r>
-              <w:t> :</w:t>
-            </w:r>
-          </w:p>
-          <w:p>
-            <w:pPr>
-              <w:jc w:val="right"/>
-            </w:pPr>
-            <w:r>
-              <w:t>« Mot de passe inco</w:t>
-            </w:r>
-            <w:r>
-              <w:t>r</w:t>
-            </w:r>
-            <w:r>
-              <w:t>rect</w:t>
-            </w:r>
-            <w:r>
-              <w:t> »</w:t>
+              <w:jc w:val="left"/>
+              <w:cnfStyle w:val="000000010000" w:firstRow="0" w:lastRow="0" w:firstColumn="0" w:lastColumn="0" w:oddVBand="0" w:evenVBand="0" w:oddHBand="0" w:evenHBand="1" w:firstRowFirstColumn="0" w:firstRowLastColumn="0" w:lastRowFirstColumn="0" w:lastRowLastColumn="0"/>
+            </w:pPr>
+            <w:r>
+              <w:t>La déconnexion s’effectue</w:t>
+            </w:r>
+            <w:r>
+              <w:t>, la fenêtre d’administration disparait</w:t>
+            </w:r>
+            <w:r>
+              <w:t xml:space="preserve"> et le menu utilisateur s’affiche</w:t>
             </w:r>
           </w:p>
         </w:tc>
       </w:tr>
       <w:tr>
         <w:trPr>
-          <w:trHeight w:val="992"/>
-          <w:jc w:val="center"/>
+          <w:cnfStyle w:val="000000100000" w:firstRow="0" w:lastRow="0" w:firstColumn="0" w:lastColumn="0" w:oddVBand="0" w:evenVBand="0" w:oddHBand="1" w:evenHBand="0" w:firstRowFirstColumn="0" w:firstRowLastColumn="0" w:lastRowFirstColumn="0" w:lastRowLastColumn="0"/>
+          <w:trHeight w:val="850"/>
         </w:trPr>
         <w:tc>
           <w:tcPr>
+            <w:cnfStyle w:val="001000000000" w:firstRow="0" w:lastRow="0" w:firstColumn="1" w:lastColumn="0" w:oddVBand="0" w:evenVBand="0" w:oddHBand="0" w:evenHBand="0" w:firstRowFirstColumn="0" w:firstRowLastColumn="0" w:lastRowFirstColumn="0" w:lastRowLastColumn="0"/>
             <w:tcW w:w="1526" w:type="dxa"/>
             <w:vAlign w:val="center"/>
           </w:tcPr>
           <w:p>
             <w:pPr>
-              <w:jc w:val="center"/>
-            </w:pPr>
-            <w:r>
-              <w:t>T0008</w:t>
+              <w:jc w:val="left"/>
+            </w:pPr>
+            <w:r>
+              <w:lastRenderedPageBreak/>
+              <w:t>T0009</w:t>
             </w:r>
           </w:p>
         </w:tc>
@@ -9006,7 +9501,8 @@
           </w:tcPr>
           <w:p>
             <w:pPr>
-              <w:jc w:val="center"/>
+              <w:jc w:val="left"/>
+              <w:cnfStyle w:val="000000100000" w:firstRow="0" w:lastRow="0" w:firstColumn="0" w:lastColumn="0" w:oddVBand="0" w:evenVBand="0" w:oddHBand="1" w:evenHBand="0" w:firstRowFirstColumn="0" w:firstRowLastColumn="0" w:lastRowFirstColumn="0" w:lastRowLastColumn="0"/>
             </w:pPr>
             <w:r>
               <w:t>Devaud Alan</w:t>
@@ -9021,12 +9517,28 @@
           <w:p>
             <w:pPr>
               <w:jc w:val="left"/>
-            </w:pPr>
-            <w:r>
-              <w:t>Sur le menu a</w:t>
-            </w:r>
-            <w:r>
-              <w:t>dministration, l’administrateur clique sur déconnexion</w:t>
+              <w:cnfStyle w:val="000000100000" w:firstRow="0" w:lastRow="0" w:firstColumn="0" w:lastColumn="0" w:oddVBand="0" w:evenVBand="0" w:oddHBand="1" w:evenHBand="0" w:firstRowFirstColumn="0" w:firstRowLastColumn="0" w:lastRowFirstColumn="0" w:lastRowLastColumn="0"/>
+            </w:pPr>
+            <w:r>
+              <w:t xml:space="preserve">Sur la fenêtre de gestion, </w:t>
+            </w:r>
+            <w:r>
+              <w:t>l’utilisateur clique sur modifier</w:t>
+            </w:r>
+            <w:r>
+              <w:t xml:space="preserve"> alors qu</w:t>
+            </w:r>
+            <w:r>
+              <w:t>’</w:t>
+            </w:r>
+            <w:r>
+              <w:t xml:space="preserve">aucun élément </w:t>
+            </w:r>
+            <w:r>
+              <w:t>n’</w:t>
+            </w:r>
+            <w:r>
+              <w:t>est sélectionné</w:t>
             </w:r>
           </w:p>
         </w:tc>
@@ -9037,37 +9549,32 @@
           </w:tcPr>
           <w:p>
             <w:pPr>
-              <w:jc w:val="right"/>
-            </w:pPr>
-            <w:r>
-              <w:t>La déconnexion s’effectue</w:t>
-            </w:r>
-            <w:r>
-              <w:t>, la fenêtre d’administration disparait</w:t>
-            </w:r>
-            <w:r>
-              <w:t xml:space="preserve"> et le menu utilisateur s’affiche</w:t>
+              <w:jc w:val="left"/>
+              <w:cnfStyle w:val="000000100000" w:firstRow="0" w:lastRow="0" w:firstColumn="0" w:lastColumn="0" w:oddVBand="0" w:evenVBand="0" w:oddHBand="1" w:evenHBand="0" w:firstRowFirstColumn="0" w:firstRowLastColumn="0" w:lastRowFirstColumn="0" w:lastRowLastColumn="0"/>
+            </w:pPr>
+            <w:r>
+              <w:t>Un message d’erreur s’affiche (Bouton non cliquable)</w:t>
             </w:r>
           </w:p>
         </w:tc>
       </w:tr>
       <w:tr>
         <w:trPr>
+          <w:cnfStyle w:val="000000010000" w:firstRow="0" w:lastRow="0" w:firstColumn="0" w:lastColumn="0" w:oddVBand="0" w:evenVBand="0" w:oddHBand="0" w:evenHBand="1" w:firstRowFirstColumn="0" w:firstRowLastColumn="0" w:lastRowFirstColumn="0" w:lastRowLastColumn="0"/>
           <w:trHeight w:val="850"/>
-          <w:jc w:val="center"/>
         </w:trPr>
         <w:tc>
           <w:tcPr>
+            <w:cnfStyle w:val="001000000000" w:firstRow="0" w:lastRow="0" w:firstColumn="1" w:lastColumn="0" w:oddVBand="0" w:evenVBand="0" w:oddHBand="0" w:evenHBand="0" w:firstRowFirstColumn="0" w:firstRowLastColumn="0" w:lastRowFirstColumn="0" w:lastRowLastColumn="0"/>
             <w:tcW w:w="1526" w:type="dxa"/>
             <w:vAlign w:val="center"/>
           </w:tcPr>
           <w:p>
             <w:pPr>
-              <w:jc w:val="center"/>
-            </w:pPr>
-            <w:r>
-              <w:lastRenderedPageBreak/>
-              <w:t>T0009</w:t>
+              <w:jc w:val="left"/>
+            </w:pPr>
+            <w:r>
+              <w:t>T0010</w:t>
             </w:r>
           </w:p>
         </w:tc>
@@ -9078,7 +9585,8 @@
           </w:tcPr>
           <w:p>
             <w:pPr>
-              <w:jc w:val="center"/>
+              <w:jc w:val="left"/>
+              <w:cnfStyle w:val="000000010000" w:firstRow="0" w:lastRow="0" w:firstColumn="0" w:lastColumn="0" w:oddVBand="0" w:evenVBand="0" w:oddHBand="0" w:evenHBand="1" w:firstRowFirstColumn="0" w:firstRowLastColumn="0" w:lastRowFirstColumn="0" w:lastRowLastColumn="0"/>
             </w:pPr>
             <w:r>
               <w:t>Devaud Alan</w:t>
@@ -9093,27 +9601,19 @@
           <w:p>
             <w:pPr>
               <w:jc w:val="left"/>
-            </w:pPr>
-            <w:r>
-              <w:t xml:space="preserve">Sur la fenêtre de gestion, </w:t>
-            </w:r>
-            <w:r>
-              <w:t>l’utilisateur clique sur modifier</w:t>
-            </w:r>
-            <w:r>
-              <w:t xml:space="preserve"> alors qu</w:t>
-            </w:r>
-            <w:r>
-              <w:t>’</w:t>
-            </w:r>
-            <w:r>
-              <w:t xml:space="preserve">aucun élément </w:t>
-            </w:r>
-            <w:r>
-              <w:t>n’</w:t>
-            </w:r>
-            <w:r>
-              <w:t>est sélectionné</w:t>
+              <w:cnfStyle w:val="000000010000" w:firstRow="0" w:lastRow="0" w:firstColumn="0" w:lastColumn="0" w:oddVBand="0" w:evenVBand="0" w:oddHBand="0" w:evenHBand="1" w:firstRowFirstColumn="0" w:firstRowLastColumn="0" w:lastRowFirstColumn="0" w:lastRowLastColumn="0"/>
+            </w:pPr>
+            <w:r>
+              <w:t xml:space="preserve">Sur la fenêtre de gestion, aucun </w:t>
+            </w:r>
+            <w:r>
+              <w:t>élément n’est</w:t>
+            </w:r>
+            <w:r>
+              <w:t xml:space="preserve"> </w:t>
+            </w:r>
+            <w:r>
+              <w:t>sélectionné</w:t>
             </w:r>
           </w:p>
         </w:tc>
@@ -9124,30 +9624,35 @@
           </w:tcPr>
           <w:p>
             <w:pPr>
-              <w:jc w:val="right"/>
-            </w:pPr>
-            <w:r>
-              <w:t>Un message d’erreur s’affiche (Bouton non cliquable)</w:t>
+              <w:jc w:val="left"/>
+              <w:cnfStyle w:val="000000010000" w:firstRow="0" w:lastRow="0" w:firstColumn="0" w:lastColumn="0" w:oddVBand="0" w:evenVBand="0" w:oddHBand="0" w:evenHBand="1" w:firstRowFirstColumn="0" w:firstRowLastColumn="0" w:lastRowFirstColumn="0" w:lastRowLastColumn="0"/>
+            </w:pPr>
+            <w:r>
+              <w:t>Les boutons « Modifier » et « Supprimer »</w:t>
+            </w:r>
+            <w:r>
+              <w:t xml:space="preserve"> sont désactivés</w:t>
             </w:r>
           </w:p>
         </w:tc>
       </w:tr>
       <w:tr>
         <w:trPr>
-          <w:trHeight w:val="850"/>
-          <w:jc w:val="center"/>
+          <w:cnfStyle w:val="000000100000" w:firstRow="0" w:lastRow="0" w:firstColumn="0" w:lastColumn="0" w:oddVBand="0" w:evenVBand="0" w:oddHBand="1" w:evenHBand="0" w:firstRowFirstColumn="0" w:firstRowLastColumn="0" w:lastRowFirstColumn="0" w:lastRowLastColumn="0"/>
+          <w:trHeight w:val="835"/>
         </w:trPr>
         <w:tc>
           <w:tcPr>
+            <w:cnfStyle w:val="001000000000" w:firstRow="0" w:lastRow="0" w:firstColumn="1" w:lastColumn="0" w:oddVBand="0" w:evenVBand="0" w:oddHBand="0" w:evenHBand="0" w:firstRowFirstColumn="0" w:firstRowLastColumn="0" w:lastRowFirstColumn="0" w:lastRowLastColumn="0"/>
             <w:tcW w:w="1526" w:type="dxa"/>
             <w:vAlign w:val="center"/>
           </w:tcPr>
           <w:p>
             <w:pPr>
-              <w:jc w:val="center"/>
-            </w:pPr>
-            <w:r>
-              <w:t>T0010</w:t>
+              <w:jc w:val="left"/>
+            </w:pPr>
+            <w:r>
+              <w:t>T0011</w:t>
             </w:r>
           </w:p>
         </w:tc>
@@ -9158,7 +9663,8 @@
           </w:tcPr>
           <w:p>
             <w:pPr>
-              <w:jc w:val="center"/>
+              <w:jc w:val="left"/>
+              <w:cnfStyle w:val="000000100000" w:firstRow="0" w:lastRow="0" w:firstColumn="0" w:lastColumn="0" w:oddVBand="0" w:evenVBand="0" w:oddHBand="1" w:evenHBand="0" w:firstRowFirstColumn="0" w:firstRowLastColumn="0" w:lastRowFirstColumn="0" w:lastRowLastColumn="0"/>
             </w:pPr>
             <w:r>
               <w:t>Devaud Alan</w:t>
@@ -9173,18 +9679,10 @@
           <w:p>
             <w:pPr>
               <w:jc w:val="left"/>
-            </w:pPr>
-            <w:r>
-              <w:t xml:space="preserve">Sur la fenêtre de gestion, aucun </w:t>
-            </w:r>
-            <w:r>
-              <w:t>élément n’est</w:t>
-            </w:r>
-            <w:r>
-              <w:t xml:space="preserve"> </w:t>
-            </w:r>
-            <w:r>
-              <w:t>sélectionné</w:t>
+              <w:cnfStyle w:val="000000100000" w:firstRow="0" w:lastRow="0" w:firstColumn="0" w:lastColumn="0" w:oddVBand="0" w:evenVBand="0" w:oddHBand="1" w:evenHBand="0" w:firstRowFirstColumn="0" w:firstRowLastColumn="0" w:lastRowFirstColumn="0" w:lastRowLastColumn="0"/>
+            </w:pPr>
+            <w:r>
+              <w:t>Sur la fenêtre de gestion, l’utilisateur sélectionne un élément et clique sur le bouton « Supprimer »</w:t>
             </w:r>
           </w:p>
         </w:tc>
@@ -9195,33 +9693,32 @@
           </w:tcPr>
           <w:p>
             <w:pPr>
-              <w:jc w:val="right"/>
-            </w:pPr>
-            <w:r>
-              <w:t>Les boutons « Modifier » et « Supprimer »</w:t>
-            </w:r>
-            <w:r>
-              <w:t xml:space="preserve"> sont désactivés</w:t>
+              <w:jc w:val="left"/>
+              <w:cnfStyle w:val="000000100000" w:firstRow="0" w:lastRow="0" w:firstColumn="0" w:lastColumn="0" w:oddVBand="0" w:evenVBand="0" w:oddHBand="1" w:evenHBand="0" w:firstRowFirstColumn="0" w:firstRowLastColumn="0" w:lastRowFirstColumn="0" w:lastRowLastColumn="0"/>
+            </w:pPr>
+            <w:r>
+              <w:t>Un message de confirmation s’affiche</w:t>
             </w:r>
           </w:p>
         </w:tc>
       </w:tr>
       <w:tr>
         <w:trPr>
+          <w:cnfStyle w:val="000000010000" w:firstRow="0" w:lastRow="0" w:firstColumn="0" w:lastColumn="0" w:oddVBand="0" w:evenVBand="0" w:oddHBand="0" w:evenHBand="1" w:firstRowFirstColumn="0" w:firstRowLastColumn="0" w:lastRowFirstColumn="0" w:lastRowLastColumn="0"/>
           <w:trHeight w:val="835"/>
-          <w:jc w:val="center"/>
         </w:trPr>
         <w:tc>
           <w:tcPr>
+            <w:cnfStyle w:val="001000000000" w:firstRow="0" w:lastRow="0" w:firstColumn="1" w:lastColumn="0" w:oddVBand="0" w:evenVBand="0" w:oddHBand="0" w:evenHBand="0" w:firstRowFirstColumn="0" w:firstRowLastColumn="0" w:lastRowFirstColumn="0" w:lastRowLastColumn="0"/>
             <w:tcW w:w="1526" w:type="dxa"/>
             <w:vAlign w:val="center"/>
           </w:tcPr>
           <w:p>
             <w:pPr>
-              <w:jc w:val="center"/>
-            </w:pPr>
-            <w:r>
-              <w:t>T0011</w:t>
+              <w:jc w:val="left"/>
+            </w:pPr>
+            <w:r>
+              <w:t>T0012</w:t>
             </w:r>
           </w:p>
         </w:tc>
@@ -9232,7 +9729,8 @@
           </w:tcPr>
           <w:p>
             <w:pPr>
-              <w:jc w:val="center"/>
+              <w:jc w:val="left"/>
+              <w:cnfStyle w:val="000000010000" w:firstRow="0" w:lastRow="0" w:firstColumn="0" w:lastColumn="0" w:oddVBand="0" w:evenVBand="0" w:oddHBand="0" w:evenHBand="1" w:firstRowFirstColumn="0" w:firstRowLastColumn="0" w:lastRowFirstColumn="0" w:lastRowLastColumn="0"/>
             </w:pPr>
             <w:r>
               <w:t>Devaud Alan</w:t>
@@ -9247,9 +9745,13 @@
           <w:p>
             <w:pPr>
               <w:jc w:val="left"/>
-            </w:pPr>
-            <w:r>
-              <w:t>Sur la fenêtre de gestion, l’utilisateur sélectionne un élément et clique sur le bouton « Supprimer »</w:t>
+              <w:cnfStyle w:val="000000010000" w:firstRow="0" w:lastRow="0" w:firstColumn="0" w:lastColumn="0" w:oddVBand="0" w:evenVBand="0" w:oddHBand="0" w:evenHBand="1" w:firstRowFirstColumn="0" w:firstRowLastColumn="0" w:lastRowFirstColumn="0" w:lastRowLastColumn="0"/>
+            </w:pPr>
+            <w:r>
+              <w:t xml:space="preserve">Sur la fenêtre de gestion, lors de la modification, </w:t>
+            </w:r>
+            <w:r>
+              <w:t>tous les inputs sont vides et l’utilisateur clique sur le bouton « Valider »</w:t>
             </w:r>
           </w:p>
         </w:tc>
@@ -9260,30 +9762,44 @@
           </w:tcPr>
           <w:p>
             <w:pPr>
-              <w:jc w:val="right"/>
-            </w:pPr>
-            <w:r>
-              <w:t>Un message de confirmation s’affiche</w:t>
+              <w:jc w:val="left"/>
+              <w:cnfStyle w:val="000000010000" w:firstRow="0" w:lastRow="0" w:firstColumn="0" w:lastColumn="0" w:oddVBand="0" w:evenVBand="0" w:oddHBand="0" w:evenHBand="1" w:firstRowFirstColumn="0" w:firstRowLastColumn="0" w:lastRowFirstColumn="0" w:lastRowLastColumn="0"/>
+            </w:pPr>
+            <w:r>
+              <w:t>Message d’erreur</w:t>
+            </w:r>
+            <w:r>
+              <w:t> :</w:t>
+            </w:r>
+          </w:p>
+          <w:p>
+            <w:pPr>
+              <w:jc w:val="left"/>
+              <w:cnfStyle w:val="000000010000" w:firstRow="0" w:lastRow="0" w:firstColumn="0" w:lastColumn="0" w:oddVBand="0" w:evenVBand="0" w:oddHBand="0" w:evenHBand="1" w:firstRowFirstColumn="0" w:firstRowLastColumn="0" w:lastRowFirstColumn="0" w:lastRowLastColumn="0"/>
+            </w:pPr>
+            <w:r>
+              <w:t>« Les champs doivent être remplis »</w:t>
             </w:r>
           </w:p>
         </w:tc>
       </w:tr>
       <w:tr>
         <w:trPr>
+          <w:cnfStyle w:val="000000100000" w:firstRow="0" w:lastRow="0" w:firstColumn="0" w:lastColumn="0" w:oddVBand="0" w:evenVBand="0" w:oddHBand="1" w:evenHBand="0" w:firstRowFirstColumn="0" w:firstRowLastColumn="0" w:lastRowFirstColumn="0" w:lastRowLastColumn="0"/>
           <w:trHeight w:val="835"/>
-          <w:jc w:val="center"/>
         </w:trPr>
         <w:tc>
           <w:tcPr>
+            <w:cnfStyle w:val="001000000000" w:firstRow="0" w:lastRow="0" w:firstColumn="1" w:lastColumn="0" w:oddVBand="0" w:evenVBand="0" w:oddHBand="0" w:evenHBand="0" w:firstRowFirstColumn="0" w:firstRowLastColumn="0" w:lastRowFirstColumn="0" w:lastRowLastColumn="0"/>
             <w:tcW w:w="1526" w:type="dxa"/>
             <w:vAlign w:val="center"/>
           </w:tcPr>
           <w:p>
             <w:pPr>
-              <w:jc w:val="center"/>
-            </w:pPr>
-            <w:r>
-              <w:t>T0012</w:t>
+              <w:jc w:val="left"/>
+            </w:pPr>
+            <w:r>
+              <w:t>T0013</w:t>
             </w:r>
           </w:p>
         </w:tc>
@@ -9294,7 +9810,8 @@
           </w:tcPr>
           <w:p>
             <w:pPr>
-              <w:jc w:val="center"/>
+              <w:jc w:val="left"/>
+              <w:cnfStyle w:val="000000100000" w:firstRow="0" w:lastRow="0" w:firstColumn="0" w:lastColumn="0" w:oddVBand="0" w:evenVBand="0" w:oddHBand="1" w:evenHBand="0" w:firstRowFirstColumn="0" w:firstRowLastColumn="0" w:lastRowFirstColumn="0" w:lastRowLastColumn="0"/>
             </w:pPr>
             <w:r>
               <w:t>Devaud Alan</w:t>
@@ -9309,12 +9826,25 @@
           <w:p>
             <w:pPr>
               <w:jc w:val="left"/>
-            </w:pPr>
-            <w:r>
-              <w:t xml:space="preserve">Sur la fenêtre de gestion, lors de la modification, </w:t>
-            </w:r>
-            <w:r>
-              <w:t>tous les inputs sont vides et l’utilisateur clique sur le bouton « Valider »</w:t>
+              <w:cnfStyle w:val="000000100000" w:firstRow="0" w:lastRow="0" w:firstColumn="0" w:lastColumn="0" w:oddVBand="0" w:evenVBand="0" w:oddHBand="1" w:evenHBand="0" w:firstRowFirstColumn="0" w:firstRowLastColumn="0" w:lastRowFirstColumn="0" w:lastRowLastColumn="0"/>
+            </w:pPr>
+            <w:r>
+              <w:t xml:space="preserve">Sur </w:t>
+            </w:r>
+            <w:r>
+              <w:t>la</w:t>
+            </w:r>
+            <w:r>
+              <w:t xml:space="preserve"> fenêtre de gestion, </w:t>
+            </w:r>
+            <w:r>
+              <w:t>lors de la modification, l</w:t>
+            </w:r>
+            <w:r>
+              <w:t>’administrateur</w:t>
+            </w:r>
+            <w:r>
+              <w:t xml:space="preserve"> a modifié des champs et appuie sur annuler</w:t>
             </w:r>
           </w:p>
         </w:tc>
@@ -9325,41 +9855,32 @@
           </w:tcPr>
           <w:p>
             <w:pPr>
-              <w:jc w:val="right"/>
-            </w:pPr>
-            <w:r>
-              <w:t>Message d’erreur</w:t>
-            </w:r>
-            <w:r>
-              <w:t> :</w:t>
-            </w:r>
-          </w:p>
-          <w:p>
-            <w:pPr>
-              <w:jc w:val="right"/>
-            </w:pPr>
-            <w:r>
-              <w:t>« Les champs doivent être remplis »</w:t>
+              <w:jc w:val="left"/>
+              <w:cnfStyle w:val="000000100000" w:firstRow="0" w:lastRow="0" w:firstColumn="0" w:lastColumn="0" w:oddVBand="0" w:evenVBand="0" w:oddHBand="1" w:evenHBand="0" w:firstRowFirstColumn="0" w:firstRowLastColumn="0" w:lastRowFirstColumn="0" w:lastRowLastColumn="0"/>
+            </w:pPr>
+            <w:r>
+              <w:t>Un message de confirmation s’affiche</w:t>
             </w:r>
           </w:p>
         </w:tc>
       </w:tr>
       <w:tr>
         <w:trPr>
+          <w:cnfStyle w:val="000000010000" w:firstRow="0" w:lastRow="0" w:firstColumn="0" w:lastColumn="0" w:oddVBand="0" w:evenVBand="0" w:oddHBand="0" w:evenHBand="1" w:firstRowFirstColumn="0" w:firstRowLastColumn="0" w:lastRowFirstColumn="0" w:lastRowLastColumn="0"/>
           <w:trHeight w:val="835"/>
-          <w:jc w:val="center"/>
         </w:trPr>
         <w:tc>
           <w:tcPr>
+            <w:cnfStyle w:val="001000000000" w:firstRow="0" w:lastRow="0" w:firstColumn="1" w:lastColumn="0" w:oddVBand="0" w:evenVBand="0" w:oddHBand="0" w:evenHBand="0" w:firstRowFirstColumn="0" w:firstRowLastColumn="0" w:lastRowFirstColumn="0" w:lastRowLastColumn="0"/>
             <w:tcW w:w="1526" w:type="dxa"/>
             <w:vAlign w:val="center"/>
           </w:tcPr>
           <w:p>
             <w:pPr>
-              <w:jc w:val="center"/>
-            </w:pPr>
-            <w:r>
-              <w:t>T0013</w:t>
+              <w:jc w:val="left"/>
+            </w:pPr>
+            <w:r>
+              <w:t>T0014</w:t>
             </w:r>
           </w:p>
         </w:tc>
@@ -9370,7 +9891,8 @@
           </w:tcPr>
           <w:p>
             <w:pPr>
-              <w:jc w:val="center"/>
+              <w:jc w:val="left"/>
+              <w:cnfStyle w:val="000000010000" w:firstRow="0" w:lastRow="0" w:firstColumn="0" w:lastColumn="0" w:oddVBand="0" w:evenVBand="0" w:oddHBand="0" w:evenHBand="1" w:firstRowFirstColumn="0" w:firstRowLastColumn="0" w:lastRowFirstColumn="0" w:lastRowLastColumn="0"/>
             </w:pPr>
             <w:r>
               <w:t>Devaud Alan</w:t>
@@ -9385,24 +9907,19 @@
           <w:p>
             <w:pPr>
               <w:jc w:val="left"/>
-            </w:pPr>
-            <w:r>
-              <w:t xml:space="preserve">Sur </w:t>
-            </w:r>
-            <w:r>
-              <w:t>la</w:t>
-            </w:r>
-            <w:r>
-              <w:t xml:space="preserve"> fenêtre de gestion, </w:t>
-            </w:r>
-            <w:r>
-              <w:t>lors de la modification, l</w:t>
-            </w:r>
-            <w:r>
-              <w:t>’administrateur</w:t>
-            </w:r>
-            <w:r>
-              <w:t xml:space="preserve"> a modifié des champs et appuie sur annuler</w:t>
+              <w:cnfStyle w:val="000000010000" w:firstRow="0" w:lastRow="0" w:firstColumn="0" w:lastColumn="0" w:oddVBand="0" w:evenVBand="0" w:oddHBand="0" w:evenHBand="1" w:firstRowFirstColumn="0" w:firstRowLastColumn="0" w:lastRowFirstColumn="0" w:lastRowLastColumn="0"/>
+            </w:pPr>
+            <w:r>
+              <w:t xml:space="preserve">Sur la fenêtre d’ajout d’un </w:t>
+            </w:r>
+            <w:r>
+              <w:t>élément</w:t>
+            </w:r>
+            <w:r>
+              <w:t>, a</w:t>
+            </w:r>
+            <w:r>
+              <w:t>ucun champ n’est rempli</w:t>
             </w:r>
           </w:p>
         </w:tc>
@@ -9413,30 +9930,32 @@
           </w:tcPr>
           <w:p>
             <w:pPr>
-              <w:jc w:val="right"/>
-            </w:pPr>
-            <w:r>
-              <w:t>Un message de confirmation s’affiche</w:t>
+              <w:jc w:val="left"/>
+              <w:cnfStyle w:val="000000010000" w:firstRow="0" w:lastRow="0" w:firstColumn="0" w:lastColumn="0" w:oddVBand="0" w:evenVBand="0" w:oddHBand="0" w:evenHBand="1" w:firstRowFirstColumn="0" w:firstRowLastColumn="0" w:lastRowFirstColumn="0" w:lastRowLastColumn="0"/>
+            </w:pPr>
+            <w:r>
+              <w:t>Le bouton « Ajouter » est désactivé</w:t>
             </w:r>
           </w:p>
         </w:tc>
       </w:tr>
       <w:tr>
         <w:trPr>
+          <w:cnfStyle w:val="000000100000" w:firstRow="0" w:lastRow="0" w:firstColumn="0" w:lastColumn="0" w:oddVBand="0" w:evenVBand="0" w:oddHBand="1" w:evenHBand="0" w:firstRowFirstColumn="0" w:firstRowLastColumn="0" w:lastRowFirstColumn="0" w:lastRowLastColumn="0"/>
           <w:trHeight w:val="835"/>
-          <w:jc w:val="center"/>
         </w:trPr>
         <w:tc>
           <w:tcPr>
+            <w:cnfStyle w:val="001000000000" w:firstRow="0" w:lastRow="0" w:firstColumn="1" w:lastColumn="0" w:oddVBand="0" w:evenVBand="0" w:oddHBand="0" w:evenHBand="0" w:firstRowFirstColumn="0" w:firstRowLastColumn="0" w:lastRowFirstColumn="0" w:lastRowLastColumn="0"/>
             <w:tcW w:w="1526" w:type="dxa"/>
             <w:vAlign w:val="center"/>
           </w:tcPr>
           <w:p>
             <w:pPr>
-              <w:jc w:val="center"/>
-            </w:pPr>
-            <w:r>
-              <w:t>T0014</w:t>
+              <w:jc w:val="left"/>
+            </w:pPr>
+            <w:r>
+              <w:t>T0015</w:t>
             </w:r>
           </w:p>
         </w:tc>
@@ -9447,7 +9966,8 @@
           </w:tcPr>
           <w:p>
             <w:pPr>
-              <w:jc w:val="center"/>
+              <w:jc w:val="left"/>
+              <w:cnfStyle w:val="000000100000" w:firstRow="0" w:lastRow="0" w:firstColumn="0" w:lastColumn="0" w:oddVBand="0" w:evenVBand="0" w:oddHBand="1" w:evenHBand="0" w:firstRowFirstColumn="0" w:firstRowLastColumn="0" w:lastRowFirstColumn="0" w:lastRowLastColumn="0"/>
             </w:pPr>
             <w:r>
               <w:t>Devaud Alan</w:t>
@@ -9462,18 +9982,16 @@
           <w:p>
             <w:pPr>
               <w:jc w:val="left"/>
-            </w:pPr>
-            <w:r>
-              <w:t xml:space="preserve">Sur la fenêtre d’ajout d’un </w:t>
-            </w:r>
-            <w:r>
-              <w:t>élément</w:t>
-            </w:r>
-            <w:r>
-              <w:t>, a</w:t>
-            </w:r>
-            <w:r>
-              <w:t>ucun champ n’est rempli</w:t>
+              <w:cnfStyle w:val="000000100000" w:firstRow="0" w:lastRow="0" w:firstColumn="0" w:lastColumn="0" w:oddVBand="0" w:evenVBand="0" w:oddHBand="1" w:evenHBand="0" w:firstRowFirstColumn="0" w:firstRowLastColumn="0" w:lastRowFirstColumn="0" w:lastRowLastColumn="0"/>
+            </w:pPr>
+            <w:r>
+              <w:t xml:space="preserve">Sur la fenêtre d’ajout d’un élément, </w:t>
+            </w:r>
+            <w:r>
+              <w:t>tous les champs sont rempli</w:t>
+            </w:r>
+            <w:r>
+              <w:t>s</w:t>
             </w:r>
           </w:p>
         </w:tc>
@@ -9484,30 +10002,32 @@
           </w:tcPr>
           <w:p>
             <w:pPr>
-              <w:jc w:val="right"/>
-            </w:pPr>
-            <w:r>
-              <w:t>Le bouton « Ajouter » est désactivé</w:t>
+              <w:jc w:val="left"/>
+              <w:cnfStyle w:val="000000100000" w:firstRow="0" w:lastRow="0" w:firstColumn="0" w:lastColumn="0" w:oddVBand="0" w:evenVBand="0" w:oddHBand="1" w:evenHBand="0" w:firstRowFirstColumn="0" w:firstRowLastColumn="0" w:lastRowFirstColumn="0" w:lastRowLastColumn="0"/>
+            </w:pPr>
+            <w:r>
+              <w:t>Le bouton « Ajouter » est activé</w:t>
             </w:r>
           </w:p>
         </w:tc>
       </w:tr>
       <w:tr>
         <w:trPr>
+          <w:cnfStyle w:val="000000010000" w:firstRow="0" w:lastRow="0" w:firstColumn="0" w:lastColumn="0" w:oddVBand="0" w:evenVBand="0" w:oddHBand="0" w:evenHBand="1" w:firstRowFirstColumn="0" w:firstRowLastColumn="0" w:lastRowFirstColumn="0" w:lastRowLastColumn="0"/>
           <w:trHeight w:val="835"/>
-          <w:jc w:val="center"/>
         </w:trPr>
         <w:tc>
           <w:tcPr>
+            <w:cnfStyle w:val="001000000000" w:firstRow="0" w:lastRow="0" w:firstColumn="1" w:lastColumn="0" w:oddVBand="0" w:evenVBand="0" w:oddHBand="0" w:evenHBand="0" w:firstRowFirstColumn="0" w:firstRowLastColumn="0" w:lastRowFirstColumn="0" w:lastRowLastColumn="0"/>
             <w:tcW w:w="1526" w:type="dxa"/>
             <w:vAlign w:val="center"/>
           </w:tcPr>
           <w:p>
             <w:pPr>
-              <w:jc w:val="center"/>
-            </w:pPr>
-            <w:r>
-              <w:t>T0015</w:t>
+              <w:jc w:val="left"/>
+            </w:pPr>
+            <w:r>
+              <w:t>T0016</w:t>
             </w:r>
           </w:p>
         </w:tc>
@@ -9518,7 +10038,8 @@
           </w:tcPr>
           <w:p>
             <w:pPr>
-              <w:jc w:val="center"/>
+              <w:jc w:val="left"/>
+              <w:cnfStyle w:val="000000010000" w:firstRow="0" w:lastRow="0" w:firstColumn="0" w:lastColumn="0" w:oddVBand="0" w:evenVBand="0" w:oddHBand="0" w:evenHBand="1" w:firstRowFirstColumn="0" w:firstRowLastColumn="0" w:lastRowFirstColumn="0" w:lastRowLastColumn="0"/>
             </w:pPr>
             <w:r>
               <w:t>Devaud Alan</w:t>
@@ -9533,15 +10054,25 @@
           <w:p>
             <w:pPr>
               <w:jc w:val="left"/>
-            </w:pPr>
-            <w:r>
-              <w:t xml:space="preserve">Sur la fenêtre d’ajout d’un élément, </w:t>
-            </w:r>
-            <w:r>
-              <w:t>tous les champs sont rempli</w:t>
-            </w:r>
-            <w:r>
-              <w:t>s</w:t>
+              <w:cnfStyle w:val="000000010000" w:firstRow="0" w:lastRow="0" w:firstColumn="0" w:lastColumn="0" w:oddVBand="0" w:evenVBand="0" w:oddHBand="0" w:evenHBand="1" w:firstRowFirstColumn="0" w:firstRowLastColumn="0" w:lastRowFirstColumn="0" w:lastRowLastColumn="0"/>
+            </w:pPr>
+            <w:r>
+              <w:t xml:space="preserve">Sur la fenêtre pour créer une séance, </w:t>
+            </w:r>
+            <w:r>
+              <w:t>l’administrateur</w:t>
+            </w:r>
+            <w:r>
+              <w:t xml:space="preserve"> clique sur </w:t>
+            </w:r>
+            <w:r>
+              <w:t>une des deux</w:t>
+            </w:r>
+            <w:r>
+              <w:t xml:space="preserve"> </w:t>
+            </w:r>
+            <w:r>
+              <w:t>listes déroulantes</w:t>
             </w:r>
           </w:p>
         </w:tc>
@@ -9552,30 +10083,32 @@
           </w:tcPr>
           <w:p>
             <w:pPr>
-              <w:jc w:val="right"/>
-            </w:pPr>
-            <w:r>
-              <w:t>Le bouton « Ajouter » est activé</w:t>
+              <w:jc w:val="left"/>
+              <w:cnfStyle w:val="000000010000" w:firstRow="0" w:lastRow="0" w:firstColumn="0" w:lastColumn="0" w:oddVBand="0" w:evenVBand="0" w:oddHBand="0" w:evenHBand="1" w:firstRowFirstColumn="0" w:firstRowLastColumn="0" w:lastRowFirstColumn="0" w:lastRowLastColumn="0"/>
+            </w:pPr>
+            <w:r>
+              <w:t>La liste s’affiche</w:t>
             </w:r>
           </w:p>
         </w:tc>
       </w:tr>
       <w:tr>
         <w:trPr>
+          <w:cnfStyle w:val="000000100000" w:firstRow="0" w:lastRow="0" w:firstColumn="0" w:lastColumn="0" w:oddVBand="0" w:evenVBand="0" w:oddHBand="1" w:evenHBand="0" w:firstRowFirstColumn="0" w:firstRowLastColumn="0" w:lastRowFirstColumn="0" w:lastRowLastColumn="0"/>
           <w:trHeight w:val="835"/>
-          <w:jc w:val="center"/>
         </w:trPr>
         <w:tc>
           <w:tcPr>
+            <w:cnfStyle w:val="001000000000" w:firstRow="0" w:lastRow="0" w:firstColumn="1" w:lastColumn="0" w:oddVBand="0" w:evenVBand="0" w:oddHBand="0" w:evenHBand="0" w:firstRowFirstColumn="0" w:firstRowLastColumn="0" w:lastRowFirstColumn="0" w:lastRowLastColumn="0"/>
             <w:tcW w:w="1526" w:type="dxa"/>
             <w:vAlign w:val="center"/>
           </w:tcPr>
           <w:p>
             <w:pPr>
-              <w:jc w:val="center"/>
-            </w:pPr>
-            <w:r>
-              <w:t>T0016</w:t>
+              <w:jc w:val="left"/>
+            </w:pPr>
+            <w:r>
+              <w:t>T0017</w:t>
             </w:r>
           </w:p>
         </w:tc>
@@ -9586,7 +10119,8 @@
           </w:tcPr>
           <w:p>
             <w:pPr>
-              <w:jc w:val="center"/>
+              <w:jc w:val="left"/>
+              <w:cnfStyle w:val="000000100000" w:firstRow="0" w:lastRow="0" w:firstColumn="0" w:lastColumn="0" w:oddVBand="0" w:evenVBand="0" w:oddHBand="1" w:evenHBand="0" w:firstRowFirstColumn="0" w:firstRowLastColumn="0" w:lastRowFirstColumn="0" w:lastRowLastColumn="0"/>
             </w:pPr>
             <w:r>
               <w:t>Devaud Alan</w:t>
@@ -9601,24 +10135,13 @@
           <w:p>
             <w:pPr>
               <w:jc w:val="left"/>
-            </w:pPr>
-            <w:r>
-              <w:t xml:space="preserve">Sur la fenêtre pour créer une séance, </w:t>
-            </w:r>
-            <w:r>
-              <w:t>l’administrateur</w:t>
-            </w:r>
-            <w:r>
-              <w:t xml:space="preserve"> clique sur </w:t>
-            </w:r>
-            <w:r>
-              <w:t>une des deux</w:t>
-            </w:r>
-            <w:r>
-              <w:t xml:space="preserve"> </w:t>
-            </w:r>
-            <w:r>
-              <w:t>listes déroulantes</w:t>
+              <w:cnfStyle w:val="000000100000" w:firstRow="0" w:lastRow="0" w:firstColumn="0" w:lastColumn="0" w:oddVBand="0" w:evenVBand="0" w:oddHBand="1" w:evenHBand="0" w:firstRowFirstColumn="0" w:firstRowLastColumn="0" w:lastRowFirstColumn="0" w:lastRowLastColumn="0"/>
+            </w:pPr>
+            <w:r>
+              <w:t xml:space="preserve">Sur la fenêtre pour créer une séance, aucun jour de diffusion n’est </w:t>
+            </w:r>
+            <w:r>
+              <w:t>sélectionnée</w:t>
             </w:r>
           </w:p>
         </w:tc>
@@ -9629,30 +10152,35 @@
           </w:tcPr>
           <w:p>
             <w:pPr>
-              <w:jc w:val="right"/>
-            </w:pPr>
-            <w:r>
-              <w:t>La liste s’affiche</w:t>
+              <w:jc w:val="left"/>
+              <w:cnfStyle w:val="000000100000" w:firstRow="0" w:lastRow="0" w:firstColumn="0" w:lastColumn="0" w:oddVBand="0" w:evenVBand="0" w:oddHBand="1" w:evenHBand="0" w:firstRowFirstColumn="0" w:firstRowLastColumn="0" w:lastRowFirstColumn="0" w:lastRowLastColumn="0"/>
+            </w:pPr>
+            <w:r>
+              <w:t xml:space="preserve">Le bouton « Valider la séance » est </w:t>
+            </w:r>
+            <w:r>
+              <w:t>désactivé</w:t>
             </w:r>
           </w:p>
         </w:tc>
       </w:tr>
       <w:tr>
         <w:trPr>
+          <w:cnfStyle w:val="000000010000" w:firstRow="0" w:lastRow="0" w:firstColumn="0" w:lastColumn="0" w:oddVBand="0" w:evenVBand="0" w:oddHBand="0" w:evenHBand="1" w:firstRowFirstColumn="0" w:firstRowLastColumn="0" w:lastRowFirstColumn="0" w:lastRowLastColumn="0"/>
           <w:trHeight w:val="835"/>
-          <w:jc w:val="center"/>
         </w:trPr>
         <w:tc>
           <w:tcPr>
+            <w:cnfStyle w:val="001000000000" w:firstRow="0" w:lastRow="0" w:firstColumn="1" w:lastColumn="0" w:oddVBand="0" w:evenVBand="0" w:oddHBand="0" w:evenHBand="0" w:firstRowFirstColumn="0" w:firstRowLastColumn="0" w:lastRowFirstColumn="0" w:lastRowLastColumn="0"/>
             <w:tcW w:w="1526" w:type="dxa"/>
             <w:vAlign w:val="center"/>
           </w:tcPr>
           <w:p>
             <w:pPr>
-              <w:jc w:val="center"/>
-            </w:pPr>
-            <w:r>
-              <w:t>T0017</w:t>
+              <w:jc w:val="left"/>
+            </w:pPr>
+            <w:r>
+              <w:t>T0018</w:t>
             </w:r>
           </w:p>
         </w:tc>
@@ -9663,7 +10191,8 @@
           </w:tcPr>
           <w:p>
             <w:pPr>
-              <w:jc w:val="center"/>
+              <w:jc w:val="left"/>
+              <w:cnfStyle w:val="000000010000" w:firstRow="0" w:lastRow="0" w:firstColumn="0" w:lastColumn="0" w:oddVBand="0" w:evenVBand="0" w:oddHBand="0" w:evenHBand="1" w:firstRowFirstColumn="0" w:firstRowLastColumn="0" w:lastRowFirstColumn="0" w:lastRowLastColumn="0"/>
             </w:pPr>
             <w:r>
               <w:t>Devaud Alan</w:t>
@@ -9678,12 +10207,10 @@
           <w:p>
             <w:pPr>
               <w:jc w:val="left"/>
-            </w:pPr>
-            <w:r>
-              <w:t xml:space="preserve">Sur la fenêtre pour créer une séance, aucun jour de diffusion n’est </w:t>
-            </w:r>
-            <w:r>
-              <w:t>sélectionnée</w:t>
+              <w:cnfStyle w:val="000000010000" w:firstRow="0" w:lastRow="0" w:firstColumn="0" w:lastColumn="0" w:oddVBand="0" w:evenVBand="0" w:oddHBand="0" w:evenHBand="1" w:firstRowFirstColumn="0" w:firstRowLastColumn="0" w:lastRowFirstColumn="0" w:lastRowLastColumn="0"/>
+            </w:pPr>
+            <w:r>
+              <w:t>Sur la fenêtre pour créer une séance, aucune heure n’a été assignée</w:t>
             </w:r>
           </w:p>
         </w:tc>
@@ -9694,33 +10221,36 @@
           </w:tcPr>
           <w:p>
             <w:pPr>
-              <w:jc w:val="right"/>
-            </w:pPr>
-            <w:r>
-              <w:t xml:space="preserve">Le bouton « Valider la séance » est </w:t>
-            </w:r>
-            <w:r>
-              <w:t>désactivé</w:t>
+              <w:jc w:val="left"/>
+              <w:cnfStyle w:val="000000010000" w:firstRow="0" w:lastRow="0" w:firstColumn="0" w:lastColumn="0" w:oddVBand="0" w:evenVBand="0" w:oddHBand="0" w:evenHBand="1" w:firstRowFirstColumn="0" w:firstRowLastColumn="0" w:lastRowFirstColumn="0" w:lastRowLastColumn="0"/>
+            </w:pPr>
+            <w:r>
+              <w:t>Le bouton « Valider la séance »</w:t>
+            </w:r>
+            <w:r>
+              <w:t xml:space="preserve"> est désactivé</w:t>
             </w:r>
           </w:p>
         </w:tc>
       </w:tr>
       <w:tr>
         <w:trPr>
-          <w:trHeight w:val="835"/>
-          <w:jc w:val="center"/>
+          <w:cnfStyle w:val="000000100000" w:firstRow="0" w:lastRow="0" w:firstColumn="0" w:lastColumn="0" w:oddVBand="0" w:evenVBand="0" w:oddHBand="1" w:evenHBand="0" w:firstRowFirstColumn="0" w:firstRowLastColumn="0" w:lastRowFirstColumn="0" w:lastRowLastColumn="0"/>
+          <w:trHeight w:val="1275"/>
         </w:trPr>
         <w:tc>
           <w:tcPr>
+            <w:cnfStyle w:val="001000000000" w:firstRow="0" w:lastRow="0" w:firstColumn="1" w:lastColumn="0" w:oddVBand="0" w:evenVBand="0" w:oddHBand="0" w:evenHBand="0" w:firstRowFirstColumn="0" w:firstRowLastColumn="0" w:lastRowFirstColumn="0" w:lastRowLastColumn="0"/>
             <w:tcW w:w="1526" w:type="dxa"/>
             <w:vAlign w:val="center"/>
           </w:tcPr>
           <w:p>
             <w:pPr>
-              <w:jc w:val="center"/>
-            </w:pPr>
-            <w:r>
-              <w:t>T0018</w:t>
+              <w:jc w:val="left"/>
+            </w:pPr>
+            <w:r>
+              <w:lastRenderedPageBreak/>
+              <w:t>T0019</w:t>
             </w:r>
           </w:p>
         </w:tc>
@@ -9731,7 +10261,8 @@
           </w:tcPr>
           <w:p>
             <w:pPr>
-              <w:jc w:val="center"/>
+              <w:jc w:val="left"/>
+              <w:cnfStyle w:val="000000100000" w:firstRow="0" w:lastRow="0" w:firstColumn="0" w:lastColumn="0" w:oddVBand="0" w:evenVBand="0" w:oddHBand="1" w:evenHBand="0" w:firstRowFirstColumn="0" w:firstRowLastColumn="0" w:lastRowFirstColumn="0" w:lastRowLastColumn="0"/>
             </w:pPr>
             <w:r>
               <w:t>Devaud Alan</w:t>
@@ -9746,9 +10277,43 @@
           <w:p>
             <w:pPr>
               <w:jc w:val="left"/>
-            </w:pPr>
-            <w:r>
-              <w:t>Sur la fenêtre pour créer une séance, aucune heure n’a été assignée</w:t>
+              <w:cnfStyle w:val="000000100000" w:firstRow="0" w:lastRow="0" w:firstColumn="0" w:lastColumn="0" w:oddVBand="0" w:evenVBand="0" w:oddHBand="1" w:evenHBand="0" w:firstRowFirstColumn="0" w:firstRowLastColumn="0" w:lastRowFirstColumn="0" w:lastRowLastColumn="0"/>
+            </w:pPr>
+            <w:r>
+              <w:t xml:space="preserve">Sur la fenêtre pour créer une séance, </w:t>
+            </w:r>
+            <w:r>
+              <w:t>d</w:t>
+            </w:r>
+            <w:r>
+              <w:t>eux heures sont trop proche</w:t>
+            </w:r>
+            <w:r>
+              <w:t>s</w:t>
+            </w:r>
+            <w:r>
+              <w:t xml:space="preserve"> </w:t>
+            </w:r>
+            <w:r>
+              <w:t>(</w:t>
+            </w:r>
+            <w:r>
+              <w:t>e</w:t>
+            </w:r>
+            <w:r>
+              <w:t>x.</w:t>
+            </w:r>
+            <w:r>
+              <w:t> ; Heure 1 : 10:00, Heure 2 : 11</w:t>
+            </w:r>
+            <w:r>
+              <w:t>:00, le film dure 2 heures)</w:t>
+            </w:r>
+            <w:r>
+              <w:t xml:space="preserve"> et l’administrateur clique sur le bouton « Valider la séance</w:t>
+            </w:r>
+            <w:r>
+              <w:t> »</w:t>
             </w:r>
           </w:p>
         </w:tc>
@@ -9759,34 +10324,50 @@
           </w:tcPr>
           <w:p>
             <w:pPr>
-              <w:jc w:val="right"/>
-            </w:pPr>
-            <w:r>
-              <w:t>Le bouton « Valider la séance »</w:t>
-            </w:r>
-            <w:r>
-              <w:t xml:space="preserve"> est désactivé</w:t>
+              <w:jc w:val="left"/>
+              <w:cnfStyle w:val="000000100000" w:firstRow="0" w:lastRow="0" w:firstColumn="0" w:lastColumn="0" w:oddVBand="0" w:evenVBand="0" w:oddHBand="1" w:evenHBand="0" w:firstRowFirstColumn="0" w:firstRowLastColumn="0" w:lastRowFirstColumn="0" w:lastRowLastColumn="0"/>
+            </w:pPr>
+            <w:r>
+              <w:t>Message d’erreur</w:t>
+            </w:r>
+            <w:r>
+              <w:t> :</w:t>
+            </w:r>
+          </w:p>
+          <w:p>
+            <w:pPr>
+              <w:jc w:val="left"/>
+              <w:cnfStyle w:val="000000100000" w:firstRow="0" w:lastRow="0" w:firstColumn="0" w:lastColumn="0" w:oddVBand="0" w:evenVBand="0" w:oddHBand="1" w:evenHBand="0" w:firstRowFirstColumn="0" w:firstRowLastColumn="0" w:lastRowFirstColumn="0" w:lastRowLastColumn="0"/>
+            </w:pPr>
+            <w:r>
+              <w:t>« Certaines heures sont trop proche</w:t>
+            </w:r>
+            <w:r>
+              <w:t>s</w:t>
+            </w:r>
+            <w:r>
+              <w:t> »</w:t>
             </w:r>
           </w:p>
         </w:tc>
       </w:tr>
       <w:tr>
         <w:trPr>
-          <w:trHeight w:val="1275"/>
-          <w:jc w:val="center"/>
+          <w:cnfStyle w:val="000000010000" w:firstRow="0" w:lastRow="0" w:firstColumn="0" w:lastColumn="0" w:oddVBand="0" w:evenVBand="0" w:oddHBand="0" w:evenHBand="1" w:firstRowFirstColumn="0" w:firstRowLastColumn="0" w:lastRowFirstColumn="0" w:lastRowLastColumn="0"/>
+          <w:trHeight w:val="840"/>
         </w:trPr>
         <w:tc>
           <w:tcPr>
+            <w:cnfStyle w:val="001000000000" w:firstRow="0" w:lastRow="0" w:firstColumn="1" w:lastColumn="0" w:oddVBand="0" w:evenVBand="0" w:oddHBand="0" w:evenHBand="0" w:firstRowFirstColumn="0" w:firstRowLastColumn="0" w:lastRowFirstColumn="0" w:lastRowLastColumn="0"/>
             <w:tcW w:w="1526" w:type="dxa"/>
             <w:vAlign w:val="center"/>
           </w:tcPr>
           <w:p>
             <w:pPr>
-              <w:jc w:val="center"/>
-            </w:pPr>
-            <w:r>
-              <w:lastRenderedPageBreak/>
-              <w:t>T0019</w:t>
+              <w:jc w:val="left"/>
+            </w:pPr>
+            <w:r>
+              <w:t>T0020</w:t>
             </w:r>
           </w:p>
         </w:tc>
@@ -9797,7 +10378,8 @@
           </w:tcPr>
           <w:p>
             <w:pPr>
-              <w:jc w:val="center"/>
+              <w:jc w:val="left"/>
+              <w:cnfStyle w:val="000000010000" w:firstRow="0" w:lastRow="0" w:firstColumn="0" w:lastColumn="0" w:oddVBand="0" w:evenVBand="0" w:oddHBand="0" w:evenHBand="1" w:firstRowFirstColumn="0" w:firstRowLastColumn="0" w:lastRowFirstColumn="0" w:lastRowLastColumn="0"/>
             </w:pPr>
             <w:r>
               <w:t>Devaud Alan</w:t>
@@ -9812,42 +10394,10 @@
           <w:p>
             <w:pPr>
               <w:jc w:val="left"/>
-            </w:pPr>
-            <w:r>
-              <w:t xml:space="preserve">Sur la fenêtre pour créer une séance, </w:t>
-            </w:r>
-            <w:r>
-              <w:t>d</w:t>
-            </w:r>
-            <w:r>
-              <w:t>eux heures sont trop proche</w:t>
-            </w:r>
-            <w:r>
-              <w:t>s</w:t>
-            </w:r>
-            <w:r>
-              <w:t xml:space="preserve"> </w:t>
-            </w:r>
-            <w:r>
-              <w:t>(</w:t>
-            </w:r>
-            <w:r>
-              <w:t>e</w:t>
-            </w:r>
-            <w:r>
-              <w:t>x.</w:t>
-            </w:r>
-            <w:r>
-              <w:t> ; Heure 1 : 10:00, Heure 2 : 11</w:t>
-            </w:r>
-            <w:r>
-              <w:t>:00, le film dure 2 heures)</w:t>
-            </w:r>
-            <w:r>
-              <w:t xml:space="preserve"> et l’administrateur clique sur le bouton « Valider la séance</w:t>
-            </w:r>
-            <w:r>
-              <w:t> »</w:t>
+              <w:cnfStyle w:val="000000010000" w:firstRow="0" w:lastRow="0" w:firstColumn="0" w:lastColumn="0" w:oddVBand="0" w:evenVBand="0" w:oddHBand="0" w:evenHBand="1" w:firstRowFirstColumn="0" w:firstRowLastColumn="0" w:lastRowFirstColumn="0" w:lastRowLastColumn="0"/>
+            </w:pPr>
+            <w:r>
+              <w:t>Sur la fenêtre pour créer une séance, l’administrateur clique sur le bouton « Annuler »</w:t>
             </w:r>
           </w:p>
         </w:tc>
@@ -9858,47 +10408,32 @@
           </w:tcPr>
           <w:p>
             <w:pPr>
-              <w:jc w:val="right"/>
-            </w:pPr>
-            <w:r>
-              <w:t>Message d’erreur</w:t>
-            </w:r>
-            <w:r>
-              <w:t> :</w:t>
-            </w:r>
-          </w:p>
-          <w:p>
-            <w:pPr>
-              <w:jc w:val="right"/>
-            </w:pPr>
-            <w:r>
-              <w:t>« Certaines heures sont trop proche</w:t>
-            </w:r>
-            <w:r>
-              <w:t>s</w:t>
-            </w:r>
-            <w:r>
-              <w:t> »</w:t>
+              <w:jc w:val="left"/>
+              <w:cnfStyle w:val="000000010000" w:firstRow="0" w:lastRow="0" w:firstColumn="0" w:lastColumn="0" w:oddVBand="0" w:evenVBand="0" w:oddHBand="0" w:evenHBand="1" w:firstRowFirstColumn="0" w:firstRowLastColumn="0" w:lastRowFirstColumn="0" w:lastRowLastColumn="0"/>
+            </w:pPr>
+            <w:r>
+              <w:t>Message de confirmation</w:t>
             </w:r>
           </w:p>
         </w:tc>
       </w:tr>
       <w:tr>
         <w:trPr>
+          <w:cnfStyle w:val="000000100000" w:firstRow="0" w:lastRow="0" w:firstColumn="0" w:lastColumn="0" w:oddVBand="0" w:evenVBand="0" w:oddHBand="1" w:evenHBand="0" w:firstRowFirstColumn="0" w:firstRowLastColumn="0" w:lastRowFirstColumn="0" w:lastRowLastColumn="0"/>
           <w:trHeight w:val="840"/>
-          <w:jc w:val="center"/>
         </w:trPr>
         <w:tc>
           <w:tcPr>
+            <w:cnfStyle w:val="001000000000" w:firstRow="0" w:lastRow="0" w:firstColumn="1" w:lastColumn="0" w:oddVBand="0" w:evenVBand="0" w:oddHBand="0" w:evenHBand="0" w:firstRowFirstColumn="0" w:firstRowLastColumn="0" w:lastRowFirstColumn="0" w:lastRowLastColumn="0"/>
             <w:tcW w:w="1526" w:type="dxa"/>
             <w:vAlign w:val="center"/>
           </w:tcPr>
           <w:p>
             <w:pPr>
-              <w:jc w:val="center"/>
-            </w:pPr>
-            <w:r>
-              <w:t>T0020</w:t>
+              <w:jc w:val="left"/>
+            </w:pPr>
+            <w:r>
+              <w:t>T0021</w:t>
             </w:r>
           </w:p>
         </w:tc>
@@ -9909,7 +10444,8 @@
           </w:tcPr>
           <w:p>
             <w:pPr>
-              <w:jc w:val="center"/>
+              <w:jc w:val="left"/>
+              <w:cnfStyle w:val="000000100000" w:firstRow="0" w:lastRow="0" w:firstColumn="0" w:lastColumn="0" w:oddVBand="0" w:evenVBand="0" w:oddHBand="1" w:evenHBand="0" w:firstRowFirstColumn="0" w:firstRowLastColumn="0" w:lastRowFirstColumn="0" w:lastRowLastColumn="0"/>
             </w:pPr>
             <w:r>
               <w:t>Devaud Alan</w:t>
@@ -9924,9 +10460,16 @@
           <w:p>
             <w:pPr>
               <w:jc w:val="left"/>
-            </w:pPr>
-            <w:r>
-              <w:t>Sur la fenêtre pour créer une séance, l’administrateur clique sur le bouton « Annuler »</w:t>
+              <w:cnfStyle w:val="000000100000" w:firstRow="0" w:lastRow="0" w:firstColumn="0" w:lastColumn="0" w:oddVBand="0" w:evenVBand="0" w:oddHBand="1" w:evenHBand="0" w:firstRowFirstColumn="0" w:firstRowLastColumn="0" w:lastRowFirstColumn="0" w:lastRowLastColumn="0"/>
+            </w:pPr>
+            <w:r>
+              <w:t xml:space="preserve">Sur la fenêtre de réservation en avance, </w:t>
+            </w:r>
+            <w:r>
+              <w:t>l</w:t>
+            </w:r>
+            <w:r>
+              <w:t>’utilisateur ne sélectionne aucun film</w:t>
             </w:r>
           </w:p>
         </w:tc>
@@ -9937,30 +10480,53 @@
           </w:tcPr>
           <w:p>
             <w:pPr>
-              <w:jc w:val="right"/>
-            </w:pPr>
-            <w:r>
-              <w:t>Message de confirmation</w:t>
+              <w:jc w:val="left"/>
+              <w:cnfStyle w:val="000000100000" w:firstRow="0" w:lastRow="0" w:firstColumn="0" w:lastColumn="0" w:oddVBand="0" w:evenVBand="0" w:oddHBand="1" w:evenHBand="0" w:firstRowFirstColumn="0" w:firstRowLastColumn="0" w:lastRowFirstColumn="0" w:lastRowLastColumn="0"/>
+            </w:pPr>
+            <w:r>
+              <w:t>Les date</w:t>
+            </w:r>
+            <w:r>
+              <w:t>s</w:t>
+            </w:r>
+            <w:r>
+              <w:t xml:space="preserve"> de séance</w:t>
+            </w:r>
+            <w:r>
+              <w:t>s</w:t>
+            </w:r>
+            <w:r>
+              <w:t xml:space="preserve">, les informations sur </w:t>
+            </w:r>
+            <w:r>
+              <w:t>les séances</w:t>
+            </w:r>
+            <w:r>
+              <w:t xml:space="preserve"> et les films sont </w:t>
+            </w:r>
+            <w:r>
+              <w:t>effacés</w:t>
             </w:r>
           </w:p>
         </w:tc>
       </w:tr>
       <w:tr>
         <w:trPr>
+          <w:cnfStyle w:val="000000010000" w:firstRow="0" w:lastRow="0" w:firstColumn="0" w:lastColumn="0" w:oddVBand="0" w:evenVBand="0" w:oddHBand="0" w:evenHBand="1" w:firstRowFirstColumn="0" w:firstRowLastColumn="0" w:lastRowFirstColumn="0" w:lastRowLastColumn="0"/>
           <w:trHeight w:val="840"/>
-          <w:jc w:val="center"/>
         </w:trPr>
         <w:tc>
           <w:tcPr>
+            <w:cnfStyle w:val="001000000000" w:firstRow="0" w:lastRow="0" w:firstColumn="1" w:lastColumn="0" w:oddVBand="0" w:evenVBand="0" w:oddHBand="0" w:evenHBand="0" w:firstRowFirstColumn="0" w:firstRowLastColumn="0" w:lastRowFirstColumn="0" w:lastRowLastColumn="0"/>
             <w:tcW w:w="1526" w:type="dxa"/>
             <w:vAlign w:val="center"/>
           </w:tcPr>
           <w:p>
             <w:pPr>
-              <w:jc w:val="center"/>
-            </w:pPr>
-            <w:r>
-              <w:t>T0021</w:t>
+              <w:jc w:val="left"/>
+            </w:pPr>
+            <w:r>
+              <w:t>T0022</w:t>
             </w:r>
           </w:p>
         </w:tc>
@@ -9971,7 +10537,8 @@
           </w:tcPr>
           <w:p>
             <w:pPr>
-              <w:jc w:val="center"/>
+              <w:jc w:val="left"/>
+              <w:cnfStyle w:val="000000010000" w:firstRow="0" w:lastRow="0" w:firstColumn="0" w:lastColumn="0" w:oddVBand="0" w:evenVBand="0" w:oddHBand="0" w:evenHBand="1" w:firstRowFirstColumn="0" w:firstRowLastColumn="0" w:lastRowFirstColumn="0" w:lastRowLastColumn="0"/>
             </w:pPr>
             <w:r>
               <w:t>Devaud Alan</w:t>
@@ -9986,6 +10553,7 @@
           <w:p>
             <w:pPr>
               <w:jc w:val="left"/>
+              <w:cnfStyle w:val="000000010000" w:firstRow="0" w:lastRow="0" w:firstColumn="0" w:lastColumn="0" w:oddVBand="0" w:evenVBand="0" w:oddHBand="0" w:evenHBand="1" w:firstRowFirstColumn="0" w:firstRowLastColumn="0" w:lastRowFirstColumn="0" w:lastRowLastColumn="0"/>
             </w:pPr>
             <w:r>
               <w:t xml:space="preserve">Sur la fenêtre de réservation en avance, </w:t>
@@ -9994,7 +10562,13 @@
               <w:t>l</w:t>
             </w:r>
             <w:r>
-              <w:t>’utilisateur ne sélectionne aucun film</w:t>
+              <w:t>’</w:t>
+            </w:r>
+            <w:r>
+              <w:t>utilisateur</w:t>
+            </w:r>
+            <w:r>
+              <w:t xml:space="preserve"> appuie sur le bouton « Annuler la réservation »</w:t>
             </w:r>
           </w:p>
         </w:tc>
@@ -10005,51 +10579,35 @@
           </w:tcPr>
           <w:p>
             <w:pPr>
-              <w:jc w:val="right"/>
-            </w:pPr>
-            <w:r>
-              <w:t>Les date</w:t>
-            </w:r>
-            <w:r>
-              <w:t>s</w:t>
-            </w:r>
-            <w:r>
-              <w:t xml:space="preserve"> de séance</w:t>
-            </w:r>
-            <w:r>
-              <w:t>s</w:t>
-            </w:r>
-            <w:r>
-              <w:t xml:space="preserve">, les informations sur </w:t>
-            </w:r>
-            <w:r>
-              <w:t>les séances</w:t>
-            </w:r>
-            <w:r>
-              <w:t xml:space="preserve"> et les films sont </w:t>
-            </w:r>
-            <w:r>
-              <w:t>effacés</w:t>
+              <w:jc w:val="left"/>
+              <w:cnfStyle w:val="000000010000" w:firstRow="0" w:lastRow="0" w:firstColumn="0" w:lastColumn="0" w:oddVBand="0" w:evenVBand="0" w:oddHBand="0" w:evenHBand="1" w:firstRowFirstColumn="0" w:firstRowLastColumn="0" w:lastRowFirstColumn="0" w:lastRowLastColumn="0"/>
+            </w:pPr>
+            <w:r>
+              <w:t>Message</w:t>
+            </w:r>
+            <w:r>
+              <w:t xml:space="preserve"> de confirmation</w:t>
             </w:r>
           </w:p>
         </w:tc>
       </w:tr>
       <w:tr>
         <w:trPr>
+          <w:cnfStyle w:val="000000100000" w:firstRow="0" w:lastRow="0" w:firstColumn="0" w:lastColumn="0" w:oddVBand="0" w:evenVBand="0" w:oddHBand="1" w:evenHBand="0" w:firstRowFirstColumn="0" w:firstRowLastColumn="0" w:lastRowFirstColumn="0" w:lastRowLastColumn="0"/>
           <w:trHeight w:val="840"/>
-          <w:jc w:val="center"/>
         </w:trPr>
         <w:tc>
           <w:tcPr>
+            <w:cnfStyle w:val="001000000000" w:firstRow="0" w:lastRow="0" w:firstColumn="1" w:lastColumn="0" w:oddVBand="0" w:evenVBand="0" w:oddHBand="0" w:evenHBand="0" w:firstRowFirstColumn="0" w:firstRowLastColumn="0" w:lastRowFirstColumn="0" w:lastRowLastColumn="0"/>
             <w:tcW w:w="1526" w:type="dxa"/>
             <w:vAlign w:val="center"/>
           </w:tcPr>
           <w:p>
             <w:pPr>
-              <w:jc w:val="center"/>
-            </w:pPr>
-            <w:r>
-              <w:t>T0022</w:t>
+              <w:jc w:val="left"/>
+            </w:pPr>
+            <w:r>
+              <w:t>T0023</w:t>
             </w:r>
           </w:p>
         </w:tc>
@@ -10060,7 +10618,8 @@
           </w:tcPr>
           <w:p>
             <w:pPr>
-              <w:jc w:val="center"/>
+              <w:jc w:val="left"/>
+              <w:cnfStyle w:val="000000100000" w:firstRow="0" w:lastRow="0" w:firstColumn="0" w:lastColumn="0" w:oddVBand="0" w:evenVBand="0" w:oddHBand="1" w:evenHBand="0" w:firstRowFirstColumn="0" w:firstRowLastColumn="0" w:lastRowFirstColumn="0" w:lastRowLastColumn="0"/>
             </w:pPr>
             <w:r>
               <w:t>Devaud Alan</w:t>
@@ -10075,21 +10634,13 @@
           <w:p>
             <w:pPr>
               <w:jc w:val="left"/>
-            </w:pPr>
-            <w:r>
-              <w:t xml:space="preserve">Sur la fenêtre de réservation en avance, </w:t>
-            </w:r>
-            <w:r>
-              <w:t>l</w:t>
-            </w:r>
-            <w:r>
-              <w:t>’</w:t>
-            </w:r>
-            <w:r>
-              <w:t>utilisateur</w:t>
-            </w:r>
-            <w:r>
-              <w:t xml:space="preserve"> appuie sur le bouton « Annuler la réservation »</w:t>
+              <w:cnfStyle w:val="000000100000" w:firstRow="0" w:lastRow="0" w:firstColumn="0" w:lastColumn="0" w:oddVBand="0" w:evenVBand="0" w:oddHBand="1" w:evenHBand="0" w:firstRowFirstColumn="0" w:firstRowLastColumn="0" w:lastRowFirstColumn="0" w:lastRowLastColumn="0"/>
+            </w:pPr>
+            <w:r>
+              <w:t>Sur la fenêtre de réservation en avance, l’utilisateur appuie sur le bouton « Valider la réservation » a</w:t>
+            </w:r>
+            <w:r>
+              <w:t>lors qu’aucun champ n’est rempli</w:t>
             </w:r>
           </w:p>
         </w:tc>
@@ -10100,75 +10651,8 @@
           </w:tcPr>
           <w:p>
             <w:pPr>
-              <w:jc w:val="right"/>
-            </w:pPr>
-            <w:r>
-              <w:t>Message</w:t>
-            </w:r>
-            <w:r>
-              <w:t xml:space="preserve"> de confirmation</w:t>
-            </w:r>
-          </w:p>
-        </w:tc>
-      </w:tr>
-      <w:tr>
-        <w:trPr>
-          <w:trHeight w:val="840"/>
-          <w:jc w:val="center"/>
-        </w:trPr>
-        <w:tc>
-          <w:tcPr>
-            <w:tcW w:w="1526" w:type="dxa"/>
-            <w:vAlign w:val="center"/>
-          </w:tcPr>
-          <w:p>
-            <w:pPr>
-              <w:jc w:val="center"/>
-            </w:pPr>
-            <w:r>
-              <w:t>T0023</w:t>
-            </w:r>
-          </w:p>
-        </w:tc>
-        <w:tc>
-          <w:tcPr>
-            <w:tcW w:w="2126" w:type="dxa"/>
-            <w:vAlign w:val="center"/>
-          </w:tcPr>
-          <w:p>
-            <w:pPr>
-              <w:jc w:val="center"/>
-            </w:pPr>
-            <w:r>
-              <w:t>Devaud Alan</w:t>
-            </w:r>
-          </w:p>
-        </w:tc>
-        <w:tc>
-          <w:tcPr>
-            <w:tcW w:w="6483" w:type="dxa"/>
-            <w:vAlign w:val="center"/>
-          </w:tcPr>
-          <w:p>
-            <w:pPr>
               <w:jc w:val="left"/>
-            </w:pPr>
-            <w:r>
-              <w:t>Sur la fenêtre de réservation en avance, l’utilisateur appuie sur le bouton « Valider la réservation » a</w:t>
-            </w:r>
-            <w:r>
-              <w:t>lors qu’aucun champ n’est rempli</w:t>
-            </w:r>
-          </w:p>
-        </w:tc>
-        <w:tc>
-          <w:tcPr>
-            <w:tcW w:w="4009" w:type="dxa"/>
-            <w:vAlign w:val="center"/>
-          </w:tcPr>
-          <w:p>
-            <w:pPr>
-              <w:jc w:val="right"/>
+              <w:cnfStyle w:val="000000100000" w:firstRow="0" w:lastRow="0" w:firstColumn="0" w:lastColumn="0" w:oddVBand="0" w:evenVBand="0" w:oddHBand="1" w:evenHBand="0" w:firstRowFirstColumn="0" w:firstRowLastColumn="0" w:lastRowFirstColumn="0" w:lastRowLastColumn="0"/>
             </w:pPr>
             <w:r>
               <w:t>Rien ne se passe (Le bouton est désactivé)</w:t>
@@ -10190,9 +10674,8 @@
     </w:p>
     <w:tbl>
       <w:tblPr>
-        <w:tblStyle w:val="Grilledutableau"/>
+        <w:tblStyle w:val="Grilleclaire-Accent3"/>
         <w:tblW w:w="0" w:type="auto"/>
-        <w:jc w:val="center"/>
         <w:tblLook w:val="04A0" w:firstRow="1" w:lastRow="0" w:firstColumn="1" w:lastColumn="0" w:noHBand="0" w:noVBand="1"/>
       </w:tblPr>
       <w:tblGrid>
@@ -10205,26 +10688,26 @@
       </w:tblGrid>
       <w:tr>
         <w:trPr>
+          <w:cnfStyle w:val="100000000000" w:firstRow="1" w:lastRow="0" w:firstColumn="0" w:lastColumn="0" w:oddVBand="0" w:evenVBand="0" w:oddHBand="0" w:evenHBand="0" w:firstRowFirstColumn="0" w:firstRowLastColumn="0" w:lastRowFirstColumn="0" w:lastRowLastColumn="0"/>
           <w:trHeight w:val="410"/>
-          <w:jc w:val="center"/>
         </w:trPr>
         <w:tc>
           <w:tcPr>
+            <w:cnfStyle w:val="001000000000" w:firstRow="0" w:lastRow="0" w:firstColumn="1" w:lastColumn="0" w:oddVBand="0" w:evenVBand="0" w:oddHBand="0" w:evenHBand="0" w:firstRowFirstColumn="0" w:firstRowLastColumn="0" w:lastRowFirstColumn="0" w:lastRowLastColumn="0"/>
             <w:tcW w:w="1532" w:type="dxa"/>
-            <w:vAlign w:val="center"/>
           </w:tcPr>
           <w:p>
             <w:pPr>
               <w:jc w:val="center"/>
               <w:rPr>
-                <w:b/>
+                <w:b w:val="0"/>
                 <w:sz w:val="24"/>
                 <w:szCs w:val="24"/>
               </w:rPr>
             </w:pPr>
             <w:r>
               <w:rPr>
-                <w:b/>
+                <w:b w:val="0"/>
                 <w:sz w:val="24"/>
                 <w:szCs w:val="24"/>
               </w:rPr>
@@ -10235,20 +10718,20 @@
         <w:tc>
           <w:tcPr>
             <w:tcW w:w="2262" w:type="dxa"/>
-            <w:vAlign w:val="center"/>
           </w:tcPr>
           <w:p>
             <w:pPr>
               <w:jc w:val="center"/>
+              <w:cnfStyle w:val="100000000000" w:firstRow="1" w:lastRow="0" w:firstColumn="0" w:lastColumn="0" w:oddVBand="0" w:evenVBand="0" w:oddHBand="0" w:evenHBand="0" w:firstRowFirstColumn="0" w:firstRowLastColumn="0" w:lastRowFirstColumn="0" w:lastRowLastColumn="0"/>
               <w:rPr>
-                <w:b/>
+                <w:b w:val="0"/>
                 <w:sz w:val="24"/>
                 <w:szCs w:val="24"/>
               </w:rPr>
             </w:pPr>
             <w:r>
               <w:rPr>
-                <w:b/>
+                <w:b w:val="0"/>
                 <w:sz w:val="24"/>
                 <w:szCs w:val="24"/>
               </w:rPr>
@@ -10259,20 +10742,20 @@
         <w:tc>
           <w:tcPr>
             <w:tcW w:w="1134" w:type="dxa"/>
-            <w:vAlign w:val="center"/>
           </w:tcPr>
           <w:p>
             <w:pPr>
               <w:jc w:val="center"/>
+              <w:cnfStyle w:val="100000000000" w:firstRow="1" w:lastRow="0" w:firstColumn="0" w:lastColumn="0" w:oddVBand="0" w:evenVBand="0" w:oddHBand="0" w:evenHBand="0" w:firstRowFirstColumn="0" w:firstRowLastColumn="0" w:lastRowFirstColumn="0" w:lastRowLastColumn="0"/>
               <w:rPr>
-                <w:b/>
+                <w:b w:val="0"/>
                 <w:sz w:val="24"/>
                 <w:szCs w:val="24"/>
               </w:rPr>
             </w:pPr>
             <w:r>
               <w:rPr>
-                <w:b/>
+                <w:b w:val="0"/>
                 <w:sz w:val="24"/>
                 <w:szCs w:val="24"/>
               </w:rPr>
@@ -10283,20 +10766,20 @@
         <w:tc>
           <w:tcPr>
             <w:tcW w:w="5812" w:type="dxa"/>
-            <w:vAlign w:val="center"/>
           </w:tcPr>
           <w:p>
             <w:pPr>
               <w:jc w:val="center"/>
+              <w:cnfStyle w:val="100000000000" w:firstRow="1" w:lastRow="0" w:firstColumn="0" w:lastColumn="0" w:oddVBand="0" w:evenVBand="0" w:oddHBand="0" w:evenHBand="0" w:firstRowFirstColumn="0" w:firstRowLastColumn="0" w:lastRowFirstColumn="0" w:lastRowLastColumn="0"/>
               <w:rPr>
-                <w:b/>
+                <w:b w:val="0"/>
                 <w:sz w:val="24"/>
                 <w:szCs w:val="24"/>
               </w:rPr>
             </w:pPr>
             <w:r>
               <w:rPr>
-                <w:b/>
+                <w:b w:val="0"/>
                 <w:sz w:val="24"/>
                 <w:szCs w:val="24"/>
               </w:rPr>
@@ -10307,20 +10790,20 @@
         <w:tc>
           <w:tcPr>
             <w:tcW w:w="1134" w:type="dxa"/>
-            <w:vAlign w:val="center"/>
           </w:tcPr>
           <w:p>
             <w:pPr>
               <w:jc w:val="center"/>
+              <w:cnfStyle w:val="100000000000" w:firstRow="1" w:lastRow="0" w:firstColumn="0" w:lastColumn="0" w:oddVBand="0" w:evenVBand="0" w:oddHBand="0" w:evenHBand="0" w:firstRowFirstColumn="0" w:firstRowLastColumn="0" w:lastRowFirstColumn="0" w:lastRowLastColumn="0"/>
               <w:rPr>
-                <w:b/>
+                <w:b w:val="0"/>
                 <w:sz w:val="24"/>
                 <w:szCs w:val="24"/>
               </w:rPr>
             </w:pPr>
             <w:r>
               <w:rPr>
-                <w:b/>
+                <w:b w:val="0"/>
                 <w:sz w:val="24"/>
                 <w:szCs w:val="24"/>
               </w:rPr>
@@ -10331,20 +10814,20 @@
         <w:tc>
           <w:tcPr>
             <w:tcW w:w="2346" w:type="dxa"/>
-            <w:vAlign w:val="center"/>
           </w:tcPr>
           <w:p>
             <w:pPr>
               <w:jc w:val="center"/>
+              <w:cnfStyle w:val="100000000000" w:firstRow="1" w:lastRow="0" w:firstColumn="0" w:lastColumn="0" w:oddVBand="0" w:evenVBand="0" w:oddHBand="0" w:evenHBand="0" w:firstRowFirstColumn="0" w:firstRowLastColumn="0" w:lastRowFirstColumn="0" w:lastRowLastColumn="0"/>
               <w:rPr>
-                <w:b/>
+                <w:b w:val="0"/>
                 <w:sz w:val="24"/>
                 <w:szCs w:val="24"/>
               </w:rPr>
             </w:pPr>
             <w:r>
               <w:rPr>
-                <w:b/>
+                <w:b w:val="0"/>
                 <w:sz w:val="24"/>
                 <w:szCs w:val="24"/>
               </w:rPr>
@@ -10355,13 +10838,13 @@
       </w:tr>
       <w:tr>
         <w:trPr>
+          <w:cnfStyle w:val="000000100000" w:firstRow="0" w:lastRow="0" w:firstColumn="0" w:lastColumn="0" w:oddVBand="0" w:evenVBand="0" w:oddHBand="1" w:evenHBand="0" w:firstRowFirstColumn="0" w:firstRowLastColumn="0" w:lastRowFirstColumn="0" w:lastRowLastColumn="0"/>
           <w:trHeight w:val="418"/>
-          <w:jc w:val="center"/>
         </w:trPr>
         <w:tc>
           <w:tcPr>
+            <w:cnfStyle w:val="001000000000" w:firstRow="0" w:lastRow="0" w:firstColumn="1" w:lastColumn="0" w:oddVBand="0" w:evenVBand="0" w:oddHBand="0" w:evenHBand="0" w:firstRowFirstColumn="0" w:firstRowLastColumn="0" w:lastRowFirstColumn="0" w:lastRowLastColumn="0"/>
             <w:tcW w:w="1532" w:type="dxa"/>
-            <w:vAlign w:val="center"/>
           </w:tcPr>
           <w:p>
             <w:pPr>
@@ -10372,55 +10855,55 @@
         <w:tc>
           <w:tcPr>
             <w:tcW w:w="2262" w:type="dxa"/>
-            <w:vAlign w:val="center"/>
           </w:tcPr>
           <w:p>
             <w:pPr>
               <w:jc w:val="left"/>
+              <w:cnfStyle w:val="000000100000" w:firstRow="0" w:lastRow="0" w:firstColumn="0" w:lastColumn="0" w:oddVBand="0" w:evenVBand="0" w:oddHBand="1" w:evenHBand="0" w:firstRowFirstColumn="0" w:firstRowLastColumn="0" w:lastRowFirstColumn="0" w:lastRowLastColumn="0"/>
             </w:pPr>
           </w:p>
         </w:tc>
         <w:tc>
           <w:tcPr>
             <w:tcW w:w="1134" w:type="dxa"/>
-            <w:vAlign w:val="center"/>
           </w:tcPr>
           <w:p>
             <w:pPr>
               <w:jc w:val="center"/>
+              <w:cnfStyle w:val="000000100000" w:firstRow="0" w:lastRow="0" w:firstColumn="0" w:lastColumn="0" w:oddVBand="0" w:evenVBand="0" w:oddHBand="1" w:evenHBand="0" w:firstRowFirstColumn="0" w:firstRowLastColumn="0" w:lastRowFirstColumn="0" w:lastRowLastColumn="0"/>
             </w:pPr>
           </w:p>
         </w:tc>
         <w:tc>
           <w:tcPr>
             <w:tcW w:w="5812" w:type="dxa"/>
-            <w:vAlign w:val="center"/>
           </w:tcPr>
           <w:p>
             <w:pPr>
               <w:jc w:val="left"/>
+              <w:cnfStyle w:val="000000100000" w:firstRow="0" w:lastRow="0" w:firstColumn="0" w:lastColumn="0" w:oddVBand="0" w:evenVBand="0" w:oddHBand="1" w:evenHBand="0" w:firstRowFirstColumn="0" w:firstRowLastColumn="0" w:lastRowFirstColumn="0" w:lastRowLastColumn="0"/>
             </w:pPr>
           </w:p>
         </w:tc>
         <w:tc>
           <w:tcPr>
             <w:tcW w:w="1134" w:type="dxa"/>
-            <w:vAlign w:val="center"/>
           </w:tcPr>
           <w:p>
             <w:pPr>
               <w:jc w:val="center"/>
+              <w:cnfStyle w:val="000000100000" w:firstRow="0" w:lastRow="0" w:firstColumn="0" w:lastColumn="0" w:oddVBand="0" w:evenVBand="0" w:oddHBand="1" w:evenHBand="0" w:firstRowFirstColumn="0" w:firstRowLastColumn="0" w:lastRowFirstColumn="0" w:lastRowLastColumn="0"/>
             </w:pPr>
           </w:p>
         </w:tc>
         <w:tc>
           <w:tcPr>
             <w:tcW w:w="2346" w:type="dxa"/>
-            <w:vAlign w:val="center"/>
           </w:tcPr>
           <w:p>
             <w:pPr>
               <w:jc w:val="center"/>
+              <w:cnfStyle w:val="000000100000" w:firstRow="0" w:lastRow="0" w:firstColumn="0" w:lastColumn="0" w:oddVBand="0" w:evenVBand="0" w:oddHBand="1" w:evenHBand="0" w:firstRowFirstColumn="0" w:firstRowLastColumn="0" w:lastRowFirstColumn="0" w:lastRowLastColumn="0"/>
             </w:pPr>
           </w:p>
         </w:tc>
@@ -10431,10 +10914,10 @@
     <w:p>
       <w:pPr>
         <w:sectPr>
-          <w:headerReference w:type="default" r:id="rId33"/>
-          <w:footerReference w:type="default" r:id="rId34"/>
-          <w:headerReference w:type="first" r:id="rId35"/>
-          <w:footerReference w:type="first" r:id="rId36"/>
+          <w:headerReference w:type="default" r:id="rId37"/>
+          <w:footerReference w:type="default" r:id="rId38"/>
+          <w:headerReference w:type="first" r:id="rId39"/>
+          <w:footerReference w:type="first" r:id="rId40"/>
           <w:pgSz w:w="16838" w:h="11906" w:orient="landscape"/>
           <w:pgMar w:top="1417" w:right="1417" w:bottom="1417" w:left="1417" w:header="708" w:footer="708" w:gutter="0"/>
           <w:cols w:space="708"/>
@@ -10476,8 +10959,8 @@
     </w:p>
     <w:p/>
     <w:sectPr>
-      <w:headerReference w:type="first" r:id="rId37"/>
-      <w:footerReference w:type="first" r:id="rId38"/>
+      <w:headerReference w:type="first" r:id="rId41"/>
+      <w:footerReference w:type="first" r:id="rId42"/>
       <w:pgSz w:w="11906" w:h="16838"/>
       <w:pgMar w:top="1417" w:right="1417" w:bottom="1417" w:left="1417" w:header="708" w:footer="708" w:gutter="0"/>
       <w:cols w:space="708"/>
@@ -10552,7 +11035,7 @@
         <w:noProof/>
         <w:lang w:val="fr-FR"/>
       </w:rPr>
-      <w:t>17</w:t>
+      <w:t>19</w:t>
     </w:r>
     <w:r>
       <w:fldChar w:fldCharType="end"/>
@@ -10619,7 +11102,7 @@
         <w:noProof/>
         <w:lang w:val="fr-FR"/>
       </w:rPr>
-      <w:t>20</w:t>
+      <w:t>22</w:t>
     </w:r>
     <w:r>
       <w:fldChar w:fldCharType="end"/>
@@ -10670,7 +11153,7 @@
         <w:noProof/>
         <w:lang w:val="fr-FR"/>
       </w:rPr>
-      <w:t>18</w:t>
+      <w:t>20</w:t>
     </w:r>
     <w:r>
       <w:fldChar w:fldCharType="end"/>
@@ -10718,7 +11201,7 @@
         <w:noProof/>
         <w:lang w:val="fr-FR"/>
       </w:rPr>
-      <w:t>21</w:t>
+      <w:t>23</w:t>
     </w:r>
     <w:r>
       <w:fldChar w:fldCharType="end"/>
@@ -12651,6 +13134,129 @@
       <w:contextualSpacing/>
     </w:pPr>
   </w:style>
+  <w:style w:type="table" w:styleId="Grilleclaire-Accent3">
+    <w:name w:val="Light Grid Accent 3"/>
+    <w:basedOn w:val="TableauNormal"/>
+    <w:uiPriority w:val="62"/>
+    <w:rsid w:val="006573F9"/>
+    <w:pPr>
+      <w:spacing w:after="0" w:line="240" w:lineRule="auto"/>
+    </w:pPr>
+    <w:tblPr>
+      <w:tblStyleRowBandSize w:val="1"/>
+      <w:tblStyleColBandSize w:val="1"/>
+      <w:tblBorders>
+        <w:top w:val="single" w:sz="8" w:space="0" w:color="9BBB59" w:themeColor="accent3"/>
+        <w:left w:val="single" w:sz="8" w:space="0" w:color="9BBB59" w:themeColor="accent3"/>
+        <w:bottom w:val="single" w:sz="8" w:space="0" w:color="9BBB59" w:themeColor="accent3"/>
+        <w:right w:val="single" w:sz="8" w:space="0" w:color="9BBB59" w:themeColor="accent3"/>
+        <w:insideH w:val="single" w:sz="8" w:space="0" w:color="9BBB59" w:themeColor="accent3"/>
+        <w:insideV w:val="single" w:sz="8" w:space="0" w:color="9BBB59" w:themeColor="accent3"/>
+      </w:tblBorders>
+    </w:tblPr>
+    <w:tblStylePr w:type="firstRow">
+      <w:pPr>
+        <w:spacing w:before="0" w:after="0" w:line="240" w:lineRule="auto"/>
+      </w:pPr>
+      <w:rPr>
+        <w:rFonts w:asciiTheme="majorHAnsi" w:eastAsiaTheme="majorEastAsia" w:hAnsiTheme="majorHAnsi" w:cstheme="majorBidi"/>
+        <w:b/>
+        <w:bCs/>
+      </w:rPr>
+      <w:tblPr/>
+      <w:tcPr>
+        <w:tcBorders>
+          <w:top w:val="single" w:sz="8" w:space="0" w:color="9BBB59" w:themeColor="accent3"/>
+          <w:left w:val="single" w:sz="8" w:space="0" w:color="9BBB59" w:themeColor="accent3"/>
+          <w:bottom w:val="single" w:sz="18" w:space="0" w:color="9BBB59" w:themeColor="accent3"/>
+          <w:right w:val="single" w:sz="8" w:space="0" w:color="9BBB59" w:themeColor="accent3"/>
+          <w:insideH w:val="nil"/>
+          <w:insideV w:val="single" w:sz="8" w:space="0" w:color="9BBB59" w:themeColor="accent3"/>
+        </w:tcBorders>
+      </w:tcPr>
+    </w:tblStylePr>
+    <w:tblStylePr w:type="lastRow">
+      <w:pPr>
+        <w:spacing w:before="0" w:after="0" w:line="240" w:lineRule="auto"/>
+      </w:pPr>
+      <w:rPr>
+        <w:rFonts w:asciiTheme="majorHAnsi" w:eastAsiaTheme="majorEastAsia" w:hAnsiTheme="majorHAnsi" w:cstheme="majorBidi"/>
+        <w:b/>
+        <w:bCs/>
+      </w:rPr>
+      <w:tblPr/>
+      <w:tcPr>
+        <w:tcBorders>
+          <w:top w:val="double" w:sz="6" w:space="0" w:color="9BBB59" w:themeColor="accent3"/>
+          <w:left w:val="single" w:sz="8" w:space="0" w:color="9BBB59" w:themeColor="accent3"/>
+          <w:bottom w:val="single" w:sz="8" w:space="0" w:color="9BBB59" w:themeColor="accent3"/>
+          <w:right w:val="single" w:sz="8" w:space="0" w:color="9BBB59" w:themeColor="accent3"/>
+          <w:insideH w:val="nil"/>
+          <w:insideV w:val="single" w:sz="8" w:space="0" w:color="9BBB59" w:themeColor="accent3"/>
+        </w:tcBorders>
+      </w:tcPr>
+    </w:tblStylePr>
+    <w:tblStylePr w:type="firstCol">
+      <w:rPr>
+        <w:rFonts w:asciiTheme="majorHAnsi" w:eastAsiaTheme="majorEastAsia" w:hAnsiTheme="majorHAnsi" w:cstheme="majorBidi"/>
+        <w:b/>
+        <w:bCs/>
+      </w:rPr>
+    </w:tblStylePr>
+    <w:tblStylePr w:type="lastCol">
+      <w:rPr>
+        <w:rFonts w:asciiTheme="majorHAnsi" w:eastAsiaTheme="majorEastAsia" w:hAnsiTheme="majorHAnsi" w:cstheme="majorBidi"/>
+        <w:b/>
+        <w:bCs/>
+      </w:rPr>
+      <w:tblPr/>
+      <w:tcPr>
+        <w:tcBorders>
+          <w:top w:val="single" w:sz="8" w:space="0" w:color="9BBB59" w:themeColor="accent3"/>
+          <w:left w:val="single" w:sz="8" w:space="0" w:color="9BBB59" w:themeColor="accent3"/>
+          <w:bottom w:val="single" w:sz="8" w:space="0" w:color="9BBB59" w:themeColor="accent3"/>
+          <w:right w:val="single" w:sz="8" w:space="0" w:color="9BBB59" w:themeColor="accent3"/>
+        </w:tcBorders>
+      </w:tcPr>
+    </w:tblStylePr>
+    <w:tblStylePr w:type="band1Vert">
+      <w:tblPr/>
+      <w:tcPr>
+        <w:tcBorders>
+          <w:top w:val="single" w:sz="8" w:space="0" w:color="9BBB59" w:themeColor="accent3"/>
+          <w:left w:val="single" w:sz="8" w:space="0" w:color="9BBB59" w:themeColor="accent3"/>
+          <w:bottom w:val="single" w:sz="8" w:space="0" w:color="9BBB59" w:themeColor="accent3"/>
+          <w:right w:val="single" w:sz="8" w:space="0" w:color="9BBB59" w:themeColor="accent3"/>
+        </w:tcBorders>
+        <w:shd w:val="clear" w:color="auto" w:fill="E6EED5" w:themeFill="accent3" w:themeFillTint="3F"/>
+      </w:tcPr>
+    </w:tblStylePr>
+    <w:tblStylePr w:type="band1Horz">
+      <w:tblPr/>
+      <w:tcPr>
+        <w:tcBorders>
+          <w:top w:val="single" w:sz="8" w:space="0" w:color="9BBB59" w:themeColor="accent3"/>
+          <w:left w:val="single" w:sz="8" w:space="0" w:color="9BBB59" w:themeColor="accent3"/>
+          <w:bottom w:val="single" w:sz="8" w:space="0" w:color="9BBB59" w:themeColor="accent3"/>
+          <w:right w:val="single" w:sz="8" w:space="0" w:color="9BBB59" w:themeColor="accent3"/>
+          <w:insideV w:val="single" w:sz="8" w:space="0" w:color="9BBB59" w:themeColor="accent3"/>
+        </w:tcBorders>
+        <w:shd w:val="clear" w:color="auto" w:fill="E6EED5" w:themeFill="accent3" w:themeFillTint="3F"/>
+      </w:tcPr>
+    </w:tblStylePr>
+    <w:tblStylePr w:type="band2Horz">
+      <w:tblPr/>
+      <w:tcPr>
+        <w:tcBorders>
+          <w:top w:val="single" w:sz="8" w:space="0" w:color="9BBB59" w:themeColor="accent3"/>
+          <w:left w:val="single" w:sz="8" w:space="0" w:color="9BBB59" w:themeColor="accent3"/>
+          <w:bottom w:val="single" w:sz="8" w:space="0" w:color="9BBB59" w:themeColor="accent3"/>
+          <w:right w:val="single" w:sz="8" w:space="0" w:color="9BBB59" w:themeColor="accent3"/>
+          <w:insideV w:val="single" w:sz="8" w:space="0" w:color="9BBB59" w:themeColor="accent3"/>
+        </w:tcBorders>
+      </w:tcPr>
+    </w:tblStylePr>
+  </w:style>
 </w:styles>
 </file>
 
@@ -13218,6 +13824,129 @@
       <w:contextualSpacing/>
     </w:pPr>
   </w:style>
+  <w:style w:type="table" w:styleId="Grilleclaire-Accent3">
+    <w:name w:val="Light Grid Accent 3"/>
+    <w:basedOn w:val="TableauNormal"/>
+    <w:uiPriority w:val="62"/>
+    <w:rsid w:val="006573F9"/>
+    <w:pPr>
+      <w:spacing w:after="0" w:line="240" w:lineRule="auto"/>
+    </w:pPr>
+    <w:tblPr>
+      <w:tblStyleRowBandSize w:val="1"/>
+      <w:tblStyleColBandSize w:val="1"/>
+      <w:tblBorders>
+        <w:top w:val="single" w:sz="8" w:space="0" w:color="9BBB59" w:themeColor="accent3"/>
+        <w:left w:val="single" w:sz="8" w:space="0" w:color="9BBB59" w:themeColor="accent3"/>
+        <w:bottom w:val="single" w:sz="8" w:space="0" w:color="9BBB59" w:themeColor="accent3"/>
+        <w:right w:val="single" w:sz="8" w:space="0" w:color="9BBB59" w:themeColor="accent3"/>
+        <w:insideH w:val="single" w:sz="8" w:space="0" w:color="9BBB59" w:themeColor="accent3"/>
+        <w:insideV w:val="single" w:sz="8" w:space="0" w:color="9BBB59" w:themeColor="accent3"/>
+      </w:tblBorders>
+    </w:tblPr>
+    <w:tblStylePr w:type="firstRow">
+      <w:pPr>
+        <w:spacing w:before="0" w:after="0" w:line="240" w:lineRule="auto"/>
+      </w:pPr>
+      <w:rPr>
+        <w:rFonts w:asciiTheme="majorHAnsi" w:eastAsiaTheme="majorEastAsia" w:hAnsiTheme="majorHAnsi" w:cstheme="majorBidi"/>
+        <w:b/>
+        <w:bCs/>
+      </w:rPr>
+      <w:tblPr/>
+      <w:tcPr>
+        <w:tcBorders>
+          <w:top w:val="single" w:sz="8" w:space="0" w:color="9BBB59" w:themeColor="accent3"/>
+          <w:left w:val="single" w:sz="8" w:space="0" w:color="9BBB59" w:themeColor="accent3"/>
+          <w:bottom w:val="single" w:sz="18" w:space="0" w:color="9BBB59" w:themeColor="accent3"/>
+          <w:right w:val="single" w:sz="8" w:space="0" w:color="9BBB59" w:themeColor="accent3"/>
+          <w:insideH w:val="nil"/>
+          <w:insideV w:val="single" w:sz="8" w:space="0" w:color="9BBB59" w:themeColor="accent3"/>
+        </w:tcBorders>
+      </w:tcPr>
+    </w:tblStylePr>
+    <w:tblStylePr w:type="lastRow">
+      <w:pPr>
+        <w:spacing w:before="0" w:after="0" w:line="240" w:lineRule="auto"/>
+      </w:pPr>
+      <w:rPr>
+        <w:rFonts w:asciiTheme="majorHAnsi" w:eastAsiaTheme="majorEastAsia" w:hAnsiTheme="majorHAnsi" w:cstheme="majorBidi"/>
+        <w:b/>
+        <w:bCs/>
+      </w:rPr>
+      <w:tblPr/>
+      <w:tcPr>
+        <w:tcBorders>
+          <w:top w:val="double" w:sz="6" w:space="0" w:color="9BBB59" w:themeColor="accent3"/>
+          <w:left w:val="single" w:sz="8" w:space="0" w:color="9BBB59" w:themeColor="accent3"/>
+          <w:bottom w:val="single" w:sz="8" w:space="0" w:color="9BBB59" w:themeColor="accent3"/>
+          <w:right w:val="single" w:sz="8" w:space="0" w:color="9BBB59" w:themeColor="accent3"/>
+          <w:insideH w:val="nil"/>
+          <w:insideV w:val="single" w:sz="8" w:space="0" w:color="9BBB59" w:themeColor="accent3"/>
+        </w:tcBorders>
+      </w:tcPr>
+    </w:tblStylePr>
+    <w:tblStylePr w:type="firstCol">
+      <w:rPr>
+        <w:rFonts w:asciiTheme="majorHAnsi" w:eastAsiaTheme="majorEastAsia" w:hAnsiTheme="majorHAnsi" w:cstheme="majorBidi"/>
+        <w:b/>
+        <w:bCs/>
+      </w:rPr>
+    </w:tblStylePr>
+    <w:tblStylePr w:type="lastCol">
+      <w:rPr>
+        <w:rFonts w:asciiTheme="majorHAnsi" w:eastAsiaTheme="majorEastAsia" w:hAnsiTheme="majorHAnsi" w:cstheme="majorBidi"/>
+        <w:b/>
+        <w:bCs/>
+      </w:rPr>
+      <w:tblPr/>
+      <w:tcPr>
+        <w:tcBorders>
+          <w:top w:val="single" w:sz="8" w:space="0" w:color="9BBB59" w:themeColor="accent3"/>
+          <w:left w:val="single" w:sz="8" w:space="0" w:color="9BBB59" w:themeColor="accent3"/>
+          <w:bottom w:val="single" w:sz="8" w:space="0" w:color="9BBB59" w:themeColor="accent3"/>
+          <w:right w:val="single" w:sz="8" w:space="0" w:color="9BBB59" w:themeColor="accent3"/>
+        </w:tcBorders>
+      </w:tcPr>
+    </w:tblStylePr>
+    <w:tblStylePr w:type="band1Vert">
+      <w:tblPr/>
+      <w:tcPr>
+        <w:tcBorders>
+          <w:top w:val="single" w:sz="8" w:space="0" w:color="9BBB59" w:themeColor="accent3"/>
+          <w:left w:val="single" w:sz="8" w:space="0" w:color="9BBB59" w:themeColor="accent3"/>
+          <w:bottom w:val="single" w:sz="8" w:space="0" w:color="9BBB59" w:themeColor="accent3"/>
+          <w:right w:val="single" w:sz="8" w:space="0" w:color="9BBB59" w:themeColor="accent3"/>
+        </w:tcBorders>
+        <w:shd w:val="clear" w:color="auto" w:fill="E6EED5" w:themeFill="accent3" w:themeFillTint="3F"/>
+      </w:tcPr>
+    </w:tblStylePr>
+    <w:tblStylePr w:type="band1Horz">
+      <w:tblPr/>
+      <w:tcPr>
+        <w:tcBorders>
+          <w:top w:val="single" w:sz="8" w:space="0" w:color="9BBB59" w:themeColor="accent3"/>
+          <w:left w:val="single" w:sz="8" w:space="0" w:color="9BBB59" w:themeColor="accent3"/>
+          <w:bottom w:val="single" w:sz="8" w:space="0" w:color="9BBB59" w:themeColor="accent3"/>
+          <w:right w:val="single" w:sz="8" w:space="0" w:color="9BBB59" w:themeColor="accent3"/>
+          <w:insideV w:val="single" w:sz="8" w:space="0" w:color="9BBB59" w:themeColor="accent3"/>
+        </w:tcBorders>
+        <w:shd w:val="clear" w:color="auto" w:fill="E6EED5" w:themeFill="accent3" w:themeFillTint="3F"/>
+      </w:tcPr>
+    </w:tblStylePr>
+    <w:tblStylePr w:type="band2Horz">
+      <w:tblPr/>
+      <w:tcPr>
+        <w:tcBorders>
+          <w:top w:val="single" w:sz="8" w:space="0" w:color="9BBB59" w:themeColor="accent3"/>
+          <w:left w:val="single" w:sz="8" w:space="0" w:color="9BBB59" w:themeColor="accent3"/>
+          <w:bottom w:val="single" w:sz="8" w:space="0" w:color="9BBB59" w:themeColor="accent3"/>
+          <w:right w:val="single" w:sz="8" w:space="0" w:color="9BBB59" w:themeColor="accent3"/>
+          <w:insideV w:val="single" w:sz="8" w:space="0" w:color="9BBB59" w:themeColor="accent3"/>
+        </w:tcBorders>
+      </w:tcPr>
+    </w:tblStylePr>
+  </w:style>
 </w:styles>
 </file>
 
@@ -13511,7 +14240,7 @@
 </file>
 
 <file path=customXml/itemProps1.xml><?xml version="1.0" encoding="utf-8"?>
-<ds:datastoreItem xmlns:ds="http://schemas.openxmlformats.org/officeDocument/2006/customXml" ds:itemID="{D1DD7B8D-AC43-46D7-89D2-35D6C494D3A8}">
+<ds:datastoreItem xmlns:ds="http://schemas.openxmlformats.org/officeDocument/2006/customXml" ds:itemID="{7C1E0E08-29B7-41B1-9767-EB44EF3BC760}">
   <ds:schemaRefs>
     <ds:schemaRef ds:uri="http://schemas.openxmlformats.org/officeDocument/2006/bibliography"/>
   </ds:schemaRefs>

</xml_diff>

<commit_message>
Documentation_Technique terminée mais non corrigée
</commit_message>
<xml_diff>
--- a/Documentations/Documentation_Technique.docx
+++ b/Documentations/Documentation_Technique.docx
@@ -229,7 +229,7 @@
       <w:pPr>
         <w:pStyle w:val="Titre1"/>
       </w:pPr>
-      <w:bookmarkStart w:id="0" w:name="_Toc419393424"/>
+      <w:bookmarkStart w:id="0" w:name="_Toc419399065"/>
       <w:r>
         <w:lastRenderedPageBreak/>
         <w:t>Table des matières</w:t>
@@ -257,7 +257,7 @@
       <w:r>
         <w:fldChar w:fldCharType="separate"/>
       </w:r>
-      <w:hyperlink w:anchor="_Toc419393424" w:history="1">
+      <w:hyperlink w:anchor="_Toc419399065" w:history="1">
         <w:r>
           <w:rPr>
             <w:rStyle w:val="Lienhypertexte"/>
@@ -284,7 +284,7 @@
             <w:noProof/>
             <w:webHidden/>
           </w:rPr>
-          <w:instrText xml:space="preserve"> PAGEREF _Toc419393424 \h </w:instrText>
+          <w:instrText xml:space="preserve"> PAGEREF _Toc419399065 \h </w:instrText>
         </w:r>
         <w:r>
           <w:rPr>
@@ -327,7 +327,7 @@
           <w:lang w:eastAsia="fr-CH"/>
         </w:rPr>
       </w:pPr>
-      <w:hyperlink w:anchor="_Toc419393425" w:history="1">
+      <w:hyperlink w:anchor="_Toc419399066" w:history="1">
         <w:r>
           <w:rPr>
             <w:rStyle w:val="Lienhypertexte"/>
@@ -354,7 +354,7 @@
             <w:noProof/>
             <w:webHidden/>
           </w:rPr>
-          <w:instrText xml:space="preserve"> PAGEREF _Toc419393425 \h </w:instrText>
+          <w:instrText xml:space="preserve"> PAGEREF _Toc419399066 \h </w:instrText>
         </w:r>
         <w:r>
           <w:rPr>
@@ -397,7 +397,7 @@
           <w:lang w:eastAsia="fr-CH"/>
         </w:rPr>
       </w:pPr>
-      <w:hyperlink w:anchor="_Toc419393426" w:history="1">
+      <w:hyperlink w:anchor="_Toc419399067" w:history="1">
         <w:r>
           <w:rPr>
             <w:rStyle w:val="Lienhypertexte"/>
@@ -424,7 +424,7 @@
             <w:noProof/>
             <w:webHidden/>
           </w:rPr>
-          <w:instrText xml:space="preserve"> PAGEREF _Toc419393426 \h </w:instrText>
+          <w:instrText xml:space="preserve"> PAGEREF _Toc419399067 \h </w:instrText>
         </w:r>
         <w:r>
           <w:rPr>
@@ -467,7 +467,7 @@
           <w:lang w:eastAsia="fr-CH"/>
         </w:rPr>
       </w:pPr>
-      <w:hyperlink w:anchor="_Toc419393427" w:history="1">
+      <w:hyperlink w:anchor="_Toc419399068" w:history="1">
         <w:r>
           <w:rPr>
             <w:rStyle w:val="Lienhypertexte"/>
@@ -494,7 +494,7 @@
             <w:noProof/>
             <w:webHidden/>
           </w:rPr>
-          <w:instrText xml:space="preserve"> PAGEREF _Toc419393427 \h </w:instrText>
+          <w:instrText xml:space="preserve"> PAGEREF _Toc419399068 \h </w:instrText>
         </w:r>
         <w:r>
           <w:rPr>
@@ -537,7 +537,7 @@
           <w:lang w:eastAsia="fr-CH"/>
         </w:rPr>
       </w:pPr>
-      <w:hyperlink w:anchor="_Toc419393428" w:history="1">
+      <w:hyperlink w:anchor="_Toc419399069" w:history="1">
         <w:r>
           <w:rPr>
             <w:rStyle w:val="Lienhypertexte"/>
@@ -564,7 +564,7 @@
             <w:noProof/>
             <w:webHidden/>
           </w:rPr>
-          <w:instrText xml:space="preserve"> PAGEREF _Toc419393428 \h </w:instrText>
+          <w:instrText xml:space="preserve"> PAGEREF _Toc419399069 \h </w:instrText>
         </w:r>
         <w:r>
           <w:rPr>
@@ -607,7 +607,7 @@
           <w:lang w:eastAsia="fr-CH"/>
         </w:rPr>
       </w:pPr>
-      <w:hyperlink w:anchor="_Toc419393429" w:history="1">
+      <w:hyperlink w:anchor="_Toc419399070" w:history="1">
         <w:r>
           <w:rPr>
             <w:rStyle w:val="Lienhypertexte"/>
@@ -634,7 +634,7 @@
             <w:noProof/>
             <w:webHidden/>
           </w:rPr>
-          <w:instrText xml:space="preserve"> PAGEREF _Toc419393429 \h </w:instrText>
+          <w:instrText xml:space="preserve"> PAGEREF _Toc419399070 \h </w:instrText>
         </w:r>
         <w:r>
           <w:rPr>
@@ -677,7 +677,7 @@
           <w:lang w:eastAsia="fr-CH"/>
         </w:rPr>
       </w:pPr>
-      <w:hyperlink w:anchor="_Toc419393430" w:history="1">
+      <w:hyperlink w:anchor="_Toc419399071" w:history="1">
         <w:r>
           <w:rPr>
             <w:rStyle w:val="Lienhypertexte"/>
@@ -704,7 +704,7 @@
             <w:noProof/>
             <w:webHidden/>
           </w:rPr>
-          <w:instrText xml:space="preserve"> PAGEREF _Toc419393430 \h </w:instrText>
+          <w:instrText xml:space="preserve"> PAGEREF _Toc419399071 \h </w:instrText>
         </w:r>
         <w:r>
           <w:rPr>
@@ -747,7 +747,7 @@
           <w:lang w:eastAsia="fr-CH"/>
         </w:rPr>
       </w:pPr>
-      <w:hyperlink w:anchor="_Toc419393431" w:history="1">
+      <w:hyperlink w:anchor="_Toc419399072" w:history="1">
         <w:r>
           <w:rPr>
             <w:rStyle w:val="Lienhypertexte"/>
@@ -774,7 +774,7 @@
             <w:noProof/>
             <w:webHidden/>
           </w:rPr>
-          <w:instrText xml:space="preserve"> PAGEREF _Toc419393431 \h </w:instrText>
+          <w:instrText xml:space="preserve"> PAGEREF _Toc419399072 \h </w:instrText>
         </w:r>
         <w:r>
           <w:rPr>
@@ -817,7 +817,7 @@
           <w:lang w:eastAsia="fr-CH"/>
         </w:rPr>
       </w:pPr>
-      <w:hyperlink w:anchor="_Toc419393432" w:history="1">
+      <w:hyperlink w:anchor="_Toc419399073" w:history="1">
         <w:r>
           <w:rPr>
             <w:rStyle w:val="Lienhypertexte"/>
@@ -844,7 +844,7 @@
             <w:noProof/>
             <w:webHidden/>
           </w:rPr>
-          <w:instrText xml:space="preserve"> PAGEREF _Toc419393432 \h </w:instrText>
+          <w:instrText xml:space="preserve"> PAGEREF _Toc419399073 \h </w:instrText>
         </w:r>
         <w:r>
           <w:rPr>
@@ -887,7 +887,7 @@
           <w:lang w:eastAsia="fr-CH"/>
         </w:rPr>
       </w:pPr>
-      <w:hyperlink w:anchor="_Toc419393433" w:history="1">
+      <w:hyperlink w:anchor="_Toc419399074" w:history="1">
         <w:r>
           <w:rPr>
             <w:rStyle w:val="Lienhypertexte"/>
@@ -914,7 +914,7 @@
             <w:noProof/>
             <w:webHidden/>
           </w:rPr>
-          <w:instrText xml:space="preserve"> PAGEREF _Toc419393433 \h </w:instrText>
+          <w:instrText xml:space="preserve"> PAGEREF _Toc419399074 \h </w:instrText>
         </w:r>
         <w:r>
           <w:rPr>
@@ -957,7 +957,7 @@
           <w:lang w:eastAsia="fr-CH"/>
         </w:rPr>
       </w:pPr>
-      <w:hyperlink w:anchor="_Toc419393434" w:history="1">
+      <w:hyperlink w:anchor="_Toc419399075" w:history="1">
         <w:r>
           <w:rPr>
             <w:rStyle w:val="Lienhypertexte"/>
@@ -984,7 +984,7 @@
             <w:noProof/>
             <w:webHidden/>
           </w:rPr>
-          <w:instrText xml:space="preserve"> PAGEREF _Toc419393434 \h </w:instrText>
+          <w:instrText xml:space="preserve"> PAGEREF _Toc419399075 \h </w:instrText>
         </w:r>
         <w:r>
           <w:rPr>
@@ -1027,7 +1027,7 @@
           <w:lang w:eastAsia="fr-CH"/>
         </w:rPr>
       </w:pPr>
-      <w:hyperlink w:anchor="_Toc419393435" w:history="1">
+      <w:hyperlink w:anchor="_Toc419399076" w:history="1">
         <w:r>
           <w:rPr>
             <w:rStyle w:val="Lienhypertexte"/>
@@ -1054,7 +1054,7 @@
             <w:noProof/>
             <w:webHidden/>
           </w:rPr>
-          <w:instrText xml:space="preserve"> PAGEREF _Toc419393435 \h </w:instrText>
+          <w:instrText xml:space="preserve"> PAGEREF _Toc419399076 \h </w:instrText>
         </w:r>
         <w:r>
           <w:rPr>
@@ -1097,7 +1097,7 @@
           <w:lang w:eastAsia="fr-CH"/>
         </w:rPr>
       </w:pPr>
-      <w:hyperlink w:anchor="_Toc419393436" w:history="1">
+      <w:hyperlink w:anchor="_Toc419399077" w:history="1">
         <w:r>
           <w:rPr>
             <w:rStyle w:val="Lienhypertexte"/>
@@ -1124,7 +1124,7 @@
             <w:noProof/>
             <w:webHidden/>
           </w:rPr>
-          <w:instrText xml:space="preserve"> PAGEREF _Toc419393436 \h </w:instrText>
+          <w:instrText xml:space="preserve"> PAGEREF _Toc419399077 \h </w:instrText>
         </w:r>
         <w:r>
           <w:rPr>
@@ -1167,7 +1167,7 @@
           <w:lang w:eastAsia="fr-CH"/>
         </w:rPr>
       </w:pPr>
-      <w:hyperlink w:anchor="_Toc419393437" w:history="1">
+      <w:hyperlink w:anchor="_Toc419399078" w:history="1">
         <w:r>
           <w:rPr>
             <w:rStyle w:val="Lienhypertexte"/>
@@ -1194,7 +1194,7 @@
             <w:noProof/>
             <w:webHidden/>
           </w:rPr>
-          <w:instrText xml:space="preserve"> PAGEREF _Toc419393437 \h </w:instrText>
+          <w:instrText xml:space="preserve"> PAGEREF _Toc419399078 \h </w:instrText>
         </w:r>
         <w:r>
           <w:rPr>
@@ -1237,7 +1237,7 @@
           <w:lang w:eastAsia="fr-CH"/>
         </w:rPr>
       </w:pPr>
-      <w:hyperlink w:anchor="_Toc419393438" w:history="1">
+      <w:hyperlink w:anchor="_Toc419399079" w:history="1">
         <w:r>
           <w:rPr>
             <w:rStyle w:val="Lienhypertexte"/>
@@ -1264,7 +1264,7 @@
             <w:noProof/>
             <w:webHidden/>
           </w:rPr>
-          <w:instrText xml:space="preserve"> PAGEREF _Toc419393438 \h </w:instrText>
+          <w:instrText xml:space="preserve"> PAGEREF _Toc419399079 \h </w:instrText>
         </w:r>
         <w:r>
           <w:rPr>
@@ -1307,7 +1307,7 @@
           <w:lang w:eastAsia="fr-CH"/>
         </w:rPr>
       </w:pPr>
-      <w:hyperlink w:anchor="_Toc419393439" w:history="1">
+      <w:hyperlink w:anchor="_Toc419399080" w:history="1">
         <w:r>
           <w:rPr>
             <w:rStyle w:val="Lienhypertexte"/>
@@ -1334,7 +1334,7 @@
             <w:noProof/>
             <w:webHidden/>
           </w:rPr>
-          <w:instrText xml:space="preserve"> PAGEREF _Toc419393439 \h </w:instrText>
+          <w:instrText xml:space="preserve"> PAGEREF _Toc419399080 \h </w:instrText>
         </w:r>
         <w:r>
           <w:rPr>
@@ -1377,7 +1377,7 @@
           <w:lang w:eastAsia="fr-CH"/>
         </w:rPr>
       </w:pPr>
-      <w:hyperlink w:anchor="_Toc419393440" w:history="1">
+      <w:hyperlink w:anchor="_Toc419399081" w:history="1">
         <w:r>
           <w:rPr>
             <w:rStyle w:val="Lienhypertexte"/>
@@ -1404,7 +1404,7 @@
             <w:noProof/>
             <w:webHidden/>
           </w:rPr>
-          <w:instrText xml:space="preserve"> PAGEREF _Toc419393440 \h </w:instrText>
+          <w:instrText xml:space="preserve"> PAGEREF _Toc419399081 \h </w:instrText>
         </w:r>
         <w:r>
           <w:rPr>
@@ -1447,7 +1447,7 @@
           <w:lang w:eastAsia="fr-CH"/>
         </w:rPr>
       </w:pPr>
-      <w:hyperlink w:anchor="_Toc419393441" w:history="1">
+      <w:hyperlink w:anchor="_Toc419399082" w:history="1">
         <w:r>
           <w:rPr>
             <w:rStyle w:val="Lienhypertexte"/>
@@ -1474,7 +1474,7 @@
             <w:noProof/>
             <w:webHidden/>
           </w:rPr>
-          <w:instrText xml:space="preserve"> PAGEREF _Toc419393441 \h </w:instrText>
+          <w:instrText xml:space="preserve"> PAGEREF _Toc419399082 \h </w:instrText>
         </w:r>
         <w:r>
           <w:rPr>
@@ -1517,7 +1517,7 @@
           <w:lang w:eastAsia="fr-CH"/>
         </w:rPr>
       </w:pPr>
-      <w:hyperlink w:anchor="_Toc419393442" w:history="1">
+      <w:hyperlink w:anchor="_Toc419399083" w:history="1">
         <w:r>
           <w:rPr>
             <w:rStyle w:val="Lienhypertexte"/>
@@ -1544,7 +1544,7 @@
             <w:noProof/>
             <w:webHidden/>
           </w:rPr>
-          <w:instrText xml:space="preserve"> PAGEREF _Toc419393442 \h </w:instrText>
+          <w:instrText xml:space="preserve"> PAGEREF _Toc419399083 \h </w:instrText>
         </w:r>
         <w:r>
           <w:rPr>
@@ -1587,7 +1587,7 @@
           <w:lang w:eastAsia="fr-CH"/>
         </w:rPr>
       </w:pPr>
-      <w:hyperlink w:anchor="_Toc419393443" w:history="1">
+      <w:hyperlink w:anchor="_Toc419399084" w:history="1">
         <w:r>
           <w:rPr>
             <w:rStyle w:val="Lienhypertexte"/>
@@ -1614,7 +1614,7 @@
             <w:noProof/>
             <w:webHidden/>
           </w:rPr>
-          <w:instrText xml:space="preserve"> PAGEREF _Toc419393443 \h </w:instrText>
+          <w:instrText xml:space="preserve"> PAGEREF _Toc419399084 \h </w:instrText>
         </w:r>
         <w:r>
           <w:rPr>
@@ -1657,7 +1657,7 @@
           <w:lang w:eastAsia="fr-CH"/>
         </w:rPr>
       </w:pPr>
-      <w:hyperlink w:anchor="_Toc419393444" w:history="1">
+      <w:hyperlink w:anchor="_Toc419399085" w:history="1">
         <w:r>
           <w:rPr>
             <w:rStyle w:val="Lienhypertexte"/>
@@ -1684,7 +1684,7 @@
             <w:noProof/>
             <w:webHidden/>
           </w:rPr>
-          <w:instrText xml:space="preserve"> PAGEREF _Toc419393444 \h </w:instrText>
+          <w:instrText xml:space="preserve"> PAGEREF _Toc419399085 \h </w:instrText>
         </w:r>
         <w:r>
           <w:rPr>
@@ -1727,7 +1727,7 @@
           <w:lang w:eastAsia="fr-CH"/>
         </w:rPr>
       </w:pPr>
-      <w:hyperlink w:anchor="_Toc419393445" w:history="1">
+      <w:hyperlink w:anchor="_Toc419399086" w:history="1">
         <w:r>
           <w:rPr>
             <w:rStyle w:val="Lienhypertexte"/>
@@ -1754,7 +1754,7 @@
             <w:noProof/>
             <w:webHidden/>
           </w:rPr>
-          <w:instrText xml:space="preserve"> PAGEREF _Toc419393445 \h </w:instrText>
+          <w:instrText xml:space="preserve"> PAGEREF _Toc419399086 \h </w:instrText>
         </w:r>
         <w:r>
           <w:rPr>
@@ -1797,7 +1797,7 @@
           <w:lang w:eastAsia="fr-CH"/>
         </w:rPr>
       </w:pPr>
-      <w:hyperlink w:anchor="_Toc419393446" w:history="1">
+      <w:hyperlink w:anchor="_Toc419399087" w:history="1">
         <w:r>
           <w:rPr>
             <w:rStyle w:val="Lienhypertexte"/>
@@ -1824,7 +1824,7 @@
             <w:noProof/>
             <w:webHidden/>
           </w:rPr>
-          <w:instrText xml:space="preserve"> PAGEREF _Toc419393446 \h </w:instrText>
+          <w:instrText xml:space="preserve"> PAGEREF _Toc419399087 \h </w:instrText>
         </w:r>
         <w:r>
           <w:rPr>
@@ -1867,7 +1867,7 @@
           <w:lang w:eastAsia="fr-CH"/>
         </w:rPr>
       </w:pPr>
-      <w:hyperlink w:anchor="_Toc419393447" w:history="1">
+      <w:hyperlink w:anchor="_Toc419399088" w:history="1">
         <w:r>
           <w:rPr>
             <w:rStyle w:val="Lienhypertexte"/>
@@ -1894,7 +1894,7 @@
             <w:noProof/>
             <w:webHidden/>
           </w:rPr>
-          <w:instrText xml:space="preserve"> PAGEREF _Toc419393447 \h </w:instrText>
+          <w:instrText xml:space="preserve"> PAGEREF _Toc419399088 \h </w:instrText>
         </w:r>
         <w:r>
           <w:rPr>
@@ -1937,7 +1937,7 @@
           <w:lang w:eastAsia="fr-CH"/>
         </w:rPr>
       </w:pPr>
-      <w:hyperlink w:anchor="_Toc419393448" w:history="1">
+      <w:hyperlink w:anchor="_Toc419399089" w:history="1">
         <w:r>
           <w:rPr>
             <w:rStyle w:val="Lienhypertexte"/>
@@ -1964,7 +1964,7 @@
             <w:noProof/>
             <w:webHidden/>
           </w:rPr>
-          <w:instrText xml:space="preserve"> PAGEREF _Toc419393448 \h </w:instrText>
+          <w:instrText xml:space="preserve"> PAGEREF _Toc419399089 \h </w:instrText>
         </w:r>
         <w:r>
           <w:rPr>
@@ -2007,7 +2007,7 @@
           <w:lang w:eastAsia="fr-CH"/>
         </w:rPr>
       </w:pPr>
-      <w:hyperlink w:anchor="_Toc419393449" w:history="1">
+      <w:hyperlink w:anchor="_Toc419399090" w:history="1">
         <w:r>
           <w:rPr>
             <w:rStyle w:val="Lienhypertexte"/>
@@ -2034,7 +2034,7 @@
             <w:noProof/>
             <w:webHidden/>
           </w:rPr>
-          <w:instrText xml:space="preserve"> PAGEREF _Toc419393449 \h </w:instrText>
+          <w:instrText xml:space="preserve"> PAGEREF _Toc419399090 \h </w:instrText>
         </w:r>
         <w:r>
           <w:rPr>
@@ -2077,7 +2077,7 @@
           <w:lang w:eastAsia="fr-CH"/>
         </w:rPr>
       </w:pPr>
-      <w:hyperlink w:anchor="_Toc419393450" w:history="1">
+      <w:hyperlink w:anchor="_Toc419399091" w:history="1">
         <w:r>
           <w:rPr>
             <w:rStyle w:val="Lienhypertexte"/>
@@ -2104,7 +2104,7 @@
             <w:noProof/>
             <w:webHidden/>
           </w:rPr>
-          <w:instrText xml:space="preserve"> PAGEREF _Toc419393450 \h </w:instrText>
+          <w:instrText xml:space="preserve"> PAGEREF _Toc419399091 \h </w:instrText>
         </w:r>
         <w:r>
           <w:rPr>
@@ -2147,7 +2147,7 @@
           <w:lang w:eastAsia="fr-CH"/>
         </w:rPr>
       </w:pPr>
-      <w:hyperlink w:anchor="_Toc419393451" w:history="1">
+      <w:hyperlink w:anchor="_Toc419399092" w:history="1">
         <w:r>
           <w:rPr>
             <w:rStyle w:val="Lienhypertexte"/>
@@ -2174,7 +2174,7 @@
             <w:noProof/>
             <w:webHidden/>
           </w:rPr>
-          <w:instrText xml:space="preserve"> PAGEREF _Toc419393451 \h </w:instrText>
+          <w:instrText xml:space="preserve"> PAGEREF _Toc419399092 \h </w:instrText>
         </w:r>
         <w:r>
           <w:rPr>
@@ -2217,7 +2217,7 @@
           <w:lang w:eastAsia="fr-CH"/>
         </w:rPr>
       </w:pPr>
-      <w:hyperlink w:anchor="_Toc419393452" w:history="1">
+      <w:hyperlink w:anchor="_Toc419399093" w:history="1">
         <w:r>
           <w:rPr>
             <w:rStyle w:val="Lienhypertexte"/>
@@ -2244,7 +2244,7 @@
             <w:noProof/>
             <w:webHidden/>
           </w:rPr>
-          <w:instrText xml:space="preserve"> PAGEREF _Toc419393452 \h </w:instrText>
+          <w:instrText xml:space="preserve"> PAGEREF _Toc419399093 \h </w:instrText>
         </w:r>
         <w:r>
           <w:rPr>
@@ -2287,7 +2287,7 @@
           <w:lang w:eastAsia="fr-CH"/>
         </w:rPr>
       </w:pPr>
-      <w:hyperlink w:anchor="_Toc419393453" w:history="1">
+      <w:hyperlink w:anchor="_Toc419399094" w:history="1">
         <w:r>
           <w:rPr>
             <w:rStyle w:val="Lienhypertexte"/>
@@ -2314,7 +2314,7 @@
             <w:noProof/>
             <w:webHidden/>
           </w:rPr>
-          <w:instrText xml:space="preserve"> PAGEREF _Toc419393453 \h </w:instrText>
+          <w:instrText xml:space="preserve"> PAGEREF _Toc419399094 \h </w:instrText>
         </w:r>
         <w:r>
           <w:rPr>
@@ -2357,7 +2357,7 @@
           <w:lang w:eastAsia="fr-CH"/>
         </w:rPr>
       </w:pPr>
-      <w:hyperlink w:anchor="_Toc419393454" w:history="1">
+      <w:hyperlink w:anchor="_Toc419399095" w:history="1">
         <w:r>
           <w:rPr>
             <w:rStyle w:val="Lienhypertexte"/>
@@ -2384,7 +2384,7 @@
             <w:noProof/>
             <w:webHidden/>
           </w:rPr>
-          <w:instrText xml:space="preserve"> PAGEREF _Toc419393454 \h </w:instrText>
+          <w:instrText xml:space="preserve"> PAGEREF _Toc419399095 \h </w:instrText>
         </w:r>
         <w:r>
           <w:rPr>
@@ -2427,7 +2427,7 @@
           <w:lang w:eastAsia="fr-CH"/>
         </w:rPr>
       </w:pPr>
-      <w:hyperlink w:anchor="_Toc419393455" w:history="1">
+      <w:hyperlink w:anchor="_Toc419399096" w:history="1">
         <w:r>
           <w:rPr>
             <w:rStyle w:val="Lienhypertexte"/>
@@ -2454,7 +2454,7 @@
             <w:noProof/>
             <w:webHidden/>
           </w:rPr>
-          <w:instrText xml:space="preserve"> PAGEREF _Toc419393455 \h </w:instrText>
+          <w:instrText xml:space="preserve"> PAGEREF _Toc419399096 \h </w:instrText>
         </w:r>
         <w:r>
           <w:rPr>
@@ -2497,7 +2497,7 @@
           <w:lang w:eastAsia="fr-CH"/>
         </w:rPr>
       </w:pPr>
-      <w:hyperlink w:anchor="_Toc419393456" w:history="1">
+      <w:hyperlink w:anchor="_Toc419399097" w:history="1">
         <w:r>
           <w:rPr>
             <w:rStyle w:val="Lienhypertexte"/>
@@ -2524,7 +2524,7 @@
             <w:noProof/>
             <w:webHidden/>
           </w:rPr>
-          <w:instrText xml:space="preserve"> PAGEREF _Toc419393456 \h </w:instrText>
+          <w:instrText xml:space="preserve"> PAGEREF _Toc419399097 \h </w:instrText>
         </w:r>
         <w:r>
           <w:rPr>
@@ -2567,7 +2567,7 @@
           <w:lang w:eastAsia="fr-CH"/>
         </w:rPr>
       </w:pPr>
-      <w:hyperlink w:anchor="_Toc419393457" w:history="1">
+      <w:hyperlink w:anchor="_Toc419399098" w:history="1">
         <w:r>
           <w:rPr>
             <w:rStyle w:val="Lienhypertexte"/>
@@ -2594,7 +2594,7 @@
             <w:noProof/>
             <w:webHidden/>
           </w:rPr>
-          <w:instrText xml:space="preserve"> PAGEREF _Toc419393457 \h </w:instrText>
+          <w:instrText xml:space="preserve"> PAGEREF _Toc419399098 \h </w:instrText>
         </w:r>
         <w:r>
           <w:rPr>
@@ -2637,7 +2637,7 @@
           <w:lang w:eastAsia="fr-CH"/>
         </w:rPr>
       </w:pPr>
-      <w:hyperlink w:anchor="_Toc419393458" w:history="1">
+      <w:hyperlink w:anchor="_Toc419399099" w:history="1">
         <w:r>
           <w:rPr>
             <w:rStyle w:val="Lienhypertexte"/>
@@ -2664,7 +2664,7 @@
             <w:noProof/>
             <w:webHidden/>
           </w:rPr>
-          <w:instrText xml:space="preserve"> PAGEREF _Toc419393458 \h </w:instrText>
+          <w:instrText xml:space="preserve"> PAGEREF _Toc419399099 \h </w:instrText>
         </w:r>
         <w:r>
           <w:rPr>
@@ -2707,7 +2707,7 @@
           <w:lang w:eastAsia="fr-CH"/>
         </w:rPr>
       </w:pPr>
-      <w:hyperlink w:anchor="_Toc419393459" w:history="1">
+      <w:hyperlink w:anchor="_Toc419399100" w:history="1">
         <w:r>
           <w:rPr>
             <w:rStyle w:val="Lienhypertexte"/>
@@ -2734,7 +2734,7 @@
             <w:noProof/>
             <w:webHidden/>
           </w:rPr>
-          <w:instrText xml:space="preserve"> PAGEREF _Toc419393459 \h </w:instrText>
+          <w:instrText xml:space="preserve"> PAGEREF _Toc419399100 \h </w:instrText>
         </w:r>
         <w:r>
           <w:rPr>
@@ -2777,7 +2777,7 @@
           <w:lang w:eastAsia="fr-CH"/>
         </w:rPr>
       </w:pPr>
-      <w:hyperlink w:anchor="_Toc419393460" w:history="1">
+      <w:hyperlink w:anchor="_Toc419399101" w:history="1">
         <w:r>
           <w:rPr>
             <w:rStyle w:val="Lienhypertexte"/>
@@ -2804,7 +2804,7 @@
             <w:noProof/>
             <w:webHidden/>
           </w:rPr>
-          <w:instrText xml:space="preserve"> PAGEREF _Toc419393460 \h </w:instrText>
+          <w:instrText xml:space="preserve"> PAGEREF _Toc419399101 \h </w:instrText>
         </w:r>
         <w:r>
           <w:rPr>
@@ -2847,7 +2847,7 @@
           <w:lang w:eastAsia="fr-CH"/>
         </w:rPr>
       </w:pPr>
-      <w:hyperlink w:anchor="_Toc419393461" w:history="1">
+      <w:hyperlink w:anchor="_Toc419399102" w:history="1">
         <w:r>
           <w:rPr>
             <w:rStyle w:val="Lienhypertexte"/>
@@ -2874,7 +2874,7 @@
             <w:noProof/>
             <w:webHidden/>
           </w:rPr>
-          <w:instrText xml:space="preserve"> PAGEREF _Toc419393461 \h </w:instrText>
+          <w:instrText xml:space="preserve"> PAGEREF _Toc419399102 \h </w:instrText>
         </w:r>
         <w:r>
           <w:rPr>
@@ -2917,7 +2917,7 @@
           <w:lang w:eastAsia="fr-CH"/>
         </w:rPr>
       </w:pPr>
-      <w:hyperlink w:anchor="_Toc419393462" w:history="1">
+      <w:hyperlink w:anchor="_Toc419399103" w:history="1">
         <w:r>
           <w:rPr>
             <w:rStyle w:val="Lienhypertexte"/>
@@ -2944,7 +2944,7 @@
             <w:noProof/>
             <w:webHidden/>
           </w:rPr>
-          <w:instrText xml:space="preserve"> PAGEREF _Toc419393462 \h </w:instrText>
+          <w:instrText xml:space="preserve"> PAGEREF _Toc419399103 \h </w:instrText>
         </w:r>
         <w:r>
           <w:rPr>
@@ -2987,7 +2987,7 @@
           <w:lang w:eastAsia="fr-CH"/>
         </w:rPr>
       </w:pPr>
-      <w:hyperlink w:anchor="_Toc419393463" w:history="1">
+      <w:hyperlink w:anchor="_Toc419399104" w:history="1">
         <w:r>
           <w:rPr>
             <w:rStyle w:val="Lienhypertexte"/>
@@ -3014,7 +3014,7 @@
             <w:noProof/>
             <w:webHidden/>
           </w:rPr>
-          <w:instrText xml:space="preserve"> PAGEREF _Toc419393463 \h </w:instrText>
+          <w:instrText xml:space="preserve"> PAGEREF _Toc419399104 \h </w:instrText>
         </w:r>
         <w:r>
           <w:rPr>
@@ -3034,7 +3034,147 @@
             <w:noProof/>
             <w:webHidden/>
           </w:rPr>
-          <w:t>40</w:t>
+          <w:t>41</w:t>
+        </w:r>
+        <w:r>
+          <w:rPr>
+            <w:noProof/>
+            <w:webHidden/>
+          </w:rPr>
+          <w:fldChar w:fldCharType="end"/>
+        </w:r>
+      </w:hyperlink>
+    </w:p>
+    <w:p>
+      <w:pPr>
+        <w:pStyle w:val="TM3"/>
+        <w:tabs>
+          <w:tab w:val="right" w:leader="underscore" w:pos="9062"/>
+        </w:tabs>
+        <w:rPr>
+          <w:rFonts w:asciiTheme="minorHAnsi" w:eastAsiaTheme="minorEastAsia" w:hAnsiTheme="minorHAnsi"/>
+          <w:noProof/>
+          <w:lang w:eastAsia="fr-CH"/>
+        </w:rPr>
+      </w:pPr>
+      <w:hyperlink w:anchor="_Toc419399105" w:history="1">
+        <w:r>
+          <w:rPr>
+            <w:rStyle w:val="Lienhypertexte"/>
+            <w:noProof/>
+          </w:rPr>
+          <w:t>Planning prévisionnel</w:t>
+        </w:r>
+        <w:r>
+          <w:rPr>
+            <w:noProof/>
+            <w:webHidden/>
+          </w:rPr>
+          <w:tab/>
+        </w:r>
+        <w:r>
+          <w:rPr>
+            <w:noProof/>
+            <w:webHidden/>
+          </w:rPr>
+          <w:fldChar w:fldCharType="begin"/>
+        </w:r>
+        <w:r>
+          <w:rPr>
+            <w:noProof/>
+            <w:webHidden/>
+          </w:rPr>
+          <w:instrText xml:space="preserve"> PAGEREF _Toc419399105 \h </w:instrText>
+        </w:r>
+        <w:r>
+          <w:rPr>
+            <w:noProof/>
+            <w:webHidden/>
+          </w:rPr>
+        </w:r>
+        <w:r>
+          <w:rPr>
+            <w:noProof/>
+            <w:webHidden/>
+          </w:rPr>
+          <w:fldChar w:fldCharType="separate"/>
+        </w:r>
+        <w:r>
+          <w:rPr>
+            <w:noProof/>
+            <w:webHidden/>
+          </w:rPr>
+          <w:t>41</w:t>
+        </w:r>
+        <w:r>
+          <w:rPr>
+            <w:noProof/>
+            <w:webHidden/>
+          </w:rPr>
+          <w:fldChar w:fldCharType="end"/>
+        </w:r>
+      </w:hyperlink>
+    </w:p>
+    <w:p>
+      <w:pPr>
+        <w:pStyle w:val="TM3"/>
+        <w:tabs>
+          <w:tab w:val="right" w:leader="underscore" w:pos="9062"/>
+        </w:tabs>
+        <w:rPr>
+          <w:rFonts w:asciiTheme="minorHAnsi" w:eastAsiaTheme="minorEastAsia" w:hAnsiTheme="minorHAnsi"/>
+          <w:noProof/>
+          <w:lang w:eastAsia="fr-CH"/>
+        </w:rPr>
+      </w:pPr>
+      <w:hyperlink w:anchor="_Toc419399106" w:history="1">
+        <w:r>
+          <w:rPr>
+            <w:rStyle w:val="Lienhypertexte"/>
+            <w:noProof/>
+          </w:rPr>
+          <w:t>Planning réel</w:t>
+        </w:r>
+        <w:r>
+          <w:rPr>
+            <w:noProof/>
+            <w:webHidden/>
+          </w:rPr>
+          <w:tab/>
+        </w:r>
+        <w:r>
+          <w:rPr>
+            <w:noProof/>
+            <w:webHidden/>
+          </w:rPr>
+          <w:fldChar w:fldCharType="begin"/>
+        </w:r>
+        <w:r>
+          <w:rPr>
+            <w:noProof/>
+            <w:webHidden/>
+          </w:rPr>
+          <w:instrText xml:space="preserve"> PAGEREF _Toc419399106 \h </w:instrText>
+        </w:r>
+        <w:r>
+          <w:rPr>
+            <w:noProof/>
+            <w:webHidden/>
+          </w:rPr>
+        </w:r>
+        <w:r>
+          <w:rPr>
+            <w:noProof/>
+            <w:webHidden/>
+          </w:rPr>
+          <w:fldChar w:fldCharType="separate"/>
+        </w:r>
+        <w:r>
+          <w:rPr>
+            <w:noProof/>
+            <w:webHidden/>
+          </w:rPr>
+          <w:t>42</w:t>
         </w:r>
         <w:r>
           <w:rPr>
@@ -3057,7 +3197,7 @@
           <w:lang w:eastAsia="fr-CH"/>
         </w:rPr>
       </w:pPr>
-      <w:hyperlink w:anchor="_Toc419393464" w:history="1">
+      <w:hyperlink w:anchor="_Toc419399107" w:history="1">
         <w:r>
           <w:rPr>
             <w:rStyle w:val="Lienhypertexte"/>
@@ -3084,7 +3224,7 @@
             <w:noProof/>
             <w:webHidden/>
           </w:rPr>
-          <w:instrText xml:space="preserve"> PAGEREF _Toc419393464 \h </w:instrText>
+          <w:instrText xml:space="preserve"> PAGEREF _Toc419399107 \h </w:instrText>
         </w:r>
         <w:r>
           <w:rPr>
@@ -3104,7 +3244,7 @@
             <w:noProof/>
             <w:webHidden/>
           </w:rPr>
-          <w:t>40</w:t>
+          <w:t>43</w:t>
         </w:r>
         <w:r>
           <w:rPr>
@@ -3127,7 +3267,7 @@
           <w:lang w:eastAsia="fr-CH"/>
         </w:rPr>
       </w:pPr>
-      <w:hyperlink w:anchor="_Toc419393465" w:history="1">
+      <w:hyperlink w:anchor="_Toc419399108" w:history="1">
         <w:r>
           <w:rPr>
             <w:rStyle w:val="Lienhypertexte"/>
@@ -3154,7 +3294,7 @@
             <w:noProof/>
             <w:webHidden/>
           </w:rPr>
-          <w:instrText xml:space="preserve"> PAGEREF _Toc419393465 \h </w:instrText>
+          <w:instrText xml:space="preserve"> PAGEREF _Toc419399108 \h </w:instrText>
         </w:r>
         <w:r>
           <w:rPr>
@@ -3174,7 +3314,7 @@
             <w:noProof/>
             <w:webHidden/>
           </w:rPr>
-          <w:t>40</w:t>
+          <w:t>43</w:t>
         </w:r>
         <w:r>
           <w:rPr>
@@ -3197,7 +3337,7 @@
       <w:pPr>
         <w:pStyle w:val="Titre1"/>
       </w:pPr>
-      <w:bookmarkStart w:id="1" w:name="_Toc419393425"/>
+      <w:bookmarkStart w:id="1" w:name="_Toc419399066"/>
       <w:r>
         <w:lastRenderedPageBreak/>
         <w:t>Introduction</w:t>
@@ -3385,7 +3525,7 @@
       <w:pPr>
         <w:pStyle w:val="Titre1"/>
       </w:pPr>
-      <w:bookmarkStart w:id="2" w:name="_Toc419393426"/>
+      <w:bookmarkStart w:id="2" w:name="_Toc419399067"/>
       <w:r>
         <w:t>Etude d’opportunité</w:t>
       </w:r>
@@ -3709,14 +3849,27 @@
                             <w:r>
                               <w:t xml:space="preserve">Figure </w:t>
                             </w:r>
-                            <w:fldSimple w:instr=" SEQ Figure \* ARABIC ">
-                              <w:r>
-                                <w:rPr>
-                                  <w:noProof/>
-                                </w:rPr>
-                                <w:t>1</w:t>
-                              </w:r>
-                            </w:fldSimple>
+                            <w:r>
+                              <w:fldChar w:fldCharType="begin"/>
+                            </w:r>
+                            <w:r>
+                              <w:instrText xml:space="preserve"> SEQ Figure \* ARABIC </w:instrText>
+                            </w:r>
+                            <w:r>
+                              <w:fldChar w:fldCharType="separate"/>
+                            </w:r>
+                            <w:r>
+                              <w:rPr>
+                                <w:noProof/>
+                              </w:rPr>
+                              <w:t>1</w:t>
+                            </w:r>
+                            <w:r>
+                              <w:rPr>
+                                <w:noProof/>
+                              </w:rPr>
+                              <w:fldChar w:fldCharType="end"/>
+                            </w:r>
                             <w:r>
                               <w:t xml:space="preserve"> : Structure du dossier "Net Billetterie"</w:t>
                             </w:r>
@@ -3761,14 +3914,27 @@
                       <w:r>
                         <w:t xml:space="preserve">Figure </w:t>
                       </w:r>
-                      <w:fldSimple w:instr=" SEQ Figure \* ARABIC ">
-                        <w:r>
-                          <w:rPr>
-                            <w:noProof/>
-                          </w:rPr>
-                          <w:t>1</w:t>
-                        </w:r>
-                      </w:fldSimple>
+                      <w:r>
+                        <w:fldChar w:fldCharType="begin"/>
+                      </w:r>
+                      <w:r>
+                        <w:instrText xml:space="preserve"> SEQ Figure \* ARABIC </w:instrText>
+                      </w:r>
+                      <w:r>
+                        <w:fldChar w:fldCharType="separate"/>
+                      </w:r>
+                      <w:r>
+                        <w:rPr>
+                          <w:noProof/>
+                        </w:rPr>
+                        <w:t>1</w:t>
+                      </w:r>
+                      <w:r>
+                        <w:rPr>
+                          <w:noProof/>
+                        </w:rPr>
+                        <w:fldChar w:fldCharType="end"/>
+                      </w:r>
                       <w:r>
                         <w:t xml:space="preserve"> : Structure du dossier "Net Billetterie"</w:t>
                       </w:r>
@@ -3924,14 +4090,27 @@
       <w:r>
         <w:t xml:space="preserve">Figure </w:t>
       </w:r>
-      <w:fldSimple w:instr=" SEQ Figure \* ARABIC ">
-        <w:r>
-          <w:rPr>
-            <w:noProof/>
-          </w:rPr>
-          <w:t>2</w:t>
-        </w:r>
-      </w:fldSimple>
+      <w:r>
+        <w:fldChar w:fldCharType="begin"/>
+      </w:r>
+      <w:r>
+        <w:instrText xml:space="preserve"> SEQ Figure \* ARABIC </w:instrText>
+      </w:r>
+      <w:r>
+        <w:fldChar w:fldCharType="separate"/>
+      </w:r>
+      <w:r>
+        <w:rPr>
+          <w:noProof/>
+        </w:rPr>
+        <w:t>2</w:t>
+      </w:r>
+      <w:r>
+        <w:rPr>
+          <w:noProof/>
+        </w:rPr>
+        <w:fldChar w:fldCharType="end"/>
+      </w:r>
       <w:r>
         <w:t xml:space="preserve"> : </w:t>
       </w:r>
@@ -4206,14 +4385,27 @@
             <w:r>
               <w:t xml:space="preserve">Figure </w:t>
             </w:r>
-            <w:fldSimple w:instr=" SEQ Figure \* ARABIC ">
-              <w:r>
-                <w:rPr>
-                  <w:noProof/>
-                </w:rPr>
-                <w:t>3</w:t>
-              </w:r>
-            </w:fldSimple>
+            <w:r>
+              <w:fldChar w:fldCharType="begin"/>
+            </w:r>
+            <w:r>
+              <w:instrText xml:space="preserve"> SEQ Figure \* ARABIC </w:instrText>
+            </w:r>
+            <w:r>
+              <w:fldChar w:fldCharType="separate"/>
+            </w:r>
+            <w:r>
+              <w:rPr>
+                <w:noProof/>
+              </w:rPr>
+              <w:t>3</w:t>
+            </w:r>
+            <w:r>
+              <w:rPr>
+                <w:noProof/>
+              </w:rPr>
+              <w:fldChar w:fldCharType="end"/>
+            </w:r>
             <w:r>
               <w:t xml:space="preserve"> : Billet vendu sur internet</w:t>
             </w:r>
@@ -4295,14 +4487,27 @@
             <w:r>
               <w:t xml:space="preserve">Figure </w:t>
             </w:r>
-            <w:fldSimple w:instr=" SEQ Figure \* ARABIC ">
-              <w:r>
-                <w:rPr>
-                  <w:noProof/>
-                </w:rPr>
-                <w:t>4</w:t>
-              </w:r>
-            </w:fldSimple>
+            <w:r>
+              <w:fldChar w:fldCharType="begin"/>
+            </w:r>
+            <w:r>
+              <w:instrText xml:space="preserve"> SEQ Figure \* ARABIC </w:instrText>
+            </w:r>
+            <w:r>
+              <w:fldChar w:fldCharType="separate"/>
+            </w:r>
+            <w:r>
+              <w:rPr>
+                <w:noProof/>
+              </w:rPr>
+              <w:t>4</w:t>
+            </w:r>
+            <w:r>
+              <w:rPr>
+                <w:noProof/>
+              </w:rPr>
+              <w:fldChar w:fldCharType="end"/>
+            </w:r>
             <w:r>
               <w:t xml:space="preserve"> : Billet vendu à la manifestation</w:t>
             </w:r>
@@ -4418,7 +4623,7 @@
       <w:pPr>
         <w:pStyle w:val="Titre1"/>
       </w:pPr>
-      <w:bookmarkStart w:id="3" w:name="_Toc419393427"/>
+      <w:bookmarkStart w:id="3" w:name="_Toc419399068"/>
       <w:r>
         <w:t>Analyse fonctionnelle</w:t>
       </w:r>
@@ -4428,7 +4633,7 @@
       <w:pPr>
         <w:pStyle w:val="Titre2"/>
       </w:pPr>
-      <w:bookmarkStart w:id="4" w:name="_Toc419393428"/>
+      <w:bookmarkStart w:id="4" w:name="_Toc419399069"/>
       <w:r>
         <w:t>Généralité</w:t>
       </w:r>
@@ -4439,7 +4644,7 @@
         <w:pStyle w:val="Titre3"/>
         <w:spacing w:after="300"/>
       </w:pPr>
-      <w:bookmarkStart w:id="5" w:name="_Toc419393429"/>
+      <w:bookmarkStart w:id="5" w:name="_Toc419399070"/>
       <w:r>
         <w:t>Schéma</w:t>
       </w:r>
@@ -4507,14 +4712,27 @@
       <w:r>
         <w:t xml:space="preserve">Figure </w:t>
       </w:r>
-      <w:fldSimple w:instr=" SEQ Figure \* ARABIC ">
-        <w:r>
-          <w:rPr>
-            <w:noProof/>
-          </w:rPr>
-          <w:t>5</w:t>
-        </w:r>
-      </w:fldSimple>
+      <w:r>
+        <w:fldChar w:fldCharType="begin"/>
+      </w:r>
+      <w:r>
+        <w:instrText xml:space="preserve"> SEQ Figure \* ARABIC </w:instrText>
+      </w:r>
+      <w:r>
+        <w:fldChar w:fldCharType="separate"/>
+      </w:r>
+      <w:r>
+        <w:rPr>
+          <w:noProof/>
+        </w:rPr>
+        <w:t>5</w:t>
+      </w:r>
+      <w:r>
+        <w:rPr>
+          <w:noProof/>
+        </w:rPr>
+        <w:fldChar w:fldCharType="end"/>
+      </w:r>
       <w:r>
         <w:t xml:space="preserve"> :</w:t>
       </w:r>
@@ -4526,7 +4744,7 @@
       <w:pPr>
         <w:pStyle w:val="Titre3"/>
       </w:pPr>
-      <w:bookmarkStart w:id="6" w:name="_Toc419393430"/>
+      <w:bookmarkStart w:id="6" w:name="_Toc419399071"/>
       <w:r>
         <w:t>Description du schéma</w:t>
       </w:r>
@@ -4648,7 +4866,7 @@
       <w:pPr>
         <w:pStyle w:val="Titre2"/>
       </w:pPr>
-      <w:bookmarkStart w:id="7" w:name="_Toc419393431"/>
+      <w:bookmarkStart w:id="7" w:name="_Toc419399072"/>
       <w:r>
         <w:lastRenderedPageBreak/>
         <w:t>Description des fonctionnalités globales</w:t>
@@ -4659,7 +4877,7 @@
       <w:pPr>
         <w:pStyle w:val="Titre3"/>
       </w:pPr>
-      <w:bookmarkStart w:id="8" w:name="_Toc419393432"/>
+      <w:bookmarkStart w:id="8" w:name="_Toc419399073"/>
       <w:r>
         <w:t>Réservation de</w:t>
       </w:r>
@@ -4811,14 +5029,27 @@
       <w:r>
         <w:t xml:space="preserve">Figure </w:t>
       </w:r>
-      <w:fldSimple w:instr=" SEQ Figure \* ARABIC ">
-        <w:r>
-          <w:rPr>
-            <w:noProof/>
-          </w:rPr>
-          <w:t>6</w:t>
-        </w:r>
-      </w:fldSimple>
+      <w:r>
+        <w:fldChar w:fldCharType="begin"/>
+      </w:r>
+      <w:r>
+        <w:instrText xml:space="preserve"> SEQ Figure \* ARABIC </w:instrText>
+      </w:r>
+      <w:r>
+        <w:fldChar w:fldCharType="separate"/>
+      </w:r>
+      <w:r>
+        <w:rPr>
+          <w:noProof/>
+        </w:rPr>
+        <w:t>6</w:t>
+      </w:r>
+      <w:r>
+        <w:rPr>
+          <w:noProof/>
+        </w:rPr>
+        <w:fldChar w:fldCharType="end"/>
+      </w:r>
       <w:r>
         <w:t xml:space="preserve"> : Schéma de réservation</w:t>
       </w:r>
@@ -4827,7 +5058,7 @@
       <w:pPr>
         <w:pStyle w:val="Titre3"/>
       </w:pPr>
-      <w:bookmarkStart w:id="9" w:name="_Toc419393433"/>
+      <w:bookmarkStart w:id="9" w:name="_Toc419399074"/>
       <w:r>
         <w:t>Réservation en avance</w:t>
       </w:r>
@@ -4848,7 +5079,7 @@
       <w:pPr>
         <w:pStyle w:val="Titre3"/>
       </w:pPr>
-      <w:bookmarkStart w:id="10" w:name="_Toc419393434"/>
+      <w:bookmarkStart w:id="10" w:name="_Toc419399075"/>
       <w:r>
         <w:t>Validation d</w:t>
       </w:r>
@@ -4884,7 +5115,7 @@
       <w:pPr>
         <w:pStyle w:val="Titre3"/>
       </w:pPr>
-      <w:bookmarkStart w:id="11" w:name="_Toc419393435"/>
+      <w:bookmarkStart w:id="11" w:name="_Toc419399076"/>
       <w:r>
         <w:t>Mode administrateur</w:t>
       </w:r>
@@ -4929,7 +5160,7 @@
       <w:pPr>
         <w:pStyle w:val="Titre3"/>
       </w:pPr>
-      <w:bookmarkStart w:id="12" w:name="_Toc419393436"/>
+      <w:bookmarkStart w:id="12" w:name="_Toc419399077"/>
       <w:r>
         <w:t>Gestion des séances</w:t>
       </w:r>
@@ -4959,7 +5190,7 @@
       <w:pPr>
         <w:pStyle w:val="Titre3"/>
       </w:pPr>
-      <w:bookmarkStart w:id="13" w:name="_Toc419393437"/>
+      <w:bookmarkStart w:id="13" w:name="_Toc419399078"/>
       <w:r>
         <w:t>Gestion des salles</w:t>
       </w:r>
@@ -4986,7 +5217,7 @@
       <w:pPr>
         <w:pStyle w:val="Titre3"/>
       </w:pPr>
-      <w:bookmarkStart w:id="14" w:name="_Toc419393438"/>
+      <w:bookmarkStart w:id="14" w:name="_Toc419399079"/>
       <w:r>
         <w:t>Gestion des films</w:t>
       </w:r>
@@ -5016,7 +5247,7 @@
       <w:pPr>
         <w:pStyle w:val="Titre3"/>
       </w:pPr>
-      <w:bookmarkStart w:id="15" w:name="_Toc419393439"/>
+      <w:bookmarkStart w:id="15" w:name="_Toc419399080"/>
       <w:r>
         <w:lastRenderedPageBreak/>
         <w:t>Statistique</w:t>
@@ -5047,7 +5278,7 @@
       <w:pPr>
         <w:pStyle w:val="Titre2"/>
       </w:pPr>
-      <w:bookmarkStart w:id="16" w:name="_Toc419393440"/>
+      <w:bookmarkStart w:id="16" w:name="_Toc419399081"/>
       <w:r>
         <w:t>Description détaillée de l’interface</w:t>
       </w:r>
@@ -5058,7 +5289,7 @@
         <w:pStyle w:val="Titre3"/>
         <w:spacing w:after="300"/>
       </w:pPr>
-      <w:bookmarkStart w:id="17" w:name="_Toc419393441"/>
+      <w:bookmarkStart w:id="17" w:name="_Toc419399082"/>
       <w:r>
         <w:t>Menu utilis</w:t>
       </w:r>
@@ -5133,14 +5364,27 @@
       <w:r>
         <w:t xml:space="preserve">Figure </w:t>
       </w:r>
-      <w:fldSimple w:instr=" SEQ Figure \* ARABIC ">
-        <w:r>
-          <w:rPr>
-            <w:noProof/>
-          </w:rPr>
-          <w:t>7</w:t>
-        </w:r>
-      </w:fldSimple>
+      <w:r>
+        <w:fldChar w:fldCharType="begin"/>
+      </w:r>
+      <w:r>
+        <w:instrText xml:space="preserve"> SEQ Figure \* ARABIC </w:instrText>
+      </w:r>
+      <w:r>
+        <w:fldChar w:fldCharType="separate"/>
+      </w:r>
+      <w:r>
+        <w:rPr>
+          <w:noProof/>
+        </w:rPr>
+        <w:t>7</w:t>
+      </w:r>
+      <w:r>
+        <w:rPr>
+          <w:noProof/>
+        </w:rPr>
+        <w:fldChar w:fldCharType="end"/>
+      </w:r>
       <w:r>
         <w:t xml:space="preserve"> : Interface du menu d’utilisateur</w:t>
       </w:r>
@@ -5251,7 +5495,7 @@
         <w:pStyle w:val="Titre3"/>
         <w:spacing w:after="300"/>
       </w:pPr>
-      <w:bookmarkStart w:id="18" w:name="_Toc419393442"/>
+      <w:bookmarkStart w:id="18" w:name="_Toc419399083"/>
       <w:r>
         <w:t>Réser</w:t>
       </w:r>
@@ -5323,14 +5567,27 @@
       <w:r>
         <w:t xml:space="preserve">Figure </w:t>
       </w:r>
-      <w:fldSimple w:instr=" SEQ Figure \* ARABIC ">
-        <w:r>
-          <w:rPr>
-            <w:noProof/>
-          </w:rPr>
-          <w:t>8</w:t>
-        </w:r>
-      </w:fldSimple>
+      <w:r>
+        <w:fldChar w:fldCharType="begin"/>
+      </w:r>
+      <w:r>
+        <w:instrText xml:space="preserve"> SEQ Figure \* ARABIC </w:instrText>
+      </w:r>
+      <w:r>
+        <w:fldChar w:fldCharType="separate"/>
+      </w:r>
+      <w:r>
+        <w:rPr>
+          <w:noProof/>
+        </w:rPr>
+        <w:t>8</w:t>
+      </w:r>
+      <w:r>
+        <w:rPr>
+          <w:noProof/>
+        </w:rPr>
+        <w:fldChar w:fldCharType="end"/>
+      </w:r>
       <w:r>
         <w:t xml:space="preserve"> : Interface pour réserver une séance</w:t>
       </w:r>
@@ -5452,7 +5709,7 @@
         <w:pStyle w:val="Titre3"/>
         <w:spacing w:after="300"/>
       </w:pPr>
-      <w:bookmarkStart w:id="19" w:name="_Toc419393443"/>
+      <w:bookmarkStart w:id="19" w:name="_Toc419399084"/>
       <w:r>
         <w:t>Réserver une séance en avance</w:t>
       </w:r>
@@ -5521,14 +5778,27 @@
       <w:r>
         <w:t xml:space="preserve">Figure </w:t>
       </w:r>
-      <w:fldSimple w:instr=" SEQ Figure \* ARABIC ">
-        <w:r>
-          <w:rPr>
-            <w:noProof/>
-          </w:rPr>
-          <w:t>9</w:t>
-        </w:r>
-      </w:fldSimple>
+      <w:r>
+        <w:fldChar w:fldCharType="begin"/>
+      </w:r>
+      <w:r>
+        <w:instrText xml:space="preserve"> SEQ Figure \* ARABIC </w:instrText>
+      </w:r>
+      <w:r>
+        <w:fldChar w:fldCharType="separate"/>
+      </w:r>
+      <w:r>
+        <w:rPr>
+          <w:noProof/>
+        </w:rPr>
+        <w:t>9</w:t>
+      </w:r>
+      <w:r>
+        <w:rPr>
+          <w:noProof/>
+        </w:rPr>
+        <w:fldChar w:fldCharType="end"/>
+      </w:r>
       <w:r>
         <w:t xml:space="preserve"> : Interface </w:t>
       </w:r>
@@ -5598,7 +5868,7 @@
         <w:pStyle w:val="Titre3"/>
         <w:spacing w:after="300"/>
       </w:pPr>
-      <w:bookmarkStart w:id="20" w:name="_Toc419393444"/>
+      <w:bookmarkStart w:id="20" w:name="_Toc419399085"/>
       <w:r>
         <w:t>Login administrateur</w:t>
       </w:r>
@@ -5667,14 +5937,27 @@
       <w:r>
         <w:t xml:space="preserve">Figure </w:t>
       </w:r>
-      <w:fldSimple w:instr=" SEQ Figure \* ARABIC ">
-        <w:r>
-          <w:rPr>
-            <w:noProof/>
-          </w:rPr>
-          <w:t>10</w:t>
-        </w:r>
-      </w:fldSimple>
+      <w:r>
+        <w:fldChar w:fldCharType="begin"/>
+      </w:r>
+      <w:r>
+        <w:instrText xml:space="preserve"> SEQ Figure \* ARABIC </w:instrText>
+      </w:r>
+      <w:r>
+        <w:fldChar w:fldCharType="separate"/>
+      </w:r>
+      <w:r>
+        <w:rPr>
+          <w:noProof/>
+        </w:rPr>
+        <w:t>10</w:t>
+      </w:r>
+      <w:r>
+        <w:rPr>
+          <w:noProof/>
+        </w:rPr>
+        <w:fldChar w:fldCharType="end"/>
+      </w:r>
       <w:r>
         <w:t xml:space="preserve"> : Interface du login</w:t>
       </w:r>
@@ -5738,7 +6021,7 @@
         <w:pStyle w:val="Titre3"/>
         <w:spacing w:after="300"/>
       </w:pPr>
-      <w:bookmarkStart w:id="21" w:name="_Toc419393445"/>
+      <w:bookmarkStart w:id="21" w:name="_Toc419399086"/>
       <w:r>
         <w:t>Menu administrateur</w:t>
       </w:r>
@@ -5807,14 +6090,27 @@
       <w:r>
         <w:t xml:space="preserve">Figure </w:t>
       </w:r>
-      <w:fldSimple w:instr=" SEQ Figure \* ARABIC ">
-        <w:r>
-          <w:rPr>
-            <w:noProof/>
-          </w:rPr>
-          <w:t>11</w:t>
-        </w:r>
-      </w:fldSimple>
+      <w:r>
+        <w:fldChar w:fldCharType="begin"/>
+      </w:r>
+      <w:r>
+        <w:instrText xml:space="preserve"> SEQ Figure \* ARABIC </w:instrText>
+      </w:r>
+      <w:r>
+        <w:fldChar w:fldCharType="separate"/>
+      </w:r>
+      <w:r>
+        <w:rPr>
+          <w:noProof/>
+        </w:rPr>
+        <w:t>11</w:t>
+      </w:r>
+      <w:r>
+        <w:rPr>
+          <w:noProof/>
+        </w:rPr>
+        <w:fldChar w:fldCharType="end"/>
+      </w:r>
       <w:r>
         <w:t xml:space="preserve"> : Interface menu administrateur</w:t>
       </w:r>
@@ -5838,7 +6134,7 @@
         <w:pStyle w:val="Titre3"/>
         <w:spacing w:after="300"/>
       </w:pPr>
-      <w:bookmarkStart w:id="22" w:name="_Toc419393446"/>
+      <w:bookmarkStart w:id="22" w:name="_Toc419399087"/>
       <w:r>
         <w:t>Gestion</w:t>
       </w:r>
@@ -5907,14 +6203,27 @@
       <w:r>
         <w:t xml:space="preserve">Figure </w:t>
       </w:r>
-      <w:fldSimple w:instr=" SEQ Figure \* ARABIC ">
-        <w:r>
-          <w:rPr>
-            <w:noProof/>
-          </w:rPr>
-          <w:t>12</w:t>
-        </w:r>
-      </w:fldSimple>
+      <w:r>
+        <w:fldChar w:fldCharType="begin"/>
+      </w:r>
+      <w:r>
+        <w:instrText xml:space="preserve"> SEQ Figure \* ARABIC </w:instrText>
+      </w:r>
+      <w:r>
+        <w:fldChar w:fldCharType="separate"/>
+      </w:r>
+      <w:r>
+        <w:rPr>
+          <w:noProof/>
+        </w:rPr>
+        <w:t>12</w:t>
+      </w:r>
+      <w:r>
+        <w:rPr>
+          <w:noProof/>
+        </w:rPr>
+        <w:fldChar w:fldCharType="end"/>
+      </w:r>
       <w:r>
         <w:t xml:space="preserve"> : Interface gestion</w:t>
       </w:r>
@@ -6062,14 +6371,27 @@
       <w:r>
         <w:t xml:space="preserve">Figure </w:t>
       </w:r>
-      <w:fldSimple w:instr=" SEQ Figure \* ARABIC ">
-        <w:r>
-          <w:rPr>
-            <w:noProof/>
-          </w:rPr>
-          <w:t>13</w:t>
-        </w:r>
-      </w:fldSimple>
+      <w:r>
+        <w:fldChar w:fldCharType="begin"/>
+      </w:r>
+      <w:r>
+        <w:instrText xml:space="preserve"> SEQ Figure \* ARABIC </w:instrText>
+      </w:r>
+      <w:r>
+        <w:fldChar w:fldCharType="separate"/>
+      </w:r>
+      <w:r>
+        <w:rPr>
+          <w:noProof/>
+        </w:rPr>
+        <w:t>13</w:t>
+      </w:r>
+      <w:r>
+        <w:rPr>
+          <w:noProof/>
+        </w:rPr>
+        <w:fldChar w:fldCharType="end"/>
+      </w:r>
       <w:r>
         <w:t xml:space="preserve"> : Modification d'un élément</w:t>
       </w:r>
@@ -6180,14 +6502,27 @@
       <w:r>
         <w:t xml:space="preserve">Figure </w:t>
       </w:r>
-      <w:fldSimple w:instr=" SEQ Figure \* ARABIC ">
-        <w:r>
-          <w:rPr>
-            <w:noProof/>
-          </w:rPr>
-          <w:t>14</w:t>
-        </w:r>
-      </w:fldSimple>
+      <w:r>
+        <w:fldChar w:fldCharType="begin"/>
+      </w:r>
+      <w:r>
+        <w:instrText xml:space="preserve"> SEQ Figure \* ARABIC </w:instrText>
+      </w:r>
+      <w:r>
+        <w:fldChar w:fldCharType="separate"/>
+      </w:r>
+      <w:r>
+        <w:rPr>
+          <w:noProof/>
+        </w:rPr>
+        <w:t>14</w:t>
+      </w:r>
+      <w:r>
+        <w:rPr>
+          <w:noProof/>
+        </w:rPr>
+        <w:fldChar w:fldCharType="end"/>
+      </w:r>
       <w:r>
         <w:t xml:space="preserve"> : Interface pour ajouter un élément</w:t>
       </w:r>
@@ -6279,14 +6614,27 @@
       <w:r>
         <w:t xml:space="preserve">Figure </w:t>
       </w:r>
-      <w:fldSimple w:instr=" SEQ Figure \* ARABIC ">
-        <w:r>
-          <w:rPr>
-            <w:noProof/>
-          </w:rPr>
-          <w:t>15</w:t>
-        </w:r>
-      </w:fldSimple>
+      <w:r>
+        <w:fldChar w:fldCharType="begin"/>
+      </w:r>
+      <w:r>
+        <w:instrText xml:space="preserve"> SEQ Figure \* ARABIC </w:instrText>
+      </w:r>
+      <w:r>
+        <w:fldChar w:fldCharType="separate"/>
+      </w:r>
+      <w:r>
+        <w:rPr>
+          <w:noProof/>
+        </w:rPr>
+        <w:t>15</w:t>
+      </w:r>
+      <w:r>
+        <w:rPr>
+          <w:noProof/>
+        </w:rPr>
+        <w:fldChar w:fldCharType="end"/>
+      </w:r>
       <w:r>
         <w:t xml:space="preserve"> : Interface pour créer une séance</w:t>
       </w:r>
@@ -6328,7 +6676,7 @@
         <w:pStyle w:val="Titre2"/>
         <w:spacing w:after="240"/>
       </w:pPr>
-      <w:bookmarkStart w:id="23" w:name="_Toc419393447"/>
+      <w:bookmarkStart w:id="23" w:name="_Toc419399088"/>
       <w:r>
         <w:t>Description des éléments de sécurité</w:t>
       </w:r>
@@ -6515,14 +6863,27 @@
             <w:r>
               <w:t xml:space="preserve">Figure </w:t>
             </w:r>
-            <w:fldSimple w:instr=" SEQ Figure \* ARABIC ">
-              <w:r>
-                <w:rPr>
-                  <w:noProof/>
-                </w:rPr>
-                <w:t>16</w:t>
-              </w:r>
-            </w:fldSimple>
+            <w:r>
+              <w:fldChar w:fldCharType="begin"/>
+            </w:r>
+            <w:r>
+              <w:instrText xml:space="preserve"> SEQ Figure \* ARABIC </w:instrText>
+            </w:r>
+            <w:r>
+              <w:fldChar w:fldCharType="separate"/>
+            </w:r>
+            <w:r>
+              <w:rPr>
+                <w:noProof/>
+              </w:rPr>
+              <w:t>16</w:t>
+            </w:r>
+            <w:r>
+              <w:rPr>
+                <w:noProof/>
+              </w:rPr>
+              <w:fldChar w:fldCharType="end"/>
+            </w:r>
             <w:r>
               <w:t xml:space="preserve"> : séance libre</w:t>
             </w:r>
@@ -6611,14 +6972,27 @@
             <w:r>
               <w:t xml:space="preserve">Figure </w:t>
             </w:r>
-            <w:fldSimple w:instr=" SEQ Figure \* ARABIC ">
-              <w:r>
-                <w:rPr>
-                  <w:noProof/>
-                </w:rPr>
-                <w:t>17</w:t>
-              </w:r>
-            </w:fldSimple>
+            <w:r>
+              <w:fldChar w:fldCharType="begin"/>
+            </w:r>
+            <w:r>
+              <w:instrText xml:space="preserve"> SEQ Figure \* ARABIC </w:instrText>
+            </w:r>
+            <w:r>
+              <w:fldChar w:fldCharType="separate"/>
+            </w:r>
+            <w:r>
+              <w:rPr>
+                <w:noProof/>
+              </w:rPr>
+              <w:t>17</w:t>
+            </w:r>
+            <w:r>
+              <w:rPr>
+                <w:noProof/>
+              </w:rPr>
+              <w:fldChar w:fldCharType="end"/>
+            </w:r>
             <w:r>
               <w:t xml:space="preserve"> : séance complète</w:t>
             </w:r>
@@ -6922,14 +7296,27 @@
       <w:r>
         <w:t xml:space="preserve">Figure </w:t>
       </w:r>
-      <w:fldSimple w:instr=" SEQ Figure \* ARABIC ">
-        <w:r>
-          <w:rPr>
-            <w:noProof/>
-          </w:rPr>
-          <w:t>18</w:t>
-        </w:r>
-      </w:fldSimple>
+      <w:r>
+        <w:fldChar w:fldCharType="begin"/>
+      </w:r>
+      <w:r>
+        <w:instrText xml:space="preserve"> SEQ Figure \* ARABIC </w:instrText>
+      </w:r>
+      <w:r>
+        <w:fldChar w:fldCharType="separate"/>
+      </w:r>
+      <w:r>
+        <w:rPr>
+          <w:noProof/>
+        </w:rPr>
+        <w:t>18</w:t>
+      </w:r>
+      <w:r>
+        <w:rPr>
+          <w:noProof/>
+        </w:rPr>
+        <w:fldChar w:fldCharType="end"/>
+      </w:r>
       <w:r>
         <w:t xml:space="preserve"> : </w:t>
       </w:r>
@@ -7000,14 +7387,27 @@
       <w:r>
         <w:t xml:space="preserve">Figure </w:t>
       </w:r>
-      <w:fldSimple w:instr=" SEQ Figure \* ARABIC ">
-        <w:r>
-          <w:rPr>
-            <w:noProof/>
-          </w:rPr>
-          <w:t>19</w:t>
-        </w:r>
-      </w:fldSimple>
+      <w:r>
+        <w:fldChar w:fldCharType="begin"/>
+      </w:r>
+      <w:r>
+        <w:instrText xml:space="preserve"> SEQ Figure \* ARABIC </w:instrText>
+      </w:r>
+      <w:r>
+        <w:fldChar w:fldCharType="separate"/>
+      </w:r>
+      <w:r>
+        <w:rPr>
+          <w:noProof/>
+        </w:rPr>
+        <w:t>19</w:t>
+      </w:r>
+      <w:r>
+        <w:rPr>
+          <w:noProof/>
+        </w:rPr>
+        <w:fldChar w:fldCharType="end"/>
+      </w:r>
       <w:r>
         <w:t xml:space="preserve"> : Avec la vérification des séances</w:t>
       </w:r>
@@ -7016,7 +7416,7 @@
       <w:pPr>
         <w:pStyle w:val="Titre1"/>
       </w:pPr>
-      <w:bookmarkStart w:id="24" w:name="_Toc419393448"/>
+      <w:bookmarkStart w:id="24" w:name="_Toc419399089"/>
       <w:r>
         <w:t>Analyse organique</w:t>
       </w:r>
@@ -7027,7 +7427,7 @@
         <w:pStyle w:val="Titre2"/>
         <w:spacing w:after="240"/>
       </w:pPr>
-      <w:bookmarkStart w:id="25" w:name="_Toc419393449"/>
+      <w:bookmarkStart w:id="25" w:name="_Toc419399090"/>
       <w:r>
         <w:t>Généralités</w:t>
       </w:r>
@@ -7125,7 +7525,7 @@
         <w:pStyle w:val="Titre3"/>
         <w:spacing w:after="240" w:line="240" w:lineRule="auto"/>
       </w:pPr>
-      <w:bookmarkStart w:id="26" w:name="_Toc419393450"/>
+      <w:bookmarkStart w:id="26" w:name="_Toc419399091"/>
       <w:r>
         <w:lastRenderedPageBreak/>
         <w:t>Réservation d’une séance</w:t>
@@ -7236,14 +7636,27 @@
       <w:r>
         <w:t xml:space="preserve">Figure </w:t>
       </w:r>
-      <w:fldSimple w:instr=" SEQ Figure \* ARABIC ">
-        <w:r>
-          <w:rPr>
-            <w:noProof/>
-          </w:rPr>
-          <w:t>20</w:t>
-        </w:r>
-      </w:fldSimple>
+      <w:r>
+        <w:fldChar w:fldCharType="begin"/>
+      </w:r>
+      <w:r>
+        <w:instrText xml:space="preserve"> SEQ Figure \* ARABIC </w:instrText>
+      </w:r>
+      <w:r>
+        <w:fldChar w:fldCharType="separate"/>
+      </w:r>
+      <w:r>
+        <w:rPr>
+          <w:noProof/>
+        </w:rPr>
+        <w:t>20</w:t>
+      </w:r>
+      <w:r>
+        <w:rPr>
+          <w:noProof/>
+        </w:rPr>
+        <w:fldChar w:fldCharType="end"/>
+      </w:r>
       <w:r>
         <w:t xml:space="preserve"> : Schéma pour le calcul du prix d'un billet</w:t>
       </w:r>
@@ -7324,7 +7737,7 @@
       <w:pPr>
         <w:pStyle w:val="Titre3"/>
       </w:pPr>
-      <w:bookmarkStart w:id="27" w:name="_Toc419393451"/>
+      <w:bookmarkStart w:id="27" w:name="_Toc419399092"/>
       <w:r>
         <w:t>Administration</w:t>
       </w:r>
@@ -7477,7 +7890,7 @@
       <w:pPr>
         <w:pStyle w:val="Titre3"/>
       </w:pPr>
-      <w:bookmarkStart w:id="28" w:name="_Toc419393452"/>
+      <w:bookmarkStart w:id="28" w:name="_Toc419399093"/>
       <w:r>
         <w:t>Stockage des données</w:t>
       </w:r>
@@ -8252,7 +8665,7 @@
         <w:pStyle w:val="Titre2"/>
         <w:spacing w:after="240"/>
       </w:pPr>
-      <w:bookmarkStart w:id="29" w:name="_Toc419393453"/>
+      <w:bookmarkStart w:id="29" w:name="_Toc419399094"/>
       <w:r>
         <w:lastRenderedPageBreak/>
         <w:t>Description détaillée des algorithmes de résolutio</w:t>
@@ -8280,7 +8693,7 @@
       <w:pPr>
         <w:pStyle w:val="Titre3"/>
       </w:pPr>
-      <w:bookmarkStart w:id="30" w:name="_Toc419393454"/>
+      <w:bookmarkStart w:id="30" w:name="_Toc419399095"/>
       <w:r>
         <w:t>U_ImageB</w:t>
       </w:r>
@@ -8402,14 +8815,27 @@
       <w:r>
         <w:t xml:space="preserve">Figure </w:t>
       </w:r>
-      <w:fldSimple w:instr=" SEQ Figure \* ARABIC ">
-        <w:r>
-          <w:rPr>
-            <w:noProof/>
-          </w:rPr>
-          <w:t>21</w:t>
-        </w:r>
-      </w:fldSimple>
+      <w:r>
+        <w:fldChar w:fldCharType="begin"/>
+      </w:r>
+      <w:r>
+        <w:instrText xml:space="preserve"> SEQ Figure \* ARABIC </w:instrText>
+      </w:r>
+      <w:r>
+        <w:fldChar w:fldCharType="separate"/>
+      </w:r>
+      <w:r>
+        <w:rPr>
+          <w:noProof/>
+        </w:rPr>
+        <w:t>21</w:t>
+      </w:r>
+      <w:r>
+        <w:rPr>
+          <w:noProof/>
+        </w:rPr>
+        <w:fldChar w:fldCharType="end"/>
+      </w:r>
       <w:r>
         <w:t xml:space="preserve"> : Classe TImageBouto</w:t>
       </w:r>
@@ -8679,14 +9105,27 @@
       <w:r>
         <w:t xml:space="preserve">Figure </w:t>
       </w:r>
-      <w:fldSimple w:instr=" SEQ Figure \* ARABIC ">
-        <w:r>
-          <w:rPr>
-            <w:noProof/>
-          </w:rPr>
-          <w:t>22</w:t>
-        </w:r>
-      </w:fldSimple>
+      <w:r>
+        <w:fldChar w:fldCharType="begin"/>
+      </w:r>
+      <w:r>
+        <w:instrText xml:space="preserve"> SEQ Figure \* ARABIC </w:instrText>
+      </w:r>
+      <w:r>
+        <w:fldChar w:fldCharType="separate"/>
+      </w:r>
+      <w:r>
+        <w:rPr>
+          <w:noProof/>
+        </w:rPr>
+        <w:t>22</w:t>
+      </w:r>
+      <w:r>
+        <w:rPr>
+          <w:noProof/>
+        </w:rPr>
+        <w:fldChar w:fldCharType="end"/>
+      </w:r>
       <w:r>
         <w:t xml:space="preserve"> : Constructeur de TImageBouton</w:t>
       </w:r>
@@ -8770,14 +9209,27 @@
       <w:r>
         <w:t xml:space="preserve">Figure </w:t>
       </w:r>
-      <w:fldSimple w:instr=" SEQ Figure \* ARABIC ">
-        <w:r>
-          <w:rPr>
-            <w:noProof/>
-          </w:rPr>
-          <w:t>23</w:t>
-        </w:r>
-      </w:fldSimple>
+      <w:r>
+        <w:fldChar w:fldCharType="begin"/>
+      </w:r>
+      <w:r>
+        <w:instrText xml:space="preserve"> SEQ Figure \* ARABIC </w:instrText>
+      </w:r>
+      <w:r>
+        <w:fldChar w:fldCharType="separate"/>
+      </w:r>
+      <w:r>
+        <w:rPr>
+          <w:noProof/>
+        </w:rPr>
+        <w:t>23</w:t>
+      </w:r>
+      <w:r>
+        <w:rPr>
+          <w:noProof/>
+        </w:rPr>
+        <w:fldChar w:fldCharType="end"/>
+      </w:r>
       <w:r>
         <w:t xml:space="preserve"> : procédure complet</w:t>
       </w:r>
@@ -8877,14 +9329,27 @@
       <w:r>
         <w:t xml:space="preserve">Figure </w:t>
       </w:r>
-      <w:fldSimple w:instr=" SEQ Figure \* ARABIC ">
-        <w:r>
-          <w:rPr>
-            <w:noProof/>
-          </w:rPr>
-          <w:t>24</w:t>
-        </w:r>
-      </w:fldSimple>
+      <w:r>
+        <w:fldChar w:fldCharType="begin"/>
+      </w:r>
+      <w:r>
+        <w:instrText xml:space="preserve"> SEQ Figure \* ARABIC </w:instrText>
+      </w:r>
+      <w:r>
+        <w:fldChar w:fldCharType="separate"/>
+      </w:r>
+      <w:r>
+        <w:rPr>
+          <w:noProof/>
+        </w:rPr>
+        <w:t>24</w:t>
+      </w:r>
+      <w:r>
+        <w:rPr>
+          <w:noProof/>
+        </w:rPr>
+        <w:fldChar w:fldCharType="end"/>
+      </w:r>
       <w:r>
         <w:t xml:space="preserve"> : procedure changeCouleur</w:t>
       </w:r>
@@ -8975,14 +9440,27 @@
       <w:r>
         <w:t xml:space="preserve">Figure </w:t>
       </w:r>
-      <w:fldSimple w:instr=" SEQ Figure \* ARABIC ">
-        <w:r>
-          <w:rPr>
-            <w:noProof/>
-          </w:rPr>
-          <w:t>25</w:t>
-        </w:r>
-      </w:fldSimple>
+      <w:r>
+        <w:fldChar w:fldCharType="begin"/>
+      </w:r>
+      <w:r>
+        <w:instrText xml:space="preserve"> SEQ Figure \* ARABIC </w:instrText>
+      </w:r>
+      <w:r>
+        <w:fldChar w:fldCharType="separate"/>
+      </w:r>
+      <w:r>
+        <w:rPr>
+          <w:noProof/>
+        </w:rPr>
+        <w:t>25</w:t>
+      </w:r>
+      <w:r>
+        <w:rPr>
+          <w:noProof/>
+        </w:rPr>
+        <w:fldChar w:fldCharType="end"/>
+      </w:r>
       <w:r>
         <w:t xml:space="preserve"> : Procedure setText</w:t>
       </w:r>
@@ -9088,14 +9566,27 @@
       <w:r>
         <w:t xml:space="preserve">Figure </w:t>
       </w:r>
-      <w:fldSimple w:instr=" SEQ Figure \* ARABIC ">
-        <w:r>
-          <w:rPr>
-            <w:noProof/>
-          </w:rPr>
-          <w:t>26</w:t>
-        </w:r>
-      </w:fldSimple>
+      <w:r>
+        <w:fldChar w:fldCharType="begin"/>
+      </w:r>
+      <w:r>
+        <w:instrText xml:space="preserve"> SEQ Figure \* ARABIC </w:instrText>
+      </w:r>
+      <w:r>
+        <w:fldChar w:fldCharType="separate"/>
+      </w:r>
+      <w:r>
+        <w:rPr>
+          <w:noProof/>
+        </w:rPr>
+        <w:t>26</w:t>
+      </w:r>
+      <w:r>
+        <w:rPr>
+          <w:noProof/>
+        </w:rPr>
+        <w:fldChar w:fldCharType="end"/>
+      </w:r>
       <w:r>
         <w:t xml:space="preserve"> : Procédure de l'évènement clique</w:t>
       </w:r>
@@ -9213,14 +9704,27 @@
       <w:r>
         <w:t xml:space="preserve">Figure </w:t>
       </w:r>
-      <w:fldSimple w:instr=" SEQ Figure \* ARABIC ">
-        <w:r>
-          <w:rPr>
-            <w:noProof/>
-          </w:rPr>
-          <w:t>27</w:t>
-        </w:r>
-      </w:fldSimple>
+      <w:r>
+        <w:fldChar w:fldCharType="begin"/>
+      </w:r>
+      <w:r>
+        <w:instrText xml:space="preserve"> SEQ Figure \* ARABIC </w:instrText>
+      </w:r>
+      <w:r>
+        <w:fldChar w:fldCharType="separate"/>
+      </w:r>
+      <w:r>
+        <w:rPr>
+          <w:noProof/>
+        </w:rPr>
+        <w:t>27</w:t>
+      </w:r>
+      <w:r>
+        <w:rPr>
+          <w:noProof/>
+        </w:rPr>
+        <w:fldChar w:fldCharType="end"/>
+      </w:r>
       <w:r>
         <w:t xml:space="preserve"> : Destructeur de l'objet</w:t>
       </w:r>
@@ -9243,7 +9747,7 @@
       <w:pPr>
         <w:pStyle w:val="Titre3"/>
       </w:pPr>
-      <w:bookmarkStart w:id="31" w:name="_Toc419393455"/>
+      <w:bookmarkStart w:id="31" w:name="_Toc419399096"/>
       <w:r>
         <w:t>U_FP</w:t>
       </w:r>
@@ -9346,14 +9850,27 @@
       <w:r>
         <w:t xml:space="preserve">Figure </w:t>
       </w:r>
-      <w:fldSimple w:instr=" SEQ Figure \* ARABIC ">
-        <w:r>
-          <w:rPr>
-            <w:noProof/>
-          </w:rPr>
-          <w:t>28</w:t>
-        </w:r>
-      </w:fldSimple>
+      <w:r>
+        <w:fldChar w:fldCharType="begin"/>
+      </w:r>
+      <w:r>
+        <w:instrText xml:space="preserve"> SEQ Figure \* ARABIC </w:instrText>
+      </w:r>
+      <w:r>
+        <w:fldChar w:fldCharType="separate"/>
+      </w:r>
+      <w:r>
+        <w:rPr>
+          <w:noProof/>
+        </w:rPr>
+        <w:t>28</w:t>
+      </w:r>
+      <w:r>
+        <w:rPr>
+          <w:noProof/>
+        </w:rPr>
+        <w:fldChar w:fldCharType="end"/>
+      </w:r>
       <w:r>
         <w:t xml:space="preserve"> : Fonction Split</w:t>
       </w:r>
@@ -9454,14 +9971,27 @@
       <w:r>
         <w:t xml:space="preserve">Figure </w:t>
       </w:r>
-      <w:fldSimple w:instr=" SEQ Figure \* ARABIC ">
-        <w:r>
-          <w:rPr>
-            <w:noProof/>
-          </w:rPr>
-          <w:t>29</w:t>
-        </w:r>
-      </w:fldSimple>
+      <w:r>
+        <w:fldChar w:fldCharType="begin"/>
+      </w:r>
+      <w:r>
+        <w:instrText xml:space="preserve"> SEQ Figure \* ARABIC </w:instrText>
+      </w:r>
+      <w:r>
+        <w:fldChar w:fldCharType="separate"/>
+      </w:r>
+      <w:r>
+        <w:rPr>
+          <w:noProof/>
+        </w:rPr>
+        <w:t>29</w:t>
+      </w:r>
+      <w:r>
+        <w:rPr>
+          <w:noProof/>
+        </w:rPr>
+        <w:fldChar w:fldCharType="end"/>
+      </w:r>
       <w:r>
         <w:t xml:space="preserve"> : Fonction valeurExists</w:t>
       </w:r>
@@ -9540,14 +10070,27 @@
       <w:r>
         <w:t xml:space="preserve">Figure </w:t>
       </w:r>
-      <w:fldSimple w:instr=" SEQ Figure \* ARABIC ">
-        <w:r>
-          <w:rPr>
-            <w:noProof/>
-          </w:rPr>
-          <w:t>30</w:t>
-        </w:r>
-      </w:fldSimple>
+      <w:r>
+        <w:fldChar w:fldCharType="begin"/>
+      </w:r>
+      <w:r>
+        <w:instrText xml:space="preserve"> SEQ Figure \* ARABIC </w:instrText>
+      </w:r>
+      <w:r>
+        <w:fldChar w:fldCharType="separate"/>
+      </w:r>
+      <w:r>
+        <w:rPr>
+          <w:noProof/>
+        </w:rPr>
+        <w:t>30</w:t>
+      </w:r>
+      <w:r>
+        <w:rPr>
+          <w:noProof/>
+        </w:rPr>
+        <w:fldChar w:fldCharType="end"/>
+      </w:r>
       <w:r>
         <w:t xml:space="preserve"> : fonction AjusterText</w:t>
       </w:r>
@@ -9647,14 +10190,27 @@
       <w:r>
         <w:t xml:space="preserve">Figure </w:t>
       </w:r>
-      <w:fldSimple w:instr=" SEQ Figure \* ARABIC ">
-        <w:r>
-          <w:rPr>
-            <w:noProof/>
-          </w:rPr>
-          <w:t>31</w:t>
-        </w:r>
-      </w:fldSimple>
+      <w:r>
+        <w:fldChar w:fldCharType="begin"/>
+      </w:r>
+      <w:r>
+        <w:instrText xml:space="preserve"> SEQ Figure \* ARABIC </w:instrText>
+      </w:r>
+      <w:r>
+        <w:fldChar w:fldCharType="separate"/>
+      </w:r>
+      <w:r>
+        <w:rPr>
+          <w:noProof/>
+        </w:rPr>
+        <w:t>31</w:t>
+      </w:r>
+      <w:r>
+        <w:rPr>
+          <w:noProof/>
+        </w:rPr>
+        <w:fldChar w:fldCharType="end"/>
+      </w:r>
       <w:r>
         <w:t xml:space="preserve"> : Fonction assembleJour</w:t>
       </w:r>
@@ -9748,14 +10304,27 @@
       <w:r>
         <w:t xml:space="preserve">Figure </w:t>
       </w:r>
-      <w:fldSimple w:instr=" SEQ Figure \* ARABIC ">
-        <w:r>
-          <w:rPr>
-            <w:noProof/>
-          </w:rPr>
-          <w:t>32</w:t>
-        </w:r>
-      </w:fldSimple>
+      <w:r>
+        <w:fldChar w:fldCharType="begin"/>
+      </w:r>
+      <w:r>
+        <w:instrText xml:space="preserve"> SEQ Figure \* ARABIC </w:instrText>
+      </w:r>
+      <w:r>
+        <w:fldChar w:fldCharType="separate"/>
+      </w:r>
+      <w:r>
+        <w:rPr>
+          <w:noProof/>
+        </w:rPr>
+        <w:t>32</w:t>
+      </w:r>
+      <w:r>
+        <w:rPr>
+          <w:noProof/>
+        </w:rPr>
+        <w:fldChar w:fldCharType="end"/>
+      </w:r>
       <w:r>
         <w:t xml:space="preserve"> : fonction ecritDansFichier</w:t>
       </w:r>
@@ -9871,14 +10440,27 @@
       <w:r>
         <w:t xml:space="preserve">Figure </w:t>
       </w:r>
-      <w:fldSimple w:instr=" SEQ Figure \* ARABIC ">
-        <w:r>
-          <w:rPr>
-            <w:noProof/>
-          </w:rPr>
-          <w:t>33</w:t>
-        </w:r>
-      </w:fldSimple>
+      <w:r>
+        <w:fldChar w:fldCharType="begin"/>
+      </w:r>
+      <w:r>
+        <w:instrText xml:space="preserve"> SEQ Figure \* ARABIC </w:instrText>
+      </w:r>
+      <w:r>
+        <w:fldChar w:fldCharType="separate"/>
+      </w:r>
+      <w:r>
+        <w:rPr>
+          <w:noProof/>
+        </w:rPr>
+        <w:t>33</w:t>
+      </w:r>
+      <w:r>
+        <w:rPr>
+          <w:noProof/>
+        </w:rPr>
+        <w:fldChar w:fldCharType="end"/>
+      </w:r>
       <w:r>
         <w:t xml:space="preserve"> : Fonction ajoutUneLigne</w:t>
       </w:r>
@@ -9979,14 +10561,27 @@
       <w:r>
         <w:t xml:space="preserve">Figure </w:t>
       </w:r>
-      <w:fldSimple w:instr=" SEQ Figure \* ARABIC ">
-        <w:r>
-          <w:rPr>
-            <w:noProof/>
-          </w:rPr>
-          <w:t>34</w:t>
-        </w:r>
-      </w:fldSimple>
+      <w:r>
+        <w:fldChar w:fldCharType="begin"/>
+      </w:r>
+      <w:r>
+        <w:instrText xml:space="preserve"> SEQ Figure \* ARABIC </w:instrText>
+      </w:r>
+      <w:r>
+        <w:fldChar w:fldCharType="separate"/>
+      </w:r>
+      <w:r>
+        <w:rPr>
+          <w:noProof/>
+        </w:rPr>
+        <w:t>34</w:t>
+      </w:r>
+      <w:r>
+        <w:rPr>
+          <w:noProof/>
+        </w:rPr>
+        <w:fldChar w:fldCharType="end"/>
+      </w:r>
       <w:r>
         <w:t xml:space="preserve"> : fonction lireFichier</w:t>
       </w:r>
@@ -10080,14 +10675,27 @@
       <w:r>
         <w:t xml:space="preserve">Figure </w:t>
       </w:r>
-      <w:fldSimple w:instr=" SEQ Figure \* ARABIC ">
-        <w:r>
-          <w:rPr>
-            <w:noProof/>
-          </w:rPr>
-          <w:t>35</w:t>
-        </w:r>
-      </w:fldSimple>
+      <w:r>
+        <w:fldChar w:fldCharType="begin"/>
+      </w:r>
+      <w:r>
+        <w:instrText xml:space="preserve"> SEQ Figure \* ARABIC </w:instrText>
+      </w:r>
+      <w:r>
+        <w:fldChar w:fldCharType="separate"/>
+      </w:r>
+      <w:r>
+        <w:rPr>
+          <w:noProof/>
+        </w:rPr>
+        <w:t>35</w:t>
+      </w:r>
+      <w:r>
+        <w:rPr>
+          <w:noProof/>
+        </w:rPr>
+        <w:fldChar w:fldCharType="end"/>
+      </w:r>
       <w:r>
         <w:t xml:space="preserve"> : fonction nbLignesFichier</w:t>
       </w:r>
@@ -10172,23 +10780,17 @@
               <w:rPr>
                 <w:color w:val="548DD4" w:themeColor="text2" w:themeTint="99"/>
               </w:rPr>
-              <w:t>R</w:t>
+              <w:t>Record</w:t>
+            </w:r>
+          </w:p>
+          <w:p>
+            <w:r>
+              <w:t xml:space="preserve">    section  : </w:t>
             </w:r>
             <w:r>
               <w:rPr>
                 <w:color w:val="548DD4" w:themeColor="text2" w:themeTint="99"/>
               </w:rPr>
-              <w:t>ecord</w:t>
-            </w:r>
-          </w:p>
-          <w:p>
-            <w:r>
-              <w:t xml:space="preserve">    section  : </w:t>
-            </w:r>
-            <w:r>
-              <w:rPr>
-                <w:color w:val="548DD4" w:themeColor="text2" w:themeTint="99"/>
-              </w:rPr>
               <w:t>String</w:t>
             </w:r>
             <w:r>
@@ -10202,9 +10804,6 @@
               </w:rPr>
             </w:pPr>
             <w:r>
-              <w:rPr>
-                <w:lang w:val="de-CH"/>
-              </w:rPr>
               <w:t xml:space="preserve">    </w:t>
             </w:r>
             <w:r>
@@ -10567,13 +11166,7 @@
               <w:rPr>
                 <w:lang w:val="de-CH"/>
               </w:rPr>
-              <w:t xml:space="preserve">    Prix    </w:t>
-            </w:r>
-            <w:r>
-              <w:rPr>
-                <w:lang w:val="de-CH"/>
-              </w:rPr>
-              <w:t xml:space="preserve">    </w:t>
+              <w:t xml:space="preserve">    Prix        </w:t>
             </w:r>
             <w:r>
               <w:rPr>
@@ -10811,7 +11404,7 @@
       <w:pPr>
         <w:pStyle w:val="Titre3"/>
       </w:pPr>
-      <w:bookmarkStart w:id="32" w:name="_Toc419393456"/>
+      <w:bookmarkStart w:id="32" w:name="_Toc419399097"/>
       <w:r>
         <w:lastRenderedPageBreak/>
         <w:t>U_OneWayTicket.pas</w:t>
@@ -10881,14 +11474,27 @@
       <w:r>
         <w:t xml:space="preserve">Figure </w:t>
       </w:r>
-      <w:fldSimple w:instr=" SEQ Figure \* ARABIC ">
-        <w:r>
-          <w:rPr>
-            <w:noProof/>
-          </w:rPr>
-          <w:t>36</w:t>
-        </w:r>
-      </w:fldSimple>
+      <w:r>
+        <w:fldChar w:fldCharType="begin"/>
+      </w:r>
+      <w:r>
+        <w:instrText xml:space="preserve"> SEQ Figure \* ARABIC </w:instrText>
+      </w:r>
+      <w:r>
+        <w:fldChar w:fldCharType="separate"/>
+      </w:r>
+      <w:r>
+        <w:rPr>
+          <w:noProof/>
+        </w:rPr>
+        <w:t>36</w:t>
+      </w:r>
+      <w:r>
+        <w:rPr>
+          <w:noProof/>
+        </w:rPr>
+        <w:fldChar w:fldCharType="end"/>
+      </w:r>
       <w:r>
         <w:t xml:space="preserve"> : Fonction charge la liste des différents horaires</w:t>
       </w:r>
@@ -10986,14 +11592,27 @@
       <w:r>
         <w:t xml:space="preserve">Figure </w:t>
       </w:r>
-      <w:fldSimple w:instr=" SEQ Figure \* ARABIC ">
-        <w:r>
-          <w:rPr>
-            <w:noProof/>
-          </w:rPr>
-          <w:t>37</w:t>
-        </w:r>
-      </w:fldSimple>
+      <w:r>
+        <w:fldChar w:fldCharType="begin"/>
+      </w:r>
+      <w:r>
+        <w:instrText xml:space="preserve"> SEQ Figure \* ARABIC </w:instrText>
+      </w:r>
+      <w:r>
+        <w:fldChar w:fldCharType="separate"/>
+      </w:r>
+      <w:r>
+        <w:rPr>
+          <w:noProof/>
+        </w:rPr>
+        <w:t>37</w:t>
+      </w:r>
+      <w:r>
+        <w:rPr>
+          <w:noProof/>
+        </w:rPr>
+        <w:fldChar w:fldCharType="end"/>
+      </w:r>
       <w:r>
         <w:t xml:space="preserve"> : procé</w:t>
       </w:r>
@@ -11138,14 +11757,27 @@
       <w:r>
         <w:t xml:space="preserve">Figure </w:t>
       </w:r>
-      <w:fldSimple w:instr=" SEQ Figure \* ARABIC ">
-        <w:r>
-          <w:rPr>
-            <w:noProof/>
-          </w:rPr>
-          <w:t>38</w:t>
-        </w:r>
-      </w:fldSimple>
+      <w:r>
+        <w:fldChar w:fldCharType="begin"/>
+      </w:r>
+      <w:r>
+        <w:instrText xml:space="preserve"> SEQ Figure \* ARABIC </w:instrText>
+      </w:r>
+      <w:r>
+        <w:fldChar w:fldCharType="separate"/>
+      </w:r>
+      <w:r>
+        <w:rPr>
+          <w:noProof/>
+        </w:rPr>
+        <w:t>38</w:t>
+      </w:r>
+      <w:r>
+        <w:rPr>
+          <w:noProof/>
+        </w:rPr>
+        <w:fldChar w:fldCharType="end"/>
+      </w:r>
       <w:r>
         <w:t xml:space="preserve"> : Procedure </w:t>
       </w:r>
@@ -11348,14 +11980,27 @@
                             <w:r>
                               <w:t xml:space="preserve">Figure </w:t>
                             </w:r>
-                            <w:fldSimple w:instr=" SEQ Figure \* ARABIC ">
-                              <w:r>
-                                <w:rPr>
-                                  <w:noProof/>
-                                </w:rPr>
-                                <w:t>39</w:t>
-                              </w:r>
-                            </w:fldSimple>
+                            <w:r>
+                              <w:fldChar w:fldCharType="begin"/>
+                            </w:r>
+                            <w:r>
+                              <w:instrText xml:space="preserve"> SEQ Figure \* ARABIC </w:instrText>
+                            </w:r>
+                            <w:r>
+                              <w:fldChar w:fldCharType="separate"/>
+                            </w:r>
+                            <w:r>
+                              <w:rPr>
+                                <w:noProof/>
+                              </w:rPr>
+                              <w:t>39</w:t>
+                            </w:r>
+                            <w:r>
+                              <w:rPr>
+                                <w:noProof/>
+                              </w:rPr>
+                              <w:fldChar w:fldCharType="end"/>
+                            </w:r>
                             <w:r>
                               <w:t xml:space="preserve"> : procédure de réservation</w:t>
                             </w:r>
@@ -11390,14 +12035,27 @@
                       <w:r>
                         <w:t xml:space="preserve">Figure </w:t>
                       </w:r>
-                      <w:fldSimple w:instr=" SEQ Figure \* ARABIC ">
-                        <w:r>
-                          <w:rPr>
-                            <w:noProof/>
-                          </w:rPr>
-                          <w:t>39</w:t>
-                        </w:r>
-                      </w:fldSimple>
+                      <w:r>
+                        <w:fldChar w:fldCharType="begin"/>
+                      </w:r>
+                      <w:r>
+                        <w:instrText xml:space="preserve"> SEQ Figure \* ARABIC </w:instrText>
+                      </w:r>
+                      <w:r>
+                        <w:fldChar w:fldCharType="separate"/>
+                      </w:r>
+                      <w:r>
+                        <w:rPr>
+                          <w:noProof/>
+                        </w:rPr>
+                        <w:t>39</w:t>
+                      </w:r>
+                      <w:r>
+                        <w:rPr>
+                          <w:noProof/>
+                        </w:rPr>
+                        <w:fldChar w:fldCharType="end"/>
+                      </w:r>
                       <w:r>
                         <w:t xml:space="preserve"> : procédure de réservation</w:t>
                       </w:r>
@@ -11555,14 +12213,30 @@
       <w:r>
         <w:t xml:space="preserve">Figure </w:t>
       </w:r>
-      <w:fldSimple w:instr=" SEQ Figure \* ARABIC ">
-        <w:r>
-          <w:rPr>
-            <w:noProof/>
-          </w:rPr>
-          <w:t>40</w:t>
-        </w:r>
-      </w:fldSimple>
+      <w:r>
+        <w:fldChar w:fldCharType="begin"/>
+      </w:r>
+      <w:r>
+        <w:instrText xml:space="preserve"> SEQ Figure \* ARAB</w:instrText>
+      </w:r>
+      <w:r>
+        <w:instrText xml:space="preserve">IC </w:instrText>
+      </w:r>
+      <w:r>
+        <w:fldChar w:fldCharType="separate"/>
+      </w:r>
+      <w:r>
+        <w:rPr>
+          <w:noProof/>
+        </w:rPr>
+        <w:t>40</w:t>
+      </w:r>
+      <w:r>
+        <w:rPr>
+          <w:noProof/>
+        </w:rPr>
+        <w:fldChar w:fldCharType="end"/>
+      </w:r>
       <w:r>
         <w:t xml:space="preserve"> : Procédure chargeToutesLesSeances</w:t>
       </w:r>
@@ -11666,14 +12340,27 @@
       <w:r>
         <w:t xml:space="preserve">Figure </w:t>
       </w:r>
-      <w:fldSimple w:instr=" SEQ Figure \* ARABIC ">
-        <w:r>
-          <w:rPr>
-            <w:noProof/>
-          </w:rPr>
-          <w:t>41</w:t>
-        </w:r>
-      </w:fldSimple>
+      <w:r>
+        <w:fldChar w:fldCharType="begin"/>
+      </w:r>
+      <w:r>
+        <w:instrText xml:space="preserve"> SEQ Figure \* ARABIC </w:instrText>
+      </w:r>
+      <w:r>
+        <w:fldChar w:fldCharType="separate"/>
+      </w:r>
+      <w:r>
+        <w:rPr>
+          <w:noProof/>
+        </w:rPr>
+        <w:t>41</w:t>
+      </w:r>
+      <w:r>
+        <w:rPr>
+          <w:noProof/>
+        </w:rPr>
+        <w:fldChar w:fldCharType="end"/>
+      </w:r>
       <w:r>
         <w:t xml:space="preserve"> : procedure d'initialisation</w:t>
       </w:r>
@@ -11754,7 +12441,7 @@
       <w:pPr>
         <w:pStyle w:val="Titre1"/>
       </w:pPr>
-      <w:bookmarkStart w:id="33" w:name="_Toc419393457"/>
+      <w:bookmarkStart w:id="33" w:name="_Toc419399098"/>
       <w:r>
         <w:lastRenderedPageBreak/>
         <w:t>Test</w:t>
@@ -11766,7 +12453,7 @@
         <w:pStyle w:val="Titre2"/>
         <w:spacing w:after="240"/>
       </w:pPr>
-      <w:bookmarkStart w:id="34" w:name="_Toc419393458"/>
+      <w:bookmarkStart w:id="34" w:name="_Toc419399099"/>
       <w:r>
         <w:t>Plan de test</w:t>
       </w:r>
@@ -13668,7 +14355,7 @@
         <w:pStyle w:val="Titre2"/>
         <w:spacing w:after="240"/>
       </w:pPr>
-      <w:bookmarkStart w:id="35" w:name="_Toc419393459"/>
+      <w:bookmarkStart w:id="35" w:name="_Toc419399100"/>
       <w:r>
         <w:lastRenderedPageBreak/>
         <w:t>Rapport de test</w:t>
@@ -16070,7 +16757,7 @@
       <w:pPr>
         <w:pStyle w:val="Titre1"/>
       </w:pPr>
-      <w:bookmarkStart w:id="36" w:name="_Toc419393460"/>
+      <w:bookmarkStart w:id="36" w:name="_Toc419399101"/>
       <w:r>
         <w:lastRenderedPageBreak/>
         <w:t>Conclusion</w:t>
@@ -16081,18 +16768,159 @@
       <w:pPr>
         <w:pStyle w:val="Titre2"/>
       </w:pPr>
-      <w:bookmarkStart w:id="37" w:name="_Toc419393461"/>
+      <w:bookmarkStart w:id="37" w:name="_Toc419399102"/>
       <w:r>
         <w:t>Bilan</w:t>
       </w:r>
       <w:bookmarkEnd w:id="37"/>
     </w:p>
-    <w:p/>
     <w:p>
+      <w:r>
+        <w:t>Durant ce projet, j’ai pu voir comment se déroulait un travai</w:t>
+      </w:r>
+      <w:r>
+        <w:t>l avec des personnes extérieur</w:t>
+      </w:r>
+      <w:r>
+        <w:t xml:space="preserve"> à l’école</w:t>
+      </w:r>
+      <w:r>
+        <w:t xml:space="preserve">. </w:t>
+      </w:r>
+      <w:r>
+        <w:t>J’a</w:t>
+      </w:r>
+      <w:r>
+        <w:t>i trouvé cela très enrichissant et sa</w:t>
+      </w:r>
+      <w:r>
+        <w:t xml:space="preserve"> nous permet de nous mettre dans un cadre professionnel</w:t>
+      </w:r>
+      <w:r>
+        <w:t xml:space="preserve"> avec des objectifs et des exigences qui ne sont pas forcément les </w:t>
+      </w:r>
+      <w:r>
+        <w:t>nôtres</w:t>
+      </w:r>
+      <w:r>
+        <w:t>.</w:t>
+      </w:r>
+    </w:p>
+    <w:p>
+      <w:r>
+        <w:t xml:space="preserve">Avec ce projet, j’ai pu constater que faire un programme en suivant un cahier des charges n’était pas si facile que ce que l’on pense. Cela nous met des contraintes que l’on doit affronter et trouver </w:t>
+      </w:r>
+      <w:r>
+        <w:t>les</w:t>
+      </w:r>
+      <w:r>
+        <w:t xml:space="preserve"> solutions </w:t>
+      </w:r>
+      <w:r>
+        <w:t>adéquate</w:t>
+      </w:r>
+      <w:r>
+        <w:t>s</w:t>
+      </w:r>
+      <w:r>
+        <w:t xml:space="preserve"> </w:t>
+      </w:r>
+      <w:r>
+        <w:t xml:space="preserve">pour que </w:t>
+      </w:r>
+      <w:r>
+        <w:t>ce</w:t>
+      </w:r>
+      <w:r>
+        <w:t xml:space="preserve"> que le client </w:t>
+      </w:r>
+      <w:r>
+        <w:t>souhaite</w:t>
+      </w:r>
+      <w:r>
+        <w:t xml:space="preserve"> fonctionne.</w:t>
+      </w:r>
+    </w:p>
+    <w:p>
+      <w:r>
+        <w:t>Pendant le développement, j’ai eu un gros problème qui m’a pris un peu la tête mais que j’ai quand même pu résoudre à la fin.</w:t>
+      </w:r>
+      <w:r>
+        <w:t xml:space="preserve"> J’ai également constaté que la gestion de fichier avec </w:t>
+      </w:r>
+      <w:r>
+        <w:t>Delphi</w:t>
+      </w:r>
+      <w:r>
+        <w:t xml:space="preserve"> est, à mon avis, plutôt perplexe pour un projet de cette envergure.</w:t>
+      </w:r>
+      <w:r>
+        <w:t xml:space="preserve"> </w:t>
+      </w:r>
+      <w:r>
+        <w:t>M</w:t>
+      </w:r>
+      <w:r>
+        <w:t xml:space="preserve">algré </w:t>
+      </w:r>
+      <w:r>
+        <w:t>ces petits désagréments</w:t>
+      </w:r>
+      <w:r>
+        <w:t>,</w:t>
+      </w:r>
+      <w:r>
+        <w:t xml:space="preserve"> j’ai eu de la motivation et du plaisir pour faire mon programme</w:t>
+      </w:r>
+      <w:r>
+        <w:t xml:space="preserve"> et satisfaire au maximum mes experts et l’enseignent qui me suivait</w:t>
+      </w:r>
+      <w:r>
+        <w:t>.</w:t>
+      </w:r>
+    </w:p>
+    <w:p>
+      <w:r>
+        <w:t xml:space="preserve">Pendant mon projet, j’ai constaté que faire une documentation </w:t>
+      </w:r>
+      <w:r>
+        <w:t>complète</w:t>
+      </w:r>
+      <w:r>
+        <w:t xml:space="preserve"> est un exercice long et fastidieux</w:t>
+      </w:r>
+      <w:r>
+        <w:t>.</w:t>
+      </w:r>
+      <w:r>
+        <w:t xml:space="preserve"> </w:t>
+      </w:r>
+      <w:r>
+        <w:t>Mais une fois que la documentation est faite, elle nous permet de nous retrouver dans notre projet et à savoir où l’on est dans la progression du travail.</w:t>
+      </w:r>
+    </w:p>
+    <w:p>
+      <w:r>
+        <w:t xml:space="preserve">En conclusion, le projet et la documentation ont été une tâche importante dans cette formation qui nous permet de vraiment nous rentre compte à quel point les </w:t>
+      </w:r>
+      <w:r>
+        <w:t>connaissances</w:t>
+      </w:r>
+      <w:r>
+        <w:t xml:space="preserve"> que l’on obtient durant la formation est </w:t>
+      </w:r>
+      <w:r>
+        <w:t>conséquente</w:t>
+      </w:r>
+      <w:r>
+        <w:t>.</w:t>
+      </w:r>
+    </w:p>
+    <w:p>
       <w:pPr>
         <w:pStyle w:val="Titre2"/>
       </w:pPr>
-      <w:bookmarkStart w:id="38" w:name="_Toc419393462"/>
+      <w:bookmarkStart w:id="38" w:name="_Toc419399103"/>
       <w:r>
         <w:t>Amélioration envisageable</w:t>
       </w:r>
@@ -16150,6 +16978,21 @@
       </w:r>
       <w:r>
         <w:t>s</w:t>
+      </w:r>
+    </w:p>
+    <w:p>
+      <w:pPr>
+        <w:pStyle w:val="Paragraphedeliste"/>
+        <w:numPr>
+          <w:ilvl w:val="0"/>
+          <w:numId w:val="11"/>
+        </w:numPr>
+      </w:pPr>
+      <w:r>
+        <w:t>Lors de la suppression d’un film ou d’une salle, supprimer tous se qu</w:t>
+      </w:r>
+      <w:r>
+        <w:t>i les concernent</w:t>
       </w:r>
     </w:p>
     <w:p/>
@@ -16170,7 +17013,7 @@
       <w:pPr>
         <w:pStyle w:val="Titre2"/>
       </w:pPr>
-      <w:bookmarkStart w:id="39" w:name="_Toc419393463"/>
+      <w:bookmarkStart w:id="39" w:name="_Toc419399104"/>
       <w:r>
         <w:lastRenderedPageBreak/>
         <w:t>Comparaison des plannings</w:t>
@@ -16181,9 +17024,11 @@
       <w:pPr>
         <w:pStyle w:val="Titre3"/>
       </w:pPr>
+      <w:bookmarkStart w:id="40" w:name="_Toc419399105"/>
       <w:r>
         <w:t>Planning prévisionnel</w:t>
       </w:r>
+      <w:bookmarkEnd w:id="40"/>
     </w:p>
     <w:tbl>
       <w:tblPr>
@@ -21480,18 +22325,17 @@
         </w:tc>
       </w:tr>
     </w:tbl>
+    <w:p/>
     <w:p>
-      <w:bookmarkStart w:id="40" w:name="_GoBack"/>
-      <w:bookmarkEnd w:id="40"/>
-    </w:p>
-    <w:p>
       <w:pPr>
         <w:pStyle w:val="Titre3"/>
       </w:pPr>
+      <w:bookmarkStart w:id="41" w:name="_Toc419399106"/>
       <w:r>
         <w:lastRenderedPageBreak/>
         <w:t>Planning réel</w:t>
       </w:r>
+      <w:bookmarkEnd w:id="41"/>
     </w:p>
     <w:tbl>
       <w:tblPr>
@@ -26801,26 +27645,30 @@
         </w:sectPr>
       </w:pPr>
     </w:p>
-    <w:p/>
     <w:p>
       <w:pPr>
         <w:pStyle w:val="Titre1"/>
       </w:pPr>
-      <w:bookmarkStart w:id="41" w:name="_Toc419393464"/>
-      <w:r>
+      <w:bookmarkStart w:id="42" w:name="_Toc419399107"/>
+      <w:r>
+        <w:lastRenderedPageBreak/>
         <w:t>Bibliographie</w:t>
       </w:r>
-      <w:bookmarkEnd w:id="41"/>
+      <w:bookmarkEnd w:id="42"/>
     </w:p>
     <w:p>
+      <w:bookmarkStart w:id="43" w:name="_GoBack"/>
+      <w:bookmarkEnd w:id="43"/>
+    </w:p>
+    <w:p>
       <w:pPr>
         <w:pStyle w:val="Titre1"/>
       </w:pPr>
-      <w:bookmarkStart w:id="42" w:name="_Toc419393465"/>
+      <w:bookmarkStart w:id="44" w:name="_Toc419399108"/>
       <w:r>
         <w:t>Remerciements</w:t>
       </w:r>
-      <w:bookmarkEnd w:id="42"/>
+      <w:bookmarkEnd w:id="44"/>
     </w:p>
     <w:p/>
     <w:sectPr>
@@ -27258,7 +28106,7 @@
         <w:szCs w:val="24"/>
         <w:lang w:val="fr-FR"/>
       </w:rPr>
-      <w:t>42</w:t>
+      <w:t>39</w:t>
     </w:r>
     <w:r>
       <w:rPr>
@@ -30053,7 +30901,6 @@
   <w:style w:type="character" w:default="1" w:styleId="Policepardfaut">
     <w:name w:val="Default Paragraph Font"/>
     <w:uiPriority w:val="1"/>
-    <w:semiHidden/>
     <w:unhideWhenUsed/>
   </w:style>
   <w:style w:type="table" w:default="1" w:styleId="TableauNormal">
@@ -30862,7 +31709,7 @@
 </file>
 
 <file path=customXml/itemProps1.xml><?xml version="1.0" encoding="utf-8"?>
-<ds:datastoreItem xmlns:ds="http://schemas.openxmlformats.org/officeDocument/2006/customXml" ds:itemID="{56553724-7307-4049-8341-94B1BAEE61BD}">
+<ds:datastoreItem xmlns:ds="http://schemas.openxmlformats.org/officeDocument/2006/customXml" ds:itemID="{0E66FC5C-E6E3-4CA0-9778-8A0C4528023D}">
   <ds:schemaRefs>
     <ds:schemaRef ds:uri="http://schemas.openxmlformats.org/officeDocument/2006/bibliography"/>
   </ds:schemaRefs>

</xml_diff>

<commit_message>
Documentation_Technique terminée et corrigée
</commit_message>
<xml_diff>
--- a/Documentations/Documentation_Technique.docx
+++ b/Documentations/Documentation_Technique.docx
@@ -229,7 +229,7 @@
       <w:pPr>
         <w:pStyle w:val="Titre1"/>
       </w:pPr>
-      <w:bookmarkStart w:id="0" w:name="_Toc419399065"/>
+      <w:bookmarkStart w:id="0" w:name="_Toc419401272"/>
       <w:r>
         <w:lastRenderedPageBreak/>
         <w:t>Table des matières</w:t>
@@ -257,7 +257,7 @@
       <w:r>
         <w:fldChar w:fldCharType="separate"/>
       </w:r>
-      <w:hyperlink w:anchor="_Toc419399065" w:history="1">
+      <w:hyperlink w:anchor="_Toc419401272" w:history="1">
         <w:r>
           <w:rPr>
             <w:rStyle w:val="Lienhypertexte"/>
@@ -284,7 +284,7 @@
             <w:noProof/>
             <w:webHidden/>
           </w:rPr>
-          <w:instrText xml:space="preserve"> PAGEREF _Toc419399065 \h </w:instrText>
+          <w:instrText xml:space="preserve"> PAGEREF _Toc419401272 \h </w:instrText>
         </w:r>
         <w:r>
           <w:rPr>
@@ -327,7 +327,7 @@
           <w:lang w:eastAsia="fr-CH"/>
         </w:rPr>
       </w:pPr>
-      <w:hyperlink w:anchor="_Toc419399066" w:history="1">
+      <w:hyperlink w:anchor="_Toc419401273" w:history="1">
         <w:r>
           <w:rPr>
             <w:rStyle w:val="Lienhypertexte"/>
@@ -354,7 +354,7 @@
             <w:noProof/>
             <w:webHidden/>
           </w:rPr>
-          <w:instrText xml:space="preserve"> PAGEREF _Toc419399066 \h </w:instrText>
+          <w:instrText xml:space="preserve"> PAGEREF _Toc419401273 \h </w:instrText>
         </w:r>
         <w:r>
           <w:rPr>
@@ -397,7 +397,7 @@
           <w:lang w:eastAsia="fr-CH"/>
         </w:rPr>
       </w:pPr>
-      <w:hyperlink w:anchor="_Toc419399067" w:history="1">
+      <w:hyperlink w:anchor="_Toc419401274" w:history="1">
         <w:r>
           <w:rPr>
             <w:rStyle w:val="Lienhypertexte"/>
@@ -424,7 +424,7 @@
             <w:noProof/>
             <w:webHidden/>
           </w:rPr>
-          <w:instrText xml:space="preserve"> PAGEREF _Toc419399067 \h </w:instrText>
+          <w:instrText xml:space="preserve"> PAGEREF _Toc419401274 \h </w:instrText>
         </w:r>
         <w:r>
           <w:rPr>
@@ -467,7 +467,7 @@
           <w:lang w:eastAsia="fr-CH"/>
         </w:rPr>
       </w:pPr>
-      <w:hyperlink w:anchor="_Toc419399068" w:history="1">
+      <w:hyperlink w:anchor="_Toc419401275" w:history="1">
         <w:r>
           <w:rPr>
             <w:rStyle w:val="Lienhypertexte"/>
@@ -494,7 +494,7 @@
             <w:noProof/>
             <w:webHidden/>
           </w:rPr>
-          <w:instrText xml:space="preserve"> PAGEREF _Toc419399068 \h </w:instrText>
+          <w:instrText xml:space="preserve"> PAGEREF _Toc419401275 \h </w:instrText>
         </w:r>
         <w:r>
           <w:rPr>
@@ -537,7 +537,7 @@
           <w:lang w:eastAsia="fr-CH"/>
         </w:rPr>
       </w:pPr>
-      <w:hyperlink w:anchor="_Toc419399069" w:history="1">
+      <w:hyperlink w:anchor="_Toc419401276" w:history="1">
         <w:r>
           <w:rPr>
             <w:rStyle w:val="Lienhypertexte"/>
@@ -564,7 +564,7 @@
             <w:noProof/>
             <w:webHidden/>
           </w:rPr>
-          <w:instrText xml:space="preserve"> PAGEREF _Toc419399069 \h </w:instrText>
+          <w:instrText xml:space="preserve"> PAGEREF _Toc419401276 \h </w:instrText>
         </w:r>
         <w:r>
           <w:rPr>
@@ -607,7 +607,7 @@
           <w:lang w:eastAsia="fr-CH"/>
         </w:rPr>
       </w:pPr>
-      <w:hyperlink w:anchor="_Toc419399070" w:history="1">
+      <w:hyperlink w:anchor="_Toc419401277" w:history="1">
         <w:r>
           <w:rPr>
             <w:rStyle w:val="Lienhypertexte"/>
@@ -634,7 +634,7 @@
             <w:noProof/>
             <w:webHidden/>
           </w:rPr>
-          <w:instrText xml:space="preserve"> PAGEREF _Toc419399070 \h </w:instrText>
+          <w:instrText xml:space="preserve"> PAGEREF _Toc419401277 \h </w:instrText>
         </w:r>
         <w:r>
           <w:rPr>
@@ -677,7 +677,7 @@
           <w:lang w:eastAsia="fr-CH"/>
         </w:rPr>
       </w:pPr>
-      <w:hyperlink w:anchor="_Toc419399071" w:history="1">
+      <w:hyperlink w:anchor="_Toc419401278" w:history="1">
         <w:r>
           <w:rPr>
             <w:rStyle w:val="Lienhypertexte"/>
@@ -704,7 +704,7 @@
             <w:noProof/>
             <w:webHidden/>
           </w:rPr>
-          <w:instrText xml:space="preserve"> PAGEREF _Toc419399071 \h </w:instrText>
+          <w:instrText xml:space="preserve"> PAGEREF _Toc419401278 \h </w:instrText>
         </w:r>
         <w:r>
           <w:rPr>
@@ -747,7 +747,7 @@
           <w:lang w:eastAsia="fr-CH"/>
         </w:rPr>
       </w:pPr>
-      <w:hyperlink w:anchor="_Toc419399072" w:history="1">
+      <w:hyperlink w:anchor="_Toc419401279" w:history="1">
         <w:r>
           <w:rPr>
             <w:rStyle w:val="Lienhypertexte"/>
@@ -774,7 +774,7 @@
             <w:noProof/>
             <w:webHidden/>
           </w:rPr>
-          <w:instrText xml:space="preserve"> PAGEREF _Toc419399072 \h </w:instrText>
+          <w:instrText xml:space="preserve"> PAGEREF _Toc419401279 \h </w:instrText>
         </w:r>
         <w:r>
           <w:rPr>
@@ -817,7 +817,7 @@
           <w:lang w:eastAsia="fr-CH"/>
         </w:rPr>
       </w:pPr>
-      <w:hyperlink w:anchor="_Toc419399073" w:history="1">
+      <w:hyperlink w:anchor="_Toc419401280" w:history="1">
         <w:r>
           <w:rPr>
             <w:rStyle w:val="Lienhypertexte"/>
@@ -844,7 +844,7 @@
             <w:noProof/>
             <w:webHidden/>
           </w:rPr>
-          <w:instrText xml:space="preserve"> PAGEREF _Toc419399073 \h </w:instrText>
+          <w:instrText xml:space="preserve"> PAGEREF _Toc419401280 \h </w:instrText>
         </w:r>
         <w:r>
           <w:rPr>
@@ -887,7 +887,7 @@
           <w:lang w:eastAsia="fr-CH"/>
         </w:rPr>
       </w:pPr>
-      <w:hyperlink w:anchor="_Toc419399074" w:history="1">
+      <w:hyperlink w:anchor="_Toc419401281" w:history="1">
         <w:r>
           <w:rPr>
             <w:rStyle w:val="Lienhypertexte"/>
@@ -914,7 +914,7 @@
             <w:noProof/>
             <w:webHidden/>
           </w:rPr>
-          <w:instrText xml:space="preserve"> PAGEREF _Toc419399074 \h </w:instrText>
+          <w:instrText xml:space="preserve"> PAGEREF _Toc419401281 \h </w:instrText>
         </w:r>
         <w:r>
           <w:rPr>
@@ -957,7 +957,7 @@
           <w:lang w:eastAsia="fr-CH"/>
         </w:rPr>
       </w:pPr>
-      <w:hyperlink w:anchor="_Toc419399075" w:history="1">
+      <w:hyperlink w:anchor="_Toc419401282" w:history="1">
         <w:r>
           <w:rPr>
             <w:rStyle w:val="Lienhypertexte"/>
@@ -984,7 +984,7 @@
             <w:noProof/>
             <w:webHidden/>
           </w:rPr>
-          <w:instrText xml:space="preserve"> PAGEREF _Toc419399075 \h </w:instrText>
+          <w:instrText xml:space="preserve"> PAGEREF _Toc419401282 \h </w:instrText>
         </w:r>
         <w:r>
           <w:rPr>
@@ -1027,7 +1027,7 @@
           <w:lang w:eastAsia="fr-CH"/>
         </w:rPr>
       </w:pPr>
-      <w:hyperlink w:anchor="_Toc419399076" w:history="1">
+      <w:hyperlink w:anchor="_Toc419401283" w:history="1">
         <w:r>
           <w:rPr>
             <w:rStyle w:val="Lienhypertexte"/>
@@ -1054,7 +1054,7 @@
             <w:noProof/>
             <w:webHidden/>
           </w:rPr>
-          <w:instrText xml:space="preserve"> PAGEREF _Toc419399076 \h </w:instrText>
+          <w:instrText xml:space="preserve"> PAGEREF _Toc419401283 \h </w:instrText>
         </w:r>
         <w:r>
           <w:rPr>
@@ -1097,7 +1097,7 @@
           <w:lang w:eastAsia="fr-CH"/>
         </w:rPr>
       </w:pPr>
-      <w:hyperlink w:anchor="_Toc419399077" w:history="1">
+      <w:hyperlink w:anchor="_Toc419401284" w:history="1">
         <w:r>
           <w:rPr>
             <w:rStyle w:val="Lienhypertexte"/>
@@ -1124,7 +1124,7 @@
             <w:noProof/>
             <w:webHidden/>
           </w:rPr>
-          <w:instrText xml:space="preserve"> PAGEREF _Toc419399077 \h </w:instrText>
+          <w:instrText xml:space="preserve"> PAGEREF _Toc419401284 \h </w:instrText>
         </w:r>
         <w:r>
           <w:rPr>
@@ -1167,7 +1167,7 @@
           <w:lang w:eastAsia="fr-CH"/>
         </w:rPr>
       </w:pPr>
-      <w:hyperlink w:anchor="_Toc419399078" w:history="1">
+      <w:hyperlink w:anchor="_Toc419401285" w:history="1">
         <w:r>
           <w:rPr>
             <w:rStyle w:val="Lienhypertexte"/>
@@ -1194,7 +1194,7 @@
             <w:noProof/>
             <w:webHidden/>
           </w:rPr>
-          <w:instrText xml:space="preserve"> PAGEREF _Toc419399078 \h </w:instrText>
+          <w:instrText xml:space="preserve"> PAGEREF _Toc419401285 \h </w:instrText>
         </w:r>
         <w:r>
           <w:rPr>
@@ -1237,7 +1237,7 @@
           <w:lang w:eastAsia="fr-CH"/>
         </w:rPr>
       </w:pPr>
-      <w:hyperlink w:anchor="_Toc419399079" w:history="1">
+      <w:hyperlink w:anchor="_Toc419401286" w:history="1">
         <w:r>
           <w:rPr>
             <w:rStyle w:val="Lienhypertexte"/>
@@ -1264,7 +1264,7 @@
             <w:noProof/>
             <w:webHidden/>
           </w:rPr>
-          <w:instrText xml:space="preserve"> PAGEREF _Toc419399079 \h </w:instrText>
+          <w:instrText xml:space="preserve"> PAGEREF _Toc419401286 \h </w:instrText>
         </w:r>
         <w:r>
           <w:rPr>
@@ -1307,7 +1307,7 @@
           <w:lang w:eastAsia="fr-CH"/>
         </w:rPr>
       </w:pPr>
-      <w:hyperlink w:anchor="_Toc419399080" w:history="1">
+      <w:hyperlink w:anchor="_Toc419401287" w:history="1">
         <w:r>
           <w:rPr>
             <w:rStyle w:val="Lienhypertexte"/>
@@ -1334,7 +1334,7 @@
             <w:noProof/>
             <w:webHidden/>
           </w:rPr>
-          <w:instrText xml:space="preserve"> PAGEREF _Toc419399080 \h </w:instrText>
+          <w:instrText xml:space="preserve"> PAGEREF _Toc419401287 \h </w:instrText>
         </w:r>
         <w:r>
           <w:rPr>
@@ -1377,7 +1377,7 @@
           <w:lang w:eastAsia="fr-CH"/>
         </w:rPr>
       </w:pPr>
-      <w:hyperlink w:anchor="_Toc419399081" w:history="1">
+      <w:hyperlink w:anchor="_Toc419401288" w:history="1">
         <w:r>
           <w:rPr>
             <w:rStyle w:val="Lienhypertexte"/>
@@ -1404,7 +1404,7 @@
             <w:noProof/>
             <w:webHidden/>
           </w:rPr>
-          <w:instrText xml:space="preserve"> PAGEREF _Toc419399081 \h </w:instrText>
+          <w:instrText xml:space="preserve"> PAGEREF _Toc419401288 \h </w:instrText>
         </w:r>
         <w:r>
           <w:rPr>
@@ -1447,7 +1447,7 @@
           <w:lang w:eastAsia="fr-CH"/>
         </w:rPr>
       </w:pPr>
-      <w:hyperlink w:anchor="_Toc419399082" w:history="1">
+      <w:hyperlink w:anchor="_Toc419401289" w:history="1">
         <w:r>
           <w:rPr>
             <w:rStyle w:val="Lienhypertexte"/>
@@ -1474,7 +1474,7 @@
             <w:noProof/>
             <w:webHidden/>
           </w:rPr>
-          <w:instrText xml:space="preserve"> PAGEREF _Toc419399082 \h </w:instrText>
+          <w:instrText xml:space="preserve"> PAGEREF _Toc419401289 \h </w:instrText>
         </w:r>
         <w:r>
           <w:rPr>
@@ -1517,7 +1517,7 @@
           <w:lang w:eastAsia="fr-CH"/>
         </w:rPr>
       </w:pPr>
-      <w:hyperlink w:anchor="_Toc419399083" w:history="1">
+      <w:hyperlink w:anchor="_Toc419401290" w:history="1">
         <w:r>
           <w:rPr>
             <w:rStyle w:val="Lienhypertexte"/>
@@ -1544,7 +1544,7 @@
             <w:noProof/>
             <w:webHidden/>
           </w:rPr>
-          <w:instrText xml:space="preserve"> PAGEREF _Toc419399083 \h </w:instrText>
+          <w:instrText xml:space="preserve"> PAGEREF _Toc419401290 \h </w:instrText>
         </w:r>
         <w:r>
           <w:rPr>
@@ -1587,7 +1587,7 @@
           <w:lang w:eastAsia="fr-CH"/>
         </w:rPr>
       </w:pPr>
-      <w:hyperlink w:anchor="_Toc419399084" w:history="1">
+      <w:hyperlink w:anchor="_Toc419401291" w:history="1">
         <w:r>
           <w:rPr>
             <w:rStyle w:val="Lienhypertexte"/>
@@ -1614,7 +1614,7 @@
             <w:noProof/>
             <w:webHidden/>
           </w:rPr>
-          <w:instrText xml:space="preserve"> PAGEREF _Toc419399084 \h </w:instrText>
+          <w:instrText xml:space="preserve"> PAGEREF _Toc419401291 \h </w:instrText>
         </w:r>
         <w:r>
           <w:rPr>
@@ -1657,7 +1657,7 @@
           <w:lang w:eastAsia="fr-CH"/>
         </w:rPr>
       </w:pPr>
-      <w:hyperlink w:anchor="_Toc419399085" w:history="1">
+      <w:hyperlink w:anchor="_Toc419401292" w:history="1">
         <w:r>
           <w:rPr>
             <w:rStyle w:val="Lienhypertexte"/>
@@ -1684,7 +1684,7 @@
             <w:noProof/>
             <w:webHidden/>
           </w:rPr>
-          <w:instrText xml:space="preserve"> PAGEREF _Toc419399085 \h </w:instrText>
+          <w:instrText xml:space="preserve"> PAGEREF _Toc419401292 \h </w:instrText>
         </w:r>
         <w:r>
           <w:rPr>
@@ -1727,7 +1727,7 @@
           <w:lang w:eastAsia="fr-CH"/>
         </w:rPr>
       </w:pPr>
-      <w:hyperlink w:anchor="_Toc419399086" w:history="1">
+      <w:hyperlink w:anchor="_Toc419401293" w:history="1">
         <w:r>
           <w:rPr>
             <w:rStyle w:val="Lienhypertexte"/>
@@ -1754,7 +1754,7 @@
             <w:noProof/>
             <w:webHidden/>
           </w:rPr>
-          <w:instrText xml:space="preserve"> PAGEREF _Toc419399086 \h </w:instrText>
+          <w:instrText xml:space="preserve"> PAGEREF _Toc419401293 \h </w:instrText>
         </w:r>
         <w:r>
           <w:rPr>
@@ -1797,7 +1797,7 @@
           <w:lang w:eastAsia="fr-CH"/>
         </w:rPr>
       </w:pPr>
-      <w:hyperlink w:anchor="_Toc419399087" w:history="1">
+      <w:hyperlink w:anchor="_Toc419401294" w:history="1">
         <w:r>
           <w:rPr>
             <w:rStyle w:val="Lienhypertexte"/>
@@ -1824,7 +1824,7 @@
             <w:noProof/>
             <w:webHidden/>
           </w:rPr>
-          <w:instrText xml:space="preserve"> PAGEREF _Toc419399087 \h </w:instrText>
+          <w:instrText xml:space="preserve"> PAGEREF _Toc419401294 \h </w:instrText>
         </w:r>
         <w:r>
           <w:rPr>
@@ -1867,7 +1867,7 @@
           <w:lang w:eastAsia="fr-CH"/>
         </w:rPr>
       </w:pPr>
-      <w:hyperlink w:anchor="_Toc419399088" w:history="1">
+      <w:hyperlink w:anchor="_Toc419401295" w:history="1">
         <w:r>
           <w:rPr>
             <w:rStyle w:val="Lienhypertexte"/>
@@ -1894,7 +1894,7 @@
             <w:noProof/>
             <w:webHidden/>
           </w:rPr>
-          <w:instrText xml:space="preserve"> PAGEREF _Toc419399088 \h </w:instrText>
+          <w:instrText xml:space="preserve"> PAGEREF _Toc419401295 \h </w:instrText>
         </w:r>
         <w:r>
           <w:rPr>
@@ -1937,7 +1937,7 @@
           <w:lang w:eastAsia="fr-CH"/>
         </w:rPr>
       </w:pPr>
-      <w:hyperlink w:anchor="_Toc419399089" w:history="1">
+      <w:hyperlink w:anchor="_Toc419401296" w:history="1">
         <w:r>
           <w:rPr>
             <w:rStyle w:val="Lienhypertexte"/>
@@ -1964,7 +1964,7 @@
             <w:noProof/>
             <w:webHidden/>
           </w:rPr>
-          <w:instrText xml:space="preserve"> PAGEREF _Toc419399089 \h </w:instrText>
+          <w:instrText xml:space="preserve"> PAGEREF _Toc419401296 \h </w:instrText>
         </w:r>
         <w:r>
           <w:rPr>
@@ -2007,7 +2007,7 @@
           <w:lang w:eastAsia="fr-CH"/>
         </w:rPr>
       </w:pPr>
-      <w:hyperlink w:anchor="_Toc419399090" w:history="1">
+      <w:hyperlink w:anchor="_Toc419401297" w:history="1">
         <w:r>
           <w:rPr>
             <w:rStyle w:val="Lienhypertexte"/>
@@ -2034,7 +2034,7 @@
             <w:noProof/>
             <w:webHidden/>
           </w:rPr>
-          <w:instrText xml:space="preserve"> PAGEREF _Toc419399090 \h </w:instrText>
+          <w:instrText xml:space="preserve"> PAGEREF _Toc419401297 \h </w:instrText>
         </w:r>
         <w:r>
           <w:rPr>
@@ -2077,7 +2077,7 @@
           <w:lang w:eastAsia="fr-CH"/>
         </w:rPr>
       </w:pPr>
-      <w:hyperlink w:anchor="_Toc419399091" w:history="1">
+      <w:hyperlink w:anchor="_Toc419401298" w:history="1">
         <w:r>
           <w:rPr>
             <w:rStyle w:val="Lienhypertexte"/>
@@ -2104,7 +2104,7 @@
             <w:noProof/>
             <w:webHidden/>
           </w:rPr>
-          <w:instrText xml:space="preserve"> PAGEREF _Toc419399091 \h </w:instrText>
+          <w:instrText xml:space="preserve"> PAGEREF _Toc419401298 \h </w:instrText>
         </w:r>
         <w:r>
           <w:rPr>
@@ -2147,7 +2147,7 @@
           <w:lang w:eastAsia="fr-CH"/>
         </w:rPr>
       </w:pPr>
-      <w:hyperlink w:anchor="_Toc419399092" w:history="1">
+      <w:hyperlink w:anchor="_Toc419401299" w:history="1">
         <w:r>
           <w:rPr>
             <w:rStyle w:val="Lienhypertexte"/>
@@ -2174,7 +2174,7 @@
             <w:noProof/>
             <w:webHidden/>
           </w:rPr>
-          <w:instrText xml:space="preserve"> PAGEREF _Toc419399092 \h </w:instrText>
+          <w:instrText xml:space="preserve"> PAGEREF _Toc419401299 \h </w:instrText>
         </w:r>
         <w:r>
           <w:rPr>
@@ -2217,7 +2217,7 @@
           <w:lang w:eastAsia="fr-CH"/>
         </w:rPr>
       </w:pPr>
-      <w:hyperlink w:anchor="_Toc419399093" w:history="1">
+      <w:hyperlink w:anchor="_Toc419401300" w:history="1">
         <w:r>
           <w:rPr>
             <w:rStyle w:val="Lienhypertexte"/>
@@ -2244,7 +2244,7 @@
             <w:noProof/>
             <w:webHidden/>
           </w:rPr>
-          <w:instrText xml:space="preserve"> PAGEREF _Toc419399093 \h </w:instrText>
+          <w:instrText xml:space="preserve"> PAGEREF _Toc419401300 \h </w:instrText>
         </w:r>
         <w:r>
           <w:rPr>
@@ -2287,7 +2287,7 @@
           <w:lang w:eastAsia="fr-CH"/>
         </w:rPr>
       </w:pPr>
-      <w:hyperlink w:anchor="_Toc419399094" w:history="1">
+      <w:hyperlink w:anchor="_Toc419401301" w:history="1">
         <w:r>
           <w:rPr>
             <w:rStyle w:val="Lienhypertexte"/>
@@ -2314,7 +2314,7 @@
             <w:noProof/>
             <w:webHidden/>
           </w:rPr>
-          <w:instrText xml:space="preserve"> PAGEREF _Toc419399094 \h </w:instrText>
+          <w:instrText xml:space="preserve"> PAGEREF _Toc419401301 \h </w:instrText>
         </w:r>
         <w:r>
           <w:rPr>
@@ -2357,7 +2357,7 @@
           <w:lang w:eastAsia="fr-CH"/>
         </w:rPr>
       </w:pPr>
-      <w:hyperlink w:anchor="_Toc419399095" w:history="1">
+      <w:hyperlink w:anchor="_Toc419401302" w:history="1">
         <w:r>
           <w:rPr>
             <w:rStyle w:val="Lienhypertexte"/>
@@ -2384,7 +2384,7 @@
             <w:noProof/>
             <w:webHidden/>
           </w:rPr>
-          <w:instrText xml:space="preserve"> PAGEREF _Toc419399095 \h </w:instrText>
+          <w:instrText xml:space="preserve"> PAGEREF _Toc419401302 \h </w:instrText>
         </w:r>
         <w:r>
           <w:rPr>
@@ -2427,7 +2427,7 @@
           <w:lang w:eastAsia="fr-CH"/>
         </w:rPr>
       </w:pPr>
-      <w:hyperlink w:anchor="_Toc419399096" w:history="1">
+      <w:hyperlink w:anchor="_Toc419401303" w:history="1">
         <w:r>
           <w:rPr>
             <w:rStyle w:val="Lienhypertexte"/>
@@ -2454,7 +2454,7 @@
             <w:noProof/>
             <w:webHidden/>
           </w:rPr>
-          <w:instrText xml:space="preserve"> PAGEREF _Toc419399096 \h </w:instrText>
+          <w:instrText xml:space="preserve"> PAGEREF _Toc419401303 \h </w:instrText>
         </w:r>
         <w:r>
           <w:rPr>
@@ -2497,7 +2497,7 @@
           <w:lang w:eastAsia="fr-CH"/>
         </w:rPr>
       </w:pPr>
-      <w:hyperlink w:anchor="_Toc419399097" w:history="1">
+      <w:hyperlink w:anchor="_Toc419401304" w:history="1">
         <w:r>
           <w:rPr>
             <w:rStyle w:val="Lienhypertexte"/>
@@ -2524,7 +2524,7 @@
             <w:noProof/>
             <w:webHidden/>
           </w:rPr>
-          <w:instrText xml:space="preserve"> PAGEREF _Toc419399097 \h </w:instrText>
+          <w:instrText xml:space="preserve"> PAGEREF _Toc419401304 \h </w:instrText>
         </w:r>
         <w:r>
           <w:rPr>
@@ -2567,7 +2567,7 @@
           <w:lang w:eastAsia="fr-CH"/>
         </w:rPr>
       </w:pPr>
-      <w:hyperlink w:anchor="_Toc419399098" w:history="1">
+      <w:hyperlink w:anchor="_Toc419401305" w:history="1">
         <w:r>
           <w:rPr>
             <w:rStyle w:val="Lienhypertexte"/>
@@ -2594,7 +2594,7 @@
             <w:noProof/>
             <w:webHidden/>
           </w:rPr>
-          <w:instrText xml:space="preserve"> PAGEREF _Toc419399098 \h </w:instrText>
+          <w:instrText xml:space="preserve"> PAGEREF _Toc419401305 \h </w:instrText>
         </w:r>
         <w:r>
           <w:rPr>
@@ -2637,7 +2637,7 @@
           <w:lang w:eastAsia="fr-CH"/>
         </w:rPr>
       </w:pPr>
-      <w:hyperlink w:anchor="_Toc419399099" w:history="1">
+      <w:hyperlink w:anchor="_Toc419401306" w:history="1">
         <w:r>
           <w:rPr>
             <w:rStyle w:val="Lienhypertexte"/>
@@ -2664,7 +2664,7 @@
             <w:noProof/>
             <w:webHidden/>
           </w:rPr>
-          <w:instrText xml:space="preserve"> PAGEREF _Toc419399099 \h </w:instrText>
+          <w:instrText xml:space="preserve"> PAGEREF _Toc419401306 \h </w:instrText>
         </w:r>
         <w:r>
           <w:rPr>
@@ -2707,7 +2707,7 @@
           <w:lang w:eastAsia="fr-CH"/>
         </w:rPr>
       </w:pPr>
-      <w:hyperlink w:anchor="_Toc419399100" w:history="1">
+      <w:hyperlink w:anchor="_Toc419401307" w:history="1">
         <w:r>
           <w:rPr>
             <w:rStyle w:val="Lienhypertexte"/>
@@ -2734,7 +2734,7 @@
             <w:noProof/>
             <w:webHidden/>
           </w:rPr>
-          <w:instrText xml:space="preserve"> PAGEREF _Toc419399100 \h </w:instrText>
+          <w:instrText xml:space="preserve"> PAGEREF _Toc419401307 \h </w:instrText>
         </w:r>
         <w:r>
           <w:rPr>
@@ -2777,7 +2777,7 @@
           <w:lang w:eastAsia="fr-CH"/>
         </w:rPr>
       </w:pPr>
-      <w:hyperlink w:anchor="_Toc419399101" w:history="1">
+      <w:hyperlink w:anchor="_Toc419401308" w:history="1">
         <w:r>
           <w:rPr>
             <w:rStyle w:val="Lienhypertexte"/>
@@ -2804,7 +2804,7 @@
             <w:noProof/>
             <w:webHidden/>
           </w:rPr>
-          <w:instrText xml:space="preserve"> PAGEREF _Toc419399101 \h </w:instrText>
+          <w:instrText xml:space="preserve"> PAGEREF _Toc419401308 \h </w:instrText>
         </w:r>
         <w:r>
           <w:rPr>
@@ -2847,7 +2847,7 @@
           <w:lang w:eastAsia="fr-CH"/>
         </w:rPr>
       </w:pPr>
-      <w:hyperlink w:anchor="_Toc419399102" w:history="1">
+      <w:hyperlink w:anchor="_Toc419401309" w:history="1">
         <w:r>
           <w:rPr>
             <w:rStyle w:val="Lienhypertexte"/>
@@ -2874,7 +2874,7 @@
             <w:noProof/>
             <w:webHidden/>
           </w:rPr>
-          <w:instrText xml:space="preserve"> PAGEREF _Toc419399102 \h </w:instrText>
+          <w:instrText xml:space="preserve"> PAGEREF _Toc419401309 \h </w:instrText>
         </w:r>
         <w:r>
           <w:rPr>
@@ -2917,7 +2917,7 @@
           <w:lang w:eastAsia="fr-CH"/>
         </w:rPr>
       </w:pPr>
-      <w:hyperlink w:anchor="_Toc419399103" w:history="1">
+      <w:hyperlink w:anchor="_Toc419401310" w:history="1">
         <w:r>
           <w:rPr>
             <w:rStyle w:val="Lienhypertexte"/>
@@ -2944,7 +2944,7 @@
             <w:noProof/>
             <w:webHidden/>
           </w:rPr>
-          <w:instrText xml:space="preserve"> PAGEREF _Toc419399103 \h </w:instrText>
+          <w:instrText xml:space="preserve"> PAGEREF _Toc419401310 \h </w:instrText>
         </w:r>
         <w:r>
           <w:rPr>
@@ -2987,7 +2987,7 @@
           <w:lang w:eastAsia="fr-CH"/>
         </w:rPr>
       </w:pPr>
-      <w:hyperlink w:anchor="_Toc419399104" w:history="1">
+      <w:hyperlink w:anchor="_Toc419401311" w:history="1">
         <w:r>
           <w:rPr>
             <w:rStyle w:val="Lienhypertexte"/>
@@ -3014,7 +3014,7 @@
             <w:noProof/>
             <w:webHidden/>
           </w:rPr>
-          <w:instrText xml:space="preserve"> PAGEREF _Toc419399104 \h </w:instrText>
+          <w:instrText xml:space="preserve"> PAGEREF _Toc419401311 \h </w:instrText>
         </w:r>
         <w:r>
           <w:rPr>
@@ -3057,7 +3057,7 @@
           <w:lang w:eastAsia="fr-CH"/>
         </w:rPr>
       </w:pPr>
-      <w:hyperlink w:anchor="_Toc419399105" w:history="1">
+      <w:hyperlink w:anchor="_Toc419401312" w:history="1">
         <w:r>
           <w:rPr>
             <w:rStyle w:val="Lienhypertexte"/>
@@ -3084,7 +3084,7 @@
             <w:noProof/>
             <w:webHidden/>
           </w:rPr>
-          <w:instrText xml:space="preserve"> PAGEREF _Toc419399105 \h </w:instrText>
+          <w:instrText xml:space="preserve"> PAGEREF _Toc419401312 \h </w:instrText>
         </w:r>
         <w:r>
           <w:rPr>
@@ -3127,7 +3127,7 @@
           <w:lang w:eastAsia="fr-CH"/>
         </w:rPr>
       </w:pPr>
-      <w:hyperlink w:anchor="_Toc419399106" w:history="1">
+      <w:hyperlink w:anchor="_Toc419401313" w:history="1">
         <w:r>
           <w:rPr>
             <w:rStyle w:val="Lienhypertexte"/>
@@ -3154,7 +3154,7 @@
             <w:noProof/>
             <w:webHidden/>
           </w:rPr>
-          <w:instrText xml:space="preserve"> PAGEREF _Toc419399106 \h </w:instrText>
+          <w:instrText xml:space="preserve"> PAGEREF _Toc419401313 \h </w:instrText>
         </w:r>
         <w:r>
           <w:rPr>
@@ -3197,7 +3197,7 @@
           <w:lang w:eastAsia="fr-CH"/>
         </w:rPr>
       </w:pPr>
-      <w:hyperlink w:anchor="_Toc419399107" w:history="1">
+      <w:hyperlink w:anchor="_Toc419401314" w:history="1">
         <w:r>
           <w:rPr>
             <w:rStyle w:val="Lienhypertexte"/>
@@ -3224,7 +3224,7 @@
             <w:noProof/>
             <w:webHidden/>
           </w:rPr>
-          <w:instrText xml:space="preserve"> PAGEREF _Toc419399107 \h </w:instrText>
+          <w:instrText xml:space="preserve"> PAGEREF _Toc419401314 \h </w:instrText>
         </w:r>
         <w:r>
           <w:rPr>
@@ -3267,7 +3267,7 @@
           <w:lang w:eastAsia="fr-CH"/>
         </w:rPr>
       </w:pPr>
-      <w:hyperlink w:anchor="_Toc419399108" w:history="1">
+      <w:hyperlink w:anchor="_Toc419401315" w:history="1">
         <w:r>
           <w:rPr>
             <w:rStyle w:val="Lienhypertexte"/>
@@ -3294,7 +3294,7 @@
             <w:noProof/>
             <w:webHidden/>
           </w:rPr>
-          <w:instrText xml:space="preserve"> PAGEREF _Toc419399108 \h </w:instrText>
+          <w:instrText xml:space="preserve"> PAGEREF _Toc419401315 \h </w:instrText>
         </w:r>
         <w:r>
           <w:rPr>
@@ -3337,7 +3337,7 @@
       <w:pPr>
         <w:pStyle w:val="Titre1"/>
       </w:pPr>
-      <w:bookmarkStart w:id="1" w:name="_Toc419399066"/>
+      <w:bookmarkStart w:id="1" w:name="_Toc419401273"/>
       <w:r>
         <w:lastRenderedPageBreak/>
         <w:t>Introduction</w:t>
@@ -3525,7 +3525,7 @@
       <w:pPr>
         <w:pStyle w:val="Titre1"/>
       </w:pPr>
-      <w:bookmarkStart w:id="2" w:name="_Toc419399067"/>
+      <w:bookmarkStart w:id="2" w:name="_Toc419401274"/>
       <w:r>
         <w:t>Etude d’opportunité</w:t>
       </w:r>
@@ -3849,27 +3849,14 @@
                             <w:r>
                               <w:t xml:space="preserve">Figure </w:t>
                             </w:r>
-                            <w:r>
-                              <w:fldChar w:fldCharType="begin"/>
-                            </w:r>
-                            <w:r>
-                              <w:instrText xml:space="preserve"> SEQ Figure \* ARABIC </w:instrText>
-                            </w:r>
-                            <w:r>
-                              <w:fldChar w:fldCharType="separate"/>
-                            </w:r>
-                            <w:r>
-                              <w:rPr>
-                                <w:noProof/>
-                              </w:rPr>
-                              <w:t>1</w:t>
-                            </w:r>
-                            <w:r>
-                              <w:rPr>
-                                <w:noProof/>
-                              </w:rPr>
-                              <w:fldChar w:fldCharType="end"/>
-                            </w:r>
+                            <w:fldSimple w:instr=" SEQ Figure \* ARABIC ">
+                              <w:r>
+                                <w:rPr>
+                                  <w:noProof/>
+                                </w:rPr>
+                                <w:t>1</w:t>
+                              </w:r>
+                            </w:fldSimple>
                             <w:r>
                               <w:t xml:space="preserve"> : Structure du dossier "Net Billetterie"</w:t>
                             </w:r>
@@ -3914,27 +3901,14 @@
                       <w:r>
                         <w:t xml:space="preserve">Figure </w:t>
                       </w:r>
-                      <w:r>
-                        <w:fldChar w:fldCharType="begin"/>
-                      </w:r>
-                      <w:r>
-                        <w:instrText xml:space="preserve"> SEQ Figure \* ARABIC </w:instrText>
-                      </w:r>
-                      <w:r>
-                        <w:fldChar w:fldCharType="separate"/>
-                      </w:r>
-                      <w:r>
-                        <w:rPr>
-                          <w:noProof/>
-                        </w:rPr>
-                        <w:t>1</w:t>
-                      </w:r>
-                      <w:r>
-                        <w:rPr>
-                          <w:noProof/>
-                        </w:rPr>
-                        <w:fldChar w:fldCharType="end"/>
-                      </w:r>
+                      <w:fldSimple w:instr=" SEQ Figure \* ARABIC ">
+                        <w:r>
+                          <w:rPr>
+                            <w:noProof/>
+                          </w:rPr>
+                          <w:t>1</w:t>
+                        </w:r>
+                      </w:fldSimple>
                       <w:r>
                         <w:t xml:space="preserve"> : Structure du dossier "Net Billetterie"</w:t>
                       </w:r>
@@ -4090,27 +4064,14 @@
       <w:r>
         <w:t xml:space="preserve">Figure </w:t>
       </w:r>
-      <w:r>
-        <w:fldChar w:fldCharType="begin"/>
-      </w:r>
-      <w:r>
-        <w:instrText xml:space="preserve"> SEQ Figure \* ARABIC </w:instrText>
-      </w:r>
-      <w:r>
-        <w:fldChar w:fldCharType="separate"/>
-      </w:r>
-      <w:r>
-        <w:rPr>
-          <w:noProof/>
-        </w:rPr>
-        <w:t>2</w:t>
-      </w:r>
-      <w:r>
-        <w:rPr>
-          <w:noProof/>
-        </w:rPr>
-        <w:fldChar w:fldCharType="end"/>
-      </w:r>
+      <w:fldSimple w:instr=" SEQ Figure \* ARABIC ">
+        <w:r>
+          <w:rPr>
+            <w:noProof/>
+          </w:rPr>
+          <w:t>2</w:t>
+        </w:r>
+      </w:fldSimple>
       <w:r>
         <w:t xml:space="preserve"> : </w:t>
       </w:r>
@@ -4385,27 +4346,14 @@
             <w:r>
               <w:t xml:space="preserve">Figure </w:t>
             </w:r>
-            <w:r>
-              <w:fldChar w:fldCharType="begin"/>
-            </w:r>
-            <w:r>
-              <w:instrText xml:space="preserve"> SEQ Figure \* ARABIC </w:instrText>
-            </w:r>
-            <w:r>
-              <w:fldChar w:fldCharType="separate"/>
-            </w:r>
-            <w:r>
-              <w:rPr>
-                <w:noProof/>
-              </w:rPr>
-              <w:t>3</w:t>
-            </w:r>
-            <w:r>
-              <w:rPr>
-                <w:noProof/>
-              </w:rPr>
-              <w:fldChar w:fldCharType="end"/>
-            </w:r>
+            <w:fldSimple w:instr=" SEQ Figure \* ARABIC ">
+              <w:r>
+                <w:rPr>
+                  <w:noProof/>
+                </w:rPr>
+                <w:t>3</w:t>
+              </w:r>
+            </w:fldSimple>
             <w:r>
               <w:t xml:space="preserve"> : Billet vendu sur internet</w:t>
             </w:r>
@@ -4487,27 +4435,14 @@
             <w:r>
               <w:t xml:space="preserve">Figure </w:t>
             </w:r>
-            <w:r>
-              <w:fldChar w:fldCharType="begin"/>
-            </w:r>
-            <w:r>
-              <w:instrText xml:space="preserve"> SEQ Figure \* ARABIC </w:instrText>
-            </w:r>
-            <w:r>
-              <w:fldChar w:fldCharType="separate"/>
-            </w:r>
-            <w:r>
-              <w:rPr>
-                <w:noProof/>
-              </w:rPr>
-              <w:t>4</w:t>
-            </w:r>
-            <w:r>
-              <w:rPr>
-                <w:noProof/>
-              </w:rPr>
-              <w:fldChar w:fldCharType="end"/>
-            </w:r>
+            <w:fldSimple w:instr=" SEQ Figure \* ARABIC ">
+              <w:r>
+                <w:rPr>
+                  <w:noProof/>
+                </w:rPr>
+                <w:t>4</w:t>
+              </w:r>
+            </w:fldSimple>
             <w:r>
               <w:t xml:space="preserve"> : Billet vendu à la manifestation</w:t>
             </w:r>
@@ -4623,7 +4558,7 @@
       <w:pPr>
         <w:pStyle w:val="Titre1"/>
       </w:pPr>
-      <w:bookmarkStart w:id="3" w:name="_Toc419399068"/>
+      <w:bookmarkStart w:id="3" w:name="_Toc419401275"/>
       <w:r>
         <w:t>Analyse fonctionnelle</w:t>
       </w:r>
@@ -4633,7 +4568,7 @@
       <w:pPr>
         <w:pStyle w:val="Titre2"/>
       </w:pPr>
-      <w:bookmarkStart w:id="4" w:name="_Toc419399069"/>
+      <w:bookmarkStart w:id="4" w:name="_Toc419401276"/>
       <w:r>
         <w:t>Généralité</w:t>
       </w:r>
@@ -4644,7 +4579,7 @@
         <w:pStyle w:val="Titre3"/>
         <w:spacing w:after="300"/>
       </w:pPr>
-      <w:bookmarkStart w:id="5" w:name="_Toc419399070"/>
+      <w:bookmarkStart w:id="5" w:name="_Toc419401277"/>
       <w:r>
         <w:t>Schéma</w:t>
       </w:r>
@@ -4712,27 +4647,14 @@
       <w:r>
         <w:t xml:space="preserve">Figure </w:t>
       </w:r>
-      <w:r>
-        <w:fldChar w:fldCharType="begin"/>
-      </w:r>
-      <w:r>
-        <w:instrText xml:space="preserve"> SEQ Figure \* ARABIC </w:instrText>
-      </w:r>
-      <w:r>
-        <w:fldChar w:fldCharType="separate"/>
-      </w:r>
-      <w:r>
-        <w:rPr>
-          <w:noProof/>
-        </w:rPr>
-        <w:t>5</w:t>
-      </w:r>
-      <w:r>
-        <w:rPr>
-          <w:noProof/>
-        </w:rPr>
-        <w:fldChar w:fldCharType="end"/>
-      </w:r>
+      <w:fldSimple w:instr=" SEQ Figure \* ARABIC ">
+        <w:r>
+          <w:rPr>
+            <w:noProof/>
+          </w:rPr>
+          <w:t>5</w:t>
+        </w:r>
+      </w:fldSimple>
       <w:r>
         <w:t xml:space="preserve"> :</w:t>
       </w:r>
@@ -4744,7 +4666,7 @@
       <w:pPr>
         <w:pStyle w:val="Titre3"/>
       </w:pPr>
-      <w:bookmarkStart w:id="6" w:name="_Toc419399071"/>
+      <w:bookmarkStart w:id="6" w:name="_Toc419401278"/>
       <w:r>
         <w:t>Description du schéma</w:t>
       </w:r>
@@ -4866,7 +4788,7 @@
       <w:pPr>
         <w:pStyle w:val="Titre2"/>
       </w:pPr>
-      <w:bookmarkStart w:id="7" w:name="_Toc419399072"/>
+      <w:bookmarkStart w:id="7" w:name="_Toc419401279"/>
       <w:r>
         <w:lastRenderedPageBreak/>
         <w:t>Description des fonctionnalités globales</w:t>
@@ -4877,7 +4799,7 @@
       <w:pPr>
         <w:pStyle w:val="Titre3"/>
       </w:pPr>
-      <w:bookmarkStart w:id="8" w:name="_Toc419399073"/>
+      <w:bookmarkStart w:id="8" w:name="_Toc419401280"/>
       <w:r>
         <w:t>Réservation de</w:t>
       </w:r>
@@ -5029,27 +4951,14 @@
       <w:r>
         <w:t xml:space="preserve">Figure </w:t>
       </w:r>
-      <w:r>
-        <w:fldChar w:fldCharType="begin"/>
-      </w:r>
-      <w:r>
-        <w:instrText xml:space="preserve"> SEQ Figure \* ARABIC </w:instrText>
-      </w:r>
-      <w:r>
-        <w:fldChar w:fldCharType="separate"/>
-      </w:r>
-      <w:r>
-        <w:rPr>
-          <w:noProof/>
-        </w:rPr>
-        <w:t>6</w:t>
-      </w:r>
-      <w:r>
-        <w:rPr>
-          <w:noProof/>
-        </w:rPr>
-        <w:fldChar w:fldCharType="end"/>
-      </w:r>
+      <w:fldSimple w:instr=" SEQ Figure \* ARABIC ">
+        <w:r>
+          <w:rPr>
+            <w:noProof/>
+          </w:rPr>
+          <w:t>6</w:t>
+        </w:r>
+      </w:fldSimple>
       <w:r>
         <w:t xml:space="preserve"> : Schéma de réservation</w:t>
       </w:r>
@@ -5058,7 +4967,7 @@
       <w:pPr>
         <w:pStyle w:val="Titre3"/>
       </w:pPr>
-      <w:bookmarkStart w:id="9" w:name="_Toc419399074"/>
+      <w:bookmarkStart w:id="9" w:name="_Toc419401281"/>
       <w:r>
         <w:t>Réservation en avance</w:t>
       </w:r>
@@ -5079,7 +4988,7 @@
       <w:pPr>
         <w:pStyle w:val="Titre3"/>
       </w:pPr>
-      <w:bookmarkStart w:id="10" w:name="_Toc419399075"/>
+      <w:bookmarkStart w:id="10" w:name="_Toc419401282"/>
       <w:r>
         <w:t>Validation d</w:t>
       </w:r>
@@ -5115,7 +5024,7 @@
       <w:pPr>
         <w:pStyle w:val="Titre3"/>
       </w:pPr>
-      <w:bookmarkStart w:id="11" w:name="_Toc419399076"/>
+      <w:bookmarkStart w:id="11" w:name="_Toc419401283"/>
       <w:r>
         <w:t>Mode administrateur</w:t>
       </w:r>
@@ -5160,7 +5069,7 @@
       <w:pPr>
         <w:pStyle w:val="Titre3"/>
       </w:pPr>
-      <w:bookmarkStart w:id="12" w:name="_Toc419399077"/>
+      <w:bookmarkStart w:id="12" w:name="_Toc419401284"/>
       <w:r>
         <w:t>Gestion des séances</w:t>
       </w:r>
@@ -5190,7 +5099,7 @@
       <w:pPr>
         <w:pStyle w:val="Titre3"/>
       </w:pPr>
-      <w:bookmarkStart w:id="13" w:name="_Toc419399078"/>
+      <w:bookmarkStart w:id="13" w:name="_Toc419401285"/>
       <w:r>
         <w:t>Gestion des salles</w:t>
       </w:r>
@@ -5217,7 +5126,7 @@
       <w:pPr>
         <w:pStyle w:val="Titre3"/>
       </w:pPr>
-      <w:bookmarkStart w:id="14" w:name="_Toc419399079"/>
+      <w:bookmarkStart w:id="14" w:name="_Toc419401286"/>
       <w:r>
         <w:t>Gestion des films</w:t>
       </w:r>
@@ -5247,7 +5156,7 @@
       <w:pPr>
         <w:pStyle w:val="Titre3"/>
       </w:pPr>
-      <w:bookmarkStart w:id="15" w:name="_Toc419399080"/>
+      <w:bookmarkStart w:id="15" w:name="_Toc419401287"/>
       <w:r>
         <w:lastRenderedPageBreak/>
         <w:t>Statistique</w:t>
@@ -5278,7 +5187,7 @@
       <w:pPr>
         <w:pStyle w:val="Titre2"/>
       </w:pPr>
-      <w:bookmarkStart w:id="16" w:name="_Toc419399081"/>
+      <w:bookmarkStart w:id="16" w:name="_Toc419401288"/>
       <w:r>
         <w:t>Description détaillée de l’interface</w:t>
       </w:r>
@@ -5289,7 +5198,7 @@
         <w:pStyle w:val="Titre3"/>
         <w:spacing w:after="300"/>
       </w:pPr>
-      <w:bookmarkStart w:id="17" w:name="_Toc419399082"/>
+      <w:bookmarkStart w:id="17" w:name="_Toc419401289"/>
       <w:r>
         <w:t>Menu utilis</w:t>
       </w:r>
@@ -5364,27 +5273,14 @@
       <w:r>
         <w:t xml:space="preserve">Figure </w:t>
       </w:r>
-      <w:r>
-        <w:fldChar w:fldCharType="begin"/>
-      </w:r>
-      <w:r>
-        <w:instrText xml:space="preserve"> SEQ Figure \* ARABIC </w:instrText>
-      </w:r>
-      <w:r>
-        <w:fldChar w:fldCharType="separate"/>
-      </w:r>
-      <w:r>
-        <w:rPr>
-          <w:noProof/>
-        </w:rPr>
-        <w:t>7</w:t>
-      </w:r>
-      <w:r>
-        <w:rPr>
-          <w:noProof/>
-        </w:rPr>
-        <w:fldChar w:fldCharType="end"/>
-      </w:r>
+      <w:fldSimple w:instr=" SEQ Figure \* ARABIC ">
+        <w:r>
+          <w:rPr>
+            <w:noProof/>
+          </w:rPr>
+          <w:t>7</w:t>
+        </w:r>
+      </w:fldSimple>
       <w:r>
         <w:t xml:space="preserve"> : Interface du menu d’utilisateur</w:t>
       </w:r>
@@ -5495,7 +5391,7 @@
         <w:pStyle w:val="Titre3"/>
         <w:spacing w:after="300"/>
       </w:pPr>
-      <w:bookmarkStart w:id="18" w:name="_Toc419399083"/>
+      <w:bookmarkStart w:id="18" w:name="_Toc419401290"/>
       <w:r>
         <w:t>Réser</w:t>
       </w:r>
@@ -5567,27 +5463,14 @@
       <w:r>
         <w:t xml:space="preserve">Figure </w:t>
       </w:r>
-      <w:r>
-        <w:fldChar w:fldCharType="begin"/>
-      </w:r>
-      <w:r>
-        <w:instrText xml:space="preserve"> SEQ Figure \* ARABIC </w:instrText>
-      </w:r>
-      <w:r>
-        <w:fldChar w:fldCharType="separate"/>
-      </w:r>
-      <w:r>
-        <w:rPr>
-          <w:noProof/>
-        </w:rPr>
-        <w:t>8</w:t>
-      </w:r>
-      <w:r>
-        <w:rPr>
-          <w:noProof/>
-        </w:rPr>
-        <w:fldChar w:fldCharType="end"/>
-      </w:r>
+      <w:fldSimple w:instr=" SEQ Figure \* ARABIC ">
+        <w:r>
+          <w:rPr>
+            <w:noProof/>
+          </w:rPr>
+          <w:t>8</w:t>
+        </w:r>
+      </w:fldSimple>
       <w:r>
         <w:t xml:space="preserve"> : Interface pour réserver une séance</w:t>
       </w:r>
@@ -5709,7 +5592,7 @@
         <w:pStyle w:val="Titre3"/>
         <w:spacing w:after="300"/>
       </w:pPr>
-      <w:bookmarkStart w:id="19" w:name="_Toc419399084"/>
+      <w:bookmarkStart w:id="19" w:name="_Toc419401291"/>
       <w:r>
         <w:t>Réserver une séance en avance</w:t>
       </w:r>
@@ -5778,27 +5661,14 @@
       <w:r>
         <w:t xml:space="preserve">Figure </w:t>
       </w:r>
-      <w:r>
-        <w:fldChar w:fldCharType="begin"/>
-      </w:r>
-      <w:r>
-        <w:instrText xml:space="preserve"> SEQ Figure \* ARABIC </w:instrText>
-      </w:r>
-      <w:r>
-        <w:fldChar w:fldCharType="separate"/>
-      </w:r>
-      <w:r>
-        <w:rPr>
-          <w:noProof/>
-        </w:rPr>
-        <w:t>9</w:t>
-      </w:r>
-      <w:r>
-        <w:rPr>
-          <w:noProof/>
-        </w:rPr>
-        <w:fldChar w:fldCharType="end"/>
-      </w:r>
+      <w:fldSimple w:instr=" SEQ Figure \* ARABIC ">
+        <w:r>
+          <w:rPr>
+            <w:noProof/>
+          </w:rPr>
+          <w:t>9</w:t>
+        </w:r>
+      </w:fldSimple>
       <w:r>
         <w:t xml:space="preserve"> : Interface </w:t>
       </w:r>
@@ -5868,7 +5738,7 @@
         <w:pStyle w:val="Titre3"/>
         <w:spacing w:after="300"/>
       </w:pPr>
-      <w:bookmarkStart w:id="20" w:name="_Toc419399085"/>
+      <w:bookmarkStart w:id="20" w:name="_Toc419401292"/>
       <w:r>
         <w:t>Login administrateur</w:t>
       </w:r>
@@ -5937,27 +5807,14 @@
       <w:r>
         <w:t xml:space="preserve">Figure </w:t>
       </w:r>
-      <w:r>
-        <w:fldChar w:fldCharType="begin"/>
-      </w:r>
-      <w:r>
-        <w:instrText xml:space="preserve"> SEQ Figure \* ARABIC </w:instrText>
-      </w:r>
-      <w:r>
-        <w:fldChar w:fldCharType="separate"/>
-      </w:r>
-      <w:r>
-        <w:rPr>
-          <w:noProof/>
-        </w:rPr>
-        <w:t>10</w:t>
-      </w:r>
-      <w:r>
-        <w:rPr>
-          <w:noProof/>
-        </w:rPr>
-        <w:fldChar w:fldCharType="end"/>
-      </w:r>
+      <w:fldSimple w:instr=" SEQ Figure \* ARABIC ">
+        <w:r>
+          <w:rPr>
+            <w:noProof/>
+          </w:rPr>
+          <w:t>10</w:t>
+        </w:r>
+      </w:fldSimple>
       <w:r>
         <w:t xml:space="preserve"> : Interface du login</w:t>
       </w:r>
@@ -6021,7 +5878,7 @@
         <w:pStyle w:val="Titre3"/>
         <w:spacing w:after="300"/>
       </w:pPr>
-      <w:bookmarkStart w:id="21" w:name="_Toc419399086"/>
+      <w:bookmarkStart w:id="21" w:name="_Toc419401293"/>
       <w:r>
         <w:t>Menu administrateur</w:t>
       </w:r>
@@ -6090,27 +5947,14 @@
       <w:r>
         <w:t xml:space="preserve">Figure </w:t>
       </w:r>
-      <w:r>
-        <w:fldChar w:fldCharType="begin"/>
-      </w:r>
-      <w:r>
-        <w:instrText xml:space="preserve"> SEQ Figure \* ARABIC </w:instrText>
-      </w:r>
-      <w:r>
-        <w:fldChar w:fldCharType="separate"/>
-      </w:r>
-      <w:r>
-        <w:rPr>
-          <w:noProof/>
-        </w:rPr>
-        <w:t>11</w:t>
-      </w:r>
-      <w:r>
-        <w:rPr>
-          <w:noProof/>
-        </w:rPr>
-        <w:fldChar w:fldCharType="end"/>
-      </w:r>
+      <w:fldSimple w:instr=" SEQ Figure \* ARABIC ">
+        <w:r>
+          <w:rPr>
+            <w:noProof/>
+          </w:rPr>
+          <w:t>11</w:t>
+        </w:r>
+      </w:fldSimple>
       <w:r>
         <w:t xml:space="preserve"> : Interface menu administrateur</w:t>
       </w:r>
@@ -6134,7 +5978,7 @@
         <w:pStyle w:val="Titre3"/>
         <w:spacing w:after="300"/>
       </w:pPr>
-      <w:bookmarkStart w:id="22" w:name="_Toc419399087"/>
+      <w:bookmarkStart w:id="22" w:name="_Toc419401294"/>
       <w:r>
         <w:t>Gestion</w:t>
       </w:r>
@@ -6203,27 +6047,14 @@
       <w:r>
         <w:t xml:space="preserve">Figure </w:t>
       </w:r>
-      <w:r>
-        <w:fldChar w:fldCharType="begin"/>
-      </w:r>
-      <w:r>
-        <w:instrText xml:space="preserve"> SEQ Figure \* ARABIC </w:instrText>
-      </w:r>
-      <w:r>
-        <w:fldChar w:fldCharType="separate"/>
-      </w:r>
-      <w:r>
-        <w:rPr>
-          <w:noProof/>
-        </w:rPr>
-        <w:t>12</w:t>
-      </w:r>
-      <w:r>
-        <w:rPr>
-          <w:noProof/>
-        </w:rPr>
-        <w:fldChar w:fldCharType="end"/>
-      </w:r>
+      <w:fldSimple w:instr=" SEQ Figure \* ARABIC ">
+        <w:r>
+          <w:rPr>
+            <w:noProof/>
+          </w:rPr>
+          <w:t>12</w:t>
+        </w:r>
+      </w:fldSimple>
       <w:r>
         <w:t xml:space="preserve"> : Interface gestion</w:t>
       </w:r>
@@ -6371,27 +6202,14 @@
       <w:r>
         <w:t xml:space="preserve">Figure </w:t>
       </w:r>
-      <w:r>
-        <w:fldChar w:fldCharType="begin"/>
-      </w:r>
-      <w:r>
-        <w:instrText xml:space="preserve"> SEQ Figure \* ARABIC </w:instrText>
-      </w:r>
-      <w:r>
-        <w:fldChar w:fldCharType="separate"/>
-      </w:r>
-      <w:r>
-        <w:rPr>
-          <w:noProof/>
-        </w:rPr>
-        <w:t>13</w:t>
-      </w:r>
-      <w:r>
-        <w:rPr>
-          <w:noProof/>
-        </w:rPr>
-        <w:fldChar w:fldCharType="end"/>
-      </w:r>
+      <w:fldSimple w:instr=" SEQ Figure \* ARABIC ">
+        <w:r>
+          <w:rPr>
+            <w:noProof/>
+          </w:rPr>
+          <w:t>13</w:t>
+        </w:r>
+      </w:fldSimple>
       <w:r>
         <w:t xml:space="preserve"> : Modification d'un élément</w:t>
       </w:r>
@@ -6502,27 +6320,14 @@
       <w:r>
         <w:t xml:space="preserve">Figure </w:t>
       </w:r>
-      <w:r>
-        <w:fldChar w:fldCharType="begin"/>
-      </w:r>
-      <w:r>
-        <w:instrText xml:space="preserve"> SEQ Figure \* ARABIC </w:instrText>
-      </w:r>
-      <w:r>
-        <w:fldChar w:fldCharType="separate"/>
-      </w:r>
-      <w:r>
-        <w:rPr>
-          <w:noProof/>
-        </w:rPr>
-        <w:t>14</w:t>
-      </w:r>
-      <w:r>
-        <w:rPr>
-          <w:noProof/>
-        </w:rPr>
-        <w:fldChar w:fldCharType="end"/>
-      </w:r>
+      <w:fldSimple w:instr=" SEQ Figure \* ARABIC ">
+        <w:r>
+          <w:rPr>
+            <w:noProof/>
+          </w:rPr>
+          <w:t>14</w:t>
+        </w:r>
+      </w:fldSimple>
       <w:r>
         <w:t xml:space="preserve"> : Interface pour ajouter un élément</w:t>
       </w:r>
@@ -6614,27 +6419,14 @@
       <w:r>
         <w:t xml:space="preserve">Figure </w:t>
       </w:r>
-      <w:r>
-        <w:fldChar w:fldCharType="begin"/>
-      </w:r>
-      <w:r>
-        <w:instrText xml:space="preserve"> SEQ Figure \* ARABIC </w:instrText>
-      </w:r>
-      <w:r>
-        <w:fldChar w:fldCharType="separate"/>
-      </w:r>
-      <w:r>
-        <w:rPr>
-          <w:noProof/>
-        </w:rPr>
-        <w:t>15</w:t>
-      </w:r>
-      <w:r>
-        <w:rPr>
-          <w:noProof/>
-        </w:rPr>
-        <w:fldChar w:fldCharType="end"/>
-      </w:r>
+      <w:fldSimple w:instr=" SEQ Figure \* ARABIC ">
+        <w:r>
+          <w:rPr>
+            <w:noProof/>
+          </w:rPr>
+          <w:t>15</w:t>
+        </w:r>
+      </w:fldSimple>
       <w:r>
         <w:t xml:space="preserve"> : Interface pour créer une séance</w:t>
       </w:r>
@@ -6676,7 +6468,7 @@
         <w:pStyle w:val="Titre2"/>
         <w:spacing w:after="240"/>
       </w:pPr>
-      <w:bookmarkStart w:id="23" w:name="_Toc419399088"/>
+      <w:bookmarkStart w:id="23" w:name="_Toc419401295"/>
       <w:r>
         <w:t>Description des éléments de sécurité</w:t>
       </w:r>
@@ -6863,27 +6655,14 @@
             <w:r>
               <w:t xml:space="preserve">Figure </w:t>
             </w:r>
-            <w:r>
-              <w:fldChar w:fldCharType="begin"/>
-            </w:r>
-            <w:r>
-              <w:instrText xml:space="preserve"> SEQ Figure \* ARABIC </w:instrText>
-            </w:r>
-            <w:r>
-              <w:fldChar w:fldCharType="separate"/>
-            </w:r>
-            <w:r>
-              <w:rPr>
-                <w:noProof/>
-              </w:rPr>
-              <w:t>16</w:t>
-            </w:r>
-            <w:r>
-              <w:rPr>
-                <w:noProof/>
-              </w:rPr>
-              <w:fldChar w:fldCharType="end"/>
-            </w:r>
+            <w:fldSimple w:instr=" SEQ Figure \* ARABIC ">
+              <w:r>
+                <w:rPr>
+                  <w:noProof/>
+                </w:rPr>
+                <w:t>16</w:t>
+              </w:r>
+            </w:fldSimple>
             <w:r>
               <w:t xml:space="preserve"> : séance libre</w:t>
             </w:r>
@@ -6972,27 +6751,14 @@
             <w:r>
               <w:t xml:space="preserve">Figure </w:t>
             </w:r>
-            <w:r>
-              <w:fldChar w:fldCharType="begin"/>
-            </w:r>
-            <w:r>
-              <w:instrText xml:space="preserve"> SEQ Figure \* ARABIC </w:instrText>
-            </w:r>
-            <w:r>
-              <w:fldChar w:fldCharType="separate"/>
-            </w:r>
-            <w:r>
-              <w:rPr>
-                <w:noProof/>
-              </w:rPr>
-              <w:t>17</w:t>
-            </w:r>
-            <w:r>
-              <w:rPr>
-                <w:noProof/>
-              </w:rPr>
-              <w:fldChar w:fldCharType="end"/>
-            </w:r>
+            <w:fldSimple w:instr=" SEQ Figure \* ARABIC ">
+              <w:r>
+                <w:rPr>
+                  <w:noProof/>
+                </w:rPr>
+                <w:t>17</w:t>
+              </w:r>
+            </w:fldSimple>
             <w:r>
               <w:t xml:space="preserve"> : séance complète</w:t>
             </w:r>
@@ -7296,27 +7062,14 @@
       <w:r>
         <w:t xml:space="preserve">Figure </w:t>
       </w:r>
-      <w:r>
-        <w:fldChar w:fldCharType="begin"/>
-      </w:r>
-      <w:r>
-        <w:instrText xml:space="preserve"> SEQ Figure \* ARABIC </w:instrText>
-      </w:r>
-      <w:r>
-        <w:fldChar w:fldCharType="separate"/>
-      </w:r>
-      <w:r>
-        <w:rPr>
-          <w:noProof/>
-        </w:rPr>
-        <w:t>18</w:t>
-      </w:r>
-      <w:r>
-        <w:rPr>
-          <w:noProof/>
-        </w:rPr>
-        <w:fldChar w:fldCharType="end"/>
-      </w:r>
+      <w:fldSimple w:instr=" SEQ Figure \* ARABIC ">
+        <w:r>
+          <w:rPr>
+            <w:noProof/>
+          </w:rPr>
+          <w:t>18</w:t>
+        </w:r>
+      </w:fldSimple>
       <w:r>
         <w:t xml:space="preserve"> : </w:t>
       </w:r>
@@ -7387,27 +7140,14 @@
       <w:r>
         <w:t xml:space="preserve">Figure </w:t>
       </w:r>
-      <w:r>
-        <w:fldChar w:fldCharType="begin"/>
-      </w:r>
-      <w:r>
-        <w:instrText xml:space="preserve"> SEQ Figure \* ARABIC </w:instrText>
-      </w:r>
-      <w:r>
-        <w:fldChar w:fldCharType="separate"/>
-      </w:r>
-      <w:r>
-        <w:rPr>
-          <w:noProof/>
-        </w:rPr>
-        <w:t>19</w:t>
-      </w:r>
-      <w:r>
-        <w:rPr>
-          <w:noProof/>
-        </w:rPr>
-        <w:fldChar w:fldCharType="end"/>
-      </w:r>
+      <w:fldSimple w:instr=" SEQ Figure \* ARABIC ">
+        <w:r>
+          <w:rPr>
+            <w:noProof/>
+          </w:rPr>
+          <w:t>19</w:t>
+        </w:r>
+      </w:fldSimple>
       <w:r>
         <w:t xml:space="preserve"> : Avec la vérification des séances</w:t>
       </w:r>
@@ -7416,7 +7156,7 @@
       <w:pPr>
         <w:pStyle w:val="Titre1"/>
       </w:pPr>
-      <w:bookmarkStart w:id="24" w:name="_Toc419399089"/>
+      <w:bookmarkStart w:id="24" w:name="_Toc419401296"/>
       <w:r>
         <w:t>Analyse organique</w:t>
       </w:r>
@@ -7427,7 +7167,7 @@
         <w:pStyle w:val="Titre2"/>
         <w:spacing w:after="240"/>
       </w:pPr>
-      <w:bookmarkStart w:id="25" w:name="_Toc419399090"/>
+      <w:bookmarkStart w:id="25" w:name="_Toc419401297"/>
       <w:r>
         <w:t>Généralités</w:t>
       </w:r>
@@ -7525,7 +7265,7 @@
         <w:pStyle w:val="Titre3"/>
         <w:spacing w:after="240" w:line="240" w:lineRule="auto"/>
       </w:pPr>
-      <w:bookmarkStart w:id="26" w:name="_Toc419399091"/>
+      <w:bookmarkStart w:id="26" w:name="_Toc419401298"/>
       <w:r>
         <w:lastRenderedPageBreak/>
         <w:t>Réservation d’une séance</w:t>
@@ -7636,27 +7376,14 @@
       <w:r>
         <w:t xml:space="preserve">Figure </w:t>
       </w:r>
-      <w:r>
-        <w:fldChar w:fldCharType="begin"/>
-      </w:r>
-      <w:r>
-        <w:instrText xml:space="preserve"> SEQ Figure \* ARABIC </w:instrText>
-      </w:r>
-      <w:r>
-        <w:fldChar w:fldCharType="separate"/>
-      </w:r>
-      <w:r>
-        <w:rPr>
-          <w:noProof/>
-        </w:rPr>
-        <w:t>20</w:t>
-      </w:r>
-      <w:r>
-        <w:rPr>
-          <w:noProof/>
-        </w:rPr>
-        <w:fldChar w:fldCharType="end"/>
-      </w:r>
+      <w:fldSimple w:instr=" SEQ Figure \* ARABIC ">
+        <w:r>
+          <w:rPr>
+            <w:noProof/>
+          </w:rPr>
+          <w:t>20</w:t>
+        </w:r>
+      </w:fldSimple>
       <w:r>
         <w:t xml:space="preserve"> : Schéma pour le calcul du prix d'un billet</w:t>
       </w:r>
@@ -7737,7 +7464,7 @@
       <w:pPr>
         <w:pStyle w:val="Titre3"/>
       </w:pPr>
-      <w:bookmarkStart w:id="27" w:name="_Toc419399092"/>
+      <w:bookmarkStart w:id="27" w:name="_Toc419401299"/>
       <w:r>
         <w:t>Administration</w:t>
       </w:r>
@@ -7890,7 +7617,7 @@
       <w:pPr>
         <w:pStyle w:val="Titre3"/>
       </w:pPr>
-      <w:bookmarkStart w:id="28" w:name="_Toc419399093"/>
+      <w:bookmarkStart w:id="28" w:name="_Toc419401300"/>
       <w:r>
         <w:t>Stockage des données</w:t>
       </w:r>
@@ -8665,7 +8392,7 @@
         <w:pStyle w:val="Titre2"/>
         <w:spacing w:after="240"/>
       </w:pPr>
-      <w:bookmarkStart w:id="29" w:name="_Toc419399094"/>
+      <w:bookmarkStart w:id="29" w:name="_Toc419401301"/>
       <w:r>
         <w:lastRenderedPageBreak/>
         <w:t>Description détaillée des algorithmes de résolutio</w:t>
@@ -8683,17 +8410,29 @@
         <w:t>Dans cette section</w:t>
       </w:r>
       <w:r>
-        <w:t xml:space="preserve"> je parle et détaille les algorithmes utilisés durant le développement. Evidemment, je ne parle pas des fonctions de simple traitement de champ mais des </w:t>
-      </w:r>
-      <w:r>
-        <w:t>algorithmes complexe.</w:t>
+        <w:t xml:space="preserve"> je parle et détaille les algorithmes utilisés durant le développement. Evidemment, je ne parle pas des fonctions de simple traitement de champ</w:t>
+      </w:r>
+      <w:r>
+        <w:t>s</w:t>
+      </w:r>
+      <w:r>
+        <w:t xml:space="preserve"> mais des </w:t>
+      </w:r>
+      <w:r>
+        <w:t>algorithmes complexe</w:t>
+      </w:r>
+      <w:r>
+        <w:t>s</w:t>
+      </w:r>
+      <w:r>
+        <w:t>.</w:t>
       </w:r>
     </w:p>
     <w:p>
       <w:pPr>
         <w:pStyle w:val="Titre3"/>
       </w:pPr>
-      <w:bookmarkStart w:id="30" w:name="_Toc419399095"/>
+      <w:bookmarkStart w:id="30" w:name="_Toc419401302"/>
       <w:r>
         <w:t>U_ImageB</w:t>
       </w:r>
@@ -8731,10 +8470,10 @@
         <w:t xml:space="preserve"> </w:t>
       </w:r>
       <w:r>
-        <w:t>Cette class</w:t>
-      </w:r>
-      <w:r>
-        <w:t>e est héritée de la classe TImage.</w:t>
+        <w:t>Cet objet est hérité</w:t>
+      </w:r>
+      <w:r>
+        <w:t xml:space="preserve"> de la classe TImage.</w:t>
       </w:r>
     </w:p>
     <w:p>
@@ -8815,27 +8554,14 @@
       <w:r>
         <w:t xml:space="preserve">Figure </w:t>
       </w:r>
-      <w:r>
-        <w:fldChar w:fldCharType="begin"/>
-      </w:r>
-      <w:r>
-        <w:instrText xml:space="preserve"> SEQ Figure \* ARABIC </w:instrText>
-      </w:r>
-      <w:r>
-        <w:fldChar w:fldCharType="separate"/>
-      </w:r>
-      <w:r>
-        <w:rPr>
-          <w:noProof/>
-        </w:rPr>
-        <w:t>21</w:t>
-      </w:r>
-      <w:r>
-        <w:rPr>
-          <w:noProof/>
-        </w:rPr>
-        <w:fldChar w:fldCharType="end"/>
-      </w:r>
+      <w:fldSimple w:instr=" SEQ Figure \* ARABIC ">
+        <w:r>
+          <w:rPr>
+            <w:noProof/>
+          </w:rPr>
+          <w:t>21</w:t>
+        </w:r>
+      </w:fldSimple>
       <w:r>
         <w:t xml:space="preserve"> : Classe TImageBouto</w:t>
       </w:r>
@@ -8883,6 +8609,9 @@
       <w:r>
         <w:t>afficher le nom du film</w:t>
       </w:r>
+      <w:r>
+        <w:t>.</w:t>
+      </w:r>
     </w:p>
     <w:p>
       <w:pPr>
@@ -8913,6 +8642,9 @@
       <w:r>
         <w:t>affiche l’heure de la séance</w:t>
       </w:r>
+      <w:r>
+        <w:t>.</w:t>
+      </w:r>
     </w:p>
     <w:p>
       <w:pPr>
@@ -8965,7 +8697,16 @@
         <w:t>:</w:t>
       </w:r>
       <w:r>
-        <w:t xml:space="preserve"> la classe enregistre le nom de la salle</w:t>
+        <w:t xml:space="preserve"> </w:t>
+      </w:r>
+      <w:r>
+        <w:t>l’objet</w:t>
+      </w:r>
+      <w:r>
+        <w:t xml:space="preserve"> enregistre le nom de la salle</w:t>
+      </w:r>
+      <w:r>
+        <w:t>.</w:t>
       </w:r>
     </w:p>
     <w:p>
@@ -8993,6 +8734,9 @@
       </w:r>
       <w:r>
         <w:t>enregistre si la salle est complète</w:t>
+      </w:r>
+      <w:r>
+        <w:t>.</w:t>
       </w:r>
     </w:p>
     <w:p>
@@ -9105,27 +8849,14 @@
       <w:r>
         <w:t xml:space="preserve">Figure </w:t>
       </w:r>
-      <w:r>
-        <w:fldChar w:fldCharType="begin"/>
-      </w:r>
-      <w:r>
-        <w:instrText xml:space="preserve"> SEQ Figure \* ARABIC </w:instrText>
-      </w:r>
-      <w:r>
-        <w:fldChar w:fldCharType="separate"/>
-      </w:r>
-      <w:r>
-        <w:rPr>
-          <w:noProof/>
-        </w:rPr>
-        <w:t>22</w:t>
-      </w:r>
-      <w:r>
-        <w:rPr>
-          <w:noProof/>
-        </w:rPr>
-        <w:fldChar w:fldCharType="end"/>
-      </w:r>
+      <w:fldSimple w:instr=" SEQ Figure \* ARABIC ">
+        <w:r>
+          <w:rPr>
+            <w:noProof/>
+          </w:rPr>
+          <w:t>22</w:t>
+        </w:r>
+      </w:fldSimple>
       <w:r>
         <w:t xml:space="preserve"> : Constructeur de TImageBouton</w:t>
       </w:r>
@@ -9209,27 +8940,14 @@
       <w:r>
         <w:t xml:space="preserve">Figure </w:t>
       </w:r>
-      <w:r>
-        <w:fldChar w:fldCharType="begin"/>
-      </w:r>
-      <w:r>
-        <w:instrText xml:space="preserve"> SEQ Figure \* ARABIC </w:instrText>
-      </w:r>
-      <w:r>
-        <w:fldChar w:fldCharType="separate"/>
-      </w:r>
-      <w:r>
-        <w:rPr>
-          <w:noProof/>
-        </w:rPr>
-        <w:t>23</w:t>
-      </w:r>
-      <w:r>
-        <w:rPr>
-          <w:noProof/>
-        </w:rPr>
-        <w:fldChar w:fldCharType="end"/>
-      </w:r>
+      <w:fldSimple w:instr=" SEQ Figure \* ARABIC ">
+        <w:r>
+          <w:rPr>
+            <w:noProof/>
+          </w:rPr>
+          <w:t>23</w:t>
+        </w:r>
+      </w:fldSimple>
       <w:r>
         <w:t xml:space="preserve"> : procédure complet</w:t>
       </w:r>
@@ -9260,7 +8978,13 @@
         <w:t>le désactive et modifie sa</w:t>
       </w:r>
       <w:r>
-        <w:t xml:space="preserve"> couleur, devient rouge quand la séance est complète</w:t>
+        <w:t xml:space="preserve"> couleur</w:t>
+      </w:r>
+      <w:r>
+        <w:t>. Il</w:t>
+      </w:r>
+      <w:r>
+        <w:t xml:space="preserve"> devient rouge quand la séance est complète</w:t>
       </w:r>
       <w:r>
         <w:t>.</w:t>
@@ -9329,27 +9053,14 @@
       <w:r>
         <w:t xml:space="preserve">Figure </w:t>
       </w:r>
-      <w:r>
-        <w:fldChar w:fldCharType="begin"/>
-      </w:r>
-      <w:r>
-        <w:instrText xml:space="preserve"> SEQ Figure \* ARABIC </w:instrText>
-      </w:r>
-      <w:r>
-        <w:fldChar w:fldCharType="separate"/>
-      </w:r>
-      <w:r>
-        <w:rPr>
-          <w:noProof/>
-        </w:rPr>
-        <w:t>24</w:t>
-      </w:r>
-      <w:r>
-        <w:rPr>
-          <w:noProof/>
-        </w:rPr>
-        <w:fldChar w:fldCharType="end"/>
-      </w:r>
+      <w:fldSimple w:instr=" SEQ Figure \* ARABIC ">
+        <w:r>
+          <w:rPr>
+            <w:noProof/>
+          </w:rPr>
+          <w:t>24</w:t>
+        </w:r>
+      </w:fldSimple>
       <w:r>
         <w:t xml:space="preserve"> : procedure changeCouleur</w:t>
       </w:r>
@@ -9440,27 +9151,14 @@
       <w:r>
         <w:t xml:space="preserve">Figure </w:t>
       </w:r>
-      <w:r>
-        <w:fldChar w:fldCharType="begin"/>
-      </w:r>
-      <w:r>
-        <w:instrText xml:space="preserve"> SEQ Figure \* ARABIC </w:instrText>
-      </w:r>
-      <w:r>
-        <w:fldChar w:fldCharType="separate"/>
-      </w:r>
-      <w:r>
-        <w:rPr>
-          <w:noProof/>
-        </w:rPr>
-        <w:t>25</w:t>
-      </w:r>
-      <w:r>
-        <w:rPr>
-          <w:noProof/>
-        </w:rPr>
-        <w:fldChar w:fldCharType="end"/>
-      </w:r>
+      <w:fldSimple w:instr=" SEQ Figure \* ARABIC ">
+        <w:r>
+          <w:rPr>
+            <w:noProof/>
+          </w:rPr>
+          <w:t>25</w:t>
+        </w:r>
+      </w:fldSimple>
       <w:r>
         <w:t xml:space="preserve"> : Procedure setText</w:t>
       </w:r>
@@ -9566,27 +9264,14 @@
       <w:r>
         <w:t xml:space="preserve">Figure </w:t>
       </w:r>
-      <w:r>
-        <w:fldChar w:fldCharType="begin"/>
-      </w:r>
-      <w:r>
-        <w:instrText xml:space="preserve"> SEQ Figure \* ARABIC </w:instrText>
-      </w:r>
-      <w:r>
-        <w:fldChar w:fldCharType="separate"/>
-      </w:r>
-      <w:r>
-        <w:rPr>
-          <w:noProof/>
-        </w:rPr>
-        <w:t>26</w:t>
-      </w:r>
-      <w:r>
-        <w:rPr>
-          <w:noProof/>
-        </w:rPr>
-        <w:fldChar w:fldCharType="end"/>
-      </w:r>
+      <w:fldSimple w:instr=" SEQ Figure \* ARABIC ">
+        <w:r>
+          <w:rPr>
+            <w:noProof/>
+          </w:rPr>
+          <w:t>26</w:t>
+        </w:r>
+      </w:fldSimple>
       <w:r>
         <w:t xml:space="preserve"> : Procédure de l'évènement clique</w:t>
       </w:r>
@@ -9704,27 +9389,14 @@
       <w:r>
         <w:t xml:space="preserve">Figure </w:t>
       </w:r>
-      <w:r>
-        <w:fldChar w:fldCharType="begin"/>
-      </w:r>
-      <w:r>
-        <w:instrText xml:space="preserve"> SEQ Figure \* ARABIC </w:instrText>
-      </w:r>
-      <w:r>
-        <w:fldChar w:fldCharType="separate"/>
-      </w:r>
-      <w:r>
-        <w:rPr>
-          <w:noProof/>
-        </w:rPr>
-        <w:t>27</w:t>
-      </w:r>
-      <w:r>
-        <w:rPr>
-          <w:noProof/>
-        </w:rPr>
-        <w:fldChar w:fldCharType="end"/>
-      </w:r>
+      <w:fldSimple w:instr=" SEQ Figure \* ARABIC ">
+        <w:r>
+          <w:rPr>
+            <w:noProof/>
+          </w:rPr>
+          <w:t>27</w:t>
+        </w:r>
+      </w:fldSimple>
       <w:r>
         <w:t xml:space="preserve"> : Destructeur de l'objet</w:t>
       </w:r>
@@ -9747,7 +9419,7 @@
       <w:pPr>
         <w:pStyle w:val="Titre3"/>
       </w:pPr>
-      <w:bookmarkStart w:id="31" w:name="_Toc419399096"/>
+      <w:bookmarkStart w:id="31" w:name="_Toc419401303"/>
       <w:r>
         <w:t>U_FP</w:t>
       </w:r>
@@ -9850,27 +9522,14 @@
       <w:r>
         <w:t xml:space="preserve">Figure </w:t>
       </w:r>
-      <w:r>
-        <w:fldChar w:fldCharType="begin"/>
-      </w:r>
-      <w:r>
-        <w:instrText xml:space="preserve"> SEQ Figure \* ARABIC </w:instrText>
-      </w:r>
-      <w:r>
-        <w:fldChar w:fldCharType="separate"/>
-      </w:r>
-      <w:r>
-        <w:rPr>
-          <w:noProof/>
-        </w:rPr>
-        <w:t>28</w:t>
-      </w:r>
-      <w:r>
-        <w:rPr>
-          <w:noProof/>
-        </w:rPr>
-        <w:fldChar w:fldCharType="end"/>
-      </w:r>
+      <w:fldSimple w:instr=" SEQ Figure \* ARABIC ">
+        <w:r>
+          <w:rPr>
+            <w:noProof/>
+          </w:rPr>
+          <w:t>28</w:t>
+        </w:r>
+      </w:fldSimple>
       <w:r>
         <w:t xml:space="preserve"> : Fonction Split</w:t>
       </w:r>
@@ -9892,7 +9551,19 @@
         <w:t> »</w:t>
       </w:r>
       <w:r>
-        <w:t xml:space="preserve"> permet de couper une chaîne de caractère en segment.</w:t>
+        <w:t xml:space="preserve"> permet de couper une chaîne de caractère</w:t>
+      </w:r>
+      <w:r>
+        <w:t>s</w:t>
+      </w:r>
+      <w:r>
+        <w:t xml:space="preserve"> en segment</w:t>
+      </w:r>
+      <w:r>
+        <w:t>s</w:t>
+      </w:r>
+      <w:r>
+        <w:t>.</w:t>
       </w:r>
       <w:r>
         <w:t xml:space="preserve"> Elle prend en paramètre une chaine de caractère, celle qui sera coupée, ainsi qu’un délimiteur, le caractère qui in</w:t>
@@ -9971,27 +9642,14 @@
       <w:r>
         <w:t xml:space="preserve">Figure </w:t>
       </w:r>
-      <w:r>
-        <w:fldChar w:fldCharType="begin"/>
-      </w:r>
-      <w:r>
-        <w:instrText xml:space="preserve"> SEQ Figure \* ARABIC </w:instrText>
-      </w:r>
-      <w:r>
-        <w:fldChar w:fldCharType="separate"/>
-      </w:r>
-      <w:r>
-        <w:rPr>
-          <w:noProof/>
-        </w:rPr>
-        <w:t>29</w:t>
-      </w:r>
-      <w:r>
-        <w:rPr>
-          <w:noProof/>
-        </w:rPr>
-        <w:fldChar w:fldCharType="end"/>
-      </w:r>
+      <w:fldSimple w:instr=" SEQ Figure \* ARABIC ">
+        <w:r>
+          <w:rPr>
+            <w:noProof/>
+          </w:rPr>
+          <w:t>29</w:t>
+        </w:r>
+      </w:fldSimple>
       <w:r>
         <w:t xml:space="preserve"> : Fonction valeurExists</w:t>
       </w:r>
@@ -10004,7 +9662,16 @@
         <w:t>Cette fonction vérifie si une valeur, passée en paramètre, existe déjà dans le fichier, également passé en paramètre.</w:t>
       </w:r>
       <w:r>
-        <w:t xml:space="preserve"> Elle renvoi vrai si la valeur existe.</w:t>
+        <w:t xml:space="preserve"> Elle retourne « </w:t>
+      </w:r>
+      <w:r>
+        <w:t>vrai</w:t>
+      </w:r>
+      <w:r>
+        <w:t> »</w:t>
+      </w:r>
+      <w:r>
+        <w:t xml:space="preserve"> si la valeur existe.</w:t>
       </w:r>
     </w:p>
     <w:p>
@@ -10070,40 +9737,51 @@
       <w:r>
         <w:t xml:space="preserve">Figure </w:t>
       </w:r>
-      <w:r>
-        <w:fldChar w:fldCharType="begin"/>
-      </w:r>
-      <w:r>
-        <w:instrText xml:space="preserve"> SEQ Figure \* ARABIC </w:instrText>
-      </w:r>
-      <w:r>
-        <w:fldChar w:fldCharType="separate"/>
-      </w:r>
-      <w:r>
-        <w:rPr>
-          <w:noProof/>
-        </w:rPr>
-        <w:t>30</w:t>
-      </w:r>
-      <w:r>
-        <w:rPr>
-          <w:noProof/>
-        </w:rPr>
-        <w:fldChar w:fldCharType="end"/>
-      </w:r>
+      <w:fldSimple w:instr=" SEQ Figure \* ARABIC ">
+        <w:r>
+          <w:rPr>
+            <w:noProof/>
+          </w:rPr>
+          <w:t>30</w:t>
+        </w:r>
+      </w:fldSimple>
       <w:r>
         <w:t xml:space="preserve"> : fonction AjusterText</w:t>
       </w:r>
     </w:p>
     <w:p>
       <w:r>
-        <w:t>Cette fonction permet d’ajuster le nombre de caractère d’un texte passé en paramètre.</w:t>
-      </w:r>
-      <w:r>
-        <w:t xml:space="preserve"> Elle test s’il est trop grand ou trop petit. Si le texte est trop grand, la fonction le coupe pour qu’il soit à la bonne taille.</w:t>
-      </w:r>
-      <w:r>
-        <w:t xml:space="preserve"> S’il est plus petit, la fonction rajoute le nombre d’espace nécessaire.</w:t>
+        <w:t>Cette fonction permet d’ajuster le nombre de caractère</w:t>
+      </w:r>
+      <w:r>
+        <w:t>s</w:t>
+      </w:r>
+      <w:r>
+        <w:t xml:space="preserve"> d’un texte passé en paramètre.</w:t>
+      </w:r>
+      <w:r>
+        <w:t xml:space="preserve"> Elle test</w:t>
+      </w:r>
+      <w:r>
+        <w:t>e</w:t>
+      </w:r>
+      <w:r>
+        <w:t xml:space="preserve"> s’il est trop grand ou trop petit. Si le texte est trop grand, la fonction le coupe pour qu’il soit à la bonne taille.</w:t>
+      </w:r>
+      <w:r>
+        <w:t xml:space="preserve"> S’il est plus petit, la fonction rajoute le nombre d’espace</w:t>
+      </w:r>
+      <w:r>
+        <w:t>s</w:t>
+      </w:r>
+      <w:r>
+        <w:t xml:space="preserve"> nécessaire</w:t>
+      </w:r>
+      <w:r>
+        <w:t>s</w:t>
+      </w:r>
+      <w:r>
+        <w:t>.</w:t>
       </w:r>
     </w:p>
     <w:p>
@@ -10190,27 +9868,14 @@
       <w:r>
         <w:t xml:space="preserve">Figure </w:t>
       </w:r>
-      <w:r>
-        <w:fldChar w:fldCharType="begin"/>
-      </w:r>
-      <w:r>
-        <w:instrText xml:space="preserve"> SEQ Figure \* ARABIC </w:instrText>
-      </w:r>
-      <w:r>
-        <w:fldChar w:fldCharType="separate"/>
-      </w:r>
-      <w:r>
-        <w:rPr>
-          <w:noProof/>
-        </w:rPr>
-        <w:t>31</w:t>
-      </w:r>
-      <w:r>
-        <w:rPr>
-          <w:noProof/>
-        </w:rPr>
-        <w:fldChar w:fldCharType="end"/>
-      </w:r>
+      <w:fldSimple w:instr=" SEQ Figure \* ARABIC ">
+        <w:r>
+          <w:rPr>
+            <w:noProof/>
+          </w:rPr>
+          <w:t>31</w:t>
+        </w:r>
+      </w:fldSimple>
       <w:r>
         <w:t xml:space="preserve"> : Fonction assembleJour</w:t>
       </w:r>
@@ -10220,10 +9885,34 @@
         <w:spacing w:after="360"/>
       </w:pPr>
       <w:r>
-        <w:t>Le jour de diffusion des séances est enregistrer sous forme numérique, 1234567. Chaque nombre équivaut à un jour de la semaine. Cette fonction permet de « décoder » cette suite numérique. Elle test chaque valeur de la chaîne et selon le numéro trouvé elle ajoute le jour dans la chaîne.</w:t>
-      </w:r>
-      <w:r>
-        <w:t xml:space="preserve"> La fonction retourne donc une chaîne de caractère composée des jours de la semaine.</w:t>
+        <w:t>Le jour de diff</w:t>
+      </w:r>
+      <w:r>
+        <w:t>usion des séances est enregistré</w:t>
+      </w:r>
+      <w:r>
+        <w:t xml:space="preserve"> sous forme numérique, 1234567. Chaque nombre équivaut à un jour de la semaine. Cette fonction permet de « décoder » cette suite numérique. Elle test</w:t>
+      </w:r>
+      <w:r>
+        <w:t>e</w:t>
+      </w:r>
+      <w:r>
+        <w:t xml:space="preserve"> chaque valeur de la chaîne et selon le numéro trouvé</w:t>
+      </w:r>
+      <w:r>
+        <w:t>,</w:t>
+      </w:r>
+      <w:r>
+        <w:t xml:space="preserve"> elle ajoute le jour dans la chaîne.</w:t>
+      </w:r>
+      <w:r>
+        <w:t xml:space="preserve"> La fonction retourne une chaîne de caractère</w:t>
+      </w:r>
+      <w:r>
+        <w:t>s</w:t>
+      </w:r>
+      <w:r>
+        <w:t xml:space="preserve"> composée des jours de la semaine.</w:t>
       </w:r>
     </w:p>
     <w:p>
@@ -10304,27 +9993,14 @@
       <w:r>
         <w:t xml:space="preserve">Figure </w:t>
       </w:r>
-      <w:r>
-        <w:fldChar w:fldCharType="begin"/>
-      </w:r>
-      <w:r>
-        <w:instrText xml:space="preserve"> SEQ Figure \* ARABIC </w:instrText>
-      </w:r>
-      <w:r>
-        <w:fldChar w:fldCharType="separate"/>
-      </w:r>
-      <w:r>
-        <w:rPr>
-          <w:noProof/>
-        </w:rPr>
-        <w:t>32</w:t>
-      </w:r>
-      <w:r>
-        <w:rPr>
-          <w:noProof/>
-        </w:rPr>
-        <w:fldChar w:fldCharType="end"/>
-      </w:r>
+      <w:fldSimple w:instr=" SEQ Figure \* ARABIC ">
+        <w:r>
+          <w:rPr>
+            <w:noProof/>
+          </w:rPr>
+          <w:t>32</w:t>
+        </w:r>
+      </w:fldSimple>
       <w:r>
         <w:t xml:space="preserve"> : fonction ecritDansFichier</w:t>
       </w:r>
@@ -10352,13 +10028,19 @@
         <w:t xml:space="preserve"> La fonction ouvre le fichier et supprime les données déjà existantes.</w:t>
       </w:r>
       <w:r>
-        <w:t xml:space="preserve"> Elle parcoure ensuite le tableau à deux </w:t>
+        <w:t xml:space="preserve"> Elle parcourt</w:t>
+      </w:r>
+      <w:r>
+        <w:t xml:space="preserve"> ensuite le tableau à deux </w:t>
       </w:r>
       <w:r>
         <w:t>dimensions</w:t>
       </w:r>
       <w:r>
-        <w:t xml:space="preserve"> pour assemblé les données de chaque </w:t>
+        <w:t xml:space="preserve"> pour assembler</w:t>
+      </w:r>
+      <w:r>
+        <w:t xml:space="preserve"> les données de chaque </w:t>
       </w:r>
       <w:r>
         <w:t>cellule</w:t>
@@ -10440,27 +10122,14 @@
       <w:r>
         <w:t xml:space="preserve">Figure </w:t>
       </w:r>
-      <w:r>
-        <w:fldChar w:fldCharType="begin"/>
-      </w:r>
-      <w:r>
-        <w:instrText xml:space="preserve"> SEQ Figure \* ARABIC </w:instrText>
-      </w:r>
-      <w:r>
-        <w:fldChar w:fldCharType="separate"/>
-      </w:r>
-      <w:r>
-        <w:rPr>
-          <w:noProof/>
-        </w:rPr>
-        <w:t>33</w:t>
-      </w:r>
-      <w:r>
-        <w:rPr>
-          <w:noProof/>
-        </w:rPr>
-        <w:fldChar w:fldCharType="end"/>
-      </w:r>
+      <w:fldSimple w:instr=" SEQ Figure \* ARABIC ">
+        <w:r>
+          <w:rPr>
+            <w:noProof/>
+          </w:rPr>
+          <w:t>33</w:t>
+        </w:r>
+      </w:fldSimple>
       <w:r>
         <w:t xml:space="preserve"> : Fonction ajoutUneLigne</w:t>
       </w:r>
@@ -10494,7 +10163,19 @@
         <w:t>.</w:t>
       </w:r>
       <w:r>
-        <w:t xml:space="preserve"> La fonction retourne vrai si la ligne a bien été ajoutée.</w:t>
+        <w:t xml:space="preserve"> La fonction retourne </w:t>
+      </w:r>
+      <w:r>
+        <w:t>« </w:t>
+      </w:r>
+      <w:r>
+        <w:t>vrai</w:t>
+      </w:r>
+      <w:r>
+        <w:t> »</w:t>
+      </w:r>
+      <w:r>
+        <w:t xml:space="preserve"> si la ligne a bien été ajoutée.</w:t>
       </w:r>
     </w:p>
     <w:p>
@@ -10561,27 +10242,14 @@
       <w:r>
         <w:t xml:space="preserve">Figure </w:t>
       </w:r>
-      <w:r>
-        <w:fldChar w:fldCharType="begin"/>
-      </w:r>
-      <w:r>
-        <w:instrText xml:space="preserve"> SEQ Figure \* ARABIC </w:instrText>
-      </w:r>
-      <w:r>
-        <w:fldChar w:fldCharType="separate"/>
-      </w:r>
-      <w:r>
-        <w:rPr>
-          <w:noProof/>
-        </w:rPr>
-        <w:t>34</w:t>
-      </w:r>
-      <w:r>
-        <w:rPr>
-          <w:noProof/>
-        </w:rPr>
-        <w:fldChar w:fldCharType="end"/>
-      </w:r>
+      <w:fldSimple w:instr=" SEQ Figure \* ARABIC ">
+        <w:r>
+          <w:rPr>
+            <w:noProof/>
+          </w:rPr>
+          <w:t>34</w:t>
+        </w:r>
+      </w:fldSimple>
       <w:r>
         <w:t xml:space="preserve"> : fonction lireFichier</w:t>
       </w:r>
@@ -10600,16 +10268,46 @@
         <w:t>lireFichier</w:t>
       </w:r>
       <w:r>
-        <w:t> » permet de lire un fichier texte dont le chemin est passé en paramètre.</w:t>
-      </w:r>
-      <w:r>
-        <w:t xml:space="preserve"> La fonction initialise un tableau de valeur avec le nombre de ligne du fichier.</w:t>
-      </w:r>
-      <w:r>
-        <w:t xml:space="preserve"> Après le fichier est lu et les valeurs sont insérées dans le tableau. La fonction </w:t>
-      </w:r>
-      <w:r>
-        <w:t>retourne le tableau de valeur.</w:t>
+        <w:t> » permet de lire un fichier texte</w:t>
+      </w:r>
+      <w:r>
+        <w:t>,</w:t>
+      </w:r>
+      <w:r>
+        <w:t xml:space="preserve"> dont le chemin est passé en paramètre.</w:t>
+      </w:r>
+      <w:r>
+        <w:t xml:space="preserve"> La fonction initialise un tableau de valeur</w:t>
+      </w:r>
+      <w:r>
+        <w:t>s</w:t>
+      </w:r>
+      <w:r>
+        <w:t xml:space="preserve"> avec le nombre de ligne</w:t>
+      </w:r>
+      <w:r>
+        <w:t>s</w:t>
+      </w:r>
+      <w:r>
+        <w:t xml:space="preserve"> du fichier.</w:t>
+      </w:r>
+      <w:r>
+        <w:t xml:space="preserve"> </w:t>
+      </w:r>
+      <w:r>
+        <w:t>Ensuite,</w:t>
+      </w:r>
+      <w:r>
+        <w:t xml:space="preserve"> le fichier est lu et les valeurs sont insérées dans le tableau. La fonction </w:t>
+      </w:r>
+      <w:r>
+        <w:t>retourne le tableau de valeur</w:t>
+      </w:r>
+      <w:r>
+        <w:t>s</w:t>
+      </w:r>
+      <w:r>
+        <w:t>.</w:t>
       </w:r>
     </w:p>
     <w:p>
@@ -10675,37 +10373,39 @@
       <w:r>
         <w:t xml:space="preserve">Figure </w:t>
       </w:r>
-      <w:r>
-        <w:fldChar w:fldCharType="begin"/>
-      </w:r>
-      <w:r>
-        <w:instrText xml:space="preserve"> SEQ Figure \* ARABIC </w:instrText>
-      </w:r>
-      <w:r>
-        <w:fldChar w:fldCharType="separate"/>
-      </w:r>
-      <w:r>
-        <w:rPr>
-          <w:noProof/>
-        </w:rPr>
-        <w:t>35</w:t>
-      </w:r>
-      <w:r>
-        <w:rPr>
-          <w:noProof/>
-        </w:rPr>
-        <w:fldChar w:fldCharType="end"/>
-      </w:r>
+      <w:fldSimple w:instr=" SEQ Figure \* ARABIC ">
+        <w:r>
+          <w:rPr>
+            <w:noProof/>
+          </w:rPr>
+          <w:t>35</w:t>
+        </w:r>
+      </w:fldSimple>
       <w:r>
         <w:t xml:space="preserve"> : fonction nbLignesFichier</w:t>
       </w:r>
     </w:p>
     <w:p>
       <w:r>
-        <w:t>Cette fonction permet de compter le nombre de ligne que possède un fichier.</w:t>
-      </w:r>
-      <w:r>
-        <w:t xml:space="preserve"> Elle ouvre le fichier et ajout toutes ses lignes dans une liste. Elle retourne le nombre d’élément</w:t>
+        <w:t>Cette fonction permet de compter le nombre de ligne</w:t>
+      </w:r>
+      <w:r>
+        <w:t>s</w:t>
+      </w:r>
+      <w:r>
+        <w:t xml:space="preserve"> que possède un fichier.</w:t>
+      </w:r>
+      <w:r>
+        <w:t xml:space="preserve"> Elle ouvre le fichier et ajout</w:t>
+      </w:r>
+      <w:r>
+        <w:t>e toutes c</w:t>
+      </w:r>
+      <w:r>
+        <w:t>es lignes dans une liste. Elle retourne le nombre d’élément</w:t>
+      </w:r>
+      <w:r>
+        <w:t>s</w:t>
       </w:r>
       <w:r>
         <w:t xml:space="preserve"> que la liste comporte.</w:t>
@@ -10723,7 +10423,13 @@
     </w:p>
     <w:p>
       <w:r>
-        <w:t>Un record a été créé pour pouvoir enregistrer et traitement plus facilement les informations des séances, des films et des salles.</w:t>
+        <w:t xml:space="preserve">Un record a été créé pour pouvoir enregistrer et </w:t>
+      </w:r>
+      <w:r>
+        <w:t>traiter</w:t>
+      </w:r>
+      <w:r>
+        <w:t xml:space="preserve"> plus facilement les informations des séances, des films et des salles.</w:t>
       </w:r>
     </w:p>
     <w:p>
@@ -10761,6 +10467,7 @@
           </w:tcPr>
           <w:p>
             <w:pPr>
+              <w:spacing w:after="120"/>
               <w:rPr>
                 <w:color w:val="548DD4" w:themeColor="text2" w:themeTint="99"/>
               </w:rPr>
@@ -11023,6 +10730,7 @@
           </w:tcPr>
           <w:p>
             <w:pPr>
+              <w:spacing w:after="120"/>
               <w:rPr>
                 <w:lang w:val="de-CH"/>
               </w:rPr>
@@ -11277,7 +10985,7 @@
           </w:tcPr>
           <w:p>
             <w:pPr>
-              <w:spacing w:before="120"/>
+              <w:spacing w:before="120" w:after="120"/>
             </w:pPr>
             <w:r>
               <w:rPr>
@@ -11404,7 +11112,7 @@
       <w:pPr>
         <w:pStyle w:val="Titre3"/>
       </w:pPr>
-      <w:bookmarkStart w:id="32" w:name="_Toc419399097"/>
+      <w:bookmarkStart w:id="32" w:name="_Toc419401304"/>
       <w:r>
         <w:lastRenderedPageBreak/>
         <w:t>U_OneWayTicket.pas</w:t>
@@ -11474,27 +11182,14 @@
       <w:r>
         <w:t xml:space="preserve">Figure </w:t>
       </w:r>
-      <w:r>
-        <w:fldChar w:fldCharType="begin"/>
-      </w:r>
-      <w:r>
-        <w:instrText xml:space="preserve"> SEQ Figure \* ARABIC </w:instrText>
-      </w:r>
-      <w:r>
-        <w:fldChar w:fldCharType="separate"/>
-      </w:r>
-      <w:r>
-        <w:rPr>
-          <w:noProof/>
-        </w:rPr>
-        <w:t>36</w:t>
-      </w:r>
-      <w:r>
-        <w:rPr>
-          <w:noProof/>
-        </w:rPr>
-        <w:fldChar w:fldCharType="end"/>
-      </w:r>
+      <w:fldSimple w:instr=" SEQ Figure \* ARABIC ">
+        <w:r>
+          <w:rPr>
+            <w:noProof/>
+          </w:rPr>
+          <w:t>36</w:t>
+        </w:r>
+      </w:fldSimple>
       <w:r>
         <w:t xml:space="preserve"> : Fonction charge la liste des différents horaires</w:t>
       </w:r>
@@ -11514,7 +11209,13 @@
         <w:t>s.</w:t>
       </w:r>
       <w:r>
-        <w:t xml:space="preserve"> Elle récupère toutes les séances qui doivent être passée dans la journée. Puis elle </w:t>
+        <w:t xml:space="preserve"> Elle récupère toutes les séances qui doivent être passée</w:t>
+      </w:r>
+      <w:r>
+        <w:t>s</w:t>
+      </w:r>
+      <w:r>
+        <w:t xml:space="preserve"> dans la journée. Puis elle </w:t>
       </w:r>
       <w:r>
         <w:t xml:space="preserve">teste chaque horaire qui doit être mis dans la liste. Si l’horaire doit être enregistré, la fonction </w:t>
@@ -11526,7 +11227,13 @@
         <w:t xml:space="preserve"> Une fois le traitement terminé, </w:t>
       </w:r>
       <w:r>
-        <w:t>la fonction renvoi le tableau comportant les séances.</w:t>
+        <w:t>la fonction renvoi</w:t>
+      </w:r>
+      <w:r>
+        <w:t>e</w:t>
+      </w:r>
+      <w:r>
+        <w:t xml:space="preserve"> le tableau comportant les séances.</w:t>
       </w:r>
     </w:p>
     <w:p>
@@ -11592,27 +11299,14 @@
       <w:r>
         <w:t xml:space="preserve">Figure </w:t>
       </w:r>
-      <w:r>
-        <w:fldChar w:fldCharType="begin"/>
-      </w:r>
-      <w:r>
-        <w:instrText xml:space="preserve"> SEQ Figure \* ARABIC </w:instrText>
-      </w:r>
-      <w:r>
-        <w:fldChar w:fldCharType="separate"/>
-      </w:r>
-      <w:r>
-        <w:rPr>
-          <w:noProof/>
-        </w:rPr>
-        <w:t>37</w:t>
-      </w:r>
-      <w:r>
-        <w:rPr>
-          <w:noProof/>
-        </w:rPr>
-        <w:fldChar w:fldCharType="end"/>
-      </w:r>
+      <w:fldSimple w:instr=" SEQ Figure \* ARABIC ">
+        <w:r>
+          <w:rPr>
+            <w:noProof/>
+          </w:rPr>
+          <w:t>37</w:t>
+        </w:r>
+      </w:fldSimple>
       <w:r>
         <w:t xml:space="preserve"> : procé</w:t>
       </w:r>
@@ -11653,10 +11347,13 @@
         <w:t>aires pour faire les statistiques.</w:t>
       </w:r>
       <w:r>
-        <w:t xml:space="preserve"> Elle calcule ces données puis les mets dans un tableau à deux dimensions.</w:t>
-      </w:r>
-      <w:r>
-        <w:t xml:space="preserve"> Une fois le tableau remplie la procédure exécute la fonction « </w:t>
+        <w:t xml:space="preserve"> Elle calcule ces données puis les met dans un tableau à deux dimensions.</w:t>
+      </w:r>
+      <w:r>
+        <w:t xml:space="preserve"> Une fois le tableau rempli</w:t>
+      </w:r>
+      <w:r>
+        <w:t xml:space="preserve"> la procédure exécute la fonction « </w:t>
       </w:r>
       <w:r>
         <w:rPr>
@@ -11757,27 +11454,14 @@
       <w:r>
         <w:t xml:space="preserve">Figure </w:t>
       </w:r>
-      <w:r>
-        <w:fldChar w:fldCharType="begin"/>
-      </w:r>
-      <w:r>
-        <w:instrText xml:space="preserve"> SEQ Figure \* ARABIC </w:instrText>
-      </w:r>
-      <w:r>
-        <w:fldChar w:fldCharType="separate"/>
-      </w:r>
-      <w:r>
-        <w:rPr>
-          <w:noProof/>
-        </w:rPr>
-        <w:t>38</w:t>
-      </w:r>
-      <w:r>
-        <w:rPr>
-          <w:noProof/>
-        </w:rPr>
-        <w:fldChar w:fldCharType="end"/>
-      </w:r>
+      <w:fldSimple w:instr=" SEQ Figure \* ARABIC ">
+        <w:r>
+          <w:rPr>
+            <w:noProof/>
+          </w:rPr>
+          <w:t>38</w:t>
+        </w:r>
+      </w:fldSimple>
       <w:r>
         <w:t xml:space="preserve"> : Procedure </w:t>
       </w:r>
@@ -11799,7 +11483,7 @@
         <w:t>generationTickets</w:t>
       </w:r>
       <w:r>
-        <w:t> » permet de générer des tickets et de les imprimers.</w:t>
+        <w:t> » permet de générer des tickets et de les imprimer.</w:t>
       </w:r>
       <w:r>
         <w:t xml:space="preserve"> Elle reçoit en paramètre les informations de la réservation, le nom du film</w:t>
@@ -11980,27 +11664,14 @@
                             <w:r>
                               <w:t xml:space="preserve">Figure </w:t>
                             </w:r>
-                            <w:r>
-                              <w:fldChar w:fldCharType="begin"/>
-                            </w:r>
-                            <w:r>
-                              <w:instrText xml:space="preserve"> SEQ Figure \* ARABIC </w:instrText>
-                            </w:r>
-                            <w:r>
-                              <w:fldChar w:fldCharType="separate"/>
-                            </w:r>
-                            <w:r>
-                              <w:rPr>
-                                <w:noProof/>
-                              </w:rPr>
-                              <w:t>39</w:t>
-                            </w:r>
-                            <w:r>
-                              <w:rPr>
-                                <w:noProof/>
-                              </w:rPr>
-                              <w:fldChar w:fldCharType="end"/>
-                            </w:r>
+                            <w:fldSimple w:instr=" SEQ Figure \* ARABIC ">
+                              <w:r>
+                                <w:rPr>
+                                  <w:noProof/>
+                                </w:rPr>
+                                <w:t>39</w:t>
+                              </w:r>
+                            </w:fldSimple>
                             <w:r>
                               <w:t xml:space="preserve"> : procédure de réservation</w:t>
                             </w:r>
@@ -12035,27 +11706,14 @@
                       <w:r>
                         <w:t xml:space="preserve">Figure </w:t>
                       </w:r>
-                      <w:r>
-                        <w:fldChar w:fldCharType="begin"/>
-                      </w:r>
-                      <w:r>
-                        <w:instrText xml:space="preserve"> SEQ Figure \* ARABIC </w:instrText>
-                      </w:r>
-                      <w:r>
-                        <w:fldChar w:fldCharType="separate"/>
-                      </w:r>
-                      <w:r>
-                        <w:rPr>
-                          <w:noProof/>
-                        </w:rPr>
-                        <w:t>39</w:t>
-                      </w:r>
-                      <w:r>
-                        <w:rPr>
-                          <w:noProof/>
-                        </w:rPr>
-                        <w:fldChar w:fldCharType="end"/>
-                      </w:r>
+                      <w:fldSimple w:instr=" SEQ Figure \* ARABIC ">
+                        <w:r>
+                          <w:rPr>
+                            <w:noProof/>
+                          </w:rPr>
+                          <w:t>39</w:t>
+                        </w:r>
+                      </w:fldSimple>
                       <w:r>
                         <w:t xml:space="preserve"> : procédure de réservation</w:t>
                       </w:r>
@@ -12119,12 +11777,27 @@
         <w:t xml:space="preserve"> Ensuite, elle traite ces données pour récupérer les valeurs qui lui sont utiles.</w:t>
       </w:r>
       <w:r>
-        <w:t xml:space="preserve"> Une fois se traitement fait, la procédure initialise et affiche la fenêtre qui permet à l’utilisateur de faire la réservation du client.</w:t>
-      </w:r>
-    </w:p>
-    <w:p>
-      <w:r>
-        <w:t>Une la réservation effectuée, la procédure reçois une valeur de la fenêtre. Si cette valeur est égale à « </w:t>
+        <w:t xml:space="preserve"> Une fois c</w:t>
+      </w:r>
+      <w:r>
+        <w:t>e traitement fait, la procédure initialise et affiche la fenêtre qui permet à l’utilisateur de faire la réservation du client.</w:t>
+      </w:r>
+    </w:p>
+    <w:p>
+      <w:r>
+        <w:t xml:space="preserve">Une </w:t>
+      </w:r>
+      <w:r>
+        <w:t xml:space="preserve">fois </w:t>
+      </w:r>
+      <w:r>
+        <w:t>la réservation effectuée, la procédure reçoi</w:t>
+      </w:r>
+      <w:r>
+        <w:t>t</w:t>
+      </w:r>
+      <w:r>
+        <w:t xml:space="preserve"> une valeur de la fenêtre. Si cette valeur est égale à « </w:t>
       </w:r>
       <w:r>
         <w:rPr>
@@ -12136,7 +11809,19 @@
         <w:t> » alors la procédure récupère les données de la fenêtre de réservation. Une fois les données récupérées, elles sont enregistrées dans le fichier des réservations.</w:t>
       </w:r>
       <w:r>
-        <w:t xml:space="preserve"> Si tous se passe bien un message s’affiche et valide comme quoi le processus c’est bien déroulé</w:t>
+        <w:t xml:space="preserve"> Si tout</w:t>
+      </w:r>
+      <w:r>
+        <w:t xml:space="preserve"> se passe bien</w:t>
+      </w:r>
+      <w:r>
+        <w:t>,</w:t>
+      </w:r>
+      <w:r>
+        <w:t xml:space="preserve"> un message s’affiche et </w:t>
+      </w:r>
+      <w:r>
+        <w:t>valide le bon déroulement du processus</w:t>
       </w:r>
       <w:r>
         <w:t>.</w:t>
@@ -12144,7 +11829,7 @@
     </w:p>
     <w:p>
       <w:pPr>
-        <w:spacing w:after="480"/>
+        <w:spacing w:after="240"/>
       </w:pPr>
       <w:r>
         <w:t>En dernier, les billets sont générés, les nouvelles statistiques enregistrées et le menu utilisateur est actualisé.</w:t>
@@ -12163,8 +11848,8 @@
         </w:rPr>
         <w:drawing>
           <wp:inline distT="0" distB="0" distL="0" distR="0" wp14:anchorId="5115F8B2" wp14:editId="52F299DB">
-            <wp:extent cx="4182746" cy="5250444"/>
-            <wp:effectExtent l="0" t="0" r="8255" b="7620"/>
+            <wp:extent cx="4215851" cy="5292000"/>
+            <wp:effectExtent l="0" t="0" r="0" b="4445"/>
             <wp:docPr id="40" name="Image 40"/>
             <wp:cNvGraphicFramePr>
               <a:graphicFrameLocks xmlns:a="http://schemas.openxmlformats.org/drawingml/2006/main" noChangeAspect="1"/>
@@ -12191,7 +11876,7 @@
                   <pic:spPr>
                     <a:xfrm>
                       <a:off x="0" y="0"/>
-                      <a:ext cx="4193061" cy="5263393"/>
+                      <a:ext cx="4215851" cy="5292000"/>
                     </a:xfrm>
                     <a:prstGeom prst="rect">
                       <a:avLst/>
@@ -12213,30 +11898,14 @@
       <w:r>
         <w:t xml:space="preserve">Figure </w:t>
       </w:r>
-      <w:r>
-        <w:fldChar w:fldCharType="begin"/>
-      </w:r>
-      <w:r>
-        <w:instrText xml:space="preserve"> SEQ Figure \* ARAB</w:instrText>
-      </w:r>
-      <w:r>
-        <w:instrText xml:space="preserve">IC </w:instrText>
-      </w:r>
-      <w:r>
-        <w:fldChar w:fldCharType="separate"/>
-      </w:r>
-      <w:r>
-        <w:rPr>
-          <w:noProof/>
-        </w:rPr>
-        <w:t>40</w:t>
-      </w:r>
-      <w:r>
-        <w:rPr>
-          <w:noProof/>
-        </w:rPr>
-        <w:fldChar w:fldCharType="end"/>
-      </w:r>
+      <w:fldSimple w:instr=" SEQ Figure \* ARABIC ">
+        <w:r>
+          <w:rPr>
+            <w:noProof/>
+          </w:rPr>
+          <w:t>40</w:t>
+        </w:r>
+      </w:fldSimple>
       <w:r>
         <w:t xml:space="preserve"> : Procédure chargeToutesLesSeances</w:t>
       </w:r>
@@ -12258,17 +11927,25 @@
         <w:t> » permet de charger les séances depuis le fichier des séances.</w:t>
       </w:r>
       <w:r>
-        <w:t xml:space="preserve"> Il charge le fichier et test section par section si le jour de la diffusion est bien le jour </w:t>
+        <w:t xml:space="preserve"> Il charge le fichier et test</w:t>
+      </w:r>
+      <w:r>
+        <w:t>e</w:t>
+      </w:r>
+      <w:r>
+        <w:t xml:space="preserve"> section par section</w:t>
+      </w:r>
+      <w:r>
+        <w:t>, pour contrôler que</w:t>
+      </w:r>
+      <w:r>
+        <w:t xml:space="preserve"> le jour de la diffusion est bien le jour </w:t>
       </w:r>
       <w:r>
         <w:t>actuel</w:t>
       </w:r>
       <w:r>
-        <w:t xml:space="preserve">. Si </w:t>
-      </w:r>
-      <w:r>
-        <w:lastRenderedPageBreak/>
-        <w:t>c’est le cas, la séance est enregistrée dans le tablea</w:t>
+        <w:t>. Si c’est le cas, la séance est enregistrée dans le tablea</w:t>
       </w:r>
       <w:r>
         <w:t>u des séances.</w:t>
@@ -12340,27 +12017,14 @@
       <w:r>
         <w:t xml:space="preserve">Figure </w:t>
       </w:r>
-      <w:r>
-        <w:fldChar w:fldCharType="begin"/>
-      </w:r>
-      <w:r>
-        <w:instrText xml:space="preserve"> SEQ Figure \* ARABIC </w:instrText>
-      </w:r>
-      <w:r>
-        <w:fldChar w:fldCharType="separate"/>
-      </w:r>
-      <w:r>
-        <w:rPr>
-          <w:noProof/>
-        </w:rPr>
-        <w:t>41</w:t>
-      </w:r>
-      <w:r>
-        <w:rPr>
-          <w:noProof/>
-        </w:rPr>
-        <w:fldChar w:fldCharType="end"/>
-      </w:r>
+      <w:fldSimple w:instr=" SEQ Figure \* ARABIC ">
+        <w:r>
+          <w:rPr>
+            <w:noProof/>
+          </w:rPr>
+          <w:t>41</w:t>
+        </w:r>
+      </w:fldSimple>
       <w:r>
         <w:t xml:space="preserve"> : procedure d'initialisation</w:t>
       </w:r>
@@ -12407,10 +12071,58 @@
         <w:t xml:space="preserve">, </w:t>
       </w:r>
       <w:r>
-        <w:t xml:space="preserve">la procédure récupère le nombre de place dans place dans la salle ainsi que le nombre de place vendu pour la séance. </w:t>
-      </w:r>
-      <w:r>
-        <w:t>Avec ces informations elle calcul le nombre de place restante.</w:t>
+        <w:t>la procédure récupère le nombre de place</w:t>
+      </w:r>
+      <w:r>
+        <w:t>s</w:t>
+      </w:r>
+      <w:r>
+        <w:t xml:space="preserve"> dans la salle</w:t>
+      </w:r>
+      <w:r>
+        <w:t>,</w:t>
+      </w:r>
+      <w:r>
+        <w:t xml:space="preserve"> ainsi que le nombre de place</w:t>
+      </w:r>
+      <w:r>
+        <w:t>s</w:t>
+      </w:r>
+      <w:r>
+        <w:t xml:space="preserve"> vendu</w:t>
+      </w:r>
+      <w:r>
+        <w:t>es</w:t>
+      </w:r>
+      <w:r>
+        <w:t xml:space="preserve"> pour la séance. </w:t>
+      </w:r>
+      <w:r>
+        <w:t>Avec ces informations</w:t>
+      </w:r>
+      <w:r>
+        <w:t>,</w:t>
+      </w:r>
+      <w:r>
+        <w:t xml:space="preserve"> elle calcul</w:t>
+      </w:r>
+      <w:r>
+        <w:t>e</w:t>
+      </w:r>
+      <w:r>
+        <w:t xml:space="preserve"> le nombre de place</w:t>
+      </w:r>
+      <w:r>
+        <w:t>s</w:t>
+      </w:r>
+      <w:r>
+        <w:t xml:space="preserve"> restante</w:t>
+      </w:r>
+      <w:r>
+        <w:t>s</w:t>
+      </w:r>
+      <w:r>
+        <w:t>.</w:t>
       </w:r>
       <w:r>
         <w:t xml:space="preserve"> Si la séance est complète, le bouton devient rouge et est inutilisable.</w:t>
@@ -12422,7 +12134,13 @@
         <w:t xml:space="preserve"> Une fois les boutons générés, la procédure charge le prix des billets depuis le fichier des prix.</w:t>
       </w:r>
       <w:r>
-        <w:t xml:space="preserve"> Pour finir, les statistiques sont mis à jours.</w:t>
+        <w:t xml:space="preserve"> Pour finir, les statistiques sont mis</w:t>
+      </w:r>
+      <w:r>
+        <w:t>es</w:t>
+      </w:r>
+      <w:r>
+        <w:t xml:space="preserve"> à jour.</w:t>
       </w:r>
     </w:p>
     <w:p/>
@@ -12441,7 +12159,7 @@
       <w:pPr>
         <w:pStyle w:val="Titre1"/>
       </w:pPr>
-      <w:bookmarkStart w:id="33" w:name="_Toc419399098"/>
+      <w:bookmarkStart w:id="33" w:name="_Toc419401305"/>
       <w:r>
         <w:lastRenderedPageBreak/>
         <w:t>Test</w:t>
@@ -12453,7 +12171,7 @@
         <w:pStyle w:val="Titre2"/>
         <w:spacing w:after="240"/>
       </w:pPr>
-      <w:bookmarkStart w:id="34" w:name="_Toc419399099"/>
+      <w:bookmarkStart w:id="34" w:name="_Toc419401306"/>
       <w:r>
         <w:t>Plan de test</w:t>
       </w:r>
@@ -14355,7 +14073,7 @@
         <w:pStyle w:val="Titre2"/>
         <w:spacing w:after="240"/>
       </w:pPr>
-      <w:bookmarkStart w:id="35" w:name="_Toc419399100"/>
+      <w:bookmarkStart w:id="35" w:name="_Toc419401307"/>
       <w:r>
         <w:lastRenderedPageBreak/>
         <w:t>Rapport de test</w:t>
@@ -15259,7 +14977,13 @@
               <w:cnfStyle w:val="000000010000" w:firstRow="0" w:lastRow="0" w:firstColumn="0" w:lastColumn="0" w:oddVBand="0" w:evenVBand="0" w:oddHBand="0" w:evenHBand="1" w:firstRowFirstColumn="0" w:firstRowLastColumn="0" w:lastRowFirstColumn="0" w:lastRowLastColumn="0"/>
             </w:pPr>
             <w:r>
-              <w:t>La fenêtre disparait et le munu utilisateur s’affiche</w:t>
+              <w:t>La fenêtre</w:t>
+            </w:r>
+            <w:r>
+              <w:t xml:space="preserve"> disparait et le me</w:t>
+            </w:r>
+            <w:r>
+              <w:t>nu utilisateur s’affiche</w:t>
             </w:r>
           </w:p>
         </w:tc>
@@ -15836,7 +15560,13 @@
               <w:cnfStyle w:val="000000010000" w:firstRow="0" w:lastRow="0" w:firstColumn="0" w:lastColumn="0" w:oddVBand="0" w:evenVBand="0" w:oddHBand="0" w:evenHBand="1" w:firstRowFirstColumn="0" w:firstRowLastColumn="0" w:lastRowFirstColumn="0" w:lastRowLastColumn="0"/>
             </w:pPr>
             <w:r>
-              <w:t>Si un input est vide le bouton est desactivé</w:t>
+              <w:t>Si un input est vide le bout</w:t>
+            </w:r>
+            <w:r>
+              <w:t>on est dé</w:t>
+            </w:r>
+            <w:r>
+              <w:t>sactivé</w:t>
             </w:r>
           </w:p>
         </w:tc>
@@ -16757,7 +16487,7 @@
       <w:pPr>
         <w:pStyle w:val="Titre1"/>
       </w:pPr>
-      <w:bookmarkStart w:id="36" w:name="_Toc419399101"/>
+      <w:bookmarkStart w:id="36" w:name="_Toc419401308"/>
       <w:r>
         <w:lastRenderedPageBreak/>
         <w:t>Conclusion</w:t>
@@ -16767,8 +16497,9 @@
     <w:p>
       <w:pPr>
         <w:pStyle w:val="Titre2"/>
-      </w:pPr>
-      <w:bookmarkStart w:id="37" w:name="_Toc419399102"/>
+        <w:spacing w:after="120"/>
+      </w:pPr>
+      <w:bookmarkStart w:id="37" w:name="_Toc419401309"/>
       <w:r>
         <w:t>Bilan</w:t>
       </w:r>
@@ -16782,7 +16513,16 @@
         <w:t>l avec des personnes extérieur</w:t>
       </w:r>
       <w:r>
-        <w:t xml:space="preserve"> à l’école</w:t>
+        <w:t>es</w:t>
+      </w:r>
+      <w:r>
+        <w:t xml:space="preserve"> </w:t>
+      </w:r>
+      <w:r>
+        <w:t>de</w:t>
+      </w:r>
+      <w:r>
+        <w:t xml:space="preserve"> l’école</w:t>
       </w:r>
       <w:r>
         <w:t xml:space="preserve">. </w:t>
@@ -16791,7 +16531,10 @@
         <w:t>J’a</w:t>
       </w:r>
       <w:r>
-        <w:t>i trouvé cela très enrichissant et sa</w:t>
+        <w:t xml:space="preserve">i trouvé cela très enrichissant et </w:t>
+      </w:r>
+      <w:r>
+        <w:t>cela</w:t>
       </w:r>
       <w:r>
         <w:t xml:space="preserve"> nous permet de nous mettre dans un cadre professionnel</w:t>
@@ -16808,7 +16551,19 @@
     </w:p>
     <w:p>
       <w:r>
-        <w:t xml:space="preserve">Avec ce projet, j’ai pu constater que faire un programme en suivant un cahier des charges n’était pas si facile que ce que l’on pense. Cela nous met des contraintes que l’on doit affronter et trouver </w:t>
+        <w:t xml:space="preserve">Avec ce projet, j’ai pu constater que faire un programme en suivant un cahier des charges n’était pas </w:t>
+      </w:r>
+      <w:r>
+        <w:t>aus</w:t>
+      </w:r>
+      <w:r>
+        <w:t xml:space="preserve">si facile que ce que l’on pense. Cela nous met des contraintes que l’on doit affronter et </w:t>
+      </w:r>
+      <w:r>
+        <w:t xml:space="preserve">nous demande de </w:t>
+      </w:r>
+      <w:r>
+        <w:t xml:space="preserve">trouver </w:t>
       </w:r>
       <w:r>
         <w:t>les</w:t>
@@ -16826,33 +16581,48 @@
         <w:t xml:space="preserve"> </w:t>
       </w:r>
       <w:r>
-        <w:t xml:space="preserve">pour que </w:t>
-      </w:r>
-      <w:r>
-        <w:t>ce</w:t>
-      </w:r>
-      <w:r>
-        <w:t xml:space="preserve"> que le client </w:t>
+        <w:t xml:space="preserve">pour que le client </w:t>
+      </w:r>
+      <w:r>
+        <w:t xml:space="preserve">trouve ce qu’il </w:t>
       </w:r>
       <w:r>
         <w:t>souhaite</w:t>
       </w:r>
       <w:r>
-        <w:t xml:space="preserve"> fonctionne.</w:t>
-      </w:r>
-    </w:p>
-    <w:p>
-      <w:r>
-        <w:t>Pendant le développement, j’ai eu un gros problème qui m’a pris un peu la tête mais que j’ai quand même pu résoudre à la fin.</w:t>
-      </w:r>
-      <w:r>
-        <w:t xml:space="preserve"> J’ai également constaté que la gestion de fichier avec </w:t>
+        <w:t xml:space="preserve"> </w:t>
+      </w:r>
+      <w:r>
+        <w:t>et qu’il soit satisfait.</w:t>
+      </w:r>
+    </w:p>
+    <w:p>
+      <w:r>
+        <w:t xml:space="preserve">Pendant le développement, j’ai eu un gros problème qui m’a pris </w:t>
+      </w:r>
+      <w:r>
+        <w:t>beaucoup de temps pour le résoudre.</w:t>
+      </w:r>
+      <w:r>
+        <w:t xml:space="preserve"> J’ai également constaté que la gestion de fichier</w:t>
+      </w:r>
+      <w:r>
+        <w:t>s</w:t>
+      </w:r>
+      <w:r>
+        <w:t xml:space="preserve"> avec </w:t>
       </w:r>
       <w:r>
         <w:t>Delphi</w:t>
       </w:r>
       <w:r>
-        <w:t xml:space="preserve"> est, à mon avis, plutôt perplexe pour un projet de cette envergure.</w:t>
+        <w:t xml:space="preserve"> est, à mon avis, plutôt </w:t>
+      </w:r>
+      <w:r>
+        <w:t>com</w:t>
+      </w:r>
+      <w:r>
+        <w:t>plexe pour un projet de cette envergure.</w:t>
       </w:r>
       <w:r>
         <w:t xml:space="preserve"> </w:t>
@@ -16873,7 +16643,13 @@
         <w:t xml:space="preserve"> j’ai eu de la motivation et du plaisir pour faire mon programme</w:t>
       </w:r>
       <w:r>
-        <w:t xml:space="preserve"> et satisfaire au maximum mes experts et l’enseignent qui me suivait</w:t>
+        <w:t xml:space="preserve"> et satisfaire au m</w:t>
+      </w:r>
+      <w:r>
+        <w:t>aximum mes experts et mon enseigna</w:t>
+      </w:r>
+      <w:r>
+        <w:t>nt</w:t>
       </w:r>
       <w:r>
         <w:t>.</w:t>
@@ -16896,35 +16672,81 @@
         <w:t xml:space="preserve"> </w:t>
       </w:r>
       <w:r>
-        <w:t>Mais une fois que la documentation est faite, elle nous permet de nous retrouver dans notre projet et à savoir où l’on est dans la progression du travail.</w:t>
-      </w:r>
-    </w:p>
-    <w:p>
-      <w:r>
-        <w:t xml:space="preserve">En conclusion, le projet et la documentation ont été une tâche importante dans cette formation qui nous permet de vraiment nous rentre compte à quel point les </w:t>
+        <w:t xml:space="preserve">Mais une fois que la documentation est faite, elle nous permet de nous retrouver dans notre projet et à savoir où l’on </w:t>
+      </w:r>
+      <w:r>
+        <w:t xml:space="preserve">en </w:t>
+      </w:r>
+      <w:r>
+        <w:t xml:space="preserve">est dans la progression </w:t>
+      </w:r>
+      <w:r>
+        <w:t>de notre</w:t>
+      </w:r>
+      <w:r>
+        <w:t xml:space="preserve"> travail.</w:t>
+      </w:r>
+    </w:p>
+    <w:p>
+      <w:pPr>
+        <w:spacing w:after="480"/>
+      </w:pPr>
+      <w:r>
+        <w:t>En conclusion, le projet et la documentation ont été une tâche importante dans cette formation qui nous permet de vraiment</w:t>
+      </w:r>
+      <w:r>
+        <w:t xml:space="preserve"> nous rend</w:t>
+      </w:r>
+      <w:r>
+        <w:t xml:space="preserve">re compte à quel point les </w:t>
       </w:r>
       <w:r>
         <w:t>connaissances</w:t>
       </w:r>
       <w:r>
-        <w:t xml:space="preserve"> que l’on obtient durant la formation est </w:t>
+        <w:t xml:space="preserve"> que l’on </w:t>
+      </w:r>
+      <w:r>
+        <w:t>acquiert</w:t>
+      </w:r>
+      <w:r>
+        <w:t xml:space="preserve"> durant la formation </w:t>
+      </w:r>
+      <w:r>
+        <w:t>sont</w:t>
+      </w:r>
+      <w:r>
+        <w:t xml:space="preserve"> </w:t>
       </w:r>
       <w:r>
         <w:t>conséquente</w:t>
       </w:r>
       <w:r>
+        <w:t>s</w:t>
+      </w:r>
+      <w:r>
         <w:t>.</w:t>
       </w:r>
     </w:p>
     <w:p>
       <w:pPr>
         <w:pStyle w:val="Titre2"/>
-      </w:pPr>
-      <w:bookmarkStart w:id="38" w:name="_Toc419399103"/>
-      <w:r>
-        <w:t>Amélioration envisageable</w:t>
+        <w:spacing w:after="120"/>
+      </w:pPr>
+      <w:bookmarkStart w:id="38" w:name="_Toc419401310"/>
+      <w:r>
+        <w:t>Amélioration</w:t>
+      </w:r>
+      <w:r>
+        <w:t>s</w:t>
+      </w:r>
+      <w:r>
+        <w:t xml:space="preserve"> envisageable</w:t>
       </w:r>
       <w:bookmarkEnd w:id="38"/>
+      <w:r>
+        <w:t>s</w:t>
+      </w:r>
     </w:p>
     <w:p>
       <w:pPr>
@@ -16938,7 +16760,10 @@
         <w:t>Sur le menu utilisateu</w:t>
       </w:r>
       <w:r>
-        <w:t>r, trié les séances par ordres croissant des horaires.</w:t>
+        <w:t>r, trier</w:t>
+      </w:r>
+      <w:r>
+        <w:t xml:space="preserve"> les séances par ordres croissant des horaires.</w:t>
       </w:r>
     </w:p>
     <w:p>
@@ -16952,6 +16777,9 @@
       <w:r>
         <w:t>Dans la gestion, faire un meilleur affichage des informations</w:t>
       </w:r>
+      <w:r>
+        <w:t>.</w:t>
+      </w:r>
     </w:p>
     <w:p>
       <w:pPr>
@@ -16964,6 +16792,9 @@
       <w:r>
         <w:t>Pouvoir gérer les prix</w:t>
       </w:r>
+      <w:r>
+        <w:t>.</w:t>
+      </w:r>
     </w:p>
     <w:p>
       <w:pPr>
@@ -16979,6 +16810,9 @@
       <w:r>
         <w:t>s</w:t>
       </w:r>
+      <w:r>
+        <w:t>.</w:t>
+      </w:r>
     </w:p>
     <w:p>
       <w:pPr>
@@ -16989,10 +16823,19 @@
         </w:numPr>
       </w:pPr>
       <w:r>
-        <w:t>Lors de la suppression d’un film ou d’une salle, supprimer tous se qu</w:t>
+        <w:t>Lors de la suppression d’un film ou d’une salle, supprimer tou</w:t>
+      </w:r>
+      <w:r>
+        <w:t>t c</w:t>
+      </w:r>
+      <w:r>
+        <w:t>e qu</w:t>
       </w:r>
       <w:r>
         <w:t>i les concernent</w:t>
+      </w:r>
+      <w:r>
+        <w:t>.</w:t>
       </w:r>
     </w:p>
     <w:p/>
@@ -17013,7 +16856,7 @@
       <w:pPr>
         <w:pStyle w:val="Titre2"/>
       </w:pPr>
-      <w:bookmarkStart w:id="39" w:name="_Toc419399104"/>
+      <w:bookmarkStart w:id="39" w:name="_Toc419401311"/>
       <w:r>
         <w:lastRenderedPageBreak/>
         <w:t>Comparaison des plannings</w:t>
@@ -17024,7 +16867,7 @@
       <w:pPr>
         <w:pStyle w:val="Titre3"/>
       </w:pPr>
-      <w:bookmarkStart w:id="40" w:name="_Toc419399105"/>
+      <w:bookmarkStart w:id="40" w:name="_Toc419401312"/>
       <w:r>
         <w:t>Planning prévisionnel</w:t>
       </w:r>
@@ -17537,7 +17380,7 @@
                 <w:szCs w:val="20"/>
                 <w:lang w:eastAsia="fr-CH"/>
               </w:rPr>
-              <w:t>Création et structures de la documentation</w:t>
+              <w:t>Création et structure de la documentation</w:t>
             </w:r>
           </w:p>
         </w:tc>
@@ -18341,7 +18184,25 @@
                 <w:szCs w:val="20"/>
                 <w:lang w:eastAsia="fr-CH"/>
               </w:rPr>
-              <w:t>Schématisation de l'inerface</w:t>
+              <w:t>Schématisation de l'in</w:t>
+            </w:r>
+            <w:r>
+              <w:rPr>
+                <w:rFonts w:eastAsia="Times New Roman" w:cs="Arial"/>
+                <w:sz w:val="20"/>
+                <w:szCs w:val="20"/>
+                <w:lang w:eastAsia="fr-CH"/>
+              </w:rPr>
+              <w:t>t</w:t>
+            </w:r>
+            <w:r>
+              <w:rPr>
+                <w:rFonts w:eastAsia="Times New Roman" w:cs="Arial"/>
+                <w:sz w:val="20"/>
+                <w:szCs w:val="20"/>
+                <w:lang w:eastAsia="fr-CH"/>
+              </w:rPr>
+              <w:t>erface</w:t>
             </w:r>
           </w:p>
         </w:tc>
@@ -19949,7 +19810,25 @@
                 <w:szCs w:val="20"/>
                 <w:lang w:eastAsia="fr-CH"/>
               </w:rPr>
-              <w:t>Création du schéma global de l'applicaton</w:t>
+              <w:t>Création du schéma global de l'applicat</w:t>
+            </w:r>
+            <w:r>
+              <w:rPr>
+                <w:rFonts w:eastAsia="Times New Roman" w:cs="Arial"/>
+                <w:sz w:val="20"/>
+                <w:szCs w:val="20"/>
+                <w:lang w:eastAsia="fr-CH"/>
+              </w:rPr>
+              <w:t>i</w:t>
+            </w:r>
+            <w:r>
+              <w:rPr>
+                <w:rFonts w:eastAsia="Times New Roman" w:cs="Arial"/>
+                <w:sz w:val="20"/>
+                <w:szCs w:val="20"/>
+                <w:lang w:eastAsia="fr-CH"/>
+              </w:rPr>
+              <w:t>on</w:t>
             </w:r>
           </w:p>
         </w:tc>
@@ -21557,7 +21436,16 @@
                 <w:szCs w:val="20"/>
                 <w:lang w:eastAsia="fr-CH"/>
               </w:rPr>
-              <w:t>Execution des tests</w:t>
+              <w:t>Exé</w:t>
+            </w:r>
+            <w:r>
+              <w:rPr>
+                <w:rFonts w:eastAsia="Times New Roman" w:cs="Arial"/>
+                <w:sz w:val="20"/>
+                <w:szCs w:val="20"/>
+                <w:lang w:eastAsia="fr-CH"/>
+              </w:rPr>
+              <w:t>cution des tests</w:t>
             </w:r>
           </w:p>
         </w:tc>
@@ -22330,7 +22218,7 @@
       <w:pPr>
         <w:pStyle w:val="Titre3"/>
       </w:pPr>
-      <w:bookmarkStart w:id="41" w:name="_Toc419399106"/>
+      <w:bookmarkStart w:id="41" w:name="_Toc419401313"/>
       <w:r>
         <w:lastRenderedPageBreak/>
         <w:t>Planning réel</w:t>
@@ -22843,7 +22731,16 @@
                 <w:szCs w:val="20"/>
                 <w:lang w:eastAsia="fr-CH"/>
               </w:rPr>
-              <w:t>Création et structures de la documentation</w:t>
+              <w:t>Création et structure</w:t>
+            </w:r>
+            <w:r>
+              <w:rPr>
+                <w:rFonts w:eastAsia="Times New Roman" w:cs="Arial"/>
+                <w:sz w:val="20"/>
+                <w:szCs w:val="20"/>
+                <w:lang w:eastAsia="fr-CH"/>
+              </w:rPr>
+              <w:t xml:space="preserve"> de la documentation</w:t>
             </w:r>
           </w:p>
         </w:tc>
@@ -23647,7 +23544,25 @@
                 <w:szCs w:val="20"/>
                 <w:lang w:eastAsia="fr-CH"/>
               </w:rPr>
-              <w:t>Schématisation de l'inerface</w:t>
+              <w:t>Schématisation de l'in</w:t>
+            </w:r>
+            <w:r>
+              <w:rPr>
+                <w:rFonts w:eastAsia="Times New Roman" w:cs="Arial"/>
+                <w:sz w:val="20"/>
+                <w:szCs w:val="20"/>
+                <w:lang w:eastAsia="fr-CH"/>
+              </w:rPr>
+              <w:t>t</w:t>
+            </w:r>
+            <w:r>
+              <w:rPr>
+                <w:rFonts w:eastAsia="Times New Roman" w:cs="Arial"/>
+                <w:sz w:val="20"/>
+                <w:szCs w:val="20"/>
+                <w:lang w:eastAsia="fr-CH"/>
+              </w:rPr>
+              <w:t>erface</w:t>
             </w:r>
           </w:p>
         </w:tc>
@@ -25255,7 +25170,25 @@
                 <w:szCs w:val="20"/>
                 <w:lang w:eastAsia="fr-CH"/>
               </w:rPr>
-              <w:t>Création du schéma global de l'applicaton</w:t>
+              <w:t>Création du schéma global de l'applicat</w:t>
+            </w:r>
+            <w:r>
+              <w:rPr>
+                <w:rFonts w:eastAsia="Times New Roman" w:cs="Arial"/>
+                <w:sz w:val="20"/>
+                <w:szCs w:val="20"/>
+                <w:lang w:eastAsia="fr-CH"/>
+              </w:rPr>
+              <w:t>i</w:t>
+            </w:r>
+            <w:r>
+              <w:rPr>
+                <w:rFonts w:eastAsia="Times New Roman" w:cs="Arial"/>
+                <w:sz w:val="20"/>
+                <w:szCs w:val="20"/>
+                <w:lang w:eastAsia="fr-CH"/>
+              </w:rPr>
+              <w:t>on</w:t>
             </w:r>
           </w:p>
         </w:tc>
@@ -26863,7 +26796,16 @@
                 <w:szCs w:val="20"/>
                 <w:lang w:eastAsia="fr-CH"/>
               </w:rPr>
-              <w:t>Execution des tests</w:t>
+              <w:t>Exé</w:t>
+            </w:r>
+            <w:r>
+              <w:rPr>
+                <w:rFonts w:eastAsia="Times New Roman" w:cs="Arial"/>
+                <w:sz w:val="20"/>
+                <w:szCs w:val="20"/>
+                <w:lang w:eastAsia="fr-CH"/>
+              </w:rPr>
+              <w:t>cution des tests</w:t>
             </w:r>
           </w:p>
         </w:tc>
@@ -27649,7 +27591,7 @@
       <w:pPr>
         <w:pStyle w:val="Titre1"/>
       </w:pPr>
-      <w:bookmarkStart w:id="42" w:name="_Toc419399107"/>
+      <w:bookmarkStart w:id="42" w:name="_Toc419401314"/>
       <w:r>
         <w:lastRenderedPageBreak/>
         <w:t>Bibliographie</w:t>
@@ -27657,23 +27599,94 @@
       <w:bookmarkEnd w:id="42"/>
     </w:p>
     <w:p>
+      <w:pPr>
+        <w:pStyle w:val="Paragraphedeliste"/>
+        <w:numPr>
+          <w:ilvl w:val="0"/>
+          <w:numId w:val="12"/>
+        </w:numPr>
+      </w:pPr>
+      <w:r>
+        <w:t>Code de la fonction « Split » trouvée sur internet :</w:t>
+      </w:r>
+      <w:r>
+        <w:t xml:space="preserve"> </w:t>
+      </w:r>
+      <w:hyperlink r:id="rId62" w:history="1">
+        <w:r>
+          <w:rPr>
+            <w:rStyle w:val="Lienhypertexte"/>
+          </w:rPr>
+          <w:t>http://www.developpez.net/forums/d639683/environnements-developpement/delphi/debutant/fonction-split-delphi/</w:t>
+        </w:r>
+      </w:hyperlink>
+    </w:p>
+    <w:p>
+      <w:pPr>
+        <w:pStyle w:val="Paragraphedeliste"/>
+        <w:numPr>
+          <w:ilvl w:val="0"/>
+          <w:numId w:val="12"/>
+        </w:numPr>
+      </w:pPr>
+      <w:r>
+        <w:t>Structorizer, logiciel de structogramme trouvé sur internet :</w:t>
+      </w:r>
+      <w:r>
+        <w:t xml:space="preserve"> </w:t>
+      </w:r>
+      <w:hyperlink r:id="rId63" w:history="1">
+        <w:r>
+          <w:rPr>
+            <w:rStyle w:val="Lienhypertexte"/>
+          </w:rPr>
+          <w:t>http://structorizer.fisch.lu/</w:t>
+        </w:r>
+      </w:hyperlink>
+    </w:p>
+    <w:p>
+      <w:pPr>
+        <w:pStyle w:val="Paragraphedeliste"/>
+        <w:numPr>
+          <w:ilvl w:val="0"/>
+          <w:numId w:val="12"/>
+        </w:numPr>
+      </w:pPr>
+      <w:r>
+        <w:t>Install Creator 2, logiciel de création d’installateur</w:t>
+      </w:r>
+      <w:r>
+        <w:t xml:space="preserve"> trouvé sur internet</w:t>
+      </w:r>
+      <w:r>
+        <w:t xml:space="preserve"> : </w:t>
+      </w:r>
+      <w:hyperlink r:id="rId64" w:history="1">
+        <w:r>
+          <w:rPr>
+            <w:rStyle w:val="Lienhypertexte"/>
+          </w:rPr>
+          <w:t>http://www.clickteam.com/fr/install-creator-2</w:t>
+        </w:r>
+      </w:hyperlink>
+    </w:p>
+    <w:p>
+      <w:pPr>
+        <w:pStyle w:val="Paragraphedeliste"/>
+        <w:numPr>
+          <w:ilvl w:val="0"/>
+          <w:numId w:val="12"/>
+        </w:numPr>
+      </w:pPr>
+      <w:r>
+        <w:t>Certains bout de codes trouvés dans mes cours</w:t>
+      </w:r>
       <w:bookmarkStart w:id="43" w:name="_GoBack"/>
       <w:bookmarkEnd w:id="43"/>
     </w:p>
-    <w:p>
-      <w:pPr>
-        <w:pStyle w:val="Titre1"/>
-      </w:pPr>
-      <w:bookmarkStart w:id="44" w:name="_Toc419399108"/>
-      <w:r>
-        <w:t>Remerciements</w:t>
-      </w:r>
-      <w:bookmarkEnd w:id="44"/>
-    </w:p>
-    <w:p/>
     <w:sectPr>
-      <w:headerReference w:type="first" r:id="rId62"/>
-      <w:footerReference w:type="first" r:id="rId63"/>
+      <w:headerReference w:type="first" r:id="rId65"/>
+      <w:footerReference w:type="first" r:id="rId66"/>
       <w:pgSz w:w="11906" w:h="16838"/>
       <w:pgMar w:top="1417" w:right="1417" w:bottom="1417" w:left="1417" w:header="708" w:footer="708" w:gutter="0"/>
       <w:cols w:space="708"/>
@@ -27792,7 +27805,7 @@
         <w:szCs w:val="24"/>
         <w:lang w:val="fr-FR"/>
       </w:rPr>
-      <w:t>34</w:t>
+      <w:t>33</w:t>
     </w:r>
     <w:r>
       <w:rPr>
@@ -28106,7 +28119,7 @@
         <w:szCs w:val="24"/>
         <w:lang w:val="fr-FR"/>
       </w:rPr>
-      <w:t>39</w:t>
+      <w:t>41</w:t>
     </w:r>
     <w:r>
       <w:rPr>
@@ -28206,7 +28219,7 @@
         <w:szCs w:val="24"/>
         <w:lang w:val="fr-FR"/>
       </w:rPr>
-      <w:t>35</w:t>
+      <w:t>34</w:t>
     </w:r>
     <w:r>
       <w:rPr>
@@ -28303,7 +28316,7 @@
         <w:szCs w:val="24"/>
         <w:lang w:val="fr-FR"/>
       </w:rPr>
-      <w:t>41</w:t>
+      <w:t>40</w:t>
     </w:r>
     <w:r>
       <w:rPr>
@@ -28400,7 +28413,7 @@
         <w:szCs w:val="24"/>
         <w:lang w:val="fr-FR"/>
       </w:rPr>
-      <w:t>43</w:t>
+      <w:t>42</w:t>
     </w:r>
     <w:r>
       <w:rPr>
@@ -30390,6 +30403,119 @@
       </w:rPr>
     </w:lvl>
   </w:abstractNum>
+  <w:abstractNum w:abstractNumId="11">
+    <w:nsid w:val="7DFB4BE1"/>
+    <w:multiLevelType w:val="hybridMultilevel"/>
+    <w:tmpl w:val="83BADD4E"/>
+    <w:lvl w:ilvl="0" w:tplc="100C0001">
+      <w:start w:val="1"/>
+      <w:numFmt w:val="bullet"/>
+      <w:lvlText w:val=""/>
+      <w:lvlJc w:val="left"/>
+      <w:pPr>
+        <w:ind w:left="720" w:hanging="360"/>
+      </w:pPr>
+      <w:rPr>
+        <w:rFonts w:ascii="Symbol" w:hAnsi="Symbol" w:hint="default"/>
+      </w:rPr>
+    </w:lvl>
+    <w:lvl w:ilvl="1" w:tplc="100C0003" w:tentative="1">
+      <w:start w:val="1"/>
+      <w:numFmt w:val="bullet"/>
+      <w:lvlText w:val="o"/>
+      <w:lvlJc w:val="left"/>
+      <w:pPr>
+        <w:ind w:left="1440" w:hanging="360"/>
+      </w:pPr>
+      <w:rPr>
+        <w:rFonts w:ascii="Courier New" w:hAnsi="Courier New" w:cs="Courier New" w:hint="default"/>
+      </w:rPr>
+    </w:lvl>
+    <w:lvl w:ilvl="2" w:tplc="100C0005" w:tentative="1">
+      <w:start w:val="1"/>
+      <w:numFmt w:val="bullet"/>
+      <w:lvlText w:val=""/>
+      <w:lvlJc w:val="left"/>
+      <w:pPr>
+        <w:ind w:left="2160" w:hanging="360"/>
+      </w:pPr>
+      <w:rPr>
+        <w:rFonts w:ascii="Wingdings" w:hAnsi="Wingdings" w:hint="default"/>
+      </w:rPr>
+    </w:lvl>
+    <w:lvl w:ilvl="3" w:tplc="100C0001" w:tentative="1">
+      <w:start w:val="1"/>
+      <w:numFmt w:val="bullet"/>
+      <w:lvlText w:val=""/>
+      <w:lvlJc w:val="left"/>
+      <w:pPr>
+        <w:ind w:left="2880" w:hanging="360"/>
+      </w:pPr>
+      <w:rPr>
+        <w:rFonts w:ascii="Symbol" w:hAnsi="Symbol" w:hint="default"/>
+      </w:rPr>
+    </w:lvl>
+    <w:lvl w:ilvl="4" w:tplc="100C0003" w:tentative="1">
+      <w:start w:val="1"/>
+      <w:numFmt w:val="bullet"/>
+      <w:lvlText w:val="o"/>
+      <w:lvlJc w:val="left"/>
+      <w:pPr>
+        <w:ind w:left="3600" w:hanging="360"/>
+      </w:pPr>
+      <w:rPr>
+        <w:rFonts w:ascii="Courier New" w:hAnsi="Courier New" w:cs="Courier New" w:hint="default"/>
+      </w:rPr>
+    </w:lvl>
+    <w:lvl w:ilvl="5" w:tplc="100C0005" w:tentative="1">
+      <w:start w:val="1"/>
+      <w:numFmt w:val="bullet"/>
+      <w:lvlText w:val=""/>
+      <w:lvlJc w:val="left"/>
+      <w:pPr>
+        <w:ind w:left="4320" w:hanging="360"/>
+      </w:pPr>
+      <w:rPr>
+        <w:rFonts w:ascii="Wingdings" w:hAnsi="Wingdings" w:hint="default"/>
+      </w:rPr>
+    </w:lvl>
+    <w:lvl w:ilvl="6" w:tplc="100C0001" w:tentative="1">
+      <w:start w:val="1"/>
+      <w:numFmt w:val="bullet"/>
+      <w:lvlText w:val=""/>
+      <w:lvlJc w:val="left"/>
+      <w:pPr>
+        <w:ind w:left="5040" w:hanging="360"/>
+      </w:pPr>
+      <w:rPr>
+        <w:rFonts w:ascii="Symbol" w:hAnsi="Symbol" w:hint="default"/>
+      </w:rPr>
+    </w:lvl>
+    <w:lvl w:ilvl="7" w:tplc="100C0003" w:tentative="1">
+      <w:start w:val="1"/>
+      <w:numFmt w:val="bullet"/>
+      <w:lvlText w:val="o"/>
+      <w:lvlJc w:val="left"/>
+      <w:pPr>
+        <w:ind w:left="5760" w:hanging="360"/>
+      </w:pPr>
+      <w:rPr>
+        <w:rFonts w:ascii="Courier New" w:hAnsi="Courier New" w:cs="Courier New" w:hint="default"/>
+      </w:rPr>
+    </w:lvl>
+    <w:lvl w:ilvl="8" w:tplc="100C0005" w:tentative="1">
+      <w:start w:val="1"/>
+      <w:numFmt w:val="bullet"/>
+      <w:lvlText w:val=""/>
+      <w:lvlJc w:val="left"/>
+      <w:pPr>
+        <w:ind w:left="6480" w:hanging="360"/>
+      </w:pPr>
+      <w:rPr>
+        <w:rFonts w:ascii="Wingdings" w:hAnsi="Wingdings" w:hint="default"/>
+      </w:rPr>
+    </w:lvl>
+  </w:abstractNum>
   <w:num w:numId="1">
     <w:abstractNumId w:val="1"/>
   </w:num>
@@ -30422,6 +30548,9 @@
   </w:num>
   <w:num w:numId="11">
     <w:abstractNumId w:val="2"/>
+  </w:num>
+  <w:num w:numId="12">
+    <w:abstractNumId w:val="11"/>
   </w:num>
 </w:numbering>
 </file>
@@ -30901,6 +31030,7 @@
   <w:style w:type="character" w:default="1" w:styleId="Policepardfaut">
     <w:name w:val="Default Paragraph Font"/>
     <w:uiPriority w:val="1"/>
+    <w:semiHidden/>
     <w:unhideWhenUsed/>
   </w:style>
   <w:style w:type="table" w:default="1" w:styleId="TableauNormal">
@@ -31709,7 +31839,7 @@
 </file>
 
 <file path=customXml/itemProps1.xml><?xml version="1.0" encoding="utf-8"?>
-<ds:datastoreItem xmlns:ds="http://schemas.openxmlformats.org/officeDocument/2006/customXml" ds:itemID="{0E66FC5C-E6E3-4CA0-9778-8A0C4528023D}">
+<ds:datastoreItem xmlns:ds="http://schemas.openxmlformats.org/officeDocument/2006/customXml" ds:itemID="{5907FF79-2E37-4D6E-8F25-7F0409694785}">
   <ds:schemaRefs>
     <ds:schemaRef ds:uri="http://schemas.openxmlformats.org/officeDocument/2006/bibliography"/>
   </ds:schemaRefs>

</xml_diff>